<commit_message>
thêm cơ sở lý thuyết
React Native, Expo,....
</commit_message>
<xml_diff>
--- a/baocao/baocaocc.docx
+++ b/baocao/baocaocc.docx
@@ -5287,7 +5287,7 @@
         <w:t xml:space="preserve">Lập kế hoạch phát triển </w:t>
       </w:r>
       <w:r>
-        <w:t>website</w:t>
+        <w:t>ứng dụng.</w:t>
       </w:r>
     </w:p>
     <w:p>
@@ -5324,7 +5324,7 @@
         <w:t xml:space="preserve">các yếu tố của </w:t>
       </w:r>
       <w:r>
-        <w:t>website</w:t>
+        <w:t>ứng dụng.</w:t>
       </w:r>
     </w:p>
     <w:p>
@@ -5344,7 +5344,10 @@
         <w:t xml:space="preserve"> các </w:t>
       </w:r>
       <w:r>
-        <w:t>giao diện website</w:t>
+        <w:t xml:space="preserve">giao diện </w:t>
+      </w:r>
+      <w:r>
+        <w:t>ứng dụng</w:t>
       </w:r>
       <w:r>
         <w:t>.</w:t>
@@ -5364,7 +5367,7 @@
         <w:t xml:space="preserve">Lập trình </w:t>
       </w:r>
       <w:r>
-        <w:t>website</w:t>
+        <w:t>ứng dụng</w:t>
       </w:r>
       <w:r>
         <w:t>.</w:t>
@@ -5387,10 +5390,10 @@
         <w:t xml:space="preserve"> </w:t>
       </w:r>
       <w:r>
-        <w:t>website</w:t>
-      </w:r>
-      <w:r>
-        <w:t xml:space="preserve"> và phát hành bản thử nghiệm</w:t>
+        <w:t xml:space="preserve">ứng dụng </w:t>
+      </w:r>
+      <w:r>
+        <w:t>và phát hành bản thử nghiệm</w:t>
       </w:r>
       <w:r>
         <w:t>.</w:t>
@@ -5462,9 +5465,15 @@
         <w:rPr>
           <w:rFonts w:cs="Times New Roman"/>
         </w:rPr>
-        <w:t>hình thành website</w:t>
+        <w:t xml:space="preserve">hình thành </w:t>
       </w:r>
       <w:bookmarkEnd w:id="7"/>
+      <w:r>
+        <w:rPr>
+          <w:rFonts w:cs="Times New Roman"/>
+        </w:rPr>
+        <w:t>ứng dụng</w:t>
+      </w:r>
     </w:p>
     <w:p>
       <w:pPr>
@@ -5477,7 +5486,10 @@
         <w:jc w:val="both"/>
       </w:pPr>
       <w:r>
-        <w:t xml:space="preserve">Nếu bạn là một người chơi figure lâu năm, bạn sẽ không lạ gì với cụm từ figure nữa. Tuy nhiên, ở Việt Nam, thú chơi figure vẫn còn khá mới mẻ và nhiều người vẫn còn hiểu sai về nó. </w:t>
+        <w:t>Từ việc …..</w:t>
+      </w:r>
+      <w:r>
+        <w:t xml:space="preserve"> </w:t>
       </w:r>
       <w:r>
         <w:br w:type="page"/>
@@ -5531,11 +5543,12 @@
         </w:rPr>
         <w:t xml:space="preserve">2.1.1. </w:t>
       </w:r>
-      <w:r>
-        <w:rPr>
-          <w:rFonts w:cs="Times New Roman"/>
-        </w:rPr>
-        <w:t>PHP là gì</w:t>
+      <w:bookmarkEnd w:id="10"/>
+      <w:r>
+        <w:rPr>
+          <w:rFonts w:cs="Times New Roman"/>
+        </w:rPr>
+        <w:t>Native vs Hybrid</w:t>
       </w:r>
       <w:r>
         <w:rPr>
@@ -5543,23 +5556,76 @@
         </w:rPr>
         <w:t>:</w:t>
       </w:r>
-      <w:bookmarkEnd w:id="10"/>
     </w:p>
     <w:p>
       <w:pPr>
         <w:spacing w:before="100" w:line="360" w:lineRule="auto"/>
         <w:ind w:firstLine="720"/>
         <w:jc w:val="both"/>
-      </w:pPr>
-      <w:r>
-        <w:t>PHP: Hypertext Preprocessor, thường được viết tắt thành PHP là một ngôn ngữ lập trình kịch bản hay một loại mã lệnh chủ yếu được dùng để phát triển các ứng dụng viết cho máy chủ, mã nguồn mở, dùng cho mục đích tổng quát. Nó rất thích hợp với web và có thể dễ dàng nhúng vào trang HTML. Do được tối ưu hóa cho các ứng dụng web, tốc độ nhanh, nhỏ gọn, cú pháp giống C và Java, dễ học và thời gian xây dựng sản phẩm tương đối ngắn hơn so với các ngôn ngữ khác nên PHP đã nhanh chóng trở thành một ngôn ngữ lập trình web phổ biến nhất thế giới. Ngôn ngữ, các thư viện, tài liệu gốc của PHP được xây dựng bởi cộng đồng và có sự đóng góp rất lớn của Zend Inc., công ty do các nhà phát triển cốt lõi của PHP lập nên nhằm tạo ra một môi trường chuyên nghiệp để đưa PHP phát triển ở quy mô doanh nghiệp.</w:t>
+        <w:rPr>
+          <w:szCs w:val="26"/>
+        </w:rPr>
+      </w:pPr>
+      <w:r>
+        <w:rPr>
+          <w:szCs w:val="26"/>
+        </w:rPr>
+        <w:t xml:space="preserve">Native app là ứng dụng được thiết kế riêng cho một hệ điều hành di động. App loại này không thể chạy trên các nền tảng khác, chẳng hạn như một ứng dụng native iOS sẽ được phát triển từ ngôn ngữ lập trình Swift và không thể chạy trên điện thoại Android. </w:t>
       </w:r>
     </w:p>
     <w:p>
       <w:pPr>
         <w:spacing w:before="100" w:line="360" w:lineRule="auto"/>
         <w:ind w:firstLine="720"/>
-        <w:jc w:val="center"/>
+        <w:jc w:val="both"/>
+        <w:rPr>
+          <w:szCs w:val="26"/>
+        </w:rPr>
+      </w:pPr>
+      <w:r>
+        <w:rPr>
+          <w:szCs w:val="26"/>
+        </w:rPr>
+        <w:t xml:space="preserve">Lợi thế lớn nhất của native app là chúng cho phép người dùng truy cập và sử dụng tất cả các tính năng một cách dễ dàng và sẽ ít khi gặp lỗi nếu được thiết kế một cách hoàn chỉnh. Native app cũng mang đến trải nghiệm tốc độ cao và hoàn chỉnh nhất nên hiện vẫn chiếm phần lớn tổng lượng ứng dụng hiện nay. </w:t>
+      </w:r>
+    </w:p>
+    <w:p>
+      <w:pPr>
+        <w:spacing w:before="100" w:line="360" w:lineRule="auto"/>
+        <w:ind w:firstLine="720"/>
+        <w:jc w:val="both"/>
+        <w:rPr>
+          <w:szCs w:val="26"/>
+        </w:rPr>
+      </w:pPr>
+      <w:r>
+        <w:rPr>
+          <w:szCs w:val="26"/>
+        </w:rPr>
+        <w:t xml:space="preserve">Tuy nhiên, cũng chính vì không thể chạy trên các hệ điều hành khác nên nhà phát triển muốn phủ sóng ứng dụng của mình trên nhiều nền tảng buộc phải code lại nó rất nhiều lần. Ví dụ như việc các startup phải phát triển ứng dụng của mình tới 3 lần cho các nền tảng phổ biến như iOS, Android và Windows là không hiếm khi xảy ra. Quá trình không chỉ đòi hỏi nguồn nhân lực tương đối mà còn cả thời gian, công sức và chi phí. </w:t>
+      </w:r>
+    </w:p>
+    <w:p>
+      <w:pPr>
+        <w:spacing w:before="100" w:line="360" w:lineRule="auto"/>
+        <w:ind w:firstLine="720"/>
+        <w:jc w:val="both"/>
+        <w:rPr>
+          <w:noProof/>
+          <w:szCs w:val="26"/>
+        </w:rPr>
+      </w:pPr>
+      <w:r>
+        <w:rPr>
+          <w:szCs w:val="26"/>
+        </w:rPr>
+        <w:t>Do vậy, nhiều công ty chưa có nguồn lực dồi dào chọn cách phát triển app cho riêng 1 nền tảng trước. Nếu ứng dụng thành công trên nền tảng này, họ sẽ quay lại phát triển nó cho nền tảng khác. Một điều đáng chú ý nữa là các app chạy trên iOS 7 trở lên hiện đang mang về nhiều lợi nhuận nhất trong số tất cả các nền tảng nên lẽ dễ hiểu là ngày càng có nhiều công ty chọn thiết kế app cho iPhone đầu tiên.</w:t>
+      </w:r>
+    </w:p>
+    <w:p>
+      <w:pPr>
+        <w:spacing w:before="100" w:line="360" w:lineRule="auto"/>
+        <w:ind w:firstLine="720"/>
         <w:rPr>
           <w:sz w:val="22"/>
           <w:szCs w:val="26"/>
@@ -5569,11 +5635,12 @@
         <w:rPr>
           <w:noProof/>
         </w:rPr>
+        <w:lastRenderedPageBreak/>
         <w:drawing>
-          <wp:inline distT="0" distB="0" distL="0" distR="0" wp14:anchorId="6AFF3608" wp14:editId="132EE54F">
-            <wp:extent cx="2857500" cy="1619250"/>
+          <wp:inline distT="0" distB="0" distL="0" distR="0" wp14:anchorId="2EB1A5C2" wp14:editId="35BCE12B">
+            <wp:extent cx="4572000" cy="3432175"/>
             <wp:effectExtent l="0" t="0" r="0" b="0"/>
-            <wp:docPr id="11" name="Picture 11" descr="PHP Là Gì? - 123Website.com.vn"/>
+            <wp:docPr id="9" name="Picture 9"/>
             <wp:cNvGraphicFramePr>
               <a:graphicFrameLocks xmlns:a="http://schemas.openxmlformats.org/drawingml/2006/main" noChangeAspect="1"/>
             </wp:cNvGraphicFramePr>
@@ -5581,7 +5648,7 @@
               <a:graphicData uri="http://schemas.openxmlformats.org/drawingml/2006/picture">
                 <pic:pic xmlns:pic="http://schemas.openxmlformats.org/drawingml/2006/picture">
                   <pic:nvPicPr>
-                    <pic:cNvPr id="0" name="Picture 6" descr="PHP Là Gì? - 123Website.com.vn"/>
+                    <pic:cNvPr id="0" name="Picture 1"/>
                     <pic:cNvPicPr>
                       <a:picLocks noChangeAspect="1" noChangeArrowheads="1"/>
                     </pic:cNvPicPr>
@@ -5602,7 +5669,7 @@
                   <pic:spPr bwMode="auto">
                     <a:xfrm>
                       <a:off x="0" y="0"/>
-                      <a:ext cx="2857500" cy="1619250"/>
+                      <a:ext cx="4572000" cy="3432175"/>
                     </a:xfrm>
                     <a:prstGeom prst="rect">
                       <a:avLst/>
@@ -5632,14 +5699,7 @@
         <w:rPr>
           <w:szCs w:val="26"/>
         </w:rPr>
-        <w:t xml:space="preserve">PHP được phát triển từ một sản phẩm có tên là PHP/FI. PHP/FI do Rasmus Lerdorf tạo ra năm 1994, ban đầu được xem như là một tập con đơn giản của các mã kịch bản Perl để theo dõi tình hình truy cập đến bản sơ yếu lý lịch của ông trên mạng. Ông đã đặt tên cho bộ mã kịch bản này là 'Personal Home Page Tools'. Khi cần đến các chức năng rộng hơn, Rasmus đã viết ra một bộ thực thi bằng C lớn hơn để có thể truy vấn tới các cơ sở dữ liệu và giúp cho người sử dụng phát triển các ứng dụng web đơn giản. Rasmus đã quyết định công bố mã nguồn của PHP/FI cho mọi người xem, sử dụng cũng như sửa các lỗi có trong nó đồng thời cải tiến mã nguồn. PHP/FI, viết tắt từ "Personal Home Page/Forms Interpreter", bao gồm một số các chức năng cơ bản cho PHP như ta đã biết đến chúng ngày nay. Nó có các biến kiểu như Perl, thông dịch tự động các biến của form và cú pháp HTML nhúng. Cú pháp này giống như của Perl, mặc dù hạn chế hơn nhiều, đơn giản và có phần thiếu nhất quán. Vào năm 1997, PHP/FI 2.0, </w:t>
-      </w:r>
-      <w:r>
-        <w:rPr>
-          <w:szCs w:val="26"/>
-        </w:rPr>
-        <w:lastRenderedPageBreak/>
-        <w:t>lần viết lại thứ hai của phiên bản C, đã thu hút được hàng ngàn người sử dụng trên toàn thế giới với xấp xỉ 50.000 tên miền đã được ghi nhận là có cài đặt nó, chiếm khoảng 1% số tên miền có trên mạng Internet. Tuy đã có tới hàng nghìn người tham gia đóng góp vào việc tu chỉnh mã nguồn của dự án này thì vào thời đó nó vẫn chủ yếu chỉ là dự án của một người. PHP/FI 2.0 được chính thức công bố vào tháng 11 năm 1997, sau một thời gian khá dài chỉ được công bố dưới dạng các bản beta. Nhưng không lâu sau đó, nó đã được thay thế bởi các bản alpha đầu tiên của PHP 3.0.</w:t>
+        <w:t xml:space="preserve">Đúng như tên gọi, hybrid app là loại ứng dụng được thiết kế để chạy được trên nhiều nền tảng khác nhau. Chúng được phát triển dựa trên một ngôn ngữ lập trình tiêu chuẩn (chẳng hạn nhưu C# kết hợp với HTML5 và Javascript). Các tương tác của người dùng trên app loại này cũng thường nằm dưới sự quản lý của các plugin trong hệ điều hành. </w:t>
       </w:r>
     </w:p>
     <w:p>
@@ -5655,7 +5715,23 @@
         <w:rPr>
           <w:szCs w:val="26"/>
         </w:rPr>
-        <w:t>PHP 3.0 là phiên bản đầu tiên cho chúng ta thấy một hình ảnh gần gũi với các phiên bản PHP mà chúng ta được biết ngày nay. Nó đã được Andi Gutmans và Zeev Suraski tạo ra năm 1997 sau khi viết lại hoàn toàn bộ mã nguồn trước đó. Lý do chính mà họ đã tạo ra phiên bản này là do họ nhận thấy PHP/FI 2.0 hết sức yếu kém trong việc phát triển các ứng dụng thương mại điện tử mà họ đang xúc tiến trong một dự án của trường đại học. Trong một nỗ lực hợp tác và bắt đầu xây dựng dựa trên cơ sở người dùng đã có của PHP/FI, Andi, Rasmus và Zeev đã quyết định hợp tác và công bố PHP 3.0 như là phiên bản thế hệ kế tiếp của PHP/FI 2.0, và chấm dứt phát triển PHP/FI 2.0. Một trong những sức mạnh lớn nhất của PHP 3.0 là các tính năng mở rộng mạnh mẽ của nó. Ngoài khả năng cung cấp cho người dùng cuối một cơ sở hạ tầng chặt chẽ dùng cho nhiều cơ sở dữ liệu, giao thức và API khác nhau, các tính năng mở rộng của PHP 3.0 đã thu hút rất nhiều nhà phát triển tham gia và đề xuất các mô đun mở rộng mới. Hoàn toàn có thể kết luận được rằng đây chính là điểm mấu chốt dẫn đến thành công vang dội của PHP 3.0. Các tính năng khác được giới thiệu trong PHP 3.0 gồm có hỗ trợ cú pháp hướng đối tượng và nhiều cú pháp ngôn ngữ nhất quán khác. Ngôn ngữ hoàn toàn mới đã được công bố dưới một cái tên mới, xóa bỏ mối liên hệ với việc sử dụng vào mục đích cá nhân hạn hẹp mà cái tên PHP/FI 2.0 gợi nhắc. Nó đã được đặt tên ngắn gọn là 'PHP', một kiểu viết tắt hồi quy của "PHP: Hypertext Preprocessor". Vào cuối năm 1998, PHP đã phát triển được con số cài đặt lên tới hàng chục ngàn người sử dụng và hàng chục ngàn Web site báo cáo là đã cài nó. Vào thời kì đỉnh cao, PHP 3.0 đã được cài đặt cho xấp xỉ 10% số máy chủ Web có trên mạng Internet. PHP 3.0 đã chính thức được công bố vào tháng 6 năm 1998, sau thời gian 9 tháng được cộng đồng kiểm nghiệm.</w:t>
+        <w:t xml:space="preserve">Lợi thế lớn nhất của app Hybrid là chúng có thể hỗ trợ đa nền tảng và giúp các công ty tiết kiệm chi phí code nhiều lần. Về phía người dùng, miễn là ứng dụng được thiết kế tốt, thì họ cũng khó lòng phân biệt được đâu là native đâu là hybrid app. Với những framework hỗ trợ hư Ionic, Phonegap,… ngày càng được nâng cấp, rất nhiều startup nổi tiếng đã chuyển sang hybrid app, tiêu biểu là Uber, Evernote, Instagram, Gmail,…Rất bất ngờ phải không? </w:t>
+      </w:r>
+    </w:p>
+    <w:p>
+      <w:pPr>
+        <w:spacing w:before="100" w:line="360" w:lineRule="auto"/>
+        <w:ind w:firstLine="720"/>
+        <w:jc w:val="both"/>
+        <w:rPr>
+          <w:szCs w:val="26"/>
+        </w:rPr>
+      </w:pPr>
+      <w:r>
+        <w:rPr>
+          <w:szCs w:val="26"/>
+        </w:rPr>
+        <w:t>Tuy nhiên, hybrid cũng không phải là không có nhược điểm. Đối với ứng dụng đỏi hỏi những tương tác phức tạp thì hybrid app sẽ là bài toán khó cho các nhà phát triển. Hybrid có nhiều hạn chế khi lập trình viên muốn phát triển app của mình lên mức cao và tinh tế hơn. Chi phí duy trì ứng dụng hybrid cũng thường lớn hơn chi phí cho các ứng dụng native.</w:t>
       </w:r>
     </w:p>
     <w:p>
@@ -5671,393 +5747,611 @@
         <w:rPr>
           <w:rFonts w:cs="Times New Roman"/>
         </w:rPr>
-        <w:lastRenderedPageBreak/>
         <w:t xml:space="preserve">2.1.2. </w:t>
       </w:r>
-      <w:r>
-        <w:rPr>
-          <w:rFonts w:cs="Times New Roman"/>
-        </w:rPr>
-        <w:t>Cú pháp</w:t>
-      </w:r>
       <w:bookmarkEnd w:id="11"/>
+      <w:r>
+        <w:rPr>
+          <w:rFonts w:cs="Times New Roman"/>
+        </w:rPr>
+        <w:t>Tổng quan về React Native</w:t>
+      </w:r>
     </w:p>
     <w:p>
       <w:pPr>
         <w:shd w:val="clear" w:color="auto" w:fill="FFFFFF"/>
-        <w:spacing w:line="360" w:lineRule="auto"/>
-        <w:ind w:firstLine="360"/>
-        <w:jc w:val="both"/>
-        <w:rPr>
-          <w:szCs w:val="26"/>
-          <w:lang w:eastAsia="vi-VN"/>
-        </w:rPr>
-      </w:pPr>
-      <w:r>
-        <w:rPr>
-          <w:szCs w:val="26"/>
-          <w:lang w:eastAsia="vi-VN"/>
-        </w:rPr>
-        <w:t>PHP chỉ phân tích các đoạn mã nằm trong những dấu giới hạn của nó. Bất cứ mã nào nằm ngoài những dấu giới hạn đều được xuất ra trực tiếp không thông qua xử lý bởi PHP. Các dấu giới hạn thường dùng nhất là &lt;?php và ?&gt;, tương ứng với dấu giới hạn mở và đóng. Các dấu giới hạn &lt;script language="php"&gt; và &lt;/script&gt; cũng đôi khi được sử dụng. Cách viết dấu giới hạn dạng thẻ ngắn cũng có thể được dùng để thông báo bắt đầu đoạn mã PHP, là &lt;? hay &lt;?= (dấu này được sử dụng để in ra (echo) các xâu ký tự hay biến) với thẻ thông báo kết thúc đoạn mã PHP là ?&gt;. Những thẻ này thường xuyên được sử dụng, tuy nhiên giống với những thẻ kiểu ASP (&lt;% hay &lt;%= và %&gt;), chúng không có tính di động cao bởi có thể bị vô hiệu khi cấu hình PHP. Bởi vậy, việc dùng các thẻ dạng ngăn hay các thẻ kiểu ASP không được khuyến khích.</w:t>
-      </w:r>
-    </w:p>
-    <w:p>
-      <w:pPr>
-        <w:shd w:val="clear" w:color="auto" w:fill="FFFFFF"/>
-        <w:spacing w:line="360" w:lineRule="auto"/>
-        <w:ind w:firstLine="990"/>
-        <w:jc w:val="both"/>
-        <w:rPr>
-          <w:szCs w:val="26"/>
-          <w:lang w:eastAsia="vi-VN"/>
-        </w:rPr>
-      </w:pPr>
-      <w:r>
-        <w:rPr>
-          <w:szCs w:val="26"/>
-          <w:lang w:eastAsia="vi-VN"/>
-        </w:rPr>
-        <w:t>Các biến được xác định bằng cách thêm vào trước một dấu đô la ($) và không cần xác định trước kiểu dữ liệu. Không giống với tên hàm và lớp, tên biến là trường hợp nhạy cảm. Cả dấu ngoặc kép ("") và ký hiệu đánh dấu văn bản (&lt;&lt;&lt;EOF EOF;) đều có thể dùng để truyền xâu và giá trị biến.[4] PHP coi xuống dòng như một khoảng trắng theo kiểu như một ngôn ngữ dạng tự do (free-form language) (trừ khi nó nằm trong trích dẫn xâu), và các phát biểu được kết thúc bởi một dấu chấm phẩy.[5] PHP có ba kiểu cú pháp chú thích: /* */ cho phép một đoạn chú thích tùy ý, trong khi đó // và # cho phép chú thích trong phạm vi một dòng.[6] Phát biểu echo là một trong những lệnh của PHP cho phép xuất văn bản (vd. ra một trình duyệt web). Về cú pháp các từ khóa và ngôn ngữ, PHP tương tự hầu hết các ngôn ngữ lập trình bậc cao có cú pháp kiểu C. Các phát biểu điều kiện If (Nếu), vòng lặp for và while, các hàm trả về đều tương tự cú pháp của các ngôn ngữ như C, C++, Java và Perl.</w:t>
-      </w:r>
-    </w:p>
-    <w:p>
-      <w:pPr>
-        <w:pStyle w:val="Heading3"/>
-        <w:ind w:firstLine="720"/>
-        <w:rPr>
-          <w:rFonts w:cs="Times New Roman"/>
-        </w:rPr>
-      </w:pPr>
-      <w:bookmarkStart w:id="12" w:name="_Toc42676374"/>
-      <w:r>
-        <w:rPr>
-          <w:rFonts w:cs="Times New Roman"/>
-        </w:rPr>
-        <w:t>2.1.</w:t>
-      </w:r>
-      <w:r>
-        <w:rPr>
-          <w:rFonts w:cs="Times New Roman"/>
-        </w:rPr>
-        <w:t>3</w:t>
-      </w:r>
-      <w:r>
-        <w:rPr>
-          <w:rFonts w:cs="Times New Roman"/>
-        </w:rPr>
-        <w:t xml:space="preserve">. </w:t>
-      </w:r>
-      <w:r>
-        <w:rPr>
-          <w:rFonts w:cs="Times New Roman"/>
-        </w:rPr>
-        <w:t>Các hàm có sẵn thông dụng</w:t>
-      </w:r>
-      <w:bookmarkEnd w:id="12"/>
-    </w:p>
-    <w:p>
-      <w:pPr>
-        <w:ind w:firstLine="360"/>
-      </w:pPr>
-      <w:r>
-        <w:t xml:space="preserve">Hàm include(): đưa nội dung của một file chỉ đinh vào nội dung của file gọi nó. </w:t>
-      </w:r>
-    </w:p>
-    <w:p>
-      <w:pPr>
-        <w:ind w:firstLine="360"/>
-      </w:pPr>
-      <w:r>
-        <w:t xml:space="preserve">Hàm strlen(): Được sử dụng để trả lại chiều dài của một chuỗi. </w:t>
-      </w:r>
-    </w:p>
-    <w:p>
-      <w:pPr>
-        <w:ind w:firstLine="360"/>
-      </w:pPr>
-      <w:r>
-        <w:t xml:space="preserve">Hàm strpos (): được sử dụng để tìm kiếm một nhân vật / văn bản trong một chuỗi. </w:t>
-      </w:r>
-    </w:p>
-    <w:p>
-      <w:pPr>
-        <w:ind w:firstLine="360"/>
-      </w:pPr>
-      <w:r>
-        <w:t xml:space="preserve">Hàm phpinfo(): hiển thị chi tiết cấu hình PHP trên máy chủ </w:t>
-      </w:r>
-    </w:p>
-    <w:p>
-      <w:pPr>
-        <w:ind w:firstLine="360"/>
-      </w:pPr>
-      <w:r>
-        <w:t xml:space="preserve">Hàm date(): Hiển thị ngày tháng theo quy tắc đã thiết lập </w:t>
-      </w:r>
-    </w:p>
-    <w:p>
-      <w:pPr>
-        <w:ind w:firstLine="360"/>
-      </w:pPr>
-      <w:r>
-        <w:t xml:space="preserve">Hàm substr(): Tách một phần trong chuỗi. </w:t>
-      </w:r>
-    </w:p>
-    <w:p>
-      <w:pPr>
-        <w:ind w:firstLine="360"/>
-      </w:pPr>
-      <w:r>
-        <w:t xml:space="preserve">Hàm str_word_count(): Dùng để đếm có bao nhiêu từ trong chuỗi. </w:t>
-      </w:r>
-    </w:p>
-    <w:p>
-      <w:pPr>
-        <w:ind w:firstLine="360"/>
-      </w:pPr>
-      <w:r>
-        <w:t xml:space="preserve">Hàm str_split(): Cắt các ký tự trong chuỗi và chuyển thành dạng mảng. </w:t>
-      </w:r>
-    </w:p>
-    <w:p>
-      <w:pPr>
-        <w:ind w:firstLine="360"/>
-      </w:pPr>
-      <w:r>
-        <w:t>Hàm echo(): In dữ liệu chuỗi ra màn hình.</w:t>
-      </w:r>
-    </w:p>
-    <w:p>
-      <w:pPr>
-        <w:pStyle w:val="Heading3"/>
-        <w:ind w:firstLine="720"/>
-        <w:rPr>
-          <w:rFonts w:cs="Times New Roman"/>
-        </w:rPr>
-      </w:pPr>
-      <w:bookmarkStart w:id="13" w:name="_Toc42676375"/>
-      <w:r>
-        <w:rPr>
-          <w:rFonts w:cs="Times New Roman"/>
-        </w:rPr>
-        <w:lastRenderedPageBreak/>
-        <w:t>2.1.</w:t>
-      </w:r>
-      <w:r>
-        <w:rPr>
-          <w:rFonts w:cs="Times New Roman"/>
-        </w:rPr>
-        <w:t>4</w:t>
-      </w:r>
-      <w:r>
-        <w:rPr>
-          <w:rFonts w:cs="Times New Roman"/>
-        </w:rPr>
-        <w:t xml:space="preserve">. </w:t>
-      </w:r>
-      <w:r>
-        <w:rPr>
-          <w:rFonts w:cs="Times New Roman"/>
-        </w:rPr>
-        <w:t>Xampp là gì</w:t>
-      </w:r>
-      <w:bookmarkEnd w:id="13"/>
-    </w:p>
-    <w:p>
-      <w:pPr>
         <w:spacing w:line="360" w:lineRule="auto"/>
         <w:ind w:firstLine="720"/>
         <w:jc w:val="both"/>
-      </w:pPr>
-      <w:r>
-        <w:t>XAMPP là chương trình tạo web server được ứng dụng trên các hệ điều hành Linux, MacOS, Windows, Cross-platform, Solaris. Ý nghĩa chữ viết tắt XAMPP là gì? XAMPP hoạt động dựa trên sự tích hợp của 5 phần mềm chính là Cross-Platform (X), Apache (A), MariaDB (M), PHP (P) và Perl (P), nên tên gọi XAMPP cũng là viết tắt từ chữ cái đầu của 5 phần mềm này.</w:t>
-      </w:r>
-    </w:p>
-    <w:p>
-      <w:pPr>
+        <w:rPr>
+          <w:szCs w:val="26"/>
+          <w:lang w:eastAsia="vi-VN"/>
+        </w:rPr>
+      </w:pPr>
+      <w:r>
+        <w:rPr>
+          <w:szCs w:val="26"/>
+          <w:lang w:eastAsia="vi-VN"/>
+        </w:rPr>
+        <w:t xml:space="preserve">Giới thiệu với các bạn, gương mặt đứa con của chúng ta hôm nay đây rồi React Native. React Native là một framework do công ty công nghệ nổi tiếng Facebook phát </w:t>
+      </w:r>
+      <w:r>
+        <w:rPr>
+          <w:szCs w:val="26"/>
+          <w:lang w:eastAsia="vi-VN"/>
+        </w:rPr>
+        <w:lastRenderedPageBreak/>
+        <w:t xml:space="preserve">triển nhằm mục đích giải quyết bài toán hiệu năng của Hybrid và bài toán chi phí khi mà phải viết nhiều loại ngôn ngữ native cho từng nền tảng di động. Chúng ta sẽ build được ứng dụng Native, và chúng ta cũng có thể build ứng dụng đó một cách đa nền tảng (multi-platform) chứ không phải là một “mobile web app”, không phải là “HTML5 app”, và cũng không phải là một “hybrid app” hay cũng không chỉ build trên iOS hay Android mà chúng ta build và chạy được cả hai hệ sinh thái luôn, sợ chưa!!! </w:t>
+      </w:r>
+    </w:p>
+    <w:p>
+      <w:pPr>
+        <w:shd w:val="clear" w:color="auto" w:fill="FFFFFF"/>
         <w:spacing w:line="360" w:lineRule="auto"/>
         <w:ind w:firstLine="720"/>
         <w:jc w:val="both"/>
-      </w:pPr>
-      <w:r>
-        <w:t>Nhà phân phối: XAMPP là phần mềm web server thuộc bản quyền của GNU General Public Licence. XAMPP do Apache Friends phân phối và phát triển. Ngôn ngữ lập trình: XAMPP hình thành dựa trên sự tích hợp nhiều ngôn ngữ lập trình. Hệ điều hành: XAMPP được ứng dụng trên cả 5 hệ điều hành: Cross-platform, Linux, Windows, Solaris, MacOS. Các phiên bản: XAMPP ngày càng được nâng cấp và phát triển. Hiện nay phiên bản XAMPP mới nhất là phiên bản 7.2.11 phát hành năm 2018.</w:t>
-      </w:r>
-    </w:p>
-    <w:p>
-      <w:pPr>
-        <w:pStyle w:val="Heading3"/>
-        <w:ind w:firstLine="720"/>
-        <w:jc w:val="both"/>
-        <w:rPr>
-          <w:rFonts w:cs="Times New Roman"/>
-          <w:i w:val="0"/>
-          <w:iCs/>
-          <w:color w:val="C45911" w:themeColor="accent2" w:themeShade="BF"/>
-          <w:u w:val="single"/>
-        </w:rPr>
-      </w:pPr>
-      <w:bookmarkStart w:id="14" w:name="_Toc42676376"/>
-      <w:r>
-        <w:rPr>
-          <w:rFonts w:cs="Times New Roman"/>
-        </w:rPr>
-        <w:t>2.1.</w:t>
-      </w:r>
-      <w:r>
-        <w:rPr>
-          <w:rFonts w:cs="Times New Roman"/>
-        </w:rPr>
-        <w:t>6</w:t>
-      </w:r>
-      <w:r>
-        <w:rPr>
-          <w:rFonts w:cs="Times New Roman"/>
-        </w:rPr>
-        <w:t xml:space="preserve">. </w:t>
-      </w:r>
-      <w:r>
-        <w:rPr>
-          <w:rFonts w:cs="Times New Roman"/>
-        </w:rPr>
-        <w:t>Chức năng của XAMPP</w:t>
-      </w:r>
-      <w:bookmarkEnd w:id="14"/>
-    </w:p>
-    <w:p>
-      <w:pPr>
-        <w:spacing w:line="360" w:lineRule="auto"/>
-        <w:jc w:val="both"/>
-      </w:pPr>
-      <w:r>
-        <w:tab/>
-      </w:r>
-      <w:r>
-        <w:t>Nhà phân phối: XAMPP là phần mềm web server thuộc bản quyền của GNU General Public Licence. XAMPP do Apache Friends phân phối và phát triển. Ngôn ngữ lập trình: XAMPP hình thành dựa trên sự tích hợp nhiều ngôn ngữ lập trình. Hệ điều hành: XAMPP được ứng dụng trên cả 5 hệ điều hành: Cross-platform, Linux, Windows, Solaris, MacOS. Các phiên bản: XAMPP ngày càng được nâng cấp và phát triển. Hiện nay phiên bản XAMPP mới nhất là phiên bản 7.2.11 phát hành năm 2018.</w:t>
-      </w:r>
-    </w:p>
-    <w:p>
-      <w:pPr>
+        <w:rPr>
+          <w:szCs w:val="26"/>
+          <w:lang w:eastAsia="vi-VN"/>
+        </w:rPr>
+      </w:pPr>
+      <w:r>
+        <w:rPr>
+          <w:szCs w:val="26"/>
+          <w:lang w:eastAsia="vi-VN"/>
+        </w:rPr>
+        <w:t>Một điểm hay ho nữa mà mình có đề cập là giảm chi phí recompile của Native bằng cách sử dụng Hot-Loading tức là bạn không cần phải build lại ứng dụng từ đầu nên việc chỉnh sửa diễn ra rất nhanh chóng. Giúp cho lập trình viên có thể thấy được những chỉnh sửa của họ một cách nhanh chóng trực quan, không còn phải bỏ quá nhiều thời gian trong việc build và run ứng dụng nữa.</w:t>
+      </w:r>
+    </w:p>
+    <w:p>
+      <w:pPr>
+        <w:shd w:val="clear" w:color="auto" w:fill="FFFFFF"/>
         <w:spacing w:line="360" w:lineRule="auto"/>
         <w:ind w:firstLine="720"/>
         <w:jc w:val="both"/>
-      </w:pPr>
-      <w:r>
-        <w:t>Trên thực tế, bạn không thể sử dụng XAMPP hay bất cứ phần mềm tạo Web Server nào để đưa website vào vận hành kinh doanh. Để làm điều đó, bạn cần mua hosting hoặc sử dụng các dịch vụ cho thuê server. Nếu mô hình kinh doanh của bạn lớn, Mắt Bão khuyến nghị bạn thuê Cloud Server vì điện toán đám mây mang đến rất nhiều lợi ích thích thực cho doanh nghiệp.</w:t>
-      </w:r>
-    </w:p>
-    <w:p>
-      <w:pPr>
-        <w:tabs>
-          <w:tab w:val="left" w:pos="709"/>
-        </w:tabs>
+        <w:rPr>
+          <w:szCs w:val="26"/>
+          <w:lang w:eastAsia="vi-VN"/>
+        </w:rPr>
+      </w:pPr>
+      <w:r>
+        <w:rPr>
+          <w:szCs w:val="26"/>
+          <w:lang w:eastAsia="vi-VN"/>
+        </w:rPr>
+        <w:t>Và điểm lợi hại kế tiếp của React Native đó chính là chúng ta chỉ cần sử dụng JS để phát triển được một ứng dụng di động hoàn chỉnh, đồng thời giải quyết được các vấn đề mà Native App gặp phải mà mình đã nêu ở trên. Và rồi còn cả kết hợp với code native như Swift, Java, v.v… Tới đây mình chỉ có thể nói là “Thật là vi diệu”.</w:t>
+      </w:r>
+    </w:p>
+    <w:p>
+      <w:pPr>
+        <w:pStyle w:val="Heading3"/>
+        <w:ind w:firstLine="720"/>
+        <w:rPr>
+          <w:rFonts w:cs="Times New Roman"/>
+        </w:rPr>
+      </w:pPr>
+      <w:bookmarkStart w:id="12" w:name="_Toc42676374"/>
+      <w:r>
+        <w:rPr>
+          <w:rFonts w:cs="Times New Roman"/>
+        </w:rPr>
+        <w:t>2.1.</w:t>
+      </w:r>
+      <w:r>
+        <w:rPr>
+          <w:rFonts w:cs="Times New Roman"/>
+        </w:rPr>
+        <w:t>3</w:t>
+      </w:r>
+      <w:r>
+        <w:rPr>
+          <w:rFonts w:cs="Times New Roman"/>
+        </w:rPr>
+        <w:t xml:space="preserve">. </w:t>
+      </w:r>
+      <w:bookmarkEnd w:id="12"/>
+      <w:r>
+        <w:rPr>
+          <w:rFonts w:cs="Times New Roman"/>
+        </w:rPr>
+        <w:t>Ưu và nhược điểm</w:t>
+      </w:r>
+      <w:r>
+        <w:rPr>
+          <w:rFonts w:cs="Times New Roman"/>
+        </w:rPr>
+        <w:t xml:space="preserve"> của </w:t>
+      </w:r>
+    </w:p>
+    <w:p>
+      <w:pPr>
         <w:spacing w:line="360" w:lineRule="auto"/>
         <w:jc w:val="both"/>
       </w:pPr>
       <w:r>
         <w:tab/>
       </w:r>
-    </w:p>
-    <w:p>
-      <w:pPr>
-        <w:pStyle w:val="Heading1"/>
+      <w:r>
+        <w:t>Trước khi đi đến phần kế tiếp mình xin dừng lại chút xíu để phân tích xem liệu React Native có phải thần thánh không hay chỉ là cũng như bao framework khác đều có những điểm lợi và hại.</w:t>
+      </w:r>
+    </w:p>
+    <w:p>
+      <w:pPr>
+        <w:spacing w:line="360" w:lineRule="auto"/>
         <w:jc w:val="both"/>
         <w:rPr>
-          <w:b w:val="0"/>
-          <w:bCs/>
-          <w:sz w:val="24"/>
-        </w:rPr>
-      </w:pPr>
-      <w:bookmarkStart w:id="15" w:name="_Toc42676377"/>
-      <w:r>
+          <w:szCs w:val="26"/>
+        </w:rPr>
+      </w:pPr>
+      <w:r>
+        <w:tab/>
+      </w:r>
+      <w:r>
+        <w:rPr>
+          <w:szCs w:val="26"/>
+        </w:rPr>
+        <w:t>Ưu điểm:</w:t>
+      </w:r>
+    </w:p>
+    <w:p>
+      <w:pPr>
+        <w:pStyle w:val="ListParagraph"/>
+        <w:numPr>
+          <w:ilvl w:val="0"/>
+          <w:numId w:val="17"/>
+        </w:numPr>
+        <w:spacing w:line="360" w:lineRule="auto"/>
+        <w:ind w:left="1080"/>
+        <w:jc w:val="both"/>
+        <w:rPr>
+          <w:szCs w:val="26"/>
+        </w:rPr>
+      </w:pPr>
+      <w:r>
+        <w:rPr>
+          <w:szCs w:val="26"/>
+        </w:rPr>
+        <w:t xml:space="preserve">Hiệu quả về mặt thời gian khi mà bạn muốn phát triển một ứng dụng nhanh chóng. </w:t>
+      </w:r>
+    </w:p>
+    <w:p>
+      <w:pPr>
+        <w:pStyle w:val="ListParagraph"/>
+        <w:numPr>
+          <w:ilvl w:val="0"/>
+          <w:numId w:val="17"/>
+        </w:numPr>
+        <w:spacing w:line="360" w:lineRule="auto"/>
+        <w:ind w:left="1080"/>
+        <w:jc w:val="both"/>
+        <w:rPr>
+          <w:szCs w:val="26"/>
+        </w:rPr>
+      </w:pPr>
+      <w:r>
+        <w:rPr>
+          <w:szCs w:val="26"/>
+        </w:rPr>
+        <w:t xml:space="preserve">Hiệu năng tương đối ổn định. </w:t>
+      </w:r>
+    </w:p>
+    <w:p>
+      <w:pPr>
+        <w:pStyle w:val="ListParagraph"/>
+        <w:numPr>
+          <w:ilvl w:val="0"/>
+          <w:numId w:val="17"/>
+        </w:numPr>
+        <w:spacing w:line="360" w:lineRule="auto"/>
+        <w:ind w:left="1080"/>
+        <w:jc w:val="both"/>
+        <w:rPr>
+          <w:szCs w:val="26"/>
+        </w:rPr>
+      </w:pPr>
+      <w:r>
+        <w:rPr>
+          <w:szCs w:val="26"/>
+        </w:rPr>
+        <w:t xml:space="preserve">Cộng đồng phát triển mạnh. </w:t>
+      </w:r>
+    </w:p>
+    <w:p>
+      <w:pPr>
+        <w:pStyle w:val="ListParagraph"/>
+        <w:numPr>
+          <w:ilvl w:val="0"/>
+          <w:numId w:val="17"/>
+        </w:numPr>
+        <w:spacing w:line="360" w:lineRule="auto"/>
+        <w:ind w:left="1080"/>
+        <w:jc w:val="both"/>
+        <w:rPr>
+          <w:szCs w:val="26"/>
+        </w:rPr>
+      </w:pPr>
+      <w:r>
+        <w:rPr>
+          <w:szCs w:val="26"/>
+        </w:rPr>
+        <w:t xml:space="preserve">Tiết kiệm tiền. </w:t>
+      </w:r>
+    </w:p>
+    <w:p>
+      <w:pPr>
+        <w:pStyle w:val="ListParagraph"/>
+        <w:numPr>
+          <w:ilvl w:val="0"/>
+          <w:numId w:val="17"/>
+        </w:numPr>
+        <w:spacing w:line="360" w:lineRule="auto"/>
+        <w:ind w:left="1080"/>
+        <w:jc w:val="both"/>
+        <w:rPr>
+          <w:szCs w:val="26"/>
+        </w:rPr>
+      </w:pPr>
+      <w:r>
+        <w:rPr>
+          <w:szCs w:val="26"/>
+        </w:rPr>
+        <w:t xml:space="preserve">Team phát triển nhỏ. </w:t>
+      </w:r>
+    </w:p>
+    <w:p>
+      <w:pPr>
+        <w:pStyle w:val="ListParagraph"/>
+        <w:numPr>
+          <w:ilvl w:val="0"/>
+          <w:numId w:val="17"/>
+        </w:numPr>
+        <w:spacing w:line="360" w:lineRule="auto"/>
+        <w:ind w:left="1080"/>
+        <w:jc w:val="both"/>
+        <w:rPr>
+          <w:szCs w:val="26"/>
+        </w:rPr>
+      </w:pPr>
+      <w:r>
+        <w:rPr>
+          <w:szCs w:val="26"/>
+        </w:rPr>
+        <w:t xml:space="preserve">Ứng dụng tin cậy và ổn định. </w:t>
+      </w:r>
+    </w:p>
+    <w:p>
+      <w:pPr>
+        <w:pStyle w:val="ListParagraph"/>
+        <w:numPr>
+          <w:ilvl w:val="0"/>
+          <w:numId w:val="17"/>
+        </w:numPr>
+        <w:spacing w:line="360" w:lineRule="auto"/>
+        <w:ind w:left="1080"/>
+        <w:jc w:val="both"/>
+        <w:rPr>
+          <w:szCs w:val="26"/>
+        </w:rPr>
+      </w:pPr>
+      <w:r>
+        <w:rPr>
+          <w:szCs w:val="26"/>
+        </w:rPr>
+        <w:t xml:space="preserve">Xây dựng cho nhiều hệ điều hành khác nhau với ít native code nhất. </w:t>
+      </w:r>
+    </w:p>
+    <w:p>
+      <w:pPr>
+        <w:pStyle w:val="ListParagraph"/>
+        <w:numPr>
+          <w:ilvl w:val="0"/>
+          <w:numId w:val="17"/>
+        </w:numPr>
+        <w:spacing w:line="360" w:lineRule="auto"/>
+        <w:ind w:left="1080"/>
+        <w:jc w:val="both"/>
+        <w:rPr>
+          <w:szCs w:val="26"/>
+        </w:rPr>
+      </w:pPr>
+      <w:r>
+        <w:rPr>
+          <w:szCs w:val="26"/>
+        </w:rPr>
+        <w:t>Trải nghiệm người dùng tốt hơn là hybrid app.</w:t>
+      </w:r>
+    </w:p>
+    <w:p>
+      <w:pPr>
+        <w:pStyle w:val="ListParagraph"/>
+        <w:spacing w:line="360" w:lineRule="auto"/>
+        <w:jc w:val="both"/>
+        <w:rPr>
+          <w:szCs w:val="26"/>
+        </w:rPr>
+      </w:pPr>
+      <w:r>
+        <w:rPr>
+          <w:szCs w:val="26"/>
+        </w:rPr>
+        <w:t>Nhược điểm:</w:t>
+      </w:r>
+    </w:p>
+    <w:p>
+      <w:pPr>
+        <w:pStyle w:val="ListParagraph"/>
+        <w:numPr>
+          <w:ilvl w:val="0"/>
+          <w:numId w:val="18"/>
+        </w:numPr>
+        <w:spacing w:line="360" w:lineRule="auto"/>
+        <w:ind w:left="1080"/>
+        <w:jc w:val="both"/>
+        <w:rPr>
+          <w:szCs w:val="26"/>
+        </w:rPr>
+      </w:pPr>
+      <w:r>
+        <w:rPr>
+          <w:szCs w:val="26"/>
+        </w:rPr>
+        <w:t xml:space="preserve">Vẫn đòi hỏi native code. </w:t>
+      </w:r>
+    </w:p>
+    <w:p>
+      <w:pPr>
+        <w:pStyle w:val="ListParagraph"/>
+        <w:numPr>
+          <w:ilvl w:val="0"/>
+          <w:numId w:val="18"/>
+        </w:numPr>
+        <w:spacing w:line="360" w:lineRule="auto"/>
+        <w:ind w:left="1080"/>
+        <w:jc w:val="both"/>
+        <w:rPr>
+          <w:szCs w:val="26"/>
+        </w:rPr>
+      </w:pPr>
+      <w:r>
+        <w:rPr>
+          <w:szCs w:val="26"/>
+        </w:rPr>
         <w:lastRenderedPageBreak/>
-        <w:t xml:space="preserve">CHƯƠNG </w:t>
-      </w:r>
-      <w:r>
-        <w:t>3</w:t>
-      </w:r>
-      <w:r>
-        <w:t xml:space="preserve">. </w:t>
-      </w:r>
-      <w:r>
-        <w:t>KẾT QUẢ THỰC NGHIỆM</w:t>
-      </w:r>
-      <w:bookmarkEnd w:id="15"/>
-    </w:p>
-    <w:p>
-      <w:pPr>
-        <w:pStyle w:val="Heading2"/>
+        <w:t xml:space="preserve">Hiệu năng sẽ thấp hơn với app thuần native code. </w:t>
+      </w:r>
+    </w:p>
+    <w:p>
+      <w:pPr>
+        <w:pStyle w:val="ListParagraph"/>
+        <w:numPr>
+          <w:ilvl w:val="0"/>
+          <w:numId w:val="18"/>
+        </w:numPr>
+        <w:spacing w:line="360" w:lineRule="auto"/>
+        <w:ind w:left="1080"/>
         <w:jc w:val="both"/>
         <w:rPr>
-          <w:rFonts w:cs="Times New Roman"/>
-        </w:rPr>
-      </w:pPr>
-      <w:bookmarkStart w:id="16" w:name="_Toc42676378"/>
-      <w:r>
-        <w:rPr>
-          <w:rFonts w:cs="Times New Roman"/>
-        </w:rPr>
-        <w:t>3</w:t>
-      </w:r>
-      <w:r>
-        <w:rPr>
-          <w:rFonts w:cs="Times New Roman"/>
-        </w:rPr>
-        <w:t xml:space="preserve">.1. </w:t>
-      </w:r>
-      <w:r>
-        <w:rPr>
-          <w:rFonts w:cs="Times New Roman"/>
-        </w:rPr>
-        <w:t>Các màn hình hiển thị</w:t>
-      </w:r>
-      <w:bookmarkEnd w:id="16"/>
+          <w:szCs w:val="26"/>
+        </w:rPr>
+      </w:pPr>
+      <w:r>
+        <w:rPr>
+          <w:szCs w:val="26"/>
+        </w:rPr>
+        <w:t xml:space="preserve">Bảo mật không cao do dựa trên JS. </w:t>
+      </w:r>
+    </w:p>
+    <w:p>
+      <w:pPr>
+        <w:pStyle w:val="ListParagraph"/>
+        <w:numPr>
+          <w:ilvl w:val="0"/>
+          <w:numId w:val="18"/>
+        </w:numPr>
+        <w:spacing w:line="360" w:lineRule="auto"/>
+        <w:ind w:left="1080"/>
+        <w:jc w:val="both"/>
+        <w:rPr>
+          <w:szCs w:val="26"/>
+        </w:rPr>
+      </w:pPr>
+      <w:r>
+        <w:rPr>
+          <w:szCs w:val="26"/>
+        </w:rPr>
+        <w:t xml:space="preserve">Quản lý bộ nhớ. </w:t>
+      </w:r>
+    </w:p>
+    <w:p>
+      <w:pPr>
+        <w:pStyle w:val="ListParagraph"/>
+        <w:numPr>
+          <w:ilvl w:val="0"/>
+          <w:numId w:val="18"/>
+        </w:numPr>
+        <w:spacing w:line="360" w:lineRule="auto"/>
+        <w:ind w:left="1080"/>
+        <w:jc w:val="both"/>
+        <w:rPr>
+          <w:szCs w:val="26"/>
+        </w:rPr>
+      </w:pPr>
+      <w:r>
+        <w:rPr>
+          <w:szCs w:val="26"/>
+        </w:rPr>
+        <w:t>Khả năng tùy biến cũng không thực sự tốt đối với một vài module.</w:t>
+      </w:r>
     </w:p>
     <w:p>
       <w:pPr>
         <w:pStyle w:val="Heading3"/>
         <w:ind w:firstLine="720"/>
+        <w:rPr>
+          <w:rFonts w:cs="Times New Roman"/>
+        </w:rPr>
+      </w:pPr>
+      <w:bookmarkStart w:id="13" w:name="_Toc42676375"/>
+      <w:r>
+        <w:rPr>
+          <w:rFonts w:cs="Times New Roman"/>
+        </w:rPr>
+        <w:t>2.1.</w:t>
+      </w:r>
+      <w:r>
+        <w:rPr>
+          <w:rFonts w:cs="Times New Roman"/>
+        </w:rPr>
+        <w:t>4</w:t>
+      </w:r>
+      <w:r>
+        <w:rPr>
+          <w:rFonts w:cs="Times New Roman"/>
+        </w:rPr>
+        <w:t xml:space="preserve">. </w:t>
+      </w:r>
+      <w:bookmarkEnd w:id="13"/>
+      <w:r>
+        <w:rPr>
+          <w:rFonts w:cs="Times New Roman"/>
+        </w:rPr>
+        <w:t>Setup Environment – Development</w:t>
+      </w:r>
+    </w:p>
+    <w:p>
+      <w:pPr>
+        <w:spacing w:line="360" w:lineRule="auto"/>
+        <w:ind w:firstLine="720"/>
         <w:jc w:val="both"/>
-        <w:rPr>
-          <w:rFonts w:cs="Times New Roman"/>
-        </w:rPr>
-      </w:pPr>
-      <w:bookmarkStart w:id="17" w:name="_Toc42676379"/>
-      <w:r>
-        <w:rPr>
-          <w:rFonts w:cs="Times New Roman"/>
-        </w:rPr>
-        <w:t>3</w:t>
-      </w:r>
-      <w:r>
-        <w:rPr>
-          <w:rFonts w:cs="Times New Roman"/>
-        </w:rPr>
-        <w:t xml:space="preserve">.1.1. </w:t>
-      </w:r>
-      <w:r>
-        <w:rPr>
-          <w:rFonts w:cs="Times New Roman"/>
-        </w:rPr>
-        <w:t xml:space="preserve">Màn hình </w:t>
-      </w:r>
-      <w:r>
-        <w:rPr>
-          <w:rFonts w:cs="Times New Roman"/>
-        </w:rPr>
-        <w:t>trang chủ</w:t>
-      </w:r>
-      <w:bookmarkEnd w:id="17"/>
-    </w:p>
-    <w:p>
-      <w:r>
-        <w:rPr>
+      </w:pPr>
+      <w:r>
+        <w:t>React Native có thể chạy trên Windows, Linux, MacOS. Cách cài đặt bạn có thể xem trên trang hướng dẫn của Facebook hoặc làm theo mình bên dưới ở đây mình sẽ demo trên hệ điều hành linux hoặc cũng có thể bạn chỉ muốn trải nghiệm về cách lập trình thì sử dụng online editor EXPO.</w:t>
+      </w:r>
+    </w:p>
+    <w:p>
+      <w:pPr>
+        <w:spacing w:line="360" w:lineRule="auto"/>
+        <w:ind w:firstLine="720"/>
+        <w:jc w:val="both"/>
+      </w:pPr>
+      <w:r>
+        <w:t>Sau đây là các bước đơn giản nhất, không cần phải cài đặt Android Studio hay XCode để build ra file cài đặt. Các bạn muốn sử dụng cách mà có sử dụng Android Studio hay XCode có thể tham khảo trên trang của Facebook phần Building Project with Native Code. Ở đây mình sẽ chỉ viết code JS thuần không sử dụng bất kì Native Code nào.</w:t>
+      </w:r>
+    </w:p>
+    <w:p>
+      <w:pPr>
+        <w:numPr>
+          <w:ilvl w:val="0"/>
+          <w:numId w:val="19"/>
+        </w:numPr>
+        <w:shd w:val="clear" w:color="auto" w:fill="FFFFFF"/>
+        <w:spacing w:before="100" w:beforeAutospacing="1" w:after="100" w:afterAutospacing="1" w:line="360" w:lineRule="auto"/>
+        <w:ind w:left="1035"/>
+        <w:rPr>
+          <w:b/>
+          <w:bCs/>
+          <w:szCs w:val="26"/>
+        </w:rPr>
+      </w:pPr>
+      <w:r>
+        <w:rPr>
+          <w:rStyle w:val="Strong"/>
+          <w:b w:val="0"/>
+          <w:bCs w:val="0"/>
+          <w:szCs w:val="26"/>
+        </w:rPr>
+        <w:t>Trước hết bạn phải cài </w:t>
+      </w:r>
+      <w:hyperlink r:id="rId11" w:tgtFrame="_new" w:history="1">
+        <w:r>
+          <w:rPr>
+            <w:rStyle w:val="Hyperlink"/>
+            <w:b/>
+            <w:bCs/>
+            <w:color w:val="auto"/>
+            <w:szCs w:val="26"/>
+          </w:rPr>
+          <w:t>NodeJS</w:t>
+        </w:r>
+      </w:hyperlink>
+      <w:r>
+        <w:rPr>
+          <w:rStyle w:val="Strong"/>
+          <w:b w:val="0"/>
+          <w:bCs w:val="0"/>
+          <w:szCs w:val="26"/>
+        </w:rPr>
+        <w:t>.</w:t>
+      </w:r>
+    </w:p>
+    <w:p>
+      <w:pPr>
+        <w:numPr>
+          <w:ilvl w:val="0"/>
+          <w:numId w:val="19"/>
+        </w:numPr>
+        <w:shd w:val="clear" w:color="auto" w:fill="FFFFFF"/>
+        <w:spacing w:before="100" w:beforeAutospacing="1" w:after="100" w:afterAutospacing="1" w:line="360" w:lineRule="auto"/>
+        <w:ind w:left="1035"/>
+        <w:rPr>
+          <w:b/>
+          <w:bCs/>
+          <w:szCs w:val="26"/>
+        </w:rPr>
+      </w:pPr>
+      <w:r>
+        <w:rPr>
+          <w:rStyle w:val="Strong"/>
+          <w:b w:val="0"/>
+          <w:bCs w:val="0"/>
+          <w:szCs w:val="26"/>
+        </w:rPr>
+        <w:t>Cài đặt </w:t>
+      </w:r>
+      <w:hyperlink r:id="rId12" w:tgtFrame="_new" w:history="1">
+        <w:r>
+          <w:rPr>
+            <w:rStyle w:val="Hyperlink"/>
+            <w:b/>
+            <w:bCs/>
+            <w:color w:val="auto"/>
+            <w:szCs w:val="26"/>
+          </w:rPr>
+          <w:t>create-react-native-app</w:t>
+        </w:r>
+      </w:hyperlink>
+      <w:r>
+        <w:rPr>
+          <w:rStyle w:val="Strong"/>
+          <w:b w:val="0"/>
+          <w:bCs w:val="0"/>
+          <w:szCs w:val="26"/>
+        </w:rPr>
+        <w:t>.</w:t>
+      </w:r>
+    </w:p>
+    <w:p>
+      <w:pPr>
+        <w:pStyle w:val="NormalWeb"/>
+        <w:shd w:val="clear" w:color="auto" w:fill="FFFFFF"/>
+        <w:spacing w:before="0" w:beforeAutospacing="0" w:after="390" w:afterAutospacing="0" w:line="360" w:lineRule="auto"/>
+        <w:jc w:val="center"/>
+        <w:rPr>
+          <w:rFonts w:ascii="Roboto" w:hAnsi="Roboto"/>
+          <w:color w:val="333333"/>
+        </w:rPr>
+      </w:pPr>
+      <w:r>
+        <w:rPr>
+          <w:rFonts w:ascii="Roboto" w:hAnsi="Roboto"/>
           <w:noProof/>
+          <w:color w:val="333333"/>
         </w:rPr>
         <w:drawing>
-          <wp:inline distT="0" distB="0" distL="0" distR="0" wp14:anchorId="64DA6427" wp14:editId="635658D4">
-            <wp:extent cx="5761990" cy="3239770"/>
-            <wp:effectExtent l="0" t="0" r="0" b="0"/>
-            <wp:docPr id="1" name="Picture 1"/>
+          <wp:inline distT="0" distB="0" distL="0" distR="0" wp14:anchorId="1AD7C4E8" wp14:editId="43A74A61">
+            <wp:extent cx="5011420" cy="1080770"/>
+            <wp:effectExtent l="0" t="0" r="0" b="5080"/>
+            <wp:docPr id="15" name="Picture 15"/>
             <wp:cNvGraphicFramePr>
               <a:graphicFrameLocks xmlns:a="http://schemas.openxmlformats.org/drawingml/2006/main" noChangeAspect="1"/>
             </wp:cNvGraphicFramePr>
@@ -6065,23 +6359,36 @@
               <a:graphicData uri="http://schemas.openxmlformats.org/drawingml/2006/picture">
                 <pic:pic xmlns:pic="http://schemas.openxmlformats.org/drawingml/2006/picture">
                   <pic:nvPicPr>
-                    <pic:cNvPr id="1" name=""/>
-                    <pic:cNvPicPr/>
+                    <pic:cNvPr id="0" name="Picture 3"/>
+                    <pic:cNvPicPr>
+                      <a:picLocks noChangeAspect="1" noChangeArrowheads="1"/>
+                    </pic:cNvPicPr>
                   </pic:nvPicPr>
                   <pic:blipFill>
-                    <a:blip r:embed="rId11"/>
+                    <a:blip r:embed="rId13">
+                      <a:extLst>
+                        <a:ext uri="{28A0092B-C50C-407E-A947-70E740481C1C}">
+                          <a14:useLocalDpi xmlns:a14="http://schemas.microsoft.com/office/drawing/2010/main" val="0"/>
+                        </a:ext>
+                      </a:extLst>
+                    </a:blip>
+                    <a:srcRect/>
                     <a:stretch>
                       <a:fillRect/>
                     </a:stretch>
                   </pic:blipFill>
-                  <pic:spPr>
+                  <pic:spPr bwMode="auto">
                     <a:xfrm>
                       <a:off x="0" y="0"/>
-                      <a:ext cx="5761990" cy="3239770"/>
+                      <a:ext cx="5011420" cy="1080770"/>
                     </a:xfrm>
                     <a:prstGeom prst="rect">
                       <a:avLst/>
                     </a:prstGeom>
+                    <a:noFill/>
+                    <a:ln>
+                      <a:noFill/>
+                    </a:ln>
                   </pic:spPr>
                 </pic:pic>
               </a:graphicData>
@@ -6092,76 +6399,53 @@
     </w:p>
     <w:p>
       <w:pPr>
-        <w:spacing w:line="360" w:lineRule="auto"/>
+        <w:numPr>
+          <w:ilvl w:val="0"/>
+          <w:numId w:val="20"/>
+        </w:numPr>
+        <w:shd w:val="clear" w:color="auto" w:fill="FFFFFF"/>
+        <w:spacing w:before="100" w:beforeAutospacing="1" w:after="100" w:afterAutospacing="1" w:line="360" w:lineRule="auto"/>
+        <w:ind w:left="1035"/>
+        <w:rPr>
+          <w:b/>
+          <w:bCs/>
+          <w:color w:val="333333"/>
+          <w:szCs w:val="26"/>
+        </w:rPr>
+      </w:pPr>
+      <w:r>
+        <w:rPr>
+          <w:rStyle w:val="Strong"/>
+          <w:b w:val="0"/>
+          <w:bCs w:val="0"/>
+          <w:color w:val="333333"/>
+          <w:szCs w:val="26"/>
+        </w:rPr>
+        <w:t>Tạo project và run project mẫu.</w:t>
+      </w:r>
+    </w:p>
+    <w:p>
+      <w:pPr>
+        <w:pStyle w:val="NormalWeb"/>
+        <w:shd w:val="clear" w:color="auto" w:fill="FFFFFF"/>
+        <w:spacing w:before="0" w:beforeAutospacing="0" w:after="390" w:afterAutospacing="0" w:line="360" w:lineRule="auto"/>
         <w:jc w:val="center"/>
-      </w:pPr>
-      <w:r>
-        <w:t>Hình 1: Giao diện trang chủ</w:t>
-      </w:r>
-    </w:p>
-    <w:p>
-      <w:pPr>
-        <w:pStyle w:val="Heading3"/>
-        <w:ind w:firstLine="720"/>
-        <w:rPr>
-          <w:rFonts w:cs="Times New Roman"/>
-        </w:rPr>
-      </w:pPr>
-      <w:bookmarkStart w:id="18" w:name="_Toc42676380"/>
-      <w:r>
-        <w:rPr>
-          <w:rFonts w:cs="Times New Roman"/>
-        </w:rPr>
-        <w:t>3</w:t>
-      </w:r>
-      <w:r>
-        <w:rPr>
-          <w:rFonts w:cs="Times New Roman"/>
-        </w:rPr>
-        <w:t>.</w:t>
-      </w:r>
-      <w:r>
-        <w:rPr>
-          <w:rFonts w:cs="Times New Roman"/>
-        </w:rPr>
-        <w:t>1.</w:t>
-      </w:r>
-      <w:r>
-        <w:rPr>
-          <w:rFonts w:cs="Times New Roman"/>
-        </w:rPr>
-        <w:t>2</w:t>
-      </w:r>
-      <w:r>
-        <w:rPr>
-          <w:rFonts w:cs="Times New Roman"/>
-        </w:rPr>
-        <w:t xml:space="preserve">. </w:t>
-      </w:r>
-      <w:r>
-        <w:rPr>
-          <w:rFonts w:cs="Times New Roman"/>
-        </w:rPr>
-        <w:t xml:space="preserve">Màn hình </w:t>
-      </w:r>
-      <w:r>
-        <w:rPr>
-          <w:rFonts w:cs="Times New Roman"/>
-        </w:rPr>
-        <w:t>trang chủ (nội dung)</w:t>
-      </w:r>
-      <w:bookmarkEnd w:id="18"/>
-    </w:p>
-    <w:p>
-      <w:r>
-        <w:rPr>
+        <w:rPr>
+          <w:rFonts w:ascii="Roboto" w:hAnsi="Roboto"/>
+          <w:color w:val="333333"/>
+        </w:rPr>
+      </w:pPr>
+      <w:r>
+        <w:rPr>
+          <w:rFonts w:ascii="Roboto" w:hAnsi="Roboto"/>
           <w:noProof/>
+          <w:color w:val="333333"/>
         </w:rPr>
         <w:drawing>
-          <wp:inline distT="0" distB="0" distL="0" distR="0" wp14:anchorId="2C106B72" wp14:editId="3CF16B03">
-            <wp:extent cx="5761990" cy="3239770"/>
-            <wp:effectExtent l="0" t="0" r="0" b="0"/>
-            <wp:docPr id="481" name="Picture 481"/>
+          <wp:inline distT="0" distB="0" distL="0" distR="0" wp14:anchorId="62A9B280" wp14:editId="5CF6C9D1">
+            <wp:extent cx="5213350" cy="1662430"/>
+            <wp:effectExtent l="0" t="0" r="6350" b="0"/>
+            <wp:docPr id="14" name="Picture 14"/>
             <wp:cNvGraphicFramePr>
               <a:graphicFrameLocks xmlns:a="http://schemas.openxmlformats.org/drawingml/2006/main" noChangeAspect="1"/>
             </wp:cNvGraphicFramePr>
@@ -6169,23 +6453,36 @@
               <a:graphicData uri="http://schemas.openxmlformats.org/drawingml/2006/picture">
                 <pic:pic xmlns:pic="http://schemas.openxmlformats.org/drawingml/2006/picture">
                   <pic:nvPicPr>
-                    <pic:cNvPr id="1" name=""/>
-                    <pic:cNvPicPr/>
+                    <pic:cNvPr id="0" name="Picture 4"/>
+                    <pic:cNvPicPr>
+                      <a:picLocks noChangeAspect="1" noChangeArrowheads="1"/>
+                    </pic:cNvPicPr>
                   </pic:nvPicPr>
                   <pic:blipFill>
-                    <a:blip r:embed="rId12"/>
+                    <a:blip r:embed="rId14">
+                      <a:extLst>
+                        <a:ext uri="{28A0092B-C50C-407E-A947-70E740481C1C}">
+                          <a14:useLocalDpi xmlns:a14="http://schemas.microsoft.com/office/drawing/2010/main" val="0"/>
+                        </a:ext>
+                      </a:extLst>
+                    </a:blip>
+                    <a:srcRect/>
                     <a:stretch>
                       <a:fillRect/>
                     </a:stretch>
                   </pic:blipFill>
-                  <pic:spPr>
+                  <pic:spPr bwMode="auto">
                     <a:xfrm>
                       <a:off x="0" y="0"/>
-                      <a:ext cx="5761990" cy="3239770"/>
+                      <a:ext cx="5213350" cy="1662430"/>
                     </a:xfrm>
                     <a:prstGeom prst="rect">
                       <a:avLst/>
                     </a:prstGeom>
+                    <a:noFill/>
+                    <a:ln>
+                      <a:noFill/>
+                    </a:ln>
                   </pic:spPr>
                 </pic:pic>
               </a:graphicData>
@@ -6196,10 +6493,110 @@
     </w:p>
     <w:p>
       <w:pPr>
-        <w:jc w:val="center"/>
-      </w:pPr>
-      <w:r>
-        <w:t>Hình 2: Giao diện trang chủ (nội dung)</w:t>
+        <w:numPr>
+          <w:ilvl w:val="0"/>
+          <w:numId w:val="21"/>
+        </w:numPr>
+        <w:shd w:val="clear" w:color="auto" w:fill="FFFFFF"/>
+        <w:spacing w:before="100" w:beforeAutospacing="1" w:after="100" w:afterAutospacing="1" w:line="360" w:lineRule="auto"/>
+        <w:ind w:left="1035"/>
+        <w:rPr>
+          <w:rStyle w:val="Strong"/>
+          <w:color w:val="333333"/>
+          <w:szCs w:val="26"/>
+        </w:rPr>
+      </w:pPr>
+      <w:r>
+        <w:rPr>
+          <w:rStyle w:val="Strong"/>
+          <w:b w:val="0"/>
+          <w:bCs w:val="0"/>
+          <w:color w:val="333333"/>
+          <w:szCs w:val="26"/>
+        </w:rPr>
+        <w:t>Khởi chạy project trên điện thoại.</w:t>
+      </w:r>
+    </w:p>
+    <w:p>
+      <w:pPr>
+        <w:shd w:val="clear" w:color="auto" w:fill="FFFFFF"/>
+        <w:spacing w:before="100" w:beforeAutospacing="1" w:line="360" w:lineRule="auto"/>
+        <w:ind w:firstLine="675"/>
+        <w:jc w:val="both"/>
+        <w:rPr>
+          <w:color w:val="333333"/>
+          <w:szCs w:val="26"/>
+        </w:rPr>
+      </w:pPr>
+      <w:r>
+        <w:rPr>
+          <w:color w:val="333333"/>
+          <w:szCs w:val="26"/>
+        </w:rPr>
+        <w:lastRenderedPageBreak/>
+        <w:t xml:space="preserve">Đầu tiên các bạn cài đặt Expo client trên điện thoại của các bạn Android, iOS. Kết nối cùng mạng wifi với máy tính mà bạn run project. Sau đó mở ứng dụng Expo Client lên và quét mã QR trên terminal của run project. Khi bạn thay đổi gì trong App.js thì ứng dụng của các bạn sẽ tự động thay đổi tự động. </w:t>
+      </w:r>
+    </w:p>
+    <w:p>
+      <w:pPr>
+        <w:pStyle w:val="Heading3"/>
+        <w:ind w:firstLine="720"/>
+        <w:jc w:val="both"/>
+        <w:rPr>
+          <w:rFonts w:cs="Times New Roman"/>
+          <w:i w:val="0"/>
+          <w:iCs/>
+          <w:color w:val="C45911" w:themeColor="accent2" w:themeShade="BF"/>
+          <w:u w:val="single"/>
+        </w:rPr>
+      </w:pPr>
+      <w:bookmarkStart w:id="14" w:name="_Toc42676376"/>
+      <w:r>
+        <w:rPr>
+          <w:rFonts w:cs="Times New Roman"/>
+        </w:rPr>
+        <w:t>2.1.</w:t>
+      </w:r>
+      <w:r>
+        <w:rPr>
+          <w:rFonts w:cs="Times New Roman"/>
+        </w:rPr>
+        <w:t>6</w:t>
+      </w:r>
+      <w:r>
+        <w:rPr>
+          <w:rFonts w:cs="Times New Roman"/>
+        </w:rPr>
+        <w:t xml:space="preserve">. </w:t>
+      </w:r>
+      <w:bookmarkEnd w:id="14"/>
+      <w:r>
+        <w:rPr>
+          <w:rFonts w:cs="Times New Roman"/>
+        </w:rPr>
+        <w:t>Tổng quan về Expo</w:t>
+      </w:r>
+    </w:p>
+    <w:p>
+      <w:pPr>
+        <w:spacing w:line="360" w:lineRule="auto"/>
+        <w:jc w:val="both"/>
+      </w:pPr>
+      <w:r>
+        <w:tab/>
+      </w:r>
+      <w:r>
+        <w:t>Nhà phân phối: XAMPP là phần mềm web server thuộc bản quyền của GNU General Public Licence. XAMPP do Apache Friends phân phối và phát triển. Ngôn ngữ lập trình: XAMPP hình thành dựa trên sự tích hợp nhiều ngôn ngữ lập trình. Hệ điều hành: XAMPP được ứng dụng trên cả 5 hệ điều hành: Cross-platform, Linux, Windows, Solaris, MacOS. Các phiên bản: XAMPP ngày càng được nâng cấp và phát triển. Hiện nay phiên bản XAMPP mới nhất là phiên bản 7.2.11 phát hành năm 2018.</w:t>
+      </w:r>
+    </w:p>
+    <w:p>
+      <w:pPr>
+        <w:spacing w:line="360" w:lineRule="auto"/>
+        <w:ind w:firstLine="720"/>
+        <w:jc w:val="both"/>
+      </w:pPr>
+      <w:r>
+        <w:t>Trên thực tế, bạn không thể sử dụng XAMPP hay bất cứ phần mềm tạo Web Server nào để đưa website vào vận hành kinh doanh. Để làm điều đó, bạn cần mua hosting hoặc sử dụng các dịch vụ cho thuê server. Nếu mô hình kinh doanh của bạn lớn, Mắt Bão khuyến nghị bạn thuê Cloud Server vì điện toán đám mây mang đến rất nhiều lợi ích thích thực cho doanh nghiệp.</w:t>
       </w:r>
     </w:p>
     <w:p>
@@ -6208,42 +6605,87 @@
           <w:tab w:val="left" w:pos="709"/>
         </w:tabs>
         <w:spacing w:line="360" w:lineRule="auto"/>
-        <w:jc w:val="center"/>
-      </w:pPr>
+        <w:jc w:val="both"/>
+      </w:pPr>
+      <w:r>
+        <w:tab/>
+      </w:r>
+    </w:p>
+    <w:p>
+      <w:pPr>
+        <w:pStyle w:val="Heading1"/>
+        <w:jc w:val="both"/>
+        <w:rPr>
+          <w:b w:val="0"/>
+          <w:bCs/>
+          <w:sz w:val="24"/>
+        </w:rPr>
+      </w:pPr>
+      <w:bookmarkStart w:id="15" w:name="_Toc42676377"/>
+      <w:r>
+        <w:t xml:space="preserve">CHƯƠNG </w:t>
+      </w:r>
+      <w:r>
+        <w:t>3</w:t>
+      </w:r>
+      <w:r>
+        <w:t xml:space="preserve">. </w:t>
+      </w:r>
+      <w:r>
+        <w:t>KẾT QUẢ THỰC NGHIỆM</w:t>
+      </w:r>
+      <w:bookmarkEnd w:id="15"/>
+    </w:p>
+    <w:p>
+      <w:pPr>
+        <w:pStyle w:val="Heading2"/>
+        <w:jc w:val="both"/>
+        <w:rPr>
+          <w:rFonts w:cs="Times New Roman"/>
+        </w:rPr>
+      </w:pPr>
+      <w:bookmarkStart w:id="16" w:name="_Toc42676378"/>
+      <w:r>
+        <w:rPr>
+          <w:rFonts w:cs="Times New Roman"/>
+        </w:rPr>
+        <w:t>3</w:t>
+      </w:r>
+      <w:r>
+        <w:rPr>
+          <w:rFonts w:cs="Times New Roman"/>
+        </w:rPr>
+        <w:t xml:space="preserve">.1. </w:t>
+      </w:r>
+      <w:r>
+        <w:rPr>
+          <w:rFonts w:cs="Times New Roman"/>
+        </w:rPr>
+        <w:t>Các màn hình hiển thị</w:t>
+      </w:r>
+      <w:bookmarkEnd w:id="16"/>
     </w:p>
     <w:p>
       <w:pPr>
         <w:pStyle w:val="Heading3"/>
         <w:ind w:firstLine="720"/>
-        <w:rPr>
-          <w:rFonts w:cs="Times New Roman"/>
-        </w:rPr>
-      </w:pPr>
-      <w:bookmarkStart w:id="19" w:name="_Toc42676381"/>
-      <w:r>
-        <w:rPr>
-          <w:rFonts w:cs="Times New Roman"/>
-        </w:rPr>
-        <w:lastRenderedPageBreak/>
+        <w:jc w:val="both"/>
+        <w:rPr>
+          <w:rFonts w:cs="Times New Roman"/>
+        </w:rPr>
+      </w:pPr>
+      <w:bookmarkStart w:id="17" w:name="_Toc42676379"/>
+      <w:r>
+        <w:rPr>
+          <w:rFonts w:cs="Times New Roman"/>
+        </w:rPr>
         <w:t>3</w:t>
       </w:r>
       <w:r>
         <w:rPr>
           <w:rFonts w:cs="Times New Roman"/>
         </w:rPr>
-        <w:t>.1.</w:t>
-      </w:r>
-      <w:r>
-        <w:rPr>
-          <w:rFonts w:cs="Times New Roman"/>
-        </w:rPr>
-        <w:t>3</w:t>
-      </w:r>
-      <w:r>
-        <w:rPr>
-          <w:rFonts w:cs="Times New Roman"/>
-        </w:rPr>
-        <w:t xml:space="preserve">. </w:t>
+        <w:t xml:space="preserve">.1.1. </w:t>
       </w:r>
       <w:r>
         <w:rPr>
@@ -6255,237 +6697,20 @@
         <w:rPr>
           <w:rFonts w:cs="Times New Roman"/>
         </w:rPr>
-        <w:t>chi tiết sản phẩm</w:t>
-      </w:r>
-      <w:bookmarkEnd w:id="19"/>
-    </w:p>
-    <w:p>
-      <w:pPr>
-        <w:spacing w:line="360" w:lineRule="auto"/>
-      </w:pPr>
+        <w:t>trang chủ</w:t>
+      </w:r>
+      <w:bookmarkEnd w:id="17"/>
+    </w:p>
+    <w:p>
       <w:r>
         <w:rPr>
           <w:noProof/>
         </w:rPr>
         <w:drawing>
-          <wp:inline distT="0" distB="0" distL="0" distR="0" wp14:anchorId="37F51E01" wp14:editId="42DFFAD6">
-            <wp:extent cx="5761990" cy="3241675"/>
-            <wp:effectExtent l="0" t="0" r="0" b="0"/>
-            <wp:docPr id="483" name="Picture 483"/>
-            <wp:cNvGraphicFramePr>
-              <a:graphicFrameLocks xmlns:a="http://schemas.openxmlformats.org/drawingml/2006/main" noChangeAspect="1"/>
-            </wp:cNvGraphicFramePr>
-            <a:graphic xmlns:a="http://schemas.openxmlformats.org/drawingml/2006/main">
-              <a:graphicData uri="http://schemas.openxmlformats.org/drawingml/2006/picture">
-                <pic:pic xmlns:pic="http://schemas.openxmlformats.org/drawingml/2006/picture">
-                  <pic:nvPicPr>
-                    <pic:cNvPr id="1" name=""/>
-                    <pic:cNvPicPr/>
-                  </pic:nvPicPr>
-                  <pic:blipFill>
-                    <a:blip r:embed="rId13"/>
-                    <a:stretch>
-                      <a:fillRect/>
-                    </a:stretch>
-                  </pic:blipFill>
-                  <pic:spPr>
-                    <a:xfrm>
-                      <a:off x="0" y="0"/>
-                      <a:ext cx="5761990" cy="3241675"/>
-                    </a:xfrm>
-                    <a:prstGeom prst="rect">
-                      <a:avLst/>
-                    </a:prstGeom>
-                  </pic:spPr>
-                </pic:pic>
-              </a:graphicData>
-            </a:graphic>
-          </wp:inline>
-        </w:drawing>
-      </w:r>
-    </w:p>
-    <w:p>
-      <w:pPr>
-        <w:jc w:val="center"/>
-      </w:pPr>
-      <w:r>
-        <w:t xml:space="preserve">Hình </w:t>
-      </w:r>
-      <w:r>
-        <w:t>3</w:t>
-      </w:r>
-      <w:r>
-        <w:t>: Giao diện chi tiết giản phẩm</w:t>
-      </w:r>
-    </w:p>
-    <w:p>
-      <w:pPr>
-        <w:pStyle w:val="Heading3"/>
-        <w:ind w:firstLine="720"/>
-        <w:rPr>
-          <w:rFonts w:cs="Times New Roman"/>
-        </w:rPr>
-      </w:pPr>
-      <w:bookmarkStart w:id="20" w:name="_Toc42676382"/>
-      <w:r>
-        <w:rPr>
-          <w:rFonts w:cs="Times New Roman"/>
-        </w:rPr>
-        <w:t>3</w:t>
-      </w:r>
-      <w:r>
-        <w:rPr>
-          <w:rFonts w:cs="Times New Roman"/>
-        </w:rPr>
-        <w:t>.1.</w:t>
-      </w:r>
-      <w:r>
-        <w:rPr>
-          <w:rFonts w:cs="Times New Roman"/>
-        </w:rPr>
-        <w:t>4</w:t>
-      </w:r>
-      <w:r>
-        <w:rPr>
-          <w:rFonts w:cs="Times New Roman"/>
-        </w:rPr>
-        <w:t xml:space="preserve">. </w:t>
-      </w:r>
-      <w:r>
-        <w:rPr>
-          <w:rFonts w:cs="Times New Roman"/>
-        </w:rPr>
-        <w:t>Màn hình</w:t>
-      </w:r>
-      <w:r>
-        <w:rPr>
-          <w:rFonts w:cs="Times New Roman"/>
-        </w:rPr>
-        <w:t xml:space="preserve"> chi tiết sản phẩm (Bình luận của khách hàng)</w:t>
-      </w:r>
-      <w:bookmarkEnd w:id="20"/>
-    </w:p>
-    <w:p>
-      <w:pPr>
-        <w:spacing w:line="360" w:lineRule="auto"/>
-      </w:pPr>
-      <w:r>
-        <w:rPr>
-          <w:noProof/>
-        </w:rPr>
-        <w:drawing>
-          <wp:inline distT="0" distB="0" distL="0" distR="0" wp14:anchorId="48C51BA9" wp14:editId="760F9AAA">
-            <wp:extent cx="5761990" cy="3214370"/>
-            <wp:effectExtent l="0" t="0" r="0" b="5080"/>
-            <wp:docPr id="484" name="Picture 484"/>
-            <wp:cNvGraphicFramePr>
-              <a:graphicFrameLocks xmlns:a="http://schemas.openxmlformats.org/drawingml/2006/main" noChangeAspect="1"/>
-            </wp:cNvGraphicFramePr>
-            <a:graphic xmlns:a="http://schemas.openxmlformats.org/drawingml/2006/main">
-              <a:graphicData uri="http://schemas.openxmlformats.org/drawingml/2006/picture">
-                <pic:pic xmlns:pic="http://schemas.openxmlformats.org/drawingml/2006/picture">
-                  <pic:nvPicPr>
-                    <pic:cNvPr id="1" name=""/>
-                    <pic:cNvPicPr/>
-                  </pic:nvPicPr>
-                  <pic:blipFill>
-                    <a:blip r:embed="rId14"/>
-                    <a:stretch>
-                      <a:fillRect/>
-                    </a:stretch>
-                  </pic:blipFill>
-                  <pic:spPr>
-                    <a:xfrm>
-                      <a:off x="0" y="0"/>
-                      <a:ext cx="5761990" cy="3214370"/>
-                    </a:xfrm>
-                    <a:prstGeom prst="rect">
-                      <a:avLst/>
-                    </a:prstGeom>
-                  </pic:spPr>
-                </pic:pic>
-              </a:graphicData>
-            </a:graphic>
-          </wp:inline>
-        </w:drawing>
-      </w:r>
-    </w:p>
-    <w:p>
-      <w:pPr>
-        <w:spacing w:line="360" w:lineRule="auto"/>
-        <w:jc w:val="center"/>
-      </w:pPr>
-      <w:r>
-        <w:t>Hình 4: Giao diện chi tiết giản phẩm</w:t>
-      </w:r>
-    </w:p>
-    <w:p>
-      <w:pPr>
-        <w:pStyle w:val="Heading3"/>
-        <w:ind w:firstLine="720"/>
-        <w:rPr>
-          <w:rFonts w:cs="Times New Roman"/>
-        </w:rPr>
-      </w:pPr>
-      <w:bookmarkStart w:id="21" w:name="_Toc42676383"/>
-      <w:r>
-        <w:rPr>
-          <w:rFonts w:cs="Times New Roman"/>
-        </w:rPr>
-        <w:lastRenderedPageBreak/>
-        <w:t>3</w:t>
-      </w:r>
-      <w:r>
-        <w:rPr>
-          <w:rFonts w:cs="Times New Roman"/>
-        </w:rPr>
-        <w:t>.1.</w:t>
-      </w:r>
-      <w:r>
-        <w:rPr>
-          <w:rFonts w:cs="Times New Roman"/>
-        </w:rPr>
-        <w:t>5</w:t>
-      </w:r>
-      <w:r>
-        <w:rPr>
-          <w:rFonts w:cs="Times New Roman"/>
-        </w:rPr>
-        <w:t xml:space="preserve">. </w:t>
-      </w:r>
-      <w:r>
-        <w:rPr>
-          <w:rFonts w:cs="Times New Roman"/>
-        </w:rPr>
-        <w:t xml:space="preserve">Màn hình </w:t>
-      </w:r>
-      <w:r>
-        <w:rPr>
-          <w:rFonts w:cs="Times New Roman"/>
-        </w:rPr>
-        <w:t>admin</w:t>
-      </w:r>
-      <w:r>
-        <w:rPr>
-          <w:rFonts w:cs="Times New Roman"/>
-        </w:rPr>
-        <w:t xml:space="preserve"> (home)</w:t>
-      </w:r>
-      <w:bookmarkEnd w:id="21"/>
-    </w:p>
-    <w:p>
-      <w:pPr>
-        <w:spacing w:line="360" w:lineRule="auto"/>
-      </w:pPr>
-      <w:r>
-        <w:rPr>
-          <w:noProof/>
-        </w:rPr>
-        <w:drawing>
-          <wp:inline distT="0" distB="0" distL="0" distR="0" wp14:anchorId="09A7792A" wp14:editId="6FAE0F05">
+          <wp:inline distT="0" distB="0" distL="0" distR="0" wp14:anchorId="64DA6427" wp14:editId="635658D4">
             <wp:extent cx="5761990" cy="3239770"/>
             <wp:effectExtent l="0" t="0" r="0" b="0"/>
-            <wp:docPr id="485" name="Picture 485"/>
+            <wp:docPr id="1" name="Picture 1"/>
             <wp:cNvGraphicFramePr>
               <a:graphicFrameLocks xmlns:a="http://schemas.openxmlformats.org/drawingml/2006/main" noChangeAspect="1"/>
             </wp:cNvGraphicFramePr>
@@ -6524,7 +6749,8 @@
         <w:jc w:val="center"/>
       </w:pPr>
       <w:r>
-        <w:t>Hình 5: Giao diện trang chủ admin</w:t>
+        <w:lastRenderedPageBreak/>
+        <w:t>Hình 1: Giao diện trang chủ</w:t>
       </w:r>
     </w:p>
     <w:p>
@@ -6535,7 +6761,7 @@
           <w:rFonts w:cs="Times New Roman"/>
         </w:rPr>
       </w:pPr>
-      <w:bookmarkStart w:id="22" w:name="_Toc42676384"/>
+      <w:bookmarkStart w:id="18" w:name="_Toc42676380"/>
       <w:r>
         <w:rPr>
           <w:rFonts w:cs="Times New Roman"/>
@@ -6546,13 +6772,19 @@
         <w:rPr>
           <w:rFonts w:cs="Times New Roman"/>
         </w:rPr>
-        <w:t>.1.</w:t>
-      </w:r>
-      <w:r>
-        <w:rPr>
-          <w:rFonts w:cs="Times New Roman"/>
-        </w:rPr>
-        <w:t>6</w:t>
+        <w:t>.</w:t>
+      </w:r>
+      <w:r>
+        <w:rPr>
+          <w:rFonts w:cs="Times New Roman"/>
+        </w:rPr>
+        <w:t>1.</w:t>
+      </w:r>
+      <w:r>
+        <w:rPr>
+          <w:rFonts w:cs="Times New Roman"/>
+        </w:rPr>
+        <w:t>2</w:t>
       </w:r>
       <w:r>
         <w:rPr>
@@ -6564,29 +6796,26 @@
         <w:rPr>
           <w:rFonts w:cs="Times New Roman"/>
         </w:rPr>
-        <w:t xml:space="preserve">Màn hình admin </w:t>
-      </w:r>
-      <w:r>
-        <w:rPr>
-          <w:rFonts w:cs="Times New Roman"/>
-        </w:rPr>
-        <w:t>quản lý người dùng</w:t>
-      </w:r>
-      <w:bookmarkEnd w:id="22"/>
-    </w:p>
-    <w:p>
-      <w:pPr>
-        <w:spacing w:line="360" w:lineRule="auto"/>
-      </w:pPr>
+        <w:t xml:space="preserve">Màn hình </w:t>
+      </w:r>
+      <w:r>
+        <w:rPr>
+          <w:rFonts w:cs="Times New Roman"/>
+        </w:rPr>
+        <w:t>trang chủ (nội dung)</w:t>
+      </w:r>
+      <w:bookmarkEnd w:id="18"/>
+    </w:p>
+    <w:p>
       <w:r>
         <w:rPr>
           <w:noProof/>
         </w:rPr>
         <w:drawing>
-          <wp:inline distT="0" distB="0" distL="0" distR="0" wp14:anchorId="050212CE" wp14:editId="6B91F0FF">
+          <wp:inline distT="0" distB="0" distL="0" distR="0" wp14:anchorId="2C106B72" wp14:editId="3CF16B03">
             <wp:extent cx="5761990" cy="3239770"/>
             <wp:effectExtent l="0" t="0" r="0" b="0"/>
-            <wp:docPr id="486" name="Picture 486"/>
+            <wp:docPr id="481" name="Picture 481"/>
             <wp:cNvGraphicFramePr>
               <a:graphicFrameLocks xmlns:a="http://schemas.openxmlformats.org/drawingml/2006/main" noChangeAspect="1"/>
             </wp:cNvGraphicFramePr>
@@ -6621,12 +6850,20 @@
     </w:p>
     <w:p>
       <w:pPr>
+        <w:jc w:val="center"/>
+      </w:pPr>
+      <w:r>
+        <w:t>Hình 2: Giao diện trang chủ (nội dung)</w:t>
+      </w:r>
+    </w:p>
+    <w:p>
+      <w:pPr>
+        <w:tabs>
+          <w:tab w:val="left" w:pos="709"/>
+        </w:tabs>
         <w:spacing w:line="360" w:lineRule="auto"/>
         <w:jc w:val="center"/>
       </w:pPr>
-      <w:r>
-        <w:t>Hình 6: Giao diện admin quản lý người dùng</w:t>
-      </w:r>
     </w:p>
     <w:p>
       <w:pPr>
@@ -6636,12 +6873,11 @@
           <w:rFonts w:cs="Times New Roman"/>
         </w:rPr>
       </w:pPr>
-      <w:bookmarkStart w:id="23" w:name="_Toc42676385"/>
-      <w:r>
-        <w:rPr>
-          <w:rFonts w:cs="Times New Roman"/>
-        </w:rPr>
-        <w:lastRenderedPageBreak/>
+      <w:bookmarkStart w:id="19" w:name="_Toc42676381"/>
+      <w:r>
+        <w:rPr>
+          <w:rFonts w:cs="Times New Roman"/>
+        </w:rPr>
         <w:t>3</w:t>
       </w:r>
       <w:r>
@@ -6654,7 +6890,7 @@
         <w:rPr>
           <w:rFonts w:cs="Times New Roman"/>
         </w:rPr>
-        <w:t>6</w:t>
+        <w:t>3</w:t>
       </w:r>
       <w:r>
         <w:rPr>
@@ -6666,9 +6902,15 @@
         <w:rPr>
           <w:rFonts w:cs="Times New Roman"/>
         </w:rPr>
-        <w:t>Màn hình admin quản lý bài viết</w:t>
-      </w:r>
-      <w:bookmarkEnd w:id="23"/>
+        <w:t xml:space="preserve">Màn hình </w:t>
+      </w:r>
+      <w:r>
+        <w:rPr>
+          <w:rFonts w:cs="Times New Roman"/>
+        </w:rPr>
+        <w:t>chi tiết sản phẩm</w:t>
+      </w:r>
+      <w:bookmarkEnd w:id="19"/>
     </w:p>
     <w:p>
       <w:pPr>
@@ -6679,10 +6921,10 @@
           <w:noProof/>
         </w:rPr>
         <w:drawing>
-          <wp:inline distT="0" distB="0" distL="0" distR="0" wp14:anchorId="56C2B73D" wp14:editId="6DCF3C35">
-            <wp:extent cx="5761990" cy="3239770"/>
+          <wp:inline distT="0" distB="0" distL="0" distR="0" wp14:anchorId="37F51E01" wp14:editId="42DFFAD6">
+            <wp:extent cx="5761990" cy="3241675"/>
             <wp:effectExtent l="0" t="0" r="0" b="0"/>
-            <wp:docPr id="487" name="Picture 487"/>
+            <wp:docPr id="483" name="Picture 483"/>
             <wp:cNvGraphicFramePr>
               <a:graphicFrameLocks xmlns:a="http://schemas.openxmlformats.org/drawingml/2006/main" noChangeAspect="1"/>
             </wp:cNvGraphicFramePr>
@@ -6702,7 +6944,7 @@
                   <pic:spPr>
                     <a:xfrm>
                       <a:off x="0" y="0"/>
-                      <a:ext cx="5761990" cy="3239770"/>
+                      <a:ext cx="5761990" cy="3241675"/>
                     </a:xfrm>
                     <a:prstGeom prst="rect">
                       <a:avLst/>
@@ -6717,56 +6959,17 @@
     </w:p>
     <w:p>
       <w:pPr>
-        <w:spacing w:line="360" w:lineRule="auto"/>
         <w:jc w:val="center"/>
       </w:pPr>
       <w:r>
-        <w:t xml:space="preserve">Hình 7: Giao diện admin quản lý </w:t>
-      </w:r>
-      <w:r>
-        <w:t>sản phẩm</w:t>
-      </w:r>
-    </w:p>
-    <w:p>
-      <w:pPr>
-        <w:pStyle w:val="Heading2"/>
-        <w:jc w:val="both"/>
-        <w:rPr>
-          <w:rFonts w:cs="Times New Roman"/>
-        </w:rPr>
-      </w:pPr>
-      <w:bookmarkStart w:id="24" w:name="_Toc42676386"/>
-      <w:r>
-        <w:rPr>
-          <w:rFonts w:cs="Times New Roman"/>
-        </w:rPr>
+        <w:t xml:space="preserve">Hình </w:t>
+      </w:r>
+      <w:r>
         <w:t>3</w:t>
       </w:r>
       <w:r>
-        <w:rPr>
-          <w:rFonts w:cs="Times New Roman"/>
-        </w:rPr>
-        <w:t>.</w:t>
-      </w:r>
-      <w:r>
-        <w:rPr>
-          <w:rFonts w:cs="Times New Roman"/>
-        </w:rPr>
-        <w:t>2</w:t>
-      </w:r>
-      <w:r>
-        <w:rPr>
-          <w:rFonts w:cs="Times New Roman"/>
-        </w:rPr>
-        <w:t xml:space="preserve">. </w:t>
-      </w:r>
-      <w:r>
-        <w:rPr>
-          <w:rFonts w:cs="Times New Roman"/>
-        </w:rPr>
-        <w:t>Thiết kế giao diện hệ thống</w:t>
-      </w:r>
-      <w:bookmarkEnd w:id="24"/>
+        <w:t>: Giao diện chi tiết giản phẩm</w:t>
+      </w:r>
     </w:p>
     <w:p>
       <w:pPr>
@@ -6776,142 +6979,7 @@
           <w:rFonts w:cs="Times New Roman"/>
         </w:rPr>
       </w:pPr>
-      <w:bookmarkStart w:id="25" w:name="_Toc42676387"/>
-      <w:r>
-        <w:rPr>
-          <w:rFonts w:cs="Times New Roman"/>
-        </w:rPr>
-        <w:t>3</w:t>
-      </w:r>
-      <w:r>
-        <w:rPr>
-          <w:rFonts w:cs="Times New Roman"/>
-        </w:rPr>
-        <w:t>.</w:t>
-      </w:r>
-      <w:r>
-        <w:rPr>
-          <w:rFonts w:cs="Times New Roman"/>
-        </w:rPr>
-        <w:t>2</w:t>
-      </w:r>
-      <w:r>
-        <w:rPr>
-          <w:rFonts w:cs="Times New Roman"/>
-        </w:rPr>
-        <w:t>.</w:t>
-      </w:r>
-      <w:r>
-        <w:rPr>
-          <w:rFonts w:cs="Times New Roman"/>
-        </w:rPr>
-        <w:t xml:space="preserve">1 </w:t>
-      </w:r>
-      <w:r>
-        <w:rPr>
-          <w:rFonts w:cs="Times New Roman"/>
-        </w:rPr>
-        <w:t xml:space="preserve">Giao diện </w:t>
-      </w:r>
-      <w:r>
-        <w:rPr>
-          <w:rFonts w:cs="Times New Roman"/>
-        </w:rPr>
-        <w:t>trang chủ</w:t>
-      </w:r>
-      <w:bookmarkEnd w:id="25"/>
-    </w:p>
-    <w:p>
-      <w:pPr>
-        <w:spacing w:line="360" w:lineRule="auto"/>
-        <w:jc w:val="both"/>
-      </w:pPr>
-      <w:r>
-        <w:tab/>
-        <w:t xml:space="preserve">Đây là màn hình xuất hiện đầu tiên khi </w:t>
-      </w:r>
-      <w:r>
-        <w:t>truy cập vào trang web</w:t>
-      </w:r>
-      <w:r>
-        <w:t xml:space="preserve"> thể hiện </w:t>
-      </w:r>
-      <w:r>
-        <w:t>cho người dùng login vào trang admin</w:t>
-      </w:r>
-      <w:r>
-        <w:t xml:space="preserve"> thể </w:t>
-      </w:r>
-      <w:r>
-        <w:t>hiện các nút</w:t>
-      </w:r>
-      <w:r>
-        <w:t xml:space="preserve"> trang chủ, hỗ trợ, giới thiệu. Hiển thị được các danh mục sản phẩm và danh sách các sản phẩm của website.</w:t>
-      </w:r>
-    </w:p>
-    <w:p>
-      <w:pPr>
-        <w:spacing w:line="360" w:lineRule="auto"/>
-      </w:pPr>
-      <w:r>
-        <w:rPr>
-          <w:noProof/>
-        </w:rPr>
-        <w:drawing>
-          <wp:inline distT="0" distB="0" distL="0" distR="0" wp14:anchorId="56BF6956" wp14:editId="634BBFC4">
-            <wp:extent cx="5761990" cy="3239770"/>
-            <wp:effectExtent l="0" t="0" r="0" b="0"/>
-            <wp:docPr id="2" name="Picture 2"/>
-            <wp:cNvGraphicFramePr>
-              <a:graphicFrameLocks xmlns:a="http://schemas.openxmlformats.org/drawingml/2006/main" noChangeAspect="1"/>
-            </wp:cNvGraphicFramePr>
-            <a:graphic xmlns:a="http://schemas.openxmlformats.org/drawingml/2006/main">
-              <a:graphicData uri="http://schemas.openxmlformats.org/drawingml/2006/picture">
-                <pic:pic xmlns:pic="http://schemas.openxmlformats.org/drawingml/2006/picture">
-                  <pic:nvPicPr>
-                    <pic:cNvPr id="1" name=""/>
-                    <pic:cNvPicPr/>
-                  </pic:nvPicPr>
-                  <pic:blipFill>
-                    <a:blip r:embed="rId11"/>
-                    <a:stretch>
-                      <a:fillRect/>
-                    </a:stretch>
-                  </pic:blipFill>
-                  <pic:spPr>
-                    <a:xfrm>
-                      <a:off x="0" y="0"/>
-                      <a:ext cx="5761990" cy="3239770"/>
-                    </a:xfrm>
-                    <a:prstGeom prst="rect">
-                      <a:avLst/>
-                    </a:prstGeom>
-                  </pic:spPr>
-                </pic:pic>
-              </a:graphicData>
-            </a:graphic>
-          </wp:inline>
-        </w:drawing>
-      </w:r>
-    </w:p>
-    <w:p>
-      <w:pPr>
-        <w:spacing w:line="360" w:lineRule="auto"/>
-        <w:jc w:val="center"/>
-      </w:pPr>
-      <w:r>
-        <w:t>Hình 8: Giao diện trang chủ</w:t>
-      </w:r>
-    </w:p>
-    <w:p>
-      <w:pPr>
-        <w:pStyle w:val="Heading3"/>
-        <w:ind w:firstLine="720"/>
-        <w:rPr>
-          <w:rFonts w:cs="Times New Roman"/>
-        </w:rPr>
-      </w:pPr>
-      <w:bookmarkStart w:id="26" w:name="_Toc42676388"/>
+      <w:bookmarkStart w:id="20" w:name="_Toc42676382"/>
       <w:r>
         <w:rPr>
           <w:rFonts w:cs="Times New Roman"/>
@@ -6923,68 +6991,47 @@
         <w:rPr>
           <w:rFonts w:cs="Times New Roman"/>
         </w:rPr>
-        <w:t>.</w:t>
-      </w:r>
-      <w:r>
-        <w:rPr>
-          <w:rFonts w:cs="Times New Roman"/>
-        </w:rPr>
-        <w:t>2</w:t>
-      </w:r>
-      <w:r>
-        <w:rPr>
-          <w:rFonts w:cs="Times New Roman"/>
-        </w:rPr>
-        <w:t>.</w:t>
-      </w:r>
-      <w:r>
-        <w:rPr>
-          <w:rFonts w:cs="Times New Roman"/>
-        </w:rPr>
-        <w:t xml:space="preserve">2 </w:t>
-      </w:r>
-      <w:r>
-        <w:rPr>
-          <w:rFonts w:cs="Times New Roman"/>
-        </w:rPr>
-        <w:t xml:space="preserve">Giao diện </w:t>
-      </w:r>
-      <w:r>
-        <w:rPr>
-          <w:rFonts w:cs="Times New Roman"/>
-        </w:rPr>
-        <w:t xml:space="preserve">trang </w:t>
-      </w:r>
-      <w:r>
-        <w:rPr>
-          <w:rFonts w:cs="Times New Roman"/>
-        </w:rPr>
-        <w:t>danh sách sản phẩm theo danh mục</w:t>
-      </w:r>
-      <w:bookmarkEnd w:id="26"/>
+        <w:t>.1.</w:t>
+      </w:r>
+      <w:r>
+        <w:rPr>
+          <w:rFonts w:cs="Times New Roman"/>
+        </w:rPr>
+        <w:t>4</w:t>
+      </w:r>
+      <w:r>
+        <w:rPr>
+          <w:rFonts w:cs="Times New Roman"/>
+        </w:rPr>
+        <w:t xml:space="preserve">. </w:t>
+      </w:r>
+      <w:r>
+        <w:rPr>
+          <w:rFonts w:cs="Times New Roman"/>
+        </w:rPr>
+        <w:t>Màn hình</w:t>
+      </w:r>
+      <w:r>
+        <w:rPr>
+          <w:rFonts w:cs="Times New Roman"/>
+        </w:rPr>
+        <w:t xml:space="preserve"> chi tiết sản phẩm (Bình luận của khách hàng)</w:t>
+      </w:r>
+      <w:bookmarkEnd w:id="20"/>
     </w:p>
     <w:p>
       <w:pPr>
         <w:spacing w:line="360" w:lineRule="auto"/>
       </w:pPr>
       <w:r>
-        <w:tab/>
-        <w:t xml:space="preserve">Hiển thị đươc các </w:t>
-      </w:r>
-      <w:r>
-        <w:t>sản phẩm theo từng danh mục.</w:t>
-      </w:r>
-    </w:p>
-    <w:p>
-      <w:r>
         <w:rPr>
           <w:noProof/>
         </w:rPr>
         <w:drawing>
-          <wp:inline distT="0" distB="0" distL="0" distR="0" wp14:anchorId="0D87CBBD" wp14:editId="62B9F3BE">
-            <wp:extent cx="5761990" cy="3239770"/>
-            <wp:effectExtent l="0" t="0" r="0" b="0"/>
-            <wp:docPr id="4" name="Picture 4"/>
+          <wp:inline distT="0" distB="0" distL="0" distR="0" wp14:anchorId="48C51BA9" wp14:editId="760F9AAA">
+            <wp:extent cx="5761990" cy="3214370"/>
+            <wp:effectExtent l="0" t="0" r="0" b="5080"/>
+            <wp:docPr id="484" name="Picture 484"/>
             <wp:cNvGraphicFramePr>
               <a:graphicFrameLocks xmlns:a="http://schemas.openxmlformats.org/drawingml/2006/main" noChangeAspect="1"/>
             </wp:cNvGraphicFramePr>
@@ -7004,7 +7051,7 @@
                   <pic:spPr>
                     <a:xfrm>
                       <a:off x="0" y="0"/>
-                      <a:ext cx="5761990" cy="3239770"/>
+                      <a:ext cx="5761990" cy="3214370"/>
                     </a:xfrm>
                     <a:prstGeom prst="rect">
                       <a:avLst/>
@@ -7023,7 +7070,7 @@
         <w:jc w:val="center"/>
       </w:pPr>
       <w:r>
-        <w:t>Hình 9: Giao diện trang danh mục</w:t>
+        <w:t>Hình 4: Giao diện chi tiết giản phẩm</w:t>
       </w:r>
     </w:p>
     <w:p>
@@ -7034,7 +7081,7 @@
           <w:rFonts w:cs="Times New Roman"/>
         </w:rPr>
       </w:pPr>
-      <w:bookmarkStart w:id="27" w:name="_Toc42676389"/>
+      <w:bookmarkStart w:id="21" w:name="_Toc42676383"/>
       <w:r>
         <w:rPr>
           <w:rFonts w:cs="Times New Roman"/>
@@ -7045,38 +7092,53 @@
         <w:rPr>
           <w:rFonts w:cs="Times New Roman"/>
         </w:rPr>
-        <w:t>.</w:t>
-      </w:r>
-      <w:r>
-        <w:rPr>
-          <w:rFonts w:cs="Times New Roman"/>
-        </w:rPr>
-        <w:t>2</w:t>
-      </w:r>
-      <w:r>
-        <w:rPr>
-          <w:rFonts w:cs="Times New Roman"/>
-        </w:rPr>
-        <w:t>.</w:t>
-      </w:r>
-      <w:r>
-        <w:rPr>
-          <w:rFonts w:cs="Times New Roman"/>
-        </w:rPr>
-        <w:t>3 Giao diện trang hỗ trợ</w:t>
-      </w:r>
-      <w:bookmarkEnd w:id="27"/>
-    </w:p>
-    <w:p>
+        <w:t>.1.</w:t>
+      </w:r>
+      <w:r>
+        <w:rPr>
+          <w:rFonts w:cs="Times New Roman"/>
+        </w:rPr>
+        <w:t>5</w:t>
+      </w:r>
+      <w:r>
+        <w:rPr>
+          <w:rFonts w:cs="Times New Roman"/>
+        </w:rPr>
+        <w:t xml:space="preserve">. </w:t>
+      </w:r>
+      <w:r>
+        <w:rPr>
+          <w:rFonts w:cs="Times New Roman"/>
+        </w:rPr>
+        <w:t xml:space="preserve">Màn hình </w:t>
+      </w:r>
+      <w:r>
+        <w:rPr>
+          <w:rFonts w:cs="Times New Roman"/>
+        </w:rPr>
+        <w:t>admin</w:t>
+      </w:r>
+      <w:r>
+        <w:rPr>
+          <w:rFonts w:cs="Times New Roman"/>
+        </w:rPr>
+        <w:t xml:space="preserve"> (home)</w:t>
+      </w:r>
+      <w:bookmarkEnd w:id="21"/>
+    </w:p>
+    <w:p>
+      <w:pPr>
+        <w:spacing w:line="360" w:lineRule="auto"/>
+      </w:pPr>
       <w:r>
         <w:rPr>
           <w:noProof/>
         </w:rPr>
         <w:drawing>
-          <wp:inline distT="0" distB="0" distL="0" distR="0" wp14:anchorId="7AB32EDE" wp14:editId="6F30C3E3">
+          <wp:inline distT="0" distB="0" distL="0" distR="0" wp14:anchorId="09A7792A" wp14:editId="6FAE0F05">
             <wp:extent cx="5761990" cy="3239770"/>
             <wp:effectExtent l="0" t="0" r="0" b="0"/>
-            <wp:docPr id="5" name="Picture 5"/>
+            <wp:docPr id="485" name="Picture 485"/>
             <wp:cNvGraphicFramePr>
               <a:graphicFrameLocks xmlns:a="http://schemas.openxmlformats.org/drawingml/2006/main" noChangeAspect="1"/>
             </wp:cNvGraphicFramePr>
@@ -7115,7 +7177,7 @@
         <w:jc w:val="center"/>
       </w:pPr>
       <w:r>
-        <w:t>Hình 10: Giao diện trang hỗ trợ</w:t>
+        <w:t>Hình 5: Giao diện trang chủ admin</w:t>
       </w:r>
     </w:p>
     <w:p>
@@ -7126,7 +7188,7 @@
           <w:rFonts w:cs="Times New Roman"/>
         </w:rPr>
       </w:pPr>
-      <w:bookmarkStart w:id="28" w:name="_Toc42676390"/>
+      <w:bookmarkStart w:id="22" w:name="_Toc42676384"/>
       <w:r>
         <w:rPr>
           <w:rFonts w:cs="Times New Roman"/>
@@ -7138,54 +7200,47 @@
         <w:rPr>
           <w:rFonts w:cs="Times New Roman"/>
         </w:rPr>
-        <w:t>.</w:t>
-      </w:r>
-      <w:r>
-        <w:rPr>
-          <w:rFonts w:cs="Times New Roman"/>
-        </w:rPr>
-        <w:t>2</w:t>
-      </w:r>
-      <w:r>
-        <w:rPr>
-          <w:rFonts w:cs="Times New Roman"/>
-        </w:rPr>
-        <w:t>.</w:t>
-      </w:r>
-      <w:r>
-        <w:rPr>
-          <w:rFonts w:cs="Times New Roman"/>
-        </w:rPr>
-        <w:t>4</w:t>
-      </w:r>
-      <w:r>
-        <w:rPr>
-          <w:rFonts w:cs="Times New Roman"/>
-        </w:rPr>
-        <w:t xml:space="preserve"> </w:t>
-      </w:r>
-      <w:r>
-        <w:rPr>
-          <w:rFonts w:cs="Times New Roman"/>
-        </w:rPr>
-        <w:t>Giao diện trang chi tiết sản phẩm</w:t>
-      </w:r>
-      <w:bookmarkEnd w:id="28"/>
+        <w:t>.1.</w:t>
+      </w:r>
+      <w:r>
+        <w:rPr>
+          <w:rFonts w:cs="Times New Roman"/>
+        </w:rPr>
+        <w:t>6</w:t>
+      </w:r>
+      <w:r>
+        <w:rPr>
+          <w:rFonts w:cs="Times New Roman"/>
+        </w:rPr>
+        <w:t xml:space="preserve">. </w:t>
+      </w:r>
+      <w:r>
+        <w:rPr>
+          <w:rFonts w:cs="Times New Roman"/>
+        </w:rPr>
+        <w:t xml:space="preserve">Màn hình admin </w:t>
+      </w:r>
+      <w:r>
+        <w:rPr>
+          <w:rFonts w:cs="Times New Roman"/>
+        </w:rPr>
+        <w:t>quản lý người dùng</w:t>
+      </w:r>
+      <w:bookmarkEnd w:id="22"/>
     </w:p>
     <w:p>
       <w:pPr>
         <w:spacing w:line="360" w:lineRule="auto"/>
-        <w:jc w:val="center"/>
       </w:pPr>
       <w:r>
         <w:rPr>
           <w:noProof/>
         </w:rPr>
         <w:drawing>
-          <wp:inline distT="0" distB="0" distL="0" distR="0" wp14:anchorId="176B0DCF" wp14:editId="3475065C">
+          <wp:inline distT="0" distB="0" distL="0" distR="0" wp14:anchorId="050212CE" wp14:editId="6B91F0FF">
             <wp:extent cx="5761990" cy="3239770"/>
             <wp:effectExtent l="0" t="0" r="0" b="0"/>
-            <wp:docPr id="6" name="Picture 6"/>
+            <wp:docPr id="486" name="Picture 486"/>
             <wp:cNvGraphicFramePr>
               <a:graphicFrameLocks xmlns:a="http://schemas.openxmlformats.org/drawingml/2006/main" noChangeAspect="1"/>
             </wp:cNvGraphicFramePr>
@@ -7224,7 +7279,7 @@
         <w:jc w:val="center"/>
       </w:pPr>
       <w:r>
-        <w:t>Hình 11: Giao diện trang Chi tiết sản phẩm</w:t>
+        <w:t>Hình 6: Giao diện admin quản lý người dùng</w:t>
       </w:r>
     </w:p>
     <w:p>
@@ -7235,7 +7290,7 @@
           <w:rFonts w:cs="Times New Roman"/>
         </w:rPr>
       </w:pPr>
-      <w:bookmarkStart w:id="29" w:name="_Toc42676391"/>
+      <w:bookmarkStart w:id="23" w:name="_Toc42676385"/>
       <w:r>
         <w:rPr>
           <w:rFonts w:cs="Times New Roman"/>
@@ -7246,33 +7301,27 @@
         <w:rPr>
           <w:rFonts w:cs="Times New Roman"/>
         </w:rPr>
-        <w:t>.</w:t>
-      </w:r>
-      <w:r>
-        <w:rPr>
-          <w:rFonts w:cs="Times New Roman"/>
-        </w:rPr>
-        <w:t>2</w:t>
-      </w:r>
-      <w:r>
-        <w:rPr>
-          <w:rFonts w:cs="Times New Roman"/>
-        </w:rPr>
-        <w:t>.</w:t>
-      </w:r>
-      <w:r>
-        <w:rPr>
-          <w:rFonts w:cs="Times New Roman"/>
-        </w:rPr>
-        <w:t xml:space="preserve">5 Giao diện trang </w:t>
-      </w:r>
-      <w:r>
-        <w:rPr>
-          <w:rFonts w:cs="Times New Roman"/>
-        </w:rPr>
-        <w:t>chính admin</w:t>
-      </w:r>
-      <w:bookmarkEnd w:id="29"/>
+        <w:t>.1.</w:t>
+      </w:r>
+      <w:r>
+        <w:rPr>
+          <w:rFonts w:cs="Times New Roman"/>
+        </w:rPr>
+        <w:t>6</w:t>
+      </w:r>
+      <w:r>
+        <w:rPr>
+          <w:rFonts w:cs="Times New Roman"/>
+        </w:rPr>
+        <w:t xml:space="preserve">. </w:t>
+      </w:r>
+      <w:r>
+        <w:rPr>
+          <w:rFonts w:cs="Times New Roman"/>
+        </w:rPr>
+        <w:t>Màn hình admin quản lý bài viết</w:t>
+      </w:r>
+      <w:bookmarkEnd w:id="23"/>
     </w:p>
     <w:p>
       <w:pPr>
@@ -7283,10 +7332,10 @@
           <w:noProof/>
         </w:rPr>
         <w:drawing>
-          <wp:inline distT="0" distB="0" distL="0" distR="0" wp14:anchorId="18E5CB4A" wp14:editId="562DC008">
-            <wp:extent cx="5761990" cy="1633220"/>
-            <wp:effectExtent l="0" t="0" r="0" b="5080"/>
-            <wp:docPr id="10" name="Picture 10"/>
+          <wp:inline distT="0" distB="0" distL="0" distR="0" wp14:anchorId="56C2B73D" wp14:editId="6DCF3C35">
+            <wp:extent cx="5761990" cy="3239770"/>
+            <wp:effectExtent l="0" t="0" r="0" b="0"/>
+            <wp:docPr id="487" name="Picture 487"/>
             <wp:cNvGraphicFramePr>
               <a:graphicFrameLocks xmlns:a="http://schemas.openxmlformats.org/drawingml/2006/main" noChangeAspect="1"/>
             </wp:cNvGraphicFramePr>
@@ -7306,7 +7355,7 @@
                   <pic:spPr>
                     <a:xfrm>
                       <a:off x="0" y="0"/>
-                      <a:ext cx="5761990" cy="1633220"/>
+                      <a:ext cx="5761990" cy="3239770"/>
                     </a:xfrm>
                     <a:prstGeom prst="rect">
                       <a:avLst/>
@@ -7322,14 +7371,56 @@
     <w:p>
       <w:pPr>
         <w:spacing w:line="360" w:lineRule="auto"/>
-        <w:ind w:firstLine="720"/>
-      </w:pPr>
-      <w:r>
-        <w:t>Màn hình</w:t>
-      </w:r>
-      <w:r>
-        <w:t xml:space="preserve"> giúp admin có thể quản lý được các thông tin trên website gồm: quản lý người dùng và quản lý sản phẩm.</w:t>
-      </w:r>
+        <w:jc w:val="center"/>
+      </w:pPr>
+      <w:r>
+        <w:t xml:space="preserve">Hình 7: Giao diện admin quản lý </w:t>
+      </w:r>
+      <w:r>
+        <w:t>sản phẩm</w:t>
+      </w:r>
+    </w:p>
+    <w:p>
+      <w:pPr>
+        <w:pStyle w:val="Heading2"/>
+        <w:jc w:val="both"/>
+        <w:rPr>
+          <w:rFonts w:cs="Times New Roman"/>
+        </w:rPr>
+      </w:pPr>
+      <w:bookmarkStart w:id="24" w:name="_Toc42676386"/>
+      <w:r>
+        <w:rPr>
+          <w:rFonts w:cs="Times New Roman"/>
+        </w:rPr>
+        <w:lastRenderedPageBreak/>
+        <w:t>3</w:t>
+      </w:r>
+      <w:r>
+        <w:rPr>
+          <w:rFonts w:cs="Times New Roman"/>
+        </w:rPr>
+        <w:t>.</w:t>
+      </w:r>
+      <w:r>
+        <w:rPr>
+          <w:rFonts w:cs="Times New Roman"/>
+        </w:rPr>
+        <w:t>2</w:t>
+      </w:r>
+      <w:r>
+        <w:rPr>
+          <w:rFonts w:cs="Times New Roman"/>
+        </w:rPr>
+        <w:t xml:space="preserve">. </w:t>
+      </w:r>
+      <w:r>
+        <w:rPr>
+          <w:rFonts w:cs="Times New Roman"/>
+        </w:rPr>
+        <w:t>Thiết kế giao diện hệ thống</w:t>
+      </w:r>
+      <w:bookmarkEnd w:id="24"/>
     </w:p>
     <w:p>
       <w:pPr>
@@ -7339,12 +7430,11 @@
           <w:rFonts w:cs="Times New Roman"/>
         </w:rPr>
       </w:pPr>
-      <w:bookmarkStart w:id="30" w:name="_Toc42676392"/>
-      <w:r>
-        <w:rPr>
-          <w:rFonts w:cs="Times New Roman"/>
-        </w:rPr>
-        <w:lastRenderedPageBreak/>
+      <w:bookmarkStart w:id="25" w:name="_Toc42676387"/>
+      <w:r>
+        <w:rPr>
+          <w:rFonts w:cs="Times New Roman"/>
+        </w:rPr>
         <w:t>3</w:t>
       </w:r>
       <w:r>
@@ -7369,33 +7459,185 @@
         <w:rPr>
           <w:rFonts w:cs="Times New Roman"/>
         </w:rPr>
-        <w:t xml:space="preserve">6 Giao diện </w:t>
-      </w:r>
-      <w:r>
-        <w:rPr>
-          <w:rFonts w:cs="Times New Roman"/>
-        </w:rPr>
-        <w:t>admin quản lý users</w:t>
-      </w:r>
-      <w:bookmarkEnd w:id="30"/>
+        <w:t xml:space="preserve">1 </w:t>
+      </w:r>
+      <w:r>
+        <w:rPr>
+          <w:rFonts w:cs="Times New Roman"/>
+        </w:rPr>
+        <w:t xml:space="preserve">Giao diện </w:t>
+      </w:r>
+      <w:r>
+        <w:rPr>
+          <w:rFonts w:cs="Times New Roman"/>
+        </w:rPr>
+        <w:t>trang chủ</w:t>
+      </w:r>
+      <w:bookmarkEnd w:id="25"/>
     </w:p>
     <w:p>
       <w:pPr>
         <w:spacing w:line="360" w:lineRule="auto"/>
+        <w:jc w:val="both"/>
       </w:pPr>
       <w:r>
         <w:tab/>
-        <w:t>Dùng để tạo bài đăng, quản lý bài đăng, quản lý người dùng, quản lý loại sản phẩm.</w:t>
-      </w:r>
+        <w:t xml:space="preserve">Đây là màn hình xuất hiện đầu tiên khi </w:t>
+      </w:r>
+      <w:r>
+        <w:t>truy cập vào trang web</w:t>
+      </w:r>
+      <w:r>
+        <w:t xml:space="preserve"> thể hiện </w:t>
+      </w:r>
+      <w:r>
+        <w:t>cho người dùng login vào trang admin</w:t>
+      </w:r>
+      <w:r>
+        <w:t xml:space="preserve"> thể </w:t>
+      </w:r>
+      <w:r>
+        <w:t>hiện các nút</w:t>
+      </w:r>
+      <w:r>
+        <w:t xml:space="preserve"> trang chủ, hỗ trợ, giới thiệu. Hiển thị được các danh mục sản phẩm và danh sách các sản phẩm của website.</w:t>
+      </w:r>
+    </w:p>
+    <w:p>
+      <w:pPr>
+        <w:spacing w:line="360" w:lineRule="auto"/>
+      </w:pPr>
       <w:r>
         <w:rPr>
           <w:noProof/>
         </w:rPr>
         <w:drawing>
-          <wp:inline distT="0" distB="0" distL="0" distR="0" wp14:anchorId="396E282E" wp14:editId="44403842">
-            <wp:extent cx="5761990" cy="1973580"/>
-            <wp:effectExtent l="0" t="0" r="0" b="7620"/>
-            <wp:docPr id="12" name="Picture 12"/>
+          <wp:inline distT="0" distB="0" distL="0" distR="0" wp14:anchorId="56BF6956" wp14:editId="634BBFC4">
+            <wp:extent cx="5761990" cy="3239770"/>
+            <wp:effectExtent l="0" t="0" r="0" b="0"/>
+            <wp:docPr id="2" name="Picture 2"/>
+            <wp:cNvGraphicFramePr>
+              <a:graphicFrameLocks xmlns:a="http://schemas.openxmlformats.org/drawingml/2006/main" noChangeAspect="1"/>
+            </wp:cNvGraphicFramePr>
+            <a:graphic xmlns:a="http://schemas.openxmlformats.org/drawingml/2006/main">
+              <a:graphicData uri="http://schemas.openxmlformats.org/drawingml/2006/picture">
+                <pic:pic xmlns:pic="http://schemas.openxmlformats.org/drawingml/2006/picture">
+                  <pic:nvPicPr>
+                    <pic:cNvPr id="1" name=""/>
+                    <pic:cNvPicPr/>
+                  </pic:nvPicPr>
+                  <pic:blipFill>
+                    <a:blip r:embed="rId15"/>
+                    <a:stretch>
+                      <a:fillRect/>
+                    </a:stretch>
+                  </pic:blipFill>
+                  <pic:spPr>
+                    <a:xfrm>
+                      <a:off x="0" y="0"/>
+                      <a:ext cx="5761990" cy="3239770"/>
+                    </a:xfrm>
+                    <a:prstGeom prst="rect">
+                      <a:avLst/>
+                    </a:prstGeom>
+                  </pic:spPr>
+                </pic:pic>
+              </a:graphicData>
+            </a:graphic>
+          </wp:inline>
+        </w:drawing>
+      </w:r>
+    </w:p>
+    <w:p>
+      <w:pPr>
+        <w:spacing w:line="360" w:lineRule="auto"/>
+        <w:jc w:val="center"/>
+      </w:pPr>
+      <w:r>
+        <w:t>Hình 8: Giao diện trang chủ</w:t>
+      </w:r>
+    </w:p>
+    <w:p>
+      <w:pPr>
+        <w:pStyle w:val="Heading3"/>
+        <w:ind w:firstLine="720"/>
+        <w:rPr>
+          <w:rFonts w:cs="Times New Roman"/>
+        </w:rPr>
+      </w:pPr>
+      <w:bookmarkStart w:id="26" w:name="_Toc42676388"/>
+      <w:r>
+        <w:rPr>
+          <w:rFonts w:cs="Times New Roman"/>
+        </w:rPr>
+        <w:t>3</w:t>
+      </w:r>
+      <w:r>
+        <w:rPr>
+          <w:rFonts w:cs="Times New Roman"/>
+        </w:rPr>
+        <w:t>.</w:t>
+      </w:r>
+      <w:r>
+        <w:rPr>
+          <w:rFonts w:cs="Times New Roman"/>
+        </w:rPr>
+        <w:t>2</w:t>
+      </w:r>
+      <w:r>
+        <w:rPr>
+          <w:rFonts w:cs="Times New Roman"/>
+        </w:rPr>
+        <w:t>.</w:t>
+      </w:r>
+      <w:r>
+        <w:rPr>
+          <w:rFonts w:cs="Times New Roman"/>
+        </w:rPr>
+        <w:t xml:space="preserve">2 </w:t>
+      </w:r>
+      <w:r>
+        <w:rPr>
+          <w:rFonts w:cs="Times New Roman"/>
+        </w:rPr>
+        <w:t xml:space="preserve">Giao diện </w:t>
+      </w:r>
+      <w:r>
+        <w:rPr>
+          <w:rFonts w:cs="Times New Roman"/>
+        </w:rPr>
+        <w:t xml:space="preserve">trang </w:t>
+      </w:r>
+      <w:r>
+        <w:rPr>
+          <w:rFonts w:cs="Times New Roman"/>
+        </w:rPr>
+        <w:t>danh sách sản phẩm theo danh mục</w:t>
+      </w:r>
+      <w:bookmarkEnd w:id="26"/>
+    </w:p>
+    <w:p>
+      <w:pPr>
+        <w:spacing w:line="360" w:lineRule="auto"/>
+      </w:pPr>
+      <w:r>
+        <w:tab/>
+        <w:t xml:space="preserve">Hiển thị đươc các </w:t>
+      </w:r>
+      <w:r>
+        <w:t>sản phẩm theo từng danh mục.</w:t>
+      </w:r>
+    </w:p>
+    <w:p>
+      <w:r>
+        <w:rPr>
+          <w:noProof/>
+        </w:rPr>
+        <w:drawing>
+          <wp:inline distT="0" distB="0" distL="0" distR="0" wp14:anchorId="0D87CBBD" wp14:editId="62B9F3BE">
+            <wp:extent cx="5761990" cy="3239770"/>
+            <wp:effectExtent l="0" t="0" r="0" b="0"/>
+            <wp:docPr id="4" name="Picture 4"/>
             <wp:cNvGraphicFramePr>
               <a:graphicFrameLocks xmlns:a="http://schemas.openxmlformats.org/drawingml/2006/main" noChangeAspect="1"/>
             </wp:cNvGraphicFramePr>
@@ -7415,7 +7657,7 @@
                   <pic:spPr>
                     <a:xfrm>
                       <a:off x="0" y="0"/>
-                      <a:ext cx="5761990" cy="1973580"/>
+                      <a:ext cx="5761990" cy="3239770"/>
                     </a:xfrm>
                     <a:prstGeom prst="rect">
                       <a:avLst/>
@@ -7430,13 +7672,23 @@
     </w:p>
     <w:p>
       <w:pPr>
+        <w:spacing w:line="360" w:lineRule="auto"/>
+        <w:jc w:val="center"/>
+      </w:pPr>
+      <w:r>
+        <w:lastRenderedPageBreak/>
+        <w:t>Hình 9: Giao diện trang danh mục</w:t>
+      </w:r>
+    </w:p>
+    <w:p>
+      <w:pPr>
         <w:pStyle w:val="Heading3"/>
         <w:ind w:firstLine="720"/>
         <w:rPr>
           <w:rFonts w:cs="Times New Roman"/>
         </w:rPr>
       </w:pPr>
-      <w:bookmarkStart w:id="31" w:name="_Toc42676393"/>
+      <w:bookmarkStart w:id="27" w:name="_Toc42676389"/>
       <w:r>
         <w:rPr>
           <w:rFonts w:cs="Times New Roman"/>
@@ -7465,30 +7717,9 @@
         <w:rPr>
           <w:rFonts w:cs="Times New Roman"/>
         </w:rPr>
-        <w:t>7</w:t>
-      </w:r>
-      <w:r>
-        <w:rPr>
-          <w:rFonts w:cs="Times New Roman"/>
-        </w:rPr>
-        <w:t xml:space="preserve"> Giao diện </w:t>
-      </w:r>
-      <w:r>
-        <w:rPr>
-          <w:rFonts w:cs="Times New Roman"/>
-        </w:rPr>
-        <w:t>chức năng đăng bài</w:t>
-      </w:r>
-      <w:bookmarkEnd w:id="31"/>
-    </w:p>
-    <w:p>
-      <w:pPr>
-        <w:spacing w:line="360" w:lineRule="auto"/>
-      </w:pPr>
-      <w:r>
-        <w:tab/>
-        <w:t>Dùng để đăng bài gồm các thông tin như: Tilte, hình ảnh, body, public</w:t>
-      </w:r>
+        <w:t>3 Giao diện trang hỗ trợ</w:t>
+      </w:r>
+      <w:bookmarkEnd w:id="27"/>
     </w:p>
     <w:p>
       <w:r>
@@ -7496,10 +7727,10 @@
           <w:noProof/>
         </w:rPr>
         <w:drawing>
-          <wp:inline distT="0" distB="0" distL="0" distR="0" wp14:anchorId="0C7EB31D" wp14:editId="0073A852">
-            <wp:extent cx="5761990" cy="2639695"/>
-            <wp:effectExtent l="0" t="0" r="0" b="8255"/>
-            <wp:docPr id="13" name="Picture 13"/>
+          <wp:inline distT="0" distB="0" distL="0" distR="0" wp14:anchorId="7AB32EDE" wp14:editId="6F30C3E3">
+            <wp:extent cx="5761990" cy="3239770"/>
+            <wp:effectExtent l="0" t="0" r="0" b="0"/>
+            <wp:docPr id="5" name="Picture 5"/>
             <wp:cNvGraphicFramePr>
               <a:graphicFrameLocks xmlns:a="http://schemas.openxmlformats.org/drawingml/2006/main" noChangeAspect="1"/>
             </wp:cNvGraphicFramePr>
@@ -7519,7 +7750,7 @@
                   <pic:spPr>
                     <a:xfrm>
                       <a:off x="0" y="0"/>
-                      <a:ext cx="5761990" cy="2639695"/>
+                      <a:ext cx="5761990" cy="3239770"/>
                     </a:xfrm>
                     <a:prstGeom prst="rect">
                       <a:avLst/>
@@ -7534,13 +7765,22 @@
     </w:p>
     <w:p>
       <w:pPr>
+        <w:spacing w:line="360" w:lineRule="auto"/>
+        <w:jc w:val="center"/>
+      </w:pPr>
+      <w:r>
+        <w:t>Hình 10: Giao diện trang hỗ trợ</w:t>
+      </w:r>
+    </w:p>
+    <w:p>
+      <w:pPr>
         <w:pStyle w:val="Heading3"/>
         <w:ind w:firstLine="720"/>
         <w:rPr>
           <w:rFonts w:cs="Times New Roman"/>
         </w:rPr>
       </w:pPr>
-      <w:bookmarkStart w:id="32" w:name="_Toc42676394"/>
+      <w:bookmarkStart w:id="28" w:name="_Toc42676390"/>
       <w:r>
         <w:rPr>
           <w:rFonts w:cs="Times New Roman"/>
@@ -7569,32 +7809,36 @@
         <w:rPr>
           <w:rFonts w:cs="Times New Roman"/>
         </w:rPr>
-        <w:t>8</w:t>
-      </w:r>
-      <w:r>
-        <w:rPr>
-          <w:rFonts w:cs="Times New Roman"/>
-        </w:rPr>
-        <w:t xml:space="preserve"> Giao diện chức năng đăng bài</w:t>
-      </w:r>
-      <w:bookmarkEnd w:id="32"/>
-    </w:p>
-    <w:p>
-      <w:pPr>
-        <w:ind w:firstLine="720"/>
-      </w:pPr>
-      <w:r>
-        <w:t>Dùng để quản lý các bài đã đăng</w:t>
-      </w:r>
+        <w:t>4</w:t>
+      </w:r>
+      <w:r>
+        <w:rPr>
+          <w:rFonts w:cs="Times New Roman"/>
+        </w:rPr>
+        <w:t xml:space="preserve"> </w:t>
+      </w:r>
+      <w:r>
+        <w:rPr>
+          <w:rFonts w:cs="Times New Roman"/>
+        </w:rPr>
+        <w:t>Giao diện trang chi tiết sản phẩm</w:t>
+      </w:r>
+      <w:bookmarkEnd w:id="28"/>
+    </w:p>
+    <w:p>
+      <w:pPr>
+        <w:spacing w:line="360" w:lineRule="auto"/>
+        <w:jc w:val="center"/>
+      </w:pPr>
       <w:r>
         <w:rPr>
           <w:noProof/>
         </w:rPr>
         <w:drawing>
-          <wp:inline distT="0" distB="0" distL="0" distR="0" wp14:anchorId="399868E3" wp14:editId="0AE55F80">
-            <wp:extent cx="5760243" cy="2208362"/>
-            <wp:effectExtent l="0" t="0" r="0" b="1905"/>
-            <wp:docPr id="16" name="Picture 16"/>
+          <wp:inline distT="0" distB="0" distL="0" distR="0" wp14:anchorId="176B0DCF" wp14:editId="3475065C">
+            <wp:extent cx="5761990" cy="3239770"/>
+            <wp:effectExtent l="0" t="0" r="0" b="0"/>
+            <wp:docPr id="6" name="Picture 6"/>
             <wp:cNvGraphicFramePr>
               <a:graphicFrameLocks xmlns:a="http://schemas.openxmlformats.org/drawingml/2006/main" noChangeAspect="1"/>
             </wp:cNvGraphicFramePr>
@@ -7614,7 +7858,7 @@
                   <pic:spPr>
                     <a:xfrm>
                       <a:off x="0" y="0"/>
-                      <a:ext cx="5772427" cy="2213033"/>
+                      <a:ext cx="5761990" cy="3239770"/>
                     </a:xfrm>
                     <a:prstGeom prst="rect">
                       <a:avLst/>
@@ -7629,13 +7873,22 @@
     </w:p>
     <w:p>
       <w:pPr>
+        <w:spacing w:line="360" w:lineRule="auto"/>
+        <w:jc w:val="center"/>
+      </w:pPr>
+      <w:r>
+        <w:t>Hình 11: Giao diện trang Chi tiết sản phẩm</w:t>
+      </w:r>
+    </w:p>
+    <w:p>
+      <w:pPr>
         <w:pStyle w:val="Heading3"/>
         <w:ind w:firstLine="720"/>
         <w:rPr>
           <w:rFonts w:cs="Times New Roman"/>
         </w:rPr>
       </w:pPr>
-      <w:bookmarkStart w:id="33" w:name="_Toc42676395"/>
+      <w:bookmarkStart w:id="29" w:name="_Toc42676391"/>
       <w:r>
         <w:rPr>
           <w:rFonts w:cs="Times New Roman"/>
@@ -7665,41 +7918,29 @@
         <w:rPr>
           <w:rFonts w:cs="Times New Roman"/>
         </w:rPr>
-        <w:t>9</w:t>
-      </w:r>
-      <w:r>
-        <w:rPr>
-          <w:rFonts w:cs="Times New Roman"/>
-        </w:rPr>
-        <w:t xml:space="preserve"> Giao diện thêm sửa người dùng</w:t>
-      </w:r>
-      <w:bookmarkEnd w:id="33"/>
+        <w:t xml:space="preserve">5 Giao diện trang </w:t>
+      </w:r>
+      <w:r>
+        <w:rPr>
+          <w:rFonts w:cs="Times New Roman"/>
+        </w:rPr>
+        <w:t>chính admin</w:t>
+      </w:r>
+      <w:bookmarkEnd w:id="29"/>
     </w:p>
     <w:p>
       <w:pPr>
         <w:spacing w:line="360" w:lineRule="auto"/>
       </w:pPr>
       <w:r>
-        <w:tab/>
-        <w:t>Thêm thông tin người đăng gồm: username, email, password</w:t>
-      </w:r>
-      <w:r>
-        <w:t>,..</w:t>
-      </w:r>
-    </w:p>
-    <w:p>
-      <w:pPr>
-        <w:ind w:firstLine="720"/>
-      </w:pPr>
-      <w:r>
         <w:rPr>
           <w:noProof/>
         </w:rPr>
         <w:drawing>
-          <wp:inline distT="0" distB="0" distL="0" distR="0" wp14:anchorId="416473B7" wp14:editId="30B68DC7">
-            <wp:extent cx="5761990" cy="1926590"/>
-            <wp:effectExtent l="0" t="0" r="0" b="0"/>
-            <wp:docPr id="21" name="Picture 21"/>
+          <wp:inline distT="0" distB="0" distL="0" distR="0" wp14:anchorId="18E5CB4A" wp14:editId="562DC008">
+            <wp:extent cx="5761990" cy="1633220"/>
+            <wp:effectExtent l="0" t="0" r="0" b="5080"/>
+            <wp:docPr id="10" name="Picture 10"/>
             <wp:cNvGraphicFramePr>
               <a:graphicFrameLocks xmlns:a="http://schemas.openxmlformats.org/drawingml/2006/main" noChangeAspect="1"/>
             </wp:cNvGraphicFramePr>
@@ -7719,7 +7960,7 @@
                   <pic:spPr>
                     <a:xfrm>
                       <a:off x="0" y="0"/>
-                      <a:ext cx="5761990" cy="1926590"/>
+                      <a:ext cx="5761990" cy="1633220"/>
                     </a:xfrm>
                     <a:prstGeom prst="rect">
                       <a:avLst/>
@@ -7734,13 +7975,25 @@
     </w:p>
     <w:p>
       <w:pPr>
+        <w:spacing w:line="360" w:lineRule="auto"/>
+        <w:ind w:firstLine="720"/>
+      </w:pPr>
+      <w:r>
+        <w:t>Màn hình</w:t>
+      </w:r>
+      <w:r>
+        <w:t xml:space="preserve"> giúp admin có thể quản lý được các thông tin trên website gồm: quản lý người dùng và quản lý sản phẩm.</w:t>
+      </w:r>
+    </w:p>
+    <w:p>
+      <w:pPr>
         <w:pStyle w:val="Heading3"/>
         <w:ind w:firstLine="720"/>
         <w:rPr>
           <w:rFonts w:cs="Times New Roman"/>
         </w:rPr>
       </w:pPr>
-      <w:bookmarkStart w:id="34" w:name="_Toc42676396"/>
+      <w:bookmarkStart w:id="30" w:name="_Toc42676392"/>
       <w:r>
         <w:rPr>
           <w:rFonts w:cs="Times New Roman"/>
@@ -7769,38 +8022,33 @@
         <w:rPr>
           <w:rFonts w:cs="Times New Roman"/>
         </w:rPr>
-        <w:t>10</w:t>
-      </w:r>
-      <w:r>
-        <w:rPr>
-          <w:rFonts w:cs="Times New Roman"/>
-        </w:rPr>
-        <w:t xml:space="preserve"> Giao diện thêm sửa người dùng</w:t>
-      </w:r>
-      <w:bookmarkEnd w:id="34"/>
+        <w:t xml:space="preserve">6 Giao diện </w:t>
+      </w:r>
+      <w:r>
+        <w:rPr>
+          <w:rFonts w:cs="Times New Roman"/>
+        </w:rPr>
+        <w:t>admin quản lý users</w:t>
+      </w:r>
+      <w:bookmarkEnd w:id="30"/>
     </w:p>
     <w:p>
       <w:pPr>
         <w:spacing w:line="360" w:lineRule="auto"/>
-        <w:ind w:firstLine="720"/>
-      </w:pPr>
-      <w:r>
-        <w:t>Tạo và lưu các loại sản phẩm</w:t>
-      </w:r>
-    </w:p>
-    <w:p>
-      <w:pPr>
-        <w:ind w:firstLine="720"/>
-      </w:pPr>
+      </w:pPr>
+      <w:r>
+        <w:tab/>
+        <w:t>Dùng để tạo bài đăng, quản lý bài đăng, quản lý người dùng, quản lý loại sản phẩm.</w:t>
+      </w:r>
       <w:r>
         <w:rPr>
           <w:noProof/>
         </w:rPr>
         <w:drawing>
-          <wp:inline distT="0" distB="0" distL="0" distR="0" wp14:anchorId="1B26D7B3" wp14:editId="4F1C68EE">
-            <wp:extent cx="5761990" cy="1462405"/>
-            <wp:effectExtent l="0" t="0" r="0" b="4445"/>
-            <wp:docPr id="457" name="Picture 457"/>
+          <wp:inline distT="0" distB="0" distL="0" distR="0" wp14:anchorId="396E282E" wp14:editId="44403842">
+            <wp:extent cx="5761990" cy="1973580"/>
+            <wp:effectExtent l="0" t="0" r="0" b="7620"/>
+            <wp:docPr id="12" name="Picture 12"/>
             <wp:cNvGraphicFramePr>
               <a:graphicFrameLocks xmlns:a="http://schemas.openxmlformats.org/drawingml/2006/main" noChangeAspect="1"/>
             </wp:cNvGraphicFramePr>
@@ -7820,6 +8068,411 @@
                   <pic:spPr>
                     <a:xfrm>
                       <a:off x="0" y="0"/>
+                      <a:ext cx="5761990" cy="1973580"/>
+                    </a:xfrm>
+                    <a:prstGeom prst="rect">
+                      <a:avLst/>
+                    </a:prstGeom>
+                  </pic:spPr>
+                </pic:pic>
+              </a:graphicData>
+            </a:graphic>
+          </wp:inline>
+        </w:drawing>
+      </w:r>
+    </w:p>
+    <w:p>
+      <w:pPr>
+        <w:pStyle w:val="Heading3"/>
+        <w:ind w:firstLine="720"/>
+        <w:rPr>
+          <w:rFonts w:cs="Times New Roman"/>
+        </w:rPr>
+      </w:pPr>
+      <w:bookmarkStart w:id="31" w:name="_Toc42676393"/>
+      <w:r>
+        <w:rPr>
+          <w:rFonts w:cs="Times New Roman"/>
+        </w:rPr>
+        <w:t>3</w:t>
+      </w:r>
+      <w:r>
+        <w:rPr>
+          <w:rFonts w:cs="Times New Roman"/>
+        </w:rPr>
+        <w:t>.</w:t>
+      </w:r>
+      <w:r>
+        <w:rPr>
+          <w:rFonts w:cs="Times New Roman"/>
+        </w:rPr>
+        <w:t>2</w:t>
+      </w:r>
+      <w:r>
+        <w:rPr>
+          <w:rFonts w:cs="Times New Roman"/>
+        </w:rPr>
+        <w:t>.</w:t>
+      </w:r>
+      <w:r>
+        <w:rPr>
+          <w:rFonts w:cs="Times New Roman"/>
+        </w:rPr>
+        <w:t>7</w:t>
+      </w:r>
+      <w:r>
+        <w:rPr>
+          <w:rFonts w:cs="Times New Roman"/>
+        </w:rPr>
+        <w:t xml:space="preserve"> Giao diện </w:t>
+      </w:r>
+      <w:r>
+        <w:rPr>
+          <w:rFonts w:cs="Times New Roman"/>
+        </w:rPr>
+        <w:t>chức năng đăng bài</w:t>
+      </w:r>
+      <w:bookmarkEnd w:id="31"/>
+    </w:p>
+    <w:p>
+      <w:pPr>
+        <w:spacing w:line="360" w:lineRule="auto"/>
+      </w:pPr>
+      <w:r>
+        <w:tab/>
+        <w:t>Dùng để đăng bài gồm các thông tin như: Tilte, hình ảnh, body, public</w:t>
+      </w:r>
+    </w:p>
+    <w:p>
+      <w:r>
+        <w:rPr>
+          <w:noProof/>
+        </w:rPr>
+        <w:drawing>
+          <wp:inline distT="0" distB="0" distL="0" distR="0" wp14:anchorId="0C7EB31D" wp14:editId="0073A852">
+            <wp:extent cx="5761990" cy="2639695"/>
+            <wp:effectExtent l="0" t="0" r="0" b="8255"/>
+            <wp:docPr id="13" name="Picture 13"/>
+            <wp:cNvGraphicFramePr>
+              <a:graphicFrameLocks xmlns:a="http://schemas.openxmlformats.org/drawingml/2006/main" noChangeAspect="1"/>
+            </wp:cNvGraphicFramePr>
+            <a:graphic xmlns:a="http://schemas.openxmlformats.org/drawingml/2006/main">
+              <a:graphicData uri="http://schemas.openxmlformats.org/drawingml/2006/picture">
+                <pic:pic xmlns:pic="http://schemas.openxmlformats.org/drawingml/2006/picture">
+                  <pic:nvPicPr>
+                    <pic:cNvPr id="1" name=""/>
+                    <pic:cNvPicPr/>
+                  </pic:nvPicPr>
+                  <pic:blipFill>
+                    <a:blip r:embed="rId27"/>
+                    <a:stretch>
+                      <a:fillRect/>
+                    </a:stretch>
+                  </pic:blipFill>
+                  <pic:spPr>
+                    <a:xfrm>
+                      <a:off x="0" y="0"/>
+                      <a:ext cx="5761990" cy="2639695"/>
+                    </a:xfrm>
+                    <a:prstGeom prst="rect">
+                      <a:avLst/>
+                    </a:prstGeom>
+                  </pic:spPr>
+                </pic:pic>
+              </a:graphicData>
+            </a:graphic>
+          </wp:inline>
+        </w:drawing>
+      </w:r>
+    </w:p>
+    <w:p>
+      <w:pPr>
+        <w:pStyle w:val="Heading3"/>
+        <w:ind w:firstLine="720"/>
+        <w:rPr>
+          <w:rFonts w:cs="Times New Roman"/>
+        </w:rPr>
+      </w:pPr>
+      <w:bookmarkStart w:id="32" w:name="_Toc42676394"/>
+      <w:r>
+        <w:rPr>
+          <w:rFonts w:cs="Times New Roman"/>
+        </w:rPr>
+        <w:lastRenderedPageBreak/>
+        <w:t>3</w:t>
+      </w:r>
+      <w:r>
+        <w:rPr>
+          <w:rFonts w:cs="Times New Roman"/>
+        </w:rPr>
+        <w:t>.</w:t>
+      </w:r>
+      <w:r>
+        <w:rPr>
+          <w:rFonts w:cs="Times New Roman"/>
+        </w:rPr>
+        <w:t>2</w:t>
+      </w:r>
+      <w:r>
+        <w:rPr>
+          <w:rFonts w:cs="Times New Roman"/>
+        </w:rPr>
+        <w:t>.</w:t>
+      </w:r>
+      <w:r>
+        <w:rPr>
+          <w:rFonts w:cs="Times New Roman"/>
+        </w:rPr>
+        <w:t>8</w:t>
+      </w:r>
+      <w:r>
+        <w:rPr>
+          <w:rFonts w:cs="Times New Roman"/>
+        </w:rPr>
+        <w:t xml:space="preserve"> Giao diện chức năng đăng bài</w:t>
+      </w:r>
+      <w:bookmarkEnd w:id="32"/>
+    </w:p>
+    <w:p>
+      <w:pPr>
+        <w:ind w:firstLine="720"/>
+      </w:pPr>
+      <w:r>
+        <w:t>Dùng để quản lý các bài đã đăng</w:t>
+      </w:r>
+      <w:r>
+        <w:rPr>
+          <w:noProof/>
+        </w:rPr>
+        <w:drawing>
+          <wp:inline distT="0" distB="0" distL="0" distR="0" wp14:anchorId="399868E3" wp14:editId="0AE55F80">
+            <wp:extent cx="5760243" cy="2208362"/>
+            <wp:effectExtent l="0" t="0" r="0" b="1905"/>
+            <wp:docPr id="16" name="Picture 16"/>
+            <wp:cNvGraphicFramePr>
+              <a:graphicFrameLocks xmlns:a="http://schemas.openxmlformats.org/drawingml/2006/main" noChangeAspect="1"/>
+            </wp:cNvGraphicFramePr>
+            <a:graphic xmlns:a="http://schemas.openxmlformats.org/drawingml/2006/main">
+              <a:graphicData uri="http://schemas.openxmlformats.org/drawingml/2006/picture">
+                <pic:pic xmlns:pic="http://schemas.openxmlformats.org/drawingml/2006/picture">
+                  <pic:nvPicPr>
+                    <pic:cNvPr id="1" name=""/>
+                    <pic:cNvPicPr/>
+                  </pic:nvPicPr>
+                  <pic:blipFill>
+                    <a:blip r:embed="rId28"/>
+                    <a:stretch>
+                      <a:fillRect/>
+                    </a:stretch>
+                  </pic:blipFill>
+                  <pic:spPr>
+                    <a:xfrm>
+                      <a:off x="0" y="0"/>
+                      <a:ext cx="5772427" cy="2213033"/>
+                    </a:xfrm>
+                    <a:prstGeom prst="rect">
+                      <a:avLst/>
+                    </a:prstGeom>
+                  </pic:spPr>
+                </pic:pic>
+              </a:graphicData>
+            </a:graphic>
+          </wp:inline>
+        </w:drawing>
+      </w:r>
+    </w:p>
+    <w:p>
+      <w:pPr>
+        <w:pStyle w:val="Heading3"/>
+        <w:ind w:firstLine="720"/>
+        <w:rPr>
+          <w:rFonts w:cs="Times New Roman"/>
+        </w:rPr>
+      </w:pPr>
+      <w:bookmarkStart w:id="33" w:name="_Toc42676395"/>
+      <w:r>
+        <w:rPr>
+          <w:rFonts w:cs="Times New Roman"/>
+        </w:rPr>
+        <w:t>3</w:t>
+      </w:r>
+      <w:r>
+        <w:rPr>
+          <w:rFonts w:cs="Times New Roman"/>
+        </w:rPr>
+        <w:t>.</w:t>
+      </w:r>
+      <w:r>
+        <w:rPr>
+          <w:rFonts w:cs="Times New Roman"/>
+        </w:rPr>
+        <w:t>2</w:t>
+      </w:r>
+      <w:r>
+        <w:rPr>
+          <w:rFonts w:cs="Times New Roman"/>
+        </w:rPr>
+        <w:t>.</w:t>
+      </w:r>
+      <w:r>
+        <w:rPr>
+          <w:rFonts w:cs="Times New Roman"/>
+        </w:rPr>
+        <w:t>9</w:t>
+      </w:r>
+      <w:r>
+        <w:rPr>
+          <w:rFonts w:cs="Times New Roman"/>
+        </w:rPr>
+        <w:t xml:space="preserve"> Giao diện thêm sửa người dùng</w:t>
+      </w:r>
+      <w:bookmarkEnd w:id="33"/>
+    </w:p>
+    <w:p>
+      <w:pPr>
+        <w:spacing w:line="360" w:lineRule="auto"/>
+      </w:pPr>
+      <w:r>
+        <w:tab/>
+        <w:t>Thêm thông tin người đăng gồm: username, email, password</w:t>
+      </w:r>
+      <w:r>
+        <w:t>,..</w:t>
+      </w:r>
+    </w:p>
+    <w:p>
+      <w:pPr>
+        <w:ind w:firstLine="720"/>
+      </w:pPr>
+      <w:r>
+        <w:rPr>
+          <w:noProof/>
+        </w:rPr>
+        <w:drawing>
+          <wp:inline distT="0" distB="0" distL="0" distR="0" wp14:anchorId="416473B7" wp14:editId="30B68DC7">
+            <wp:extent cx="5761990" cy="1926590"/>
+            <wp:effectExtent l="0" t="0" r="0" b="0"/>
+            <wp:docPr id="21" name="Picture 21"/>
+            <wp:cNvGraphicFramePr>
+              <a:graphicFrameLocks xmlns:a="http://schemas.openxmlformats.org/drawingml/2006/main" noChangeAspect="1"/>
+            </wp:cNvGraphicFramePr>
+            <a:graphic xmlns:a="http://schemas.openxmlformats.org/drawingml/2006/main">
+              <a:graphicData uri="http://schemas.openxmlformats.org/drawingml/2006/picture">
+                <pic:pic xmlns:pic="http://schemas.openxmlformats.org/drawingml/2006/picture">
+                  <pic:nvPicPr>
+                    <pic:cNvPr id="1" name=""/>
+                    <pic:cNvPicPr/>
+                  </pic:nvPicPr>
+                  <pic:blipFill>
+                    <a:blip r:embed="rId29"/>
+                    <a:stretch>
+                      <a:fillRect/>
+                    </a:stretch>
+                  </pic:blipFill>
+                  <pic:spPr>
+                    <a:xfrm>
+                      <a:off x="0" y="0"/>
+                      <a:ext cx="5761990" cy="1926590"/>
+                    </a:xfrm>
+                    <a:prstGeom prst="rect">
+                      <a:avLst/>
+                    </a:prstGeom>
+                  </pic:spPr>
+                </pic:pic>
+              </a:graphicData>
+            </a:graphic>
+          </wp:inline>
+        </w:drawing>
+      </w:r>
+    </w:p>
+    <w:p>
+      <w:pPr>
+        <w:pStyle w:val="Heading3"/>
+        <w:ind w:firstLine="720"/>
+        <w:rPr>
+          <w:rFonts w:cs="Times New Roman"/>
+        </w:rPr>
+      </w:pPr>
+      <w:bookmarkStart w:id="34" w:name="_Toc42676396"/>
+      <w:r>
+        <w:rPr>
+          <w:rFonts w:cs="Times New Roman"/>
+        </w:rPr>
+        <w:t>3</w:t>
+      </w:r>
+      <w:r>
+        <w:rPr>
+          <w:rFonts w:cs="Times New Roman"/>
+        </w:rPr>
+        <w:t>.</w:t>
+      </w:r>
+      <w:r>
+        <w:rPr>
+          <w:rFonts w:cs="Times New Roman"/>
+        </w:rPr>
+        <w:t>2</w:t>
+      </w:r>
+      <w:r>
+        <w:rPr>
+          <w:rFonts w:cs="Times New Roman"/>
+        </w:rPr>
+        <w:t>.</w:t>
+      </w:r>
+      <w:r>
+        <w:rPr>
+          <w:rFonts w:cs="Times New Roman"/>
+        </w:rPr>
+        <w:t>10</w:t>
+      </w:r>
+      <w:r>
+        <w:rPr>
+          <w:rFonts w:cs="Times New Roman"/>
+        </w:rPr>
+        <w:t xml:space="preserve"> Giao diện thêm sửa người dùng</w:t>
+      </w:r>
+      <w:bookmarkEnd w:id="34"/>
+    </w:p>
+    <w:p>
+      <w:pPr>
+        <w:spacing w:line="360" w:lineRule="auto"/>
+        <w:ind w:firstLine="720"/>
+      </w:pPr>
+      <w:r>
+        <w:t>Tạo và lưu các loại sản phẩm</w:t>
+      </w:r>
+    </w:p>
+    <w:p>
+      <w:pPr>
+        <w:ind w:firstLine="720"/>
+      </w:pPr>
+      <w:r>
+        <w:rPr>
+          <w:noProof/>
+        </w:rPr>
+        <w:drawing>
+          <wp:inline distT="0" distB="0" distL="0" distR="0" wp14:anchorId="1B26D7B3" wp14:editId="4F1C68EE">
+            <wp:extent cx="5761990" cy="1462405"/>
+            <wp:effectExtent l="0" t="0" r="0" b="4445"/>
+            <wp:docPr id="457" name="Picture 457"/>
+            <wp:cNvGraphicFramePr>
+              <a:graphicFrameLocks xmlns:a="http://schemas.openxmlformats.org/drawingml/2006/main" noChangeAspect="1"/>
+            </wp:cNvGraphicFramePr>
+            <a:graphic xmlns:a="http://schemas.openxmlformats.org/drawingml/2006/main">
+              <a:graphicData uri="http://schemas.openxmlformats.org/drawingml/2006/picture">
+                <pic:pic xmlns:pic="http://schemas.openxmlformats.org/drawingml/2006/picture">
+                  <pic:nvPicPr>
+                    <pic:cNvPr id="1" name=""/>
+                    <pic:cNvPicPr/>
+                  </pic:nvPicPr>
+                  <pic:blipFill>
+                    <a:blip r:embed="rId30"/>
+                    <a:stretch>
+                      <a:fillRect/>
+                    </a:stretch>
+                  </pic:blipFill>
+                  <pic:spPr>
+                    <a:xfrm>
+                      <a:off x="0" y="0"/>
                       <a:ext cx="5761990" cy="1462405"/>
                     </a:xfrm>
                     <a:prstGeom prst="rect">
@@ -7846,6 +8499,7 @@
         <w:rPr>
           <w:rFonts w:cs="Times New Roman"/>
         </w:rPr>
+        <w:lastRenderedPageBreak/>
         <w:t>3</w:t>
       </w:r>
       <w:r>
@@ -7904,7 +8558,7 @@
                     <pic:cNvPicPr/>
                   </pic:nvPicPr>
                   <pic:blipFill>
-                    <a:blip r:embed="rId27"/>
+                    <a:blip r:embed="rId31"/>
                     <a:stretch>
                       <a:fillRect/>
                     </a:stretch>
@@ -8646,7 +9300,6 @@
     <w:p/>
     <w:p>
       <w:r>
-        <w:lastRenderedPageBreak/>
         <w:br w:type="page"/>
       </w:r>
     </w:p>
@@ -9052,7 +9705,7 @@
                           </pic:cNvPicPr>
                         </pic:nvPicPr>
                         <pic:blipFill>
-                          <a:blip r:embed="rId28">
+                          <a:blip r:embed="rId32">
                             <a:extLst>
                               <a:ext uri="{28A0092B-C50C-407E-A947-70E740481C1C}">
                                 <a14:useLocalDpi xmlns:a14="http://schemas.microsoft.com/office/drawing/2010/main" val="0"/>
@@ -12671,8 +13324,8 @@
       </w:pPr>
     </w:p>
     <w:sectPr>
-      <w:headerReference w:type="default" r:id="rId29"/>
-      <w:footerReference w:type="default" r:id="rId30"/>
+      <w:headerReference w:type="default" r:id="rId33"/>
+      <w:footerReference w:type="default" r:id="rId34"/>
       <w:pgSz w:w="11909" w:h="16834" w:code="9"/>
       <w:pgMar w:top="1134" w:right="1134" w:bottom="1418" w:left="1701" w:header="720" w:footer="720" w:gutter="0"/>
       <w:pgBorders w:display="firstPage">
@@ -13055,6 +13708,119 @@
     </w:lvl>
   </w:abstractNum>
   <w:abstractNum w:abstractNumId="2" w15:restartNumberingAfterBreak="0">
+    <w:nsid w:val="19726B88"/>
+    <w:multiLevelType w:val="multilevel"/>
+    <w:tmpl w:val="1D9C613C"/>
+    <w:lvl w:ilvl="0">
+      <w:start w:val="4"/>
+      <w:numFmt w:val="decimal"/>
+      <w:lvlText w:val="%1."/>
+      <w:lvlJc w:val="left"/>
+      <w:pPr>
+        <w:tabs>
+          <w:tab w:val="num" w:pos="720"/>
+        </w:tabs>
+        <w:ind w:left="720" w:hanging="360"/>
+      </w:pPr>
+    </w:lvl>
+    <w:lvl w:ilvl="1" w:tentative="1">
+      <w:start w:val="1"/>
+      <w:numFmt w:val="decimal"/>
+      <w:lvlText w:val="%2."/>
+      <w:lvlJc w:val="left"/>
+      <w:pPr>
+        <w:tabs>
+          <w:tab w:val="num" w:pos="1440"/>
+        </w:tabs>
+        <w:ind w:left="1440" w:hanging="360"/>
+      </w:pPr>
+    </w:lvl>
+    <w:lvl w:ilvl="2" w:tentative="1">
+      <w:start w:val="1"/>
+      <w:numFmt w:val="decimal"/>
+      <w:lvlText w:val="%3."/>
+      <w:lvlJc w:val="left"/>
+      <w:pPr>
+        <w:tabs>
+          <w:tab w:val="num" w:pos="2160"/>
+        </w:tabs>
+        <w:ind w:left="2160" w:hanging="360"/>
+      </w:pPr>
+    </w:lvl>
+    <w:lvl w:ilvl="3" w:tentative="1">
+      <w:start w:val="1"/>
+      <w:numFmt w:val="decimal"/>
+      <w:lvlText w:val="%4."/>
+      <w:lvlJc w:val="left"/>
+      <w:pPr>
+        <w:tabs>
+          <w:tab w:val="num" w:pos="2880"/>
+        </w:tabs>
+        <w:ind w:left="2880" w:hanging="360"/>
+      </w:pPr>
+    </w:lvl>
+    <w:lvl w:ilvl="4" w:tentative="1">
+      <w:start w:val="1"/>
+      <w:numFmt w:val="decimal"/>
+      <w:lvlText w:val="%5."/>
+      <w:lvlJc w:val="left"/>
+      <w:pPr>
+        <w:tabs>
+          <w:tab w:val="num" w:pos="3600"/>
+        </w:tabs>
+        <w:ind w:left="3600" w:hanging="360"/>
+      </w:pPr>
+    </w:lvl>
+    <w:lvl w:ilvl="5" w:tentative="1">
+      <w:start w:val="1"/>
+      <w:numFmt w:val="decimal"/>
+      <w:lvlText w:val="%6."/>
+      <w:lvlJc w:val="left"/>
+      <w:pPr>
+        <w:tabs>
+          <w:tab w:val="num" w:pos="4320"/>
+        </w:tabs>
+        <w:ind w:left="4320" w:hanging="360"/>
+      </w:pPr>
+    </w:lvl>
+    <w:lvl w:ilvl="6" w:tentative="1">
+      <w:start w:val="1"/>
+      <w:numFmt w:val="decimal"/>
+      <w:lvlText w:val="%7."/>
+      <w:lvlJc w:val="left"/>
+      <w:pPr>
+        <w:tabs>
+          <w:tab w:val="num" w:pos="5040"/>
+        </w:tabs>
+        <w:ind w:left="5040" w:hanging="360"/>
+      </w:pPr>
+    </w:lvl>
+    <w:lvl w:ilvl="7" w:tentative="1">
+      <w:start w:val="1"/>
+      <w:numFmt w:val="decimal"/>
+      <w:lvlText w:val="%8."/>
+      <w:lvlJc w:val="left"/>
+      <w:pPr>
+        <w:tabs>
+          <w:tab w:val="num" w:pos="5760"/>
+        </w:tabs>
+        <w:ind w:left="5760" w:hanging="360"/>
+      </w:pPr>
+    </w:lvl>
+    <w:lvl w:ilvl="8" w:tentative="1">
+      <w:start w:val="1"/>
+      <w:numFmt w:val="decimal"/>
+      <w:lvlText w:val="%9."/>
+      <w:lvlJc w:val="left"/>
+      <w:pPr>
+        <w:tabs>
+          <w:tab w:val="num" w:pos="6480"/>
+        </w:tabs>
+        <w:ind w:left="6480" w:hanging="360"/>
+      </w:pPr>
+    </w:lvl>
+  </w:abstractNum>
+  <w:abstractNum w:abstractNumId="3" w15:restartNumberingAfterBreak="0">
     <w:nsid w:val="1D561779"/>
     <w:multiLevelType w:val="multilevel"/>
     <w:tmpl w:val="B762A58A"/>
@@ -13172,7 +13938,7 @@
       </w:pPr>
     </w:lvl>
   </w:abstractNum>
-  <w:abstractNum w:abstractNumId="3" w15:restartNumberingAfterBreak="0">
+  <w:abstractNum w:abstractNumId="4" w15:restartNumberingAfterBreak="0">
     <w:nsid w:val="2706572B"/>
     <w:multiLevelType w:val="hybridMultilevel"/>
     <w:tmpl w:val="B9FA2AB0"/>
@@ -13285,7 +14051,120 @@
       </w:rPr>
     </w:lvl>
   </w:abstractNum>
-  <w:abstractNum w:abstractNumId="4" w15:restartNumberingAfterBreak="0">
+  <w:abstractNum w:abstractNumId="5" w15:restartNumberingAfterBreak="0">
+    <w:nsid w:val="31D14BE7"/>
+    <w:multiLevelType w:val="hybridMultilevel"/>
+    <w:tmpl w:val="365A7244"/>
+    <w:lvl w:ilvl="0" w:tplc="042A0001">
+      <w:start w:val="1"/>
+      <w:numFmt w:val="bullet"/>
+      <w:lvlText w:val=""/>
+      <w:lvlJc w:val="left"/>
+      <w:pPr>
+        <w:ind w:left="720" w:hanging="360"/>
+      </w:pPr>
+      <w:rPr>
+        <w:rFonts w:ascii="Symbol" w:hAnsi="Symbol" w:hint="default"/>
+      </w:rPr>
+    </w:lvl>
+    <w:lvl w:ilvl="1" w:tplc="042A0003" w:tentative="1">
+      <w:start w:val="1"/>
+      <w:numFmt w:val="bullet"/>
+      <w:lvlText w:val="o"/>
+      <w:lvlJc w:val="left"/>
+      <w:pPr>
+        <w:ind w:left="1440" w:hanging="360"/>
+      </w:pPr>
+      <w:rPr>
+        <w:rFonts w:ascii="Courier New" w:hAnsi="Courier New" w:cs="Courier New" w:hint="default"/>
+      </w:rPr>
+    </w:lvl>
+    <w:lvl w:ilvl="2" w:tplc="042A0005" w:tentative="1">
+      <w:start w:val="1"/>
+      <w:numFmt w:val="bullet"/>
+      <w:lvlText w:val=""/>
+      <w:lvlJc w:val="left"/>
+      <w:pPr>
+        <w:ind w:left="2160" w:hanging="360"/>
+      </w:pPr>
+      <w:rPr>
+        <w:rFonts w:ascii="Wingdings" w:hAnsi="Wingdings" w:hint="default"/>
+      </w:rPr>
+    </w:lvl>
+    <w:lvl w:ilvl="3" w:tplc="042A0001" w:tentative="1">
+      <w:start w:val="1"/>
+      <w:numFmt w:val="bullet"/>
+      <w:lvlText w:val=""/>
+      <w:lvlJc w:val="left"/>
+      <w:pPr>
+        <w:ind w:left="2880" w:hanging="360"/>
+      </w:pPr>
+      <w:rPr>
+        <w:rFonts w:ascii="Symbol" w:hAnsi="Symbol" w:hint="default"/>
+      </w:rPr>
+    </w:lvl>
+    <w:lvl w:ilvl="4" w:tplc="042A0003" w:tentative="1">
+      <w:start w:val="1"/>
+      <w:numFmt w:val="bullet"/>
+      <w:lvlText w:val="o"/>
+      <w:lvlJc w:val="left"/>
+      <w:pPr>
+        <w:ind w:left="3600" w:hanging="360"/>
+      </w:pPr>
+      <w:rPr>
+        <w:rFonts w:ascii="Courier New" w:hAnsi="Courier New" w:cs="Courier New" w:hint="default"/>
+      </w:rPr>
+    </w:lvl>
+    <w:lvl w:ilvl="5" w:tplc="042A0005" w:tentative="1">
+      <w:start w:val="1"/>
+      <w:numFmt w:val="bullet"/>
+      <w:lvlText w:val=""/>
+      <w:lvlJc w:val="left"/>
+      <w:pPr>
+        <w:ind w:left="4320" w:hanging="360"/>
+      </w:pPr>
+      <w:rPr>
+        <w:rFonts w:ascii="Wingdings" w:hAnsi="Wingdings" w:hint="default"/>
+      </w:rPr>
+    </w:lvl>
+    <w:lvl w:ilvl="6" w:tplc="042A0001" w:tentative="1">
+      <w:start w:val="1"/>
+      <w:numFmt w:val="bullet"/>
+      <w:lvlText w:val=""/>
+      <w:lvlJc w:val="left"/>
+      <w:pPr>
+        <w:ind w:left="5040" w:hanging="360"/>
+      </w:pPr>
+      <w:rPr>
+        <w:rFonts w:ascii="Symbol" w:hAnsi="Symbol" w:hint="default"/>
+      </w:rPr>
+    </w:lvl>
+    <w:lvl w:ilvl="7" w:tplc="042A0003" w:tentative="1">
+      <w:start w:val="1"/>
+      <w:numFmt w:val="bullet"/>
+      <w:lvlText w:val="o"/>
+      <w:lvlJc w:val="left"/>
+      <w:pPr>
+        <w:ind w:left="5760" w:hanging="360"/>
+      </w:pPr>
+      <w:rPr>
+        <w:rFonts w:ascii="Courier New" w:hAnsi="Courier New" w:cs="Courier New" w:hint="default"/>
+      </w:rPr>
+    </w:lvl>
+    <w:lvl w:ilvl="8" w:tplc="042A0005" w:tentative="1">
+      <w:start w:val="1"/>
+      <w:numFmt w:val="bullet"/>
+      <w:lvlText w:val=""/>
+      <w:lvlJc w:val="left"/>
+      <w:pPr>
+        <w:ind w:left="6480" w:hanging="360"/>
+      </w:pPr>
+      <w:rPr>
+        <w:rFonts w:ascii="Wingdings" w:hAnsi="Wingdings" w:hint="default"/>
+      </w:rPr>
+    </w:lvl>
+  </w:abstractNum>
+  <w:abstractNum w:abstractNumId="6" w15:restartNumberingAfterBreak="0">
     <w:nsid w:val="32A65A1C"/>
     <w:multiLevelType w:val="hybridMultilevel"/>
     <w:tmpl w:val="2AE63C26"/>
@@ -13398,7 +14277,120 @@
       </w:rPr>
     </w:lvl>
   </w:abstractNum>
-  <w:abstractNum w:abstractNumId="5" w15:restartNumberingAfterBreak="0">
+  <w:abstractNum w:abstractNumId="7" w15:restartNumberingAfterBreak="0">
+    <w:nsid w:val="3A4476BB"/>
+    <w:multiLevelType w:val="hybridMultilevel"/>
+    <w:tmpl w:val="C6066BEE"/>
+    <w:lvl w:ilvl="0" w:tplc="042A0001">
+      <w:start w:val="1"/>
+      <w:numFmt w:val="bullet"/>
+      <w:lvlText w:val=""/>
+      <w:lvlJc w:val="left"/>
+      <w:pPr>
+        <w:ind w:left="1440" w:hanging="360"/>
+      </w:pPr>
+      <w:rPr>
+        <w:rFonts w:ascii="Symbol" w:hAnsi="Symbol" w:hint="default"/>
+      </w:rPr>
+    </w:lvl>
+    <w:lvl w:ilvl="1" w:tplc="042A0003" w:tentative="1">
+      <w:start w:val="1"/>
+      <w:numFmt w:val="bullet"/>
+      <w:lvlText w:val="o"/>
+      <w:lvlJc w:val="left"/>
+      <w:pPr>
+        <w:ind w:left="2160" w:hanging="360"/>
+      </w:pPr>
+      <w:rPr>
+        <w:rFonts w:ascii="Courier New" w:hAnsi="Courier New" w:cs="Courier New" w:hint="default"/>
+      </w:rPr>
+    </w:lvl>
+    <w:lvl w:ilvl="2" w:tplc="042A0005" w:tentative="1">
+      <w:start w:val="1"/>
+      <w:numFmt w:val="bullet"/>
+      <w:lvlText w:val=""/>
+      <w:lvlJc w:val="left"/>
+      <w:pPr>
+        <w:ind w:left="2880" w:hanging="360"/>
+      </w:pPr>
+      <w:rPr>
+        <w:rFonts w:ascii="Wingdings" w:hAnsi="Wingdings" w:hint="default"/>
+      </w:rPr>
+    </w:lvl>
+    <w:lvl w:ilvl="3" w:tplc="042A0001" w:tentative="1">
+      <w:start w:val="1"/>
+      <w:numFmt w:val="bullet"/>
+      <w:lvlText w:val=""/>
+      <w:lvlJc w:val="left"/>
+      <w:pPr>
+        <w:ind w:left="3600" w:hanging="360"/>
+      </w:pPr>
+      <w:rPr>
+        <w:rFonts w:ascii="Symbol" w:hAnsi="Symbol" w:hint="default"/>
+      </w:rPr>
+    </w:lvl>
+    <w:lvl w:ilvl="4" w:tplc="042A0003" w:tentative="1">
+      <w:start w:val="1"/>
+      <w:numFmt w:val="bullet"/>
+      <w:lvlText w:val="o"/>
+      <w:lvlJc w:val="left"/>
+      <w:pPr>
+        <w:ind w:left="4320" w:hanging="360"/>
+      </w:pPr>
+      <w:rPr>
+        <w:rFonts w:ascii="Courier New" w:hAnsi="Courier New" w:cs="Courier New" w:hint="default"/>
+      </w:rPr>
+    </w:lvl>
+    <w:lvl w:ilvl="5" w:tplc="042A0005" w:tentative="1">
+      <w:start w:val="1"/>
+      <w:numFmt w:val="bullet"/>
+      <w:lvlText w:val=""/>
+      <w:lvlJc w:val="left"/>
+      <w:pPr>
+        <w:ind w:left="5040" w:hanging="360"/>
+      </w:pPr>
+      <w:rPr>
+        <w:rFonts w:ascii="Wingdings" w:hAnsi="Wingdings" w:hint="default"/>
+      </w:rPr>
+    </w:lvl>
+    <w:lvl w:ilvl="6" w:tplc="042A0001" w:tentative="1">
+      <w:start w:val="1"/>
+      <w:numFmt w:val="bullet"/>
+      <w:lvlText w:val=""/>
+      <w:lvlJc w:val="left"/>
+      <w:pPr>
+        <w:ind w:left="5760" w:hanging="360"/>
+      </w:pPr>
+      <w:rPr>
+        <w:rFonts w:ascii="Symbol" w:hAnsi="Symbol" w:hint="default"/>
+      </w:rPr>
+    </w:lvl>
+    <w:lvl w:ilvl="7" w:tplc="042A0003" w:tentative="1">
+      <w:start w:val="1"/>
+      <w:numFmt w:val="bullet"/>
+      <w:lvlText w:val="o"/>
+      <w:lvlJc w:val="left"/>
+      <w:pPr>
+        <w:ind w:left="6480" w:hanging="360"/>
+      </w:pPr>
+      <w:rPr>
+        <w:rFonts w:ascii="Courier New" w:hAnsi="Courier New" w:cs="Courier New" w:hint="default"/>
+      </w:rPr>
+    </w:lvl>
+    <w:lvl w:ilvl="8" w:tplc="042A0005" w:tentative="1">
+      <w:start w:val="1"/>
+      <w:numFmt w:val="bullet"/>
+      <w:lvlText w:val=""/>
+      <w:lvlJc w:val="left"/>
+      <w:pPr>
+        <w:ind w:left="7200" w:hanging="360"/>
+      </w:pPr>
+      <w:rPr>
+        <w:rFonts w:ascii="Wingdings" w:hAnsi="Wingdings" w:hint="default"/>
+      </w:rPr>
+    </w:lvl>
+  </w:abstractNum>
+  <w:abstractNum w:abstractNumId="8" w15:restartNumberingAfterBreak="0">
     <w:nsid w:val="3A53358A"/>
     <w:multiLevelType w:val="hybridMultilevel"/>
     <w:tmpl w:val="4FC0DB0C"/>
@@ -13511,7 +14503,7 @@
       </w:rPr>
     </w:lvl>
   </w:abstractNum>
-  <w:abstractNum w:abstractNumId="6" w15:restartNumberingAfterBreak="0">
+  <w:abstractNum w:abstractNumId="9" w15:restartNumberingAfterBreak="0">
     <w:nsid w:val="40012634"/>
     <w:multiLevelType w:val="hybridMultilevel"/>
     <w:tmpl w:val="BD10CA36"/>
@@ -13597,7 +14589,7 @@
       </w:pPr>
     </w:lvl>
   </w:abstractNum>
-  <w:abstractNum w:abstractNumId="7" w15:restartNumberingAfterBreak="0">
+  <w:abstractNum w:abstractNumId="10" w15:restartNumberingAfterBreak="0">
     <w:nsid w:val="43321E47"/>
     <w:multiLevelType w:val="hybridMultilevel"/>
     <w:tmpl w:val="75C69786"/>
@@ -13710,7 +14702,7 @@
       </w:rPr>
     </w:lvl>
   </w:abstractNum>
-  <w:abstractNum w:abstractNumId="8" w15:restartNumberingAfterBreak="0">
+  <w:abstractNum w:abstractNumId="11" w15:restartNumberingAfterBreak="0">
     <w:nsid w:val="516A0BDF"/>
     <w:multiLevelType w:val="multilevel"/>
     <w:tmpl w:val="00000000"/>
@@ -13823,7 +14815,7 @@
       </w:rPr>
     </w:lvl>
   </w:abstractNum>
-  <w:abstractNum w:abstractNumId="9" w15:restartNumberingAfterBreak="0">
+  <w:abstractNum w:abstractNumId="12" w15:restartNumberingAfterBreak="0">
     <w:nsid w:val="541D14E6"/>
     <w:multiLevelType w:val="hybridMultilevel"/>
     <w:tmpl w:val="009A8CA2"/>
@@ -13936,7 +14928,7 @@
       </w:rPr>
     </w:lvl>
   </w:abstractNum>
-  <w:abstractNum w:abstractNumId="10" w15:restartNumberingAfterBreak="0">
+  <w:abstractNum w:abstractNumId="13" w15:restartNumberingAfterBreak="0">
     <w:nsid w:val="5EBB033E"/>
     <w:multiLevelType w:val="multilevel"/>
     <w:tmpl w:val="40F443A2"/>
@@ -14085,7 +15077,120 @@
       </w:rPr>
     </w:lvl>
   </w:abstractNum>
-  <w:abstractNum w:abstractNumId="11" w15:restartNumberingAfterBreak="0">
+  <w:abstractNum w:abstractNumId="14" w15:restartNumberingAfterBreak="0">
+    <w:nsid w:val="5F593359"/>
+    <w:multiLevelType w:val="multilevel"/>
+    <w:tmpl w:val="5232A2E6"/>
+    <w:lvl w:ilvl="0">
+      <w:start w:val="1"/>
+      <w:numFmt w:val="decimal"/>
+      <w:lvlText w:val="%1."/>
+      <w:lvlJc w:val="left"/>
+      <w:pPr>
+        <w:tabs>
+          <w:tab w:val="num" w:pos="720"/>
+        </w:tabs>
+        <w:ind w:left="720" w:hanging="360"/>
+      </w:pPr>
+    </w:lvl>
+    <w:lvl w:ilvl="1" w:tentative="1">
+      <w:start w:val="1"/>
+      <w:numFmt w:val="decimal"/>
+      <w:lvlText w:val="%2."/>
+      <w:lvlJc w:val="left"/>
+      <w:pPr>
+        <w:tabs>
+          <w:tab w:val="num" w:pos="1440"/>
+        </w:tabs>
+        <w:ind w:left="1440" w:hanging="360"/>
+      </w:pPr>
+    </w:lvl>
+    <w:lvl w:ilvl="2" w:tentative="1">
+      <w:start w:val="1"/>
+      <w:numFmt w:val="decimal"/>
+      <w:lvlText w:val="%3."/>
+      <w:lvlJc w:val="left"/>
+      <w:pPr>
+        <w:tabs>
+          <w:tab w:val="num" w:pos="2160"/>
+        </w:tabs>
+        <w:ind w:left="2160" w:hanging="360"/>
+      </w:pPr>
+    </w:lvl>
+    <w:lvl w:ilvl="3" w:tentative="1">
+      <w:start w:val="1"/>
+      <w:numFmt w:val="decimal"/>
+      <w:lvlText w:val="%4."/>
+      <w:lvlJc w:val="left"/>
+      <w:pPr>
+        <w:tabs>
+          <w:tab w:val="num" w:pos="2880"/>
+        </w:tabs>
+        <w:ind w:left="2880" w:hanging="360"/>
+      </w:pPr>
+    </w:lvl>
+    <w:lvl w:ilvl="4" w:tentative="1">
+      <w:start w:val="1"/>
+      <w:numFmt w:val="decimal"/>
+      <w:lvlText w:val="%5."/>
+      <w:lvlJc w:val="left"/>
+      <w:pPr>
+        <w:tabs>
+          <w:tab w:val="num" w:pos="3600"/>
+        </w:tabs>
+        <w:ind w:left="3600" w:hanging="360"/>
+      </w:pPr>
+    </w:lvl>
+    <w:lvl w:ilvl="5" w:tentative="1">
+      <w:start w:val="1"/>
+      <w:numFmt w:val="decimal"/>
+      <w:lvlText w:val="%6."/>
+      <w:lvlJc w:val="left"/>
+      <w:pPr>
+        <w:tabs>
+          <w:tab w:val="num" w:pos="4320"/>
+        </w:tabs>
+        <w:ind w:left="4320" w:hanging="360"/>
+      </w:pPr>
+    </w:lvl>
+    <w:lvl w:ilvl="6" w:tentative="1">
+      <w:start w:val="1"/>
+      <w:numFmt w:val="decimal"/>
+      <w:lvlText w:val="%7."/>
+      <w:lvlJc w:val="left"/>
+      <w:pPr>
+        <w:tabs>
+          <w:tab w:val="num" w:pos="5040"/>
+        </w:tabs>
+        <w:ind w:left="5040" w:hanging="360"/>
+      </w:pPr>
+    </w:lvl>
+    <w:lvl w:ilvl="7" w:tentative="1">
+      <w:start w:val="1"/>
+      <w:numFmt w:val="decimal"/>
+      <w:lvlText w:val="%8."/>
+      <w:lvlJc w:val="left"/>
+      <w:pPr>
+        <w:tabs>
+          <w:tab w:val="num" w:pos="5760"/>
+        </w:tabs>
+        <w:ind w:left="5760" w:hanging="360"/>
+      </w:pPr>
+    </w:lvl>
+    <w:lvl w:ilvl="8" w:tentative="1">
+      <w:start w:val="1"/>
+      <w:numFmt w:val="decimal"/>
+      <w:lvlText w:val="%9."/>
+      <w:lvlJc w:val="left"/>
+      <w:pPr>
+        <w:tabs>
+          <w:tab w:val="num" w:pos="6480"/>
+        </w:tabs>
+        <w:ind w:left="6480" w:hanging="360"/>
+      </w:pPr>
+    </w:lvl>
+  </w:abstractNum>
+  <w:abstractNum w:abstractNumId="15" w15:restartNumberingAfterBreak="0">
     <w:nsid w:val="61CD2F41"/>
     <w:multiLevelType w:val="multilevel"/>
     <w:tmpl w:val="FEF241C6"/>
@@ -14198,7 +15303,7 @@
       </w:rPr>
     </w:lvl>
   </w:abstractNum>
-  <w:abstractNum w:abstractNumId="12" w15:restartNumberingAfterBreak="0">
+  <w:abstractNum w:abstractNumId="16" w15:restartNumberingAfterBreak="0">
     <w:nsid w:val="68E014E1"/>
     <w:multiLevelType w:val="hybridMultilevel"/>
     <w:tmpl w:val="DC3467B6"/>
@@ -14313,7 +15418,120 @@
       </w:rPr>
     </w:lvl>
   </w:abstractNum>
-  <w:abstractNum w:abstractNumId="13" w15:restartNumberingAfterBreak="0">
+  <w:abstractNum w:abstractNumId="17" w15:restartNumberingAfterBreak="0">
+    <w:nsid w:val="79921C5A"/>
+    <w:multiLevelType w:val="multilevel"/>
+    <w:tmpl w:val="BB1C9E80"/>
+    <w:lvl w:ilvl="0">
+      <w:start w:val="3"/>
+      <w:numFmt w:val="decimal"/>
+      <w:lvlText w:val="%1."/>
+      <w:lvlJc w:val="left"/>
+      <w:pPr>
+        <w:tabs>
+          <w:tab w:val="num" w:pos="720"/>
+        </w:tabs>
+        <w:ind w:left="720" w:hanging="360"/>
+      </w:pPr>
+    </w:lvl>
+    <w:lvl w:ilvl="1" w:tentative="1">
+      <w:start w:val="1"/>
+      <w:numFmt w:val="decimal"/>
+      <w:lvlText w:val="%2."/>
+      <w:lvlJc w:val="left"/>
+      <w:pPr>
+        <w:tabs>
+          <w:tab w:val="num" w:pos="1440"/>
+        </w:tabs>
+        <w:ind w:left="1440" w:hanging="360"/>
+      </w:pPr>
+    </w:lvl>
+    <w:lvl w:ilvl="2" w:tentative="1">
+      <w:start w:val="1"/>
+      <w:numFmt w:val="decimal"/>
+      <w:lvlText w:val="%3."/>
+      <w:lvlJc w:val="left"/>
+      <w:pPr>
+        <w:tabs>
+          <w:tab w:val="num" w:pos="2160"/>
+        </w:tabs>
+        <w:ind w:left="2160" w:hanging="360"/>
+      </w:pPr>
+    </w:lvl>
+    <w:lvl w:ilvl="3" w:tentative="1">
+      <w:start w:val="1"/>
+      <w:numFmt w:val="decimal"/>
+      <w:lvlText w:val="%4."/>
+      <w:lvlJc w:val="left"/>
+      <w:pPr>
+        <w:tabs>
+          <w:tab w:val="num" w:pos="2880"/>
+        </w:tabs>
+        <w:ind w:left="2880" w:hanging="360"/>
+      </w:pPr>
+    </w:lvl>
+    <w:lvl w:ilvl="4" w:tentative="1">
+      <w:start w:val="1"/>
+      <w:numFmt w:val="decimal"/>
+      <w:lvlText w:val="%5."/>
+      <w:lvlJc w:val="left"/>
+      <w:pPr>
+        <w:tabs>
+          <w:tab w:val="num" w:pos="3600"/>
+        </w:tabs>
+        <w:ind w:left="3600" w:hanging="360"/>
+      </w:pPr>
+    </w:lvl>
+    <w:lvl w:ilvl="5" w:tentative="1">
+      <w:start w:val="1"/>
+      <w:numFmt w:val="decimal"/>
+      <w:lvlText w:val="%6."/>
+      <w:lvlJc w:val="left"/>
+      <w:pPr>
+        <w:tabs>
+          <w:tab w:val="num" w:pos="4320"/>
+        </w:tabs>
+        <w:ind w:left="4320" w:hanging="360"/>
+      </w:pPr>
+    </w:lvl>
+    <w:lvl w:ilvl="6" w:tentative="1">
+      <w:start w:val="1"/>
+      <w:numFmt w:val="decimal"/>
+      <w:lvlText w:val="%7."/>
+      <w:lvlJc w:val="left"/>
+      <w:pPr>
+        <w:tabs>
+          <w:tab w:val="num" w:pos="5040"/>
+        </w:tabs>
+        <w:ind w:left="5040" w:hanging="360"/>
+      </w:pPr>
+    </w:lvl>
+    <w:lvl w:ilvl="7" w:tentative="1">
+      <w:start w:val="1"/>
+      <w:numFmt w:val="decimal"/>
+      <w:lvlText w:val="%8."/>
+      <w:lvlJc w:val="left"/>
+      <w:pPr>
+        <w:tabs>
+          <w:tab w:val="num" w:pos="5760"/>
+        </w:tabs>
+        <w:ind w:left="5760" w:hanging="360"/>
+      </w:pPr>
+    </w:lvl>
+    <w:lvl w:ilvl="8" w:tentative="1">
+      <w:start w:val="1"/>
+      <w:numFmt w:val="decimal"/>
+      <w:lvlText w:val="%9."/>
+      <w:lvlJc w:val="left"/>
+      <w:pPr>
+        <w:tabs>
+          <w:tab w:val="num" w:pos="6480"/>
+        </w:tabs>
+        <w:ind w:left="6480" w:hanging="360"/>
+      </w:pPr>
+    </w:lvl>
+  </w:abstractNum>
+  <w:abstractNum w:abstractNumId="18" w15:restartNumberingAfterBreak="0">
     <w:nsid w:val="7CC86970"/>
     <w:multiLevelType w:val="hybridMultilevel"/>
     <w:tmpl w:val="EFD8DBA2"/>
@@ -14425,7 +15643,7 @@
       </w:rPr>
     </w:lvl>
   </w:abstractNum>
-  <w:abstractNum w:abstractNumId="14" w15:restartNumberingAfterBreak="0">
+  <w:abstractNum w:abstractNumId="19" w15:restartNumberingAfterBreak="0">
     <w:nsid w:val="7CD97290"/>
     <w:multiLevelType w:val="hybridMultilevel"/>
     <w:tmpl w:val="B5725B90"/>
@@ -14538,7 +15756,7 @@
       </w:rPr>
     </w:lvl>
   </w:abstractNum>
-  <w:abstractNum w:abstractNumId="15" w15:restartNumberingAfterBreak="0">
+  <w:abstractNum w:abstractNumId="20" w15:restartNumberingAfterBreak="0">
     <w:nsid w:val="7FE66A28"/>
     <w:multiLevelType w:val="hybridMultilevel"/>
     <w:tmpl w:val="DE223B24"/>
@@ -14653,52 +15871,67 @@
     </w:lvl>
   </w:abstractNum>
   <w:num w:numId="1">
-    <w:abstractNumId w:val="15"/>
+    <w:abstractNumId w:val="20"/>
   </w:num>
   <w:num w:numId="2">
-    <w:abstractNumId w:val="2"/>
+    <w:abstractNumId w:val="3"/>
   </w:num>
   <w:num w:numId="3">
-    <w:abstractNumId w:val="12"/>
+    <w:abstractNumId w:val="16"/>
   </w:num>
   <w:num w:numId="4">
-    <w:abstractNumId w:val="7"/>
+    <w:abstractNumId w:val="10"/>
   </w:num>
   <w:num w:numId="5">
-    <w:abstractNumId w:val="13"/>
+    <w:abstractNumId w:val="18"/>
   </w:num>
   <w:num w:numId="6">
     <w:abstractNumId w:val="0"/>
   </w:num>
   <w:num w:numId="7">
-    <w:abstractNumId w:val="3"/>
+    <w:abstractNumId w:val="4"/>
   </w:num>
   <w:num w:numId="8">
-    <w:abstractNumId w:val="4"/>
+    <w:abstractNumId w:val="6"/>
   </w:num>
   <w:num w:numId="9">
     <w:abstractNumId w:val="1"/>
   </w:num>
   <w:num w:numId="10">
-    <w:abstractNumId w:val="10"/>
+    <w:abstractNumId w:val="13"/>
   </w:num>
   <w:num w:numId="11">
+    <w:abstractNumId w:val="8"/>
+  </w:num>
+  <w:num w:numId="12">
+    <w:abstractNumId w:val="19"/>
+  </w:num>
+  <w:num w:numId="13">
+    <w:abstractNumId w:val="9"/>
+  </w:num>
+  <w:num w:numId="14">
+    <w:abstractNumId w:val="12"/>
+  </w:num>
+  <w:num w:numId="15">
+    <w:abstractNumId w:val="11"/>
+  </w:num>
+  <w:num w:numId="16">
+    <w:abstractNumId w:val="15"/>
+  </w:num>
+  <w:num w:numId="17">
     <w:abstractNumId w:val="5"/>
   </w:num>
-  <w:num w:numId="12">
+  <w:num w:numId="18">
+    <w:abstractNumId w:val="7"/>
+  </w:num>
+  <w:num w:numId="19">
     <w:abstractNumId w:val="14"/>
   </w:num>
-  <w:num w:numId="13">
-    <w:abstractNumId w:val="6"/>
+  <w:num w:numId="20">
+    <w:abstractNumId w:val="17"/>
   </w:num>
-  <w:num w:numId="14">
-    <w:abstractNumId w:val="9"/>
-  </w:num>
-  <w:num w:numId="15">
-    <w:abstractNumId w:val="8"/>
-  </w:num>
-  <w:num w:numId="16">
-    <w:abstractNumId w:val="11"/>
+  <w:num w:numId="21">
+    <w:abstractNumId w:val="2"/>
   </w:num>
   <w:numIdMacAtCleanup w:val="11"/>
 </w:numbering>

</xml_diff>

<commit_message>
Hoàn thiện cơ sở lý thuyết
Xong cơ sở lý thuyết bước sang kết quả thực nghiệm
</commit_message>
<xml_diff>
--- a/baocao/baocaocc.docx
+++ b/baocao/baocaocc.docx
@@ -6544,10 +6544,6 @@
         <w:jc w:val="both"/>
         <w:rPr>
           <w:rFonts w:cs="Times New Roman"/>
-          <w:i w:val="0"/>
-          <w:iCs/>
-          <w:color w:val="C45911" w:themeColor="accent2" w:themeShade="BF"/>
-          <w:u w:val="single"/>
         </w:rPr>
       </w:pPr>
       <w:bookmarkStart w:id="14" w:name="_Toc42676376"/>
@@ -6586,7 +6582,7 @@
         <w:tab/>
       </w:r>
       <w:r>
-        <w:t>Nhà phân phối: XAMPP là phần mềm web server thuộc bản quyền của GNU General Public Licence. XAMPP do Apache Friends phân phối và phát triển. Ngôn ngữ lập trình: XAMPP hình thành dựa trên sự tích hợp nhiều ngôn ngữ lập trình. Hệ điều hành: XAMPP được ứng dụng trên cả 5 hệ điều hành: Cross-platform, Linux, Windows, Solaris, MacOS. Các phiên bản: XAMPP ngày càng được nâng cấp và phát triển. Hiện nay phiên bản XAMPP mới nhất là phiên bản 7.2.11 phát hành năm 2018.</w:t>
+        <w:t>Expo là một bộ công cụ giúp dễ dàng viết các ứng dụng React Native. Trong bài này, tôi sẽ hướng dẫn cho bạn cách bạn có thể nhanh chóng tạo ra các ứng dụng React Native bằng Expo. Với Expo, các nhà phát triển có thể tạo ra các ứng dụng React Native mà không gặp bất kỳ sự phiền toái nào giống như khi cài đặt và cấu hình các phần mềm phụ trợ như Android Studio, Xcode hoặc tất cả các công cụ khác cần thiết để phát triển và chạy ứng dụng React Native. Trong này, tôi sẽ hướng dẫn cho bạn cách viết một trò chơi trí nhớ đơn giản bằng Expo. Cùng với đó bạn sẽ được tìm hiểu về những kiến thức sau đây: Cách sử dụng các công cụ do Expo cung cấp. Chúng bao gồm CLI, SDK và ứng dụng Expo client. Cách tạo ứng dụng React Native bằng Expo.</w:t>
       </w:r>
     </w:p>
     <w:p>
@@ -6596,19 +6592,121 @@
         <w:jc w:val="both"/>
       </w:pPr>
       <w:r>
-        <w:t>Trên thực tế, bạn không thể sử dụng XAMPP hay bất cứ phần mềm tạo Web Server nào để đưa website vào vận hành kinh doanh. Để làm điều đó, bạn cần mua hosting hoặc sử dụng các dịch vụ cho thuê server. Nếu mô hình kinh doanh của bạn lớn, Mắt Bão khuyến nghị bạn thuê Cloud Server vì điện toán đám mây mang đến rất nhiều lợi ích thích thực cho doanh nghiệp.</w:t>
-      </w:r>
-    </w:p>
-    <w:p>
-      <w:pPr>
-        <w:tabs>
-          <w:tab w:val="left" w:pos="709"/>
-        </w:tabs>
+        <w:t>Expo là một framework dùng để phát triển nhanh các ứng dụng React Native. Nó giống như Laravel hay Symphony cho các nhà phát triển PHP, hoặc Ruby on Rails cho các nhà phát triển Ruby. Expo cung cấp một lớp nằm trên cùng của React Native API để giúp chúng dễ sử dụng và quản lý. Nó còn cung cấp các công cụ giúp bạn dễ dàng khởi tạo và kiểm thử các ứng dụng React Native. Sau cùng, nó cung cấp các thành phần UI và các dịch vụ thường chỉ có sẵn khi bạn cài đặt một thành phần React Native của bên thứ ba. Tất cả đều được cung cấp thông qua Expo SDK.</w:t>
+      </w:r>
+    </w:p>
+    <w:p>
+      <w:pPr>
+        <w:pStyle w:val="Heading3"/>
+        <w:ind w:firstLine="360"/>
+        <w:jc w:val="both"/>
+        <w:rPr>
+          <w:rFonts w:cs="Times New Roman"/>
+        </w:rPr>
+      </w:pPr>
+      <w:r>
+        <w:tab/>
+      </w:r>
+      <w:r>
+        <w:rPr>
+          <w:rFonts w:cs="Times New Roman"/>
+        </w:rPr>
+        <w:t>2.1.</w:t>
+      </w:r>
+      <w:r>
+        <w:rPr>
+          <w:rFonts w:cs="Times New Roman"/>
+        </w:rPr>
+        <w:t>7</w:t>
+      </w:r>
+      <w:r>
+        <w:rPr>
+          <w:rFonts w:cs="Times New Roman"/>
+        </w:rPr>
+        <w:t xml:space="preserve">. </w:t>
+      </w:r>
+      <w:r>
+        <w:rPr>
+          <w:rFonts w:cs="Times New Roman"/>
+        </w:rPr>
+        <w:t>Những hạn chế của</w:t>
+      </w:r>
+      <w:r>
+        <w:rPr>
+          <w:rFonts w:cs="Times New Roman"/>
+        </w:rPr>
+        <w:t xml:space="preserve"> Expo</w:t>
+      </w:r>
+    </w:p>
+    <w:p>
+      <w:pPr>
+        <w:spacing w:line="360" w:lineRule="auto"/>
+        <w:ind w:firstLine="720"/>
+      </w:pPr>
+      <w:r>
+        <w:t xml:space="preserve">Trước khi đi sâu hơn, điều quan trọng là cần phải biết được một số hạn chế của Expo: </w:t>
+      </w:r>
+    </w:p>
+    <w:p>
+      <w:pPr>
+        <w:spacing w:line="360" w:lineRule="auto"/>
+        <w:ind w:firstLine="720"/>
+      </w:pPr>
+      <w:r>
+        <w:t xml:space="preserve">Expo không hỗ trợ thực thi code trong nền. Điều này có nghĩa là bạn không thể, ví dụ, chạy code để lắng nghe những thay đổi vị trí khi ứng dụng bị đóng. </w:t>
+      </w:r>
+    </w:p>
+    <w:p>
+      <w:pPr>
+        <w:spacing w:line="360" w:lineRule="auto"/>
+        <w:ind w:firstLine="720"/>
+      </w:pPr>
+      <w:r>
+        <w:t xml:space="preserve">Các ứng dụng Expo bị giới hạn trong các API gốc mà Expo SDK hỗ trợ. Điều này có nghĩa là nếu ứng dụng của bạn cần sử dụng một tính năng đặc trưng như giao tiếp với thiết bị ngoại vi thông qua Bluetooth, thì lựa chọn duy nhất để cài đặt chức năng đó là với React Native đơn thuần, hoặc bằng cách viết code bằng một thư viện có tên ExpoKit. </w:t>
+      </w:r>
+    </w:p>
+    <w:p>
+      <w:pPr>
+        <w:spacing w:line="360" w:lineRule="auto"/>
+        <w:ind w:firstLine="720"/>
+      </w:pPr>
+      <w:r>
+        <w:lastRenderedPageBreak/>
+        <w:t xml:space="preserve">Expo trói buộc bạn vào bộ công cụ của họ. Điều này có nghĩa là bạn không thể đơn giản là cài đặt và sử dụng hầu hết các công cụ tuyệt vời có sẵn để phát triển React Native chẳng hạn như công cụ dòng lệnh, scaffolders và các framework UI. Nhưng điều tốt là Expo SDK tương thích với các ứng dụng React Native thuần tuý, vì vậy bạn sẽ không gặp bất kỳ vấn đề nào khi bạn gỡ ứng dụng khỏi Expo. </w:t>
+      </w:r>
+    </w:p>
+    <w:p>
+      <w:pPr>
+        <w:spacing w:line="360" w:lineRule="auto"/>
+        <w:ind w:firstLine="720"/>
+      </w:pPr>
+      <w:r>
+        <w:t xml:space="preserve">Mã nhị phân độc lập của các ứng dụng Expo chỉ có thể được built trực tuyến. Expo cung cấp một công cụ dòng lệnh có tên là Exp. Công cụ này cho phép các nhà phát triển bắt đầu quá trình built trên các máy chủ Expo. Khi đã hoàn tất, một URL sẽ được cung cấp để tải về tập tin .apk hoặc .ipa. </w:t>
+      </w:r>
+    </w:p>
+    <w:p>
+      <w:pPr>
+        <w:spacing w:line="360" w:lineRule="auto"/>
+        <w:ind w:firstLine="720"/>
+      </w:pPr>
+      <w:r>
+        <w:t>Ngay cả với những hạn chế này, điều quan trọng cần lưu ý là Expo là một framework đầy đủ chức năng với rất nhiều hỗ trợ cho các API thông dụng trên Android hoặc iOS. Điều này có nghĩa là nó đã bao quát cho bạn hầu hết các chức năng mà các ứng dụng thường cần. Vì vậy, thường không cần phải tìm bên ngoài Expo để cài đặt các tính năng gốc.</w:t>
+      </w:r>
+    </w:p>
+    <w:p>
+      <w:pPr>
+        <w:spacing w:line="360" w:lineRule="auto"/>
+      </w:pPr>
+    </w:p>
+    <w:p>
+      <w:pPr>
         <w:spacing w:line="360" w:lineRule="auto"/>
         <w:jc w:val="both"/>
       </w:pPr>
-      <w:r>
-        <w:tab/>
+    </w:p>
+    <w:p>
+      <w:r>
+        <w:br w:type="page"/>
       </w:r>
     </w:p>
     <w:p>
@@ -6623,6 +6721,7 @@
       </w:pPr>
       <w:bookmarkStart w:id="15" w:name="_Toc42676377"/>
       <w:r>
+        <w:lastRenderedPageBreak/>
         <w:t xml:space="preserve">CHƯƠNG </w:t>
       </w:r>
       <w:r>
@@ -6749,7 +6848,6 @@
         <w:jc w:val="center"/>
       </w:pPr>
       <w:r>
-        <w:lastRenderedPageBreak/>
         <w:t>Hình 1: Giao diện trang chủ</w:t>
       </w:r>
     </w:p>
@@ -6878,6 +6976,7 @@
         <w:rPr>
           <w:rFonts w:cs="Times New Roman"/>
         </w:rPr>
+        <w:lastRenderedPageBreak/>
         <w:t>3</w:t>
       </w:r>
       <w:r>
@@ -6984,7 +7083,6 @@
         <w:rPr>
           <w:rFonts w:cs="Times New Roman"/>
         </w:rPr>
-        <w:lastRenderedPageBreak/>
         <w:t>3</w:t>
       </w:r>
       <w:r>
@@ -7086,6 +7184,7 @@
         <w:rPr>
           <w:rFonts w:cs="Times New Roman"/>
         </w:rPr>
+        <w:lastRenderedPageBreak/>
         <w:t>3</w:t>
       </w:r>
       <w:r>
@@ -7193,7 +7292,6 @@
         <w:rPr>
           <w:rFonts w:cs="Times New Roman"/>
         </w:rPr>
-        <w:lastRenderedPageBreak/>
         <w:t>3</w:t>
       </w:r>
       <w:r>
@@ -7295,6 +7393,7 @@
         <w:rPr>
           <w:rFonts w:cs="Times New Roman"/>
         </w:rPr>
+        <w:lastRenderedPageBreak/>
         <w:t>3</w:t>
       </w:r>
       <w:r>
@@ -7393,7 +7492,6 @@
         <w:rPr>
           <w:rFonts w:cs="Times New Roman"/>
         </w:rPr>
-        <w:lastRenderedPageBreak/>
         <w:t>3</w:t>
       </w:r>
       <w:r>
@@ -7570,6 +7668,7 @@
         <w:rPr>
           <w:rFonts w:cs="Times New Roman"/>
         </w:rPr>
+        <w:lastRenderedPageBreak/>
         <w:t>3</w:t>
       </w:r>
       <w:r>
@@ -7676,7 +7775,6 @@
         <w:jc w:val="center"/>
       </w:pPr>
       <w:r>
-        <w:lastRenderedPageBreak/>
         <w:t>Hình 9: Giao diện trang danh mục</w:t>
       </w:r>
     </w:p>
@@ -7785,6 +7883,7 @@
         <w:rPr>
           <w:rFonts w:cs="Times New Roman"/>
         </w:rPr>
+        <w:lastRenderedPageBreak/>
         <w:t>3</w:t>
       </w:r>
       <w:r>
@@ -7893,7 +7992,6 @@
         <w:rPr>
           <w:rFonts w:cs="Times New Roman"/>
         </w:rPr>
-        <w:lastRenderedPageBreak/>
         <w:t>3</w:t>
       </w:r>
       <w:r>
@@ -7998,6 +8096,7 @@
         <w:rPr>
           <w:rFonts w:cs="Times New Roman"/>
         </w:rPr>
+        <w:lastRenderedPageBreak/>
         <w:t>3</w:t>
       </w:r>
       <w:r>
@@ -8198,7 +8297,6 @@
         <w:rPr>
           <w:rFonts w:cs="Times New Roman"/>
         </w:rPr>
-        <w:lastRenderedPageBreak/>
         <w:t>3</w:t>
       </w:r>
       <w:r>
@@ -8294,6 +8392,7 @@
         <w:rPr>
           <w:rFonts w:cs="Times New Roman"/>
         </w:rPr>
+        <w:lastRenderedPageBreak/>
         <w:t>3</w:t>
       </w:r>
       <w:r>
@@ -8499,7 +8598,6 @@
         <w:rPr>
           <w:rFonts w:cs="Times New Roman"/>
         </w:rPr>
-        <w:lastRenderedPageBreak/>
         <w:t>3</w:t>
       </w:r>
       <w:r>
@@ -9300,6 +9398,7 @@
     <w:p/>
     <w:p>
       <w:r>
+        <w:lastRenderedPageBreak/>
         <w:br w:type="page"/>
       </w:r>
     </w:p>

</xml_diff>

<commit_message>
Cập nhật mục lục
cập nhật mục lục
</commit_message>
<xml_diff>
--- a/baocao/baocaocc.docx
+++ b/baocao/baocaocc.docx
@@ -735,6 +735,16 @@
         </w:rPr>
         <w:tab/>
         <w:t>1611060</w:t>
+      </w:r>
+      <w:r>
+        <w:rPr>
+          <w:rFonts w:eastAsia="Times New Roman"/>
+          <w:b/>
+          <w:noProof/>
+          <w:sz w:val="28"/>
+          <w:szCs w:val="28"/>
+        </w:rPr>
+        <w:t>318</w:t>
       </w:r>
     </w:p>
     <w:p>

</xml_diff>

<commit_message>
Cập nhật cơ sở lý thuyết
Cập nhật tổng quan firebase
</commit_message>
<xml_diff>
--- a/baocao/baocaocc.docx
+++ b/baocao/baocaocc.docx
@@ -856,7 +856,7 @@
         <w:br w:type="page"/>
       </w:r>
     </w:p>
-    <w:bookmarkStart w:id="0" w:name="_Toc42676362" w:displacedByCustomXml="next"/>
+    <w:bookmarkStart w:id="0" w:name="_Toc42940204" w:displacedByCustomXml="next"/>
     <w:sdt>
       <w:sdtPr>
         <w:rPr>
@@ -982,7 +982,7 @@
             </w:rPr>
             <w:fldChar w:fldCharType="separate"/>
           </w:r>
-          <w:hyperlink w:anchor="_Toc42676362" w:history="1">
+          <w:hyperlink w:anchor="_Toc42940204" w:history="1">
             <w:r>
               <w:rPr>
                 <w:rStyle w:val="Hyperlink"/>
@@ -1005,7 +1005,7 @@
               <w:rPr>
                 <w:webHidden/>
               </w:rPr>
-              <w:instrText xml:space="preserve"> PAGEREF _Toc42676362 \h </w:instrText>
+              <w:instrText xml:space="preserve"> PAGEREF _Toc42940204 \h </w:instrText>
             </w:r>
             <w:r>
               <w:rPr>
@@ -1043,7 +1043,7 @@
               <w:lang w:val="vi-VN" w:eastAsia="vi-VN"/>
             </w:rPr>
           </w:pPr>
-          <w:hyperlink w:anchor="_Toc42676363" w:history="1">
+          <w:hyperlink w:anchor="_Toc42940205" w:history="1">
             <w:r>
               <w:rPr>
                 <w:rStyle w:val="Hyperlink"/>
@@ -1066,7 +1066,7 @@
               <w:rPr>
                 <w:webHidden/>
               </w:rPr>
-              <w:instrText xml:space="preserve"> PAGEREF _Toc42676363 \h </w:instrText>
+              <w:instrText xml:space="preserve"> PAGEREF _Toc42940205 \h </w:instrText>
             </w:r>
             <w:r>
               <w:rPr>
@@ -1104,7 +1104,7 @@
               <w:lang w:val="vi-VN" w:eastAsia="vi-VN"/>
             </w:rPr>
           </w:pPr>
-          <w:hyperlink w:anchor="_Toc42676364" w:history="1">
+          <w:hyperlink w:anchor="_Toc42940206" w:history="1">
             <w:r>
               <w:rPr>
                 <w:rStyle w:val="Hyperlink"/>
@@ -1127,7 +1127,7 @@
               <w:rPr>
                 <w:webHidden/>
               </w:rPr>
-              <w:instrText xml:space="preserve"> PAGEREF _Toc42676364 \h </w:instrText>
+              <w:instrText xml:space="preserve"> PAGEREF _Toc42940206 \h </w:instrText>
             </w:r>
             <w:r>
               <w:rPr>
@@ -1169,7 +1169,7 @@
               <w:lang w:val="vi-VN" w:eastAsia="vi-VN"/>
             </w:rPr>
           </w:pPr>
-          <w:hyperlink w:anchor="_Toc42676365" w:history="1">
+          <w:hyperlink w:anchor="_Toc42940207" w:history="1">
             <w:r>
               <w:rPr>
                 <w:rStyle w:val="Hyperlink"/>
@@ -1196,7 +1196,7 @@
                 <w:noProof/>
                 <w:webHidden/>
               </w:rPr>
-              <w:instrText xml:space="preserve"> PAGEREF _Toc42676365 \h </w:instrText>
+              <w:instrText xml:space="preserve"> PAGEREF _Toc42940207 \h </w:instrText>
             </w:r>
             <w:r>
               <w:rPr>
@@ -1243,7 +1243,7 @@
               <w:lang w:val="vi-VN" w:eastAsia="vi-VN"/>
             </w:rPr>
           </w:pPr>
-          <w:hyperlink w:anchor="_Toc42676366" w:history="1">
+          <w:hyperlink w:anchor="_Toc42940208" w:history="1">
             <w:r>
               <w:rPr>
                 <w:rStyle w:val="Hyperlink"/>
@@ -1288,7 +1288,7 @@
                 <w:noProof/>
                 <w:webHidden/>
               </w:rPr>
-              <w:instrText xml:space="preserve"> PAGEREF _Toc42676366 \h </w:instrText>
+              <w:instrText xml:space="preserve"> PAGEREF _Toc42940208 \h </w:instrText>
             </w:r>
             <w:r>
               <w:rPr>
@@ -1335,7 +1335,7 @@
               <w:lang w:val="vi-VN" w:eastAsia="vi-VN"/>
             </w:rPr>
           </w:pPr>
-          <w:hyperlink w:anchor="_Toc42676367" w:history="1">
+          <w:hyperlink w:anchor="_Toc42940209" w:history="1">
             <w:r>
               <w:rPr>
                 <w:rStyle w:val="Hyperlink"/>
@@ -1380,7 +1380,7 @@
                 <w:noProof/>
                 <w:webHidden/>
               </w:rPr>
-              <w:instrText xml:space="preserve"> PAGEREF _Toc42676367 \h </w:instrText>
+              <w:instrText xml:space="preserve"> PAGEREF _Toc42940209 \h </w:instrText>
             </w:r>
             <w:r>
               <w:rPr>
@@ -1400,7 +1400,7 @@
                 <w:noProof/>
                 <w:webHidden/>
               </w:rPr>
-              <w:t>6</w:t>
+              <w:t>5</w:t>
             </w:r>
             <w:r>
               <w:rPr>
@@ -1426,7 +1426,7 @@
               <w:lang w:val="vi-VN" w:eastAsia="vi-VN"/>
             </w:rPr>
           </w:pPr>
-          <w:hyperlink w:anchor="_Toc42676368" w:history="1">
+          <w:hyperlink w:anchor="_Toc42940210" w:history="1">
             <w:r>
               <w:rPr>
                 <w:rStyle w:val="Hyperlink"/>
@@ -1453,7 +1453,7 @@
                 <w:noProof/>
                 <w:webHidden/>
               </w:rPr>
-              <w:instrText xml:space="preserve"> PAGEREF _Toc42676368 \h </w:instrText>
+              <w:instrText xml:space="preserve"> PAGEREF _Toc42940210 \h </w:instrText>
             </w:r>
             <w:r>
               <w:rPr>
@@ -1499,13 +1499,13 @@
               <w:lang w:val="vi-VN" w:eastAsia="vi-VN"/>
             </w:rPr>
           </w:pPr>
-          <w:hyperlink w:anchor="_Toc42676369" w:history="1">
+          <w:hyperlink w:anchor="_Toc42940211" w:history="1">
             <w:r>
               <w:rPr>
                 <w:rStyle w:val="Hyperlink"/>
                 <w:noProof/>
               </w:rPr>
-              <w:t>1.2. Ý tưởng hình thành website</w:t>
+              <w:t>1.2. Ý tưởng hình thành ứng dụng</w:t>
             </w:r>
             <w:r>
               <w:rPr>
@@ -1526,7 +1526,7 @@
                 <w:noProof/>
                 <w:webHidden/>
               </w:rPr>
-              <w:instrText xml:space="preserve"> PAGEREF _Toc42676369 \h </w:instrText>
+              <w:instrText xml:space="preserve"> PAGEREF _Toc42940211 \h </w:instrText>
             </w:r>
             <w:r>
               <w:rPr>
@@ -1568,7 +1568,7 @@
               <w:lang w:val="vi-VN" w:eastAsia="vi-VN"/>
             </w:rPr>
           </w:pPr>
-          <w:hyperlink w:anchor="_Toc42676370" w:history="1">
+          <w:hyperlink w:anchor="_Toc42940212" w:history="1">
             <w:r>
               <w:rPr>
                 <w:rStyle w:val="Hyperlink"/>
@@ -1591,7 +1591,7 @@
               <w:rPr>
                 <w:webHidden/>
               </w:rPr>
-              <w:instrText xml:space="preserve"> PAGEREF _Toc42676370 \h </w:instrText>
+              <w:instrText xml:space="preserve"> PAGEREF _Toc42940212 \h </w:instrText>
             </w:r>
             <w:r>
               <w:rPr>
@@ -1633,7 +1633,7 @@
               <w:lang w:val="vi-VN" w:eastAsia="vi-VN"/>
             </w:rPr>
           </w:pPr>
-          <w:hyperlink w:anchor="_Toc42676371" w:history="1">
+          <w:hyperlink w:anchor="_Toc42940213" w:history="1">
             <w:r>
               <w:rPr>
                 <w:rStyle w:val="Hyperlink"/>
@@ -1660,7 +1660,7 @@
                 <w:noProof/>
                 <w:webHidden/>
               </w:rPr>
-              <w:instrText xml:space="preserve"> PAGEREF _Toc42676371 \h </w:instrText>
+              <w:instrText xml:space="preserve"> PAGEREF _Toc42940213 \h </w:instrText>
             </w:r>
             <w:r>
               <w:rPr>
@@ -1706,13 +1706,13 @@
               <w:lang w:val="vi-VN" w:eastAsia="vi-VN"/>
             </w:rPr>
           </w:pPr>
-          <w:hyperlink w:anchor="_Toc42676372" w:history="1">
+          <w:hyperlink w:anchor="_Toc42940214" w:history="1">
             <w:r>
               <w:rPr>
                 <w:rStyle w:val="Hyperlink"/>
                 <w:noProof/>
               </w:rPr>
-              <w:t>2.1.1. PHP là gì:</w:t>
+              <w:t>2.1.1. Native vs Hybrid:</w:t>
             </w:r>
             <w:r>
               <w:rPr>
@@ -1733,7 +1733,7 @@
                 <w:noProof/>
                 <w:webHidden/>
               </w:rPr>
-              <w:instrText xml:space="preserve"> PAGEREF _Toc42676372 \h </w:instrText>
+              <w:instrText xml:space="preserve"> PAGEREF _Toc42940214 \h </w:instrText>
             </w:r>
             <w:r>
               <w:rPr>
@@ -1779,13 +1779,13 @@
               <w:lang w:val="vi-VN" w:eastAsia="vi-VN"/>
             </w:rPr>
           </w:pPr>
-          <w:hyperlink w:anchor="_Toc42676373" w:history="1">
+          <w:hyperlink w:anchor="_Toc42940215" w:history="1">
             <w:r>
               <w:rPr>
                 <w:rStyle w:val="Hyperlink"/>
                 <w:noProof/>
               </w:rPr>
-              <w:t>2.1.2. Cú pháp</w:t>
+              <w:t>2.1.2. Tổng quan về React Native</w:t>
             </w:r>
             <w:r>
               <w:rPr>
@@ -1806,7 +1806,7 @@
                 <w:noProof/>
                 <w:webHidden/>
               </w:rPr>
-              <w:instrText xml:space="preserve"> PAGEREF _Toc42676373 \h </w:instrText>
+              <w:instrText xml:space="preserve"> PAGEREF _Toc42940215 \h </w:instrText>
             </w:r>
             <w:r>
               <w:rPr>
@@ -1826,7 +1826,7 @@
                 <w:noProof/>
                 <w:webHidden/>
               </w:rPr>
-              <w:t>9</w:t>
+              <w:t>8</w:t>
             </w:r>
             <w:r>
               <w:rPr>
@@ -1852,13 +1852,13 @@
               <w:lang w:val="vi-VN" w:eastAsia="vi-VN"/>
             </w:rPr>
           </w:pPr>
-          <w:hyperlink w:anchor="_Toc42676374" w:history="1">
+          <w:hyperlink w:anchor="_Toc42940216" w:history="1">
             <w:r>
               <w:rPr>
                 <w:rStyle w:val="Hyperlink"/>
                 <w:noProof/>
               </w:rPr>
-              <w:t>2.1.3. Các hàm có sẵn thông dụng</w:t>
+              <w:t>2.1.3. Ưu và nhược điểm của</w:t>
             </w:r>
             <w:r>
               <w:rPr>
@@ -1879,7 +1879,7 @@
                 <w:noProof/>
                 <w:webHidden/>
               </w:rPr>
-              <w:instrText xml:space="preserve"> PAGEREF _Toc42676374 \h </w:instrText>
+              <w:instrText xml:space="preserve"> PAGEREF _Toc42940216 \h </w:instrText>
             </w:r>
             <w:r>
               <w:rPr>
@@ -1925,13 +1925,13 @@
               <w:lang w:val="vi-VN" w:eastAsia="vi-VN"/>
             </w:rPr>
           </w:pPr>
-          <w:hyperlink w:anchor="_Toc42676375" w:history="1">
+          <w:hyperlink w:anchor="_Toc42940217" w:history="1">
             <w:r>
               <w:rPr>
                 <w:rStyle w:val="Hyperlink"/>
                 <w:noProof/>
               </w:rPr>
-              <w:t>2.1.4. Xampp là gì</w:t>
+              <w:t>2.1.4. Setup Environment – Development</w:t>
             </w:r>
             <w:r>
               <w:rPr>
@@ -1952,7 +1952,7 @@
                 <w:noProof/>
                 <w:webHidden/>
               </w:rPr>
-              <w:instrText xml:space="preserve"> PAGEREF _Toc42676375 \h </w:instrText>
+              <w:instrText xml:space="preserve"> PAGEREF _Toc42940217 \h </w:instrText>
             </w:r>
             <w:r>
               <w:rPr>
@@ -1998,13 +1998,13 @@
               <w:lang w:val="vi-VN" w:eastAsia="vi-VN"/>
             </w:rPr>
           </w:pPr>
-          <w:hyperlink w:anchor="_Toc42676376" w:history="1">
+          <w:hyperlink w:anchor="_Toc42940218" w:history="1">
             <w:r>
               <w:rPr>
                 <w:rStyle w:val="Hyperlink"/>
                 <w:noProof/>
               </w:rPr>
-              <w:t>2.1.6. Chức năng của XAMPP</w:t>
+              <w:t>2.1.6. Tổng quan về Expo</w:t>
             </w:r>
             <w:r>
               <w:rPr>
@@ -2025,7 +2025,7 @@
                 <w:noProof/>
                 <w:webHidden/>
               </w:rPr>
-              <w:instrText xml:space="preserve"> PAGEREF _Toc42676376 \h </w:instrText>
+              <w:instrText xml:space="preserve"> PAGEREF _Toc42940218 \h </w:instrText>
             </w:r>
             <w:r>
               <w:rPr>
@@ -2045,7 +2045,80 @@
                 <w:noProof/>
                 <w:webHidden/>
               </w:rPr>
-              <w:t>10</w:t>
+              <w:t>11</w:t>
+            </w:r>
+            <w:r>
+              <w:rPr>
+                <w:noProof/>
+                <w:webHidden/>
+              </w:rPr>
+              <w:fldChar w:fldCharType="end"/>
+            </w:r>
+          </w:hyperlink>
+        </w:p>
+        <w:p>
+          <w:pPr>
+            <w:pStyle w:val="TOC3"/>
+            <w:tabs>
+              <w:tab w:val="right" w:leader="dot" w:pos="9064"/>
+            </w:tabs>
+            <w:rPr>
+              <w:rFonts w:asciiTheme="minorHAnsi" w:eastAsiaTheme="minorEastAsia" w:hAnsiTheme="minorHAnsi" w:cstheme="minorBidi"/>
+              <w:bCs w:val="0"/>
+              <w:noProof/>
+              <w:sz w:val="22"/>
+              <w:szCs w:val="22"/>
+              <w:lang w:val="vi-VN" w:eastAsia="vi-VN"/>
+            </w:rPr>
+          </w:pPr>
+          <w:hyperlink w:anchor="_Toc42940219" w:history="1">
+            <w:r>
+              <w:rPr>
+                <w:rStyle w:val="Hyperlink"/>
+                <w:noProof/>
+              </w:rPr>
+              <w:t>2.1.7. Những hạn chế của Expo</w:t>
+            </w:r>
+            <w:r>
+              <w:rPr>
+                <w:noProof/>
+                <w:webHidden/>
+              </w:rPr>
+              <w:tab/>
+            </w:r>
+            <w:r>
+              <w:rPr>
+                <w:noProof/>
+                <w:webHidden/>
+              </w:rPr>
+              <w:fldChar w:fldCharType="begin"/>
+            </w:r>
+            <w:r>
+              <w:rPr>
+                <w:noProof/>
+                <w:webHidden/>
+              </w:rPr>
+              <w:instrText xml:space="preserve"> PAGEREF _Toc42940219 \h </w:instrText>
+            </w:r>
+            <w:r>
+              <w:rPr>
+                <w:noProof/>
+                <w:webHidden/>
+              </w:rPr>
+            </w:r>
+            <w:r>
+              <w:rPr>
+                <w:noProof/>
+                <w:webHidden/>
+              </w:rPr>
+              <w:fldChar w:fldCharType="separate"/>
+            </w:r>
+            <w:r>
+              <w:rPr>
+                <w:noProof/>
+                <w:webHidden/>
+              </w:rPr>
+              <w:t>11</w:t>
             </w:r>
             <w:r>
               <w:rPr>
@@ -2067,7 +2140,7 @@
               <w:lang w:val="vi-VN" w:eastAsia="vi-VN"/>
             </w:rPr>
           </w:pPr>
-          <w:hyperlink w:anchor="_Toc42676377" w:history="1">
+          <w:hyperlink w:anchor="_Toc42940220" w:history="1">
             <w:r>
               <w:rPr>
                 <w:rStyle w:val="Hyperlink"/>
@@ -2090,7 +2163,7 @@
               <w:rPr>
                 <w:webHidden/>
               </w:rPr>
-              <w:instrText xml:space="preserve"> PAGEREF _Toc42676377 \h </w:instrText>
+              <w:instrText xml:space="preserve"> PAGEREF _Toc42940220 \h </w:instrText>
             </w:r>
             <w:r>
               <w:rPr>
@@ -2107,7 +2180,7 @@
               <w:rPr>
                 <w:webHidden/>
               </w:rPr>
-              <w:t>11</w:t>
+              <w:t>13</w:t>
             </w:r>
             <w:r>
               <w:rPr>
@@ -2132,7 +2205,7 @@
               <w:lang w:val="vi-VN" w:eastAsia="vi-VN"/>
             </w:rPr>
           </w:pPr>
-          <w:hyperlink w:anchor="_Toc42676378" w:history="1">
+          <w:hyperlink w:anchor="_Toc42940221" w:history="1">
             <w:r>
               <w:rPr>
                 <w:rStyle w:val="Hyperlink"/>
@@ -2159,7 +2232,7 @@
                 <w:noProof/>
                 <w:webHidden/>
               </w:rPr>
-              <w:instrText xml:space="preserve"> PAGEREF _Toc42676378 \h </w:instrText>
+              <w:instrText xml:space="preserve"> PAGEREF _Toc42940221 \h </w:instrText>
             </w:r>
             <w:r>
               <w:rPr>
@@ -2179,7 +2252,7 @@
                 <w:noProof/>
                 <w:webHidden/>
               </w:rPr>
-              <w:t>11</w:t>
+              <w:t>13</w:t>
             </w:r>
             <w:r>
               <w:rPr>
@@ -2205,7 +2278,7 @@
               <w:lang w:val="vi-VN" w:eastAsia="vi-VN"/>
             </w:rPr>
           </w:pPr>
-          <w:hyperlink w:anchor="_Toc42676379" w:history="1">
+          <w:hyperlink w:anchor="_Toc42940222" w:history="1">
             <w:r>
               <w:rPr>
                 <w:rStyle w:val="Hyperlink"/>
@@ -2232,7 +2305,7 @@
                 <w:noProof/>
                 <w:webHidden/>
               </w:rPr>
-              <w:instrText xml:space="preserve"> PAGEREF _Toc42676379 \h </w:instrText>
+              <w:instrText xml:space="preserve"> PAGEREF _Toc42940222 \h </w:instrText>
             </w:r>
             <w:r>
               <w:rPr>
@@ -2252,7 +2325,7 @@
                 <w:noProof/>
                 <w:webHidden/>
               </w:rPr>
-              <w:t>11</w:t>
+              <w:t>13</w:t>
             </w:r>
             <w:r>
               <w:rPr>
@@ -2278,7 +2351,7 @@
               <w:lang w:val="vi-VN" w:eastAsia="vi-VN"/>
             </w:rPr>
           </w:pPr>
-          <w:hyperlink w:anchor="_Toc42676380" w:history="1">
+          <w:hyperlink w:anchor="_Toc42940223" w:history="1">
             <w:r>
               <w:rPr>
                 <w:rStyle w:val="Hyperlink"/>
@@ -2305,7 +2378,7 @@
                 <w:noProof/>
                 <w:webHidden/>
               </w:rPr>
-              <w:instrText xml:space="preserve"> PAGEREF _Toc42676380 \h </w:instrText>
+              <w:instrText xml:space="preserve"> PAGEREF _Toc42940223 \h </w:instrText>
             </w:r>
             <w:r>
               <w:rPr>
@@ -2325,7 +2398,7 @@
                 <w:noProof/>
                 <w:webHidden/>
               </w:rPr>
-              <w:t>11</w:t>
+              <w:t>13</w:t>
             </w:r>
             <w:r>
               <w:rPr>
@@ -2351,7 +2424,7 @@
               <w:lang w:val="vi-VN" w:eastAsia="vi-VN"/>
             </w:rPr>
           </w:pPr>
-          <w:hyperlink w:anchor="_Toc42676381" w:history="1">
+          <w:hyperlink w:anchor="_Toc42940224" w:history="1">
             <w:r>
               <w:rPr>
                 <w:rStyle w:val="Hyperlink"/>
@@ -2378,7 +2451,7 @@
                 <w:noProof/>
                 <w:webHidden/>
               </w:rPr>
-              <w:instrText xml:space="preserve"> PAGEREF _Toc42676381 \h </w:instrText>
+              <w:instrText xml:space="preserve"> PAGEREF _Toc42940224 \h </w:instrText>
             </w:r>
             <w:r>
               <w:rPr>
@@ -2398,7 +2471,7 @@
                 <w:noProof/>
                 <w:webHidden/>
               </w:rPr>
-              <w:t>12</w:t>
+              <w:t>14</w:t>
             </w:r>
             <w:r>
               <w:rPr>
@@ -2424,7 +2497,7 @@
               <w:lang w:val="vi-VN" w:eastAsia="vi-VN"/>
             </w:rPr>
           </w:pPr>
-          <w:hyperlink w:anchor="_Toc42676382" w:history="1">
+          <w:hyperlink w:anchor="_Toc42940225" w:history="1">
             <w:r>
               <w:rPr>
                 <w:rStyle w:val="Hyperlink"/>
@@ -2451,7 +2524,7 @@
                 <w:noProof/>
                 <w:webHidden/>
               </w:rPr>
-              <w:instrText xml:space="preserve"> PAGEREF _Toc42676382 \h </w:instrText>
+              <w:instrText xml:space="preserve"> PAGEREF _Toc42940225 \h </w:instrText>
             </w:r>
             <w:r>
               <w:rPr>
@@ -2471,7 +2544,7 @@
                 <w:noProof/>
                 <w:webHidden/>
               </w:rPr>
-              <w:t>12</w:t>
+              <w:t>14</w:t>
             </w:r>
             <w:r>
               <w:rPr>
@@ -2497,7 +2570,7 @@
               <w:lang w:val="vi-VN" w:eastAsia="vi-VN"/>
             </w:rPr>
           </w:pPr>
-          <w:hyperlink w:anchor="_Toc42676383" w:history="1">
+          <w:hyperlink w:anchor="_Toc42940226" w:history="1">
             <w:r>
               <w:rPr>
                 <w:rStyle w:val="Hyperlink"/>
@@ -2524,7 +2597,7 @@
                 <w:noProof/>
                 <w:webHidden/>
               </w:rPr>
-              <w:instrText xml:space="preserve"> PAGEREF _Toc42676383 \h </w:instrText>
+              <w:instrText xml:space="preserve"> PAGEREF _Toc42940226 \h </w:instrText>
             </w:r>
             <w:r>
               <w:rPr>
@@ -2544,7 +2617,7 @@
                 <w:noProof/>
                 <w:webHidden/>
               </w:rPr>
-              <w:t>13</w:t>
+              <w:t>15</w:t>
             </w:r>
             <w:r>
               <w:rPr>
@@ -2570,7 +2643,7 @@
               <w:lang w:val="vi-VN" w:eastAsia="vi-VN"/>
             </w:rPr>
           </w:pPr>
-          <w:hyperlink w:anchor="_Toc42676384" w:history="1">
+          <w:hyperlink w:anchor="_Toc42940227" w:history="1">
             <w:r>
               <w:rPr>
                 <w:rStyle w:val="Hyperlink"/>
@@ -2597,7 +2670,7 @@
                 <w:noProof/>
                 <w:webHidden/>
               </w:rPr>
-              <w:instrText xml:space="preserve"> PAGEREF _Toc42676384 \h </w:instrText>
+              <w:instrText xml:space="preserve"> PAGEREF _Toc42940227 \h </w:instrText>
             </w:r>
             <w:r>
               <w:rPr>
@@ -2617,7 +2690,7 @@
                 <w:noProof/>
                 <w:webHidden/>
               </w:rPr>
-              <w:t>13</w:t>
+              <w:t>15</w:t>
             </w:r>
             <w:r>
               <w:rPr>
@@ -2643,7 +2716,7 @@
               <w:lang w:val="vi-VN" w:eastAsia="vi-VN"/>
             </w:rPr>
           </w:pPr>
-          <w:hyperlink w:anchor="_Toc42676385" w:history="1">
+          <w:hyperlink w:anchor="_Toc42940228" w:history="1">
             <w:r>
               <w:rPr>
                 <w:rStyle w:val="Hyperlink"/>
@@ -2670,7 +2743,7 @@
                 <w:noProof/>
                 <w:webHidden/>
               </w:rPr>
-              <w:instrText xml:space="preserve"> PAGEREF _Toc42676385 \h </w:instrText>
+              <w:instrText xml:space="preserve"> PAGEREF _Toc42940228 \h </w:instrText>
             </w:r>
             <w:r>
               <w:rPr>
@@ -2690,7 +2763,7 @@
                 <w:noProof/>
                 <w:webHidden/>
               </w:rPr>
-              <w:t>14</w:t>
+              <w:t>16</w:t>
             </w:r>
             <w:r>
               <w:rPr>
@@ -2716,7 +2789,7 @@
               <w:lang w:val="vi-VN" w:eastAsia="vi-VN"/>
             </w:rPr>
           </w:pPr>
-          <w:hyperlink w:anchor="_Toc42676386" w:history="1">
+          <w:hyperlink w:anchor="_Toc42940229" w:history="1">
             <w:r>
               <w:rPr>
                 <w:rStyle w:val="Hyperlink"/>
@@ -2743,7 +2816,7 @@
                 <w:noProof/>
                 <w:webHidden/>
               </w:rPr>
-              <w:instrText xml:space="preserve"> PAGEREF _Toc42676386 \h </w:instrText>
+              <w:instrText xml:space="preserve"> PAGEREF _Toc42940229 \h </w:instrText>
             </w:r>
             <w:r>
               <w:rPr>
@@ -2763,7 +2836,7 @@
                 <w:noProof/>
                 <w:webHidden/>
               </w:rPr>
-              <w:t>14</w:t>
+              <w:t>16</w:t>
             </w:r>
             <w:r>
               <w:rPr>
@@ -2789,7 +2862,7 @@
               <w:lang w:val="vi-VN" w:eastAsia="vi-VN"/>
             </w:rPr>
           </w:pPr>
-          <w:hyperlink w:anchor="_Toc42676387" w:history="1">
+          <w:hyperlink w:anchor="_Toc42940230" w:history="1">
             <w:r>
               <w:rPr>
                 <w:rStyle w:val="Hyperlink"/>
@@ -2816,7 +2889,7 @@
                 <w:noProof/>
                 <w:webHidden/>
               </w:rPr>
-              <w:instrText xml:space="preserve"> PAGEREF _Toc42676387 \h </w:instrText>
+              <w:instrText xml:space="preserve"> PAGEREF _Toc42940230 \h </w:instrText>
             </w:r>
             <w:r>
               <w:rPr>
@@ -2836,7 +2909,7 @@
                 <w:noProof/>
                 <w:webHidden/>
               </w:rPr>
-              <w:t>14</w:t>
+              <w:t>16</w:t>
             </w:r>
             <w:r>
               <w:rPr>
@@ -2862,7 +2935,7 @@
               <w:lang w:val="vi-VN" w:eastAsia="vi-VN"/>
             </w:rPr>
           </w:pPr>
-          <w:hyperlink w:anchor="_Toc42676388" w:history="1">
+          <w:hyperlink w:anchor="_Toc42940231" w:history="1">
             <w:r>
               <w:rPr>
                 <w:rStyle w:val="Hyperlink"/>
@@ -2889,7 +2962,7 @@
                 <w:noProof/>
                 <w:webHidden/>
               </w:rPr>
-              <w:instrText xml:space="preserve"> PAGEREF _Toc42676388 \h </w:instrText>
+              <w:instrText xml:space="preserve"> PAGEREF _Toc42940231 \h </w:instrText>
             </w:r>
             <w:r>
               <w:rPr>
@@ -2909,7 +2982,7 @@
                 <w:noProof/>
                 <w:webHidden/>
               </w:rPr>
-              <w:t>15</w:t>
+              <w:t>17</w:t>
             </w:r>
             <w:r>
               <w:rPr>
@@ -2935,7 +3008,7 @@
               <w:lang w:val="vi-VN" w:eastAsia="vi-VN"/>
             </w:rPr>
           </w:pPr>
-          <w:hyperlink w:anchor="_Toc42676389" w:history="1">
+          <w:hyperlink w:anchor="_Toc42940232" w:history="1">
             <w:r>
               <w:rPr>
                 <w:rStyle w:val="Hyperlink"/>
@@ -2962,7 +3035,7 @@
                 <w:noProof/>
                 <w:webHidden/>
               </w:rPr>
-              <w:instrText xml:space="preserve"> PAGEREF _Toc42676389 \h </w:instrText>
+              <w:instrText xml:space="preserve"> PAGEREF _Toc42940232 \h </w:instrText>
             </w:r>
             <w:r>
               <w:rPr>
@@ -2982,7 +3055,7 @@
                 <w:noProof/>
                 <w:webHidden/>
               </w:rPr>
-              <w:t>15</w:t>
+              <w:t>17</w:t>
             </w:r>
             <w:r>
               <w:rPr>
@@ -3008,7 +3081,7 @@
               <w:lang w:val="vi-VN" w:eastAsia="vi-VN"/>
             </w:rPr>
           </w:pPr>
-          <w:hyperlink w:anchor="_Toc42676390" w:history="1">
+          <w:hyperlink w:anchor="_Toc42940233" w:history="1">
             <w:r>
               <w:rPr>
                 <w:rStyle w:val="Hyperlink"/>
@@ -3035,7 +3108,7 @@
                 <w:noProof/>
                 <w:webHidden/>
               </w:rPr>
-              <w:instrText xml:space="preserve"> PAGEREF _Toc42676390 \h </w:instrText>
+              <w:instrText xml:space="preserve"> PAGEREF _Toc42940233 \h </w:instrText>
             </w:r>
             <w:r>
               <w:rPr>
@@ -3055,7 +3128,7 @@
                 <w:noProof/>
                 <w:webHidden/>
               </w:rPr>
-              <w:t>16</w:t>
+              <w:t>18</w:t>
             </w:r>
             <w:r>
               <w:rPr>
@@ -3081,7 +3154,7 @@
               <w:lang w:val="vi-VN" w:eastAsia="vi-VN"/>
             </w:rPr>
           </w:pPr>
-          <w:hyperlink w:anchor="_Toc42676391" w:history="1">
+          <w:hyperlink w:anchor="_Toc42940234" w:history="1">
             <w:r>
               <w:rPr>
                 <w:rStyle w:val="Hyperlink"/>
@@ -3108,7 +3181,7 @@
                 <w:noProof/>
                 <w:webHidden/>
               </w:rPr>
-              <w:instrText xml:space="preserve"> PAGEREF _Toc42676391 \h </w:instrText>
+              <w:instrText xml:space="preserve"> PAGEREF _Toc42940234 \h </w:instrText>
             </w:r>
             <w:r>
               <w:rPr>
@@ -3128,7 +3201,7 @@
                 <w:noProof/>
                 <w:webHidden/>
               </w:rPr>
-              <w:t>16</w:t>
+              <w:t>18</w:t>
             </w:r>
             <w:r>
               <w:rPr>
@@ -3154,7 +3227,7 @@
               <w:lang w:val="vi-VN" w:eastAsia="vi-VN"/>
             </w:rPr>
           </w:pPr>
-          <w:hyperlink w:anchor="_Toc42676392" w:history="1">
+          <w:hyperlink w:anchor="_Toc42940235" w:history="1">
             <w:r>
               <w:rPr>
                 <w:rStyle w:val="Hyperlink"/>
@@ -3181,7 +3254,7 @@
                 <w:noProof/>
                 <w:webHidden/>
               </w:rPr>
-              <w:instrText xml:space="preserve"> PAGEREF _Toc42676392 \h </w:instrText>
+              <w:instrText xml:space="preserve"> PAGEREF _Toc42940235 \h </w:instrText>
             </w:r>
             <w:r>
               <w:rPr>
@@ -3201,7 +3274,7 @@
                 <w:noProof/>
                 <w:webHidden/>
               </w:rPr>
-              <w:t>17</w:t>
+              <w:t>19</w:t>
             </w:r>
             <w:r>
               <w:rPr>
@@ -3227,7 +3300,7 @@
               <w:lang w:val="vi-VN" w:eastAsia="vi-VN"/>
             </w:rPr>
           </w:pPr>
-          <w:hyperlink w:anchor="_Toc42676393" w:history="1">
+          <w:hyperlink w:anchor="_Toc42940236" w:history="1">
             <w:r>
               <w:rPr>
                 <w:rStyle w:val="Hyperlink"/>
@@ -3254,7 +3327,7 @@
                 <w:noProof/>
                 <w:webHidden/>
               </w:rPr>
-              <w:instrText xml:space="preserve"> PAGEREF _Toc42676393 \h </w:instrText>
+              <w:instrText xml:space="preserve"> PAGEREF _Toc42940236 \h </w:instrText>
             </w:r>
             <w:r>
               <w:rPr>
@@ -3274,7 +3347,7 @@
                 <w:noProof/>
                 <w:webHidden/>
               </w:rPr>
-              <w:t>17</w:t>
+              <w:t>19</w:t>
             </w:r>
             <w:r>
               <w:rPr>
@@ -3300,7 +3373,7 @@
               <w:lang w:val="vi-VN" w:eastAsia="vi-VN"/>
             </w:rPr>
           </w:pPr>
-          <w:hyperlink w:anchor="_Toc42676394" w:history="1">
+          <w:hyperlink w:anchor="_Toc42940237" w:history="1">
             <w:r>
               <w:rPr>
                 <w:rStyle w:val="Hyperlink"/>
@@ -3327,7 +3400,7 @@
                 <w:noProof/>
                 <w:webHidden/>
               </w:rPr>
-              <w:instrText xml:space="preserve"> PAGEREF _Toc42676394 \h </w:instrText>
+              <w:instrText xml:space="preserve"> PAGEREF _Toc42940237 \h </w:instrText>
             </w:r>
             <w:r>
               <w:rPr>
@@ -3347,7 +3420,7 @@
                 <w:noProof/>
                 <w:webHidden/>
               </w:rPr>
-              <w:t>17</w:t>
+              <w:t>19</w:t>
             </w:r>
             <w:r>
               <w:rPr>
@@ -3373,7 +3446,7 @@
               <w:lang w:val="vi-VN" w:eastAsia="vi-VN"/>
             </w:rPr>
           </w:pPr>
-          <w:hyperlink w:anchor="_Toc42676395" w:history="1">
+          <w:hyperlink w:anchor="_Toc42940238" w:history="1">
             <w:r>
               <w:rPr>
                 <w:rStyle w:val="Hyperlink"/>
@@ -3400,7 +3473,7 @@
                 <w:noProof/>
                 <w:webHidden/>
               </w:rPr>
-              <w:instrText xml:space="preserve"> PAGEREF _Toc42676395 \h </w:instrText>
+              <w:instrText xml:space="preserve"> PAGEREF _Toc42940238 \h </w:instrText>
             </w:r>
             <w:r>
               <w:rPr>
@@ -3420,7 +3493,7 @@
                 <w:noProof/>
                 <w:webHidden/>
               </w:rPr>
-              <w:t>18</w:t>
+              <w:t>20</w:t>
             </w:r>
             <w:r>
               <w:rPr>
@@ -3446,7 +3519,7 @@
               <w:lang w:val="vi-VN" w:eastAsia="vi-VN"/>
             </w:rPr>
           </w:pPr>
-          <w:hyperlink w:anchor="_Toc42676396" w:history="1">
+          <w:hyperlink w:anchor="_Toc42940239" w:history="1">
             <w:r>
               <w:rPr>
                 <w:rStyle w:val="Hyperlink"/>
@@ -3473,7 +3546,7 @@
                 <w:noProof/>
                 <w:webHidden/>
               </w:rPr>
-              <w:instrText xml:space="preserve"> PAGEREF _Toc42676396 \h </w:instrText>
+              <w:instrText xml:space="preserve"> PAGEREF _Toc42940239 \h </w:instrText>
             </w:r>
             <w:r>
               <w:rPr>
@@ -3493,7 +3566,7 @@
                 <w:noProof/>
                 <w:webHidden/>
               </w:rPr>
-              <w:t>18</w:t>
+              <w:t>20</w:t>
             </w:r>
             <w:r>
               <w:rPr>
@@ -3519,7 +3592,7 @@
               <w:lang w:val="vi-VN" w:eastAsia="vi-VN"/>
             </w:rPr>
           </w:pPr>
-          <w:hyperlink w:anchor="_Toc42676397" w:history="1">
+          <w:hyperlink w:anchor="_Toc42940240" w:history="1">
             <w:r>
               <w:rPr>
                 <w:rStyle w:val="Hyperlink"/>
@@ -3546,7 +3619,7 @@
                 <w:noProof/>
                 <w:webHidden/>
               </w:rPr>
-              <w:instrText xml:space="preserve"> PAGEREF _Toc42676397 \h </w:instrText>
+              <w:instrText xml:space="preserve"> PAGEREF _Toc42940240 \h </w:instrText>
             </w:r>
             <w:r>
               <w:rPr>
@@ -3566,7 +3639,7 @@
                 <w:noProof/>
                 <w:webHidden/>
               </w:rPr>
-              <w:t>18</w:t>
+              <w:t>20</w:t>
             </w:r>
             <w:r>
               <w:rPr>
@@ -3592,7 +3665,7 @@
               <w:lang w:val="vi-VN" w:eastAsia="vi-VN"/>
             </w:rPr>
           </w:pPr>
-          <w:hyperlink w:anchor="_Toc42676398" w:history="1">
+          <w:hyperlink w:anchor="_Toc42940241" w:history="1">
             <w:r>
               <w:rPr>
                 <w:rStyle w:val="Hyperlink"/>
@@ -3619,7 +3692,7 @@
                 <w:noProof/>
                 <w:webHidden/>
               </w:rPr>
-              <w:instrText xml:space="preserve"> PAGEREF _Toc42676398 \h </w:instrText>
+              <w:instrText xml:space="preserve"> PAGEREF _Toc42940241 \h </w:instrText>
             </w:r>
             <w:r>
               <w:rPr>
@@ -3639,7 +3712,7 @@
                 <w:noProof/>
                 <w:webHidden/>
               </w:rPr>
-              <w:t>18</w:t>
+              <w:t>20</w:t>
             </w:r>
             <w:r>
               <w:rPr>
@@ -3665,7 +3738,7 @@
               <w:lang w:val="vi-VN" w:eastAsia="vi-VN"/>
             </w:rPr>
           </w:pPr>
-          <w:hyperlink w:anchor="_Toc42676399" w:history="1">
+          <w:hyperlink w:anchor="_Toc42940242" w:history="1">
             <w:r>
               <w:rPr>
                 <w:rStyle w:val="Hyperlink"/>
@@ -3692,7 +3765,7 @@
                 <w:noProof/>
                 <w:webHidden/>
               </w:rPr>
-              <w:instrText xml:space="preserve"> PAGEREF _Toc42676399 \h </w:instrText>
+              <w:instrText xml:space="preserve"> PAGEREF _Toc42940242 \h </w:instrText>
             </w:r>
             <w:r>
               <w:rPr>
@@ -3712,7 +3785,7 @@
                 <w:noProof/>
                 <w:webHidden/>
               </w:rPr>
-              <w:t>18</w:t>
+              <w:t>20</w:t>
             </w:r>
             <w:r>
               <w:rPr>
@@ -3738,7 +3811,7 @@
               <w:lang w:val="vi-VN" w:eastAsia="vi-VN"/>
             </w:rPr>
           </w:pPr>
-          <w:hyperlink w:anchor="_Toc42676400" w:history="1">
+          <w:hyperlink w:anchor="_Toc42940243" w:history="1">
             <w:r>
               <w:rPr>
                 <w:rStyle w:val="Hyperlink"/>
@@ -3765,7 +3838,7 @@
                 <w:noProof/>
                 <w:webHidden/>
               </w:rPr>
-              <w:instrText xml:space="preserve"> PAGEREF _Toc42676400 \h </w:instrText>
+              <w:instrText xml:space="preserve"> PAGEREF _Toc42940243 \h </w:instrText>
             </w:r>
             <w:r>
               <w:rPr>
@@ -3785,7 +3858,7 @@
                 <w:noProof/>
                 <w:webHidden/>
               </w:rPr>
-              <w:t>20</w:t>
+              <w:t>22</w:t>
             </w:r>
             <w:r>
               <w:rPr>
@@ -3811,7 +3884,7 @@
               <w:lang w:val="vi-VN" w:eastAsia="vi-VN"/>
             </w:rPr>
           </w:pPr>
-          <w:hyperlink w:anchor="_Toc42676401" w:history="1">
+          <w:hyperlink w:anchor="_Toc42940244" w:history="1">
             <w:r>
               <w:rPr>
                 <w:rStyle w:val="Hyperlink"/>
@@ -3838,7 +3911,7 @@
                 <w:noProof/>
                 <w:webHidden/>
               </w:rPr>
-              <w:instrText xml:space="preserve"> PAGEREF _Toc42676401 \h </w:instrText>
+              <w:instrText xml:space="preserve"> PAGEREF _Toc42940244 \h </w:instrText>
             </w:r>
             <w:r>
               <w:rPr>
@@ -3858,7 +3931,7 @@
                 <w:noProof/>
                 <w:webHidden/>
               </w:rPr>
-              <w:t>20</w:t>
+              <w:t>22</w:t>
             </w:r>
             <w:r>
               <w:rPr>
@@ -3884,7 +3957,7 @@
               <w:lang w:val="vi-VN" w:eastAsia="vi-VN"/>
             </w:rPr>
           </w:pPr>
-          <w:hyperlink w:anchor="_Toc42676402" w:history="1">
+          <w:hyperlink w:anchor="_Toc42940245" w:history="1">
             <w:r>
               <w:rPr>
                 <w:rStyle w:val="Hyperlink"/>
@@ -3911,7 +3984,7 @@
                 <w:noProof/>
                 <w:webHidden/>
               </w:rPr>
-              <w:instrText xml:space="preserve"> PAGEREF _Toc42676402 \h </w:instrText>
+              <w:instrText xml:space="preserve"> PAGEREF _Toc42940245 \h </w:instrText>
             </w:r>
             <w:r>
               <w:rPr>
@@ -3931,7 +4004,7 @@
                 <w:noProof/>
                 <w:webHidden/>
               </w:rPr>
-              <w:t>20</w:t>
+              <w:t>22</w:t>
             </w:r>
             <w:r>
               <w:rPr>
@@ -3957,7 +4030,7 @@
               <w:lang w:val="vi-VN" w:eastAsia="vi-VN"/>
             </w:rPr>
           </w:pPr>
-          <w:hyperlink w:anchor="_Toc42676403" w:history="1">
+          <w:hyperlink w:anchor="_Toc42940246" w:history="1">
             <w:r>
               <w:rPr>
                 <w:rStyle w:val="Hyperlink"/>
@@ -3984,7 +4057,7 @@
                 <w:noProof/>
                 <w:webHidden/>
               </w:rPr>
-              <w:instrText xml:space="preserve"> PAGEREF _Toc42676403 \h </w:instrText>
+              <w:instrText xml:space="preserve"> PAGEREF _Toc42940246 \h </w:instrText>
             </w:r>
             <w:r>
               <w:rPr>
@@ -4004,7 +4077,7 @@
                 <w:noProof/>
                 <w:webHidden/>
               </w:rPr>
-              <w:t>20</w:t>
+              <w:t>22</w:t>
             </w:r>
             <w:r>
               <w:rPr>
@@ -4026,7 +4099,7 @@
               <w:lang w:val="vi-VN" w:eastAsia="vi-VN"/>
             </w:rPr>
           </w:pPr>
-          <w:hyperlink w:anchor="_Toc42676404" w:history="1">
+          <w:hyperlink w:anchor="_Toc42940247" w:history="1">
             <w:r>
               <w:rPr>
                 <w:rStyle w:val="Hyperlink"/>
@@ -4049,7 +4122,7 @@
               <w:rPr>
                 <w:webHidden/>
               </w:rPr>
-              <w:instrText xml:space="preserve"> PAGEREF _Toc42676404 \h </w:instrText>
+              <w:instrText xml:space="preserve"> PAGEREF _Toc42940247 \h </w:instrText>
             </w:r>
             <w:r>
               <w:rPr>
@@ -4066,7 +4139,7 @@
               <w:rPr>
                 <w:webHidden/>
               </w:rPr>
-              <w:t>21</w:t>
+              <w:t>23</w:t>
             </w:r>
             <w:r>
               <w:rPr>
@@ -4091,7 +4164,7 @@
               <w:lang w:val="vi-VN" w:eastAsia="vi-VN"/>
             </w:rPr>
           </w:pPr>
-          <w:hyperlink w:anchor="_Toc42676405" w:history="1">
+          <w:hyperlink w:anchor="_Toc42940248" w:history="1">
             <w:r>
               <w:rPr>
                 <w:rStyle w:val="Hyperlink"/>
@@ -4118,7 +4191,7 @@
                 <w:noProof/>
                 <w:webHidden/>
               </w:rPr>
-              <w:instrText xml:space="preserve"> PAGEREF _Toc42676405 \h </w:instrText>
+              <w:instrText xml:space="preserve"> PAGEREF _Toc42940248 \h </w:instrText>
             </w:r>
             <w:r>
               <w:rPr>
@@ -4138,7 +4211,7 @@
                 <w:noProof/>
                 <w:webHidden/>
               </w:rPr>
-              <w:t>21</w:t>
+              <w:t>23</w:t>
             </w:r>
             <w:r>
               <w:rPr>
@@ -4164,7 +4237,7 @@
               <w:lang w:val="vi-VN" w:eastAsia="vi-VN"/>
             </w:rPr>
           </w:pPr>
-          <w:hyperlink w:anchor="_Toc42676406" w:history="1">
+          <w:hyperlink w:anchor="_Toc42940249" w:history="1">
             <w:r>
               <w:rPr>
                 <w:rStyle w:val="Hyperlink"/>
@@ -4191,7 +4264,7 @@
                 <w:noProof/>
                 <w:webHidden/>
               </w:rPr>
-              <w:instrText xml:space="preserve"> PAGEREF _Toc42676406 \h </w:instrText>
+              <w:instrText xml:space="preserve"> PAGEREF _Toc42940249 \h </w:instrText>
             </w:r>
             <w:r>
               <w:rPr>
@@ -4211,7 +4284,7 @@
                 <w:noProof/>
                 <w:webHidden/>
               </w:rPr>
-              <w:t>21</w:t>
+              <w:t>23</w:t>
             </w:r>
             <w:r>
               <w:rPr>
@@ -4237,7 +4310,7 @@
               <w:lang w:val="vi-VN" w:eastAsia="vi-VN"/>
             </w:rPr>
           </w:pPr>
-          <w:hyperlink w:anchor="_Toc42676407" w:history="1">
+          <w:hyperlink w:anchor="_Toc42940250" w:history="1">
             <w:r>
               <w:rPr>
                 <w:rStyle w:val="Hyperlink"/>
@@ -4264,7 +4337,7 @@
                 <w:noProof/>
                 <w:webHidden/>
               </w:rPr>
-              <w:instrText xml:space="preserve"> PAGEREF _Toc42676407 \h </w:instrText>
+              <w:instrText xml:space="preserve"> PAGEREF _Toc42940250 \h </w:instrText>
             </w:r>
             <w:r>
               <w:rPr>
@@ -4284,7 +4357,7 @@
                 <w:noProof/>
                 <w:webHidden/>
               </w:rPr>
-              <w:t>21</w:t>
+              <w:t>23</w:t>
             </w:r>
             <w:r>
               <w:rPr>
@@ -4310,7 +4383,7 @@
               <w:lang w:val="vi-VN" w:eastAsia="vi-VN"/>
             </w:rPr>
           </w:pPr>
-          <w:hyperlink w:anchor="_Toc42676408" w:history="1">
+          <w:hyperlink w:anchor="_Toc42940251" w:history="1">
             <w:r>
               <w:rPr>
                 <w:rStyle w:val="Hyperlink"/>
@@ -4337,7 +4410,7 @@
                 <w:noProof/>
                 <w:webHidden/>
               </w:rPr>
-              <w:instrText xml:space="preserve"> PAGEREF _Toc42676408 \h </w:instrText>
+              <w:instrText xml:space="preserve"> PAGEREF _Toc42940251 \h </w:instrText>
             </w:r>
             <w:r>
               <w:rPr>
@@ -4357,7 +4430,7 @@
                 <w:noProof/>
                 <w:webHidden/>
               </w:rPr>
-              <w:t>21</w:t>
+              <w:t>23</w:t>
             </w:r>
             <w:r>
               <w:rPr>
@@ -4383,7 +4456,7 @@
               <w:lang w:val="vi-VN" w:eastAsia="vi-VN"/>
             </w:rPr>
           </w:pPr>
-          <w:hyperlink w:anchor="_Toc42676409" w:history="1">
+          <w:hyperlink w:anchor="_Toc42940252" w:history="1">
             <w:r>
               <w:rPr>
                 <w:rStyle w:val="Hyperlink"/>
@@ -4410,7 +4483,7 @@
                 <w:noProof/>
                 <w:webHidden/>
               </w:rPr>
-              <w:instrText xml:space="preserve"> PAGEREF _Toc42676409 \h </w:instrText>
+              <w:instrText xml:space="preserve"> PAGEREF _Toc42940252 \h </w:instrText>
             </w:r>
             <w:r>
               <w:rPr>
@@ -4430,7 +4503,7 @@
                 <w:noProof/>
                 <w:webHidden/>
               </w:rPr>
-              <w:t>21</w:t>
+              <w:t>23</w:t>
             </w:r>
             <w:r>
               <w:rPr>
@@ -4452,7 +4525,7 @@
               <w:lang w:val="vi-VN" w:eastAsia="vi-VN"/>
             </w:rPr>
           </w:pPr>
-          <w:hyperlink w:anchor="_Toc42676410" w:history="1">
+          <w:hyperlink w:anchor="_Toc42940253" w:history="1">
             <w:r>
               <w:rPr>
                 <w:rStyle w:val="Hyperlink"/>
@@ -4475,7 +4548,7 @@
               <w:rPr>
                 <w:webHidden/>
               </w:rPr>
-              <w:instrText xml:space="preserve"> PAGEREF _Toc42676410 \h </w:instrText>
+              <w:instrText xml:space="preserve"> PAGEREF _Toc42940253 \h </w:instrText>
             </w:r>
             <w:r>
               <w:rPr>
@@ -4492,7 +4565,7 @@
               <w:rPr>
                 <w:webHidden/>
               </w:rPr>
-              <w:t>22</w:t>
+              <w:t>24</w:t>
             </w:r>
             <w:r>
               <w:rPr>
@@ -4557,7 +4630,7 @@
           <w:rFonts w:cs="Times New Roman"/>
         </w:rPr>
       </w:pPr>
-      <w:bookmarkStart w:id="1" w:name="_Toc42676363"/>
+      <w:bookmarkStart w:id="1" w:name="_Toc42940205"/>
       <w:r>
         <w:rPr>
           <w:rFonts w:cs="Times New Roman"/>
@@ -4935,7 +5008,7 @@
           <w:rFonts w:cs="Times New Roman"/>
         </w:rPr>
       </w:pPr>
-      <w:bookmarkStart w:id="2" w:name="_Toc42676364"/>
+      <w:bookmarkStart w:id="2" w:name="_Toc42940206"/>
       <w:r>
         <w:rPr>
           <w:rFonts w:cs="Times New Roman"/>
@@ -4958,7 +5031,7 @@
           <w:rFonts w:cs="Times New Roman"/>
         </w:rPr>
       </w:pPr>
-      <w:bookmarkStart w:id="3" w:name="_Toc42676365"/>
+      <w:bookmarkStart w:id="3" w:name="_Toc42940207"/>
       <w:r>
         <w:rPr>
           <w:rFonts w:cs="Times New Roman"/>
@@ -5008,7 +5081,7 @@
           <w:rFonts w:cs="Times New Roman"/>
         </w:rPr>
       </w:pPr>
-      <w:bookmarkStart w:id="4" w:name="_Toc42676366"/>
+      <w:bookmarkStart w:id="4" w:name="_Toc42940208"/>
       <w:r>
         <w:rPr>
           <w:rFonts w:cs="Times New Roman"/>
@@ -5058,7 +5131,7 @@
           <w:rFonts w:cs="Times New Roman"/>
         </w:rPr>
       </w:pPr>
-      <w:bookmarkStart w:id="5" w:name="_Toc42676367"/>
+      <w:bookmarkStart w:id="5" w:name="_Toc42940209"/>
       <w:r>
         <w:rPr>
           <w:rFonts w:cs="Times New Roman"/>
@@ -5250,7 +5323,7 @@
         <w:pStyle w:val="Heading3"/>
         <w:ind w:firstLine="720"/>
       </w:pPr>
-      <w:bookmarkStart w:id="6" w:name="_Toc42676368"/>
+      <w:bookmarkStart w:id="6" w:name="_Toc42940210"/>
       <w:r>
         <w:rPr>
           <w:rFonts w:cs="Times New Roman"/>
@@ -5440,7 +5513,7 @@
           <w:rFonts w:cs="Times New Roman"/>
         </w:rPr>
       </w:pPr>
-      <w:bookmarkStart w:id="7" w:name="_Toc42676369"/>
+      <w:bookmarkStart w:id="7" w:name="_Toc42940211"/>
       <w:r>
         <w:rPr>
           <w:rFonts w:cs="Times New Roman"/>
@@ -5477,13 +5550,13 @@
         </w:rPr>
         <w:t xml:space="preserve">hình thành </w:t>
       </w:r>
+      <w:r>
+        <w:rPr>
+          <w:rFonts w:cs="Times New Roman"/>
+        </w:rPr>
+        <w:t>ứng dụng</w:t>
+      </w:r>
       <w:bookmarkEnd w:id="7"/>
-      <w:r>
-        <w:rPr>
-          <w:rFonts w:cs="Times New Roman"/>
-        </w:rPr>
-        <w:t>ứng dụng</w:t>
-      </w:r>
     </w:p>
     <w:p>
       <w:pPr>
@@ -5512,7 +5585,7 @@
           <w:rFonts w:cs="Times New Roman"/>
         </w:rPr>
       </w:pPr>
-      <w:bookmarkStart w:id="8" w:name="_Toc42676370"/>
+      <w:bookmarkStart w:id="8" w:name="_Toc42940212"/>
       <w:r>
         <w:rPr>
           <w:rFonts w:cs="Times New Roman"/>
@@ -5529,7 +5602,7 @@
           <w:rFonts w:cs="Times New Roman"/>
         </w:rPr>
       </w:pPr>
-      <w:bookmarkStart w:id="9" w:name="_Toc42676371"/>
+      <w:bookmarkStart w:id="9" w:name="_Toc42940213"/>
       <w:r>
         <w:rPr>
           <w:rFonts w:cs="Times New Roman"/>
@@ -5546,26 +5619,26 @@
           <w:rFonts w:cs="Times New Roman"/>
         </w:rPr>
       </w:pPr>
-      <w:bookmarkStart w:id="10" w:name="_Toc42676372"/>
+      <w:bookmarkStart w:id="10" w:name="_Toc42940214"/>
       <w:r>
         <w:rPr>
           <w:rFonts w:cs="Times New Roman"/>
         </w:rPr>
         <w:t xml:space="preserve">2.1.1. </w:t>
       </w:r>
+      <w:r>
+        <w:rPr>
+          <w:rFonts w:cs="Times New Roman"/>
+        </w:rPr>
+        <w:t>Native vs Hybrid</w:t>
+      </w:r>
+      <w:r>
+        <w:rPr>
+          <w:rFonts w:cs="Times New Roman"/>
+        </w:rPr>
+        <w:t>:</w:t>
+      </w:r>
       <w:bookmarkEnd w:id="10"/>
-      <w:r>
-        <w:rPr>
-          <w:rFonts w:cs="Times New Roman"/>
-        </w:rPr>
-        <w:t>Native vs Hybrid</w:t>
-      </w:r>
-      <w:r>
-        <w:rPr>
-          <w:rFonts w:cs="Times New Roman"/>
-        </w:rPr>
-        <w:t>:</w:t>
-      </w:r>
     </w:p>
     <w:p>
       <w:pPr>
@@ -5752,20 +5825,20 @@
           <w:rFonts w:cs="Times New Roman"/>
         </w:rPr>
       </w:pPr>
-      <w:bookmarkStart w:id="11" w:name="_Toc42676373"/>
+      <w:bookmarkStart w:id="11" w:name="_Toc42940215"/>
       <w:r>
         <w:rPr>
           <w:rFonts w:cs="Times New Roman"/>
         </w:rPr>
         <w:t xml:space="preserve">2.1.2. </w:t>
       </w:r>
+      <w:r>
+        <w:rPr>
+          <w:rFonts w:cs="Times New Roman"/>
+        </w:rPr>
+        <w:t>Tổng quan về React Native</w:t>
+      </w:r>
       <w:bookmarkEnd w:id="11"/>
-      <w:r>
-        <w:rPr>
-          <w:rFonts w:cs="Times New Roman"/>
-        </w:rPr>
-        <w:t>Tổng quan về React Native</w:t>
-      </w:r>
     </w:p>
     <w:p>
       <w:pPr>
@@ -5840,7 +5913,7 @@
           <w:rFonts w:cs="Times New Roman"/>
         </w:rPr>
       </w:pPr>
-      <w:bookmarkStart w:id="12" w:name="_Toc42676374"/>
+      <w:bookmarkStart w:id="12" w:name="_Toc42940216"/>
       <w:r>
         <w:rPr>
           <w:rFonts w:cs="Times New Roman"/>
@@ -5859,18 +5932,24 @@
         </w:rPr>
         <w:t xml:space="preserve">. </w:t>
       </w:r>
+      <w:r>
+        <w:rPr>
+          <w:rFonts w:cs="Times New Roman"/>
+        </w:rPr>
+        <w:t>Ưu và nhược điểm</w:t>
+      </w:r>
+      <w:r>
+        <w:rPr>
+          <w:rFonts w:cs="Times New Roman"/>
+        </w:rPr>
+        <w:t xml:space="preserve"> của</w:t>
+      </w:r>
       <w:bookmarkEnd w:id="12"/>
       <w:r>
         <w:rPr>
           <w:rFonts w:cs="Times New Roman"/>
         </w:rPr>
-        <w:t>Ưu và nhược điểm</w:t>
-      </w:r>
-      <w:r>
-        <w:rPr>
-          <w:rFonts w:cs="Times New Roman"/>
-        </w:rPr>
-        <w:t xml:space="preserve"> của </w:t>
+        <w:t xml:space="preserve"> </w:t>
       </w:r>
     </w:p>
     <w:p>
@@ -6201,7 +6280,7 @@
           <w:rFonts w:cs="Times New Roman"/>
         </w:rPr>
       </w:pPr>
-      <w:bookmarkStart w:id="13" w:name="_Toc42676375"/>
+      <w:bookmarkStart w:id="13" w:name="_Toc42940217"/>
       <w:r>
         <w:rPr>
           <w:rFonts w:cs="Times New Roman"/>
@@ -6220,13 +6299,13 @@
         </w:rPr>
         <w:t xml:space="preserve">. </w:t>
       </w:r>
+      <w:r>
+        <w:rPr>
+          <w:rFonts w:cs="Times New Roman"/>
+        </w:rPr>
+        <w:t>Setup Environment – Development</w:t>
+      </w:r>
       <w:bookmarkEnd w:id="13"/>
-      <w:r>
-        <w:rPr>
-          <w:rFonts w:cs="Times New Roman"/>
-        </w:rPr>
-        <w:t>Setup Environment – Development</w:t>
-      </w:r>
     </w:p>
     <w:p>
       <w:pPr>
@@ -6556,7 +6635,7 @@
           <w:rFonts w:cs="Times New Roman"/>
         </w:rPr>
       </w:pPr>
-      <w:bookmarkStart w:id="14" w:name="_Toc42676376"/>
+      <w:bookmarkStart w:id="14" w:name="_Toc42940218"/>
       <w:r>
         <w:rPr>
           <w:rFonts w:cs="Times New Roman"/>
@@ -6575,13 +6654,13 @@
         </w:rPr>
         <w:t xml:space="preserve">. </w:t>
       </w:r>
+      <w:r>
+        <w:rPr>
+          <w:rFonts w:cs="Times New Roman"/>
+        </w:rPr>
+        <w:t>Tổng quan về Expo</w:t>
+      </w:r>
       <w:bookmarkEnd w:id="14"/>
-      <w:r>
-        <w:rPr>
-          <w:rFonts w:cs="Times New Roman"/>
-        </w:rPr>
-        <w:t>Tổng quan về Expo</w:t>
-      </w:r>
     </w:p>
     <w:p>
       <w:pPr>
@@ -6617,6 +6696,7 @@
       <w:r>
         <w:tab/>
       </w:r>
+      <w:bookmarkStart w:id="15" w:name="_Toc42940219"/>
       <w:r>
         <w:rPr>
           <w:rFonts w:cs="Times New Roman"/>
@@ -6647,6 +6727,7 @@
         </w:rPr>
         <w:t xml:space="preserve"> Expo</w:t>
       </w:r>
+      <w:bookmarkEnd w:id="15"/>
     </w:p>
     <w:p>
       <w:pPr>
@@ -6705,121 +6786,88 @@
     </w:p>
     <w:p>
       <w:pPr>
-        <w:spacing w:line="360" w:lineRule="auto"/>
-      </w:pPr>
+        <w:pStyle w:val="Heading3"/>
+        <w:ind w:firstLine="360"/>
+        <w:jc w:val="both"/>
+        <w:rPr>
+          <w:rFonts w:cs="Times New Roman"/>
+        </w:rPr>
+      </w:pPr>
+      <w:r>
+        <w:tab/>
+      </w:r>
+      <w:r>
+        <w:rPr>
+          <w:rFonts w:cs="Times New Roman"/>
+        </w:rPr>
+        <w:t>2.1.</w:t>
+      </w:r>
+      <w:r>
+        <w:rPr>
+          <w:rFonts w:cs="Times New Roman"/>
+        </w:rPr>
+        <w:t>8</w:t>
+      </w:r>
+      <w:r>
+        <w:rPr>
+          <w:rFonts w:cs="Times New Roman"/>
+        </w:rPr>
+        <w:t xml:space="preserve">. </w:t>
+      </w:r>
+      <w:r>
+        <w:rPr>
+          <w:rFonts w:cs="Times New Roman"/>
+        </w:rPr>
+        <w:t>Tổng quan về firebase</w:t>
+      </w:r>
+      <w:r>
+        <w:rPr>
+          <w:rFonts w:cs="Times New Roman"/>
+        </w:rPr>
+        <w:t>, firestore</w:t>
+      </w:r>
     </w:p>
     <w:p>
       <w:pPr>
         <w:spacing w:line="360" w:lineRule="auto"/>
         <w:jc w:val="both"/>
       </w:pPr>
-    </w:p>
-    <w:p>
-      <w:r>
-        <w:br w:type="page"/>
-      </w:r>
-    </w:p>
-    <w:p>
-      <w:pPr>
-        <w:pStyle w:val="Heading1"/>
+      <w:r>
+        <w:tab/>
+      </w:r>
+      <w:r>
+        <w:t>Firebase của Google cung cấp hai loại cơ sở dữ liệu NoSQL cho người dùng có thể lưu trữ cơ sở dữ liệu đám mây và là giải pháp cho các ứng dụng di động với dữ liệu được đồng bộ hoá theo thời gian thực - Realtime Database và Cloud Firestore.</w:t>
+      </w:r>
+    </w:p>
+    <w:p>
+      <w:pPr>
+        <w:spacing w:line="360" w:lineRule="auto"/>
         <w:jc w:val="both"/>
-        <w:rPr>
-          <w:b w:val="0"/>
-          <w:bCs/>
-          <w:sz w:val="24"/>
-        </w:rPr>
-      </w:pPr>
-      <w:bookmarkStart w:id="15" w:name="_Toc42676377"/>
-      <w:r>
-        <w:lastRenderedPageBreak/>
-        <w:t xml:space="preserve">CHƯƠNG </w:t>
-      </w:r>
-      <w:r>
-        <w:t>3</w:t>
-      </w:r>
-      <w:r>
-        <w:t xml:space="preserve">. </w:t>
-      </w:r>
-      <w:r>
-        <w:t>KẾT QUẢ THỰC NGHIỆM</w:t>
-      </w:r>
-      <w:bookmarkEnd w:id="15"/>
-    </w:p>
-    <w:p>
-      <w:pPr>
-        <w:pStyle w:val="Heading2"/>
-        <w:jc w:val="both"/>
-        <w:rPr>
-          <w:rFonts w:cs="Times New Roman"/>
-        </w:rPr>
-      </w:pPr>
-      <w:bookmarkStart w:id="16" w:name="_Toc42676378"/>
-      <w:r>
-        <w:rPr>
-          <w:rFonts w:cs="Times New Roman"/>
-        </w:rPr>
-        <w:t>3</w:t>
-      </w:r>
-      <w:r>
-        <w:rPr>
-          <w:rFonts w:cs="Times New Roman"/>
-        </w:rPr>
-        <w:t xml:space="preserve">.1. </w:t>
-      </w:r>
-      <w:r>
-        <w:rPr>
-          <w:rFonts w:cs="Times New Roman"/>
-        </w:rPr>
-        <w:t>Các màn hình hiển thị</w:t>
-      </w:r>
-      <w:bookmarkEnd w:id="16"/>
-    </w:p>
-    <w:p>
-      <w:pPr>
-        <w:pStyle w:val="Heading3"/>
-        <w:ind w:firstLine="720"/>
-        <w:jc w:val="both"/>
-        <w:rPr>
-          <w:rFonts w:cs="Times New Roman"/>
-        </w:rPr>
-      </w:pPr>
-      <w:bookmarkStart w:id="17" w:name="_Toc42676379"/>
-      <w:r>
-        <w:rPr>
-          <w:rFonts w:cs="Times New Roman"/>
-        </w:rPr>
-        <w:t>3</w:t>
-      </w:r>
-      <w:r>
-        <w:rPr>
-          <w:rFonts w:cs="Times New Roman"/>
-        </w:rPr>
-        <w:t xml:space="preserve">.1.1. </w:t>
-      </w:r>
-      <w:r>
-        <w:rPr>
-          <w:rFonts w:cs="Times New Roman"/>
-        </w:rPr>
-        <w:t xml:space="preserve">Màn hình </w:t>
-      </w:r>
-      <w:r>
-        <w:rPr>
-          <w:rFonts w:cs="Times New Roman"/>
-        </w:rPr>
-        <w:t>trang chủ</w:t>
-      </w:r>
-      <w:bookmarkEnd w:id="17"/>
-    </w:p>
-    <w:p>
+      </w:pPr>
+      <w:r>
+        <w:tab/>
+      </w:r>
+      <w:r>
+        <w:t>Giải pháp cho xây dựng ứng dụng không Server</w:t>
+      </w:r>
+      <w:r>
+        <w:t>.</w:t>
+      </w:r>
+    </w:p>
+    <w:p>
+      <w:pPr>
+        <w:spacing w:line="360" w:lineRule="auto"/>
+        <w:jc w:val="center"/>
+      </w:pPr>
       <w:r>
         <w:rPr>
           <w:noProof/>
         </w:rPr>
         <w:drawing>
-          <wp:inline distT="0" distB="0" distL="0" distR="0" wp14:anchorId="64DA6427" wp14:editId="635658D4">
-            <wp:extent cx="5761990" cy="3239770"/>
+          <wp:inline distT="0" distB="0" distL="0" distR="0" wp14:anchorId="224BFFE7" wp14:editId="43D40BEF">
+            <wp:extent cx="4210493" cy="2368345"/>
             <wp:effectExtent l="0" t="0" r="0" b="0"/>
-            <wp:docPr id="1" name="Picture 1"/>
+            <wp:docPr id="18" name="Picture 18"/>
             <wp:cNvGraphicFramePr>
               <a:graphicFrameLocks xmlns:a="http://schemas.openxmlformats.org/drawingml/2006/main" noChangeAspect="1"/>
             </wp:cNvGraphicFramePr>
@@ -6827,11 +6875,17 @@
               <a:graphicData uri="http://schemas.openxmlformats.org/drawingml/2006/picture">
                 <pic:pic xmlns:pic="http://schemas.openxmlformats.org/drawingml/2006/picture">
                   <pic:nvPicPr>
-                    <pic:cNvPr id="1" name=""/>
+                    <pic:cNvPr id="18" name="d9e48db4-71df-4d3a-b050-d522e9f614e4.png"/>
                     <pic:cNvPicPr/>
                   </pic:nvPicPr>
                   <pic:blipFill>
-                    <a:blip r:embed="rId15"/>
+                    <a:blip r:embed="rId15">
+                      <a:extLst>
+                        <a:ext uri="{28A0092B-C50C-407E-A947-70E740481C1C}">
+                          <a14:useLocalDpi xmlns:a14="http://schemas.microsoft.com/office/drawing/2010/main" val="0"/>
+                        </a:ext>
+                      </a:extLst>
+                    </a:blip>
                     <a:stretch>
                       <a:fillRect/>
                     </a:stretch>
@@ -6839,7 +6893,7 @@
                   <pic:spPr>
                     <a:xfrm>
                       <a:off x="0" y="0"/>
-                      <a:ext cx="5761990" cy="3239770"/>
+                      <a:ext cx="4236034" cy="2382712"/>
                     </a:xfrm>
                     <a:prstGeom prst="rect">
                       <a:avLst/>
@@ -6858,72 +6912,38 @@
         <w:jc w:val="center"/>
       </w:pPr>
       <w:r>
-        <w:t>Hình 1: Giao diện trang chủ</w:t>
-      </w:r>
-    </w:p>
-    <w:p>
-      <w:pPr>
-        <w:pStyle w:val="Heading3"/>
+        <w:t>Hình:</w:t>
+      </w:r>
+    </w:p>
+    <w:p>
+      <w:pPr>
+        <w:spacing w:line="360" w:lineRule="auto"/>
         <w:ind w:firstLine="720"/>
-        <w:rPr>
-          <w:rFonts w:cs="Times New Roman"/>
-        </w:rPr>
-      </w:pPr>
-      <w:bookmarkStart w:id="18" w:name="_Toc42676380"/>
-      <w:r>
-        <w:rPr>
-          <w:rFonts w:cs="Times New Roman"/>
-        </w:rPr>
-        <w:t>3</w:t>
-      </w:r>
-      <w:r>
-        <w:rPr>
-          <w:rFonts w:cs="Times New Roman"/>
-        </w:rPr>
-        <w:t>.</w:t>
-      </w:r>
-      <w:r>
-        <w:rPr>
-          <w:rFonts w:cs="Times New Roman"/>
-        </w:rPr>
-        <w:t>1.</w:t>
-      </w:r>
-      <w:r>
-        <w:rPr>
-          <w:rFonts w:cs="Times New Roman"/>
-        </w:rPr>
-        <w:t>2</w:t>
-      </w:r>
-      <w:r>
-        <w:rPr>
-          <w:rFonts w:cs="Times New Roman"/>
-        </w:rPr>
-        <w:t xml:space="preserve">. </w:t>
-      </w:r>
-      <w:r>
-        <w:rPr>
-          <w:rFonts w:cs="Times New Roman"/>
-        </w:rPr>
-        <w:t xml:space="preserve">Màn hình </w:t>
-      </w:r>
-      <w:r>
-        <w:rPr>
-          <w:rFonts w:cs="Times New Roman"/>
-        </w:rPr>
-        <w:t>trang chủ (nội dung)</w:t>
-      </w:r>
-      <w:bookmarkEnd w:id="18"/>
-    </w:p>
-    <w:p>
+        <w:jc w:val="both"/>
+      </w:pPr>
+      <w:r>
+        <w:t xml:space="preserve">Firebase Realtime Database là gì ? Firebase Realtime Database là một cơ sở dữ liệu NoSQL được lưu trữ đám mây cho phép bạn lưu trữ và đồng bộ dữ liệu. Dữ liệu được lưu trữ dưới dạng JSON và được đồng bộ hóa theo thời gian thực cho mọi máy kết </w:t>
+      </w:r>
+      <w:r>
+        <w:lastRenderedPageBreak/>
+        <w:t>nối. Khi bạn xây dựng các ứng dụng đa nền tảng với SDK iOS, Android và JavaScript, tất cả các client của bạn sẽ chia sẻ một phiên bản Realtime Database và tự động cập nhật với dữ liệu mới nhất. Do đó đối với các ứng dụng di động yêu cầu trạng thái đồng bộ hóa giữa các máy trong thời gian thực thì đây là một giải pháp hiệu quả và có độ trễ thấp.</w:t>
+      </w:r>
+    </w:p>
+    <w:p>
+      <w:pPr>
+        <w:spacing w:line="360" w:lineRule="auto"/>
+        <w:ind w:firstLine="720"/>
+        <w:jc w:val="center"/>
+      </w:pPr>
       <w:r>
         <w:rPr>
           <w:noProof/>
         </w:rPr>
         <w:drawing>
-          <wp:inline distT="0" distB="0" distL="0" distR="0" wp14:anchorId="2C106B72" wp14:editId="3CF16B03">
-            <wp:extent cx="5761990" cy="3239770"/>
-            <wp:effectExtent l="0" t="0" r="0" b="0"/>
-            <wp:docPr id="481" name="Picture 481"/>
+          <wp:inline distT="0" distB="0" distL="0" distR="0" wp14:anchorId="1659738E" wp14:editId="0E2B816A">
+            <wp:extent cx="4773880" cy="2684716"/>
+            <wp:effectExtent l="0" t="0" r="8255" b="1905"/>
+            <wp:docPr id="19" name="Picture 19"/>
             <wp:cNvGraphicFramePr>
               <a:graphicFrameLocks xmlns:a="http://schemas.openxmlformats.org/drawingml/2006/main" noChangeAspect="1"/>
             </wp:cNvGraphicFramePr>
@@ -6931,11 +6951,17 @@
               <a:graphicData uri="http://schemas.openxmlformats.org/drawingml/2006/picture">
                 <pic:pic xmlns:pic="http://schemas.openxmlformats.org/drawingml/2006/picture">
                   <pic:nvPicPr>
-                    <pic:cNvPr id="1" name=""/>
+                    <pic:cNvPr id="19" name="6afba404-c67c-4e54-b605-c8b50f741571.jpg"/>
                     <pic:cNvPicPr/>
                   </pic:nvPicPr>
                   <pic:blipFill>
-                    <a:blip r:embed="rId16"/>
+                    <a:blip r:embed="rId16">
+                      <a:extLst>
+                        <a:ext uri="{28A0092B-C50C-407E-A947-70E740481C1C}">
+                          <a14:useLocalDpi xmlns:a14="http://schemas.microsoft.com/office/drawing/2010/main" val="0"/>
+                        </a:ext>
+                      </a:extLst>
+                    </a:blip>
                     <a:stretch>
                       <a:fillRect/>
                     </a:stretch>
@@ -6943,7 +6969,7 @@
                   <pic:spPr>
                     <a:xfrm>
                       <a:off x="0" y="0"/>
-                      <a:ext cx="5761990" cy="3239770"/>
+                      <a:ext cx="4793133" cy="2695543"/>
                     </a:xfrm>
                     <a:prstGeom prst="rect">
                       <a:avLst/>
@@ -6958,82 +6984,179 @@
     </w:p>
     <w:p>
       <w:pPr>
+        <w:spacing w:line="360" w:lineRule="auto"/>
+        <w:ind w:firstLine="720"/>
         <w:jc w:val="center"/>
       </w:pPr>
       <w:r>
-        <w:t>Hình 2: Giao diện trang chủ (nội dung)</w:t>
-      </w:r>
-    </w:p>
-    <w:p>
-      <w:pPr>
-        <w:tabs>
-          <w:tab w:val="left" w:pos="709"/>
-        </w:tabs>
+        <w:t>Hình:</w:t>
+      </w:r>
+    </w:p>
+    <w:p>
+      <w:pPr>
         <w:spacing w:line="360" w:lineRule="auto"/>
+        <w:ind w:firstLine="720"/>
+        <w:rPr>
+          <w:b/>
+          <w:bCs/>
+        </w:rPr>
+      </w:pPr>
+      <w:r>
+        <w:rPr>
+          <w:b/>
+          <w:bCs/>
+        </w:rPr>
+        <w:t xml:space="preserve">Tính năng chính Realtime : </w:t>
+      </w:r>
+    </w:p>
+    <w:p>
+      <w:pPr>
+        <w:spacing w:line="360" w:lineRule="auto"/>
+        <w:ind w:firstLine="720"/>
+      </w:pPr>
+      <w:r>
+        <w:t xml:space="preserve">Firebase sử dụng đồng bộ hoá dữ liệu ,mỗi khi dữ liệu thay đổi mọi thiết bị kết nối sẽ nhận được thay đổi lập tức. </w:t>
+      </w:r>
+    </w:p>
+    <w:p>
+      <w:pPr>
+        <w:spacing w:line="360" w:lineRule="auto"/>
+        <w:ind w:firstLine="720"/>
+      </w:pPr>
+      <w:r>
+        <w:t xml:space="preserve">Offline : Ứng dụng sử dụng Firebase vẫn khả dụng khi ngoại tuyến vì Firebase Realtime Database SDK vẫn lưu dữ liệu của bạn trên local. Khi kết nối được thiết lập lại, thiết bị sẽ được cập nhật thay đổi nào đã bỏ lỡ và đồng bộ hóa dữ liệu hiện tại với máy chủ. </w:t>
+      </w:r>
+    </w:p>
+    <w:p>
+      <w:pPr>
+        <w:spacing w:line="360" w:lineRule="auto"/>
+        <w:ind w:firstLine="720"/>
+      </w:pPr>
+      <w:r>
+        <w:t xml:space="preserve">Sử dụng cho nhiều thiết bị : Firebase Realtime Database có thể được truy cập trực tiếp từ thiết bị di động hoặc trình duyệt web. </w:t>
+      </w:r>
+    </w:p>
+    <w:p>
+      <w:pPr>
+        <w:spacing w:line="360" w:lineRule="auto"/>
+        <w:ind w:firstLine="720"/>
+      </w:pPr>
+      <w:r>
+        <w:t xml:space="preserve">Khả năng mở rộng thông qua kết hợp cơ sở dữ liệu : Với Firebase Realtime Database trên gói Blaze (bản trả phí) cho phép mở rộng qua việc sử dụng kết hợp nhiều database trong cùng một Firebase project. </w:t>
+      </w:r>
+    </w:p>
+    <w:p>
+      <w:pPr>
+        <w:spacing w:line="360" w:lineRule="auto"/>
+        <w:ind w:firstLine="720"/>
+        <w:rPr>
+          <w:b/>
+          <w:bCs/>
+        </w:rPr>
+      </w:pPr>
+      <w:r>
+        <w:rPr>
+          <w:b/>
+          <w:bCs/>
+        </w:rPr>
+        <w:t>Cách hoạt động</w:t>
+      </w:r>
+      <w:r>
+        <w:rPr>
+          <w:b/>
+          <w:bCs/>
+        </w:rPr>
+        <w:t>:</w:t>
+      </w:r>
+      <w:r>
+        <w:rPr>
+          <w:b/>
+          <w:bCs/>
+        </w:rPr>
+        <w:t xml:space="preserve"> </w:t>
+      </w:r>
+    </w:p>
+    <w:p>
+      <w:pPr>
+        <w:spacing w:line="360" w:lineRule="auto"/>
+        <w:ind w:firstLine="720"/>
+      </w:pPr>
+      <w:r>
+        <w:t xml:space="preserve">Firebase Realtime Database cho phép bạn xây dựng các ứng dụng dễ dàng, đa dạng ,an toàn với cơ sở dữ liệu trực tiếp từ client. Dữ liệu được duy trì cục bộ và ngay cả khi offline, các sự kiện thời gian thực vẫn sẽ được tiếp tục khi thiết bị lấy lại kết </w:t>
+      </w:r>
+      <w:r>
+        <w:lastRenderedPageBreak/>
+        <w:t xml:space="preserve">nối, Realtime Database sẽ đồng bộ hóa các thay đổi dữ liệu cục bộ với các dữ liệu từ máy chủ và tự động hợp nhất mọi xung đột. </w:t>
+      </w:r>
+    </w:p>
+    <w:p>
+      <w:pPr>
+        <w:spacing w:line="360" w:lineRule="auto"/>
+        <w:ind w:firstLine="720"/>
+      </w:pPr>
+      <w:r>
+        <w:t xml:space="preserve">Firebase Realtime database còn cung cấp một quy tắc bảo mật để xác định cách cấu trúc dữ liệu và quyền đọc ghi dữ liệu thường kết hợp với Authentication Firebase. </w:t>
+      </w:r>
+    </w:p>
+    <w:p>
+      <w:pPr>
+        <w:spacing w:line="360" w:lineRule="auto"/>
+        <w:ind w:firstLine="720"/>
+      </w:pPr>
+      <w:r>
+        <w:t>Realtime Database là một cơ sở dữ liệu NoQuery và do đó có các tối ưu hóa chức năng so với cơ sở dữ liệu quan hệ. Realtime Database được thiết kế cho việc thực hiện nhanh chóng. Điều này cho phép bạn xây dựng trải nghiệm thời gian thực tuyệt vời có thể phục vụ hàng triệu người dùng mà không cần suy nghĩ đến khả năng đáp ứng.</w:t>
+      </w:r>
+    </w:p>
+    <w:p>
+      <w:pPr>
+        <w:spacing w:line="360" w:lineRule="auto"/>
+        <w:ind w:firstLine="720"/>
+        <w:rPr>
+          <w:b/>
+          <w:bCs/>
+        </w:rPr>
+      </w:pPr>
+      <w:r>
+        <w:rPr>
+          <w:b/>
+          <w:bCs/>
+        </w:rPr>
+        <w:t xml:space="preserve">Cloud Firestore là gì  </w:t>
+      </w:r>
+    </w:p>
+    <w:p>
+      <w:pPr>
+        <w:spacing w:line="360" w:lineRule="auto"/>
+        <w:ind w:firstLine="720"/>
+      </w:pPr>
+      <w:r>
+        <w:t xml:space="preserve">Cloud Firestore là cơ sở dữ liệu mới của Firebase phát triển dành cho ứng dụng di động. Nó là sự kế thừa của Realtime Database với mô hình dữ liệu mới và trực quan hơn. Cloud Firestore phong phú hơn, nhanh hơn và có khả năng mở rộng siêu việt hơn so với Realtime Database. </w:t>
+      </w:r>
+    </w:p>
+    <w:p>
+      <w:pPr>
+        <w:spacing w:line="360" w:lineRule="auto"/>
+        <w:ind w:firstLine="720"/>
+      </w:pPr>
+      <w:r>
+        <w:t>Giống như Firebase Realtime Database, nó giúp dữ liệu của bạn đồng bộ hóa trên các ứng dụng client thông qua việc đăng ký realtime và cung cấp hỗ trợ ngoại tuyến cho thiết bị di động và web. Cloud Firestore cũng cung cấp tích hợp với các sản phẩm khác của Firebase và Google Cloud Platform, bao gồm cả Cloud Functions.</w:t>
+      </w:r>
+    </w:p>
+    <w:p>
+      <w:pPr>
+        <w:spacing w:line="360" w:lineRule="auto"/>
+        <w:ind w:firstLine="720"/>
         <w:jc w:val="center"/>
       </w:pPr>
-    </w:p>
-    <w:p>
-      <w:pPr>
-        <w:pStyle w:val="Heading3"/>
-        <w:ind w:firstLine="720"/>
-        <w:rPr>
-          <w:rFonts w:cs="Times New Roman"/>
-        </w:rPr>
-      </w:pPr>
-      <w:bookmarkStart w:id="19" w:name="_Toc42676381"/>
-      <w:r>
-        <w:rPr>
-          <w:rFonts w:cs="Times New Roman"/>
-        </w:rPr>
-        <w:lastRenderedPageBreak/>
-        <w:t>3</w:t>
-      </w:r>
-      <w:r>
-        <w:rPr>
-          <w:rFonts w:cs="Times New Roman"/>
-        </w:rPr>
-        <w:t>.1.</w:t>
-      </w:r>
-      <w:r>
-        <w:rPr>
-          <w:rFonts w:cs="Times New Roman"/>
-        </w:rPr>
-        <w:t>3</w:t>
-      </w:r>
-      <w:r>
-        <w:rPr>
-          <w:rFonts w:cs="Times New Roman"/>
-        </w:rPr>
-        <w:t xml:space="preserve">. </w:t>
-      </w:r>
-      <w:r>
-        <w:rPr>
-          <w:rFonts w:cs="Times New Roman"/>
-        </w:rPr>
-        <w:t xml:space="preserve">Màn hình </w:t>
-      </w:r>
-      <w:r>
-        <w:rPr>
-          <w:rFonts w:cs="Times New Roman"/>
-        </w:rPr>
-        <w:t>chi tiết sản phẩm</w:t>
-      </w:r>
-      <w:bookmarkEnd w:id="19"/>
-    </w:p>
-    <w:p>
-      <w:pPr>
-        <w:spacing w:line="360" w:lineRule="auto"/>
-      </w:pPr>
       <w:r>
         <w:rPr>
           <w:noProof/>
         </w:rPr>
         <w:drawing>
-          <wp:inline distT="0" distB="0" distL="0" distR="0" wp14:anchorId="37F51E01" wp14:editId="42DFFAD6">
-            <wp:extent cx="5761990" cy="3241675"/>
-            <wp:effectExtent l="0" t="0" r="0" b="0"/>
-            <wp:docPr id="483" name="Picture 483"/>
+          <wp:inline distT="0" distB="0" distL="0" distR="0" wp14:anchorId="5AB4D03C" wp14:editId="10A7D706">
+            <wp:extent cx="4560125" cy="1879029"/>
+            <wp:effectExtent l="0" t="0" r="0" b="6985"/>
+            <wp:docPr id="20" name="Picture 20"/>
             <wp:cNvGraphicFramePr>
               <a:graphicFrameLocks xmlns:a="http://schemas.openxmlformats.org/drawingml/2006/main" noChangeAspect="1"/>
             </wp:cNvGraphicFramePr>
@@ -7041,11 +7164,17 @@
               <a:graphicData uri="http://schemas.openxmlformats.org/drawingml/2006/picture">
                 <pic:pic xmlns:pic="http://schemas.openxmlformats.org/drawingml/2006/picture">
                   <pic:nvPicPr>
-                    <pic:cNvPr id="1" name=""/>
+                    <pic:cNvPr id="20" name="a644e8f2-d28f-4963-a6cc-0e132e18d669.png"/>
                     <pic:cNvPicPr/>
                   </pic:nvPicPr>
                   <pic:blipFill>
-                    <a:blip r:embed="rId17"/>
+                    <a:blip r:embed="rId17">
+                      <a:extLst>
+                        <a:ext uri="{28A0092B-C50C-407E-A947-70E740481C1C}">
+                          <a14:useLocalDpi xmlns:a14="http://schemas.microsoft.com/office/drawing/2010/main" val="0"/>
+                        </a:ext>
+                      </a:extLst>
+                    </a:blip>
                     <a:stretch>
                       <a:fillRect/>
                     </a:stretch>
@@ -7053,7 +7182,7 @@
                   <pic:spPr>
                     <a:xfrm>
                       <a:off x="0" y="0"/>
-                      <a:ext cx="5761990" cy="3241675"/>
+                      <a:ext cx="4601590" cy="1896115"/>
                     </a:xfrm>
                     <a:prstGeom prst="rect">
                       <a:avLst/>
@@ -7068,27 +7197,205 @@
     </w:p>
     <w:p>
       <w:pPr>
+        <w:spacing w:line="360" w:lineRule="auto"/>
+        <w:ind w:firstLine="720"/>
         <w:jc w:val="center"/>
       </w:pPr>
       <w:r>
-        <w:t xml:space="preserve">Hình </w:t>
+        <w:t>Hình: Cloud Firestore</w:t>
+      </w:r>
+    </w:p>
+    <w:p>
+      <w:pPr>
+        <w:spacing w:line="360" w:lineRule="auto"/>
+        <w:ind w:firstLine="720"/>
+      </w:pPr>
+      <w:r>
+        <w:t xml:space="preserve">Tính năng chính Tính linh hoạt: Cloud Firestore hỗ trợ các cấu trúc dữ liệu linh hoạt, phân cấp dữ liệu. Lưu trữ dữ liệu của bạn trong các document , được tổ chức thành các collection. Các document có thể chứa các đối tượng phức tạp. Truy vấn tượng trưng : Bạn có thể sử dụng các truy vấn để truy xuất các document riêng lẻ hoặc để truy xuất tất cả các document trong collection khớp với các tham số truy vấn của </w:t>
+      </w:r>
+      <w:r>
+        <w:lastRenderedPageBreak/>
+        <w:t xml:space="preserve">bạn. Các truy vấn của bạn có thể bao gồm nhiều bộ lọc, kết hợp giữa bộ lọc và sắp xếp. </w:t>
+      </w:r>
+    </w:p>
+    <w:p>
+      <w:pPr>
+        <w:spacing w:line="360" w:lineRule="auto"/>
+        <w:ind w:firstLine="720"/>
+      </w:pPr>
+      <w:r>
+        <w:t xml:space="preserve">Cập nhật thời gian thực: Cloud Firestore sử dụng đồng bộ hóa dữ liệu để cập nhật dữ liệu trên mọi thiết bị được kết nối. Nó cũng được thiết kế để thực hiện các truy vấn tìm nạp một lần . </w:t>
+      </w:r>
+    </w:p>
+    <w:p>
+      <w:pPr>
+        <w:spacing w:line="360" w:lineRule="auto"/>
+        <w:ind w:firstLine="720"/>
+      </w:pPr>
+      <w:r>
+        <w:t xml:space="preserve">Hỗ trợ offline: Cloud Firestore lưu trữ dữ liệu tại local, vì vậy ứng dụng có thể viết, đọc, nghe và truy vấn dữ liệu ngay cả khi thiết bị ngoại tuyến. Khi thiết bị trở lại trực tuyến, Cloud Firestore sẽ đồng bộ hóa mọi thay đổi cục bộ lên Cloud Firestore. </w:t>
+      </w:r>
+    </w:p>
+    <w:p>
+      <w:pPr>
+        <w:spacing w:line="360" w:lineRule="auto"/>
+        <w:ind w:firstLine="720"/>
+      </w:pPr>
+      <w:r>
+        <w:t xml:space="preserve">Khả năng mở rộng: Mang đến khả năng từ Google Cloud Platform thiết kế để sử dụng cơ sở dữ liệu khó khăn nhất từ các ứng dụng lớn nhất thế giới. </w:t>
+      </w:r>
+    </w:p>
+    <w:p>
+      <w:pPr>
+        <w:spacing w:line="360" w:lineRule="auto"/>
+        <w:ind w:firstLine="720"/>
+        <w:rPr>
+          <w:b/>
+          <w:bCs/>
+        </w:rPr>
+      </w:pPr>
+      <w:r>
+        <w:rPr>
+          <w:b/>
+          <w:bCs/>
+        </w:rPr>
+        <w:t>Cách hoạt động</w:t>
+      </w:r>
+      <w:r>
+        <w:rPr>
+          <w:b/>
+          <w:bCs/>
+        </w:rPr>
+        <w:t>:</w:t>
+      </w:r>
+      <w:r>
+        <w:rPr>
+          <w:b/>
+          <w:bCs/>
+        </w:rPr>
+        <w:t xml:space="preserve"> </w:t>
+      </w:r>
+    </w:p>
+    <w:p>
+      <w:pPr>
+        <w:spacing w:line="360" w:lineRule="auto"/>
+        <w:ind w:firstLine="720"/>
+      </w:pPr>
+      <w:r>
+        <w:t xml:space="preserve">Cloud Firestore là một cơ sở dữ liệu NoQuery được lưu trữ trên đám mây mà các ứng dụng IOS, Android, Web có thể truy cập trực tiếp thông qua SDK.Cloud Firestore cũng có sẵn trong Node.js, Java, Python và Go SDKs, REST và RPC APIs. </w:t>
+      </w:r>
+    </w:p>
+    <w:p>
+      <w:pPr>
+        <w:spacing w:line="360" w:lineRule="auto"/>
+        <w:ind w:firstLine="720"/>
+      </w:pPr>
+      <w:r>
+        <w:t>Được tổ chức theo mô hình dữ liệu NoQuery của Cloud Firestore, dữ liệu lưu trong các document ánh xạ tới các giá trị. Các document này được lưu trữ trong các collection cho bạn tổ chức dữ liệu và thực hiện truy vấn</w:t>
+      </w:r>
+      <w:r>
+        <w:t>.</w:t>
+      </w:r>
+      <w:r>
+        <w:t xml:space="preserve"> </w:t>
+      </w:r>
+    </w:p>
+    <w:p>
+      <w:pPr>
+        <w:spacing w:line="360" w:lineRule="auto"/>
+        <w:ind w:firstLine="720"/>
+      </w:pPr>
+      <w:r>
+        <w:t>Bảo vệ quyền truy cập vào dữ liệu của bạn trong Cloud Firestore với Firebase Authentication cho Android, iOS và JavaScript hoặc nhận dạng và quản lý truy cập (IAM) .</w:t>
+      </w:r>
+    </w:p>
+    <w:p>
+      <w:pPr>
+        <w:spacing w:line="360" w:lineRule="auto"/>
+        <w:jc w:val="right"/>
+      </w:pPr>
+    </w:p>
+    <w:p>
+      <w:pPr>
+        <w:spacing w:line="360" w:lineRule="auto"/>
+      </w:pPr>
+    </w:p>
+    <w:p>
+      <w:pPr>
+        <w:spacing w:line="360" w:lineRule="auto"/>
+        <w:jc w:val="both"/>
+      </w:pPr>
+    </w:p>
+    <w:p>
+      <w:r>
+        <w:br w:type="page"/>
+      </w:r>
+    </w:p>
+    <w:p>
+      <w:pPr>
+        <w:pStyle w:val="Heading1"/>
+        <w:jc w:val="both"/>
+        <w:rPr>
+          <w:b w:val="0"/>
+          <w:bCs/>
+          <w:sz w:val="24"/>
+        </w:rPr>
+      </w:pPr>
+      <w:bookmarkStart w:id="16" w:name="_Toc42940220"/>
+      <w:r>
+        <w:lastRenderedPageBreak/>
+        <w:t xml:space="preserve">CHƯƠNG </w:t>
       </w:r>
       <w:r>
         <w:t>3</w:t>
       </w:r>
       <w:r>
-        <w:t>: Giao diện chi tiết giản phẩm</w:t>
-      </w:r>
+        <w:t xml:space="preserve">. </w:t>
+      </w:r>
+      <w:r>
+        <w:t>KẾT QUẢ THỰC NGHIỆM</w:t>
+      </w:r>
+      <w:bookmarkEnd w:id="16"/>
+    </w:p>
+    <w:p>
+      <w:pPr>
+        <w:pStyle w:val="Heading2"/>
+        <w:jc w:val="both"/>
+        <w:rPr>
+          <w:rFonts w:cs="Times New Roman"/>
+        </w:rPr>
+      </w:pPr>
+      <w:bookmarkStart w:id="17" w:name="_Toc42940221"/>
+      <w:r>
+        <w:rPr>
+          <w:rFonts w:cs="Times New Roman"/>
+        </w:rPr>
+        <w:t>3</w:t>
+      </w:r>
+      <w:r>
+        <w:rPr>
+          <w:rFonts w:cs="Times New Roman"/>
+        </w:rPr>
+        <w:t xml:space="preserve">.1. </w:t>
+      </w:r>
+      <w:r>
+        <w:rPr>
+          <w:rFonts w:cs="Times New Roman"/>
+        </w:rPr>
+        <w:t>Các màn hình hiển thị</w:t>
+      </w:r>
+      <w:bookmarkEnd w:id="17"/>
     </w:p>
     <w:p>
       <w:pPr>
         <w:pStyle w:val="Heading3"/>
         <w:ind w:firstLine="720"/>
-        <w:rPr>
-          <w:rFonts w:cs="Times New Roman"/>
-        </w:rPr>
-      </w:pPr>
-      <w:bookmarkStart w:id="20" w:name="_Toc42676382"/>
+        <w:jc w:val="both"/>
+        <w:rPr>
+          <w:rFonts w:cs="Times New Roman"/>
+        </w:rPr>
+      </w:pPr>
+      <w:bookmarkStart w:id="18" w:name="_Toc42940222"/>
       <w:r>
         <w:rPr>
           <w:rFonts w:cs="Times New Roman"/>
@@ -7099,47 +7406,32 @@
         <w:rPr>
           <w:rFonts w:cs="Times New Roman"/>
         </w:rPr>
-        <w:t>.1.</w:t>
-      </w:r>
-      <w:r>
-        <w:rPr>
-          <w:rFonts w:cs="Times New Roman"/>
-        </w:rPr>
-        <w:t>4</w:t>
-      </w:r>
-      <w:r>
-        <w:rPr>
-          <w:rFonts w:cs="Times New Roman"/>
-        </w:rPr>
-        <w:t xml:space="preserve">. </w:t>
-      </w:r>
-      <w:r>
-        <w:rPr>
-          <w:rFonts w:cs="Times New Roman"/>
-        </w:rPr>
-        <w:t>Màn hình</w:t>
-      </w:r>
-      <w:r>
-        <w:rPr>
-          <w:rFonts w:cs="Times New Roman"/>
-        </w:rPr>
-        <w:t xml:space="preserve"> chi tiết sản phẩm (Bình luận của khách hàng)</w:t>
-      </w:r>
-      <w:bookmarkEnd w:id="20"/>
-    </w:p>
-    <w:p>
-      <w:pPr>
-        <w:spacing w:line="360" w:lineRule="auto"/>
-      </w:pPr>
+        <w:t xml:space="preserve">.1.1. </w:t>
+      </w:r>
+      <w:r>
+        <w:rPr>
+          <w:rFonts w:cs="Times New Roman"/>
+        </w:rPr>
+        <w:t xml:space="preserve">Màn hình </w:t>
+      </w:r>
+      <w:r>
+        <w:rPr>
+          <w:rFonts w:cs="Times New Roman"/>
+        </w:rPr>
+        <w:t>trang chủ</w:t>
+      </w:r>
+      <w:bookmarkEnd w:id="18"/>
+    </w:p>
+    <w:p>
       <w:r>
         <w:rPr>
           <w:noProof/>
         </w:rPr>
         <w:drawing>
-          <wp:inline distT="0" distB="0" distL="0" distR="0" wp14:anchorId="48C51BA9" wp14:editId="760F9AAA">
-            <wp:extent cx="5761990" cy="3214370"/>
-            <wp:effectExtent l="0" t="0" r="0" b="5080"/>
-            <wp:docPr id="484" name="Picture 484"/>
+          <wp:inline distT="0" distB="0" distL="0" distR="0" wp14:anchorId="64DA6427" wp14:editId="635658D4">
+            <wp:extent cx="5761990" cy="3239770"/>
+            <wp:effectExtent l="0" t="0" r="0" b="0"/>
+            <wp:docPr id="1" name="Picture 1"/>
             <wp:cNvGraphicFramePr>
               <a:graphicFrameLocks xmlns:a="http://schemas.openxmlformats.org/drawingml/2006/main" noChangeAspect="1"/>
             </wp:cNvGraphicFramePr>
@@ -7159,7 +7451,7 @@
                   <pic:spPr>
                     <a:xfrm>
                       <a:off x="0" y="0"/>
-                      <a:ext cx="5761990" cy="3214370"/>
+                      <a:ext cx="5761990" cy="3239770"/>
                     </a:xfrm>
                     <a:prstGeom prst="rect">
                       <a:avLst/>
@@ -7178,7 +7470,7 @@
         <w:jc w:val="center"/>
       </w:pPr>
       <w:r>
-        <w:t>Hình 4: Giao diện chi tiết giản phẩm</w:t>
+        <w:t>Hình 1: Giao diện trang chủ</w:t>
       </w:r>
     </w:p>
     <w:p>
@@ -7189,25 +7481,30 @@
           <w:rFonts w:cs="Times New Roman"/>
         </w:rPr>
       </w:pPr>
-      <w:bookmarkStart w:id="21" w:name="_Toc42676383"/>
-      <w:r>
-        <w:rPr>
-          <w:rFonts w:cs="Times New Roman"/>
-        </w:rPr>
-        <w:lastRenderedPageBreak/>
+      <w:bookmarkStart w:id="19" w:name="_Toc42940223"/>
+      <w:r>
+        <w:rPr>
+          <w:rFonts w:cs="Times New Roman"/>
+        </w:rPr>
         <w:t>3</w:t>
       </w:r>
       <w:r>
         <w:rPr>
           <w:rFonts w:cs="Times New Roman"/>
         </w:rPr>
-        <w:t>.1.</w:t>
-      </w:r>
-      <w:r>
-        <w:rPr>
-          <w:rFonts w:cs="Times New Roman"/>
-        </w:rPr>
-        <w:t>5</w:t>
+        <w:t>.</w:t>
+      </w:r>
+      <w:r>
+        <w:rPr>
+          <w:rFonts w:cs="Times New Roman"/>
+        </w:rPr>
+        <w:t>1.</w:t>
+      </w:r>
+      <w:r>
+        <w:rPr>
+          <w:rFonts w:cs="Times New Roman"/>
+        </w:rPr>
+        <w:t>2</w:t>
       </w:r>
       <w:r>
         <w:rPr>
@@ -7225,29 +7522,20 @@
         <w:rPr>
           <w:rFonts w:cs="Times New Roman"/>
         </w:rPr>
-        <w:t>admin</w:t>
-      </w:r>
-      <w:r>
-        <w:rPr>
-          <w:rFonts w:cs="Times New Roman"/>
-        </w:rPr>
-        <w:t xml:space="preserve"> (home)</w:t>
-      </w:r>
-      <w:bookmarkEnd w:id="21"/>
-    </w:p>
-    <w:p>
-      <w:pPr>
-        <w:spacing w:line="360" w:lineRule="auto"/>
-      </w:pPr>
+        <w:t>trang chủ (nội dung)</w:t>
+      </w:r>
+      <w:bookmarkEnd w:id="19"/>
+    </w:p>
+    <w:p>
       <w:r>
         <w:rPr>
           <w:noProof/>
         </w:rPr>
         <w:drawing>
-          <wp:inline distT="0" distB="0" distL="0" distR="0" wp14:anchorId="09A7792A" wp14:editId="6FAE0F05">
+          <wp:inline distT="0" distB="0" distL="0" distR="0" wp14:anchorId="2C106B72" wp14:editId="3CF16B03">
             <wp:extent cx="5761990" cy="3239770"/>
             <wp:effectExtent l="0" t="0" r="0" b="0"/>
-            <wp:docPr id="485" name="Picture 485"/>
+            <wp:docPr id="481" name="Picture 481"/>
             <wp:cNvGraphicFramePr>
               <a:graphicFrameLocks xmlns:a="http://schemas.openxmlformats.org/drawingml/2006/main" noChangeAspect="1"/>
             </wp:cNvGraphicFramePr>
@@ -7282,12 +7570,20 @@
     </w:p>
     <w:p>
       <w:pPr>
+        <w:jc w:val="center"/>
+      </w:pPr>
+      <w:r>
+        <w:t>Hình 2: Giao diện trang chủ (nội dung)</w:t>
+      </w:r>
+    </w:p>
+    <w:p>
+      <w:pPr>
+        <w:tabs>
+          <w:tab w:val="left" w:pos="709"/>
+        </w:tabs>
         <w:spacing w:line="360" w:lineRule="auto"/>
         <w:jc w:val="center"/>
       </w:pPr>
-      <w:r>
-        <w:t>Hình 5: Giao diện trang chủ admin</w:t>
-      </w:r>
     </w:p>
     <w:p>
       <w:pPr>
@@ -7297,11 +7593,12 @@
           <w:rFonts w:cs="Times New Roman"/>
         </w:rPr>
       </w:pPr>
-      <w:bookmarkStart w:id="22" w:name="_Toc42676384"/>
-      <w:r>
-        <w:rPr>
-          <w:rFonts w:cs="Times New Roman"/>
-        </w:rPr>
+      <w:bookmarkStart w:id="20" w:name="_Toc42940224"/>
+      <w:r>
+        <w:rPr>
+          <w:rFonts w:cs="Times New Roman"/>
+        </w:rPr>
+        <w:lastRenderedPageBreak/>
         <w:t>3</w:t>
       </w:r>
       <w:r>
@@ -7314,7 +7611,7 @@
         <w:rPr>
           <w:rFonts w:cs="Times New Roman"/>
         </w:rPr>
-        <w:t>6</w:t>
+        <w:t>3</w:t>
       </w:r>
       <w:r>
         <w:rPr>
@@ -7326,15 +7623,15 @@
         <w:rPr>
           <w:rFonts w:cs="Times New Roman"/>
         </w:rPr>
-        <w:t xml:space="preserve">Màn hình admin </w:t>
-      </w:r>
-      <w:r>
-        <w:rPr>
-          <w:rFonts w:cs="Times New Roman"/>
-        </w:rPr>
-        <w:t>quản lý người dùng</w:t>
-      </w:r>
-      <w:bookmarkEnd w:id="22"/>
+        <w:t xml:space="preserve">Màn hình </w:t>
+      </w:r>
+      <w:r>
+        <w:rPr>
+          <w:rFonts w:cs="Times New Roman"/>
+        </w:rPr>
+        <w:t>chi tiết sản phẩm</w:t>
+      </w:r>
+      <w:bookmarkEnd w:id="20"/>
     </w:p>
     <w:p>
       <w:pPr>
@@ -7345,10 +7642,10 @@
           <w:noProof/>
         </w:rPr>
         <w:drawing>
-          <wp:inline distT="0" distB="0" distL="0" distR="0" wp14:anchorId="050212CE" wp14:editId="6B91F0FF">
-            <wp:extent cx="5761990" cy="3239770"/>
+          <wp:inline distT="0" distB="0" distL="0" distR="0" wp14:anchorId="37F51E01" wp14:editId="42DFFAD6">
+            <wp:extent cx="5761990" cy="3241675"/>
             <wp:effectExtent l="0" t="0" r="0" b="0"/>
-            <wp:docPr id="486" name="Picture 486"/>
+            <wp:docPr id="483" name="Picture 483"/>
             <wp:cNvGraphicFramePr>
               <a:graphicFrameLocks xmlns:a="http://schemas.openxmlformats.org/drawingml/2006/main" noChangeAspect="1"/>
             </wp:cNvGraphicFramePr>
@@ -7368,7 +7665,7 @@
                   <pic:spPr>
                     <a:xfrm>
                       <a:off x="0" y="0"/>
-                      <a:ext cx="5761990" cy="3239770"/>
+                      <a:ext cx="5761990" cy="3241675"/>
                     </a:xfrm>
                     <a:prstGeom prst="rect">
                       <a:avLst/>
@@ -7383,11 +7680,16 @@
     </w:p>
     <w:p>
       <w:pPr>
-        <w:spacing w:line="360" w:lineRule="auto"/>
         <w:jc w:val="center"/>
       </w:pPr>
       <w:r>
-        <w:t>Hình 6: Giao diện admin quản lý người dùng</w:t>
+        <w:t xml:space="preserve">Hình </w:t>
+      </w:r>
+      <w:r>
+        <w:t>3</w:t>
+      </w:r>
+      <w:r>
+        <w:t>: Giao diện chi tiết giản phẩm</w:t>
       </w:r>
     </w:p>
     <w:p>
@@ -7398,12 +7700,11 @@
           <w:rFonts w:cs="Times New Roman"/>
         </w:rPr>
       </w:pPr>
-      <w:bookmarkStart w:id="23" w:name="_Toc42676385"/>
-      <w:r>
-        <w:rPr>
-          <w:rFonts w:cs="Times New Roman"/>
-        </w:rPr>
-        <w:lastRenderedPageBreak/>
+      <w:bookmarkStart w:id="21" w:name="_Toc42940225"/>
+      <w:r>
+        <w:rPr>
+          <w:rFonts w:cs="Times New Roman"/>
+        </w:rPr>
         <w:t>3</w:t>
       </w:r>
       <w:r>
@@ -7416,7 +7717,7 @@
         <w:rPr>
           <w:rFonts w:cs="Times New Roman"/>
         </w:rPr>
-        <w:t>6</w:t>
+        <w:t>4</w:t>
       </w:r>
       <w:r>
         <w:rPr>
@@ -7428,9 +7729,15 @@
         <w:rPr>
           <w:rFonts w:cs="Times New Roman"/>
         </w:rPr>
-        <w:t>Màn hình admin quản lý bài viết</w:t>
-      </w:r>
-      <w:bookmarkEnd w:id="23"/>
+        <w:t>Màn hình</w:t>
+      </w:r>
+      <w:r>
+        <w:rPr>
+          <w:rFonts w:cs="Times New Roman"/>
+        </w:rPr>
+        <w:t xml:space="preserve"> chi tiết sản phẩm (Bình luận của khách hàng)</w:t>
+      </w:r>
+      <w:bookmarkEnd w:id="21"/>
     </w:p>
     <w:p>
       <w:pPr>
@@ -7441,10 +7748,10 @@
           <w:noProof/>
         </w:rPr>
         <w:drawing>
-          <wp:inline distT="0" distB="0" distL="0" distR="0" wp14:anchorId="56C2B73D" wp14:editId="6DCF3C35">
-            <wp:extent cx="5761990" cy="3239770"/>
-            <wp:effectExtent l="0" t="0" r="0" b="0"/>
-            <wp:docPr id="487" name="Picture 487"/>
+          <wp:inline distT="0" distB="0" distL="0" distR="0" wp14:anchorId="48C51BA9" wp14:editId="760F9AAA">
+            <wp:extent cx="5761990" cy="3214370"/>
+            <wp:effectExtent l="0" t="0" r="0" b="5080"/>
+            <wp:docPr id="484" name="Picture 484"/>
             <wp:cNvGraphicFramePr>
               <a:graphicFrameLocks xmlns:a="http://schemas.openxmlformats.org/drawingml/2006/main" noChangeAspect="1"/>
             </wp:cNvGraphicFramePr>
@@ -7464,7 +7771,7 @@
                   <pic:spPr>
                     <a:xfrm>
                       <a:off x="0" y="0"/>
-                      <a:ext cx="5761990" cy="3239770"/>
+                      <a:ext cx="5761990" cy="3214370"/>
                     </a:xfrm>
                     <a:prstGeom prst="rect">
                       <a:avLst/>
@@ -7483,52 +7790,8 @@
         <w:jc w:val="center"/>
       </w:pPr>
       <w:r>
-        <w:t xml:space="preserve">Hình 7: Giao diện admin quản lý </w:t>
-      </w:r>
-      <w:r>
-        <w:t>sản phẩm</w:t>
-      </w:r>
-    </w:p>
-    <w:p>
-      <w:pPr>
-        <w:pStyle w:val="Heading2"/>
-        <w:jc w:val="both"/>
-        <w:rPr>
-          <w:rFonts w:cs="Times New Roman"/>
-        </w:rPr>
-      </w:pPr>
-      <w:bookmarkStart w:id="24" w:name="_Toc42676386"/>
-      <w:r>
-        <w:rPr>
-          <w:rFonts w:cs="Times New Roman"/>
-        </w:rPr>
-        <w:t>3</w:t>
-      </w:r>
-      <w:r>
-        <w:rPr>
-          <w:rFonts w:cs="Times New Roman"/>
-        </w:rPr>
-        <w:t>.</w:t>
-      </w:r>
-      <w:r>
-        <w:rPr>
-          <w:rFonts w:cs="Times New Roman"/>
-        </w:rPr>
-        <w:t>2</w:t>
-      </w:r>
-      <w:r>
-        <w:rPr>
-          <w:rFonts w:cs="Times New Roman"/>
-        </w:rPr>
-        <w:t xml:space="preserve">. </w:t>
-      </w:r>
-      <w:r>
-        <w:rPr>
-          <w:rFonts w:cs="Times New Roman"/>
-        </w:rPr>
-        <w:t>Thiết kế giao diện hệ thống</w:t>
-      </w:r>
-      <w:bookmarkEnd w:id="24"/>
+        <w:t>Hình 4: Giao diện chi tiết giản phẩm</w:t>
+      </w:r>
     </w:p>
     <w:p>
       <w:pPr>
@@ -7538,215 +7801,65 @@
           <w:rFonts w:cs="Times New Roman"/>
         </w:rPr>
       </w:pPr>
-      <w:bookmarkStart w:id="25" w:name="_Toc42676387"/>
-      <w:r>
-        <w:rPr>
-          <w:rFonts w:cs="Times New Roman"/>
-        </w:rPr>
+      <w:bookmarkStart w:id="22" w:name="_Toc42940226"/>
+      <w:r>
+        <w:rPr>
+          <w:rFonts w:cs="Times New Roman"/>
+        </w:rPr>
+        <w:lastRenderedPageBreak/>
         <w:t>3</w:t>
       </w:r>
       <w:r>
         <w:rPr>
           <w:rFonts w:cs="Times New Roman"/>
         </w:rPr>
-        <w:t>.</w:t>
-      </w:r>
-      <w:r>
-        <w:rPr>
-          <w:rFonts w:cs="Times New Roman"/>
-        </w:rPr>
-        <w:t>2</w:t>
-      </w:r>
-      <w:r>
-        <w:rPr>
-          <w:rFonts w:cs="Times New Roman"/>
-        </w:rPr>
-        <w:t>.</w:t>
-      </w:r>
-      <w:r>
-        <w:rPr>
-          <w:rFonts w:cs="Times New Roman"/>
-        </w:rPr>
-        <w:t xml:space="preserve">1 </w:t>
-      </w:r>
-      <w:r>
-        <w:rPr>
-          <w:rFonts w:cs="Times New Roman"/>
-        </w:rPr>
-        <w:t xml:space="preserve">Giao diện </w:t>
-      </w:r>
-      <w:r>
-        <w:rPr>
-          <w:rFonts w:cs="Times New Roman"/>
-        </w:rPr>
-        <w:t>trang chủ</w:t>
-      </w:r>
-      <w:bookmarkEnd w:id="25"/>
+        <w:t>.1.</w:t>
+      </w:r>
+      <w:r>
+        <w:rPr>
+          <w:rFonts w:cs="Times New Roman"/>
+        </w:rPr>
+        <w:t>5</w:t>
+      </w:r>
+      <w:r>
+        <w:rPr>
+          <w:rFonts w:cs="Times New Roman"/>
+        </w:rPr>
+        <w:t xml:space="preserve">. </w:t>
+      </w:r>
+      <w:r>
+        <w:rPr>
+          <w:rFonts w:cs="Times New Roman"/>
+        </w:rPr>
+        <w:t xml:space="preserve">Màn hình </w:t>
+      </w:r>
+      <w:r>
+        <w:rPr>
+          <w:rFonts w:cs="Times New Roman"/>
+        </w:rPr>
+        <w:t>admin</w:t>
+      </w:r>
+      <w:r>
+        <w:rPr>
+          <w:rFonts w:cs="Times New Roman"/>
+        </w:rPr>
+        <w:t xml:space="preserve"> (home)</w:t>
+      </w:r>
+      <w:bookmarkEnd w:id="22"/>
     </w:p>
     <w:p>
       <w:pPr>
         <w:spacing w:line="360" w:lineRule="auto"/>
-        <w:jc w:val="both"/>
-      </w:pPr>
-      <w:r>
-        <w:tab/>
-        <w:t xml:space="preserve">Đây là màn hình xuất hiện đầu tiên khi </w:t>
-      </w:r>
-      <w:r>
-        <w:t>truy cập vào trang web</w:t>
-      </w:r>
-      <w:r>
-        <w:t xml:space="preserve"> thể hiện </w:t>
-      </w:r>
-      <w:r>
-        <w:t>cho người dùng login vào trang admin</w:t>
-      </w:r>
-      <w:r>
-        <w:t xml:space="preserve"> thể </w:t>
-      </w:r>
-      <w:r>
-        <w:t>hiện các nút</w:t>
-      </w:r>
-      <w:r>
-        <w:t xml:space="preserve"> trang chủ, hỗ trợ, giới thiệu. Hiển thị được các danh mục sản phẩm và danh sách các sản phẩm của website.</w:t>
-      </w:r>
-    </w:p>
-    <w:p>
-      <w:pPr>
-        <w:spacing w:line="360" w:lineRule="auto"/>
       </w:pPr>
       <w:r>
         <w:rPr>
           <w:noProof/>
         </w:rPr>
         <w:drawing>
-          <wp:inline distT="0" distB="0" distL="0" distR="0" wp14:anchorId="56BF6956" wp14:editId="634BBFC4">
+          <wp:inline distT="0" distB="0" distL="0" distR="0" wp14:anchorId="09A7792A" wp14:editId="6FAE0F05">
             <wp:extent cx="5761990" cy="3239770"/>
             <wp:effectExtent l="0" t="0" r="0" b="0"/>
-            <wp:docPr id="2" name="Picture 2"/>
-            <wp:cNvGraphicFramePr>
-              <a:graphicFrameLocks xmlns:a="http://schemas.openxmlformats.org/drawingml/2006/main" noChangeAspect="1"/>
-            </wp:cNvGraphicFramePr>
-            <a:graphic xmlns:a="http://schemas.openxmlformats.org/drawingml/2006/main">
-              <a:graphicData uri="http://schemas.openxmlformats.org/drawingml/2006/picture">
-                <pic:pic xmlns:pic="http://schemas.openxmlformats.org/drawingml/2006/picture">
-                  <pic:nvPicPr>
-                    <pic:cNvPr id="1" name=""/>
-                    <pic:cNvPicPr/>
-                  </pic:nvPicPr>
-                  <pic:blipFill>
-                    <a:blip r:embed="rId15"/>
-                    <a:stretch>
-                      <a:fillRect/>
-                    </a:stretch>
-                  </pic:blipFill>
-                  <pic:spPr>
-                    <a:xfrm>
-                      <a:off x="0" y="0"/>
-                      <a:ext cx="5761990" cy="3239770"/>
-                    </a:xfrm>
-                    <a:prstGeom prst="rect">
-                      <a:avLst/>
-                    </a:prstGeom>
-                  </pic:spPr>
-                </pic:pic>
-              </a:graphicData>
-            </a:graphic>
-          </wp:inline>
-        </w:drawing>
-      </w:r>
-    </w:p>
-    <w:p>
-      <w:pPr>
-        <w:spacing w:line="360" w:lineRule="auto"/>
-        <w:jc w:val="center"/>
-      </w:pPr>
-      <w:r>
-        <w:t>Hình 8: Giao diện trang chủ</w:t>
-      </w:r>
-    </w:p>
-    <w:p>
-      <w:pPr>
-        <w:pStyle w:val="Heading3"/>
-        <w:ind w:firstLine="720"/>
-        <w:rPr>
-          <w:rFonts w:cs="Times New Roman"/>
-        </w:rPr>
-      </w:pPr>
-      <w:bookmarkStart w:id="26" w:name="_Toc42676388"/>
-      <w:r>
-        <w:rPr>
-          <w:rFonts w:cs="Times New Roman"/>
-        </w:rPr>
-        <w:lastRenderedPageBreak/>
-        <w:t>3</w:t>
-      </w:r>
-      <w:r>
-        <w:rPr>
-          <w:rFonts w:cs="Times New Roman"/>
-        </w:rPr>
-        <w:t>.</w:t>
-      </w:r>
-      <w:r>
-        <w:rPr>
-          <w:rFonts w:cs="Times New Roman"/>
-        </w:rPr>
-        <w:t>2</w:t>
-      </w:r>
-      <w:r>
-        <w:rPr>
-          <w:rFonts w:cs="Times New Roman"/>
-        </w:rPr>
-        <w:t>.</w:t>
-      </w:r>
-      <w:r>
-        <w:rPr>
-          <w:rFonts w:cs="Times New Roman"/>
-        </w:rPr>
-        <w:t xml:space="preserve">2 </w:t>
-      </w:r>
-      <w:r>
-        <w:rPr>
-          <w:rFonts w:cs="Times New Roman"/>
-        </w:rPr>
-        <w:t xml:space="preserve">Giao diện </w:t>
-      </w:r>
-      <w:r>
-        <w:rPr>
-          <w:rFonts w:cs="Times New Roman"/>
-        </w:rPr>
-        <w:t xml:space="preserve">trang </w:t>
-      </w:r>
-      <w:r>
-        <w:rPr>
-          <w:rFonts w:cs="Times New Roman"/>
-        </w:rPr>
-        <w:t>danh sách sản phẩm theo danh mục</w:t>
-      </w:r>
-      <w:bookmarkEnd w:id="26"/>
-    </w:p>
-    <w:p>
-      <w:pPr>
-        <w:spacing w:line="360" w:lineRule="auto"/>
-      </w:pPr>
-      <w:r>
-        <w:tab/>
-        <w:t xml:space="preserve">Hiển thị đươc các </w:t>
-      </w:r>
-      <w:r>
-        <w:t>sản phẩm theo từng danh mục.</w:t>
-      </w:r>
-    </w:p>
-    <w:p>
-      <w:r>
-        <w:rPr>
-          <w:noProof/>
-        </w:rPr>
-        <w:drawing>
-          <wp:inline distT="0" distB="0" distL="0" distR="0" wp14:anchorId="0D87CBBD" wp14:editId="62B9F3BE">
-            <wp:extent cx="5761990" cy="3239770"/>
-            <wp:effectExtent l="0" t="0" r="0" b="0"/>
-            <wp:docPr id="4" name="Picture 4"/>
+            <wp:docPr id="485" name="Picture 485"/>
             <wp:cNvGraphicFramePr>
               <a:graphicFrameLocks xmlns:a="http://schemas.openxmlformats.org/drawingml/2006/main" noChangeAspect="1"/>
             </wp:cNvGraphicFramePr>
@@ -7785,7 +7898,7 @@
         <w:jc w:val="center"/>
       </w:pPr>
       <w:r>
-        <w:t>Hình 9: Giao diện trang danh mục</w:t>
+        <w:t>Hình 5: Giao diện trang chủ admin</w:t>
       </w:r>
     </w:p>
     <w:p>
@@ -7796,7 +7909,7 @@
           <w:rFonts w:cs="Times New Roman"/>
         </w:rPr>
       </w:pPr>
-      <w:bookmarkStart w:id="27" w:name="_Toc42676389"/>
+      <w:bookmarkStart w:id="23" w:name="_Toc42940227"/>
       <w:r>
         <w:rPr>
           <w:rFonts w:cs="Times New Roman"/>
@@ -7807,38 +7920,47 @@
         <w:rPr>
           <w:rFonts w:cs="Times New Roman"/>
         </w:rPr>
-        <w:t>.</w:t>
-      </w:r>
-      <w:r>
-        <w:rPr>
-          <w:rFonts w:cs="Times New Roman"/>
-        </w:rPr>
-        <w:t>2</w:t>
-      </w:r>
-      <w:r>
-        <w:rPr>
-          <w:rFonts w:cs="Times New Roman"/>
-        </w:rPr>
-        <w:t>.</w:t>
-      </w:r>
-      <w:r>
-        <w:rPr>
-          <w:rFonts w:cs="Times New Roman"/>
-        </w:rPr>
-        <w:t>3 Giao diện trang hỗ trợ</w:t>
-      </w:r>
-      <w:bookmarkEnd w:id="27"/>
-    </w:p>
-    <w:p>
+        <w:t>.1.</w:t>
+      </w:r>
+      <w:r>
+        <w:rPr>
+          <w:rFonts w:cs="Times New Roman"/>
+        </w:rPr>
+        <w:t>6</w:t>
+      </w:r>
+      <w:r>
+        <w:rPr>
+          <w:rFonts w:cs="Times New Roman"/>
+        </w:rPr>
+        <w:t xml:space="preserve">. </w:t>
+      </w:r>
+      <w:r>
+        <w:rPr>
+          <w:rFonts w:cs="Times New Roman"/>
+        </w:rPr>
+        <w:t xml:space="preserve">Màn hình admin </w:t>
+      </w:r>
+      <w:r>
+        <w:rPr>
+          <w:rFonts w:cs="Times New Roman"/>
+        </w:rPr>
+        <w:t>quản lý người dùng</w:t>
+      </w:r>
+      <w:bookmarkEnd w:id="23"/>
+    </w:p>
+    <w:p>
+      <w:pPr>
+        <w:spacing w:line="360" w:lineRule="auto"/>
+      </w:pPr>
       <w:r>
         <w:rPr>
           <w:noProof/>
         </w:rPr>
         <w:drawing>
-          <wp:inline distT="0" distB="0" distL="0" distR="0" wp14:anchorId="7AB32EDE" wp14:editId="6F30C3E3">
+          <wp:inline distT="0" distB="0" distL="0" distR="0" wp14:anchorId="050212CE" wp14:editId="6B91F0FF">
             <wp:extent cx="5761990" cy="3239770"/>
             <wp:effectExtent l="0" t="0" r="0" b="0"/>
-            <wp:docPr id="5" name="Picture 5"/>
+            <wp:docPr id="486" name="Picture 486"/>
             <wp:cNvGraphicFramePr>
               <a:graphicFrameLocks xmlns:a="http://schemas.openxmlformats.org/drawingml/2006/main" noChangeAspect="1"/>
             </wp:cNvGraphicFramePr>
@@ -7877,7 +7999,7 @@
         <w:jc w:val="center"/>
       </w:pPr>
       <w:r>
-        <w:t>Hình 10: Giao diện trang hỗ trợ</w:t>
+        <w:t>Hình 6: Giao diện admin quản lý người dùng</w:t>
       </w:r>
     </w:p>
     <w:p>
@@ -7888,7 +8010,7 @@
           <w:rFonts w:cs="Times New Roman"/>
         </w:rPr>
       </w:pPr>
-      <w:bookmarkStart w:id="28" w:name="_Toc42676390"/>
+      <w:bookmarkStart w:id="24" w:name="_Toc42940228"/>
       <w:r>
         <w:rPr>
           <w:rFonts w:cs="Times New Roman"/>
@@ -7900,54 +8022,41 @@
         <w:rPr>
           <w:rFonts w:cs="Times New Roman"/>
         </w:rPr>
-        <w:t>.</w:t>
-      </w:r>
-      <w:r>
-        <w:rPr>
-          <w:rFonts w:cs="Times New Roman"/>
-        </w:rPr>
-        <w:t>2</w:t>
-      </w:r>
-      <w:r>
-        <w:rPr>
-          <w:rFonts w:cs="Times New Roman"/>
-        </w:rPr>
-        <w:t>.</w:t>
-      </w:r>
-      <w:r>
-        <w:rPr>
-          <w:rFonts w:cs="Times New Roman"/>
-        </w:rPr>
-        <w:t>4</w:t>
-      </w:r>
-      <w:r>
-        <w:rPr>
-          <w:rFonts w:cs="Times New Roman"/>
-        </w:rPr>
-        <w:t xml:space="preserve"> </w:t>
-      </w:r>
-      <w:r>
-        <w:rPr>
-          <w:rFonts w:cs="Times New Roman"/>
-        </w:rPr>
-        <w:t>Giao diện trang chi tiết sản phẩm</w:t>
-      </w:r>
-      <w:bookmarkEnd w:id="28"/>
+        <w:t>.1.</w:t>
+      </w:r>
+      <w:r>
+        <w:rPr>
+          <w:rFonts w:cs="Times New Roman"/>
+        </w:rPr>
+        <w:t>6</w:t>
+      </w:r>
+      <w:r>
+        <w:rPr>
+          <w:rFonts w:cs="Times New Roman"/>
+        </w:rPr>
+        <w:t xml:space="preserve">. </w:t>
+      </w:r>
+      <w:r>
+        <w:rPr>
+          <w:rFonts w:cs="Times New Roman"/>
+        </w:rPr>
+        <w:t>Màn hình admin quản lý bài viết</w:t>
+      </w:r>
+      <w:bookmarkEnd w:id="24"/>
     </w:p>
     <w:p>
       <w:pPr>
         <w:spacing w:line="360" w:lineRule="auto"/>
-        <w:jc w:val="center"/>
       </w:pPr>
       <w:r>
         <w:rPr>
           <w:noProof/>
         </w:rPr>
         <w:drawing>
-          <wp:inline distT="0" distB="0" distL="0" distR="0" wp14:anchorId="176B0DCF" wp14:editId="3475065C">
+          <wp:inline distT="0" distB="0" distL="0" distR="0" wp14:anchorId="56C2B73D" wp14:editId="6DCF3C35">
             <wp:extent cx="5761990" cy="3239770"/>
             <wp:effectExtent l="0" t="0" r="0" b="0"/>
-            <wp:docPr id="6" name="Picture 6"/>
+            <wp:docPr id="487" name="Picture 487"/>
             <wp:cNvGraphicFramePr>
               <a:graphicFrameLocks xmlns:a="http://schemas.openxmlformats.org/drawingml/2006/main" noChangeAspect="1"/>
             </wp:cNvGraphicFramePr>
@@ -7986,8 +8095,52 @@
         <w:jc w:val="center"/>
       </w:pPr>
       <w:r>
-        <w:t>Hình 11: Giao diện trang Chi tiết sản phẩm</w:t>
-      </w:r>
+        <w:t xml:space="preserve">Hình 7: Giao diện admin quản lý </w:t>
+      </w:r>
+      <w:r>
+        <w:t>sản phẩm</w:t>
+      </w:r>
+    </w:p>
+    <w:p>
+      <w:pPr>
+        <w:pStyle w:val="Heading2"/>
+        <w:jc w:val="both"/>
+        <w:rPr>
+          <w:rFonts w:cs="Times New Roman"/>
+        </w:rPr>
+      </w:pPr>
+      <w:bookmarkStart w:id="25" w:name="_Toc42940229"/>
+      <w:r>
+        <w:rPr>
+          <w:rFonts w:cs="Times New Roman"/>
+        </w:rPr>
+        <w:t>3</w:t>
+      </w:r>
+      <w:r>
+        <w:rPr>
+          <w:rFonts w:cs="Times New Roman"/>
+        </w:rPr>
+        <w:t>.</w:t>
+      </w:r>
+      <w:r>
+        <w:rPr>
+          <w:rFonts w:cs="Times New Roman"/>
+        </w:rPr>
+        <w:t>2</w:t>
+      </w:r>
+      <w:r>
+        <w:rPr>
+          <w:rFonts w:cs="Times New Roman"/>
+        </w:rPr>
+        <w:t xml:space="preserve">. </w:t>
+      </w:r>
+      <w:r>
+        <w:rPr>
+          <w:rFonts w:cs="Times New Roman"/>
+        </w:rPr>
+        <w:t>Thiết kế giao diện hệ thống</w:t>
+      </w:r>
+      <w:bookmarkEnd w:id="25"/>
     </w:p>
     <w:p>
       <w:pPr>
@@ -7997,7 +8150,7 @@
           <w:rFonts w:cs="Times New Roman"/>
         </w:rPr>
       </w:pPr>
-      <w:bookmarkStart w:id="29" w:name="_Toc42676391"/>
+      <w:bookmarkStart w:id="26" w:name="_Toc42940230"/>
       <w:r>
         <w:rPr>
           <w:rFonts w:cs="Times New Roman"/>
@@ -8026,29 +8179,186 @@
         <w:rPr>
           <w:rFonts w:cs="Times New Roman"/>
         </w:rPr>
-        <w:t xml:space="preserve">5 Giao diện trang </w:t>
-      </w:r>
-      <w:r>
-        <w:rPr>
-          <w:rFonts w:cs="Times New Roman"/>
-        </w:rPr>
-        <w:t>chính admin</w:t>
-      </w:r>
-      <w:bookmarkEnd w:id="29"/>
+        <w:t xml:space="preserve">1 </w:t>
+      </w:r>
+      <w:r>
+        <w:rPr>
+          <w:rFonts w:cs="Times New Roman"/>
+        </w:rPr>
+        <w:t xml:space="preserve">Giao diện </w:t>
+      </w:r>
+      <w:r>
+        <w:rPr>
+          <w:rFonts w:cs="Times New Roman"/>
+        </w:rPr>
+        <w:t>trang chủ</w:t>
+      </w:r>
+      <w:bookmarkEnd w:id="26"/>
     </w:p>
     <w:p>
       <w:pPr>
         <w:spacing w:line="360" w:lineRule="auto"/>
+        <w:jc w:val="both"/>
+      </w:pPr>
+      <w:r>
+        <w:tab/>
+        <w:t xml:space="preserve">Đây là màn hình xuất hiện đầu tiên khi </w:t>
+      </w:r>
+      <w:r>
+        <w:t>truy cập vào trang web</w:t>
+      </w:r>
+      <w:r>
+        <w:t xml:space="preserve"> thể hiện </w:t>
+      </w:r>
+      <w:r>
+        <w:t>cho người dùng login vào trang admin</w:t>
+      </w:r>
+      <w:r>
+        <w:t xml:space="preserve"> thể </w:t>
+      </w:r>
+      <w:r>
+        <w:t>hiện các nút</w:t>
+      </w:r>
+      <w:r>
+        <w:t xml:space="preserve"> trang chủ, hỗ trợ, giới thiệu. Hiển thị được các danh mục sản phẩm và danh sách các sản phẩm của website.</w:t>
+      </w:r>
+    </w:p>
+    <w:p>
+      <w:pPr>
+        <w:spacing w:line="360" w:lineRule="auto"/>
       </w:pPr>
       <w:r>
         <w:rPr>
           <w:noProof/>
         </w:rPr>
         <w:drawing>
-          <wp:inline distT="0" distB="0" distL="0" distR="0" wp14:anchorId="18E5CB4A" wp14:editId="562DC008">
-            <wp:extent cx="5761990" cy="1633220"/>
-            <wp:effectExtent l="0" t="0" r="0" b="5080"/>
-            <wp:docPr id="10" name="Picture 10"/>
+          <wp:inline distT="0" distB="0" distL="0" distR="0" wp14:anchorId="56BF6956" wp14:editId="634BBFC4">
+            <wp:extent cx="5761990" cy="3239770"/>
+            <wp:effectExtent l="0" t="0" r="0" b="0"/>
+            <wp:docPr id="2" name="Picture 2"/>
+            <wp:cNvGraphicFramePr>
+              <a:graphicFrameLocks xmlns:a="http://schemas.openxmlformats.org/drawingml/2006/main" noChangeAspect="1"/>
+            </wp:cNvGraphicFramePr>
+            <a:graphic xmlns:a="http://schemas.openxmlformats.org/drawingml/2006/main">
+              <a:graphicData uri="http://schemas.openxmlformats.org/drawingml/2006/picture">
+                <pic:pic xmlns:pic="http://schemas.openxmlformats.org/drawingml/2006/picture">
+                  <pic:nvPicPr>
+                    <pic:cNvPr id="1" name=""/>
+                    <pic:cNvPicPr/>
+                  </pic:nvPicPr>
+                  <pic:blipFill>
+                    <a:blip r:embed="rId18"/>
+                    <a:stretch>
+                      <a:fillRect/>
+                    </a:stretch>
+                  </pic:blipFill>
+                  <pic:spPr>
+                    <a:xfrm>
+                      <a:off x="0" y="0"/>
+                      <a:ext cx="5761990" cy="3239770"/>
+                    </a:xfrm>
+                    <a:prstGeom prst="rect">
+                      <a:avLst/>
+                    </a:prstGeom>
+                  </pic:spPr>
+                </pic:pic>
+              </a:graphicData>
+            </a:graphic>
+          </wp:inline>
+        </w:drawing>
+      </w:r>
+    </w:p>
+    <w:p>
+      <w:pPr>
+        <w:spacing w:line="360" w:lineRule="auto"/>
+        <w:jc w:val="center"/>
+      </w:pPr>
+      <w:r>
+        <w:t>Hình 8: Giao diện trang chủ</w:t>
+      </w:r>
+    </w:p>
+    <w:p>
+      <w:pPr>
+        <w:pStyle w:val="Heading3"/>
+        <w:ind w:firstLine="720"/>
+        <w:rPr>
+          <w:rFonts w:cs="Times New Roman"/>
+        </w:rPr>
+      </w:pPr>
+      <w:bookmarkStart w:id="27" w:name="_Toc42940231"/>
+      <w:r>
+        <w:rPr>
+          <w:rFonts w:cs="Times New Roman"/>
+        </w:rPr>
+        <w:lastRenderedPageBreak/>
+        <w:t>3</w:t>
+      </w:r>
+      <w:r>
+        <w:rPr>
+          <w:rFonts w:cs="Times New Roman"/>
+        </w:rPr>
+        <w:t>.</w:t>
+      </w:r>
+      <w:r>
+        <w:rPr>
+          <w:rFonts w:cs="Times New Roman"/>
+        </w:rPr>
+        <w:t>2</w:t>
+      </w:r>
+      <w:r>
+        <w:rPr>
+          <w:rFonts w:cs="Times New Roman"/>
+        </w:rPr>
+        <w:t>.</w:t>
+      </w:r>
+      <w:r>
+        <w:rPr>
+          <w:rFonts w:cs="Times New Roman"/>
+        </w:rPr>
+        <w:t xml:space="preserve">2 </w:t>
+      </w:r>
+      <w:r>
+        <w:rPr>
+          <w:rFonts w:cs="Times New Roman"/>
+        </w:rPr>
+        <w:t xml:space="preserve">Giao diện </w:t>
+      </w:r>
+      <w:r>
+        <w:rPr>
+          <w:rFonts w:cs="Times New Roman"/>
+        </w:rPr>
+        <w:t xml:space="preserve">trang </w:t>
+      </w:r>
+      <w:r>
+        <w:rPr>
+          <w:rFonts w:cs="Times New Roman"/>
+        </w:rPr>
+        <w:t>danh sách sản phẩm theo danh mục</w:t>
+      </w:r>
+      <w:bookmarkEnd w:id="27"/>
+    </w:p>
+    <w:p>
+      <w:pPr>
+        <w:spacing w:line="360" w:lineRule="auto"/>
+      </w:pPr>
+      <w:r>
+        <w:tab/>
+        <w:t xml:space="preserve">Hiển thị đươc các </w:t>
+      </w:r>
+      <w:r>
+        <w:t>sản phẩm theo từng danh mục.</w:t>
+      </w:r>
+    </w:p>
+    <w:p>
+      <w:r>
+        <w:rPr>
+          <w:noProof/>
+        </w:rPr>
+        <w:drawing>
+          <wp:inline distT="0" distB="0" distL="0" distR="0" wp14:anchorId="0D87CBBD" wp14:editId="62B9F3BE">
+            <wp:extent cx="5761990" cy="3239770"/>
+            <wp:effectExtent l="0" t="0" r="0" b="0"/>
+            <wp:docPr id="4" name="Picture 4"/>
             <wp:cNvGraphicFramePr>
               <a:graphicFrameLocks xmlns:a="http://schemas.openxmlformats.org/drawingml/2006/main" noChangeAspect="1"/>
             </wp:cNvGraphicFramePr>
@@ -8068,7 +8378,7 @@
                   <pic:spPr>
                     <a:xfrm>
                       <a:off x="0" y="0"/>
-                      <a:ext cx="5761990" cy="1633220"/>
+                      <a:ext cx="5761990" cy="3239770"/>
                     </a:xfrm>
                     <a:prstGeom prst="rect">
                       <a:avLst/>
@@ -8084,13 +8394,10 @@
     <w:p>
       <w:pPr>
         <w:spacing w:line="360" w:lineRule="auto"/>
-        <w:ind w:firstLine="720"/>
-      </w:pPr>
-      <w:r>
-        <w:t>Màn hình</w:t>
-      </w:r>
-      <w:r>
-        <w:t xml:space="preserve"> giúp admin có thể quản lý được các thông tin trên website gồm: quản lý người dùng và quản lý sản phẩm.</w:t>
+        <w:jc w:val="center"/>
+      </w:pPr>
+      <w:r>
+        <w:t>Hình 9: Giao diện trang danh mục</w:t>
       </w:r>
     </w:p>
     <w:p>
@@ -8101,12 +8408,11 @@
           <w:rFonts w:cs="Times New Roman"/>
         </w:rPr>
       </w:pPr>
-      <w:bookmarkStart w:id="30" w:name="_Toc42676392"/>
-      <w:r>
-        <w:rPr>
-          <w:rFonts w:cs="Times New Roman"/>
-        </w:rPr>
-        <w:lastRenderedPageBreak/>
+      <w:bookmarkStart w:id="28" w:name="_Toc42940232"/>
+      <w:r>
+        <w:rPr>
+          <w:rFonts w:cs="Times New Roman"/>
+        </w:rPr>
         <w:t>3</w:t>
       </w:r>
       <w:r>
@@ -8131,33 +8437,20 @@
         <w:rPr>
           <w:rFonts w:cs="Times New Roman"/>
         </w:rPr>
-        <w:t xml:space="preserve">6 Giao diện </w:t>
-      </w:r>
-      <w:r>
-        <w:rPr>
-          <w:rFonts w:cs="Times New Roman"/>
-        </w:rPr>
-        <w:t>admin quản lý users</w:t>
-      </w:r>
-      <w:bookmarkEnd w:id="30"/>
-    </w:p>
-    <w:p>
-      <w:pPr>
-        <w:spacing w:line="360" w:lineRule="auto"/>
-      </w:pPr>
-      <w:r>
-        <w:tab/>
-        <w:t>Dùng để tạo bài đăng, quản lý bài đăng, quản lý người dùng, quản lý loại sản phẩm.</w:t>
-      </w:r>
+        <w:t>3 Giao diện trang hỗ trợ</w:t>
+      </w:r>
+      <w:bookmarkEnd w:id="28"/>
+    </w:p>
+    <w:p>
       <w:r>
         <w:rPr>
           <w:noProof/>
         </w:rPr>
         <w:drawing>
-          <wp:inline distT="0" distB="0" distL="0" distR="0" wp14:anchorId="396E282E" wp14:editId="44403842">
-            <wp:extent cx="5761990" cy="1973580"/>
-            <wp:effectExtent l="0" t="0" r="0" b="7620"/>
-            <wp:docPr id="12" name="Picture 12"/>
+          <wp:inline distT="0" distB="0" distL="0" distR="0" wp14:anchorId="7AB32EDE" wp14:editId="6F30C3E3">
+            <wp:extent cx="5761990" cy="3239770"/>
+            <wp:effectExtent l="0" t="0" r="0" b="0"/>
+            <wp:docPr id="5" name="Picture 5"/>
             <wp:cNvGraphicFramePr>
               <a:graphicFrameLocks xmlns:a="http://schemas.openxmlformats.org/drawingml/2006/main" noChangeAspect="1"/>
             </wp:cNvGraphicFramePr>
@@ -8177,7 +8470,7 @@
                   <pic:spPr>
                     <a:xfrm>
                       <a:off x="0" y="0"/>
-                      <a:ext cx="5761990" cy="1973580"/>
+                      <a:ext cx="5761990" cy="3239770"/>
                     </a:xfrm>
                     <a:prstGeom prst="rect">
                       <a:avLst/>
@@ -8192,17 +8485,27 @@
     </w:p>
     <w:p>
       <w:pPr>
+        <w:spacing w:line="360" w:lineRule="auto"/>
+        <w:jc w:val="center"/>
+      </w:pPr>
+      <w:r>
+        <w:t>Hình 10: Giao diện trang hỗ trợ</w:t>
+      </w:r>
+    </w:p>
+    <w:p>
+      <w:pPr>
         <w:pStyle w:val="Heading3"/>
         <w:ind w:firstLine="720"/>
         <w:rPr>
           <w:rFonts w:cs="Times New Roman"/>
         </w:rPr>
       </w:pPr>
-      <w:bookmarkStart w:id="31" w:name="_Toc42676393"/>
-      <w:r>
-        <w:rPr>
-          <w:rFonts w:cs="Times New Roman"/>
-        </w:rPr>
+      <w:bookmarkStart w:id="29" w:name="_Toc42940233"/>
+      <w:r>
+        <w:rPr>
+          <w:rFonts w:cs="Times New Roman"/>
+        </w:rPr>
+        <w:lastRenderedPageBreak/>
         <w:t>3</w:t>
       </w:r>
       <w:r>
@@ -8227,41 +8530,36 @@
         <w:rPr>
           <w:rFonts w:cs="Times New Roman"/>
         </w:rPr>
-        <w:t>7</w:t>
-      </w:r>
-      <w:r>
-        <w:rPr>
-          <w:rFonts w:cs="Times New Roman"/>
-        </w:rPr>
-        <w:t xml:space="preserve"> Giao diện </w:t>
-      </w:r>
-      <w:r>
-        <w:rPr>
-          <w:rFonts w:cs="Times New Roman"/>
-        </w:rPr>
-        <w:t>chức năng đăng bài</w:t>
-      </w:r>
-      <w:bookmarkEnd w:id="31"/>
+        <w:t>4</w:t>
+      </w:r>
+      <w:r>
+        <w:rPr>
+          <w:rFonts w:cs="Times New Roman"/>
+        </w:rPr>
+        <w:t xml:space="preserve"> </w:t>
+      </w:r>
+      <w:r>
+        <w:rPr>
+          <w:rFonts w:cs="Times New Roman"/>
+        </w:rPr>
+        <w:t>Giao diện trang chi tiết sản phẩm</w:t>
+      </w:r>
+      <w:bookmarkEnd w:id="29"/>
     </w:p>
     <w:p>
       <w:pPr>
         <w:spacing w:line="360" w:lineRule="auto"/>
-      </w:pPr>
-      <w:r>
-        <w:tab/>
-        <w:t>Dùng để đăng bài gồm các thông tin như: Tilte, hình ảnh, body, public</w:t>
-      </w:r>
-    </w:p>
-    <w:p>
+        <w:jc w:val="center"/>
+      </w:pPr>
       <w:r>
         <w:rPr>
           <w:noProof/>
         </w:rPr>
         <w:drawing>
-          <wp:inline distT="0" distB="0" distL="0" distR="0" wp14:anchorId="0C7EB31D" wp14:editId="0073A852">
-            <wp:extent cx="5761990" cy="2639695"/>
-            <wp:effectExtent l="0" t="0" r="0" b="8255"/>
-            <wp:docPr id="13" name="Picture 13"/>
+          <wp:inline distT="0" distB="0" distL="0" distR="0" wp14:anchorId="176B0DCF" wp14:editId="3475065C">
+            <wp:extent cx="5761990" cy="3239770"/>
+            <wp:effectExtent l="0" t="0" r="0" b="0"/>
+            <wp:docPr id="6" name="Picture 6"/>
             <wp:cNvGraphicFramePr>
               <a:graphicFrameLocks xmlns:a="http://schemas.openxmlformats.org/drawingml/2006/main" noChangeAspect="1"/>
             </wp:cNvGraphicFramePr>
@@ -8281,7 +8579,7 @@
                   <pic:spPr>
                     <a:xfrm>
                       <a:off x="0" y="0"/>
-                      <a:ext cx="5761990" cy="2639695"/>
+                      <a:ext cx="5761990" cy="3239770"/>
                     </a:xfrm>
                     <a:prstGeom prst="rect">
                       <a:avLst/>
@@ -8296,13 +8594,22 @@
     </w:p>
     <w:p>
       <w:pPr>
+        <w:spacing w:line="360" w:lineRule="auto"/>
+        <w:jc w:val="center"/>
+      </w:pPr>
+      <w:r>
+        <w:t>Hình 11: Giao diện trang Chi tiết sản phẩm</w:t>
+      </w:r>
+    </w:p>
+    <w:p>
+      <w:pPr>
         <w:pStyle w:val="Heading3"/>
         <w:ind w:firstLine="720"/>
         <w:rPr>
           <w:rFonts w:cs="Times New Roman"/>
         </w:rPr>
       </w:pPr>
-      <w:bookmarkStart w:id="32" w:name="_Toc42676394"/>
+      <w:bookmarkStart w:id="30" w:name="_Toc42940234"/>
       <w:r>
         <w:rPr>
           <w:rFonts w:cs="Times New Roman"/>
@@ -8331,32 +8638,29 @@
         <w:rPr>
           <w:rFonts w:cs="Times New Roman"/>
         </w:rPr>
-        <w:t>8</w:t>
-      </w:r>
-      <w:r>
-        <w:rPr>
-          <w:rFonts w:cs="Times New Roman"/>
-        </w:rPr>
-        <w:t xml:space="preserve"> Giao diện chức năng đăng bài</w:t>
-      </w:r>
-      <w:bookmarkEnd w:id="32"/>
-    </w:p>
-    <w:p>
-      <w:pPr>
-        <w:ind w:firstLine="720"/>
-      </w:pPr>
-      <w:r>
-        <w:t>Dùng để quản lý các bài đã đăng</w:t>
-      </w:r>
+        <w:t xml:space="preserve">5 Giao diện trang </w:t>
+      </w:r>
+      <w:r>
+        <w:rPr>
+          <w:rFonts w:cs="Times New Roman"/>
+        </w:rPr>
+        <w:t>chính admin</w:t>
+      </w:r>
+      <w:bookmarkEnd w:id="30"/>
+    </w:p>
+    <w:p>
+      <w:pPr>
+        <w:spacing w:line="360" w:lineRule="auto"/>
+      </w:pPr>
       <w:r>
         <w:rPr>
           <w:noProof/>
         </w:rPr>
         <w:drawing>
-          <wp:inline distT="0" distB="0" distL="0" distR="0" wp14:anchorId="399868E3" wp14:editId="0AE55F80">
-            <wp:extent cx="5760243" cy="2208362"/>
-            <wp:effectExtent l="0" t="0" r="0" b="1905"/>
-            <wp:docPr id="16" name="Picture 16"/>
+          <wp:inline distT="0" distB="0" distL="0" distR="0" wp14:anchorId="18E5CB4A" wp14:editId="562DC008">
+            <wp:extent cx="5761990" cy="1633220"/>
+            <wp:effectExtent l="0" t="0" r="0" b="5080"/>
+            <wp:docPr id="10" name="Picture 10"/>
             <wp:cNvGraphicFramePr>
               <a:graphicFrameLocks xmlns:a="http://schemas.openxmlformats.org/drawingml/2006/main" noChangeAspect="1"/>
             </wp:cNvGraphicFramePr>
@@ -8376,7 +8680,7 @@
                   <pic:spPr>
                     <a:xfrm>
                       <a:off x="0" y="0"/>
-                      <a:ext cx="5772427" cy="2213033"/>
+                      <a:ext cx="5761990" cy="1633220"/>
                     </a:xfrm>
                     <a:prstGeom prst="rect">
                       <a:avLst/>
@@ -8391,13 +8695,25 @@
     </w:p>
     <w:p>
       <w:pPr>
+        <w:spacing w:line="360" w:lineRule="auto"/>
+        <w:ind w:firstLine="720"/>
+      </w:pPr>
+      <w:r>
+        <w:t>Màn hình</w:t>
+      </w:r>
+      <w:r>
+        <w:t xml:space="preserve"> giúp admin có thể quản lý được các thông tin trên website gồm: quản lý người dùng và quản lý sản phẩm.</w:t>
+      </w:r>
+    </w:p>
+    <w:p>
+      <w:pPr>
         <w:pStyle w:val="Heading3"/>
         <w:ind w:firstLine="720"/>
         <w:rPr>
           <w:rFonts w:cs="Times New Roman"/>
         </w:rPr>
       </w:pPr>
-      <w:bookmarkStart w:id="33" w:name="_Toc42676395"/>
+      <w:bookmarkStart w:id="31" w:name="_Toc42940235"/>
       <w:r>
         <w:rPr>
           <w:rFonts w:cs="Times New Roman"/>
@@ -8427,15 +8743,15 @@
         <w:rPr>
           <w:rFonts w:cs="Times New Roman"/>
         </w:rPr>
-        <w:t>9</w:t>
-      </w:r>
-      <w:r>
-        <w:rPr>
-          <w:rFonts w:cs="Times New Roman"/>
-        </w:rPr>
-        <w:t xml:space="preserve"> Giao diện thêm sửa người dùng</w:t>
-      </w:r>
-      <w:bookmarkEnd w:id="33"/>
+        <w:t xml:space="preserve">6 Giao diện </w:t>
+      </w:r>
+      <w:r>
+        <w:rPr>
+          <w:rFonts w:cs="Times New Roman"/>
+        </w:rPr>
+        <w:t>admin quản lý users</w:t>
+      </w:r>
+      <w:bookmarkEnd w:id="31"/>
     </w:p>
     <w:p>
       <w:pPr>
@@ -8443,25 +8759,17 @@
       </w:pPr>
       <w:r>
         <w:tab/>
-        <w:t>Thêm thông tin người đăng gồm: username, email, password</w:t>
-      </w:r>
-      <w:r>
-        <w:t>,..</w:t>
-      </w:r>
-    </w:p>
-    <w:p>
-      <w:pPr>
-        <w:ind w:firstLine="720"/>
-      </w:pPr>
+        <w:t>Dùng để tạo bài đăng, quản lý bài đăng, quản lý người dùng, quản lý loại sản phẩm.</w:t>
+      </w:r>
       <w:r>
         <w:rPr>
           <w:noProof/>
         </w:rPr>
         <w:drawing>
-          <wp:inline distT="0" distB="0" distL="0" distR="0" wp14:anchorId="416473B7" wp14:editId="30B68DC7">
-            <wp:extent cx="5761990" cy="1926590"/>
-            <wp:effectExtent l="0" t="0" r="0" b="0"/>
-            <wp:docPr id="21" name="Picture 21"/>
+          <wp:inline distT="0" distB="0" distL="0" distR="0" wp14:anchorId="396E282E" wp14:editId="44403842">
+            <wp:extent cx="5761990" cy="1973580"/>
+            <wp:effectExtent l="0" t="0" r="0" b="7620"/>
+            <wp:docPr id="12" name="Picture 12"/>
             <wp:cNvGraphicFramePr>
               <a:graphicFrameLocks xmlns:a="http://schemas.openxmlformats.org/drawingml/2006/main" noChangeAspect="1"/>
             </wp:cNvGraphicFramePr>
@@ -8481,7 +8789,7 @@
                   <pic:spPr>
                     <a:xfrm>
                       <a:off x="0" y="0"/>
-                      <a:ext cx="5761990" cy="1926590"/>
+                      <a:ext cx="5761990" cy="1973580"/>
                     </a:xfrm>
                     <a:prstGeom prst="rect">
                       <a:avLst/>
@@ -8502,7 +8810,7 @@
           <w:rFonts w:cs="Times New Roman"/>
         </w:rPr>
       </w:pPr>
-      <w:bookmarkStart w:id="34" w:name="_Toc42676396"/>
+      <w:bookmarkStart w:id="32" w:name="_Toc42940236"/>
       <w:r>
         <w:rPr>
           <w:rFonts w:cs="Times New Roman"/>
@@ -8531,38 +8839,41 @@
         <w:rPr>
           <w:rFonts w:cs="Times New Roman"/>
         </w:rPr>
-        <w:t>10</w:t>
-      </w:r>
-      <w:r>
-        <w:rPr>
-          <w:rFonts w:cs="Times New Roman"/>
-        </w:rPr>
-        <w:t xml:space="preserve"> Giao diện thêm sửa người dùng</w:t>
-      </w:r>
-      <w:bookmarkEnd w:id="34"/>
+        <w:t>7</w:t>
+      </w:r>
+      <w:r>
+        <w:rPr>
+          <w:rFonts w:cs="Times New Roman"/>
+        </w:rPr>
+        <w:t xml:space="preserve"> Giao diện </w:t>
+      </w:r>
+      <w:r>
+        <w:rPr>
+          <w:rFonts w:cs="Times New Roman"/>
+        </w:rPr>
+        <w:t>chức năng đăng bài</w:t>
+      </w:r>
+      <w:bookmarkEnd w:id="32"/>
     </w:p>
     <w:p>
       <w:pPr>
         <w:spacing w:line="360" w:lineRule="auto"/>
-        <w:ind w:firstLine="720"/>
-      </w:pPr>
-      <w:r>
-        <w:t>Tạo và lưu các loại sản phẩm</w:t>
-      </w:r>
-    </w:p>
-    <w:p>
-      <w:pPr>
-        <w:ind w:firstLine="720"/>
-      </w:pPr>
+      </w:pPr>
+      <w:r>
+        <w:tab/>
+        <w:t>Dùng để đăng bài gồm các thông tin như: Tilte, hình ảnh, body, public</w:t>
+      </w:r>
+    </w:p>
+    <w:p>
       <w:r>
         <w:rPr>
           <w:noProof/>
         </w:rPr>
         <w:drawing>
-          <wp:inline distT="0" distB="0" distL="0" distR="0" wp14:anchorId="1B26D7B3" wp14:editId="4F1C68EE">
-            <wp:extent cx="5761990" cy="1462405"/>
-            <wp:effectExtent l="0" t="0" r="0" b="4445"/>
-            <wp:docPr id="457" name="Picture 457"/>
+          <wp:inline distT="0" distB="0" distL="0" distR="0" wp14:anchorId="0C7EB31D" wp14:editId="0073A852">
+            <wp:extent cx="5761990" cy="2639695"/>
+            <wp:effectExtent l="0" t="0" r="0" b="8255"/>
+            <wp:docPr id="13" name="Picture 13"/>
             <wp:cNvGraphicFramePr>
               <a:graphicFrameLocks xmlns:a="http://schemas.openxmlformats.org/drawingml/2006/main" noChangeAspect="1"/>
             </wp:cNvGraphicFramePr>
@@ -8582,7 +8893,7 @@
                   <pic:spPr>
                     <a:xfrm>
                       <a:off x="0" y="0"/>
-                      <a:ext cx="5761990" cy="1462405"/>
+                      <a:ext cx="5761990" cy="2639695"/>
                     </a:xfrm>
                     <a:prstGeom prst="rect">
                       <a:avLst/>
@@ -8603,7 +8914,7 @@
           <w:rFonts w:cs="Times New Roman"/>
         </w:rPr>
       </w:pPr>
-      <w:bookmarkStart w:id="35" w:name="_Toc42676397"/>
+      <w:bookmarkStart w:id="33" w:name="_Toc42940237"/>
       <w:r>
         <w:rPr>
           <w:rFonts w:cs="Times New Roman"/>
@@ -8632,29 +8943,32 @@
         <w:rPr>
           <w:rFonts w:cs="Times New Roman"/>
         </w:rPr>
-        <w:t>11</w:t>
-      </w:r>
-      <w:r>
-        <w:rPr>
-          <w:rFonts w:cs="Times New Roman"/>
-        </w:rPr>
-        <w:t xml:space="preserve"> Giao diện phpMyAdmin</w:t>
-      </w:r>
-      <w:bookmarkEnd w:id="35"/>
-    </w:p>
-    <w:p>
-      <w:pPr>
-        <w:spacing w:line="360" w:lineRule="auto"/>
-      </w:pPr>
+        <w:t>8</w:t>
+      </w:r>
+      <w:r>
+        <w:rPr>
+          <w:rFonts w:cs="Times New Roman"/>
+        </w:rPr>
+        <w:t xml:space="preserve"> Giao diện chức năng đăng bài</w:t>
+      </w:r>
+      <w:bookmarkEnd w:id="33"/>
+    </w:p>
+    <w:p>
+      <w:pPr>
+        <w:ind w:firstLine="720"/>
+      </w:pPr>
+      <w:r>
+        <w:t>Dùng để quản lý các bài đã đăng</w:t>
+      </w:r>
       <w:r>
         <w:rPr>
           <w:noProof/>
         </w:rPr>
         <w:drawing>
-          <wp:inline distT="0" distB="0" distL="0" distR="0" wp14:anchorId="4360BABD" wp14:editId="33D5CEA4">
-            <wp:extent cx="5761990" cy="1838960"/>
-            <wp:effectExtent l="0" t="0" r="0" b="8890"/>
-            <wp:docPr id="7" name="Picture 7"/>
+          <wp:inline distT="0" distB="0" distL="0" distR="0" wp14:anchorId="399868E3" wp14:editId="0AE55F80">
+            <wp:extent cx="5760243" cy="2208362"/>
+            <wp:effectExtent l="0" t="0" r="0" b="1905"/>
+            <wp:docPr id="16" name="Picture 16"/>
             <wp:cNvGraphicFramePr>
               <a:graphicFrameLocks xmlns:a="http://schemas.openxmlformats.org/drawingml/2006/main" noChangeAspect="1"/>
             </wp:cNvGraphicFramePr>
@@ -8674,6 +8988,304 @@
                   <pic:spPr>
                     <a:xfrm>
                       <a:off x="0" y="0"/>
+                      <a:ext cx="5772427" cy="2213033"/>
+                    </a:xfrm>
+                    <a:prstGeom prst="rect">
+                      <a:avLst/>
+                    </a:prstGeom>
+                  </pic:spPr>
+                </pic:pic>
+              </a:graphicData>
+            </a:graphic>
+          </wp:inline>
+        </w:drawing>
+      </w:r>
+    </w:p>
+    <w:p>
+      <w:pPr>
+        <w:pStyle w:val="Heading3"/>
+        <w:ind w:firstLine="720"/>
+        <w:rPr>
+          <w:rFonts w:cs="Times New Roman"/>
+        </w:rPr>
+      </w:pPr>
+      <w:bookmarkStart w:id="34" w:name="_Toc42940238"/>
+      <w:r>
+        <w:rPr>
+          <w:rFonts w:cs="Times New Roman"/>
+        </w:rPr>
+        <w:lastRenderedPageBreak/>
+        <w:t>3</w:t>
+      </w:r>
+      <w:r>
+        <w:rPr>
+          <w:rFonts w:cs="Times New Roman"/>
+        </w:rPr>
+        <w:t>.</w:t>
+      </w:r>
+      <w:r>
+        <w:rPr>
+          <w:rFonts w:cs="Times New Roman"/>
+        </w:rPr>
+        <w:t>2</w:t>
+      </w:r>
+      <w:r>
+        <w:rPr>
+          <w:rFonts w:cs="Times New Roman"/>
+        </w:rPr>
+        <w:t>.</w:t>
+      </w:r>
+      <w:r>
+        <w:rPr>
+          <w:rFonts w:cs="Times New Roman"/>
+        </w:rPr>
+        <w:t>9</w:t>
+      </w:r>
+      <w:r>
+        <w:rPr>
+          <w:rFonts w:cs="Times New Roman"/>
+        </w:rPr>
+        <w:t xml:space="preserve"> Giao diện thêm sửa người dùng</w:t>
+      </w:r>
+      <w:bookmarkEnd w:id="34"/>
+    </w:p>
+    <w:p>
+      <w:pPr>
+        <w:spacing w:line="360" w:lineRule="auto"/>
+      </w:pPr>
+      <w:r>
+        <w:tab/>
+        <w:t>Thêm thông tin người đăng gồm: username, email, password</w:t>
+      </w:r>
+      <w:r>
+        <w:t>,..</w:t>
+      </w:r>
+    </w:p>
+    <w:p>
+      <w:pPr>
+        <w:ind w:firstLine="720"/>
+      </w:pPr>
+      <w:r>
+        <w:rPr>
+          <w:noProof/>
+        </w:rPr>
+        <w:drawing>
+          <wp:inline distT="0" distB="0" distL="0" distR="0" wp14:anchorId="416473B7" wp14:editId="30B68DC7">
+            <wp:extent cx="5761990" cy="1926590"/>
+            <wp:effectExtent l="0" t="0" r="0" b="0"/>
+            <wp:docPr id="21" name="Picture 21"/>
+            <wp:cNvGraphicFramePr>
+              <a:graphicFrameLocks xmlns:a="http://schemas.openxmlformats.org/drawingml/2006/main" noChangeAspect="1"/>
+            </wp:cNvGraphicFramePr>
+            <a:graphic xmlns:a="http://schemas.openxmlformats.org/drawingml/2006/main">
+              <a:graphicData uri="http://schemas.openxmlformats.org/drawingml/2006/picture">
+                <pic:pic xmlns:pic="http://schemas.openxmlformats.org/drawingml/2006/picture">
+                  <pic:nvPicPr>
+                    <pic:cNvPr id="1" name=""/>
+                    <pic:cNvPicPr/>
+                  </pic:nvPicPr>
+                  <pic:blipFill>
+                    <a:blip r:embed="rId32"/>
+                    <a:stretch>
+                      <a:fillRect/>
+                    </a:stretch>
+                  </pic:blipFill>
+                  <pic:spPr>
+                    <a:xfrm>
+                      <a:off x="0" y="0"/>
+                      <a:ext cx="5761990" cy="1926590"/>
+                    </a:xfrm>
+                    <a:prstGeom prst="rect">
+                      <a:avLst/>
+                    </a:prstGeom>
+                  </pic:spPr>
+                </pic:pic>
+              </a:graphicData>
+            </a:graphic>
+          </wp:inline>
+        </w:drawing>
+      </w:r>
+    </w:p>
+    <w:p>
+      <w:pPr>
+        <w:pStyle w:val="Heading3"/>
+        <w:ind w:firstLine="720"/>
+        <w:rPr>
+          <w:rFonts w:cs="Times New Roman"/>
+        </w:rPr>
+      </w:pPr>
+      <w:bookmarkStart w:id="35" w:name="_Toc42940239"/>
+      <w:r>
+        <w:rPr>
+          <w:rFonts w:cs="Times New Roman"/>
+        </w:rPr>
+        <w:t>3</w:t>
+      </w:r>
+      <w:r>
+        <w:rPr>
+          <w:rFonts w:cs="Times New Roman"/>
+        </w:rPr>
+        <w:t>.</w:t>
+      </w:r>
+      <w:r>
+        <w:rPr>
+          <w:rFonts w:cs="Times New Roman"/>
+        </w:rPr>
+        <w:t>2</w:t>
+      </w:r>
+      <w:r>
+        <w:rPr>
+          <w:rFonts w:cs="Times New Roman"/>
+        </w:rPr>
+        <w:t>.</w:t>
+      </w:r>
+      <w:r>
+        <w:rPr>
+          <w:rFonts w:cs="Times New Roman"/>
+        </w:rPr>
+        <w:t>10</w:t>
+      </w:r>
+      <w:r>
+        <w:rPr>
+          <w:rFonts w:cs="Times New Roman"/>
+        </w:rPr>
+        <w:t xml:space="preserve"> Giao diện thêm sửa người dùng</w:t>
+      </w:r>
+      <w:bookmarkEnd w:id="35"/>
+    </w:p>
+    <w:p>
+      <w:pPr>
+        <w:spacing w:line="360" w:lineRule="auto"/>
+        <w:ind w:firstLine="720"/>
+      </w:pPr>
+      <w:r>
+        <w:t>Tạo và lưu các loại sản phẩm</w:t>
+      </w:r>
+    </w:p>
+    <w:p>
+      <w:pPr>
+        <w:ind w:firstLine="720"/>
+      </w:pPr>
+      <w:r>
+        <w:rPr>
+          <w:noProof/>
+        </w:rPr>
+        <w:drawing>
+          <wp:inline distT="0" distB="0" distL="0" distR="0" wp14:anchorId="1B26D7B3" wp14:editId="4F1C68EE">
+            <wp:extent cx="5761990" cy="1462405"/>
+            <wp:effectExtent l="0" t="0" r="0" b="4445"/>
+            <wp:docPr id="457" name="Picture 457"/>
+            <wp:cNvGraphicFramePr>
+              <a:graphicFrameLocks xmlns:a="http://schemas.openxmlformats.org/drawingml/2006/main" noChangeAspect="1"/>
+            </wp:cNvGraphicFramePr>
+            <a:graphic xmlns:a="http://schemas.openxmlformats.org/drawingml/2006/main">
+              <a:graphicData uri="http://schemas.openxmlformats.org/drawingml/2006/picture">
+                <pic:pic xmlns:pic="http://schemas.openxmlformats.org/drawingml/2006/picture">
+                  <pic:nvPicPr>
+                    <pic:cNvPr id="1" name=""/>
+                    <pic:cNvPicPr/>
+                  </pic:nvPicPr>
+                  <pic:blipFill>
+                    <a:blip r:embed="rId33"/>
+                    <a:stretch>
+                      <a:fillRect/>
+                    </a:stretch>
+                  </pic:blipFill>
+                  <pic:spPr>
+                    <a:xfrm>
+                      <a:off x="0" y="0"/>
+                      <a:ext cx="5761990" cy="1462405"/>
+                    </a:xfrm>
+                    <a:prstGeom prst="rect">
+                      <a:avLst/>
+                    </a:prstGeom>
+                  </pic:spPr>
+                </pic:pic>
+              </a:graphicData>
+            </a:graphic>
+          </wp:inline>
+        </w:drawing>
+      </w:r>
+    </w:p>
+    <w:p>
+      <w:pPr>
+        <w:pStyle w:val="Heading3"/>
+        <w:ind w:firstLine="720"/>
+        <w:rPr>
+          <w:rFonts w:cs="Times New Roman"/>
+        </w:rPr>
+      </w:pPr>
+      <w:bookmarkStart w:id="36" w:name="_Toc42940240"/>
+      <w:r>
+        <w:rPr>
+          <w:rFonts w:cs="Times New Roman"/>
+        </w:rPr>
+        <w:t>3</w:t>
+      </w:r>
+      <w:r>
+        <w:rPr>
+          <w:rFonts w:cs="Times New Roman"/>
+        </w:rPr>
+        <w:t>.</w:t>
+      </w:r>
+      <w:r>
+        <w:rPr>
+          <w:rFonts w:cs="Times New Roman"/>
+        </w:rPr>
+        <w:t>2</w:t>
+      </w:r>
+      <w:r>
+        <w:rPr>
+          <w:rFonts w:cs="Times New Roman"/>
+        </w:rPr>
+        <w:t>.</w:t>
+      </w:r>
+      <w:r>
+        <w:rPr>
+          <w:rFonts w:cs="Times New Roman"/>
+        </w:rPr>
+        <w:t>11</w:t>
+      </w:r>
+      <w:r>
+        <w:rPr>
+          <w:rFonts w:cs="Times New Roman"/>
+        </w:rPr>
+        <w:t xml:space="preserve"> Giao diện phpMyAdmin</w:t>
+      </w:r>
+      <w:bookmarkEnd w:id="36"/>
+    </w:p>
+    <w:p>
+      <w:pPr>
+        <w:spacing w:line="360" w:lineRule="auto"/>
+      </w:pPr>
+      <w:r>
+        <w:rPr>
+          <w:noProof/>
+        </w:rPr>
+        <w:drawing>
+          <wp:inline distT="0" distB="0" distL="0" distR="0" wp14:anchorId="4360BABD" wp14:editId="33D5CEA4">
+            <wp:extent cx="5761990" cy="1838960"/>
+            <wp:effectExtent l="0" t="0" r="0" b="8890"/>
+            <wp:docPr id="7" name="Picture 7"/>
+            <wp:cNvGraphicFramePr>
+              <a:graphicFrameLocks xmlns:a="http://schemas.openxmlformats.org/drawingml/2006/main" noChangeAspect="1"/>
+            </wp:cNvGraphicFramePr>
+            <a:graphic xmlns:a="http://schemas.openxmlformats.org/drawingml/2006/main">
+              <a:graphicData uri="http://schemas.openxmlformats.org/drawingml/2006/picture">
+                <pic:pic xmlns:pic="http://schemas.openxmlformats.org/drawingml/2006/picture">
+                  <pic:nvPicPr>
+                    <pic:cNvPr id="1" name=""/>
+                    <pic:cNvPicPr/>
+                  </pic:nvPicPr>
+                  <pic:blipFill>
+                    <a:blip r:embed="rId34"/>
+                    <a:stretch>
+                      <a:fillRect/>
+                    </a:stretch>
+                  </pic:blipFill>
+                  <pic:spPr>
+                    <a:xfrm>
+                      <a:off x="0" y="0"/>
                       <a:ext cx="5761990" cy="1838960"/>
                     </a:xfrm>
                     <a:prstGeom prst="rect">
@@ -8686,7 +9298,7 @@
           </wp:inline>
         </w:drawing>
       </w:r>
-      <w:bookmarkStart w:id="36" w:name="_Toc455504749"/>
+      <w:bookmarkStart w:id="37" w:name="_Toc455504749"/>
     </w:p>
     <w:p>
       <w:pPr>
@@ -8705,7 +9317,7 @@
           <w:rFonts w:cs="Times New Roman"/>
         </w:rPr>
       </w:pPr>
-      <w:bookmarkStart w:id="37" w:name="_Toc42676398"/>
+      <w:bookmarkStart w:id="38" w:name="_Toc42940241"/>
       <w:r>
         <w:rPr>
           <w:rFonts w:cs="Times New Roman"/>
@@ -8736,7 +9348,7 @@
         </w:rPr>
         <w:t>Sơ đồ thực thể kết hợp</w:t>
       </w:r>
-      <w:bookmarkEnd w:id="37"/>
+      <w:bookmarkEnd w:id="38"/>
     </w:p>
     <w:p>
       <w:pPr>
@@ -8746,7 +9358,7 @@
           <w:rFonts w:cs="Times New Roman"/>
         </w:rPr>
       </w:pPr>
-      <w:bookmarkStart w:id="38" w:name="_Toc42676399"/>
+      <w:bookmarkStart w:id="39" w:name="_Toc42940242"/>
       <w:r>
         <w:rPr>
           <w:rFonts w:cs="Times New Roman"/>
@@ -8783,7 +9395,7 @@
         </w:rPr>
         <w:t>Bảng commet</w:t>
       </w:r>
-      <w:bookmarkEnd w:id="38"/>
+      <w:bookmarkEnd w:id="39"/>
     </w:p>
     <w:tbl>
       <w:tblPr>
@@ -9420,7 +10032,7 @@
           <w:rFonts w:cs="Times New Roman"/>
         </w:rPr>
       </w:pPr>
-      <w:bookmarkStart w:id="39" w:name="_Toc42676400"/>
+      <w:bookmarkStart w:id="40" w:name="_Toc42940243"/>
       <w:r>
         <w:rPr>
           <w:rFonts w:cs="Times New Roman"/>
@@ -9452,7 +10064,7 @@
         </w:rPr>
         <w:t>2 Bảng post</w:t>
       </w:r>
-      <w:bookmarkEnd w:id="39"/>
+      <w:bookmarkEnd w:id="40"/>
     </w:p>
     <w:tbl>
       <w:tblPr>
@@ -9814,7 +10426,7 @@
                           </pic:cNvPicPr>
                         </pic:nvPicPr>
                         <pic:blipFill>
-                          <a:blip r:embed="rId32">
+                          <a:blip r:embed="rId35">
                             <a:extLst>
                               <a:ext uri="{28A0092B-C50C-407E-A947-70E740481C1C}">
                                 <a14:useLocalDpi xmlns:a14="http://schemas.microsoft.com/office/drawing/2010/main" val="0"/>
@@ -10908,7 +11520,7 @@
           <w:rFonts w:cs="Times New Roman"/>
         </w:rPr>
       </w:pPr>
-      <w:bookmarkStart w:id="40" w:name="_Toc42676401"/>
+      <w:bookmarkStart w:id="41" w:name="_Toc42940244"/>
       <w:r>
         <w:rPr>
           <w:rFonts w:cs="Times New Roman"/>
@@ -10951,7 +11563,7 @@
         </w:rPr>
         <w:t>_topic</w:t>
       </w:r>
-      <w:bookmarkEnd w:id="40"/>
+      <w:bookmarkEnd w:id="41"/>
     </w:p>
     <w:tbl>
       <w:tblPr>
@@ -11467,7 +12079,7 @@
           <w:rFonts w:cs="Times New Roman"/>
         </w:rPr>
       </w:pPr>
-      <w:bookmarkStart w:id="41" w:name="_Toc42676402"/>
+      <w:bookmarkStart w:id="42" w:name="_Toc42940245"/>
       <w:r>
         <w:rPr>
           <w:rFonts w:cs="Times New Roman"/>
@@ -11498,7 +12110,7 @@
         </w:rPr>
         <w:t>4 Bảng topics</w:t>
       </w:r>
-      <w:bookmarkEnd w:id="41"/>
+      <w:bookmarkEnd w:id="42"/>
     </w:p>
     <w:tbl>
       <w:tblPr>
@@ -12014,7 +12626,7 @@
           <w:rFonts w:cs="Times New Roman"/>
         </w:rPr>
       </w:pPr>
-      <w:bookmarkStart w:id="42" w:name="_Toc42676403"/>
+      <w:bookmarkStart w:id="43" w:name="_Toc42940246"/>
       <w:r>
         <w:rPr>
           <w:rFonts w:cs="Times New Roman"/>
@@ -12045,7 +12657,7 @@
         </w:rPr>
         <w:t>5 Bảng users</w:t>
       </w:r>
-      <w:bookmarkEnd w:id="42"/>
+      <w:bookmarkEnd w:id="43"/>
     </w:p>
     <w:tbl>
       <w:tblPr>
@@ -13083,26 +13695,26 @@
         <w:pStyle w:val="Heading1"/>
         <w:jc w:val="both"/>
       </w:pPr>
-      <w:bookmarkStart w:id="43" w:name="_Toc42676404"/>
+      <w:bookmarkStart w:id="44" w:name="_Toc42940247"/>
       <w:r>
         <w:lastRenderedPageBreak/>
         <w:t>CHƯƠNG 4. KẾT LUẬN</w:t>
       </w:r>
-      <w:bookmarkEnd w:id="36"/>
-      <w:bookmarkEnd w:id="43"/>
+      <w:bookmarkEnd w:id="37"/>
+      <w:bookmarkEnd w:id="44"/>
     </w:p>
     <w:p>
       <w:pPr>
         <w:pStyle w:val="Heading2"/>
         <w:jc w:val="both"/>
       </w:pPr>
-      <w:bookmarkStart w:id="44" w:name="_Toc455504750"/>
-      <w:bookmarkStart w:id="45" w:name="_Toc42676405"/>
+      <w:bookmarkStart w:id="45" w:name="_Toc455504750"/>
+      <w:bookmarkStart w:id="46" w:name="_Toc42940248"/>
       <w:r>
         <w:t>4.1. Kết quả đạt được</w:t>
       </w:r>
-      <w:bookmarkEnd w:id="44"/>
       <w:bookmarkEnd w:id="45"/>
+      <w:bookmarkEnd w:id="46"/>
     </w:p>
     <w:p>
       <w:r>
@@ -13120,7 +13732,22 @@
         <w:t xml:space="preserve">Thiết kế hoàn tất phần giao diện người dùng </w:t>
       </w:r>
       <w:r>
-        <w:t>gồm trang chính, trang sản phẩm và chi tiết sản phẩm</w:t>
+        <w:t xml:space="preserve">gồm </w:t>
+      </w:r>
+      <w:r>
+        <w:t>màn hình đăng nhập</w:t>
+      </w:r>
+      <w:r>
+        <w:t>,</w:t>
+      </w:r>
+      <w:r>
+        <w:t xml:space="preserve"> màn hình đăng kí,</w:t>
+      </w:r>
+      <w:r>
+        <w:t xml:space="preserve"> </w:t>
+      </w:r>
+      <w:r>
+        <w:t>màn hình home, chi tiết các sản phẩm</w:t>
       </w:r>
     </w:p>
     <w:p>
@@ -13225,13 +13852,13 @@
         <w:pStyle w:val="Heading2"/>
         <w:jc w:val="both"/>
       </w:pPr>
-      <w:bookmarkStart w:id="46" w:name="_Toc455504751"/>
-      <w:bookmarkStart w:id="47" w:name="_Toc42676406"/>
+      <w:bookmarkStart w:id="47" w:name="_Toc455504751"/>
+      <w:bookmarkStart w:id="48" w:name="_Toc42940249"/>
       <w:r>
         <w:t>4.2. Đánh giá phần mềm</w:t>
       </w:r>
-      <w:bookmarkEnd w:id="46"/>
       <w:bookmarkEnd w:id="47"/>
+      <w:bookmarkEnd w:id="48"/>
     </w:p>
     <w:p>
       <w:pPr>
@@ -13239,13 +13866,13 @@
         <w:ind w:firstLine="720"/>
         <w:jc w:val="both"/>
       </w:pPr>
-      <w:bookmarkStart w:id="48" w:name="_Toc455504752"/>
-      <w:bookmarkStart w:id="49" w:name="_Toc42676407"/>
+      <w:bookmarkStart w:id="49" w:name="_Toc455504752"/>
+      <w:bookmarkStart w:id="50" w:name="_Toc42940250"/>
       <w:r>
         <w:t>4.2.1. Ưu điểm</w:t>
       </w:r>
-      <w:bookmarkEnd w:id="48"/>
       <w:bookmarkEnd w:id="49"/>
+      <w:bookmarkEnd w:id="50"/>
     </w:p>
     <w:p>
       <w:pPr>
@@ -13263,13 +13890,13 @@
         <w:ind w:firstLine="720"/>
         <w:jc w:val="both"/>
       </w:pPr>
-      <w:bookmarkStart w:id="50" w:name="_Toc455504753"/>
-      <w:bookmarkStart w:id="51" w:name="_Toc42676408"/>
+      <w:bookmarkStart w:id="51" w:name="_Toc455504753"/>
+      <w:bookmarkStart w:id="52" w:name="_Toc42940251"/>
       <w:r>
         <w:t>4.2.2. Nhược điểm</w:t>
       </w:r>
-      <w:bookmarkEnd w:id="50"/>
       <w:bookmarkEnd w:id="51"/>
+      <w:bookmarkEnd w:id="52"/>
     </w:p>
     <w:p>
       <w:pPr>
@@ -13324,13 +13951,13 @@
       <w:pPr>
         <w:pStyle w:val="Heading2"/>
       </w:pPr>
-      <w:bookmarkStart w:id="52" w:name="_Toc455504754"/>
-      <w:bookmarkStart w:id="53" w:name="_Toc42676409"/>
+      <w:bookmarkStart w:id="53" w:name="_Toc455504754"/>
+      <w:bookmarkStart w:id="54" w:name="_Toc42940252"/>
       <w:r>
         <w:t>4.3. Hướng phát triển và mở rộng đề tài</w:t>
       </w:r>
-      <w:bookmarkEnd w:id="52"/>
       <w:bookmarkEnd w:id="53"/>
+      <w:bookmarkEnd w:id="54"/>
     </w:p>
     <w:p>
       <w:pPr>
@@ -13387,7 +14014,7 @@
           <w:szCs w:val="24"/>
         </w:rPr>
       </w:pPr>
-      <w:bookmarkStart w:id="54" w:name="_Toc42676410"/>
+      <w:bookmarkStart w:id="55" w:name="_Toc42940253"/>
       <w:r>
         <w:rPr>
           <w:sz w:val="28"/>
@@ -13396,7 +14023,7 @@
         <w:lastRenderedPageBreak/>
         <w:t>Tài liệu tham khảo</w:t>
       </w:r>
-      <w:bookmarkEnd w:id="54"/>
+      <w:bookmarkEnd w:id="55"/>
     </w:p>
     <w:p>
       <w:pPr>
@@ -13433,8 +14060,8 @@
       </w:pPr>
     </w:p>
     <w:sectPr>
-      <w:headerReference w:type="default" r:id="rId33"/>
-      <w:footerReference w:type="default" r:id="rId34"/>
+      <w:headerReference w:type="default" r:id="rId36"/>
+      <w:footerReference w:type="default" r:id="rId37"/>
       <w:pgSz w:w="11909" w:h="16834" w:code="9"/>
       <w:pgMar w:top="1134" w:right="1134" w:bottom="1418" w:left="1701" w:header="720" w:footer="720" w:gutter="0"/>
       <w:pgBorders w:display="firstPage">

</xml_diff>

<commit_message>
Cập nhật cơ sở lý thuyết tiếp theo
Thêm Authentication
</commit_message>
<xml_diff>
--- a/baocao/baocaocc.docx
+++ b/baocao/baocaocc.docx
@@ -6733,6 +6733,7 @@
       <w:pPr>
         <w:spacing w:line="360" w:lineRule="auto"/>
         <w:ind w:firstLine="720"/>
+        <w:jc w:val="both"/>
       </w:pPr>
       <w:r>
         <w:t xml:space="preserve">Trước khi đi sâu hơn, điều quan trọng là cần phải biết được một số hạn chế của Expo: </w:t>
@@ -6742,6 +6743,7 @@
       <w:pPr>
         <w:spacing w:line="360" w:lineRule="auto"/>
         <w:ind w:firstLine="720"/>
+        <w:jc w:val="both"/>
       </w:pPr>
       <w:r>
         <w:t xml:space="preserve">Expo không hỗ trợ thực thi code trong nền. Điều này có nghĩa là bạn không thể, ví dụ, chạy code để lắng nghe những thay đổi vị trí khi ứng dụng bị đóng. </w:t>
@@ -6751,6 +6753,7 @@
       <w:pPr>
         <w:spacing w:line="360" w:lineRule="auto"/>
         <w:ind w:firstLine="720"/>
+        <w:jc w:val="both"/>
       </w:pPr>
       <w:r>
         <w:t xml:space="preserve">Các ứng dụng Expo bị giới hạn trong các API gốc mà Expo SDK hỗ trợ. Điều này có nghĩa là nếu ứng dụng của bạn cần sử dụng một tính năng đặc trưng như giao tiếp với thiết bị ngoại vi thông qua Bluetooth, thì lựa chọn duy nhất để cài đặt chức năng đó là với React Native đơn thuần, hoặc bằng cách viết code bằng một thư viện có tên ExpoKit. </w:t>
@@ -6760,6 +6763,7 @@
       <w:pPr>
         <w:spacing w:line="360" w:lineRule="auto"/>
         <w:ind w:firstLine="720"/>
+        <w:jc w:val="both"/>
       </w:pPr>
       <w:r>
         <w:lastRenderedPageBreak/>
@@ -6770,6 +6774,7 @@
       <w:pPr>
         <w:spacing w:line="360" w:lineRule="auto"/>
         <w:ind w:firstLine="720"/>
+        <w:jc w:val="both"/>
       </w:pPr>
       <w:r>
         <w:t xml:space="preserve">Mã nhị phân độc lập của các ứng dụng Expo chỉ có thể được built trực tuyến. Expo cung cấp một công cụ dòng lệnh có tên là Exp. Công cụ này cho phép các nhà phát triển bắt đầu quá trình built trên các máy chủ Expo. Khi đã hoàn tất, một URL sẽ được cung cấp để tải về tập tin .apk hoặc .ipa. </w:t>
@@ -6779,6 +6784,7 @@
       <w:pPr>
         <w:spacing w:line="360" w:lineRule="auto"/>
         <w:ind w:firstLine="720"/>
+        <w:jc w:val="both"/>
       </w:pPr>
       <w:r>
         <w:t>Ngay cả với những hạn chế này, điều quan trọng cần lưu ý là Expo là một framework đầy đủ chức năng với rất nhiều hỗ trợ cho các API thông dụng trên Android hoặc iOS. Điều này có nghĩa là nó đã bao quát cho bạn hầu hết các chức năng mà các ứng dụng thường cần. Vì vậy, thường không cần phải tìm bên ngoài Expo để cài đặt các tính năng gốc.</w:t>
@@ -6914,6 +6920,9 @@
       <w:r>
         <w:t>Hình:</w:t>
       </w:r>
+      <w:r>
+        <w:t xml:space="preserve"> kết nối firebase</w:t>
+      </w:r>
     </w:p>
     <w:p>
       <w:pPr>
@@ -6991,6 +7000,9 @@
       <w:r>
         <w:t>Hình:</w:t>
       </w:r>
+      <w:r>
+        <w:t xml:space="preserve"> Database</w:t>
+      </w:r>
     </w:p>
     <w:p>
       <w:pPr>
@@ -7013,6 +7025,7 @@
       <w:pPr>
         <w:spacing w:line="360" w:lineRule="auto"/>
         <w:ind w:firstLine="720"/>
+        <w:jc w:val="both"/>
       </w:pPr>
       <w:r>
         <w:t xml:space="preserve">Firebase sử dụng đồng bộ hoá dữ liệu ,mỗi khi dữ liệu thay đổi mọi thiết bị kết nối sẽ nhận được thay đổi lập tức. </w:t>
@@ -7022,6 +7035,7 @@
       <w:pPr>
         <w:spacing w:line="360" w:lineRule="auto"/>
         <w:ind w:firstLine="720"/>
+        <w:jc w:val="both"/>
       </w:pPr>
       <w:r>
         <w:t xml:space="preserve">Offline : Ứng dụng sử dụng Firebase vẫn khả dụng khi ngoại tuyến vì Firebase Realtime Database SDK vẫn lưu dữ liệu của bạn trên local. Khi kết nối được thiết lập lại, thiết bị sẽ được cập nhật thay đổi nào đã bỏ lỡ và đồng bộ hóa dữ liệu hiện tại với máy chủ. </w:t>
@@ -7031,6 +7045,7 @@
       <w:pPr>
         <w:spacing w:line="360" w:lineRule="auto"/>
         <w:ind w:firstLine="720"/>
+        <w:jc w:val="both"/>
       </w:pPr>
       <w:r>
         <w:t xml:space="preserve">Sử dụng cho nhiều thiết bị : Firebase Realtime Database có thể được truy cập trực tiếp từ thiết bị di động hoặc trình duyệt web. </w:t>
@@ -7040,6 +7055,7 @@
       <w:pPr>
         <w:spacing w:line="360" w:lineRule="auto"/>
         <w:ind w:firstLine="720"/>
+        <w:jc w:val="both"/>
       </w:pPr>
       <w:r>
         <w:t xml:space="preserve">Khả năng mở rộng thông qua kết hợp cơ sở dữ liệu : Với Firebase Realtime Database trên gói Blaze (bản trả phí) cho phép mở rộng qua việc sử dụng kết hợp nhiều database trong cùng một Firebase project. </w:t>
@@ -7049,6 +7065,7 @@
       <w:pPr>
         <w:spacing w:line="360" w:lineRule="auto"/>
         <w:ind w:firstLine="720"/>
+        <w:jc w:val="both"/>
         <w:rPr>
           <w:b/>
           <w:bCs/>
@@ -7080,19 +7097,21 @@
       <w:pPr>
         <w:spacing w:line="360" w:lineRule="auto"/>
         <w:ind w:firstLine="720"/>
-      </w:pPr>
-      <w:r>
-        <w:t xml:space="preserve">Firebase Realtime Database cho phép bạn xây dựng các ứng dụng dễ dàng, đa dạng ,an toàn với cơ sở dữ liệu trực tiếp từ client. Dữ liệu được duy trì cục bộ và ngay cả khi offline, các sự kiện thời gian thực vẫn sẽ được tiếp tục khi thiết bị lấy lại kết </w:t>
+        <w:jc w:val="both"/>
+      </w:pPr>
+      <w:r>
+        <w:t xml:space="preserve">Firebase Realtime Database cho phép bạn xây dựng các ứng dụng dễ dàng, đa dạng ,an toàn với cơ sở dữ liệu trực tiếp từ client. Dữ liệu được duy trì cục bộ và ngay cả khi offline, các sự kiện thời gian thực vẫn sẽ được tiếp tục khi thiết bị lấy lại kết nối, </w:t>
       </w:r>
       <w:r>
         <w:lastRenderedPageBreak/>
-        <w:t xml:space="preserve">nối, Realtime Database sẽ đồng bộ hóa các thay đổi dữ liệu cục bộ với các dữ liệu từ máy chủ và tự động hợp nhất mọi xung đột. </w:t>
+        <w:t xml:space="preserve">Realtime Database sẽ đồng bộ hóa các thay đổi dữ liệu cục bộ với các dữ liệu từ máy chủ và tự động hợp nhất mọi xung đột. </w:t>
       </w:r>
     </w:p>
     <w:p>
       <w:pPr>
         <w:spacing w:line="360" w:lineRule="auto"/>
         <w:ind w:firstLine="720"/>
+        <w:jc w:val="both"/>
       </w:pPr>
       <w:r>
         <w:t xml:space="preserve">Firebase Realtime database còn cung cấp một quy tắc bảo mật để xác định cách cấu trúc dữ liệu và quyền đọc ghi dữ liệu thường kết hợp với Authentication Firebase. </w:t>
@@ -7102,6 +7121,7 @@
       <w:pPr>
         <w:spacing w:line="360" w:lineRule="auto"/>
         <w:ind w:firstLine="720"/>
+        <w:jc w:val="both"/>
       </w:pPr>
       <w:r>
         <w:t>Realtime Database là một cơ sở dữ liệu NoQuery và do đó có các tối ưu hóa chức năng so với cơ sở dữ liệu quan hệ. Realtime Database được thiết kế cho việc thực hiện nhanh chóng. Điều này cho phép bạn xây dựng trải nghiệm thời gian thực tuyệt vời có thể phục vụ hàng triệu người dùng mà không cần suy nghĩ đến khả năng đáp ứng.</w:t>
@@ -7128,6 +7148,7 @@
       <w:pPr>
         <w:spacing w:line="360" w:lineRule="auto"/>
         <w:ind w:firstLine="720"/>
+        <w:jc w:val="both"/>
       </w:pPr>
       <w:r>
         <w:t xml:space="preserve">Cloud Firestore là cơ sở dữ liệu mới của Firebase phát triển dành cho ứng dụng di động. Nó là sự kế thừa của Realtime Database với mô hình dữ liệu mới và trực quan hơn. Cloud Firestore phong phú hơn, nhanh hơn và có khả năng mở rộng siêu việt hơn so với Realtime Database. </w:t>
@@ -7137,6 +7158,7 @@
       <w:pPr>
         <w:spacing w:line="360" w:lineRule="auto"/>
         <w:ind w:firstLine="720"/>
+        <w:jc w:val="both"/>
       </w:pPr>
       <w:r>
         <w:t>Giống như Firebase Realtime Database, nó giúp dữ liệu của bạn đồng bộ hóa trên các ứng dụng client thông qua việc đăng ký realtime và cung cấp hỗ trợ ngoại tuyến cho thiết bị di động và web. Cloud Firestore cũng cung cấp tích hợp với các sản phẩm khác của Firebase và Google Cloud Platform, bao gồm cả Cloud Functions.</w:t>
@@ -7209,21 +7231,20 @@
       <w:pPr>
         <w:spacing w:line="360" w:lineRule="auto"/>
         <w:ind w:firstLine="720"/>
-      </w:pPr>
-      <w:r>
-        <w:t xml:space="preserve">Tính năng chính Tính linh hoạt: Cloud Firestore hỗ trợ các cấu trúc dữ liệu linh hoạt, phân cấp dữ liệu. Lưu trữ dữ liệu của bạn trong các document , được tổ chức thành các collection. Các document có thể chứa các đối tượng phức tạp. Truy vấn tượng trưng : Bạn có thể sử dụng các truy vấn để truy xuất các document riêng lẻ hoặc để truy xuất tất cả các document trong collection khớp với các tham số truy vấn của </w:t>
-      </w:r>
-      <w:r>
-        <w:lastRenderedPageBreak/>
-        <w:t xml:space="preserve">bạn. Các truy vấn của bạn có thể bao gồm nhiều bộ lọc, kết hợp giữa bộ lọc và sắp xếp. </w:t>
+        <w:jc w:val="both"/>
+      </w:pPr>
+      <w:r>
+        <w:t xml:space="preserve">Tính năng chính Tính linh hoạt: Cloud Firestore hỗ trợ các cấu trúc dữ liệu linh hoạt, phân cấp dữ liệu. Lưu trữ dữ liệu của bạn trong các document , được tổ chức thành các collection. Các document có thể chứa các đối tượng phức tạp. Truy vấn tượng trưng : Bạn có thể sử dụng các truy vấn để truy xuất các document riêng lẻ hoặc để truy xuất tất cả các document trong collection khớp với các tham số truy vấn của bạn. Các truy vấn của bạn có thể bao gồm nhiều bộ lọc, kết hợp giữa bộ lọc và sắp xếp. </w:t>
       </w:r>
     </w:p>
     <w:p>
       <w:pPr>
         <w:spacing w:line="360" w:lineRule="auto"/>
         <w:ind w:firstLine="720"/>
-      </w:pPr>
-      <w:r>
+        <w:jc w:val="both"/>
+      </w:pPr>
+      <w:r>
+        <w:lastRenderedPageBreak/>
         <w:t xml:space="preserve">Cập nhật thời gian thực: Cloud Firestore sử dụng đồng bộ hóa dữ liệu để cập nhật dữ liệu trên mọi thiết bị được kết nối. Nó cũng được thiết kế để thực hiện các truy vấn tìm nạp một lần . </w:t>
       </w:r>
     </w:p>
@@ -7231,6 +7252,7 @@
       <w:pPr>
         <w:spacing w:line="360" w:lineRule="auto"/>
         <w:ind w:firstLine="720"/>
+        <w:jc w:val="both"/>
       </w:pPr>
       <w:r>
         <w:t xml:space="preserve">Hỗ trợ offline: Cloud Firestore lưu trữ dữ liệu tại local, vì vậy ứng dụng có thể viết, đọc, nghe và truy vấn dữ liệu ngay cả khi thiết bị ngoại tuyến. Khi thiết bị trở lại trực tuyến, Cloud Firestore sẽ đồng bộ hóa mọi thay đổi cục bộ lên Cloud Firestore. </w:t>
@@ -7240,6 +7262,7 @@
       <w:pPr>
         <w:spacing w:line="360" w:lineRule="auto"/>
         <w:ind w:firstLine="720"/>
+        <w:jc w:val="both"/>
       </w:pPr>
       <w:r>
         <w:t xml:space="preserve">Khả năng mở rộng: Mang đến khả năng từ Google Cloud Platform thiết kế để sử dụng cơ sở dữ liệu khó khăn nhất từ các ứng dụng lớn nhất thế giới. </w:t>
@@ -7249,6 +7272,7 @@
       <w:pPr>
         <w:spacing w:line="360" w:lineRule="auto"/>
         <w:ind w:firstLine="720"/>
+        <w:jc w:val="both"/>
         <w:rPr>
           <w:b/>
           <w:bCs/>
@@ -7280,6 +7304,7 @@
       <w:pPr>
         <w:spacing w:line="360" w:lineRule="auto"/>
         <w:ind w:firstLine="720"/>
+        <w:jc w:val="both"/>
       </w:pPr>
       <w:r>
         <w:t xml:space="preserve">Cloud Firestore là một cơ sở dữ liệu NoQuery được lưu trữ trên đám mây mà các ứng dụng IOS, Android, Web có thể truy cập trực tiếp thông qua SDK.Cloud Firestore cũng có sẵn trong Node.js, Java, Python và Go SDKs, REST và RPC APIs. </w:t>
@@ -7289,6 +7314,7 @@
       <w:pPr>
         <w:spacing w:line="360" w:lineRule="auto"/>
         <w:ind w:firstLine="720"/>
+        <w:jc w:val="both"/>
       </w:pPr>
       <w:r>
         <w:t>Được tổ chức theo mô hình dữ liệu NoQuery của Cloud Firestore, dữ liệu lưu trong các document ánh xạ tới các giá trị. Các document này được lưu trữ trong các collection cho bạn tổ chức dữ liệu và thực hiện truy vấn</w:t>
@@ -7304,6 +7330,7 @@
       <w:pPr>
         <w:spacing w:line="360" w:lineRule="auto"/>
         <w:ind w:firstLine="720"/>
+        <w:jc w:val="both"/>
       </w:pPr>
       <w:r>
         <w:t>Bảo vệ quyền truy cập vào dữ liệu của bạn trong Cloud Firestore với Firebase Authentication cho Android, iOS và JavaScript hoặc nhận dạng và quản lý truy cập (IAM) .</w:t>
@@ -7311,127 +7338,89 @@
     </w:p>
     <w:p>
       <w:pPr>
+        <w:pStyle w:val="Heading3"/>
+        <w:ind w:firstLine="360"/>
+        <w:jc w:val="both"/>
+        <w:rPr>
+          <w:rFonts w:cs="Times New Roman"/>
+        </w:rPr>
+      </w:pPr>
+      <w:r>
+        <w:tab/>
+      </w:r>
+      <w:r>
+        <w:rPr>
+          <w:rFonts w:cs="Times New Roman"/>
+        </w:rPr>
+        <w:t>2.1.</w:t>
+      </w:r>
+      <w:r>
+        <w:rPr>
+          <w:rFonts w:cs="Times New Roman"/>
+        </w:rPr>
+        <w:t>8</w:t>
+      </w:r>
+      <w:r>
+        <w:rPr>
+          <w:rFonts w:cs="Times New Roman"/>
+        </w:rPr>
+        <w:t xml:space="preserve">. </w:t>
+      </w:r>
+      <w:r>
+        <w:rPr>
+          <w:rFonts w:cs="Times New Roman"/>
+        </w:rPr>
+        <w:t xml:space="preserve">Tổng quan </w:t>
+      </w:r>
+      <w:r>
+        <w:rPr>
+          <w:rFonts w:cs="Times New Roman"/>
+        </w:rPr>
+        <w:t xml:space="preserve">về </w:t>
+      </w:r>
+      <w:r>
+        <w:rPr>
+          <w:rFonts w:cs="Times New Roman"/>
+        </w:rPr>
+        <w:t>authentication</w:t>
+      </w:r>
+    </w:p>
+    <w:p>
+      <w:pPr>
         <w:spacing w:line="360" w:lineRule="auto"/>
-        <w:jc w:val="right"/>
-      </w:pPr>
-    </w:p>
-    <w:p>
-      <w:pPr>
-        <w:spacing w:line="360" w:lineRule="auto"/>
-      </w:pPr>
-    </w:p>
-    <w:p>
-      <w:pPr>
-        <w:spacing w:line="360" w:lineRule="auto"/>
-        <w:jc w:val="both"/>
-      </w:pPr>
-    </w:p>
-    <w:p>
-      <w:r>
-        <w:br w:type="page"/>
-      </w:r>
-    </w:p>
-    <w:p>
-      <w:pPr>
-        <w:pStyle w:val="Heading1"/>
-        <w:jc w:val="both"/>
-        <w:rPr>
-          <w:b w:val="0"/>
-          <w:bCs/>
-          <w:sz w:val="24"/>
-        </w:rPr>
-      </w:pPr>
-      <w:bookmarkStart w:id="16" w:name="_Toc42940220"/>
-      <w:r>
-        <w:lastRenderedPageBreak/>
-        <w:t xml:space="preserve">CHƯƠNG </w:t>
-      </w:r>
-      <w:r>
-        <w:t>3</w:t>
-      </w:r>
-      <w:r>
-        <w:t xml:space="preserve">. </w:t>
-      </w:r>
-      <w:r>
-        <w:t>KẾT QUẢ THỰC NGHIỆM</w:t>
-      </w:r>
-      <w:bookmarkEnd w:id="16"/>
-    </w:p>
-    <w:p>
-      <w:pPr>
-        <w:pStyle w:val="Heading2"/>
-        <w:jc w:val="both"/>
-        <w:rPr>
-          <w:rFonts w:cs="Times New Roman"/>
-        </w:rPr>
-      </w:pPr>
-      <w:bookmarkStart w:id="17" w:name="_Toc42940221"/>
-      <w:r>
-        <w:rPr>
-          <w:rFonts w:cs="Times New Roman"/>
-        </w:rPr>
-        <w:t>3</w:t>
-      </w:r>
-      <w:r>
-        <w:rPr>
-          <w:rFonts w:cs="Times New Roman"/>
-        </w:rPr>
-        <w:t xml:space="preserve">.1. </w:t>
-      </w:r>
-      <w:r>
-        <w:rPr>
-          <w:rFonts w:cs="Times New Roman"/>
-        </w:rPr>
-        <w:t>Các màn hình hiển thị</w:t>
-      </w:r>
-      <w:bookmarkEnd w:id="17"/>
-    </w:p>
-    <w:p>
-      <w:pPr>
-        <w:pStyle w:val="Heading3"/>
         <w:ind w:firstLine="720"/>
         <w:jc w:val="both"/>
-        <w:rPr>
-          <w:rFonts w:cs="Times New Roman"/>
-        </w:rPr>
-      </w:pPr>
-      <w:bookmarkStart w:id="18" w:name="_Toc42940222"/>
-      <w:r>
-        <w:rPr>
-          <w:rFonts w:cs="Times New Roman"/>
-        </w:rPr>
-        <w:t>3</w:t>
-      </w:r>
-      <w:r>
-        <w:rPr>
-          <w:rFonts w:cs="Times New Roman"/>
-        </w:rPr>
-        <w:t xml:space="preserve">.1.1. </w:t>
-      </w:r>
-      <w:r>
-        <w:rPr>
-          <w:rFonts w:cs="Times New Roman"/>
-        </w:rPr>
-        <w:t xml:space="preserve">Màn hình </w:t>
-      </w:r>
-      <w:r>
-        <w:rPr>
-          <w:rFonts w:cs="Times New Roman"/>
-        </w:rPr>
-        <w:t>trang chủ</w:t>
-      </w:r>
-      <w:bookmarkEnd w:id="18"/>
-    </w:p>
-    <w:p>
+      </w:pPr>
+      <w:r>
+        <w:t>Kể từ khi trào lưu mạng xã hội bùng nổ, từ “cư dân mạng” ra đời, thì tuyệt đại đa số các “cư dân mạng” đó đều có tài khoản mạng xã hội, mà đa phần là Facebook, cũng như dùng Gmail làm địa chỉ email chính. Với sức ảnh hưởng lớn và bành trướng của Facebook sang nhiều lĩnh vực, từ một mạng xã hội thuần túy chia sẻ các cảm xúc, hình ảnh, sang một (nhà cung cấp) nền tảng cho các nhà phát triển khác xây dựng các dịch vụ của mình trên nền tảng đó, và sự phổ biến của Google đến mức “google” đã trở thành một động từ trong nhiều ngôn ngữ, thì người dùng nào cũng có xu hướng thích sign up và sign in gián tiếp qua các tài khoản Facebook hoặc Google của mình. Đơn giản, họ chỉ cần kết nối với tài khoản Facebook hoặc Google trong trang web hoặc ứng dụng, họ sẽ bỏ qua rất nhiều bước phiền phức như điền địa chỉ email (có khi tới 2 lần), điền u-xơ-nem mong muốn, điền pát-uộc 2 lần, xác nhận qua email… Chỉ với 1-2 chạm là họ sẽ dễ dàng hoàn thành thao tác sign up, hoặc sign in.</w:t>
+      </w:r>
+    </w:p>
+    <w:p>
+      <w:pPr>
+        <w:spacing w:line="360" w:lineRule="auto"/>
+        <w:ind w:firstLine="720"/>
+        <w:jc w:val="both"/>
+      </w:pPr>
+      <w:r>
+        <w:lastRenderedPageBreak/>
+        <w:t>Thông thường, nếu bạn muốn dùng dịch vụ Authentication của Facebook, Twitter hay Google, thì bạn phải đăng kí với họ, và nhận được một mớ thông tin định danh loằng ngoằng. Và nếu bạn tích hợp bao nhiêu phương thức từ bao nhiêu nhà cung cấp, thì bạn có bấy nhiêu mớ kia để lưu trữ. Firebase Authentication ra đời đóng vai trò trung gian. Thay vì bạn đi theo hướng trực tiếp BẠN – NHÀ CUNG CẤP, bạn sẽ đi hướng gián tiếp BẠN – FIREBASE – NHÀ CUNG CẤP. Bạn sẽ chỉ chủ yếu “deal with” Firebase, phần còn lại thì “Ngọn lửa” sẽ lo hết. Để thông báo với Firebase là bạn sẽ sử dụng dịch vụ Authentication gián tiếp của họ, bạn cần truy cập Firebase Console, mở project của bạn. Trong phần Authentication, bạn chọn SIGN-IN METHOD và cho Enable các nhà cung cấp mà bạn muốn.</w:t>
+      </w:r>
+    </w:p>
+    <w:p>
+      <w:pPr>
+        <w:spacing w:line="360" w:lineRule="auto"/>
+        <w:ind w:firstLine="720"/>
+        <w:jc w:val="center"/>
+      </w:pPr>
       <w:r>
         <w:rPr>
           <w:noProof/>
         </w:rPr>
         <w:drawing>
-          <wp:inline distT="0" distB="0" distL="0" distR="0" wp14:anchorId="64DA6427" wp14:editId="635658D4">
-            <wp:extent cx="5761990" cy="3239770"/>
+          <wp:inline distT="0" distB="0" distL="0" distR="0" wp14:anchorId="4D75A3A9" wp14:editId="27652A5E">
+            <wp:extent cx="4595751" cy="3203959"/>
             <wp:effectExtent l="0" t="0" r="0" b="0"/>
-            <wp:docPr id="1" name="Picture 1"/>
+            <wp:docPr id="22" name="Picture 22"/>
             <wp:cNvGraphicFramePr>
               <a:graphicFrameLocks xmlns:a="http://schemas.openxmlformats.org/drawingml/2006/main" noChangeAspect="1"/>
             </wp:cNvGraphicFramePr>
@@ -7439,11 +7428,17 @@
               <a:graphicData uri="http://schemas.openxmlformats.org/drawingml/2006/picture">
                 <pic:pic xmlns:pic="http://schemas.openxmlformats.org/drawingml/2006/picture">
                   <pic:nvPicPr>
-                    <pic:cNvPr id="1" name=""/>
+                    <pic:cNvPr id="22" name="FirebaseConsole08.png"/>
                     <pic:cNvPicPr/>
                   </pic:nvPicPr>
                   <pic:blipFill>
-                    <a:blip r:embed="rId18"/>
+                    <a:blip r:embed="rId18">
+                      <a:extLst>
+                        <a:ext uri="{28A0092B-C50C-407E-A947-70E740481C1C}">
+                          <a14:useLocalDpi xmlns:a14="http://schemas.microsoft.com/office/drawing/2010/main" val="0"/>
+                        </a:ext>
+                      </a:extLst>
+                    </a:blip>
                     <a:stretch>
                       <a:fillRect/>
                     </a:stretch>
@@ -7451,7 +7446,7 @@
                   <pic:spPr>
                     <a:xfrm>
                       <a:off x="0" y="0"/>
-                      <a:ext cx="5761990" cy="3239770"/>
+                      <a:ext cx="4608580" cy="3212903"/>
                     </a:xfrm>
                     <a:prstGeom prst="rect">
                       <a:avLst/>
@@ -7467,21 +7462,103 @@
     <w:p>
       <w:pPr>
         <w:spacing w:line="360" w:lineRule="auto"/>
+        <w:ind w:firstLine="720"/>
         <w:jc w:val="center"/>
       </w:pPr>
       <w:r>
-        <w:t>Hình 1: Giao diện trang chủ</w:t>
-      </w:r>
+        <w:t xml:space="preserve">Hình: </w:t>
+      </w:r>
+      <w:r>
+        <w:t>Authentication</w:t>
+      </w:r>
+    </w:p>
+    <w:p>
+      <w:pPr>
+        <w:spacing w:line="360" w:lineRule="auto"/>
+        <w:jc w:val="right"/>
+      </w:pPr>
+    </w:p>
+    <w:p>
+      <w:pPr>
+        <w:spacing w:line="360" w:lineRule="auto"/>
+      </w:pPr>
+    </w:p>
+    <w:p>
+      <w:pPr>
+        <w:spacing w:line="360" w:lineRule="auto"/>
+        <w:jc w:val="both"/>
+      </w:pPr>
+    </w:p>
+    <w:p>
+      <w:r>
+        <w:br w:type="page"/>
+      </w:r>
+    </w:p>
+    <w:p>
+      <w:pPr>
+        <w:pStyle w:val="Heading1"/>
+        <w:jc w:val="both"/>
+        <w:rPr>
+          <w:b w:val="0"/>
+          <w:bCs/>
+          <w:sz w:val="24"/>
+        </w:rPr>
+      </w:pPr>
+      <w:bookmarkStart w:id="16" w:name="_Toc42940220"/>
+      <w:r>
+        <w:lastRenderedPageBreak/>
+        <w:t xml:space="preserve">CHƯƠNG </w:t>
+      </w:r>
+      <w:r>
+        <w:t>3</w:t>
+      </w:r>
+      <w:r>
+        <w:t xml:space="preserve">. </w:t>
+      </w:r>
+      <w:r>
+        <w:t>KẾT QUẢ THỰC NGHIỆM</w:t>
+      </w:r>
+      <w:bookmarkEnd w:id="16"/>
+    </w:p>
+    <w:p>
+      <w:pPr>
+        <w:pStyle w:val="Heading2"/>
+        <w:jc w:val="both"/>
+        <w:rPr>
+          <w:rFonts w:cs="Times New Roman"/>
+        </w:rPr>
+      </w:pPr>
+      <w:bookmarkStart w:id="17" w:name="_Toc42940221"/>
+      <w:r>
+        <w:rPr>
+          <w:rFonts w:cs="Times New Roman"/>
+        </w:rPr>
+        <w:t>3</w:t>
+      </w:r>
+      <w:r>
+        <w:rPr>
+          <w:rFonts w:cs="Times New Roman"/>
+        </w:rPr>
+        <w:t xml:space="preserve">.1. </w:t>
+      </w:r>
+      <w:r>
+        <w:rPr>
+          <w:rFonts w:cs="Times New Roman"/>
+        </w:rPr>
+        <w:t>Các màn hình hiển thị</w:t>
+      </w:r>
+      <w:bookmarkEnd w:id="17"/>
     </w:p>
     <w:p>
       <w:pPr>
         <w:pStyle w:val="Heading3"/>
         <w:ind w:firstLine="720"/>
-        <w:rPr>
-          <w:rFonts w:cs="Times New Roman"/>
-        </w:rPr>
-      </w:pPr>
-      <w:bookmarkStart w:id="19" w:name="_Toc42940223"/>
+        <w:jc w:val="both"/>
+        <w:rPr>
+          <w:rFonts w:cs="Times New Roman"/>
+        </w:rPr>
+      </w:pPr>
+      <w:bookmarkStart w:id="18" w:name="_Toc42940222"/>
       <w:r>
         <w:rPr>
           <w:rFonts w:cs="Times New Roman"/>
@@ -7492,25 +7569,7 @@
         <w:rPr>
           <w:rFonts w:cs="Times New Roman"/>
         </w:rPr>
-        <w:t>.</w:t>
-      </w:r>
-      <w:r>
-        <w:rPr>
-          <w:rFonts w:cs="Times New Roman"/>
-        </w:rPr>
-        <w:t>1.</w:t>
-      </w:r>
-      <w:r>
-        <w:rPr>
-          <w:rFonts w:cs="Times New Roman"/>
-        </w:rPr>
-        <w:t>2</w:t>
-      </w:r>
-      <w:r>
-        <w:rPr>
-          <w:rFonts w:cs="Times New Roman"/>
-        </w:rPr>
-        <w:t xml:space="preserve">. </w:t>
+        <w:t xml:space="preserve">.1.1. </w:t>
       </w:r>
       <w:r>
         <w:rPr>
@@ -7522,9 +7581,9 @@
         <w:rPr>
           <w:rFonts w:cs="Times New Roman"/>
         </w:rPr>
-        <w:t>trang chủ (nội dung)</w:t>
-      </w:r>
-      <w:bookmarkEnd w:id="19"/>
+        <w:t>trang chủ</w:t>
+      </w:r>
+      <w:bookmarkEnd w:id="18"/>
     </w:p>
     <w:p>
       <w:r>
@@ -7532,10 +7591,10 @@
           <w:noProof/>
         </w:rPr>
         <w:drawing>
-          <wp:inline distT="0" distB="0" distL="0" distR="0" wp14:anchorId="2C106B72" wp14:editId="3CF16B03">
+          <wp:inline distT="0" distB="0" distL="0" distR="0" wp14:anchorId="64DA6427" wp14:editId="635658D4">
             <wp:extent cx="5761990" cy="3239770"/>
             <wp:effectExtent l="0" t="0" r="0" b="0"/>
-            <wp:docPr id="481" name="Picture 481"/>
+            <wp:docPr id="1" name="Picture 1"/>
             <wp:cNvGraphicFramePr>
               <a:graphicFrameLocks xmlns:a="http://schemas.openxmlformats.org/drawingml/2006/main" noChangeAspect="1"/>
             </wp:cNvGraphicFramePr>
@@ -7570,20 +7629,12 @@
     </w:p>
     <w:p>
       <w:pPr>
-        <w:jc w:val="center"/>
-      </w:pPr>
-      <w:r>
-        <w:t>Hình 2: Giao diện trang chủ (nội dung)</w:t>
-      </w:r>
-    </w:p>
-    <w:p>
-      <w:pPr>
-        <w:tabs>
-          <w:tab w:val="left" w:pos="709"/>
-        </w:tabs>
         <w:spacing w:line="360" w:lineRule="auto"/>
         <w:jc w:val="center"/>
       </w:pPr>
+      <w:r>
+        <w:t>Hình 1: Giao diện trang chủ</w:t>
+      </w:r>
     </w:p>
     <w:p>
       <w:pPr>
@@ -7593,25 +7644,30 @@
           <w:rFonts w:cs="Times New Roman"/>
         </w:rPr>
       </w:pPr>
-      <w:bookmarkStart w:id="20" w:name="_Toc42940224"/>
-      <w:r>
-        <w:rPr>
-          <w:rFonts w:cs="Times New Roman"/>
-        </w:rPr>
-        <w:lastRenderedPageBreak/>
+      <w:bookmarkStart w:id="19" w:name="_Toc42940223"/>
+      <w:r>
+        <w:rPr>
+          <w:rFonts w:cs="Times New Roman"/>
+        </w:rPr>
         <w:t>3</w:t>
       </w:r>
       <w:r>
         <w:rPr>
           <w:rFonts w:cs="Times New Roman"/>
         </w:rPr>
-        <w:t>.1.</w:t>
-      </w:r>
-      <w:r>
-        <w:rPr>
-          <w:rFonts w:cs="Times New Roman"/>
-        </w:rPr>
-        <w:t>3</w:t>
+        <w:t>.</w:t>
+      </w:r>
+      <w:r>
+        <w:rPr>
+          <w:rFonts w:cs="Times New Roman"/>
+        </w:rPr>
+        <w:t>1.</w:t>
+      </w:r>
+      <w:r>
+        <w:rPr>
+          <w:rFonts w:cs="Times New Roman"/>
+        </w:rPr>
+        <w:t>2</w:t>
       </w:r>
       <w:r>
         <w:rPr>
@@ -7629,23 +7685,20 @@
         <w:rPr>
           <w:rFonts w:cs="Times New Roman"/>
         </w:rPr>
-        <w:t>chi tiết sản phẩm</w:t>
-      </w:r>
-      <w:bookmarkEnd w:id="20"/>
-    </w:p>
-    <w:p>
-      <w:pPr>
-        <w:spacing w:line="360" w:lineRule="auto"/>
-      </w:pPr>
+        <w:t>trang chủ (nội dung)</w:t>
+      </w:r>
+      <w:bookmarkEnd w:id="19"/>
+    </w:p>
+    <w:p>
       <w:r>
         <w:rPr>
           <w:noProof/>
         </w:rPr>
         <w:drawing>
-          <wp:inline distT="0" distB="0" distL="0" distR="0" wp14:anchorId="37F51E01" wp14:editId="42DFFAD6">
-            <wp:extent cx="5761990" cy="3241675"/>
+          <wp:inline distT="0" distB="0" distL="0" distR="0" wp14:anchorId="2C106B72" wp14:editId="3CF16B03">
+            <wp:extent cx="5761990" cy="3239770"/>
             <wp:effectExtent l="0" t="0" r="0" b="0"/>
-            <wp:docPr id="483" name="Picture 483"/>
+            <wp:docPr id="481" name="Picture 481"/>
             <wp:cNvGraphicFramePr>
               <a:graphicFrameLocks xmlns:a="http://schemas.openxmlformats.org/drawingml/2006/main" noChangeAspect="1"/>
             </wp:cNvGraphicFramePr>
@@ -7665,7 +7718,7 @@
                   <pic:spPr>
                     <a:xfrm>
                       <a:off x="0" y="0"/>
-                      <a:ext cx="5761990" cy="3241675"/>
+                      <a:ext cx="5761990" cy="3239770"/>
                     </a:xfrm>
                     <a:prstGeom prst="rect">
                       <a:avLst/>
@@ -7683,14 +7736,17 @@
         <w:jc w:val="center"/>
       </w:pPr>
       <w:r>
-        <w:t xml:space="preserve">Hình </w:t>
-      </w:r>
-      <w:r>
-        <w:t>3</w:t>
-      </w:r>
-      <w:r>
-        <w:t>: Giao diện chi tiết giản phẩm</w:t>
-      </w:r>
+        <w:t>Hình 2: Giao diện trang chủ (nội dung)</w:t>
+      </w:r>
+    </w:p>
+    <w:p>
+      <w:pPr>
+        <w:tabs>
+          <w:tab w:val="left" w:pos="709"/>
+        </w:tabs>
+        <w:spacing w:line="360" w:lineRule="auto"/>
+        <w:jc w:val="center"/>
+      </w:pPr>
     </w:p>
     <w:p>
       <w:pPr>
@@ -7700,11 +7756,12 @@
           <w:rFonts w:cs="Times New Roman"/>
         </w:rPr>
       </w:pPr>
-      <w:bookmarkStart w:id="21" w:name="_Toc42940225"/>
-      <w:r>
-        <w:rPr>
-          <w:rFonts w:cs="Times New Roman"/>
-        </w:rPr>
+      <w:bookmarkStart w:id="20" w:name="_Toc42940224"/>
+      <w:r>
+        <w:rPr>
+          <w:rFonts w:cs="Times New Roman"/>
+        </w:rPr>
+        <w:lastRenderedPageBreak/>
         <w:t>3</w:t>
       </w:r>
       <w:r>
@@ -7717,7 +7774,7 @@
         <w:rPr>
           <w:rFonts w:cs="Times New Roman"/>
         </w:rPr>
-        <w:t>4</w:t>
+        <w:t>3</w:t>
       </w:r>
       <w:r>
         <w:rPr>
@@ -7729,15 +7786,15 @@
         <w:rPr>
           <w:rFonts w:cs="Times New Roman"/>
         </w:rPr>
-        <w:t>Màn hình</w:t>
-      </w:r>
-      <w:r>
-        <w:rPr>
-          <w:rFonts w:cs="Times New Roman"/>
-        </w:rPr>
-        <w:t xml:space="preserve"> chi tiết sản phẩm (Bình luận của khách hàng)</w:t>
-      </w:r>
-      <w:bookmarkEnd w:id="21"/>
+        <w:t xml:space="preserve">Màn hình </w:t>
+      </w:r>
+      <w:r>
+        <w:rPr>
+          <w:rFonts w:cs="Times New Roman"/>
+        </w:rPr>
+        <w:t>chi tiết sản phẩm</w:t>
+      </w:r>
+      <w:bookmarkEnd w:id="20"/>
     </w:p>
     <w:p>
       <w:pPr>
@@ -7748,10 +7805,10 @@
           <w:noProof/>
         </w:rPr>
         <w:drawing>
-          <wp:inline distT="0" distB="0" distL="0" distR="0" wp14:anchorId="48C51BA9" wp14:editId="760F9AAA">
-            <wp:extent cx="5761990" cy="3214370"/>
-            <wp:effectExtent l="0" t="0" r="0" b="5080"/>
-            <wp:docPr id="484" name="Picture 484"/>
+          <wp:inline distT="0" distB="0" distL="0" distR="0" wp14:anchorId="37F51E01" wp14:editId="42DFFAD6">
+            <wp:extent cx="5761990" cy="3241675"/>
+            <wp:effectExtent l="0" t="0" r="0" b="0"/>
+            <wp:docPr id="483" name="Picture 483"/>
             <wp:cNvGraphicFramePr>
               <a:graphicFrameLocks xmlns:a="http://schemas.openxmlformats.org/drawingml/2006/main" noChangeAspect="1"/>
             </wp:cNvGraphicFramePr>
@@ -7771,7 +7828,7 @@
                   <pic:spPr>
                     <a:xfrm>
                       <a:off x="0" y="0"/>
-                      <a:ext cx="5761990" cy="3214370"/>
+                      <a:ext cx="5761990" cy="3241675"/>
                     </a:xfrm>
                     <a:prstGeom prst="rect">
                       <a:avLst/>
@@ -7786,11 +7843,16 @@
     </w:p>
     <w:p>
       <w:pPr>
-        <w:spacing w:line="360" w:lineRule="auto"/>
         <w:jc w:val="center"/>
       </w:pPr>
       <w:r>
-        <w:t>Hình 4: Giao diện chi tiết giản phẩm</w:t>
+        <w:t xml:space="preserve">Hình </w:t>
+      </w:r>
+      <w:r>
+        <w:t>3</w:t>
+      </w:r>
+      <w:r>
+        <w:t>: Giao diện chi tiết giản phẩm</w:t>
       </w:r>
     </w:p>
     <w:p>
@@ -7801,12 +7863,11 @@
           <w:rFonts w:cs="Times New Roman"/>
         </w:rPr>
       </w:pPr>
-      <w:bookmarkStart w:id="22" w:name="_Toc42940226"/>
-      <w:r>
-        <w:rPr>
-          <w:rFonts w:cs="Times New Roman"/>
-        </w:rPr>
-        <w:lastRenderedPageBreak/>
+      <w:bookmarkStart w:id="21" w:name="_Toc42940225"/>
+      <w:r>
+        <w:rPr>
+          <w:rFonts w:cs="Times New Roman"/>
+        </w:rPr>
         <w:t>3</w:t>
       </w:r>
       <w:r>
@@ -7819,7 +7880,7 @@
         <w:rPr>
           <w:rFonts w:cs="Times New Roman"/>
         </w:rPr>
-        <w:t>5</w:t>
+        <w:t>4</w:t>
       </w:r>
       <w:r>
         <w:rPr>
@@ -7831,21 +7892,15 @@
         <w:rPr>
           <w:rFonts w:cs="Times New Roman"/>
         </w:rPr>
-        <w:t xml:space="preserve">Màn hình </w:t>
-      </w:r>
-      <w:r>
-        <w:rPr>
-          <w:rFonts w:cs="Times New Roman"/>
-        </w:rPr>
-        <w:t>admin</w:t>
-      </w:r>
-      <w:r>
-        <w:rPr>
-          <w:rFonts w:cs="Times New Roman"/>
-        </w:rPr>
-        <w:t xml:space="preserve"> (home)</w:t>
-      </w:r>
-      <w:bookmarkEnd w:id="22"/>
+        <w:t>Màn hình</w:t>
+      </w:r>
+      <w:r>
+        <w:rPr>
+          <w:rFonts w:cs="Times New Roman"/>
+        </w:rPr>
+        <w:t xml:space="preserve"> chi tiết sản phẩm (Bình luận của khách hàng)</w:t>
+      </w:r>
+      <w:bookmarkEnd w:id="21"/>
     </w:p>
     <w:p>
       <w:pPr>
@@ -7856,10 +7911,10 @@
           <w:noProof/>
         </w:rPr>
         <w:drawing>
-          <wp:inline distT="0" distB="0" distL="0" distR="0" wp14:anchorId="09A7792A" wp14:editId="6FAE0F05">
-            <wp:extent cx="5761990" cy="3239770"/>
-            <wp:effectExtent l="0" t="0" r="0" b="0"/>
-            <wp:docPr id="485" name="Picture 485"/>
+          <wp:inline distT="0" distB="0" distL="0" distR="0" wp14:anchorId="48C51BA9" wp14:editId="760F9AAA">
+            <wp:extent cx="5761990" cy="3214370"/>
+            <wp:effectExtent l="0" t="0" r="0" b="5080"/>
+            <wp:docPr id="484" name="Picture 484"/>
             <wp:cNvGraphicFramePr>
               <a:graphicFrameLocks xmlns:a="http://schemas.openxmlformats.org/drawingml/2006/main" noChangeAspect="1"/>
             </wp:cNvGraphicFramePr>
@@ -7879,7 +7934,7 @@
                   <pic:spPr>
                     <a:xfrm>
                       <a:off x="0" y="0"/>
-                      <a:ext cx="5761990" cy="3239770"/>
+                      <a:ext cx="5761990" cy="3214370"/>
                     </a:xfrm>
                     <a:prstGeom prst="rect">
                       <a:avLst/>
@@ -7898,7 +7953,7 @@
         <w:jc w:val="center"/>
       </w:pPr>
       <w:r>
-        <w:t>Hình 5: Giao diện trang chủ admin</w:t>
+        <w:t>Hình 4: Giao diện chi tiết giản phẩm</w:t>
       </w:r>
     </w:p>
     <w:p>
@@ -7909,11 +7964,12 @@
           <w:rFonts w:cs="Times New Roman"/>
         </w:rPr>
       </w:pPr>
-      <w:bookmarkStart w:id="23" w:name="_Toc42940227"/>
-      <w:r>
-        <w:rPr>
-          <w:rFonts w:cs="Times New Roman"/>
-        </w:rPr>
+      <w:bookmarkStart w:id="22" w:name="_Toc42940226"/>
+      <w:r>
+        <w:rPr>
+          <w:rFonts w:cs="Times New Roman"/>
+        </w:rPr>
+        <w:lastRenderedPageBreak/>
         <w:t>3</w:t>
       </w:r>
       <w:r>
@@ -7926,7 +7982,7 @@
         <w:rPr>
           <w:rFonts w:cs="Times New Roman"/>
         </w:rPr>
-        <w:t>6</w:t>
+        <w:t>5</w:t>
       </w:r>
       <w:r>
         <w:rPr>
@@ -7938,15 +7994,21 @@
         <w:rPr>
           <w:rFonts w:cs="Times New Roman"/>
         </w:rPr>
-        <w:t xml:space="preserve">Màn hình admin </w:t>
-      </w:r>
-      <w:r>
-        <w:rPr>
-          <w:rFonts w:cs="Times New Roman"/>
-        </w:rPr>
-        <w:t>quản lý người dùng</w:t>
-      </w:r>
-      <w:bookmarkEnd w:id="23"/>
+        <w:t xml:space="preserve">Màn hình </w:t>
+      </w:r>
+      <w:r>
+        <w:rPr>
+          <w:rFonts w:cs="Times New Roman"/>
+        </w:rPr>
+        <w:t>admin</w:t>
+      </w:r>
+      <w:r>
+        <w:rPr>
+          <w:rFonts w:cs="Times New Roman"/>
+        </w:rPr>
+        <w:t xml:space="preserve"> (home)</w:t>
+      </w:r>
+      <w:bookmarkEnd w:id="22"/>
     </w:p>
     <w:p>
       <w:pPr>
@@ -7957,10 +8019,10 @@
           <w:noProof/>
         </w:rPr>
         <w:drawing>
-          <wp:inline distT="0" distB="0" distL="0" distR="0" wp14:anchorId="050212CE" wp14:editId="6B91F0FF">
+          <wp:inline distT="0" distB="0" distL="0" distR="0" wp14:anchorId="09A7792A" wp14:editId="6FAE0F05">
             <wp:extent cx="5761990" cy="3239770"/>
             <wp:effectExtent l="0" t="0" r="0" b="0"/>
-            <wp:docPr id="486" name="Picture 486"/>
+            <wp:docPr id="485" name="Picture 485"/>
             <wp:cNvGraphicFramePr>
               <a:graphicFrameLocks xmlns:a="http://schemas.openxmlformats.org/drawingml/2006/main" noChangeAspect="1"/>
             </wp:cNvGraphicFramePr>
@@ -7999,7 +8061,7 @@
         <w:jc w:val="center"/>
       </w:pPr>
       <w:r>
-        <w:t>Hình 6: Giao diện admin quản lý người dùng</w:t>
+        <w:t>Hình 5: Giao diện trang chủ admin</w:t>
       </w:r>
     </w:p>
     <w:p>
@@ -8010,12 +8072,11 @@
           <w:rFonts w:cs="Times New Roman"/>
         </w:rPr>
       </w:pPr>
-      <w:bookmarkStart w:id="24" w:name="_Toc42940228"/>
-      <w:r>
-        <w:rPr>
-          <w:rFonts w:cs="Times New Roman"/>
-        </w:rPr>
-        <w:lastRenderedPageBreak/>
+      <w:bookmarkStart w:id="23" w:name="_Toc42940227"/>
+      <w:r>
+        <w:rPr>
+          <w:rFonts w:cs="Times New Roman"/>
+        </w:rPr>
         <w:t>3</w:t>
       </w:r>
       <w:r>
@@ -8040,9 +8101,15 @@
         <w:rPr>
           <w:rFonts w:cs="Times New Roman"/>
         </w:rPr>
-        <w:t>Màn hình admin quản lý bài viết</w:t>
-      </w:r>
-      <w:bookmarkEnd w:id="24"/>
+        <w:t xml:space="preserve">Màn hình admin </w:t>
+      </w:r>
+      <w:r>
+        <w:rPr>
+          <w:rFonts w:cs="Times New Roman"/>
+        </w:rPr>
+        <w:t>quản lý người dùng</w:t>
+      </w:r>
+      <w:bookmarkEnd w:id="23"/>
     </w:p>
     <w:p>
       <w:pPr>
@@ -8053,10 +8120,10 @@
           <w:noProof/>
         </w:rPr>
         <w:drawing>
-          <wp:inline distT="0" distB="0" distL="0" distR="0" wp14:anchorId="56C2B73D" wp14:editId="6DCF3C35">
+          <wp:inline distT="0" distB="0" distL="0" distR="0" wp14:anchorId="050212CE" wp14:editId="6B91F0FF">
             <wp:extent cx="5761990" cy="3239770"/>
             <wp:effectExtent l="0" t="0" r="0" b="0"/>
-            <wp:docPr id="487" name="Picture 487"/>
+            <wp:docPr id="486" name="Picture 486"/>
             <wp:cNvGraphicFramePr>
               <a:graphicFrameLocks xmlns:a="http://schemas.openxmlformats.org/drawingml/2006/main" noChangeAspect="1"/>
             </wp:cNvGraphicFramePr>
@@ -8095,52 +8162,8 @@
         <w:jc w:val="center"/>
       </w:pPr>
       <w:r>
-        <w:t xml:space="preserve">Hình 7: Giao diện admin quản lý </w:t>
-      </w:r>
-      <w:r>
-        <w:t>sản phẩm</w:t>
-      </w:r>
-    </w:p>
-    <w:p>
-      <w:pPr>
-        <w:pStyle w:val="Heading2"/>
-        <w:jc w:val="both"/>
-        <w:rPr>
-          <w:rFonts w:cs="Times New Roman"/>
-        </w:rPr>
-      </w:pPr>
-      <w:bookmarkStart w:id="25" w:name="_Toc42940229"/>
-      <w:r>
-        <w:rPr>
-          <w:rFonts w:cs="Times New Roman"/>
-        </w:rPr>
-        <w:t>3</w:t>
-      </w:r>
-      <w:r>
-        <w:rPr>
-          <w:rFonts w:cs="Times New Roman"/>
-        </w:rPr>
-        <w:t>.</w:t>
-      </w:r>
-      <w:r>
-        <w:rPr>
-          <w:rFonts w:cs="Times New Roman"/>
-        </w:rPr>
-        <w:t>2</w:t>
-      </w:r>
-      <w:r>
-        <w:rPr>
-          <w:rFonts w:cs="Times New Roman"/>
-        </w:rPr>
-        <w:t xml:space="preserve">. </w:t>
-      </w:r>
-      <w:r>
-        <w:rPr>
-          <w:rFonts w:cs="Times New Roman"/>
-        </w:rPr>
-        <w:t>Thiết kế giao diện hệ thống</w:t>
-      </w:r>
-      <w:bookmarkEnd w:id="25"/>
+        <w:t>Hình 6: Giao diện admin quản lý người dùng</w:t>
+      </w:r>
     </w:p>
     <w:p>
       <w:pPr>
@@ -8150,215 +8173,53 @@
           <w:rFonts w:cs="Times New Roman"/>
         </w:rPr>
       </w:pPr>
-      <w:bookmarkStart w:id="26" w:name="_Toc42940230"/>
-      <w:r>
-        <w:rPr>
-          <w:rFonts w:cs="Times New Roman"/>
-        </w:rPr>
+      <w:bookmarkStart w:id="24" w:name="_Toc42940228"/>
+      <w:r>
+        <w:rPr>
+          <w:rFonts w:cs="Times New Roman"/>
+        </w:rPr>
+        <w:lastRenderedPageBreak/>
         <w:t>3</w:t>
       </w:r>
       <w:r>
         <w:rPr>
           <w:rFonts w:cs="Times New Roman"/>
         </w:rPr>
-        <w:t>.</w:t>
-      </w:r>
-      <w:r>
-        <w:rPr>
-          <w:rFonts w:cs="Times New Roman"/>
-        </w:rPr>
-        <w:t>2</w:t>
-      </w:r>
-      <w:r>
-        <w:rPr>
-          <w:rFonts w:cs="Times New Roman"/>
-        </w:rPr>
-        <w:t>.</w:t>
-      </w:r>
-      <w:r>
-        <w:rPr>
-          <w:rFonts w:cs="Times New Roman"/>
-        </w:rPr>
-        <w:t xml:space="preserve">1 </w:t>
-      </w:r>
-      <w:r>
-        <w:rPr>
-          <w:rFonts w:cs="Times New Roman"/>
-        </w:rPr>
-        <w:t xml:space="preserve">Giao diện </w:t>
-      </w:r>
-      <w:r>
-        <w:rPr>
-          <w:rFonts w:cs="Times New Roman"/>
-        </w:rPr>
-        <w:t>trang chủ</w:t>
-      </w:r>
-      <w:bookmarkEnd w:id="26"/>
+        <w:t>.1.</w:t>
+      </w:r>
+      <w:r>
+        <w:rPr>
+          <w:rFonts w:cs="Times New Roman"/>
+        </w:rPr>
+        <w:t>6</w:t>
+      </w:r>
+      <w:r>
+        <w:rPr>
+          <w:rFonts w:cs="Times New Roman"/>
+        </w:rPr>
+        <w:t xml:space="preserve">. </w:t>
+      </w:r>
+      <w:r>
+        <w:rPr>
+          <w:rFonts w:cs="Times New Roman"/>
+        </w:rPr>
+        <w:t>Màn hình admin quản lý bài viết</w:t>
+      </w:r>
+      <w:bookmarkEnd w:id="24"/>
     </w:p>
     <w:p>
       <w:pPr>
         <w:spacing w:line="360" w:lineRule="auto"/>
-        <w:jc w:val="both"/>
-      </w:pPr>
-      <w:r>
-        <w:tab/>
-        <w:t xml:space="preserve">Đây là màn hình xuất hiện đầu tiên khi </w:t>
-      </w:r>
-      <w:r>
-        <w:t>truy cập vào trang web</w:t>
-      </w:r>
-      <w:r>
-        <w:t xml:space="preserve"> thể hiện </w:t>
-      </w:r>
-      <w:r>
-        <w:t>cho người dùng login vào trang admin</w:t>
-      </w:r>
-      <w:r>
-        <w:t xml:space="preserve"> thể </w:t>
-      </w:r>
-      <w:r>
-        <w:t>hiện các nút</w:t>
-      </w:r>
-      <w:r>
-        <w:t xml:space="preserve"> trang chủ, hỗ trợ, giới thiệu. Hiển thị được các danh mục sản phẩm và danh sách các sản phẩm của website.</w:t>
-      </w:r>
-    </w:p>
-    <w:p>
-      <w:pPr>
-        <w:spacing w:line="360" w:lineRule="auto"/>
       </w:pPr>
       <w:r>
         <w:rPr>
           <w:noProof/>
         </w:rPr>
         <w:drawing>
-          <wp:inline distT="0" distB="0" distL="0" distR="0" wp14:anchorId="56BF6956" wp14:editId="634BBFC4">
+          <wp:inline distT="0" distB="0" distL="0" distR="0" wp14:anchorId="56C2B73D" wp14:editId="6DCF3C35">
             <wp:extent cx="5761990" cy="3239770"/>
             <wp:effectExtent l="0" t="0" r="0" b="0"/>
-            <wp:docPr id="2" name="Picture 2"/>
-            <wp:cNvGraphicFramePr>
-              <a:graphicFrameLocks xmlns:a="http://schemas.openxmlformats.org/drawingml/2006/main" noChangeAspect="1"/>
-            </wp:cNvGraphicFramePr>
-            <a:graphic xmlns:a="http://schemas.openxmlformats.org/drawingml/2006/main">
-              <a:graphicData uri="http://schemas.openxmlformats.org/drawingml/2006/picture">
-                <pic:pic xmlns:pic="http://schemas.openxmlformats.org/drawingml/2006/picture">
-                  <pic:nvPicPr>
-                    <pic:cNvPr id="1" name=""/>
-                    <pic:cNvPicPr/>
-                  </pic:nvPicPr>
-                  <pic:blipFill>
-                    <a:blip r:embed="rId18"/>
-                    <a:stretch>
-                      <a:fillRect/>
-                    </a:stretch>
-                  </pic:blipFill>
-                  <pic:spPr>
-                    <a:xfrm>
-                      <a:off x="0" y="0"/>
-                      <a:ext cx="5761990" cy="3239770"/>
-                    </a:xfrm>
-                    <a:prstGeom prst="rect">
-                      <a:avLst/>
-                    </a:prstGeom>
-                  </pic:spPr>
-                </pic:pic>
-              </a:graphicData>
-            </a:graphic>
-          </wp:inline>
-        </w:drawing>
-      </w:r>
-    </w:p>
-    <w:p>
-      <w:pPr>
-        <w:spacing w:line="360" w:lineRule="auto"/>
-        <w:jc w:val="center"/>
-      </w:pPr>
-      <w:r>
-        <w:t>Hình 8: Giao diện trang chủ</w:t>
-      </w:r>
-    </w:p>
-    <w:p>
-      <w:pPr>
-        <w:pStyle w:val="Heading3"/>
-        <w:ind w:firstLine="720"/>
-        <w:rPr>
-          <w:rFonts w:cs="Times New Roman"/>
-        </w:rPr>
-      </w:pPr>
-      <w:bookmarkStart w:id="27" w:name="_Toc42940231"/>
-      <w:r>
-        <w:rPr>
-          <w:rFonts w:cs="Times New Roman"/>
-        </w:rPr>
-        <w:lastRenderedPageBreak/>
-        <w:t>3</w:t>
-      </w:r>
-      <w:r>
-        <w:rPr>
-          <w:rFonts w:cs="Times New Roman"/>
-        </w:rPr>
-        <w:t>.</w:t>
-      </w:r>
-      <w:r>
-        <w:rPr>
-          <w:rFonts w:cs="Times New Roman"/>
-        </w:rPr>
-        <w:t>2</w:t>
-      </w:r>
-      <w:r>
-        <w:rPr>
-          <w:rFonts w:cs="Times New Roman"/>
-        </w:rPr>
-        <w:t>.</w:t>
-      </w:r>
-      <w:r>
-        <w:rPr>
-          <w:rFonts w:cs="Times New Roman"/>
-        </w:rPr>
-        <w:t xml:space="preserve">2 </w:t>
-      </w:r>
-      <w:r>
-        <w:rPr>
-          <w:rFonts w:cs="Times New Roman"/>
-        </w:rPr>
-        <w:t xml:space="preserve">Giao diện </w:t>
-      </w:r>
-      <w:r>
-        <w:rPr>
-          <w:rFonts w:cs="Times New Roman"/>
-        </w:rPr>
-        <w:t xml:space="preserve">trang </w:t>
-      </w:r>
-      <w:r>
-        <w:rPr>
-          <w:rFonts w:cs="Times New Roman"/>
-        </w:rPr>
-        <w:t>danh sách sản phẩm theo danh mục</w:t>
-      </w:r>
-      <w:bookmarkEnd w:id="27"/>
-    </w:p>
-    <w:p>
-      <w:pPr>
-        <w:spacing w:line="360" w:lineRule="auto"/>
-      </w:pPr>
-      <w:r>
-        <w:tab/>
-        <w:t xml:space="preserve">Hiển thị đươc các </w:t>
-      </w:r>
-      <w:r>
-        <w:t>sản phẩm theo từng danh mục.</w:t>
-      </w:r>
-    </w:p>
-    <w:p>
-      <w:r>
-        <w:rPr>
-          <w:noProof/>
-        </w:rPr>
-        <w:drawing>
-          <wp:inline distT="0" distB="0" distL="0" distR="0" wp14:anchorId="0D87CBBD" wp14:editId="62B9F3BE">
-            <wp:extent cx="5761990" cy="3239770"/>
-            <wp:effectExtent l="0" t="0" r="0" b="0"/>
-            <wp:docPr id="4" name="Picture 4"/>
+            <wp:docPr id="487" name="Picture 487"/>
             <wp:cNvGraphicFramePr>
               <a:graphicFrameLocks xmlns:a="http://schemas.openxmlformats.org/drawingml/2006/main" noChangeAspect="1"/>
             </wp:cNvGraphicFramePr>
@@ -8397,8 +8258,52 @@
         <w:jc w:val="center"/>
       </w:pPr>
       <w:r>
-        <w:t>Hình 9: Giao diện trang danh mục</w:t>
-      </w:r>
+        <w:t xml:space="preserve">Hình 7: Giao diện admin quản lý </w:t>
+      </w:r>
+      <w:r>
+        <w:t>sản phẩm</w:t>
+      </w:r>
+    </w:p>
+    <w:p>
+      <w:pPr>
+        <w:pStyle w:val="Heading2"/>
+        <w:jc w:val="both"/>
+        <w:rPr>
+          <w:rFonts w:cs="Times New Roman"/>
+        </w:rPr>
+      </w:pPr>
+      <w:bookmarkStart w:id="25" w:name="_Toc42940229"/>
+      <w:r>
+        <w:rPr>
+          <w:rFonts w:cs="Times New Roman"/>
+        </w:rPr>
+        <w:t>3</w:t>
+      </w:r>
+      <w:r>
+        <w:rPr>
+          <w:rFonts w:cs="Times New Roman"/>
+        </w:rPr>
+        <w:t>.</w:t>
+      </w:r>
+      <w:r>
+        <w:rPr>
+          <w:rFonts w:cs="Times New Roman"/>
+        </w:rPr>
+        <w:t>2</w:t>
+      </w:r>
+      <w:r>
+        <w:rPr>
+          <w:rFonts w:cs="Times New Roman"/>
+        </w:rPr>
+        <w:t xml:space="preserve">. </w:t>
+      </w:r>
+      <w:r>
+        <w:rPr>
+          <w:rFonts w:cs="Times New Roman"/>
+        </w:rPr>
+        <w:t>Thiết kế giao diện hệ thống</w:t>
+      </w:r>
+      <w:bookmarkEnd w:id="25"/>
     </w:p>
     <w:p>
       <w:pPr>
@@ -8408,7 +8313,7 @@
           <w:rFonts w:cs="Times New Roman"/>
         </w:rPr>
       </w:pPr>
-      <w:bookmarkStart w:id="28" w:name="_Toc42940232"/>
+      <w:bookmarkStart w:id="26" w:name="_Toc42940230"/>
       <w:r>
         <w:rPr>
           <w:rFonts w:cs="Times New Roman"/>
@@ -8437,20 +8342,186 @@
         <w:rPr>
           <w:rFonts w:cs="Times New Roman"/>
         </w:rPr>
-        <w:t>3 Giao diện trang hỗ trợ</w:t>
-      </w:r>
-      <w:bookmarkEnd w:id="28"/>
-    </w:p>
-    <w:p>
+        <w:t xml:space="preserve">1 </w:t>
+      </w:r>
+      <w:r>
+        <w:rPr>
+          <w:rFonts w:cs="Times New Roman"/>
+        </w:rPr>
+        <w:t xml:space="preserve">Giao diện </w:t>
+      </w:r>
+      <w:r>
+        <w:rPr>
+          <w:rFonts w:cs="Times New Roman"/>
+        </w:rPr>
+        <w:t>trang chủ</w:t>
+      </w:r>
+      <w:bookmarkEnd w:id="26"/>
+    </w:p>
+    <w:p>
+      <w:pPr>
+        <w:spacing w:line="360" w:lineRule="auto"/>
+        <w:jc w:val="both"/>
+      </w:pPr>
+      <w:r>
+        <w:tab/>
+        <w:t xml:space="preserve">Đây là màn hình xuất hiện đầu tiên khi </w:t>
+      </w:r>
+      <w:r>
+        <w:t>truy cập vào trang web</w:t>
+      </w:r>
+      <w:r>
+        <w:t xml:space="preserve"> thể hiện </w:t>
+      </w:r>
+      <w:r>
+        <w:t>cho người dùng login vào trang admin</w:t>
+      </w:r>
+      <w:r>
+        <w:t xml:space="preserve"> thể </w:t>
+      </w:r>
+      <w:r>
+        <w:t>hiện các nút</w:t>
+      </w:r>
+      <w:r>
+        <w:t xml:space="preserve"> trang chủ, hỗ trợ, giới thiệu. Hiển thị được các danh mục sản phẩm và danh sách các sản phẩm của website.</w:t>
+      </w:r>
+    </w:p>
+    <w:p>
+      <w:pPr>
+        <w:spacing w:line="360" w:lineRule="auto"/>
+      </w:pPr>
       <w:r>
         <w:rPr>
           <w:noProof/>
         </w:rPr>
         <w:drawing>
-          <wp:inline distT="0" distB="0" distL="0" distR="0" wp14:anchorId="7AB32EDE" wp14:editId="6F30C3E3">
+          <wp:inline distT="0" distB="0" distL="0" distR="0" wp14:anchorId="56BF6956" wp14:editId="634BBFC4">
             <wp:extent cx="5761990" cy="3239770"/>
             <wp:effectExtent l="0" t="0" r="0" b="0"/>
-            <wp:docPr id="5" name="Picture 5"/>
+            <wp:docPr id="2" name="Picture 2"/>
+            <wp:cNvGraphicFramePr>
+              <a:graphicFrameLocks xmlns:a="http://schemas.openxmlformats.org/drawingml/2006/main" noChangeAspect="1"/>
+            </wp:cNvGraphicFramePr>
+            <a:graphic xmlns:a="http://schemas.openxmlformats.org/drawingml/2006/main">
+              <a:graphicData uri="http://schemas.openxmlformats.org/drawingml/2006/picture">
+                <pic:pic xmlns:pic="http://schemas.openxmlformats.org/drawingml/2006/picture">
+                  <pic:nvPicPr>
+                    <pic:cNvPr id="1" name=""/>
+                    <pic:cNvPicPr/>
+                  </pic:nvPicPr>
+                  <pic:blipFill>
+                    <a:blip r:embed="rId19"/>
+                    <a:stretch>
+                      <a:fillRect/>
+                    </a:stretch>
+                  </pic:blipFill>
+                  <pic:spPr>
+                    <a:xfrm>
+                      <a:off x="0" y="0"/>
+                      <a:ext cx="5761990" cy="3239770"/>
+                    </a:xfrm>
+                    <a:prstGeom prst="rect">
+                      <a:avLst/>
+                    </a:prstGeom>
+                  </pic:spPr>
+                </pic:pic>
+              </a:graphicData>
+            </a:graphic>
+          </wp:inline>
+        </w:drawing>
+      </w:r>
+    </w:p>
+    <w:p>
+      <w:pPr>
+        <w:spacing w:line="360" w:lineRule="auto"/>
+        <w:jc w:val="center"/>
+      </w:pPr>
+      <w:r>
+        <w:t>Hình 8: Giao diện trang chủ</w:t>
+      </w:r>
+    </w:p>
+    <w:p>
+      <w:pPr>
+        <w:pStyle w:val="Heading3"/>
+        <w:ind w:firstLine="720"/>
+        <w:rPr>
+          <w:rFonts w:cs="Times New Roman"/>
+        </w:rPr>
+      </w:pPr>
+      <w:bookmarkStart w:id="27" w:name="_Toc42940231"/>
+      <w:r>
+        <w:rPr>
+          <w:rFonts w:cs="Times New Roman"/>
+        </w:rPr>
+        <w:lastRenderedPageBreak/>
+        <w:t>3</w:t>
+      </w:r>
+      <w:r>
+        <w:rPr>
+          <w:rFonts w:cs="Times New Roman"/>
+        </w:rPr>
+        <w:t>.</w:t>
+      </w:r>
+      <w:r>
+        <w:rPr>
+          <w:rFonts w:cs="Times New Roman"/>
+        </w:rPr>
+        <w:t>2</w:t>
+      </w:r>
+      <w:r>
+        <w:rPr>
+          <w:rFonts w:cs="Times New Roman"/>
+        </w:rPr>
+        <w:t>.</w:t>
+      </w:r>
+      <w:r>
+        <w:rPr>
+          <w:rFonts w:cs="Times New Roman"/>
+        </w:rPr>
+        <w:t xml:space="preserve">2 </w:t>
+      </w:r>
+      <w:r>
+        <w:rPr>
+          <w:rFonts w:cs="Times New Roman"/>
+        </w:rPr>
+        <w:t xml:space="preserve">Giao diện </w:t>
+      </w:r>
+      <w:r>
+        <w:rPr>
+          <w:rFonts w:cs="Times New Roman"/>
+        </w:rPr>
+        <w:t xml:space="preserve">trang </w:t>
+      </w:r>
+      <w:r>
+        <w:rPr>
+          <w:rFonts w:cs="Times New Roman"/>
+        </w:rPr>
+        <w:t>danh sách sản phẩm theo danh mục</w:t>
+      </w:r>
+      <w:bookmarkEnd w:id="27"/>
+    </w:p>
+    <w:p>
+      <w:pPr>
+        <w:spacing w:line="360" w:lineRule="auto"/>
+      </w:pPr>
+      <w:r>
+        <w:tab/>
+        <w:t xml:space="preserve">Hiển thị đươc các </w:t>
+      </w:r>
+      <w:r>
+        <w:t>sản phẩm theo từng danh mục.</w:t>
+      </w:r>
+    </w:p>
+    <w:p>
+      <w:r>
+        <w:rPr>
+          <w:noProof/>
+        </w:rPr>
+        <w:drawing>
+          <wp:inline distT="0" distB="0" distL="0" distR="0" wp14:anchorId="0D87CBBD" wp14:editId="62B9F3BE">
+            <wp:extent cx="5761990" cy="3239770"/>
+            <wp:effectExtent l="0" t="0" r="0" b="0"/>
+            <wp:docPr id="4" name="Picture 4"/>
             <wp:cNvGraphicFramePr>
               <a:graphicFrameLocks xmlns:a="http://schemas.openxmlformats.org/drawingml/2006/main" noChangeAspect="1"/>
             </wp:cNvGraphicFramePr>
@@ -8489,7 +8560,7 @@
         <w:jc w:val="center"/>
       </w:pPr>
       <w:r>
-        <w:t>Hình 10: Giao diện trang hỗ trợ</w:t>
+        <w:t>Hình 9: Giao diện trang danh mục</w:t>
       </w:r>
     </w:p>
     <w:p>
@@ -8500,12 +8571,11 @@
           <w:rFonts w:cs="Times New Roman"/>
         </w:rPr>
       </w:pPr>
-      <w:bookmarkStart w:id="29" w:name="_Toc42940233"/>
-      <w:r>
-        <w:rPr>
-          <w:rFonts w:cs="Times New Roman"/>
-        </w:rPr>
-        <w:lastRenderedPageBreak/>
+      <w:bookmarkStart w:id="28" w:name="_Toc42940232"/>
+      <w:r>
+        <w:rPr>
+          <w:rFonts w:cs="Times New Roman"/>
+        </w:rPr>
         <w:t>3</w:t>
       </w:r>
       <w:r>
@@ -8530,36 +8600,20 @@
         <w:rPr>
           <w:rFonts w:cs="Times New Roman"/>
         </w:rPr>
-        <w:t>4</w:t>
-      </w:r>
-      <w:r>
-        <w:rPr>
-          <w:rFonts w:cs="Times New Roman"/>
-        </w:rPr>
-        <w:t xml:space="preserve"> </w:t>
-      </w:r>
-      <w:r>
-        <w:rPr>
-          <w:rFonts w:cs="Times New Roman"/>
-        </w:rPr>
-        <w:t>Giao diện trang chi tiết sản phẩm</w:t>
-      </w:r>
-      <w:bookmarkEnd w:id="29"/>
-    </w:p>
-    <w:p>
-      <w:pPr>
-        <w:spacing w:line="360" w:lineRule="auto"/>
-        <w:jc w:val="center"/>
-      </w:pPr>
+        <w:t>3 Giao diện trang hỗ trợ</w:t>
+      </w:r>
+      <w:bookmarkEnd w:id="28"/>
+    </w:p>
+    <w:p>
       <w:r>
         <w:rPr>
           <w:noProof/>
         </w:rPr>
         <w:drawing>
-          <wp:inline distT="0" distB="0" distL="0" distR="0" wp14:anchorId="176B0DCF" wp14:editId="3475065C">
+          <wp:inline distT="0" distB="0" distL="0" distR="0" wp14:anchorId="7AB32EDE" wp14:editId="6F30C3E3">
             <wp:extent cx="5761990" cy="3239770"/>
             <wp:effectExtent l="0" t="0" r="0" b="0"/>
-            <wp:docPr id="6" name="Picture 6"/>
+            <wp:docPr id="5" name="Picture 5"/>
             <wp:cNvGraphicFramePr>
               <a:graphicFrameLocks xmlns:a="http://schemas.openxmlformats.org/drawingml/2006/main" noChangeAspect="1"/>
             </wp:cNvGraphicFramePr>
@@ -8598,7 +8652,7 @@
         <w:jc w:val="center"/>
       </w:pPr>
       <w:r>
-        <w:t>Hình 11: Giao diện trang Chi tiết sản phẩm</w:t>
+        <w:t>Hình 10: Giao diện trang hỗ trợ</w:t>
       </w:r>
     </w:p>
     <w:p>
@@ -8609,11 +8663,12 @@
           <w:rFonts w:cs="Times New Roman"/>
         </w:rPr>
       </w:pPr>
-      <w:bookmarkStart w:id="30" w:name="_Toc42940234"/>
-      <w:r>
-        <w:rPr>
-          <w:rFonts w:cs="Times New Roman"/>
-        </w:rPr>
+      <w:bookmarkStart w:id="29" w:name="_Toc42940233"/>
+      <w:r>
+        <w:rPr>
+          <w:rFonts w:cs="Times New Roman"/>
+        </w:rPr>
+        <w:lastRenderedPageBreak/>
         <w:t>3</w:t>
       </w:r>
       <w:r>
@@ -8638,29 +8693,36 @@
         <w:rPr>
           <w:rFonts w:cs="Times New Roman"/>
         </w:rPr>
-        <w:t xml:space="preserve">5 Giao diện trang </w:t>
-      </w:r>
-      <w:r>
-        <w:rPr>
-          <w:rFonts w:cs="Times New Roman"/>
-        </w:rPr>
-        <w:t>chính admin</w:t>
-      </w:r>
-      <w:bookmarkEnd w:id="30"/>
+        <w:t>4</w:t>
+      </w:r>
+      <w:r>
+        <w:rPr>
+          <w:rFonts w:cs="Times New Roman"/>
+        </w:rPr>
+        <w:t xml:space="preserve"> </w:t>
+      </w:r>
+      <w:r>
+        <w:rPr>
+          <w:rFonts w:cs="Times New Roman"/>
+        </w:rPr>
+        <w:t>Giao diện trang chi tiết sản phẩm</w:t>
+      </w:r>
+      <w:bookmarkEnd w:id="29"/>
     </w:p>
     <w:p>
       <w:pPr>
         <w:spacing w:line="360" w:lineRule="auto"/>
+        <w:jc w:val="center"/>
       </w:pPr>
       <w:r>
         <w:rPr>
           <w:noProof/>
         </w:rPr>
         <w:drawing>
-          <wp:inline distT="0" distB="0" distL="0" distR="0" wp14:anchorId="18E5CB4A" wp14:editId="562DC008">
-            <wp:extent cx="5761990" cy="1633220"/>
-            <wp:effectExtent l="0" t="0" r="0" b="5080"/>
-            <wp:docPr id="10" name="Picture 10"/>
+          <wp:inline distT="0" distB="0" distL="0" distR="0" wp14:anchorId="176B0DCF" wp14:editId="3475065C">
+            <wp:extent cx="5761990" cy="3239770"/>
+            <wp:effectExtent l="0" t="0" r="0" b="0"/>
+            <wp:docPr id="6" name="Picture 6"/>
             <wp:cNvGraphicFramePr>
               <a:graphicFrameLocks xmlns:a="http://schemas.openxmlformats.org/drawingml/2006/main" noChangeAspect="1"/>
             </wp:cNvGraphicFramePr>
@@ -8680,7 +8742,7 @@
                   <pic:spPr>
                     <a:xfrm>
                       <a:off x="0" y="0"/>
-                      <a:ext cx="5761990" cy="1633220"/>
+                      <a:ext cx="5761990" cy="3239770"/>
                     </a:xfrm>
                     <a:prstGeom prst="rect">
                       <a:avLst/>
@@ -8696,13 +8758,10 @@
     <w:p>
       <w:pPr>
         <w:spacing w:line="360" w:lineRule="auto"/>
-        <w:ind w:firstLine="720"/>
-      </w:pPr>
-      <w:r>
-        <w:t>Màn hình</w:t>
-      </w:r>
-      <w:r>
-        <w:t xml:space="preserve"> giúp admin có thể quản lý được các thông tin trên website gồm: quản lý người dùng và quản lý sản phẩm.</w:t>
+        <w:jc w:val="center"/>
+      </w:pPr>
+      <w:r>
+        <w:t>Hình 11: Giao diện trang Chi tiết sản phẩm</w:t>
       </w:r>
     </w:p>
     <w:p>
@@ -8713,12 +8772,11 @@
           <w:rFonts w:cs="Times New Roman"/>
         </w:rPr>
       </w:pPr>
-      <w:bookmarkStart w:id="31" w:name="_Toc42940235"/>
-      <w:r>
-        <w:rPr>
-          <w:rFonts w:cs="Times New Roman"/>
-        </w:rPr>
-        <w:lastRenderedPageBreak/>
+      <w:bookmarkStart w:id="30" w:name="_Toc42940234"/>
+      <w:r>
+        <w:rPr>
+          <w:rFonts w:cs="Times New Roman"/>
+        </w:rPr>
         <w:t>3</w:t>
       </w:r>
       <w:r>
@@ -8743,33 +8801,29 @@
         <w:rPr>
           <w:rFonts w:cs="Times New Roman"/>
         </w:rPr>
-        <w:t xml:space="preserve">6 Giao diện </w:t>
-      </w:r>
-      <w:r>
-        <w:rPr>
-          <w:rFonts w:cs="Times New Roman"/>
-        </w:rPr>
-        <w:t>admin quản lý users</w:t>
-      </w:r>
-      <w:bookmarkEnd w:id="31"/>
+        <w:t xml:space="preserve">5 Giao diện trang </w:t>
+      </w:r>
+      <w:r>
+        <w:rPr>
+          <w:rFonts w:cs="Times New Roman"/>
+        </w:rPr>
+        <w:t>chính admin</w:t>
+      </w:r>
+      <w:bookmarkEnd w:id="30"/>
     </w:p>
     <w:p>
       <w:pPr>
         <w:spacing w:line="360" w:lineRule="auto"/>
       </w:pPr>
       <w:r>
-        <w:tab/>
-        <w:t>Dùng để tạo bài đăng, quản lý bài đăng, quản lý người dùng, quản lý loại sản phẩm.</w:t>
-      </w:r>
-      <w:r>
         <w:rPr>
           <w:noProof/>
         </w:rPr>
         <w:drawing>
-          <wp:inline distT="0" distB="0" distL="0" distR="0" wp14:anchorId="396E282E" wp14:editId="44403842">
-            <wp:extent cx="5761990" cy="1973580"/>
-            <wp:effectExtent l="0" t="0" r="0" b="7620"/>
-            <wp:docPr id="12" name="Picture 12"/>
+          <wp:inline distT="0" distB="0" distL="0" distR="0" wp14:anchorId="18E5CB4A" wp14:editId="562DC008">
+            <wp:extent cx="5761990" cy="1633220"/>
+            <wp:effectExtent l="0" t="0" r="0" b="5080"/>
+            <wp:docPr id="10" name="Picture 10"/>
             <wp:cNvGraphicFramePr>
               <a:graphicFrameLocks xmlns:a="http://schemas.openxmlformats.org/drawingml/2006/main" noChangeAspect="1"/>
             </wp:cNvGraphicFramePr>
@@ -8789,7 +8843,7 @@
                   <pic:spPr>
                     <a:xfrm>
                       <a:off x="0" y="0"/>
-                      <a:ext cx="5761990" cy="1973580"/>
+                      <a:ext cx="5761990" cy="1633220"/>
                     </a:xfrm>
                     <a:prstGeom prst="rect">
                       <a:avLst/>
@@ -8804,17 +8858,30 @@
     </w:p>
     <w:p>
       <w:pPr>
+        <w:spacing w:line="360" w:lineRule="auto"/>
+        <w:ind w:firstLine="720"/>
+      </w:pPr>
+      <w:r>
+        <w:t>Màn hình</w:t>
+      </w:r>
+      <w:r>
+        <w:t xml:space="preserve"> giúp admin có thể quản lý được các thông tin trên website gồm: quản lý người dùng và quản lý sản phẩm.</w:t>
+      </w:r>
+    </w:p>
+    <w:p>
+      <w:pPr>
         <w:pStyle w:val="Heading3"/>
         <w:ind w:firstLine="720"/>
         <w:rPr>
           <w:rFonts w:cs="Times New Roman"/>
         </w:rPr>
       </w:pPr>
-      <w:bookmarkStart w:id="32" w:name="_Toc42940236"/>
-      <w:r>
-        <w:rPr>
-          <w:rFonts w:cs="Times New Roman"/>
-        </w:rPr>
+      <w:bookmarkStart w:id="31" w:name="_Toc42940235"/>
+      <w:r>
+        <w:rPr>
+          <w:rFonts w:cs="Times New Roman"/>
+        </w:rPr>
+        <w:lastRenderedPageBreak/>
         <w:t>3</w:t>
       </w:r>
       <w:r>
@@ -8839,21 +8906,15 @@
         <w:rPr>
           <w:rFonts w:cs="Times New Roman"/>
         </w:rPr>
-        <w:t>7</w:t>
-      </w:r>
-      <w:r>
-        <w:rPr>
-          <w:rFonts w:cs="Times New Roman"/>
-        </w:rPr>
-        <w:t xml:space="preserve"> Giao diện </w:t>
-      </w:r>
-      <w:r>
-        <w:rPr>
-          <w:rFonts w:cs="Times New Roman"/>
-        </w:rPr>
-        <w:t>chức năng đăng bài</w:t>
-      </w:r>
-      <w:bookmarkEnd w:id="32"/>
+        <w:t xml:space="preserve">6 Giao diện </w:t>
+      </w:r>
+      <w:r>
+        <w:rPr>
+          <w:rFonts w:cs="Times New Roman"/>
+        </w:rPr>
+        <w:t>admin quản lý users</w:t>
+      </w:r>
+      <w:bookmarkEnd w:id="31"/>
     </w:p>
     <w:p>
       <w:pPr>
@@ -8861,19 +8922,17 @@
       </w:pPr>
       <w:r>
         <w:tab/>
-        <w:t>Dùng để đăng bài gồm các thông tin như: Tilte, hình ảnh, body, public</w:t>
-      </w:r>
-    </w:p>
-    <w:p>
+        <w:t>Dùng để tạo bài đăng, quản lý bài đăng, quản lý người dùng, quản lý loại sản phẩm.</w:t>
+      </w:r>
       <w:r>
         <w:rPr>
           <w:noProof/>
         </w:rPr>
         <w:drawing>
-          <wp:inline distT="0" distB="0" distL="0" distR="0" wp14:anchorId="0C7EB31D" wp14:editId="0073A852">
-            <wp:extent cx="5761990" cy="2639695"/>
-            <wp:effectExtent l="0" t="0" r="0" b="8255"/>
-            <wp:docPr id="13" name="Picture 13"/>
+          <wp:inline distT="0" distB="0" distL="0" distR="0" wp14:anchorId="396E282E" wp14:editId="44403842">
+            <wp:extent cx="5761990" cy="1973580"/>
+            <wp:effectExtent l="0" t="0" r="0" b="7620"/>
+            <wp:docPr id="12" name="Picture 12"/>
             <wp:cNvGraphicFramePr>
               <a:graphicFrameLocks xmlns:a="http://schemas.openxmlformats.org/drawingml/2006/main" noChangeAspect="1"/>
             </wp:cNvGraphicFramePr>
@@ -8893,7 +8952,7 @@
                   <pic:spPr>
                     <a:xfrm>
                       <a:off x="0" y="0"/>
-                      <a:ext cx="5761990" cy="2639695"/>
+                      <a:ext cx="5761990" cy="1973580"/>
                     </a:xfrm>
                     <a:prstGeom prst="rect">
                       <a:avLst/>
@@ -8914,7 +8973,7 @@
           <w:rFonts w:cs="Times New Roman"/>
         </w:rPr>
       </w:pPr>
-      <w:bookmarkStart w:id="33" w:name="_Toc42940237"/>
+      <w:bookmarkStart w:id="32" w:name="_Toc42940236"/>
       <w:r>
         <w:rPr>
           <w:rFonts w:cs="Times New Roman"/>
@@ -8943,32 +9002,41 @@
         <w:rPr>
           <w:rFonts w:cs="Times New Roman"/>
         </w:rPr>
-        <w:t>8</w:t>
-      </w:r>
-      <w:r>
-        <w:rPr>
-          <w:rFonts w:cs="Times New Roman"/>
-        </w:rPr>
-        <w:t xml:space="preserve"> Giao diện chức năng đăng bài</w:t>
-      </w:r>
-      <w:bookmarkEnd w:id="33"/>
-    </w:p>
-    <w:p>
-      <w:pPr>
-        <w:ind w:firstLine="720"/>
-      </w:pPr>
-      <w:r>
-        <w:t>Dùng để quản lý các bài đã đăng</w:t>
-      </w:r>
+        <w:t>7</w:t>
+      </w:r>
+      <w:r>
+        <w:rPr>
+          <w:rFonts w:cs="Times New Roman"/>
+        </w:rPr>
+        <w:t xml:space="preserve"> Giao diện </w:t>
+      </w:r>
+      <w:r>
+        <w:rPr>
+          <w:rFonts w:cs="Times New Roman"/>
+        </w:rPr>
+        <w:t>chức năng đăng bài</w:t>
+      </w:r>
+      <w:bookmarkEnd w:id="32"/>
+    </w:p>
+    <w:p>
+      <w:pPr>
+        <w:spacing w:line="360" w:lineRule="auto"/>
+      </w:pPr>
+      <w:r>
+        <w:tab/>
+        <w:t>Dùng để đăng bài gồm các thông tin như: Tilte, hình ảnh, body, public</w:t>
+      </w:r>
+    </w:p>
+    <w:p>
       <w:r>
         <w:rPr>
           <w:noProof/>
         </w:rPr>
         <w:drawing>
-          <wp:inline distT="0" distB="0" distL="0" distR="0" wp14:anchorId="399868E3" wp14:editId="0AE55F80">
-            <wp:extent cx="5760243" cy="2208362"/>
-            <wp:effectExtent l="0" t="0" r="0" b="1905"/>
-            <wp:docPr id="16" name="Picture 16"/>
+          <wp:inline distT="0" distB="0" distL="0" distR="0" wp14:anchorId="0C7EB31D" wp14:editId="0073A852">
+            <wp:extent cx="5761990" cy="2639695"/>
+            <wp:effectExtent l="0" t="0" r="0" b="8255"/>
+            <wp:docPr id="13" name="Picture 13"/>
             <wp:cNvGraphicFramePr>
               <a:graphicFrameLocks xmlns:a="http://schemas.openxmlformats.org/drawingml/2006/main" noChangeAspect="1"/>
             </wp:cNvGraphicFramePr>
@@ -8988,7 +9056,7 @@
                   <pic:spPr>
                     <a:xfrm>
                       <a:off x="0" y="0"/>
-                      <a:ext cx="5772427" cy="2213033"/>
+                      <a:ext cx="5761990" cy="2639695"/>
                     </a:xfrm>
                     <a:prstGeom prst="rect">
                       <a:avLst/>
@@ -9009,12 +9077,11 @@
           <w:rFonts w:cs="Times New Roman"/>
         </w:rPr>
       </w:pPr>
-      <w:bookmarkStart w:id="34" w:name="_Toc42940238"/>
-      <w:r>
-        <w:rPr>
-          <w:rFonts w:cs="Times New Roman"/>
-        </w:rPr>
-        <w:lastRenderedPageBreak/>
+      <w:bookmarkStart w:id="33" w:name="_Toc42940237"/>
+      <w:r>
+        <w:rPr>
+          <w:rFonts w:cs="Times New Roman"/>
+        </w:rPr>
         <w:t>3</w:t>
       </w:r>
       <w:r>
@@ -9039,41 +9106,32 @@
         <w:rPr>
           <w:rFonts w:cs="Times New Roman"/>
         </w:rPr>
-        <w:t>9</w:t>
-      </w:r>
-      <w:r>
-        <w:rPr>
-          <w:rFonts w:cs="Times New Roman"/>
-        </w:rPr>
-        <w:t xml:space="preserve"> Giao diện thêm sửa người dùng</w:t>
-      </w:r>
-      <w:bookmarkEnd w:id="34"/>
-    </w:p>
-    <w:p>
-      <w:pPr>
-        <w:spacing w:line="360" w:lineRule="auto"/>
-      </w:pPr>
-      <w:r>
-        <w:tab/>
-        <w:t>Thêm thông tin người đăng gồm: username, email, password</w:t>
-      </w:r>
-      <w:r>
-        <w:t>,..</w:t>
-      </w:r>
+        <w:t>8</w:t>
+      </w:r>
+      <w:r>
+        <w:rPr>
+          <w:rFonts w:cs="Times New Roman"/>
+        </w:rPr>
+        <w:t xml:space="preserve"> Giao diện chức năng đăng bài</w:t>
+      </w:r>
+      <w:bookmarkEnd w:id="33"/>
     </w:p>
     <w:p>
       <w:pPr>
         <w:ind w:firstLine="720"/>
       </w:pPr>
       <w:r>
+        <w:t>Dùng để quản lý các bài đã đăng</w:t>
+      </w:r>
+      <w:r>
         <w:rPr>
           <w:noProof/>
         </w:rPr>
         <w:drawing>
-          <wp:inline distT="0" distB="0" distL="0" distR="0" wp14:anchorId="416473B7" wp14:editId="30B68DC7">
-            <wp:extent cx="5761990" cy="1926590"/>
-            <wp:effectExtent l="0" t="0" r="0" b="0"/>
-            <wp:docPr id="21" name="Picture 21"/>
+          <wp:inline distT="0" distB="0" distL="0" distR="0" wp14:anchorId="399868E3" wp14:editId="0AE55F80">
+            <wp:extent cx="5760243" cy="2208362"/>
+            <wp:effectExtent l="0" t="0" r="0" b="1905"/>
+            <wp:docPr id="16" name="Picture 16"/>
             <wp:cNvGraphicFramePr>
               <a:graphicFrameLocks xmlns:a="http://schemas.openxmlformats.org/drawingml/2006/main" noChangeAspect="1"/>
             </wp:cNvGraphicFramePr>
@@ -9093,7 +9151,7 @@
                   <pic:spPr>
                     <a:xfrm>
                       <a:off x="0" y="0"/>
-                      <a:ext cx="5761990" cy="1926590"/>
+                      <a:ext cx="5772427" cy="2213033"/>
                     </a:xfrm>
                     <a:prstGeom prst="rect">
                       <a:avLst/>
@@ -9114,11 +9172,12 @@
           <w:rFonts w:cs="Times New Roman"/>
         </w:rPr>
       </w:pPr>
-      <w:bookmarkStart w:id="35" w:name="_Toc42940239"/>
-      <w:r>
-        <w:rPr>
-          <w:rFonts w:cs="Times New Roman"/>
-        </w:rPr>
+      <w:bookmarkStart w:id="34" w:name="_Toc42940238"/>
+      <w:r>
+        <w:rPr>
+          <w:rFonts w:cs="Times New Roman"/>
+        </w:rPr>
+        <w:lastRenderedPageBreak/>
         <w:t>3</w:t>
       </w:r>
       <w:r>
@@ -9143,7 +9202,7 @@
         <w:rPr>
           <w:rFonts w:cs="Times New Roman"/>
         </w:rPr>
-        <w:t>10</w:t>
+        <w:t>9</w:t>
       </w:r>
       <w:r>
         <w:rPr>
@@ -9151,30 +9210,33 @@
         </w:rPr>
         <w:t xml:space="preserve"> Giao diện thêm sửa người dùng</w:t>
       </w:r>
-      <w:bookmarkEnd w:id="35"/>
+      <w:bookmarkEnd w:id="34"/>
     </w:p>
     <w:p>
       <w:pPr>
         <w:spacing w:line="360" w:lineRule="auto"/>
+      </w:pPr>
+      <w:r>
+        <w:tab/>
+        <w:t>Thêm thông tin người đăng gồm: username, email, password</w:t>
+      </w:r>
+      <w:r>
+        <w:t>,..</w:t>
+      </w:r>
+    </w:p>
+    <w:p>
+      <w:pPr>
         <w:ind w:firstLine="720"/>
       </w:pPr>
       <w:r>
-        <w:t>Tạo và lưu các loại sản phẩm</w:t>
-      </w:r>
-    </w:p>
-    <w:p>
-      <w:pPr>
-        <w:ind w:firstLine="720"/>
-      </w:pPr>
-      <w:r>
         <w:rPr>
           <w:noProof/>
         </w:rPr>
         <w:drawing>
-          <wp:inline distT="0" distB="0" distL="0" distR="0" wp14:anchorId="1B26D7B3" wp14:editId="4F1C68EE">
-            <wp:extent cx="5761990" cy="1462405"/>
-            <wp:effectExtent l="0" t="0" r="0" b="4445"/>
-            <wp:docPr id="457" name="Picture 457"/>
+          <wp:inline distT="0" distB="0" distL="0" distR="0" wp14:anchorId="416473B7" wp14:editId="30B68DC7">
+            <wp:extent cx="5761990" cy="1926590"/>
+            <wp:effectExtent l="0" t="0" r="0" b="0"/>
+            <wp:docPr id="21" name="Picture 21"/>
             <wp:cNvGraphicFramePr>
               <a:graphicFrameLocks xmlns:a="http://schemas.openxmlformats.org/drawingml/2006/main" noChangeAspect="1"/>
             </wp:cNvGraphicFramePr>
@@ -9194,6 +9256,107 @@
                   <pic:spPr>
                     <a:xfrm>
                       <a:off x="0" y="0"/>
+                      <a:ext cx="5761990" cy="1926590"/>
+                    </a:xfrm>
+                    <a:prstGeom prst="rect">
+                      <a:avLst/>
+                    </a:prstGeom>
+                  </pic:spPr>
+                </pic:pic>
+              </a:graphicData>
+            </a:graphic>
+          </wp:inline>
+        </w:drawing>
+      </w:r>
+    </w:p>
+    <w:p>
+      <w:pPr>
+        <w:pStyle w:val="Heading3"/>
+        <w:ind w:firstLine="720"/>
+        <w:rPr>
+          <w:rFonts w:cs="Times New Roman"/>
+        </w:rPr>
+      </w:pPr>
+      <w:bookmarkStart w:id="35" w:name="_Toc42940239"/>
+      <w:r>
+        <w:rPr>
+          <w:rFonts w:cs="Times New Roman"/>
+        </w:rPr>
+        <w:t>3</w:t>
+      </w:r>
+      <w:r>
+        <w:rPr>
+          <w:rFonts w:cs="Times New Roman"/>
+        </w:rPr>
+        <w:t>.</w:t>
+      </w:r>
+      <w:r>
+        <w:rPr>
+          <w:rFonts w:cs="Times New Roman"/>
+        </w:rPr>
+        <w:t>2</w:t>
+      </w:r>
+      <w:r>
+        <w:rPr>
+          <w:rFonts w:cs="Times New Roman"/>
+        </w:rPr>
+        <w:t>.</w:t>
+      </w:r>
+      <w:r>
+        <w:rPr>
+          <w:rFonts w:cs="Times New Roman"/>
+        </w:rPr>
+        <w:t>10</w:t>
+      </w:r>
+      <w:r>
+        <w:rPr>
+          <w:rFonts w:cs="Times New Roman"/>
+        </w:rPr>
+        <w:t xml:space="preserve"> Giao diện thêm sửa người dùng</w:t>
+      </w:r>
+      <w:bookmarkEnd w:id="35"/>
+    </w:p>
+    <w:p>
+      <w:pPr>
+        <w:spacing w:line="360" w:lineRule="auto"/>
+        <w:ind w:firstLine="720"/>
+      </w:pPr>
+      <w:r>
+        <w:t>Tạo và lưu các loại sản phẩm</w:t>
+      </w:r>
+    </w:p>
+    <w:p>
+      <w:pPr>
+        <w:ind w:firstLine="720"/>
+      </w:pPr>
+      <w:r>
+        <w:rPr>
+          <w:noProof/>
+        </w:rPr>
+        <w:drawing>
+          <wp:inline distT="0" distB="0" distL="0" distR="0" wp14:anchorId="1B26D7B3" wp14:editId="4F1C68EE">
+            <wp:extent cx="5761990" cy="1462405"/>
+            <wp:effectExtent l="0" t="0" r="0" b="4445"/>
+            <wp:docPr id="457" name="Picture 457"/>
+            <wp:cNvGraphicFramePr>
+              <a:graphicFrameLocks xmlns:a="http://schemas.openxmlformats.org/drawingml/2006/main" noChangeAspect="1"/>
+            </wp:cNvGraphicFramePr>
+            <a:graphic xmlns:a="http://schemas.openxmlformats.org/drawingml/2006/main">
+              <a:graphicData uri="http://schemas.openxmlformats.org/drawingml/2006/picture">
+                <pic:pic xmlns:pic="http://schemas.openxmlformats.org/drawingml/2006/picture">
+                  <pic:nvPicPr>
+                    <pic:cNvPr id="1" name=""/>
+                    <pic:cNvPicPr/>
+                  </pic:nvPicPr>
+                  <pic:blipFill>
+                    <a:blip r:embed="rId34"/>
+                    <a:stretch>
+                      <a:fillRect/>
+                    </a:stretch>
+                  </pic:blipFill>
+                  <pic:spPr>
+                    <a:xfrm>
+                      <a:off x="0" y="0"/>
                       <a:ext cx="5761990" cy="1462405"/>
                     </a:xfrm>
                     <a:prstGeom prst="rect">
@@ -9278,7 +9441,7 @@
                     <pic:cNvPicPr/>
                   </pic:nvPicPr>
                   <pic:blipFill>
-                    <a:blip r:embed="rId34"/>
+                    <a:blip r:embed="rId35"/>
                     <a:stretch>
                       <a:fillRect/>
                     </a:stretch>
@@ -10426,7 +10589,7 @@
                           </pic:cNvPicPr>
                         </pic:nvPicPr>
                         <pic:blipFill>
-                          <a:blip r:embed="rId35">
+                          <a:blip r:embed="rId36">
                             <a:extLst>
                               <a:ext uri="{28A0092B-C50C-407E-A947-70E740481C1C}">
                                 <a14:useLocalDpi xmlns:a14="http://schemas.microsoft.com/office/drawing/2010/main" val="0"/>
@@ -14060,8 +14223,8 @@
       </w:pPr>
     </w:p>
     <w:sectPr>
-      <w:headerReference w:type="default" r:id="rId36"/>
-      <w:footerReference w:type="default" r:id="rId37"/>
+      <w:headerReference w:type="default" r:id="rId37"/>
+      <w:footerReference w:type="default" r:id="rId38"/>
       <w:pgSz w:w="11909" w:h="16834" w:code="9"/>
       <w:pgMar w:top="1134" w:right="1134" w:bottom="1418" w:left="1701" w:header="720" w:footer="720" w:gutter="0"/>
       <w:pgBorders w:display="firstPage">

</xml_diff>

<commit_message>
Tiếp tục cập nhật báo cáo
</commit_message>
<xml_diff>
--- a/baocao/baocaocc.docx
+++ b/baocao/baocaocc.docx
@@ -856,7 +856,7 @@
         <w:br w:type="page"/>
       </w:r>
     </w:p>
-    <w:bookmarkStart w:id="0" w:name="_Toc42940204" w:displacedByCustomXml="next"/>
+    <w:bookmarkStart w:id="0" w:name="_Toc42942578" w:displacedByCustomXml="next"/>
     <w:sdt>
       <w:sdtPr>
         <w:rPr>
@@ -982,7 +982,7 @@
             </w:rPr>
             <w:fldChar w:fldCharType="separate"/>
           </w:r>
-          <w:hyperlink w:anchor="_Toc42940204" w:history="1">
+          <w:hyperlink w:anchor="_Toc42942578" w:history="1">
             <w:r>
               <w:rPr>
                 <w:rStyle w:val="Hyperlink"/>
@@ -1005,7 +1005,7 @@
               <w:rPr>
                 <w:webHidden/>
               </w:rPr>
-              <w:instrText xml:space="preserve"> PAGEREF _Toc42940204 \h </w:instrText>
+              <w:instrText xml:space="preserve"> PAGEREF _Toc42942578 \h </w:instrText>
             </w:r>
             <w:r>
               <w:rPr>
@@ -1043,7 +1043,7 @@
               <w:lang w:val="vi-VN" w:eastAsia="vi-VN"/>
             </w:rPr>
           </w:pPr>
-          <w:hyperlink w:anchor="_Toc42940205" w:history="1">
+          <w:hyperlink w:anchor="_Toc42942579" w:history="1">
             <w:r>
               <w:rPr>
                 <w:rStyle w:val="Hyperlink"/>
@@ -1066,7 +1066,7 @@
               <w:rPr>
                 <w:webHidden/>
               </w:rPr>
-              <w:instrText xml:space="preserve"> PAGEREF _Toc42940205 \h </w:instrText>
+              <w:instrText xml:space="preserve"> PAGEREF _Toc42942579 \h </w:instrText>
             </w:r>
             <w:r>
               <w:rPr>
@@ -1104,7 +1104,7 @@
               <w:lang w:val="vi-VN" w:eastAsia="vi-VN"/>
             </w:rPr>
           </w:pPr>
-          <w:hyperlink w:anchor="_Toc42940206" w:history="1">
+          <w:hyperlink w:anchor="_Toc42942580" w:history="1">
             <w:r>
               <w:rPr>
                 <w:rStyle w:val="Hyperlink"/>
@@ -1127,7 +1127,7 @@
               <w:rPr>
                 <w:webHidden/>
               </w:rPr>
-              <w:instrText xml:space="preserve"> PAGEREF _Toc42940206 \h </w:instrText>
+              <w:instrText xml:space="preserve"> PAGEREF _Toc42942580 \h </w:instrText>
             </w:r>
             <w:r>
               <w:rPr>
@@ -1169,7 +1169,7 @@
               <w:lang w:val="vi-VN" w:eastAsia="vi-VN"/>
             </w:rPr>
           </w:pPr>
-          <w:hyperlink w:anchor="_Toc42940207" w:history="1">
+          <w:hyperlink w:anchor="_Toc42942581" w:history="1">
             <w:r>
               <w:rPr>
                 <w:rStyle w:val="Hyperlink"/>
@@ -1196,7 +1196,7 @@
                 <w:noProof/>
                 <w:webHidden/>
               </w:rPr>
-              <w:instrText xml:space="preserve"> PAGEREF _Toc42940207 \h </w:instrText>
+              <w:instrText xml:space="preserve"> PAGEREF _Toc42942581 \h </w:instrText>
             </w:r>
             <w:r>
               <w:rPr>
@@ -1243,7 +1243,7 @@
               <w:lang w:val="vi-VN" w:eastAsia="vi-VN"/>
             </w:rPr>
           </w:pPr>
-          <w:hyperlink w:anchor="_Toc42940208" w:history="1">
+          <w:hyperlink w:anchor="_Toc42942582" w:history="1">
             <w:r>
               <w:rPr>
                 <w:rStyle w:val="Hyperlink"/>
@@ -1288,7 +1288,7 @@
                 <w:noProof/>
                 <w:webHidden/>
               </w:rPr>
-              <w:instrText xml:space="preserve"> PAGEREF _Toc42940208 \h </w:instrText>
+              <w:instrText xml:space="preserve"> PAGEREF _Toc42942582 \h </w:instrText>
             </w:r>
             <w:r>
               <w:rPr>
@@ -1335,7 +1335,7 @@
               <w:lang w:val="vi-VN" w:eastAsia="vi-VN"/>
             </w:rPr>
           </w:pPr>
-          <w:hyperlink w:anchor="_Toc42940209" w:history="1">
+          <w:hyperlink w:anchor="_Toc42942583" w:history="1">
             <w:r>
               <w:rPr>
                 <w:rStyle w:val="Hyperlink"/>
@@ -1380,7 +1380,7 @@
                 <w:noProof/>
                 <w:webHidden/>
               </w:rPr>
-              <w:instrText xml:space="preserve"> PAGEREF _Toc42940209 \h </w:instrText>
+              <w:instrText xml:space="preserve"> PAGEREF _Toc42942583 \h </w:instrText>
             </w:r>
             <w:r>
               <w:rPr>
@@ -1426,7 +1426,7 @@
               <w:lang w:val="vi-VN" w:eastAsia="vi-VN"/>
             </w:rPr>
           </w:pPr>
-          <w:hyperlink w:anchor="_Toc42940210" w:history="1">
+          <w:hyperlink w:anchor="_Toc42942584" w:history="1">
             <w:r>
               <w:rPr>
                 <w:rStyle w:val="Hyperlink"/>
@@ -1453,7 +1453,7 @@
                 <w:noProof/>
                 <w:webHidden/>
               </w:rPr>
-              <w:instrText xml:space="preserve"> PAGEREF _Toc42940210 \h </w:instrText>
+              <w:instrText xml:space="preserve"> PAGEREF _Toc42942584 \h </w:instrText>
             </w:r>
             <w:r>
               <w:rPr>
@@ -1499,7 +1499,7 @@
               <w:lang w:val="vi-VN" w:eastAsia="vi-VN"/>
             </w:rPr>
           </w:pPr>
-          <w:hyperlink w:anchor="_Toc42940211" w:history="1">
+          <w:hyperlink w:anchor="_Toc42942585" w:history="1">
             <w:r>
               <w:rPr>
                 <w:rStyle w:val="Hyperlink"/>
@@ -1526,7 +1526,7 @@
                 <w:noProof/>
                 <w:webHidden/>
               </w:rPr>
-              <w:instrText xml:space="preserve"> PAGEREF _Toc42940211 \h </w:instrText>
+              <w:instrText xml:space="preserve"> PAGEREF _Toc42942585 \h </w:instrText>
             </w:r>
             <w:r>
               <w:rPr>
@@ -1568,7 +1568,7 @@
               <w:lang w:val="vi-VN" w:eastAsia="vi-VN"/>
             </w:rPr>
           </w:pPr>
-          <w:hyperlink w:anchor="_Toc42940212" w:history="1">
+          <w:hyperlink w:anchor="_Toc42942586" w:history="1">
             <w:r>
               <w:rPr>
                 <w:rStyle w:val="Hyperlink"/>
@@ -1591,7 +1591,7 @@
               <w:rPr>
                 <w:webHidden/>
               </w:rPr>
-              <w:instrText xml:space="preserve"> PAGEREF _Toc42940212 \h </w:instrText>
+              <w:instrText xml:space="preserve"> PAGEREF _Toc42942586 \h </w:instrText>
             </w:r>
             <w:r>
               <w:rPr>
@@ -1633,7 +1633,7 @@
               <w:lang w:val="vi-VN" w:eastAsia="vi-VN"/>
             </w:rPr>
           </w:pPr>
-          <w:hyperlink w:anchor="_Toc42940213" w:history="1">
+          <w:hyperlink w:anchor="_Toc42942587" w:history="1">
             <w:r>
               <w:rPr>
                 <w:rStyle w:val="Hyperlink"/>
@@ -1660,7 +1660,7 @@
                 <w:noProof/>
                 <w:webHidden/>
               </w:rPr>
-              <w:instrText xml:space="preserve"> PAGEREF _Toc42940213 \h </w:instrText>
+              <w:instrText xml:space="preserve"> PAGEREF _Toc42942587 \h </w:instrText>
             </w:r>
             <w:r>
               <w:rPr>
@@ -1706,7 +1706,7 @@
               <w:lang w:val="vi-VN" w:eastAsia="vi-VN"/>
             </w:rPr>
           </w:pPr>
-          <w:hyperlink w:anchor="_Toc42940214" w:history="1">
+          <w:hyperlink w:anchor="_Toc42942588" w:history="1">
             <w:r>
               <w:rPr>
                 <w:rStyle w:val="Hyperlink"/>
@@ -1733,7 +1733,7 @@
                 <w:noProof/>
                 <w:webHidden/>
               </w:rPr>
-              <w:instrText xml:space="preserve"> PAGEREF _Toc42940214 \h </w:instrText>
+              <w:instrText xml:space="preserve"> PAGEREF _Toc42942588 \h </w:instrText>
             </w:r>
             <w:r>
               <w:rPr>
@@ -1779,7 +1779,7 @@
               <w:lang w:val="vi-VN" w:eastAsia="vi-VN"/>
             </w:rPr>
           </w:pPr>
-          <w:hyperlink w:anchor="_Toc42940215" w:history="1">
+          <w:hyperlink w:anchor="_Toc42942589" w:history="1">
             <w:r>
               <w:rPr>
                 <w:rStyle w:val="Hyperlink"/>
@@ -1806,7 +1806,7 @@
                 <w:noProof/>
                 <w:webHidden/>
               </w:rPr>
-              <w:instrText xml:space="preserve"> PAGEREF _Toc42940215 \h </w:instrText>
+              <w:instrText xml:space="preserve"> PAGEREF _Toc42942589 \h </w:instrText>
             </w:r>
             <w:r>
               <w:rPr>
@@ -1852,7 +1852,7 @@
               <w:lang w:val="vi-VN" w:eastAsia="vi-VN"/>
             </w:rPr>
           </w:pPr>
-          <w:hyperlink w:anchor="_Toc42940216" w:history="1">
+          <w:hyperlink w:anchor="_Toc42942590" w:history="1">
             <w:r>
               <w:rPr>
                 <w:rStyle w:val="Hyperlink"/>
@@ -1879,7 +1879,7 @@
                 <w:noProof/>
                 <w:webHidden/>
               </w:rPr>
-              <w:instrText xml:space="preserve"> PAGEREF _Toc42940216 \h </w:instrText>
+              <w:instrText xml:space="preserve"> PAGEREF _Toc42942590 \h </w:instrText>
             </w:r>
             <w:r>
               <w:rPr>
@@ -1925,7 +1925,7 @@
               <w:lang w:val="vi-VN" w:eastAsia="vi-VN"/>
             </w:rPr>
           </w:pPr>
-          <w:hyperlink w:anchor="_Toc42940217" w:history="1">
+          <w:hyperlink w:anchor="_Toc42942591" w:history="1">
             <w:r>
               <w:rPr>
                 <w:rStyle w:val="Hyperlink"/>
@@ -1952,7 +1952,7 @@
                 <w:noProof/>
                 <w:webHidden/>
               </w:rPr>
-              <w:instrText xml:space="preserve"> PAGEREF _Toc42940217 \h </w:instrText>
+              <w:instrText xml:space="preserve"> PAGEREF _Toc42942591 \h </w:instrText>
             </w:r>
             <w:r>
               <w:rPr>
@@ -1998,7 +1998,7 @@
               <w:lang w:val="vi-VN" w:eastAsia="vi-VN"/>
             </w:rPr>
           </w:pPr>
-          <w:hyperlink w:anchor="_Toc42940218" w:history="1">
+          <w:hyperlink w:anchor="_Toc42942592" w:history="1">
             <w:r>
               <w:rPr>
                 <w:rStyle w:val="Hyperlink"/>
@@ -2025,7 +2025,7 @@
                 <w:noProof/>
                 <w:webHidden/>
               </w:rPr>
-              <w:instrText xml:space="preserve"> PAGEREF _Toc42940218 \h </w:instrText>
+              <w:instrText xml:space="preserve"> PAGEREF _Toc42942592 \h </w:instrText>
             </w:r>
             <w:r>
               <w:rPr>
@@ -2071,7 +2071,7 @@
               <w:lang w:val="vi-VN" w:eastAsia="vi-VN"/>
             </w:rPr>
           </w:pPr>
-          <w:hyperlink w:anchor="_Toc42940219" w:history="1">
+          <w:hyperlink w:anchor="_Toc42942593" w:history="1">
             <w:r>
               <w:rPr>
                 <w:rStyle w:val="Hyperlink"/>
@@ -2098,7 +2098,7 @@
                 <w:noProof/>
                 <w:webHidden/>
               </w:rPr>
-              <w:instrText xml:space="preserve"> PAGEREF _Toc42940219 \h </w:instrText>
+              <w:instrText xml:space="preserve"> PAGEREF _Toc42942593 \h </w:instrText>
             </w:r>
             <w:r>
               <w:rPr>
@@ -2119,6 +2119,152 @@
                 <w:webHidden/>
               </w:rPr>
               <w:t>11</w:t>
+            </w:r>
+            <w:r>
+              <w:rPr>
+                <w:noProof/>
+                <w:webHidden/>
+              </w:rPr>
+              <w:fldChar w:fldCharType="end"/>
+            </w:r>
+          </w:hyperlink>
+        </w:p>
+        <w:p>
+          <w:pPr>
+            <w:pStyle w:val="TOC3"/>
+            <w:tabs>
+              <w:tab w:val="right" w:leader="dot" w:pos="9064"/>
+            </w:tabs>
+            <w:rPr>
+              <w:rFonts w:asciiTheme="minorHAnsi" w:eastAsiaTheme="minorEastAsia" w:hAnsiTheme="minorHAnsi" w:cstheme="minorBidi"/>
+              <w:bCs w:val="0"/>
+              <w:noProof/>
+              <w:sz w:val="22"/>
+              <w:szCs w:val="22"/>
+              <w:lang w:val="vi-VN" w:eastAsia="vi-VN"/>
+            </w:rPr>
+          </w:pPr>
+          <w:hyperlink w:anchor="_Toc42942594" w:history="1">
+            <w:r>
+              <w:rPr>
+                <w:rStyle w:val="Hyperlink"/>
+                <w:noProof/>
+              </w:rPr>
+              <w:t>2.1.8. Tổng quan về firebase, firestore</w:t>
+            </w:r>
+            <w:r>
+              <w:rPr>
+                <w:noProof/>
+                <w:webHidden/>
+              </w:rPr>
+              <w:tab/>
+            </w:r>
+            <w:r>
+              <w:rPr>
+                <w:noProof/>
+                <w:webHidden/>
+              </w:rPr>
+              <w:fldChar w:fldCharType="begin"/>
+            </w:r>
+            <w:r>
+              <w:rPr>
+                <w:noProof/>
+                <w:webHidden/>
+              </w:rPr>
+              <w:instrText xml:space="preserve"> PAGEREF _Toc42942594 \h </w:instrText>
+            </w:r>
+            <w:r>
+              <w:rPr>
+                <w:noProof/>
+                <w:webHidden/>
+              </w:rPr>
+            </w:r>
+            <w:r>
+              <w:rPr>
+                <w:noProof/>
+                <w:webHidden/>
+              </w:rPr>
+              <w:fldChar w:fldCharType="separate"/>
+            </w:r>
+            <w:r>
+              <w:rPr>
+                <w:noProof/>
+                <w:webHidden/>
+              </w:rPr>
+              <w:t>12</w:t>
+            </w:r>
+            <w:r>
+              <w:rPr>
+                <w:noProof/>
+                <w:webHidden/>
+              </w:rPr>
+              <w:fldChar w:fldCharType="end"/>
+            </w:r>
+          </w:hyperlink>
+        </w:p>
+        <w:p>
+          <w:pPr>
+            <w:pStyle w:val="TOC3"/>
+            <w:tabs>
+              <w:tab w:val="right" w:leader="dot" w:pos="9064"/>
+            </w:tabs>
+            <w:rPr>
+              <w:rFonts w:asciiTheme="minorHAnsi" w:eastAsiaTheme="minorEastAsia" w:hAnsiTheme="minorHAnsi" w:cstheme="minorBidi"/>
+              <w:bCs w:val="0"/>
+              <w:noProof/>
+              <w:sz w:val="22"/>
+              <w:szCs w:val="22"/>
+              <w:lang w:val="vi-VN" w:eastAsia="vi-VN"/>
+            </w:rPr>
+          </w:pPr>
+          <w:hyperlink w:anchor="_Toc42942595" w:history="1">
+            <w:r>
+              <w:rPr>
+                <w:rStyle w:val="Hyperlink"/>
+                <w:noProof/>
+              </w:rPr>
+              <w:t>2.1.8. Tổng quan về authentication</w:t>
+            </w:r>
+            <w:r>
+              <w:rPr>
+                <w:noProof/>
+                <w:webHidden/>
+              </w:rPr>
+              <w:tab/>
+            </w:r>
+            <w:r>
+              <w:rPr>
+                <w:noProof/>
+                <w:webHidden/>
+              </w:rPr>
+              <w:fldChar w:fldCharType="begin"/>
+            </w:r>
+            <w:r>
+              <w:rPr>
+                <w:noProof/>
+                <w:webHidden/>
+              </w:rPr>
+              <w:instrText xml:space="preserve"> PAGEREF _Toc42942595 \h </w:instrText>
+            </w:r>
+            <w:r>
+              <w:rPr>
+                <w:noProof/>
+                <w:webHidden/>
+              </w:rPr>
+            </w:r>
+            <w:r>
+              <w:rPr>
+                <w:noProof/>
+                <w:webHidden/>
+              </w:rPr>
+              <w:fldChar w:fldCharType="separate"/>
+            </w:r>
+            <w:r>
+              <w:rPr>
+                <w:noProof/>
+                <w:webHidden/>
+              </w:rPr>
+              <w:t>15</w:t>
             </w:r>
             <w:r>
               <w:rPr>
@@ -2140,7 +2286,7 @@
               <w:lang w:val="vi-VN" w:eastAsia="vi-VN"/>
             </w:rPr>
           </w:pPr>
-          <w:hyperlink w:anchor="_Toc42940220" w:history="1">
+          <w:hyperlink w:anchor="_Toc42942596" w:history="1">
             <w:r>
               <w:rPr>
                 <w:rStyle w:val="Hyperlink"/>
@@ -2163,7 +2309,7 @@
               <w:rPr>
                 <w:webHidden/>
               </w:rPr>
-              <w:instrText xml:space="preserve"> PAGEREF _Toc42940220 \h </w:instrText>
+              <w:instrText xml:space="preserve"> PAGEREF _Toc42942596 \h </w:instrText>
             </w:r>
             <w:r>
               <w:rPr>
@@ -2180,7 +2326,7 @@
               <w:rPr>
                 <w:webHidden/>
               </w:rPr>
-              <w:t>13</w:t>
+              <w:t>17</w:t>
             </w:r>
             <w:r>
               <w:rPr>
@@ -2205,7 +2351,7 @@
               <w:lang w:val="vi-VN" w:eastAsia="vi-VN"/>
             </w:rPr>
           </w:pPr>
-          <w:hyperlink w:anchor="_Toc42940221" w:history="1">
+          <w:hyperlink w:anchor="_Toc42942597" w:history="1">
             <w:r>
               <w:rPr>
                 <w:rStyle w:val="Hyperlink"/>
@@ -2232,7 +2378,7 @@
                 <w:noProof/>
                 <w:webHidden/>
               </w:rPr>
-              <w:instrText xml:space="preserve"> PAGEREF _Toc42940221 \h </w:instrText>
+              <w:instrText xml:space="preserve"> PAGEREF _Toc42942597 \h </w:instrText>
             </w:r>
             <w:r>
               <w:rPr>
@@ -2252,7 +2398,7 @@
                 <w:noProof/>
                 <w:webHidden/>
               </w:rPr>
-              <w:t>13</w:t>
+              <w:t>17</w:t>
             </w:r>
             <w:r>
               <w:rPr>
@@ -2278,7 +2424,7 @@
               <w:lang w:val="vi-VN" w:eastAsia="vi-VN"/>
             </w:rPr>
           </w:pPr>
-          <w:hyperlink w:anchor="_Toc42940222" w:history="1">
+          <w:hyperlink w:anchor="_Toc42942598" w:history="1">
             <w:r>
               <w:rPr>
                 <w:rStyle w:val="Hyperlink"/>
@@ -2305,7 +2451,7 @@
                 <w:noProof/>
                 <w:webHidden/>
               </w:rPr>
-              <w:instrText xml:space="preserve"> PAGEREF _Toc42940222 \h </w:instrText>
+              <w:instrText xml:space="preserve"> PAGEREF _Toc42942598 \h </w:instrText>
             </w:r>
             <w:r>
               <w:rPr>
@@ -2325,7 +2471,7 @@
                 <w:noProof/>
                 <w:webHidden/>
               </w:rPr>
-              <w:t>13</w:t>
+              <w:t>17</w:t>
             </w:r>
             <w:r>
               <w:rPr>
@@ -2351,7 +2497,7 @@
               <w:lang w:val="vi-VN" w:eastAsia="vi-VN"/>
             </w:rPr>
           </w:pPr>
-          <w:hyperlink w:anchor="_Toc42940223" w:history="1">
+          <w:hyperlink w:anchor="_Toc42942599" w:history="1">
             <w:r>
               <w:rPr>
                 <w:rStyle w:val="Hyperlink"/>
@@ -2378,7 +2524,7 @@
                 <w:noProof/>
                 <w:webHidden/>
               </w:rPr>
-              <w:instrText xml:space="preserve"> PAGEREF _Toc42940223 \h </w:instrText>
+              <w:instrText xml:space="preserve"> PAGEREF _Toc42942599 \h </w:instrText>
             </w:r>
             <w:r>
               <w:rPr>
@@ -2398,7 +2544,7 @@
                 <w:noProof/>
                 <w:webHidden/>
               </w:rPr>
-              <w:t>13</w:t>
+              <w:t>17</w:t>
             </w:r>
             <w:r>
               <w:rPr>
@@ -2424,7 +2570,7 @@
               <w:lang w:val="vi-VN" w:eastAsia="vi-VN"/>
             </w:rPr>
           </w:pPr>
-          <w:hyperlink w:anchor="_Toc42940224" w:history="1">
+          <w:hyperlink w:anchor="_Toc42942600" w:history="1">
             <w:r>
               <w:rPr>
                 <w:rStyle w:val="Hyperlink"/>
@@ -2451,7 +2597,7 @@
                 <w:noProof/>
                 <w:webHidden/>
               </w:rPr>
-              <w:instrText xml:space="preserve"> PAGEREF _Toc42940224 \h </w:instrText>
+              <w:instrText xml:space="preserve"> PAGEREF _Toc42942600 \h </w:instrText>
             </w:r>
             <w:r>
               <w:rPr>
@@ -2471,7 +2617,7 @@
                 <w:noProof/>
                 <w:webHidden/>
               </w:rPr>
-              <w:t>14</w:t>
+              <w:t>18</w:t>
             </w:r>
             <w:r>
               <w:rPr>
@@ -2497,7 +2643,7 @@
               <w:lang w:val="vi-VN" w:eastAsia="vi-VN"/>
             </w:rPr>
           </w:pPr>
-          <w:hyperlink w:anchor="_Toc42940225" w:history="1">
+          <w:hyperlink w:anchor="_Toc42942601" w:history="1">
             <w:r>
               <w:rPr>
                 <w:rStyle w:val="Hyperlink"/>
@@ -2524,7 +2670,7 @@
                 <w:noProof/>
                 <w:webHidden/>
               </w:rPr>
-              <w:instrText xml:space="preserve"> PAGEREF _Toc42940225 \h </w:instrText>
+              <w:instrText xml:space="preserve"> PAGEREF _Toc42942601 \h </w:instrText>
             </w:r>
             <w:r>
               <w:rPr>
@@ -2544,7 +2690,7 @@
                 <w:noProof/>
                 <w:webHidden/>
               </w:rPr>
-              <w:t>14</w:t>
+              <w:t>18</w:t>
             </w:r>
             <w:r>
               <w:rPr>
@@ -2570,7 +2716,7 @@
               <w:lang w:val="vi-VN" w:eastAsia="vi-VN"/>
             </w:rPr>
           </w:pPr>
-          <w:hyperlink w:anchor="_Toc42940226" w:history="1">
+          <w:hyperlink w:anchor="_Toc42942602" w:history="1">
             <w:r>
               <w:rPr>
                 <w:rStyle w:val="Hyperlink"/>
@@ -2597,7 +2743,7 @@
                 <w:noProof/>
                 <w:webHidden/>
               </w:rPr>
-              <w:instrText xml:space="preserve"> PAGEREF _Toc42940226 \h </w:instrText>
+              <w:instrText xml:space="preserve"> PAGEREF _Toc42942602 \h </w:instrText>
             </w:r>
             <w:r>
               <w:rPr>
@@ -2617,7 +2763,7 @@
                 <w:noProof/>
                 <w:webHidden/>
               </w:rPr>
-              <w:t>15</w:t>
+              <w:t>19</w:t>
             </w:r>
             <w:r>
               <w:rPr>
@@ -2643,7 +2789,7 @@
               <w:lang w:val="vi-VN" w:eastAsia="vi-VN"/>
             </w:rPr>
           </w:pPr>
-          <w:hyperlink w:anchor="_Toc42940227" w:history="1">
+          <w:hyperlink w:anchor="_Toc42942603" w:history="1">
             <w:r>
               <w:rPr>
                 <w:rStyle w:val="Hyperlink"/>
@@ -2670,7 +2816,7 @@
                 <w:noProof/>
                 <w:webHidden/>
               </w:rPr>
-              <w:instrText xml:space="preserve"> PAGEREF _Toc42940227 \h </w:instrText>
+              <w:instrText xml:space="preserve"> PAGEREF _Toc42942603 \h </w:instrText>
             </w:r>
             <w:r>
               <w:rPr>
@@ -2690,7 +2836,7 @@
                 <w:noProof/>
                 <w:webHidden/>
               </w:rPr>
-              <w:t>15</w:t>
+              <w:t>19</w:t>
             </w:r>
             <w:r>
               <w:rPr>
@@ -2716,7 +2862,7 @@
               <w:lang w:val="vi-VN" w:eastAsia="vi-VN"/>
             </w:rPr>
           </w:pPr>
-          <w:hyperlink w:anchor="_Toc42940228" w:history="1">
+          <w:hyperlink w:anchor="_Toc42942604" w:history="1">
             <w:r>
               <w:rPr>
                 <w:rStyle w:val="Hyperlink"/>
@@ -2743,7 +2889,7 @@
                 <w:noProof/>
                 <w:webHidden/>
               </w:rPr>
-              <w:instrText xml:space="preserve"> PAGEREF _Toc42940228 \h </w:instrText>
+              <w:instrText xml:space="preserve"> PAGEREF _Toc42942604 \h </w:instrText>
             </w:r>
             <w:r>
               <w:rPr>
@@ -2763,7 +2909,7 @@
                 <w:noProof/>
                 <w:webHidden/>
               </w:rPr>
-              <w:t>16</w:t>
+              <w:t>20</w:t>
             </w:r>
             <w:r>
               <w:rPr>
@@ -2789,7 +2935,7 @@
               <w:lang w:val="vi-VN" w:eastAsia="vi-VN"/>
             </w:rPr>
           </w:pPr>
-          <w:hyperlink w:anchor="_Toc42940229" w:history="1">
+          <w:hyperlink w:anchor="_Toc42942605" w:history="1">
             <w:r>
               <w:rPr>
                 <w:rStyle w:val="Hyperlink"/>
@@ -2816,7 +2962,7 @@
                 <w:noProof/>
                 <w:webHidden/>
               </w:rPr>
-              <w:instrText xml:space="preserve"> PAGEREF _Toc42940229 \h </w:instrText>
+              <w:instrText xml:space="preserve"> PAGEREF _Toc42942605 \h </w:instrText>
             </w:r>
             <w:r>
               <w:rPr>
@@ -2836,7 +2982,7 @@
                 <w:noProof/>
                 <w:webHidden/>
               </w:rPr>
-              <w:t>16</w:t>
+              <w:t>20</w:t>
             </w:r>
             <w:r>
               <w:rPr>
@@ -2862,7 +3008,7 @@
               <w:lang w:val="vi-VN" w:eastAsia="vi-VN"/>
             </w:rPr>
           </w:pPr>
-          <w:hyperlink w:anchor="_Toc42940230" w:history="1">
+          <w:hyperlink w:anchor="_Toc42942606" w:history="1">
             <w:r>
               <w:rPr>
                 <w:rStyle w:val="Hyperlink"/>
@@ -2889,7 +3035,7 @@
                 <w:noProof/>
                 <w:webHidden/>
               </w:rPr>
-              <w:instrText xml:space="preserve"> PAGEREF _Toc42940230 \h </w:instrText>
+              <w:instrText xml:space="preserve"> PAGEREF _Toc42942606 \h </w:instrText>
             </w:r>
             <w:r>
               <w:rPr>
@@ -2909,7 +3055,7 @@
                 <w:noProof/>
                 <w:webHidden/>
               </w:rPr>
-              <w:t>16</w:t>
+              <w:t>20</w:t>
             </w:r>
             <w:r>
               <w:rPr>
@@ -2935,7 +3081,7 @@
               <w:lang w:val="vi-VN" w:eastAsia="vi-VN"/>
             </w:rPr>
           </w:pPr>
-          <w:hyperlink w:anchor="_Toc42940231" w:history="1">
+          <w:hyperlink w:anchor="_Toc42942607" w:history="1">
             <w:r>
               <w:rPr>
                 <w:rStyle w:val="Hyperlink"/>
@@ -2962,7 +3108,7 @@
                 <w:noProof/>
                 <w:webHidden/>
               </w:rPr>
-              <w:instrText xml:space="preserve"> PAGEREF _Toc42940231 \h </w:instrText>
+              <w:instrText xml:space="preserve"> PAGEREF _Toc42942607 \h </w:instrText>
             </w:r>
             <w:r>
               <w:rPr>
@@ -2982,7 +3128,7 @@
                 <w:noProof/>
                 <w:webHidden/>
               </w:rPr>
-              <w:t>17</w:t>
+              <w:t>21</w:t>
             </w:r>
             <w:r>
               <w:rPr>
@@ -3008,7 +3154,7 @@
               <w:lang w:val="vi-VN" w:eastAsia="vi-VN"/>
             </w:rPr>
           </w:pPr>
-          <w:hyperlink w:anchor="_Toc42940232" w:history="1">
+          <w:hyperlink w:anchor="_Toc42942608" w:history="1">
             <w:r>
               <w:rPr>
                 <w:rStyle w:val="Hyperlink"/>
@@ -3035,7 +3181,7 @@
                 <w:noProof/>
                 <w:webHidden/>
               </w:rPr>
-              <w:instrText xml:space="preserve"> PAGEREF _Toc42940232 \h </w:instrText>
+              <w:instrText xml:space="preserve"> PAGEREF _Toc42942608 \h </w:instrText>
             </w:r>
             <w:r>
               <w:rPr>
@@ -3055,7 +3201,7 @@
                 <w:noProof/>
                 <w:webHidden/>
               </w:rPr>
-              <w:t>17</w:t>
+              <w:t>21</w:t>
             </w:r>
             <w:r>
               <w:rPr>
@@ -3081,7 +3227,7 @@
               <w:lang w:val="vi-VN" w:eastAsia="vi-VN"/>
             </w:rPr>
           </w:pPr>
-          <w:hyperlink w:anchor="_Toc42940233" w:history="1">
+          <w:hyperlink w:anchor="_Toc42942609" w:history="1">
             <w:r>
               <w:rPr>
                 <w:rStyle w:val="Hyperlink"/>
@@ -3108,7 +3254,7 @@
                 <w:noProof/>
                 <w:webHidden/>
               </w:rPr>
-              <w:instrText xml:space="preserve"> PAGEREF _Toc42940233 \h </w:instrText>
+              <w:instrText xml:space="preserve"> PAGEREF _Toc42942609 \h </w:instrText>
             </w:r>
             <w:r>
               <w:rPr>
@@ -3128,7 +3274,7 @@
                 <w:noProof/>
                 <w:webHidden/>
               </w:rPr>
-              <w:t>18</w:t>
+              <w:t>22</w:t>
             </w:r>
             <w:r>
               <w:rPr>
@@ -3154,7 +3300,7 @@
               <w:lang w:val="vi-VN" w:eastAsia="vi-VN"/>
             </w:rPr>
           </w:pPr>
-          <w:hyperlink w:anchor="_Toc42940234" w:history="1">
+          <w:hyperlink w:anchor="_Toc42942610" w:history="1">
             <w:r>
               <w:rPr>
                 <w:rStyle w:val="Hyperlink"/>
@@ -3181,7 +3327,7 @@
                 <w:noProof/>
                 <w:webHidden/>
               </w:rPr>
-              <w:instrText xml:space="preserve"> PAGEREF _Toc42940234 \h </w:instrText>
+              <w:instrText xml:space="preserve"> PAGEREF _Toc42942610 \h </w:instrText>
             </w:r>
             <w:r>
               <w:rPr>
@@ -3201,7 +3347,7 @@
                 <w:noProof/>
                 <w:webHidden/>
               </w:rPr>
-              <w:t>18</w:t>
+              <w:t>22</w:t>
             </w:r>
             <w:r>
               <w:rPr>
@@ -3227,7 +3373,7 @@
               <w:lang w:val="vi-VN" w:eastAsia="vi-VN"/>
             </w:rPr>
           </w:pPr>
-          <w:hyperlink w:anchor="_Toc42940235" w:history="1">
+          <w:hyperlink w:anchor="_Toc42942611" w:history="1">
             <w:r>
               <w:rPr>
                 <w:rStyle w:val="Hyperlink"/>
@@ -3254,7 +3400,7 @@
                 <w:noProof/>
                 <w:webHidden/>
               </w:rPr>
-              <w:instrText xml:space="preserve"> PAGEREF _Toc42940235 \h </w:instrText>
+              <w:instrText xml:space="preserve"> PAGEREF _Toc42942611 \h </w:instrText>
             </w:r>
             <w:r>
               <w:rPr>
@@ -3274,7 +3420,7 @@
                 <w:noProof/>
                 <w:webHidden/>
               </w:rPr>
-              <w:t>19</w:t>
+              <w:t>23</w:t>
             </w:r>
             <w:r>
               <w:rPr>
@@ -3300,7 +3446,7 @@
               <w:lang w:val="vi-VN" w:eastAsia="vi-VN"/>
             </w:rPr>
           </w:pPr>
-          <w:hyperlink w:anchor="_Toc42940236" w:history="1">
+          <w:hyperlink w:anchor="_Toc42942612" w:history="1">
             <w:r>
               <w:rPr>
                 <w:rStyle w:val="Hyperlink"/>
@@ -3327,7 +3473,7 @@
                 <w:noProof/>
                 <w:webHidden/>
               </w:rPr>
-              <w:instrText xml:space="preserve"> PAGEREF _Toc42940236 \h </w:instrText>
+              <w:instrText xml:space="preserve"> PAGEREF _Toc42942612 \h </w:instrText>
             </w:r>
             <w:r>
               <w:rPr>
@@ -3347,7 +3493,7 @@
                 <w:noProof/>
                 <w:webHidden/>
               </w:rPr>
-              <w:t>19</w:t>
+              <w:t>23</w:t>
             </w:r>
             <w:r>
               <w:rPr>
@@ -3373,7 +3519,7 @@
               <w:lang w:val="vi-VN" w:eastAsia="vi-VN"/>
             </w:rPr>
           </w:pPr>
-          <w:hyperlink w:anchor="_Toc42940237" w:history="1">
+          <w:hyperlink w:anchor="_Toc42942613" w:history="1">
             <w:r>
               <w:rPr>
                 <w:rStyle w:val="Hyperlink"/>
@@ -3400,7 +3546,7 @@
                 <w:noProof/>
                 <w:webHidden/>
               </w:rPr>
-              <w:instrText xml:space="preserve"> PAGEREF _Toc42940237 \h </w:instrText>
+              <w:instrText xml:space="preserve"> PAGEREF _Toc42942613 \h </w:instrText>
             </w:r>
             <w:r>
               <w:rPr>
@@ -3420,7 +3566,7 @@
                 <w:noProof/>
                 <w:webHidden/>
               </w:rPr>
-              <w:t>19</w:t>
+              <w:t>23</w:t>
             </w:r>
             <w:r>
               <w:rPr>
@@ -3446,7 +3592,7 @@
               <w:lang w:val="vi-VN" w:eastAsia="vi-VN"/>
             </w:rPr>
           </w:pPr>
-          <w:hyperlink w:anchor="_Toc42940238" w:history="1">
+          <w:hyperlink w:anchor="_Toc42942614" w:history="1">
             <w:r>
               <w:rPr>
                 <w:rStyle w:val="Hyperlink"/>
@@ -3473,7 +3619,7 @@
                 <w:noProof/>
                 <w:webHidden/>
               </w:rPr>
-              <w:instrText xml:space="preserve"> PAGEREF _Toc42940238 \h </w:instrText>
+              <w:instrText xml:space="preserve"> PAGEREF _Toc42942614 \h </w:instrText>
             </w:r>
             <w:r>
               <w:rPr>
@@ -3493,7 +3639,7 @@
                 <w:noProof/>
                 <w:webHidden/>
               </w:rPr>
-              <w:t>20</w:t>
+              <w:t>24</w:t>
             </w:r>
             <w:r>
               <w:rPr>
@@ -3519,7 +3665,7 @@
               <w:lang w:val="vi-VN" w:eastAsia="vi-VN"/>
             </w:rPr>
           </w:pPr>
-          <w:hyperlink w:anchor="_Toc42940239" w:history="1">
+          <w:hyperlink w:anchor="_Toc42942615" w:history="1">
             <w:r>
               <w:rPr>
                 <w:rStyle w:val="Hyperlink"/>
@@ -3546,7 +3692,7 @@
                 <w:noProof/>
                 <w:webHidden/>
               </w:rPr>
-              <w:instrText xml:space="preserve"> PAGEREF _Toc42940239 \h </w:instrText>
+              <w:instrText xml:space="preserve"> PAGEREF _Toc42942615 \h </w:instrText>
             </w:r>
             <w:r>
               <w:rPr>
@@ -3566,7 +3712,7 @@
                 <w:noProof/>
                 <w:webHidden/>
               </w:rPr>
-              <w:t>20</w:t>
+              <w:t>24</w:t>
             </w:r>
             <w:r>
               <w:rPr>
@@ -3592,7 +3738,7 @@
               <w:lang w:val="vi-VN" w:eastAsia="vi-VN"/>
             </w:rPr>
           </w:pPr>
-          <w:hyperlink w:anchor="_Toc42940240" w:history="1">
+          <w:hyperlink w:anchor="_Toc42942616" w:history="1">
             <w:r>
               <w:rPr>
                 <w:rStyle w:val="Hyperlink"/>
@@ -3619,7 +3765,7 @@
                 <w:noProof/>
                 <w:webHidden/>
               </w:rPr>
-              <w:instrText xml:space="preserve"> PAGEREF _Toc42940240 \h </w:instrText>
+              <w:instrText xml:space="preserve"> PAGEREF _Toc42942616 \h </w:instrText>
             </w:r>
             <w:r>
               <w:rPr>
@@ -3639,7 +3785,7 @@
                 <w:noProof/>
                 <w:webHidden/>
               </w:rPr>
-              <w:t>20</w:t>
+              <w:t>24</w:t>
             </w:r>
             <w:r>
               <w:rPr>
@@ -3665,7 +3811,7 @@
               <w:lang w:val="vi-VN" w:eastAsia="vi-VN"/>
             </w:rPr>
           </w:pPr>
-          <w:hyperlink w:anchor="_Toc42940241" w:history="1">
+          <w:hyperlink w:anchor="_Toc42942617" w:history="1">
             <w:r>
               <w:rPr>
                 <w:rStyle w:val="Hyperlink"/>
@@ -3692,7 +3838,7 @@
                 <w:noProof/>
                 <w:webHidden/>
               </w:rPr>
-              <w:instrText xml:space="preserve"> PAGEREF _Toc42940241 \h </w:instrText>
+              <w:instrText xml:space="preserve"> PAGEREF _Toc42942617 \h </w:instrText>
             </w:r>
             <w:r>
               <w:rPr>
@@ -3712,7 +3858,7 @@
                 <w:noProof/>
                 <w:webHidden/>
               </w:rPr>
-              <w:t>20</w:t>
+              <w:t>24</w:t>
             </w:r>
             <w:r>
               <w:rPr>
@@ -3738,7 +3884,7 @@
               <w:lang w:val="vi-VN" w:eastAsia="vi-VN"/>
             </w:rPr>
           </w:pPr>
-          <w:hyperlink w:anchor="_Toc42940242" w:history="1">
+          <w:hyperlink w:anchor="_Toc42942618" w:history="1">
             <w:r>
               <w:rPr>
                 <w:rStyle w:val="Hyperlink"/>
@@ -3765,7 +3911,7 @@
                 <w:noProof/>
                 <w:webHidden/>
               </w:rPr>
-              <w:instrText xml:space="preserve"> PAGEREF _Toc42940242 \h </w:instrText>
+              <w:instrText xml:space="preserve"> PAGEREF _Toc42942618 \h </w:instrText>
             </w:r>
             <w:r>
               <w:rPr>
@@ -3785,7 +3931,7 @@
                 <w:noProof/>
                 <w:webHidden/>
               </w:rPr>
-              <w:t>20</w:t>
+              <w:t>24</w:t>
             </w:r>
             <w:r>
               <w:rPr>
@@ -3811,7 +3957,7 @@
               <w:lang w:val="vi-VN" w:eastAsia="vi-VN"/>
             </w:rPr>
           </w:pPr>
-          <w:hyperlink w:anchor="_Toc42940243" w:history="1">
+          <w:hyperlink w:anchor="_Toc42942619" w:history="1">
             <w:r>
               <w:rPr>
                 <w:rStyle w:val="Hyperlink"/>
@@ -3838,7 +3984,7 @@
                 <w:noProof/>
                 <w:webHidden/>
               </w:rPr>
-              <w:instrText xml:space="preserve"> PAGEREF _Toc42940243 \h </w:instrText>
+              <w:instrText xml:space="preserve"> PAGEREF _Toc42942619 \h </w:instrText>
             </w:r>
             <w:r>
               <w:rPr>
@@ -3858,7 +4004,7 @@
                 <w:noProof/>
                 <w:webHidden/>
               </w:rPr>
-              <w:t>22</w:t>
+              <w:t>26</w:t>
             </w:r>
             <w:r>
               <w:rPr>
@@ -3884,7 +4030,7 @@
               <w:lang w:val="vi-VN" w:eastAsia="vi-VN"/>
             </w:rPr>
           </w:pPr>
-          <w:hyperlink w:anchor="_Toc42940244" w:history="1">
+          <w:hyperlink w:anchor="_Toc42942620" w:history="1">
             <w:r>
               <w:rPr>
                 <w:rStyle w:val="Hyperlink"/>
@@ -3911,7 +4057,7 @@
                 <w:noProof/>
                 <w:webHidden/>
               </w:rPr>
-              <w:instrText xml:space="preserve"> PAGEREF _Toc42940244 \h </w:instrText>
+              <w:instrText xml:space="preserve"> PAGEREF _Toc42942620 \h </w:instrText>
             </w:r>
             <w:r>
               <w:rPr>
@@ -3931,7 +4077,7 @@
                 <w:noProof/>
                 <w:webHidden/>
               </w:rPr>
-              <w:t>22</w:t>
+              <w:t>26</w:t>
             </w:r>
             <w:r>
               <w:rPr>
@@ -3957,7 +4103,7 @@
               <w:lang w:val="vi-VN" w:eastAsia="vi-VN"/>
             </w:rPr>
           </w:pPr>
-          <w:hyperlink w:anchor="_Toc42940245" w:history="1">
+          <w:hyperlink w:anchor="_Toc42942621" w:history="1">
             <w:r>
               <w:rPr>
                 <w:rStyle w:val="Hyperlink"/>
@@ -3984,7 +4130,7 @@
                 <w:noProof/>
                 <w:webHidden/>
               </w:rPr>
-              <w:instrText xml:space="preserve"> PAGEREF _Toc42940245 \h </w:instrText>
+              <w:instrText xml:space="preserve"> PAGEREF _Toc42942621 \h </w:instrText>
             </w:r>
             <w:r>
               <w:rPr>
@@ -4004,7 +4150,7 @@
                 <w:noProof/>
                 <w:webHidden/>
               </w:rPr>
-              <w:t>22</w:t>
+              <w:t>26</w:t>
             </w:r>
             <w:r>
               <w:rPr>
@@ -4030,7 +4176,7 @@
               <w:lang w:val="vi-VN" w:eastAsia="vi-VN"/>
             </w:rPr>
           </w:pPr>
-          <w:hyperlink w:anchor="_Toc42940246" w:history="1">
+          <w:hyperlink w:anchor="_Toc42942622" w:history="1">
             <w:r>
               <w:rPr>
                 <w:rStyle w:val="Hyperlink"/>
@@ -4057,7 +4203,7 @@
                 <w:noProof/>
                 <w:webHidden/>
               </w:rPr>
-              <w:instrText xml:space="preserve"> PAGEREF _Toc42940246 \h </w:instrText>
+              <w:instrText xml:space="preserve"> PAGEREF _Toc42942622 \h </w:instrText>
             </w:r>
             <w:r>
               <w:rPr>
@@ -4077,7 +4223,7 @@
                 <w:noProof/>
                 <w:webHidden/>
               </w:rPr>
-              <w:t>22</w:t>
+              <w:t>26</w:t>
             </w:r>
             <w:r>
               <w:rPr>
@@ -4099,7 +4245,7 @@
               <w:lang w:val="vi-VN" w:eastAsia="vi-VN"/>
             </w:rPr>
           </w:pPr>
-          <w:hyperlink w:anchor="_Toc42940247" w:history="1">
+          <w:hyperlink w:anchor="_Toc42942623" w:history="1">
             <w:r>
               <w:rPr>
                 <w:rStyle w:val="Hyperlink"/>
@@ -4122,7 +4268,7 @@
               <w:rPr>
                 <w:webHidden/>
               </w:rPr>
-              <w:instrText xml:space="preserve"> PAGEREF _Toc42940247 \h </w:instrText>
+              <w:instrText xml:space="preserve"> PAGEREF _Toc42942623 \h </w:instrText>
             </w:r>
             <w:r>
               <w:rPr>
@@ -4139,7 +4285,7 @@
               <w:rPr>
                 <w:webHidden/>
               </w:rPr>
-              <w:t>23</w:t>
+              <w:t>27</w:t>
             </w:r>
             <w:r>
               <w:rPr>
@@ -4164,7 +4310,7 @@
               <w:lang w:val="vi-VN" w:eastAsia="vi-VN"/>
             </w:rPr>
           </w:pPr>
-          <w:hyperlink w:anchor="_Toc42940248" w:history="1">
+          <w:hyperlink w:anchor="_Toc42942624" w:history="1">
             <w:r>
               <w:rPr>
                 <w:rStyle w:val="Hyperlink"/>
@@ -4191,7 +4337,7 @@
                 <w:noProof/>
                 <w:webHidden/>
               </w:rPr>
-              <w:instrText xml:space="preserve"> PAGEREF _Toc42940248 \h </w:instrText>
+              <w:instrText xml:space="preserve"> PAGEREF _Toc42942624 \h </w:instrText>
             </w:r>
             <w:r>
               <w:rPr>
@@ -4211,7 +4357,7 @@
                 <w:noProof/>
                 <w:webHidden/>
               </w:rPr>
-              <w:t>23</w:t>
+              <w:t>27</w:t>
             </w:r>
             <w:r>
               <w:rPr>
@@ -4237,7 +4383,7 @@
               <w:lang w:val="vi-VN" w:eastAsia="vi-VN"/>
             </w:rPr>
           </w:pPr>
-          <w:hyperlink w:anchor="_Toc42940249" w:history="1">
+          <w:hyperlink w:anchor="_Toc42942625" w:history="1">
             <w:r>
               <w:rPr>
                 <w:rStyle w:val="Hyperlink"/>
@@ -4264,7 +4410,7 @@
                 <w:noProof/>
                 <w:webHidden/>
               </w:rPr>
-              <w:instrText xml:space="preserve"> PAGEREF _Toc42940249 \h </w:instrText>
+              <w:instrText xml:space="preserve"> PAGEREF _Toc42942625 \h </w:instrText>
             </w:r>
             <w:r>
               <w:rPr>
@@ -4284,7 +4430,7 @@
                 <w:noProof/>
                 <w:webHidden/>
               </w:rPr>
-              <w:t>23</w:t>
+              <w:t>27</w:t>
             </w:r>
             <w:r>
               <w:rPr>
@@ -4310,7 +4456,7 @@
               <w:lang w:val="vi-VN" w:eastAsia="vi-VN"/>
             </w:rPr>
           </w:pPr>
-          <w:hyperlink w:anchor="_Toc42940250" w:history="1">
+          <w:hyperlink w:anchor="_Toc42942626" w:history="1">
             <w:r>
               <w:rPr>
                 <w:rStyle w:val="Hyperlink"/>
@@ -4337,7 +4483,7 @@
                 <w:noProof/>
                 <w:webHidden/>
               </w:rPr>
-              <w:instrText xml:space="preserve"> PAGEREF _Toc42940250 \h </w:instrText>
+              <w:instrText xml:space="preserve"> PAGEREF _Toc42942626 \h </w:instrText>
             </w:r>
             <w:r>
               <w:rPr>
@@ -4357,7 +4503,7 @@
                 <w:noProof/>
                 <w:webHidden/>
               </w:rPr>
-              <w:t>23</w:t>
+              <w:t>27</w:t>
             </w:r>
             <w:r>
               <w:rPr>
@@ -4383,7 +4529,7 @@
               <w:lang w:val="vi-VN" w:eastAsia="vi-VN"/>
             </w:rPr>
           </w:pPr>
-          <w:hyperlink w:anchor="_Toc42940251" w:history="1">
+          <w:hyperlink w:anchor="_Toc42942627" w:history="1">
             <w:r>
               <w:rPr>
                 <w:rStyle w:val="Hyperlink"/>
@@ -4410,7 +4556,7 @@
                 <w:noProof/>
                 <w:webHidden/>
               </w:rPr>
-              <w:instrText xml:space="preserve"> PAGEREF _Toc42940251 \h </w:instrText>
+              <w:instrText xml:space="preserve"> PAGEREF _Toc42942627 \h </w:instrText>
             </w:r>
             <w:r>
               <w:rPr>
@@ -4430,7 +4576,7 @@
                 <w:noProof/>
                 <w:webHidden/>
               </w:rPr>
-              <w:t>23</w:t>
+              <w:t>27</w:t>
             </w:r>
             <w:r>
               <w:rPr>
@@ -4456,7 +4602,7 @@
               <w:lang w:val="vi-VN" w:eastAsia="vi-VN"/>
             </w:rPr>
           </w:pPr>
-          <w:hyperlink w:anchor="_Toc42940252" w:history="1">
+          <w:hyperlink w:anchor="_Toc42942628" w:history="1">
             <w:r>
               <w:rPr>
                 <w:rStyle w:val="Hyperlink"/>
@@ -4483,7 +4629,7 @@
                 <w:noProof/>
                 <w:webHidden/>
               </w:rPr>
-              <w:instrText xml:space="preserve"> PAGEREF _Toc42940252 \h </w:instrText>
+              <w:instrText xml:space="preserve"> PAGEREF _Toc42942628 \h </w:instrText>
             </w:r>
             <w:r>
               <w:rPr>
@@ -4503,7 +4649,7 @@
                 <w:noProof/>
                 <w:webHidden/>
               </w:rPr>
-              <w:t>23</w:t>
+              <w:t>27</w:t>
             </w:r>
             <w:r>
               <w:rPr>
@@ -4525,7 +4671,7 @@
               <w:lang w:val="vi-VN" w:eastAsia="vi-VN"/>
             </w:rPr>
           </w:pPr>
-          <w:hyperlink w:anchor="_Toc42940253" w:history="1">
+          <w:hyperlink w:anchor="_Toc42942629" w:history="1">
             <w:r>
               <w:rPr>
                 <w:rStyle w:val="Hyperlink"/>
@@ -4548,7 +4694,7 @@
               <w:rPr>
                 <w:webHidden/>
               </w:rPr>
-              <w:instrText xml:space="preserve"> PAGEREF _Toc42940253 \h </w:instrText>
+              <w:instrText xml:space="preserve"> PAGEREF _Toc42942629 \h </w:instrText>
             </w:r>
             <w:r>
               <w:rPr>
@@ -4565,7 +4711,7 @@
               <w:rPr>
                 <w:webHidden/>
               </w:rPr>
-              <w:t>24</w:t>
+              <w:t>28</w:t>
             </w:r>
             <w:r>
               <w:rPr>
@@ -4630,7 +4776,7 @@
           <w:rFonts w:cs="Times New Roman"/>
         </w:rPr>
       </w:pPr>
-      <w:bookmarkStart w:id="1" w:name="_Toc42940205"/>
+      <w:bookmarkStart w:id="1" w:name="_Toc42942579"/>
       <w:r>
         <w:rPr>
           <w:rFonts w:cs="Times New Roman"/>
@@ -4967,7 +5113,7 @@
           <w:rFonts w:cs="Times New Roman"/>
         </w:rPr>
       </w:pPr>
-      <w:bookmarkStart w:id="2" w:name="_Toc42940206"/>
+      <w:bookmarkStart w:id="2" w:name="_Toc42942580"/>
       <w:r>
         <w:rPr>
           <w:rFonts w:cs="Times New Roman"/>
@@ -4990,7 +5136,7 @@
           <w:rFonts w:cs="Times New Roman"/>
         </w:rPr>
       </w:pPr>
-      <w:bookmarkStart w:id="3" w:name="_Toc42940207"/>
+      <w:bookmarkStart w:id="3" w:name="_Toc42942581"/>
       <w:r>
         <w:rPr>
           <w:rFonts w:cs="Times New Roman"/>
@@ -5040,7 +5186,7 @@
           <w:rFonts w:cs="Times New Roman"/>
         </w:rPr>
       </w:pPr>
-      <w:bookmarkStart w:id="4" w:name="_Toc42940208"/>
+      <w:bookmarkStart w:id="4" w:name="_Toc42942582"/>
       <w:r>
         <w:rPr>
           <w:rFonts w:cs="Times New Roman"/>
@@ -5090,7 +5236,7 @@
           <w:rFonts w:cs="Times New Roman"/>
         </w:rPr>
       </w:pPr>
-      <w:bookmarkStart w:id="5" w:name="_Toc42940209"/>
+      <w:bookmarkStart w:id="5" w:name="_Toc42942583"/>
       <w:r>
         <w:rPr>
           <w:rFonts w:cs="Times New Roman"/>
@@ -5282,7 +5428,7 @@
         <w:pStyle w:val="Heading3"/>
         <w:ind w:firstLine="720"/>
       </w:pPr>
-      <w:bookmarkStart w:id="6" w:name="_Toc42940210"/>
+      <w:bookmarkStart w:id="6" w:name="_Toc42942584"/>
       <w:r>
         <w:rPr>
           <w:rFonts w:cs="Times New Roman"/>
@@ -5472,7 +5618,7 @@
           <w:rFonts w:cs="Times New Roman"/>
         </w:rPr>
       </w:pPr>
-      <w:bookmarkStart w:id="7" w:name="_Toc42940211"/>
+      <w:bookmarkStart w:id="7" w:name="_Toc42942585"/>
       <w:r>
         <w:rPr>
           <w:rFonts w:cs="Times New Roman"/>
@@ -5544,7 +5690,7 @@
           <w:rFonts w:cs="Times New Roman"/>
         </w:rPr>
       </w:pPr>
-      <w:bookmarkStart w:id="8" w:name="_Toc42940212"/>
+      <w:bookmarkStart w:id="8" w:name="_Toc42942586"/>
       <w:r>
         <w:rPr>
           <w:rFonts w:cs="Times New Roman"/>
@@ -5561,7 +5707,7 @@
           <w:rFonts w:cs="Times New Roman"/>
         </w:rPr>
       </w:pPr>
-      <w:bookmarkStart w:id="9" w:name="_Toc42940213"/>
+      <w:bookmarkStart w:id="9" w:name="_Toc42942587"/>
       <w:r>
         <w:rPr>
           <w:rFonts w:cs="Times New Roman"/>
@@ -5578,7 +5724,7 @@
           <w:rFonts w:cs="Times New Roman"/>
         </w:rPr>
       </w:pPr>
-      <w:bookmarkStart w:id="10" w:name="_Toc42940214"/>
+      <w:bookmarkStart w:id="10" w:name="_Toc42942588"/>
       <w:r>
         <w:rPr>
           <w:rFonts w:cs="Times New Roman"/>
@@ -5784,7 +5930,7 @@
           <w:rFonts w:cs="Times New Roman"/>
         </w:rPr>
       </w:pPr>
-      <w:bookmarkStart w:id="11" w:name="_Toc42940215"/>
+      <w:bookmarkStart w:id="11" w:name="_Toc42942589"/>
       <w:r>
         <w:rPr>
           <w:rFonts w:cs="Times New Roman"/>
@@ -5872,7 +6018,7 @@
           <w:rFonts w:cs="Times New Roman"/>
         </w:rPr>
       </w:pPr>
-      <w:bookmarkStart w:id="12" w:name="_Toc42940216"/>
+      <w:bookmarkStart w:id="12" w:name="_Toc42942590"/>
       <w:r>
         <w:rPr>
           <w:rFonts w:cs="Times New Roman"/>
@@ -6239,7 +6385,7 @@
           <w:rFonts w:cs="Times New Roman"/>
         </w:rPr>
       </w:pPr>
-      <w:bookmarkStart w:id="13" w:name="_Toc42940217"/>
+      <w:bookmarkStart w:id="13" w:name="_Toc42942591"/>
       <w:r>
         <w:rPr>
           <w:rFonts w:cs="Times New Roman"/>
@@ -6594,7 +6740,7 @@
           <w:rFonts w:cs="Times New Roman"/>
         </w:rPr>
       </w:pPr>
-      <w:bookmarkStart w:id="14" w:name="_Toc42940218"/>
+      <w:bookmarkStart w:id="14" w:name="_Toc42942592"/>
       <w:r>
         <w:rPr>
           <w:rFonts w:cs="Times New Roman"/>
@@ -6655,7 +6801,7 @@
       <w:r>
         <w:tab/>
       </w:r>
-      <w:bookmarkStart w:id="15" w:name="_Toc42940219"/>
+      <w:bookmarkStart w:id="15" w:name="_Toc42942593"/>
       <w:r>
         <w:rPr>
           <w:rFonts w:cs="Times New Roman"/>
@@ -6761,6 +6907,7 @@
       <w:r>
         <w:tab/>
       </w:r>
+      <w:bookmarkStart w:id="16" w:name="_Toc42942594"/>
       <w:r>
         <w:rPr>
           <w:rFonts w:cs="Times New Roman"/>
@@ -6791,6 +6938,7 @@
         </w:rPr>
         <w:t>, firestore</w:t>
       </w:r>
+      <w:bookmarkEnd w:id="16"/>
     </w:p>
     <w:p>
       <w:pPr>
@@ -7307,6 +7455,7 @@
       <w:r>
         <w:tab/>
       </w:r>
+      <w:bookmarkStart w:id="17" w:name="_Toc42942595"/>
       <w:r>
         <w:rPr>
           <w:rFonts w:cs="Times New Roman"/>
@@ -7329,13 +7478,7 @@
         <w:rPr>
           <w:rFonts w:cs="Times New Roman"/>
         </w:rPr>
-        <w:t xml:space="preserve">Tổng quan </w:t>
-      </w:r>
-      <w:r>
-        <w:rPr>
-          <w:rFonts w:cs="Times New Roman"/>
-        </w:rPr>
-        <w:t xml:space="preserve">về </w:t>
+        <w:t xml:space="preserve">Tổng quan về </w:t>
       </w:r>
       <w:r>
         <w:rPr>
@@ -7343,6 +7486,7 @@
         </w:rPr>
         <w:t>authentication</w:t>
       </w:r>
+      <w:bookmarkEnd w:id="17"/>
     </w:p>
     <w:p>
       <w:pPr>
@@ -7463,7 +7607,7 @@
           <w:sz w:val="24"/>
         </w:rPr>
       </w:pPr>
-      <w:bookmarkStart w:id="16" w:name="_Toc42940220"/>
+      <w:bookmarkStart w:id="18" w:name="_Toc42942596"/>
       <w:r>
         <w:lastRenderedPageBreak/>
         <w:t xml:space="preserve">CHƯƠNG </w:t>
@@ -7477,7 +7621,7 @@
       <w:r>
         <w:t>KẾT QUẢ THỰC NGHIỆM</w:t>
       </w:r>
-      <w:bookmarkEnd w:id="16"/>
+      <w:bookmarkEnd w:id="18"/>
     </w:p>
     <w:p>
       <w:pPr>
@@ -7487,7 +7631,7 @@
           <w:rFonts w:cs="Times New Roman"/>
         </w:rPr>
       </w:pPr>
-      <w:bookmarkStart w:id="17" w:name="_Toc42940221"/>
+      <w:bookmarkStart w:id="19" w:name="_Toc42942597"/>
       <w:r>
         <w:rPr>
           <w:rFonts w:cs="Times New Roman"/>
@@ -7506,7 +7650,7 @@
         </w:rPr>
         <w:t>Các màn hình hiển thị</w:t>
       </w:r>
-      <w:bookmarkEnd w:id="17"/>
+      <w:bookmarkEnd w:id="19"/>
     </w:p>
     <w:p>
       <w:pPr>
@@ -7517,7 +7661,7 @@
           <w:rFonts w:cs="Times New Roman"/>
         </w:rPr>
       </w:pPr>
-      <w:bookmarkStart w:id="18" w:name="_Toc42940222"/>
+      <w:bookmarkStart w:id="20" w:name="_Toc42942598"/>
       <w:r>
         <w:rPr>
           <w:rFonts w:cs="Times New Roman"/>
@@ -7542,7 +7686,7 @@
         </w:rPr>
         <w:t>trang chủ</w:t>
       </w:r>
-      <w:bookmarkEnd w:id="18"/>
+      <w:bookmarkEnd w:id="20"/>
     </w:p>
     <w:p>
       <w:r>
@@ -7603,7 +7747,7 @@
           <w:rFonts w:cs="Times New Roman"/>
         </w:rPr>
       </w:pPr>
-      <w:bookmarkStart w:id="19" w:name="_Toc42940223"/>
+      <w:bookmarkStart w:id="21" w:name="_Toc42942599"/>
       <w:r>
         <w:rPr>
           <w:rFonts w:cs="Times New Roman"/>
@@ -7646,7 +7790,7 @@
         </w:rPr>
         <w:t>trang chủ (nội dung)</w:t>
       </w:r>
-      <w:bookmarkEnd w:id="19"/>
+      <w:bookmarkEnd w:id="21"/>
     </w:p>
     <w:p>
       <w:r>
@@ -7715,7 +7859,7 @@
           <w:rFonts w:cs="Times New Roman"/>
         </w:rPr>
       </w:pPr>
-      <w:bookmarkStart w:id="20" w:name="_Toc42940224"/>
+      <w:bookmarkStart w:id="22" w:name="_Toc42942600"/>
       <w:r>
         <w:rPr>
           <w:rFonts w:cs="Times New Roman"/>
@@ -7753,7 +7897,7 @@
         </w:rPr>
         <w:t>chi tiết sản phẩm</w:t>
       </w:r>
-      <w:bookmarkEnd w:id="20"/>
+      <w:bookmarkEnd w:id="22"/>
     </w:p>
     <w:p>
       <w:pPr>
@@ -7822,7 +7966,7 @@
           <w:rFonts w:cs="Times New Roman"/>
         </w:rPr>
       </w:pPr>
-      <w:bookmarkStart w:id="21" w:name="_Toc42940225"/>
+      <w:bookmarkStart w:id="23" w:name="_Toc42942601"/>
       <w:r>
         <w:rPr>
           <w:rFonts w:cs="Times New Roman"/>
@@ -7859,7 +8003,7 @@
         </w:rPr>
         <w:t xml:space="preserve"> chi tiết sản phẩm (Bình luận của khách hàng)</w:t>
       </w:r>
-      <w:bookmarkEnd w:id="21"/>
+      <w:bookmarkEnd w:id="23"/>
     </w:p>
     <w:p>
       <w:pPr>
@@ -7923,7 +8067,7 @@
           <w:rFonts w:cs="Times New Roman"/>
         </w:rPr>
       </w:pPr>
-      <w:bookmarkStart w:id="22" w:name="_Toc42940226"/>
+      <w:bookmarkStart w:id="24" w:name="_Toc42942602"/>
       <w:r>
         <w:rPr>
           <w:rFonts w:cs="Times New Roman"/>
@@ -7967,7 +8111,7 @@
         </w:rPr>
         <w:t xml:space="preserve"> (home)</w:t>
       </w:r>
-      <w:bookmarkEnd w:id="22"/>
+      <w:bookmarkEnd w:id="24"/>
     </w:p>
     <w:p>
       <w:pPr>
@@ -8031,7 +8175,7 @@
           <w:rFonts w:cs="Times New Roman"/>
         </w:rPr>
       </w:pPr>
-      <w:bookmarkStart w:id="23" w:name="_Toc42940227"/>
+      <w:bookmarkStart w:id="25" w:name="_Toc42942603"/>
       <w:r>
         <w:rPr>
           <w:rFonts w:cs="Times New Roman"/>
@@ -8068,7 +8212,7 @@
         </w:rPr>
         <w:t>quản lý người dùng</w:t>
       </w:r>
-      <w:bookmarkEnd w:id="23"/>
+      <w:bookmarkEnd w:id="25"/>
     </w:p>
     <w:p>
       <w:pPr>
@@ -8132,7 +8276,7 @@
           <w:rFonts w:cs="Times New Roman"/>
         </w:rPr>
       </w:pPr>
-      <w:bookmarkStart w:id="24" w:name="_Toc42940228"/>
+      <w:bookmarkStart w:id="26" w:name="_Toc42942604"/>
       <w:r>
         <w:rPr>
           <w:rFonts w:cs="Times New Roman"/>
@@ -8164,7 +8308,7 @@
         </w:rPr>
         <w:t>Màn hình admin quản lý bài viết</w:t>
       </w:r>
-      <w:bookmarkEnd w:id="24"/>
+      <w:bookmarkEnd w:id="26"/>
     </w:p>
     <w:p>
       <w:pPr>
@@ -8231,7 +8375,7 @@
           <w:rFonts w:cs="Times New Roman"/>
         </w:rPr>
       </w:pPr>
-      <w:bookmarkStart w:id="25" w:name="_Toc42940229"/>
+      <w:bookmarkStart w:id="27" w:name="_Toc42942605"/>
       <w:r>
         <w:rPr>
           <w:rFonts w:cs="Times New Roman"/>
@@ -8262,7 +8406,7 @@
         </w:rPr>
         <w:t>Thiết kế giao diện hệ thống</w:t>
       </w:r>
-      <w:bookmarkEnd w:id="25"/>
+      <w:bookmarkEnd w:id="27"/>
     </w:p>
     <w:p>
       <w:pPr>
@@ -8272,7 +8416,7 @@
           <w:rFonts w:cs="Times New Roman"/>
         </w:rPr>
       </w:pPr>
-      <w:bookmarkStart w:id="26" w:name="_Toc42940230"/>
+      <w:bookmarkStart w:id="28" w:name="_Toc42942606"/>
       <w:r>
         <w:rPr>
           <w:rFonts w:cs="Times New Roman"/>
@@ -8315,7 +8459,7 @@
         </w:rPr>
         <w:t>trang chủ</w:t>
       </w:r>
-      <w:bookmarkEnd w:id="26"/>
+      <w:bookmarkEnd w:id="28"/>
     </w:p>
     <w:p>
       <w:pPr>
@@ -8407,7 +8551,7 @@
           <w:rFonts w:cs="Times New Roman"/>
         </w:rPr>
       </w:pPr>
-      <w:bookmarkStart w:id="27" w:name="_Toc42940231"/>
+      <w:bookmarkStart w:id="29" w:name="_Toc42942607"/>
       <w:r>
         <w:rPr>
           <w:rFonts w:cs="Times New Roman"/>
@@ -8457,7 +8601,7 @@
         </w:rPr>
         <w:t>danh sách sản phẩm theo danh mục</w:t>
       </w:r>
-      <w:bookmarkEnd w:id="27"/>
+      <w:bookmarkEnd w:id="29"/>
     </w:p>
     <w:p>
       <w:pPr>
@@ -8530,7 +8674,7 @@
           <w:rFonts w:cs="Times New Roman"/>
         </w:rPr>
       </w:pPr>
-      <w:bookmarkStart w:id="28" w:name="_Toc42940232"/>
+      <w:bookmarkStart w:id="30" w:name="_Toc42942608"/>
       <w:r>
         <w:rPr>
           <w:rFonts w:cs="Times New Roman"/>
@@ -8561,7 +8705,7 @@
         </w:rPr>
         <w:t>3 Giao diện trang hỗ trợ</w:t>
       </w:r>
-      <w:bookmarkEnd w:id="28"/>
+      <w:bookmarkEnd w:id="30"/>
     </w:p>
     <w:p>
       <w:r>
@@ -8622,7 +8766,7 @@
           <w:rFonts w:cs="Times New Roman"/>
         </w:rPr>
       </w:pPr>
-      <w:bookmarkStart w:id="29" w:name="_Toc42940233"/>
+      <w:bookmarkStart w:id="31" w:name="_Toc42942609"/>
       <w:r>
         <w:rPr>
           <w:rFonts w:cs="Times New Roman"/>
@@ -8666,7 +8810,7 @@
         </w:rPr>
         <w:t>Giao diện trang chi tiết sản phẩm</w:t>
       </w:r>
-      <w:bookmarkEnd w:id="29"/>
+      <w:bookmarkEnd w:id="31"/>
     </w:p>
     <w:p>
       <w:pPr>
@@ -8731,7 +8875,7 @@
           <w:rFonts w:cs="Times New Roman"/>
         </w:rPr>
       </w:pPr>
-      <w:bookmarkStart w:id="30" w:name="_Toc42940234"/>
+      <w:bookmarkStart w:id="32" w:name="_Toc42942610"/>
       <w:r>
         <w:rPr>
           <w:rFonts w:cs="Times New Roman"/>
@@ -8768,7 +8912,7 @@
         </w:rPr>
         <w:t>chính admin</w:t>
       </w:r>
-      <w:bookmarkEnd w:id="30"/>
+      <w:bookmarkEnd w:id="32"/>
     </w:p>
     <w:p>
       <w:pPr>
@@ -8835,7 +8979,7 @@
           <w:rFonts w:cs="Times New Roman"/>
         </w:rPr>
       </w:pPr>
-      <w:bookmarkStart w:id="31" w:name="_Toc42940235"/>
+      <w:bookmarkStart w:id="33" w:name="_Toc42942611"/>
       <w:r>
         <w:rPr>
           <w:rFonts w:cs="Times New Roman"/>
@@ -8873,7 +9017,7 @@
         </w:rPr>
         <w:t>admin quản lý users</w:t>
       </w:r>
-      <w:bookmarkEnd w:id="31"/>
+      <w:bookmarkEnd w:id="33"/>
     </w:p>
     <w:p>
       <w:pPr>
@@ -8932,7 +9076,7 @@
           <w:rFonts w:cs="Times New Roman"/>
         </w:rPr>
       </w:pPr>
-      <w:bookmarkStart w:id="32" w:name="_Toc42940236"/>
+      <w:bookmarkStart w:id="34" w:name="_Toc42942612"/>
       <w:r>
         <w:rPr>
           <w:rFonts w:cs="Times New Roman"/>
@@ -8975,7 +9119,7 @@
         </w:rPr>
         <w:t>chức năng đăng bài</w:t>
       </w:r>
-      <w:bookmarkEnd w:id="32"/>
+      <w:bookmarkEnd w:id="34"/>
     </w:p>
     <w:p>
       <w:pPr>
@@ -9036,7 +9180,7 @@
           <w:rFonts w:cs="Times New Roman"/>
         </w:rPr>
       </w:pPr>
-      <w:bookmarkStart w:id="33" w:name="_Toc42940237"/>
+      <w:bookmarkStart w:id="35" w:name="_Toc42942613"/>
       <w:r>
         <w:rPr>
           <w:rFonts w:cs="Times New Roman"/>
@@ -9073,7 +9217,7 @@
         </w:rPr>
         <w:t xml:space="preserve"> Giao diện chức năng đăng bài</w:t>
       </w:r>
-      <w:bookmarkEnd w:id="33"/>
+      <w:bookmarkEnd w:id="35"/>
     </w:p>
     <w:p>
       <w:pPr>
@@ -9131,7 +9275,7 @@
           <w:rFonts w:cs="Times New Roman"/>
         </w:rPr>
       </w:pPr>
-      <w:bookmarkStart w:id="34" w:name="_Toc42940238"/>
+      <w:bookmarkStart w:id="36" w:name="_Toc42942614"/>
       <w:r>
         <w:rPr>
           <w:rFonts w:cs="Times New Roman"/>
@@ -9169,7 +9313,7 @@
         </w:rPr>
         <w:t xml:space="preserve"> Giao diện thêm sửa người dùng</w:t>
       </w:r>
-      <w:bookmarkEnd w:id="34"/>
+      <w:bookmarkEnd w:id="36"/>
     </w:p>
     <w:p>
       <w:pPr>
@@ -9236,7 +9380,7 @@
           <w:rFonts w:cs="Times New Roman"/>
         </w:rPr>
       </w:pPr>
-      <w:bookmarkStart w:id="35" w:name="_Toc42940239"/>
+      <w:bookmarkStart w:id="37" w:name="_Toc42942615"/>
       <w:r>
         <w:rPr>
           <w:rFonts w:cs="Times New Roman"/>
@@ -9273,7 +9417,7 @@
         </w:rPr>
         <w:t xml:space="preserve"> Giao diện thêm sửa người dùng</w:t>
       </w:r>
-      <w:bookmarkEnd w:id="35"/>
+      <w:bookmarkEnd w:id="37"/>
     </w:p>
     <w:p>
       <w:pPr>
@@ -9337,7 +9481,7 @@
           <w:rFonts w:cs="Times New Roman"/>
         </w:rPr>
       </w:pPr>
-      <w:bookmarkStart w:id="36" w:name="_Toc42940240"/>
+      <w:bookmarkStart w:id="38" w:name="_Toc42942616"/>
       <w:r>
         <w:rPr>
           <w:rFonts w:cs="Times New Roman"/>
@@ -9374,7 +9518,7 @@
         </w:rPr>
         <w:t xml:space="preserve"> Giao diện phpMyAdmin</w:t>
       </w:r>
-      <w:bookmarkEnd w:id="36"/>
+      <w:bookmarkEnd w:id="38"/>
     </w:p>
     <w:p>
       <w:pPr>
@@ -9420,7 +9564,7 @@
           </wp:inline>
         </w:drawing>
       </w:r>
-      <w:bookmarkStart w:id="37" w:name="_Toc455504749"/>
+      <w:bookmarkStart w:id="39" w:name="_Toc455504749"/>
     </w:p>
     <w:p>
       <w:pPr>
@@ -9439,7 +9583,7 @@
           <w:rFonts w:cs="Times New Roman"/>
         </w:rPr>
       </w:pPr>
-      <w:bookmarkStart w:id="38" w:name="_Toc42940241"/>
+      <w:bookmarkStart w:id="40" w:name="_Toc42942617"/>
       <w:r>
         <w:rPr>
           <w:rFonts w:cs="Times New Roman"/>
@@ -9470,7 +9614,7 @@
         </w:rPr>
         <w:t>Sơ đồ thực thể kết hợp</w:t>
       </w:r>
-      <w:bookmarkEnd w:id="38"/>
+      <w:bookmarkEnd w:id="40"/>
     </w:p>
     <w:p>
       <w:pPr>
@@ -9480,7 +9624,7 @@
           <w:rFonts w:cs="Times New Roman"/>
         </w:rPr>
       </w:pPr>
-      <w:bookmarkStart w:id="39" w:name="_Toc42940242"/>
+      <w:bookmarkStart w:id="41" w:name="_Toc42942618"/>
       <w:r>
         <w:rPr>
           <w:rFonts w:cs="Times New Roman"/>
@@ -9517,7 +9661,7 @@
         </w:rPr>
         <w:t>Bảng commet</w:t>
       </w:r>
-      <w:bookmarkEnd w:id="39"/>
+      <w:bookmarkEnd w:id="41"/>
     </w:p>
     <w:tbl>
       <w:tblPr>
@@ -10154,7 +10298,7 @@
           <w:rFonts w:cs="Times New Roman"/>
         </w:rPr>
       </w:pPr>
-      <w:bookmarkStart w:id="40" w:name="_Toc42940243"/>
+      <w:bookmarkStart w:id="42" w:name="_Toc42942619"/>
       <w:r>
         <w:rPr>
           <w:rFonts w:cs="Times New Roman"/>
@@ -10186,7 +10330,7 @@
         </w:rPr>
         <w:t>2 Bảng post</w:t>
       </w:r>
-      <w:bookmarkEnd w:id="40"/>
+      <w:bookmarkEnd w:id="42"/>
     </w:p>
     <w:tbl>
       <w:tblPr>
@@ -11642,7 +11786,7 @@
           <w:rFonts w:cs="Times New Roman"/>
         </w:rPr>
       </w:pPr>
-      <w:bookmarkStart w:id="41" w:name="_Toc42940244"/>
+      <w:bookmarkStart w:id="43" w:name="_Toc42942620"/>
       <w:r>
         <w:rPr>
           <w:rFonts w:cs="Times New Roman"/>
@@ -11685,7 +11829,7 @@
         </w:rPr>
         <w:t>_topic</w:t>
       </w:r>
-      <w:bookmarkEnd w:id="41"/>
+      <w:bookmarkEnd w:id="43"/>
     </w:p>
     <w:tbl>
       <w:tblPr>
@@ -12201,7 +12345,7 @@
           <w:rFonts w:cs="Times New Roman"/>
         </w:rPr>
       </w:pPr>
-      <w:bookmarkStart w:id="42" w:name="_Toc42940245"/>
+      <w:bookmarkStart w:id="44" w:name="_Toc42942621"/>
       <w:r>
         <w:rPr>
           <w:rFonts w:cs="Times New Roman"/>
@@ -12232,7 +12376,7 @@
         </w:rPr>
         <w:t>4 Bảng topics</w:t>
       </w:r>
-      <w:bookmarkEnd w:id="42"/>
+      <w:bookmarkEnd w:id="44"/>
     </w:p>
     <w:tbl>
       <w:tblPr>
@@ -12748,7 +12892,7 @@
           <w:rFonts w:cs="Times New Roman"/>
         </w:rPr>
       </w:pPr>
-      <w:bookmarkStart w:id="43" w:name="_Toc42940246"/>
+      <w:bookmarkStart w:id="45" w:name="_Toc42942622"/>
       <w:r>
         <w:rPr>
           <w:rFonts w:cs="Times New Roman"/>
@@ -12779,7 +12923,7 @@
         </w:rPr>
         <w:t>5 Bảng users</w:t>
       </w:r>
-      <w:bookmarkEnd w:id="43"/>
+      <w:bookmarkEnd w:id="45"/>
     </w:p>
     <w:tbl>
       <w:tblPr>
@@ -13817,26 +13961,26 @@
         <w:pStyle w:val="Heading1"/>
         <w:jc w:val="both"/>
       </w:pPr>
-      <w:bookmarkStart w:id="44" w:name="_Toc42940247"/>
+      <w:bookmarkStart w:id="46" w:name="_Toc42942623"/>
       <w:r>
         <w:lastRenderedPageBreak/>
         <w:t>CHƯƠNG 4. KẾT LUẬN</w:t>
       </w:r>
-      <w:bookmarkEnd w:id="37"/>
-      <w:bookmarkEnd w:id="44"/>
+      <w:bookmarkEnd w:id="39"/>
+      <w:bookmarkEnd w:id="46"/>
     </w:p>
     <w:p>
       <w:pPr>
         <w:pStyle w:val="Heading2"/>
         <w:jc w:val="both"/>
       </w:pPr>
-      <w:bookmarkStart w:id="45" w:name="_Toc455504750"/>
-      <w:bookmarkStart w:id="46" w:name="_Toc42940248"/>
+      <w:bookmarkStart w:id="47" w:name="_Toc455504750"/>
+      <w:bookmarkStart w:id="48" w:name="_Toc42942624"/>
       <w:r>
         <w:t>4.1. Kết quả đạt được</w:t>
       </w:r>
-      <w:bookmarkEnd w:id="45"/>
-      <w:bookmarkEnd w:id="46"/>
+      <w:bookmarkEnd w:id="47"/>
+      <w:bookmarkEnd w:id="48"/>
     </w:p>
     <w:p>
       <w:r>
@@ -13974,13 +14118,13 @@
         <w:pStyle w:val="Heading2"/>
         <w:jc w:val="both"/>
       </w:pPr>
-      <w:bookmarkStart w:id="47" w:name="_Toc455504751"/>
-      <w:bookmarkStart w:id="48" w:name="_Toc42940249"/>
+      <w:bookmarkStart w:id="49" w:name="_Toc455504751"/>
+      <w:bookmarkStart w:id="50" w:name="_Toc42942625"/>
       <w:r>
         <w:t>4.2. Đánh giá phần mềm</w:t>
       </w:r>
-      <w:bookmarkEnd w:id="47"/>
-      <w:bookmarkEnd w:id="48"/>
+      <w:bookmarkEnd w:id="49"/>
+      <w:bookmarkEnd w:id="50"/>
     </w:p>
     <w:p>
       <w:pPr>
@@ -13988,13 +14132,13 @@
         <w:ind w:firstLine="720"/>
         <w:jc w:val="both"/>
       </w:pPr>
-      <w:bookmarkStart w:id="49" w:name="_Toc455504752"/>
-      <w:bookmarkStart w:id="50" w:name="_Toc42940250"/>
+      <w:bookmarkStart w:id="51" w:name="_Toc455504752"/>
+      <w:bookmarkStart w:id="52" w:name="_Toc42942626"/>
       <w:r>
         <w:t>4.2.1. Ưu điểm</w:t>
       </w:r>
-      <w:bookmarkEnd w:id="49"/>
-      <w:bookmarkEnd w:id="50"/>
+      <w:bookmarkEnd w:id="51"/>
+      <w:bookmarkEnd w:id="52"/>
     </w:p>
     <w:p>
       <w:pPr>
@@ -14012,13 +14156,13 @@
         <w:ind w:firstLine="720"/>
         <w:jc w:val="both"/>
       </w:pPr>
-      <w:bookmarkStart w:id="51" w:name="_Toc455504753"/>
-      <w:bookmarkStart w:id="52" w:name="_Toc42940251"/>
+      <w:bookmarkStart w:id="53" w:name="_Toc455504753"/>
+      <w:bookmarkStart w:id="54" w:name="_Toc42942627"/>
       <w:r>
         <w:t>4.2.2. Nhược điểm</w:t>
       </w:r>
-      <w:bookmarkEnd w:id="51"/>
-      <w:bookmarkEnd w:id="52"/>
+      <w:bookmarkEnd w:id="53"/>
+      <w:bookmarkEnd w:id="54"/>
     </w:p>
     <w:p>
       <w:pPr>
@@ -14073,13 +14217,13 @@
       <w:pPr>
         <w:pStyle w:val="Heading2"/>
       </w:pPr>
-      <w:bookmarkStart w:id="53" w:name="_Toc455504754"/>
-      <w:bookmarkStart w:id="54" w:name="_Toc42940252"/>
+      <w:bookmarkStart w:id="55" w:name="_Toc455504754"/>
+      <w:bookmarkStart w:id="56" w:name="_Toc42942628"/>
       <w:r>
         <w:t>4.3. Hướng phát triển và mở rộng đề tài</w:t>
       </w:r>
-      <w:bookmarkEnd w:id="53"/>
-      <w:bookmarkEnd w:id="54"/>
+      <w:bookmarkEnd w:id="55"/>
+      <w:bookmarkEnd w:id="56"/>
     </w:p>
     <w:p>
       <w:pPr>
@@ -14136,7 +14280,7 @@
           <w:szCs w:val="24"/>
         </w:rPr>
       </w:pPr>
-      <w:bookmarkStart w:id="55" w:name="_Toc42940253"/>
+      <w:bookmarkStart w:id="57" w:name="_Toc42942629"/>
       <w:r>
         <w:rPr>
           <w:sz w:val="28"/>
@@ -14145,7 +14289,7 @@
         <w:lastRenderedPageBreak/>
         <w:t>Tài liệu tham khảo</w:t>
       </w:r>
-      <w:bookmarkEnd w:id="55"/>
+      <w:bookmarkEnd w:id="57"/>
     </w:p>
     <w:p>
       <w:pPr>

</xml_diff>

<commit_message>
Cập nhật các tính năng
Ưu nhược điểm của ứng dụng
</commit_message>
<xml_diff>
--- a/baocao/baocaocc.docx
+++ b/baocao/baocaocc.docx
@@ -5278,7 +5278,69 @@
         <w:rPr>
           <w:noProof/>
         </w:rPr>
-        <w:t>Có thể tìm được được ngay tại thời điểm mong muốn và lựa chọn nhà cung cấp.</w:t>
+        <w:t xml:space="preserve">Có thể </w:t>
+      </w:r>
+      <w:r>
+        <w:rPr>
+          <w:noProof/>
+        </w:rPr>
+        <w:t xml:space="preserve">dễ dàng sử dụng trên các thiết bị di động như Ios và </w:t>
+      </w:r>
+      <w:r>
+        <w:rPr>
+          <w:noProof/>
+        </w:rPr>
+        <w:t>A</w:t>
+      </w:r>
+      <w:r>
+        <w:rPr>
+          <w:noProof/>
+        </w:rPr>
+        <w:t>ndroid</w:t>
+      </w:r>
+      <w:r>
+        <w:rPr>
+          <w:noProof/>
+        </w:rPr>
+        <w:t>.</w:t>
+      </w:r>
+    </w:p>
+    <w:p>
+      <w:pPr>
+        <w:pStyle w:val="ListParagraph"/>
+        <w:numPr>
+          <w:ilvl w:val="0"/>
+          <w:numId w:val="8"/>
+        </w:numPr>
+        <w:spacing w:line="360" w:lineRule="auto"/>
+        <w:rPr>
+          <w:noProof/>
+        </w:rPr>
+      </w:pPr>
+      <w:r>
+        <w:rPr>
+          <w:noProof/>
+        </w:rPr>
+        <w:t>Giao diện trực quan thân thiện với người dùng.</w:t>
+      </w:r>
+    </w:p>
+    <w:p>
+      <w:pPr>
+        <w:pStyle w:val="ListParagraph"/>
+        <w:numPr>
+          <w:ilvl w:val="0"/>
+          <w:numId w:val="8"/>
+        </w:numPr>
+        <w:spacing w:line="360" w:lineRule="auto"/>
+        <w:rPr>
+          <w:noProof/>
+        </w:rPr>
+      </w:pPr>
+      <w:r>
+        <w:rPr>
+          <w:noProof/>
+        </w:rPr>
+        <w:t>Hoạt động hiệu quả các tính năng đã phát triển.</w:t>
       </w:r>
     </w:p>
     <w:p>
@@ -5315,7 +5377,39 @@
         <w:rPr>
           <w:noProof/>
         </w:rPr>
-        <w:t>Thông tin sản phẩm không nhiều, khó đặt hàng về việt nam</w:t>
+        <w:t xml:space="preserve">Thông tin sản phẩm </w:t>
+      </w:r>
+      <w:r>
+        <w:rPr>
+          <w:noProof/>
+        </w:rPr>
+        <w:t>còn chưa nhiều</w:t>
+      </w:r>
+      <w:r>
+        <w:rPr>
+          <w:noProof/>
+        </w:rPr>
+        <w:t>.</w:t>
+      </w:r>
+    </w:p>
+    <w:p>
+      <w:pPr>
+        <w:pStyle w:val="ListParagraph"/>
+        <w:numPr>
+          <w:ilvl w:val="0"/>
+          <w:numId w:val="8"/>
+        </w:numPr>
+        <w:spacing w:line="360" w:lineRule="auto"/>
+        <w:jc w:val="both"/>
+        <w:rPr>
+          <w:noProof/>
+        </w:rPr>
+      </w:pPr>
+      <w:r>
+        <w:rPr>
+          <w:noProof/>
+        </w:rPr>
+        <w:t>Đang phát triển các tính năng mới.</w:t>
       </w:r>
     </w:p>
     <w:p>
@@ -5325,6 +5419,7 @@
         <w:jc w:val="both"/>
       </w:pPr>
       <w:r>
+        <w:lastRenderedPageBreak/>
         <w:t>Chức năng của người dùng:</w:t>
       </w:r>
     </w:p>
@@ -5335,7 +5430,23 @@
         <w:jc w:val="both"/>
       </w:pPr>
       <w:r>
-        <w:t>+ Cho phép đăng bài:gồm tiêu đề, hình ảnh, nội dung, loại sản phẩm.</w:t>
+        <w:t xml:space="preserve">+ </w:t>
+      </w:r>
+      <w:r>
+        <w:t>Người dùng có thể tạo tài khoản riêng của mình thông qua màn hình đăng ký gồm: hình ảnh đại diện, tên, email, mật khẩu,…</w:t>
+      </w:r>
+    </w:p>
+    <w:p>
+      <w:pPr>
+        <w:spacing w:line="360" w:lineRule="auto"/>
+        <w:ind w:firstLine="720"/>
+        <w:jc w:val="both"/>
+      </w:pPr>
+      <w:r>
+        <w:t xml:space="preserve">+ </w:t>
+      </w:r>
+      <w:r>
+        <w:t>Người dùng có thể đăng nhập và vào trang chủ ứng dụng.</w:t>
       </w:r>
     </w:p>
     <w:p>
@@ -5358,7 +5469,6 @@
         <w:jc w:val="both"/>
       </w:pPr>
       <w:r>
-        <w:lastRenderedPageBreak/>
         <w:t>+ Đăng nhập để đăng bài, bình luận,..</w:t>
       </w:r>
     </w:p>
@@ -5814,6 +5924,7 @@
       <w:pPr>
         <w:spacing w:before="100" w:line="360" w:lineRule="auto"/>
         <w:ind w:firstLine="720"/>
+        <w:jc w:val="center"/>
         <w:rPr>
           <w:sz w:val="22"/>
           <w:szCs w:val="26"/>
@@ -5823,10 +5934,9 @@
         <w:rPr>
           <w:noProof/>
         </w:rPr>
-        <w:lastRenderedPageBreak/>
         <w:drawing>
-          <wp:inline distT="0" distB="0" distL="0" distR="0" wp14:anchorId="2EB1A5C2" wp14:editId="35BCE12B">
-            <wp:extent cx="4572000" cy="3432175"/>
+          <wp:inline distT="0" distB="0" distL="0" distR="0" wp14:anchorId="2EB1A5C2" wp14:editId="42EA0D29">
+            <wp:extent cx="4305300" cy="2179558"/>
             <wp:effectExtent l="0" t="0" r="0" b="0"/>
             <wp:docPr id="9" name="Picture 9"/>
             <wp:cNvGraphicFramePr>
@@ -5841,7 +5951,7 @@
                       <a:picLocks noChangeAspect="1" noChangeArrowheads="1"/>
                     </pic:cNvPicPr>
                   </pic:nvPicPr>
-                  <pic:blipFill>
+                  <pic:blipFill rotWithShape="1">
                     <a:blip r:embed="rId10">
                       <a:extLst>
                         <a:ext uri="{28A0092B-C50C-407E-A947-70E740481C1C}">
@@ -5849,15 +5959,13 @@
                         </a:ext>
                       </a:extLst>
                     </a:blip>
-                    <a:srcRect/>
-                    <a:stretch>
-                      <a:fillRect/>
-                    </a:stretch>
+                    <a:srcRect t="18317" b="14246"/>
+                    <a:stretch/>
                   </pic:blipFill>
                   <pic:spPr bwMode="auto">
                     <a:xfrm>
                       <a:off x="0" y="0"/>
-                      <a:ext cx="4572000" cy="3432175"/>
+                      <a:ext cx="4318947" cy="2186467"/>
                     </a:xfrm>
                     <a:prstGeom prst="rect">
                       <a:avLst/>
@@ -5866,6 +5974,11 @@
                     <a:ln>
                       <a:noFill/>
                     </a:ln>
+                    <a:extLst>
+                      <a:ext uri="{53640926-AAD7-44D8-BBD7-CCE9431645EC}">
+                        <a14:shadowObscured xmlns:a14="http://schemas.microsoft.com/office/drawing/2010/main"/>
+                      </a:ext>
+                    </a:extLst>
                   </pic:spPr>
                 </pic:pic>
               </a:graphicData>
@@ -5878,6 +5991,22 @@
       <w:pPr>
         <w:spacing w:before="100" w:line="360" w:lineRule="auto"/>
         <w:ind w:firstLine="720"/>
+        <w:jc w:val="center"/>
+        <w:rPr>
+          <w:szCs w:val="26"/>
+        </w:rPr>
+      </w:pPr>
+      <w:r>
+        <w:rPr>
+          <w:szCs w:val="26"/>
+        </w:rPr>
+        <w:t>Hình: Giao diện hoạt động đa nền tảng</w:t>
+      </w:r>
+    </w:p>
+    <w:p>
+      <w:pPr>
+        <w:spacing w:before="100" w:line="360" w:lineRule="auto"/>
+        <w:ind w:firstLine="720"/>
         <w:jc w:val="both"/>
         <w:rPr>
           <w:szCs w:val="26"/>
@@ -5887,6 +6016,7 @@
         <w:rPr>
           <w:szCs w:val="26"/>
         </w:rPr>
+        <w:lastRenderedPageBreak/>
         <w:t xml:space="preserve">Đúng như tên gọi, hybrid app là loại ứng dụng được thiết kế để chạy được trên nhiều nền tảng khác nhau. Chúng được phát triển dựa trên một ngôn ngữ lập trình tiêu chuẩn (chẳng hạn nhưu C# kết hợp với HTML5 và Javascript). Các tương tác của người dùng trên app loại này cũng thường nằm dưới sự quản lý của các plugin trong hệ điều hành. </w:t>
       </w:r>
     </w:p>
@@ -5961,15 +6091,7 @@
           <w:szCs w:val="26"/>
           <w:lang w:eastAsia="vi-VN"/>
         </w:rPr>
-        <w:t xml:space="preserve">Giới thiệu với các bạn, gương mặt đứa con của chúng ta hôm nay đây rồi React Native. React Native là một framework do công ty công nghệ nổi tiếng Facebook phát </w:t>
-      </w:r>
-      <w:r>
-        <w:rPr>
-          <w:szCs w:val="26"/>
-          <w:lang w:eastAsia="vi-VN"/>
-        </w:rPr>
-        <w:lastRenderedPageBreak/>
-        <w:t xml:space="preserve">triển nhằm mục đích giải quyết bài toán hiệu năng của Hybrid và bài toán chi phí khi mà phải viết nhiều loại ngôn ngữ native cho từng nền tảng di động. Chúng ta sẽ build được ứng dụng Native, và chúng ta cũng có thể build ứng dụng đó một cách đa nền tảng (multi-platform) chứ không phải là một “mobile web app”, không phải là “HTML5 app”, và cũng không phải là một “hybrid app” hay cũng không chỉ build trên iOS hay Android mà chúng ta build và chạy được cả hai hệ sinh thái luôn, sợ chưa!!! </w:t>
+        <w:t xml:space="preserve">Giới thiệu với các bạn, gương mặt đứa con của chúng ta hôm nay đây rồi React Native. React Native là một framework do công ty công nghệ nổi tiếng Facebook phát triển nhằm mục đích giải quyết bài toán hiệu năng của Hybrid và bài toán chi phí khi mà phải viết nhiều loại ngôn ngữ native cho từng nền tảng di động. Chúng ta sẽ build được ứng dụng Native, và chúng ta cũng có thể build ứng dụng đó một cách đa nền tảng (multi-platform) chứ không phải là một “mobile web app”, không phải là “HTML5 app”, và cũng không phải là một “hybrid app” hay cũng không chỉ build trên iOS hay Android mà chúng ta build và chạy được cả hai hệ sinh thái luôn, sợ chưa!!! </w:t>
       </w:r>
     </w:p>
     <w:p>
@@ -6007,6 +6129,7 @@
           <w:szCs w:val="26"/>
           <w:lang w:eastAsia="vi-VN"/>
         </w:rPr>
+        <w:lastRenderedPageBreak/>
         <w:t>Và điểm lợi hại kế tiếp của React Native đó chính là chúng ta chỉ cần sử dụng JS để phát triển được một ứng dụng di động hoàn chỉnh, đồng thời giải quyết được các vấn đề mà Native App gặp phải mà mình đã nêu ở trên. Và rồi còn cả kết hợp với code native như Swift, Java, v.v… Tới đây mình chỉ có thể nói là “Thật là vi diệu”.</w:t>
       </w:r>
     </w:p>
@@ -6310,7 +6433,6 @@
         <w:rPr>
           <w:szCs w:val="26"/>
         </w:rPr>
-        <w:lastRenderedPageBreak/>
         <w:t xml:space="preserve">Hiệu năng sẽ thấp hơn với app thuần native code. </w:t>
       </w:r>
     </w:p>
@@ -6429,7 +6551,11 @@
         <w:jc w:val="both"/>
       </w:pPr>
       <w:r>
-        <w:t>Sau đây là các bước đơn giản nhất, không cần phải cài đặt Android Studio hay XCode để build ra file cài đặt. Các bạn muốn sử dụng cách mà có sử dụng Android Studio hay XCode có thể tham khảo trên trang của Facebook phần Building Project with Native Code. Ở đây mình sẽ chỉ viết code JS thuần không sử dụng bất kì Native Code nào.</w:t>
+        <w:t xml:space="preserve">Sau đây là các bước đơn giản nhất, không cần phải cài đặt Android Studio hay XCode để build ra file cài đặt. Các bạn muốn sử dụng cách mà có sử dụng Android </w:t>
+      </w:r>
+      <w:r>
+        <w:lastRenderedPageBreak/>
+        <w:t>Studio hay XCode có thể tham khảo trên trang của Facebook phần Building Project with Native Code. Ở đây mình sẽ chỉ viết code JS thuần không sử dụng bất kì Native Code nào.</w:t>
       </w:r>
     </w:p>
     <w:p>
@@ -6727,7 +6853,6 @@
           <w:color w:val="333333"/>
           <w:szCs w:val="26"/>
         </w:rPr>
-        <w:lastRenderedPageBreak/>
         <w:t xml:space="preserve">Đầu tiên các bạn cài đặt Expo client trên điện thoại của các bạn Android, iOS. Kết nối cùng mạng wifi với máy tính mà bạn run project. Sau đó mở ứng dụng Expo Client lên và quét mã QR trên terminal của run project. Khi bạn thay đổi gì trong App.js thì ứng dụng của các bạn sẽ tự động thay đổi tự động. </w:t>
       </w:r>
     </w:p>
@@ -6776,7 +6901,11 @@
         <w:tab/>
       </w:r>
       <w:r>
-        <w:t>Expo là một bộ công cụ giúp dễ dàng viết các ứng dụng React Native. Trong bài này, tôi sẽ hướng dẫn cho bạn cách bạn có thể nhanh chóng tạo ra các ứng dụng React Native bằng Expo. Với Expo, các nhà phát triển có thể tạo ra các ứng dụng React Native mà không gặp bất kỳ sự phiền toái nào giống như khi cài đặt và cấu hình các phần mềm phụ trợ như Android Studio, Xcode hoặc tất cả các công cụ khác cần thiết để phát triển và chạy ứng dụng React Native. Trong này, tôi sẽ hướng dẫn cho bạn cách viết một trò chơi trí nhớ đơn giản bằng Expo. Cùng với đó bạn sẽ được tìm hiểu về những kiến thức sau đây: Cách sử dụng các công cụ do Expo cung cấp. Chúng bao gồm CLI, SDK và ứng dụng Expo client. Cách tạo ứng dụng React Native bằng Expo.</w:t>
+        <w:t xml:space="preserve">Expo là một bộ công cụ giúp dễ dàng viết các ứng dụng React Native. Trong bài này, tôi sẽ hướng dẫn cho bạn cách bạn có thể nhanh chóng tạo ra các ứng dụng React Native bằng Expo. Với Expo, các nhà phát triển có thể tạo ra các ứng dụng React Native mà không gặp bất kỳ sự phiền toái nào giống như khi cài đặt và cấu hình các phần mềm phụ trợ như Android Studio, Xcode hoặc tất cả các công cụ khác cần thiết để phát triển </w:t>
+      </w:r>
+      <w:r>
+        <w:lastRenderedPageBreak/>
+        <w:t>và chạy ứng dụng React Native. Trong này, tôi sẽ hướng dẫn cho bạn cách viết một trò chơi trí nhớ đơn giản bằng Expo. Cùng với đó bạn sẽ được tìm hiểu về những kiến thức sau đây: Cách sử dụng các công cụ do Expo cung cấp. Chúng bao gồm CLI, SDK và ứng dụng Expo client. Cách tạo ứng dụng React Native bằng Expo.</w:t>
       </w:r>
     </w:p>
     <w:p>
@@ -6871,7 +7000,6 @@
         <w:jc w:val="both"/>
       </w:pPr>
       <w:r>
-        <w:lastRenderedPageBreak/>
         <w:t xml:space="preserve">Expo trói buộc bạn vào bộ công cụ của họ. Điều này có nghĩa là bạn không thể đơn giản là cài đặt và sử dụng hầu hết các công cụ tuyệt vời có sẵn để phát triển React Native chẳng hạn như công cụ dòng lệnh, scaffolders và các framework UI. Nhưng điều tốt là Expo SDK tương thích với các ứng dụng React Native thuần tuý, vì vậy bạn sẽ không gặp bất kỳ vấn đề nào khi bạn gỡ ứng dụng khỏi Expo. </w:t>
       </w:r>
     </w:p>
@@ -6892,7 +7020,11 @@
         <w:jc w:val="both"/>
       </w:pPr>
       <w:r>
-        <w:t>Ngay cả với những hạn chế này, điều quan trọng cần lưu ý là Expo là một framework đầy đủ chức năng với rất nhiều hỗ trợ cho các API thông dụng trên Android hoặc iOS. Điều này có nghĩa là nó đã bao quát cho bạn hầu hết các chức năng mà các ứng dụng thường cần. Vì vậy, thường không cần phải tìm bên ngoài Expo để cài đặt các tính năng gốc.</w:t>
+        <w:t xml:space="preserve">Ngay cả với những hạn chế này, điều quan trọng cần lưu ý là Expo là một framework đầy đủ chức năng với rất nhiều hỗ trợ cho các API thông dụng trên Android </w:t>
+      </w:r>
+      <w:r>
+        <w:lastRenderedPageBreak/>
+        <w:t>hoặc iOS. Điều này có nghĩa là nó đã bao quát cho bạn hầu hết các chức năng mà các ứng dụng thường cần. Vì vậy, thường không cần phải tìm bên ngoài Expo để cài đặt các tính năng gốc.</w:t>
       </w:r>
     </w:p>
     <w:p>
@@ -7038,11 +7170,7 @@
         <w:jc w:val="both"/>
       </w:pPr>
       <w:r>
-        <w:t xml:space="preserve">Firebase Realtime Database là gì ? Firebase Realtime Database là một cơ sở dữ liệu NoSQL được lưu trữ đám mây cho phép bạn lưu trữ và đồng bộ dữ liệu. Dữ liệu được lưu trữ dưới dạng JSON và được đồng bộ hóa theo thời gian thực cho mọi máy kết </w:t>
-      </w:r>
-      <w:r>
-        <w:lastRenderedPageBreak/>
-        <w:t>nối. Khi bạn xây dựng các ứng dụng đa nền tảng với SDK iOS, Android và JavaScript, tất cả các client của bạn sẽ chia sẻ một phiên bản Realtime Database và tự động cập nhật với dữ liệu mới nhất. Do đó đối với các ứng dụng di động yêu cầu trạng thái đồng bộ hóa giữa các máy trong thời gian thực thì đây là một giải pháp hiệu quả và có độ trễ thấp.</w:t>
+        <w:t>Firebase Realtime Database là gì ? Firebase Realtime Database là một cơ sở dữ liệu NoSQL được lưu trữ đám mây cho phép bạn lưu trữ và đồng bộ dữ liệu. Dữ liệu được lưu trữ dưới dạng JSON và được đồng bộ hóa theo thời gian thực cho mọi máy kết nối. Khi bạn xây dựng các ứng dụng đa nền tảng với SDK iOS, Android và JavaScript, tất cả các client của bạn sẽ chia sẻ một phiên bản Realtime Database và tự động cập nhật với dữ liệu mới nhất. Do đó đối với các ứng dụng di động yêu cầu trạng thái đồng bộ hóa giữa các máy trong thời gian thực thì đây là một giải pháp hiệu quả và có độ trễ thấp.</w:t>
       </w:r>
     </w:p>
     <w:p>
@@ -7055,6 +7183,7 @@
         <w:rPr>
           <w:noProof/>
         </w:rPr>
+        <w:lastRenderedPageBreak/>
         <w:drawing>
           <wp:inline distT="0" distB="0" distL="0" distR="0" wp14:anchorId="1659738E" wp14:editId="0E2B816A">
             <wp:extent cx="4773880" cy="2684716"/>
@@ -7207,11 +7336,7 @@
         <w:jc w:val="both"/>
       </w:pPr>
       <w:r>
-        <w:t xml:space="preserve">Firebase Realtime Database cho phép bạn xây dựng các ứng dụng dễ dàng, đa dạng ,an toàn với cơ sở dữ liệu trực tiếp từ client. Dữ liệu được duy trì cục bộ và ngay cả khi offline, các sự kiện thời gian thực vẫn sẽ được tiếp tục khi thiết bị lấy lại kết nối, </w:t>
-      </w:r>
-      <w:r>
-        <w:lastRenderedPageBreak/>
-        <w:t xml:space="preserve">Realtime Database sẽ đồng bộ hóa các thay đổi dữ liệu cục bộ với các dữ liệu từ máy chủ và tự động hợp nhất mọi xung đột. </w:t>
+        <w:t xml:space="preserve">Firebase Realtime Database cho phép bạn xây dựng các ứng dụng dễ dàng, đa dạng ,an toàn với cơ sở dữ liệu trực tiếp từ client. Dữ liệu được duy trì cục bộ và ngay cả khi offline, các sự kiện thời gian thực vẫn sẽ được tiếp tục khi thiết bị lấy lại kết nối, Realtime Database sẽ đồng bộ hóa các thay đổi dữ liệu cục bộ với các dữ liệu từ máy chủ và tự động hợp nhất mọi xung đột. </w:t>
       </w:r>
     </w:p>
     <w:p>
@@ -7231,6 +7356,7 @@
         <w:jc w:val="both"/>
       </w:pPr>
       <w:r>
+        <w:lastRenderedPageBreak/>
         <w:t>Realtime Database là một cơ sở dữ liệu NoQuery và do đó có các tối ưu hóa chức năng so với cơ sở dữ liệu quan hệ. Realtime Database được thiết kế cho việc thực hiện nhanh chóng. Điều này cho phép bạn xây dựng trải nghiệm thời gian thực tuyệt vời có thể phục vụ hàng triệu người dùng mà không cần suy nghĩ đến khả năng đáp ứng.</w:t>
       </w:r>
     </w:p>
@@ -7351,7 +7477,6 @@
         <w:jc w:val="both"/>
       </w:pPr>
       <w:r>
-        <w:lastRenderedPageBreak/>
         <w:t xml:space="preserve">Cập nhật thời gian thực: Cloud Firestore sử dụng đồng bộ hóa dữ liệu để cập nhật dữ liệu trên mọi thiết bị được kết nối. Nó cũng được thiết kế để thực hiện các truy vấn tìm nạp một lần . </w:t>
       </w:r>
     </w:p>
@@ -7362,6 +7487,7 @@
         <w:jc w:val="both"/>
       </w:pPr>
       <w:r>
+        <w:lastRenderedPageBreak/>
         <w:t xml:space="preserve">Hỗ trợ offline: Cloud Firestore lưu trữ dữ liệu tại local, vì vậy ứng dụng có thể viết, đọc, nghe và truy vấn dữ liệu ngay cả khi thiết bị ngoại tuyến. Khi thiết bị trở lại trực tuyến, Cloud Firestore sẽ đồng bộ hóa mọi thay đổi cục bộ lên Cloud Firestore. </w:t>
       </w:r>
     </w:p>
@@ -7505,8 +7631,11 @@
         <w:jc w:val="both"/>
       </w:pPr>
       <w:r>
+        <w:t xml:space="preserve">Thông thường, nếu bạn muốn dùng dịch vụ Authentication của Facebook, Twitter hay Google, thì bạn phải đăng kí với họ, và nhận được một mớ thông tin định danh loằng ngoằng. Và nếu bạn tích hợp bao nhiêu phương thức từ bao nhiêu nhà cung cấp, thì bạn có bấy nhiêu mớ kia để lưu trữ. Firebase Authentication ra đời đóng vai trò trung gian. </w:t>
+      </w:r>
+      <w:r>
         <w:lastRenderedPageBreak/>
-        <w:t>Thông thường, nếu bạn muốn dùng dịch vụ Authentication của Facebook, Twitter hay Google, thì bạn phải đăng kí với họ, và nhận được một mớ thông tin định danh loằng ngoằng. Và nếu bạn tích hợp bao nhiêu phương thức từ bao nhiêu nhà cung cấp, thì bạn có bấy nhiêu mớ kia để lưu trữ. Firebase Authentication ra đời đóng vai trò trung gian. Thay vì bạn đi theo hướng trực tiếp BẠN – NHÀ CUNG CẤP, bạn sẽ đi hướng gián tiếp BẠN – FIREBASE – NHÀ CUNG CẤP. Bạn sẽ chỉ chủ yếu “deal with” Firebase, phần còn lại thì “Ngọn lửa” sẽ lo hết. Để thông báo với Firebase là bạn sẽ sử dụng dịch vụ Authentication gián tiếp của họ, bạn cần truy cập Firebase Console, mở project của bạn. Trong phần Authentication, bạn chọn SIGN-IN METHOD và cho Enable các nhà cung cấp mà bạn muốn.</w:t>
+        <w:t>Thay vì bạn đi theo hướng trực tiếp BẠN – NHÀ CUNG CẤP, bạn sẽ đi hướng gián tiếp BẠN – FIREBASE – NHÀ CUNG CẤP. Bạn sẽ chỉ chủ yếu “deal with” Firebase, phần còn lại thì “Ngọn lửa” sẽ lo hết. Để thông báo với Firebase là bạn sẽ sử dụng dịch vụ Authentication gián tiếp của họ, bạn cần truy cập Firebase Console, mở project của bạn. Trong phần Authentication, bạn chọn SIGN-IN METHOD và cho Enable các nhà cung cấp mà bạn muốn.</w:t>
       </w:r>
     </w:p>
     <w:p>

</xml_diff>

<commit_message>
Cập nhật hình ảnh của ứng dụng
Kết qua thực nghiệm các hình ảnh chụp từ ứng dụng điện thoại
</commit_message>
<xml_diff>
--- a/baocao/baocaocc.docx
+++ b/baocao/baocaocc.docx
@@ -7818,15 +7818,18 @@
       <w:bookmarkEnd w:id="20"/>
     </w:p>
     <w:p>
+      <w:pPr>
+        <w:jc w:val="center"/>
+      </w:pPr>
       <w:r>
         <w:rPr>
           <w:noProof/>
         </w:rPr>
         <w:drawing>
-          <wp:inline distT="0" distB="0" distL="0" distR="0" wp14:anchorId="64DA6427" wp14:editId="635658D4">
-            <wp:extent cx="5761990" cy="3239770"/>
-            <wp:effectExtent l="0" t="0" r="0" b="0"/>
-            <wp:docPr id="1" name="Picture 1"/>
+          <wp:inline distT="0" distB="0" distL="0" distR="0" wp14:anchorId="2289FEA3" wp14:editId="5EBC05E5">
+            <wp:extent cx="3552825" cy="5829300"/>
+            <wp:effectExtent l="0" t="0" r="9525" b="0"/>
+            <wp:docPr id="11" name="Picture 11"/>
             <wp:cNvGraphicFramePr>
               <a:graphicFrameLocks xmlns:a="http://schemas.openxmlformats.org/drawingml/2006/main" noChangeAspect="1"/>
             </wp:cNvGraphicFramePr>
@@ -7834,11 +7837,17 @@
               <a:graphicData uri="http://schemas.openxmlformats.org/drawingml/2006/picture">
                 <pic:pic xmlns:pic="http://schemas.openxmlformats.org/drawingml/2006/picture">
                   <pic:nvPicPr>
-                    <pic:cNvPr id="1" name=""/>
+                    <pic:cNvPr id="11" name="Home.JPG"/>
                     <pic:cNvPicPr/>
                   </pic:nvPicPr>
                   <pic:blipFill>
-                    <a:blip r:embed="rId19"/>
+                    <a:blip r:embed="rId19">
+                      <a:extLst>
+                        <a:ext uri="{28A0092B-C50C-407E-A947-70E740481C1C}">
+                          <a14:useLocalDpi xmlns:a14="http://schemas.microsoft.com/office/drawing/2010/main" val="0"/>
+                        </a:ext>
+                      </a:extLst>
+                    </a:blip>
                     <a:stretch>
                       <a:fillRect/>
                     </a:stretch>
@@ -7846,7 +7855,7 @@
                   <pic:spPr>
                     <a:xfrm>
                       <a:off x="0" y="0"/>
-                      <a:ext cx="5761990" cy="3239770"/>
+                      <a:ext cx="3552825" cy="5829300"/>
                     </a:xfrm>
                     <a:prstGeom prst="rect">
                       <a:avLst/>
@@ -7865,7 +7874,10 @@
         <w:jc w:val="center"/>
       </w:pPr>
       <w:r>
-        <w:t>Hình 1: Giao diện trang chủ</w:t>
+        <w:t xml:space="preserve">Hình 1: Giao diện </w:t>
+      </w:r>
+      <w:r>
+        <w:t>màn hình home</w:t>
       </w:r>
     </w:p>
     <w:p>
@@ -7881,6 +7893,7 @@
         <w:rPr>
           <w:rFonts w:cs="Times New Roman"/>
         </w:rPr>
+        <w:lastRenderedPageBreak/>
         <w:t>3</w:t>
       </w:r>
       <w:r>
@@ -7913,24 +7926,27 @@
         </w:rPr>
         <w:t xml:space="preserve">Màn hình </w:t>
       </w:r>
-      <w:r>
-        <w:rPr>
-          <w:rFonts w:cs="Times New Roman"/>
-        </w:rPr>
-        <w:t>trang chủ (nội dung)</w:t>
-      </w:r>
       <w:bookmarkEnd w:id="21"/>
-    </w:p>
-    <w:p>
+      <w:r>
+        <w:rPr>
+          <w:rFonts w:cs="Times New Roman"/>
+        </w:rPr>
+        <w:t>đăng nhập</w:t>
+      </w:r>
+    </w:p>
+    <w:p>
+      <w:pPr>
+        <w:jc w:val="center"/>
+      </w:pPr>
       <w:r>
         <w:rPr>
           <w:noProof/>
         </w:rPr>
         <w:drawing>
-          <wp:inline distT="0" distB="0" distL="0" distR="0" wp14:anchorId="2C106B72" wp14:editId="3CF16B03">
-            <wp:extent cx="5761990" cy="3239770"/>
-            <wp:effectExtent l="0" t="0" r="0" b="0"/>
-            <wp:docPr id="481" name="Picture 481"/>
+          <wp:inline distT="0" distB="0" distL="0" distR="0" wp14:anchorId="67C56FB9" wp14:editId="1C1DD18B">
+            <wp:extent cx="3552825" cy="5791200"/>
+            <wp:effectExtent l="0" t="0" r="9525" b="0"/>
+            <wp:docPr id="17" name="Picture 17"/>
             <wp:cNvGraphicFramePr>
               <a:graphicFrameLocks xmlns:a="http://schemas.openxmlformats.org/drawingml/2006/main" noChangeAspect="1"/>
             </wp:cNvGraphicFramePr>
@@ -7938,11 +7954,17 @@
               <a:graphicData uri="http://schemas.openxmlformats.org/drawingml/2006/picture">
                 <pic:pic xmlns:pic="http://schemas.openxmlformats.org/drawingml/2006/picture">
                   <pic:nvPicPr>
-                    <pic:cNvPr id="1" name=""/>
+                    <pic:cNvPr id="17" name="Login.JPG"/>
                     <pic:cNvPicPr/>
                   </pic:nvPicPr>
                   <pic:blipFill>
-                    <a:blip r:embed="rId20"/>
+                    <a:blip r:embed="rId20">
+                      <a:extLst>
+                        <a:ext uri="{28A0092B-C50C-407E-A947-70E740481C1C}">
+                          <a14:useLocalDpi xmlns:a14="http://schemas.microsoft.com/office/drawing/2010/main" val="0"/>
+                        </a:ext>
+                      </a:extLst>
+                    </a:blip>
                     <a:stretch>
                       <a:fillRect/>
                     </a:stretch>
@@ -7950,7 +7972,7 @@
                   <pic:spPr>
                     <a:xfrm>
                       <a:off x="0" y="0"/>
-                      <a:ext cx="5761990" cy="3239770"/>
+                      <a:ext cx="3552825" cy="5791200"/>
                     </a:xfrm>
                     <a:prstGeom prst="rect">
                       <a:avLst/>
@@ -7967,8 +7989,17 @@
       <w:pPr>
         <w:jc w:val="center"/>
       </w:pPr>
-      <w:r>
-        <w:t>Hình 2: Giao diện trang chủ (nội dung)</w:t>
+    </w:p>
+    <w:p>
+      <w:pPr>
+        <w:spacing w:line="360" w:lineRule="auto"/>
+        <w:jc w:val="center"/>
+      </w:pPr>
+      <w:r>
+        <w:t>Hình 2: Giao diện</w:t>
+      </w:r>
+      <w:r>
+        <w:t xml:space="preserve"> màn hình đăng nhập</w:t>
       </w:r>
     </w:p>
     <w:p>
@@ -8020,27 +8051,28 @@
         </w:rPr>
         <w:t xml:space="preserve">Màn hình </w:t>
       </w:r>
-      <w:r>
-        <w:rPr>
-          <w:rFonts w:cs="Times New Roman"/>
-        </w:rPr>
-        <w:t>chi tiết sản phẩm</w:t>
-      </w:r>
       <w:bookmarkEnd w:id="22"/>
+      <w:r>
+        <w:rPr>
+          <w:rFonts w:cs="Times New Roman"/>
+        </w:rPr>
+        <w:t>đăng bài</w:t>
+      </w:r>
     </w:p>
     <w:p>
       <w:pPr>
         <w:spacing w:line="360" w:lineRule="auto"/>
+        <w:jc w:val="center"/>
       </w:pPr>
       <w:r>
         <w:rPr>
           <w:noProof/>
         </w:rPr>
         <w:drawing>
-          <wp:inline distT="0" distB="0" distL="0" distR="0" wp14:anchorId="37F51E01" wp14:editId="42DFFAD6">
-            <wp:extent cx="5761990" cy="3241675"/>
+          <wp:inline distT="0" distB="0" distL="0" distR="0" wp14:anchorId="2FC82D1D" wp14:editId="5C8CC62B">
+            <wp:extent cx="3562350" cy="5829300"/>
             <wp:effectExtent l="0" t="0" r="0" b="0"/>
-            <wp:docPr id="483" name="Picture 483"/>
+            <wp:docPr id="23" name="Picture 23"/>
             <wp:cNvGraphicFramePr>
               <a:graphicFrameLocks xmlns:a="http://schemas.openxmlformats.org/drawingml/2006/main" noChangeAspect="1"/>
             </wp:cNvGraphicFramePr>
@@ -8048,11 +8080,17 @@
               <a:graphicData uri="http://schemas.openxmlformats.org/drawingml/2006/picture">
                 <pic:pic xmlns:pic="http://schemas.openxmlformats.org/drawingml/2006/picture">
                   <pic:nvPicPr>
-                    <pic:cNvPr id="1" name=""/>
+                    <pic:cNvPr id="23" name="Post.JPG"/>
                     <pic:cNvPicPr/>
                   </pic:nvPicPr>
                   <pic:blipFill>
-                    <a:blip r:embed="rId21"/>
+                    <a:blip r:embed="rId21">
+                      <a:extLst>
+                        <a:ext uri="{28A0092B-C50C-407E-A947-70E740481C1C}">
+                          <a14:useLocalDpi xmlns:a14="http://schemas.microsoft.com/office/drawing/2010/main" val="0"/>
+                        </a:ext>
+                      </a:extLst>
+                    </a:blip>
                     <a:stretch>
                       <a:fillRect/>
                     </a:stretch>
@@ -8060,7 +8098,7 @@
                   <pic:spPr>
                     <a:xfrm>
                       <a:off x="0" y="0"/>
-                      <a:ext cx="5761990" cy="3241675"/>
+                      <a:ext cx="3562350" cy="5829300"/>
                     </a:xfrm>
                     <a:prstGeom prst="rect">
                       <a:avLst/>
@@ -8084,7 +8122,10 @@
         <w:t>3</w:t>
       </w:r>
       <w:r>
-        <w:t>: Giao diện chi tiết giản phẩm</w:t>
+        <w:t xml:space="preserve">: Giao diện </w:t>
+      </w:r>
+      <w:r>
+        <w:t>màn hình đăng bài</w:t>
       </w:r>
     </w:p>
     <w:p>
@@ -8100,6 +8141,7 @@
         <w:rPr>
           <w:rFonts w:cs="Times New Roman"/>
         </w:rPr>
+        <w:lastRenderedPageBreak/>
         <w:t>3</w:t>
       </w:r>
       <w:r>
@@ -8130,23 +8172,30 @@
         <w:rPr>
           <w:rFonts w:cs="Times New Roman"/>
         </w:rPr>
-        <w:t xml:space="preserve"> chi tiết sản phẩm (Bình luận của khách hàng)</w:t>
+        <w:t xml:space="preserve"> </w:t>
       </w:r>
       <w:bookmarkEnd w:id="23"/>
+      <w:r>
+        <w:rPr>
+          <w:rFonts w:cs="Times New Roman"/>
+        </w:rPr>
+        <w:t>trang thông tin cá nhân</w:t>
+      </w:r>
     </w:p>
     <w:p>
       <w:pPr>
         <w:spacing w:line="360" w:lineRule="auto"/>
+        <w:jc w:val="center"/>
       </w:pPr>
       <w:r>
         <w:rPr>
           <w:noProof/>
         </w:rPr>
         <w:drawing>
-          <wp:inline distT="0" distB="0" distL="0" distR="0" wp14:anchorId="48C51BA9" wp14:editId="760F9AAA">
-            <wp:extent cx="5761990" cy="3214370"/>
-            <wp:effectExtent l="0" t="0" r="0" b="5080"/>
-            <wp:docPr id="484" name="Picture 484"/>
+          <wp:inline distT="0" distB="0" distL="0" distR="0" wp14:anchorId="3A4C648D" wp14:editId="7904468E">
+            <wp:extent cx="3571875" cy="5829300"/>
+            <wp:effectExtent l="0" t="0" r="9525" b="0"/>
+            <wp:docPr id="24" name="Picture 24"/>
             <wp:cNvGraphicFramePr>
               <a:graphicFrameLocks xmlns:a="http://schemas.openxmlformats.org/drawingml/2006/main" noChangeAspect="1"/>
             </wp:cNvGraphicFramePr>
@@ -8154,11 +8203,17 @@
               <a:graphicData uri="http://schemas.openxmlformats.org/drawingml/2006/picture">
                 <pic:pic xmlns:pic="http://schemas.openxmlformats.org/drawingml/2006/picture">
                   <pic:nvPicPr>
-                    <pic:cNvPr id="1" name=""/>
+                    <pic:cNvPr id="24" name="profile.JPG"/>
                     <pic:cNvPicPr/>
                   </pic:nvPicPr>
                   <pic:blipFill>
-                    <a:blip r:embed="rId22"/>
+                    <a:blip r:embed="rId22">
+                      <a:extLst>
+                        <a:ext uri="{28A0092B-C50C-407E-A947-70E740481C1C}">
+                          <a14:useLocalDpi xmlns:a14="http://schemas.microsoft.com/office/drawing/2010/main" val="0"/>
+                        </a:ext>
+                      </a:extLst>
+                    </a:blip>
                     <a:stretch>
                       <a:fillRect/>
                     </a:stretch>
@@ -8166,7 +8221,7 @@
                   <pic:spPr>
                     <a:xfrm>
                       <a:off x="0" y="0"/>
-                      <a:ext cx="5761990" cy="3214370"/>
+                      <a:ext cx="3571875" cy="5829300"/>
                     </a:xfrm>
                     <a:prstGeom prst="rect">
                       <a:avLst/>
@@ -8185,7 +8240,10 @@
         <w:jc w:val="center"/>
       </w:pPr>
       <w:r>
-        <w:t>Hình 4: Giao diện chi tiết giản phẩm</w:t>
+        <w:t xml:space="preserve">Hình 4: Giao diện </w:t>
+      </w:r>
+      <w:r>
+        <w:t>màn hình trang thông tin cá nhân</w:t>
       </w:r>
     </w:p>
     <w:p>
@@ -8228,33 +8286,28 @@
         </w:rPr>
         <w:t xml:space="preserve">Màn hình </w:t>
       </w:r>
-      <w:r>
-        <w:rPr>
-          <w:rFonts w:cs="Times New Roman"/>
-        </w:rPr>
-        <w:t>admin</w:t>
-      </w:r>
-      <w:r>
-        <w:rPr>
-          <w:rFonts w:cs="Times New Roman"/>
-        </w:rPr>
-        <w:t xml:space="preserve"> (home)</w:t>
-      </w:r>
       <w:bookmarkEnd w:id="24"/>
+      <w:r>
+        <w:rPr>
+          <w:rFonts w:cs="Times New Roman"/>
+        </w:rPr>
+        <w:t>đăng ký</w:t>
+      </w:r>
     </w:p>
     <w:p>
       <w:pPr>
         <w:spacing w:line="360" w:lineRule="auto"/>
+        <w:jc w:val="center"/>
       </w:pPr>
       <w:r>
         <w:rPr>
           <w:noProof/>
         </w:rPr>
         <w:drawing>
-          <wp:inline distT="0" distB="0" distL="0" distR="0" wp14:anchorId="09A7792A" wp14:editId="6FAE0F05">
-            <wp:extent cx="5761990" cy="3239770"/>
-            <wp:effectExtent l="0" t="0" r="0" b="0"/>
-            <wp:docPr id="485" name="Picture 485"/>
+          <wp:inline distT="0" distB="0" distL="0" distR="0" wp14:anchorId="1E14EF35" wp14:editId="5AE92DF4">
+            <wp:extent cx="3562350" cy="5819775"/>
+            <wp:effectExtent l="0" t="0" r="0" b="9525"/>
+            <wp:docPr id="25" name="Picture 25"/>
             <wp:cNvGraphicFramePr>
               <a:graphicFrameLocks xmlns:a="http://schemas.openxmlformats.org/drawingml/2006/main" noChangeAspect="1"/>
             </wp:cNvGraphicFramePr>
@@ -8262,11 +8315,17 @@
               <a:graphicData uri="http://schemas.openxmlformats.org/drawingml/2006/picture">
                 <pic:pic xmlns:pic="http://schemas.openxmlformats.org/drawingml/2006/picture">
                   <pic:nvPicPr>
-                    <pic:cNvPr id="1" name=""/>
+                    <pic:cNvPr id="25" name="Register.JPG"/>
                     <pic:cNvPicPr/>
                   </pic:nvPicPr>
                   <pic:blipFill>
-                    <a:blip r:embed="rId23"/>
+                    <a:blip r:embed="rId23">
+                      <a:extLst>
+                        <a:ext uri="{28A0092B-C50C-407E-A947-70E740481C1C}">
+                          <a14:useLocalDpi xmlns:a14="http://schemas.microsoft.com/office/drawing/2010/main" val="0"/>
+                        </a:ext>
+                      </a:extLst>
+                    </a:blip>
                     <a:stretch>
                       <a:fillRect/>
                     </a:stretch>
@@ -8274,7 +8333,7 @@
                   <pic:spPr>
                     <a:xfrm>
                       <a:off x="0" y="0"/>
-                      <a:ext cx="5761990" cy="3239770"/>
+                      <a:ext cx="3562350" cy="5819775"/>
                     </a:xfrm>
                     <a:prstGeom prst="rect">
                       <a:avLst/>
@@ -8293,8 +8352,58 @@
         <w:jc w:val="center"/>
       </w:pPr>
       <w:r>
-        <w:t>Hình 5: Giao diện trang chủ admin</w:t>
-      </w:r>
+        <w:t xml:space="preserve">Hình 5: Giao diện </w:t>
+      </w:r>
+      <w:r>
+        <w:t>màn hình đăng ký</w:t>
+      </w:r>
+    </w:p>
+    <w:p>
+      <w:r>
+        <w:br w:type="page"/>
+      </w:r>
+    </w:p>
+    <w:p>
+      <w:pPr>
+        <w:pStyle w:val="Heading2"/>
+        <w:jc w:val="both"/>
+        <w:rPr>
+          <w:rFonts w:cs="Times New Roman"/>
+        </w:rPr>
+      </w:pPr>
+      <w:bookmarkStart w:id="25" w:name="_Toc42942605"/>
+      <w:r>
+        <w:rPr>
+          <w:rFonts w:cs="Times New Roman"/>
+        </w:rPr>
+        <w:lastRenderedPageBreak/>
+        <w:t>3</w:t>
+      </w:r>
+      <w:r>
+        <w:rPr>
+          <w:rFonts w:cs="Times New Roman"/>
+        </w:rPr>
+        <w:t>.</w:t>
+      </w:r>
+      <w:r>
+        <w:rPr>
+          <w:rFonts w:cs="Times New Roman"/>
+        </w:rPr>
+        <w:t>2</w:t>
+      </w:r>
+      <w:r>
+        <w:rPr>
+          <w:rFonts w:cs="Times New Roman"/>
+        </w:rPr>
+        <w:t xml:space="preserve">. </w:t>
+      </w:r>
+      <w:r>
+        <w:rPr>
+          <w:rFonts w:cs="Times New Roman"/>
+        </w:rPr>
+        <w:t>Thiết kế giao diện hệ thống</w:t>
+      </w:r>
+      <w:bookmarkEnd w:id="25"/>
     </w:p>
     <w:p>
       <w:pPr>
@@ -8304,7 +8413,7 @@
           <w:rFonts w:cs="Times New Roman"/>
         </w:rPr>
       </w:pPr>
-      <w:bookmarkStart w:id="25" w:name="_Toc42942603"/>
+      <w:bookmarkStart w:id="26" w:name="_Toc42942606"/>
       <w:r>
         <w:rPr>
           <w:rFonts w:cs="Times New Roman"/>
@@ -8315,47 +8424,76 @@
         <w:rPr>
           <w:rFonts w:cs="Times New Roman"/>
         </w:rPr>
-        <w:t>.1.</w:t>
-      </w:r>
-      <w:r>
-        <w:rPr>
-          <w:rFonts w:cs="Times New Roman"/>
-        </w:rPr>
-        <w:t>6</w:t>
-      </w:r>
-      <w:r>
-        <w:rPr>
-          <w:rFonts w:cs="Times New Roman"/>
-        </w:rPr>
-        <w:t xml:space="preserve">. </w:t>
-      </w:r>
-      <w:r>
-        <w:rPr>
-          <w:rFonts w:cs="Times New Roman"/>
-        </w:rPr>
-        <w:t xml:space="preserve">Màn hình admin </w:t>
-      </w:r>
-      <w:r>
-        <w:rPr>
-          <w:rFonts w:cs="Times New Roman"/>
-        </w:rPr>
-        <w:t>quản lý người dùng</w:t>
-      </w:r>
-      <w:bookmarkEnd w:id="25"/>
+        <w:t>.</w:t>
+      </w:r>
+      <w:r>
+        <w:rPr>
+          <w:rFonts w:cs="Times New Roman"/>
+        </w:rPr>
+        <w:t>2</w:t>
+      </w:r>
+      <w:r>
+        <w:rPr>
+          <w:rFonts w:cs="Times New Roman"/>
+        </w:rPr>
+        <w:t>.</w:t>
+      </w:r>
+      <w:r>
+        <w:rPr>
+          <w:rFonts w:cs="Times New Roman"/>
+        </w:rPr>
+        <w:t xml:space="preserve">1 </w:t>
+      </w:r>
+      <w:r>
+        <w:rPr>
+          <w:rFonts w:cs="Times New Roman"/>
+        </w:rPr>
+        <w:t xml:space="preserve">Giao diện </w:t>
+      </w:r>
+      <w:bookmarkEnd w:id="26"/>
+      <w:r>
+        <w:rPr>
+          <w:rFonts w:cs="Times New Roman"/>
+        </w:rPr>
+        <w:t>màn hình home</w:t>
+      </w:r>
     </w:p>
     <w:p>
       <w:pPr>
         <w:spacing w:line="360" w:lineRule="auto"/>
+        <w:jc w:val="both"/>
+      </w:pPr>
+      <w:r>
+        <w:tab/>
+        <w:t xml:space="preserve">Đây là màn hình xuất hiện đầu tiên </w:t>
+      </w:r>
+      <w:r>
+        <w:t>khi đăng nhập vào ứng dụng</w:t>
+      </w:r>
+      <w:r>
+        <w:t xml:space="preserve"> thể hiện </w:t>
+      </w:r>
+      <w:r>
+        <w:t xml:space="preserve">cho người </w:t>
+      </w:r>
+      <w:r>
+        <w:t>dùng các new feed mới.</w:t>
+      </w:r>
+    </w:p>
+    <w:p>
+      <w:pPr>
+        <w:spacing w:line="360" w:lineRule="auto"/>
+        <w:jc w:val="center"/>
       </w:pPr>
       <w:r>
         <w:rPr>
           <w:noProof/>
         </w:rPr>
         <w:drawing>
-          <wp:inline distT="0" distB="0" distL="0" distR="0" wp14:anchorId="050212CE" wp14:editId="6B91F0FF">
-            <wp:extent cx="5761990" cy="3239770"/>
-            <wp:effectExtent l="0" t="0" r="0" b="0"/>
-            <wp:docPr id="486" name="Picture 486"/>
+          <wp:inline distT="0" distB="0" distL="0" distR="0" wp14:anchorId="13AC5DE5" wp14:editId="198FAFCE">
+            <wp:extent cx="3552825" cy="5829300"/>
+            <wp:effectExtent l="0" t="0" r="9525" b="0"/>
+            <wp:docPr id="26" name="Picture 26"/>
             <wp:cNvGraphicFramePr>
               <a:graphicFrameLocks xmlns:a="http://schemas.openxmlformats.org/drawingml/2006/main" noChangeAspect="1"/>
             </wp:cNvGraphicFramePr>
@@ -8363,11 +8501,17 @@
               <a:graphicData uri="http://schemas.openxmlformats.org/drawingml/2006/picture">
                 <pic:pic xmlns:pic="http://schemas.openxmlformats.org/drawingml/2006/picture">
                   <pic:nvPicPr>
-                    <pic:cNvPr id="1" name=""/>
+                    <pic:cNvPr id="26" name="Home.JPG"/>
                     <pic:cNvPicPr/>
                   </pic:nvPicPr>
                   <pic:blipFill>
-                    <a:blip r:embed="rId24"/>
+                    <a:blip r:embed="rId19">
+                      <a:extLst>
+                        <a:ext uri="{28A0092B-C50C-407E-A947-70E740481C1C}">
+                          <a14:useLocalDpi xmlns:a14="http://schemas.microsoft.com/office/drawing/2010/main" val="0"/>
+                        </a:ext>
+                      </a:extLst>
+                    </a:blip>
                     <a:stretch>
                       <a:fillRect/>
                     </a:stretch>
@@ -8375,7 +8519,7 @@
                   <pic:spPr>
                     <a:xfrm>
                       <a:off x="0" y="0"/>
-                      <a:ext cx="5761990" cy="3239770"/>
+                      <a:ext cx="3552825" cy="5829300"/>
                     </a:xfrm>
                     <a:prstGeom prst="rect">
                       <a:avLst/>
@@ -8394,7 +8538,7 @@
         <w:jc w:val="center"/>
       </w:pPr>
       <w:r>
-        <w:t>Hình 6: Giao diện admin quản lý người dùng</w:t>
+        <w:t>Hình 8: Giao diện trang chủ</w:t>
       </w:r>
     </w:p>
     <w:p>
@@ -8405,53 +8549,79 @@
           <w:rFonts w:cs="Times New Roman"/>
         </w:rPr>
       </w:pPr>
-      <w:bookmarkStart w:id="26" w:name="_Toc42942604"/>
-      <w:r>
-        <w:rPr>
-          <w:rFonts w:cs="Times New Roman"/>
+      <w:bookmarkStart w:id="27" w:name="_Toc42942607"/>
+      <w:r>
+        <w:rPr>
+          <w:rFonts w:cs="Times New Roman"/>
+        </w:rPr>
+        <w:t>3</w:t>
+      </w:r>
+      <w:r>
+        <w:rPr>
+          <w:rFonts w:cs="Times New Roman"/>
+        </w:rPr>
+        <w:t>.</w:t>
+      </w:r>
+      <w:r>
+        <w:rPr>
+          <w:rFonts w:cs="Times New Roman"/>
+        </w:rPr>
+        <w:t>2</w:t>
+      </w:r>
+      <w:r>
+        <w:rPr>
+          <w:rFonts w:cs="Times New Roman"/>
+        </w:rPr>
+        <w:t>.</w:t>
+      </w:r>
+      <w:r>
+        <w:rPr>
+          <w:rFonts w:cs="Times New Roman"/>
+        </w:rPr>
+        <w:t xml:space="preserve">2 </w:t>
+      </w:r>
+      <w:r>
+        <w:rPr>
+          <w:rFonts w:cs="Times New Roman"/>
+        </w:rPr>
+        <w:t xml:space="preserve">Giao diện </w:t>
+      </w:r>
+      <w:bookmarkEnd w:id="27"/>
+      <w:r>
+        <w:rPr>
+          <w:rFonts w:cs="Times New Roman"/>
+        </w:rPr>
+        <w:t>màn hình đăng nhập</w:t>
+      </w:r>
+    </w:p>
+    <w:p>
+      <w:pPr>
+        <w:spacing w:line="360" w:lineRule="auto"/>
+      </w:pPr>
+      <w:r>
+        <w:tab/>
+      </w:r>
+      <w:r>
+        <w:t>Hiển thị các thông tin để người dùng có thể đăng nhập vào tài khoản cá nhân của chính mình bằng cách nhập email và mật khẩu đã được tạo trước. Nếu như chưa có người dùng có thể đăng ký dễ dàng tài khoản bầng cách nhấn vào nút đăng ký</w:t>
+      </w:r>
+      <w:r>
+        <w:t>.</w:t>
+      </w:r>
+    </w:p>
+    <w:p>
+      <w:pPr>
+        <w:jc w:val="center"/>
+      </w:pPr>
+      <w:r>
+        <w:rPr>
+          <w:noProof/>
         </w:rPr>
         <w:lastRenderedPageBreak/>
-        <w:t>3</w:t>
-      </w:r>
-      <w:r>
-        <w:rPr>
-          <w:rFonts w:cs="Times New Roman"/>
-        </w:rPr>
-        <w:t>.1.</w:t>
-      </w:r>
-      <w:r>
-        <w:rPr>
-          <w:rFonts w:cs="Times New Roman"/>
-        </w:rPr>
-        <w:t>6</w:t>
-      </w:r>
-      <w:r>
-        <w:rPr>
-          <w:rFonts w:cs="Times New Roman"/>
-        </w:rPr>
-        <w:t xml:space="preserve">. </w:t>
-      </w:r>
-      <w:r>
-        <w:rPr>
-          <w:rFonts w:cs="Times New Roman"/>
-        </w:rPr>
-        <w:t>Màn hình admin quản lý bài viết</w:t>
-      </w:r>
-      <w:bookmarkEnd w:id="26"/>
-    </w:p>
-    <w:p>
-      <w:pPr>
-        <w:spacing w:line="360" w:lineRule="auto"/>
-      </w:pPr>
-      <w:r>
-        <w:rPr>
-          <w:noProof/>
-        </w:rPr>
         <w:drawing>
-          <wp:inline distT="0" distB="0" distL="0" distR="0" wp14:anchorId="56C2B73D" wp14:editId="6DCF3C35">
-            <wp:extent cx="5761990" cy="3239770"/>
-            <wp:effectExtent l="0" t="0" r="0" b="0"/>
-            <wp:docPr id="487" name="Picture 487"/>
+          <wp:inline distT="0" distB="0" distL="0" distR="0" wp14:anchorId="31282B16" wp14:editId="13E3A741">
+            <wp:extent cx="3552825" cy="5791200"/>
+            <wp:effectExtent l="0" t="0" r="9525" b="0"/>
+            <wp:docPr id="27" name="Picture 27"/>
             <wp:cNvGraphicFramePr>
               <a:graphicFrameLocks xmlns:a="http://schemas.openxmlformats.org/drawingml/2006/main" noChangeAspect="1"/>
             </wp:cNvGraphicFramePr>
@@ -8459,11 +8629,17 @@
               <a:graphicData uri="http://schemas.openxmlformats.org/drawingml/2006/picture">
                 <pic:pic xmlns:pic="http://schemas.openxmlformats.org/drawingml/2006/picture">
                   <pic:nvPicPr>
-                    <pic:cNvPr id="1" name=""/>
+                    <pic:cNvPr id="27" name="Login.JPG"/>
                     <pic:cNvPicPr/>
                   </pic:nvPicPr>
                   <pic:blipFill>
-                    <a:blip r:embed="rId25"/>
+                    <a:blip r:embed="rId20">
+                      <a:extLst>
+                        <a:ext uri="{28A0092B-C50C-407E-A947-70E740481C1C}">
+                          <a14:useLocalDpi xmlns:a14="http://schemas.microsoft.com/office/drawing/2010/main" val="0"/>
+                        </a:ext>
+                      </a:extLst>
+                    </a:blip>
                     <a:stretch>
                       <a:fillRect/>
                     </a:stretch>
@@ -8471,7 +8647,7 @@
                   <pic:spPr>
                     <a:xfrm>
                       <a:off x="0" y="0"/>
-                      <a:ext cx="5761990" cy="3239770"/>
+                      <a:ext cx="3552825" cy="5791200"/>
                     </a:xfrm>
                     <a:prstGeom prst="rect">
                       <a:avLst/>
@@ -8490,52 +8666,16 @@
         <w:jc w:val="center"/>
       </w:pPr>
       <w:r>
-        <w:t xml:space="preserve">Hình 7: Giao diện admin quản lý </w:t>
-      </w:r>
-      <w:r>
-        <w:t>sản phẩm</w:t>
-      </w:r>
-    </w:p>
-    <w:p>
-      <w:pPr>
-        <w:pStyle w:val="Heading2"/>
-        <w:jc w:val="both"/>
-        <w:rPr>
-          <w:rFonts w:cs="Times New Roman"/>
-        </w:rPr>
-      </w:pPr>
-      <w:bookmarkStart w:id="27" w:name="_Toc42942605"/>
-      <w:r>
-        <w:rPr>
-          <w:rFonts w:cs="Times New Roman"/>
-        </w:rPr>
-        <w:t>3</w:t>
-      </w:r>
-      <w:r>
-        <w:rPr>
-          <w:rFonts w:cs="Times New Roman"/>
-        </w:rPr>
-        <w:t>.</w:t>
-      </w:r>
-      <w:r>
-        <w:rPr>
-          <w:rFonts w:cs="Times New Roman"/>
-        </w:rPr>
-        <w:t>2</w:t>
-      </w:r>
-      <w:r>
-        <w:rPr>
-          <w:rFonts w:cs="Times New Roman"/>
-        </w:rPr>
-        <w:t xml:space="preserve">. </w:t>
-      </w:r>
-      <w:r>
-        <w:rPr>
-          <w:rFonts w:cs="Times New Roman"/>
-        </w:rPr>
-        <w:t>Thiết kế giao diện hệ thống</w:t>
-      </w:r>
-      <w:bookmarkEnd w:id="27"/>
+        <w:t xml:space="preserve">Hình 9: Giao diện </w:t>
+      </w:r>
+      <w:r>
+        <w:t>màn hình đăng nhập</w:t>
+      </w:r>
+    </w:p>
+    <w:p>
+      <w:r>
+        <w:br w:type="page"/>
+      </w:r>
     </w:p>
     <w:p>
       <w:pPr>
@@ -8545,11 +8685,12 @@
           <w:rFonts w:cs="Times New Roman"/>
         </w:rPr>
       </w:pPr>
-      <w:bookmarkStart w:id="28" w:name="_Toc42942606"/>
-      <w:r>
-        <w:rPr>
-          <w:rFonts w:cs="Times New Roman"/>
-        </w:rPr>
+      <w:bookmarkStart w:id="28" w:name="_Toc42942608"/>
+      <w:r>
+        <w:rPr>
+          <w:rFonts w:cs="Times New Roman"/>
+        </w:rPr>
+        <w:lastRenderedPageBreak/>
         <w:t>3</w:t>
       </w:r>
       <w:r>
@@ -8574,63 +8715,41 @@
         <w:rPr>
           <w:rFonts w:cs="Times New Roman"/>
         </w:rPr>
-        <w:t xml:space="preserve">1 </w:t>
-      </w:r>
-      <w:r>
-        <w:rPr>
-          <w:rFonts w:cs="Times New Roman"/>
-        </w:rPr>
-        <w:t xml:space="preserve">Giao diện </w:t>
-      </w:r>
-      <w:r>
-        <w:rPr>
-          <w:rFonts w:cs="Times New Roman"/>
-        </w:rPr>
-        <w:t>trang chủ</w:t>
+        <w:t xml:space="preserve">3 Giao diện </w:t>
       </w:r>
       <w:bookmarkEnd w:id="28"/>
-    </w:p>
-    <w:p>
-      <w:pPr>
-        <w:spacing w:line="360" w:lineRule="auto"/>
-        <w:jc w:val="both"/>
-      </w:pPr>
+      <w:r>
+        <w:rPr>
+          <w:rFonts w:cs="Times New Roman"/>
+        </w:rPr>
+        <w:t>màn hình đăng bài</w:t>
+      </w:r>
+    </w:p>
+    <w:p>
       <w:r>
         <w:tab/>
-        <w:t xml:space="preserve">Đây là màn hình xuất hiện đầu tiên khi </w:t>
-      </w:r>
-      <w:r>
-        <w:t>truy cập vào trang web</w:t>
-      </w:r>
-      <w:r>
-        <w:t xml:space="preserve"> thể hiện </w:t>
-      </w:r>
-      <w:r>
-        <w:t>cho người dùng login vào trang admin</w:t>
-      </w:r>
-      <w:r>
-        <w:t xml:space="preserve"> thể </w:t>
-      </w:r>
-      <w:r>
-        <w:t>hiện các nút</w:t>
-      </w:r>
-      <w:r>
-        <w:t xml:space="preserve"> trang chủ, hỗ trợ, giới thiệu. Hiển thị được các danh mục sản phẩm và danh sách các sản phẩm của website.</w:t>
-      </w:r>
-    </w:p>
-    <w:p>
-      <w:pPr>
-        <w:spacing w:line="360" w:lineRule="auto"/>
+        <w:t>Người dùng có thể tự đăng một bài viết của chính mình thông qua giao diện như dưới. Caption hoặc tiêu đề</w:t>
+      </w:r>
+      <w:r>
+        <w:t>, có thể đăng nội dung và hình ảnh để chia sẻ lên trang feed của mọi người</w:t>
+      </w:r>
+      <w:r>
+        <w:t>.</w:t>
+      </w:r>
+    </w:p>
+    <w:p>
+      <w:pPr>
+        <w:jc w:val="center"/>
       </w:pPr>
       <w:r>
         <w:rPr>
           <w:noProof/>
         </w:rPr>
         <w:drawing>
-          <wp:inline distT="0" distB="0" distL="0" distR="0" wp14:anchorId="56BF6956" wp14:editId="634BBFC4">
-            <wp:extent cx="5761990" cy="3239770"/>
+          <wp:inline distT="0" distB="0" distL="0" distR="0" wp14:anchorId="0362C376" wp14:editId="06711F4F">
+            <wp:extent cx="3562350" cy="5829300"/>
             <wp:effectExtent l="0" t="0" r="0" b="0"/>
-            <wp:docPr id="2" name="Picture 2"/>
+            <wp:docPr id="28" name="Picture 28"/>
             <wp:cNvGraphicFramePr>
               <a:graphicFrameLocks xmlns:a="http://schemas.openxmlformats.org/drawingml/2006/main" noChangeAspect="1"/>
             </wp:cNvGraphicFramePr>
@@ -8638,11 +8757,17 @@
               <a:graphicData uri="http://schemas.openxmlformats.org/drawingml/2006/picture">
                 <pic:pic xmlns:pic="http://schemas.openxmlformats.org/drawingml/2006/picture">
                   <pic:nvPicPr>
-                    <pic:cNvPr id="1" name=""/>
+                    <pic:cNvPr id="28" name="Post.JPG"/>
                     <pic:cNvPicPr/>
                   </pic:nvPicPr>
                   <pic:blipFill>
-                    <a:blip r:embed="rId19"/>
+                    <a:blip r:embed="rId21">
+                      <a:extLst>
+                        <a:ext uri="{28A0092B-C50C-407E-A947-70E740481C1C}">
+                          <a14:useLocalDpi xmlns:a14="http://schemas.microsoft.com/office/drawing/2010/main" val="0"/>
+                        </a:ext>
+                      </a:extLst>
+                    </a:blip>
                     <a:stretch>
                       <a:fillRect/>
                     </a:stretch>
@@ -8650,7 +8775,7 @@
                   <pic:spPr>
                     <a:xfrm>
                       <a:off x="0" y="0"/>
-                      <a:ext cx="5761990" cy="3239770"/>
+                      <a:ext cx="3562350" cy="5829300"/>
                     </a:xfrm>
                     <a:prstGeom prst="rect">
                       <a:avLst/>
@@ -8669,7 +8794,15 @@
         <w:jc w:val="center"/>
       </w:pPr>
       <w:r>
-        <w:t>Hình 8: Giao diện trang chủ</w:t>
+        <w:t xml:space="preserve">Hình 10: Giao diện </w:t>
+      </w:r>
+      <w:r>
+        <w:t>màn hình đăng bài</w:t>
+      </w:r>
+    </w:p>
+    <w:p>
+      <w:r>
+        <w:br w:type="page"/>
       </w:r>
     </w:p>
     <w:p>
@@ -8680,7 +8813,7 @@
           <w:rFonts w:cs="Times New Roman"/>
         </w:rPr>
       </w:pPr>
-      <w:bookmarkStart w:id="29" w:name="_Toc42942607"/>
+      <w:bookmarkStart w:id="29" w:name="_Toc42942609"/>
       <w:r>
         <w:rPr>
           <w:rFonts w:cs="Times New Roman"/>
@@ -8710,7 +8843,13 @@
         <w:rPr>
           <w:rFonts w:cs="Times New Roman"/>
         </w:rPr>
-        <w:t xml:space="preserve">2 </w:t>
+        <w:t>4</w:t>
+      </w:r>
+      <w:r>
+        <w:rPr>
+          <w:rFonts w:cs="Times New Roman"/>
+        </w:rPr>
+        <w:t xml:space="preserve"> </w:t>
       </w:r>
       <w:r>
         <w:rPr>
@@ -8718,42 +8857,37 @@
         </w:rPr>
         <w:t xml:space="preserve">Giao diện </w:t>
       </w:r>
-      <w:r>
-        <w:rPr>
-          <w:rFonts w:cs="Times New Roman"/>
-        </w:rPr>
-        <w:t xml:space="preserve">trang </w:t>
-      </w:r>
-      <w:r>
-        <w:rPr>
-          <w:rFonts w:cs="Times New Roman"/>
-        </w:rPr>
-        <w:t>danh sách sản phẩm theo danh mục</w:t>
-      </w:r>
       <w:bookmarkEnd w:id="29"/>
+      <w:r>
+        <w:rPr>
+          <w:rFonts w:cs="Times New Roman"/>
+        </w:rPr>
+        <w:t>màn hình trang thông tin cá nhân</w:t>
+      </w:r>
+    </w:p>
+    <w:p>
+      <w:r>
+        <w:tab/>
+        <w:t>Đây là màn hình hiển thị tất cả các thông tin cá nhân của người dùng khi sử dụng ứng dụng như: tên, hình ảnh đại diện, số lượng bài đăng, người theo dõi, đang theo dõi</w:t>
+      </w:r>
+      <w:r>
+        <w:t>,…</w:t>
+      </w:r>
     </w:p>
     <w:p>
       <w:pPr>
         <w:spacing w:line="360" w:lineRule="auto"/>
-      </w:pPr>
-      <w:r>
-        <w:tab/>
-        <w:t xml:space="preserve">Hiển thị đươc các </w:t>
-      </w:r>
-      <w:r>
-        <w:t>sản phẩm theo từng danh mục.</w:t>
-      </w:r>
-    </w:p>
-    <w:p>
+        <w:jc w:val="center"/>
+      </w:pPr>
       <w:r>
         <w:rPr>
           <w:noProof/>
         </w:rPr>
         <w:drawing>
-          <wp:inline distT="0" distB="0" distL="0" distR="0" wp14:anchorId="0D87CBBD" wp14:editId="62B9F3BE">
-            <wp:extent cx="5761990" cy="3239770"/>
-            <wp:effectExtent l="0" t="0" r="0" b="0"/>
-            <wp:docPr id="4" name="Picture 4"/>
+          <wp:inline distT="0" distB="0" distL="0" distR="0" wp14:anchorId="66EECCA6" wp14:editId="158C8C98">
+            <wp:extent cx="3571875" cy="5829300"/>
+            <wp:effectExtent l="0" t="0" r="9525" b="0"/>
+            <wp:docPr id="29" name="Picture 29"/>
             <wp:cNvGraphicFramePr>
               <a:graphicFrameLocks xmlns:a="http://schemas.openxmlformats.org/drawingml/2006/main" noChangeAspect="1"/>
             </wp:cNvGraphicFramePr>
@@ -8761,11 +8895,17 @@
               <a:graphicData uri="http://schemas.openxmlformats.org/drawingml/2006/picture">
                 <pic:pic xmlns:pic="http://schemas.openxmlformats.org/drawingml/2006/picture">
                   <pic:nvPicPr>
-                    <pic:cNvPr id="1" name=""/>
+                    <pic:cNvPr id="29" name="profile.JPG"/>
                     <pic:cNvPicPr/>
                   </pic:nvPicPr>
                   <pic:blipFill>
-                    <a:blip r:embed="rId26"/>
+                    <a:blip r:embed="rId22">
+                      <a:extLst>
+                        <a:ext uri="{28A0092B-C50C-407E-A947-70E740481C1C}">
+                          <a14:useLocalDpi xmlns:a14="http://schemas.microsoft.com/office/drawing/2010/main" val="0"/>
+                        </a:ext>
+                      </a:extLst>
+                    </a:blip>
                     <a:stretch>
                       <a:fillRect/>
                     </a:stretch>
@@ -8773,7 +8913,7 @@
                   <pic:spPr>
                     <a:xfrm>
                       <a:off x="0" y="0"/>
-                      <a:ext cx="5761990" cy="3239770"/>
+                      <a:ext cx="3571875" cy="5829300"/>
                     </a:xfrm>
                     <a:prstGeom prst="rect">
                       <a:avLst/>
@@ -8792,7 +8932,7 @@
         <w:jc w:val="center"/>
       </w:pPr>
       <w:r>
-        <w:t>Hình 9: Giao diện trang danh mục</w:t>
+        <w:t>Hình 11: Giao diện trang Chi tiết sản phẩm</w:t>
       </w:r>
     </w:p>
     <w:p>
@@ -8803,7 +8943,7 @@
           <w:rFonts w:cs="Times New Roman"/>
         </w:rPr>
       </w:pPr>
-      <w:bookmarkStart w:id="30" w:name="_Toc42942608"/>
+      <w:bookmarkStart w:id="30" w:name="_Toc42942610"/>
       <w:r>
         <w:rPr>
           <w:rFonts w:cs="Times New Roman"/>
@@ -8832,20 +8972,46 @@
         <w:rPr>
           <w:rFonts w:cs="Times New Roman"/>
         </w:rPr>
-        <w:t>3 Giao diện trang hỗ trợ</w:t>
+        <w:t xml:space="preserve">5 Giao diện </w:t>
       </w:r>
       <w:bookmarkEnd w:id="30"/>
-    </w:p>
-    <w:p>
+      <w:r>
+        <w:rPr>
+          <w:rFonts w:cs="Times New Roman"/>
+        </w:rPr>
+        <w:t>màn hình đăng k</w:t>
+      </w:r>
+      <w:r>
+        <w:rPr>
+          <w:rFonts w:cs="Times New Roman"/>
+        </w:rPr>
+        <w:t>ý</w:t>
+      </w:r>
+    </w:p>
+    <w:p>
+      <w:r>
+        <w:tab/>
+        <w:t>Người dùng nếu chưa có tài khoản của ứng dụng thì có thể tạo cho mình một tài khoản một cách đơn giản và dễ dàng bằng cách điền vào các thông tin bên dưới như: hình đại diện, họ tên, mật khẩu</w:t>
+      </w:r>
+      <w:r>
+        <w:t>.</w:t>
+      </w:r>
+    </w:p>
+    <w:p>
+      <w:pPr>
+        <w:spacing w:line="360" w:lineRule="auto"/>
+        <w:jc w:val="center"/>
+      </w:pPr>
       <w:r>
         <w:rPr>
           <w:noProof/>
         </w:rPr>
+        <w:lastRenderedPageBreak/>
         <w:drawing>
-          <wp:inline distT="0" distB="0" distL="0" distR="0" wp14:anchorId="7AB32EDE" wp14:editId="6F30C3E3">
-            <wp:extent cx="5761990" cy="3239770"/>
-            <wp:effectExtent l="0" t="0" r="0" b="0"/>
-            <wp:docPr id="5" name="Picture 5"/>
+          <wp:inline distT="0" distB="0" distL="0" distR="0" wp14:anchorId="4C0B601F" wp14:editId="5744A480">
+            <wp:extent cx="3562350" cy="5819775"/>
+            <wp:effectExtent l="0" t="0" r="0" b="9525"/>
+            <wp:docPr id="30" name="Picture 30"/>
             <wp:cNvGraphicFramePr>
               <a:graphicFrameLocks xmlns:a="http://schemas.openxmlformats.org/drawingml/2006/main" noChangeAspect="1"/>
             </wp:cNvGraphicFramePr>
@@ -8853,11 +9019,17 @@
               <a:graphicData uri="http://schemas.openxmlformats.org/drawingml/2006/picture">
                 <pic:pic xmlns:pic="http://schemas.openxmlformats.org/drawingml/2006/picture">
                   <pic:nvPicPr>
-                    <pic:cNvPr id="1" name=""/>
+                    <pic:cNvPr id="30" name="Register.JPG"/>
                     <pic:cNvPicPr/>
                   </pic:nvPicPr>
                   <pic:blipFill>
-                    <a:blip r:embed="rId27"/>
+                    <a:blip r:embed="rId23">
+                      <a:extLst>
+                        <a:ext uri="{28A0092B-C50C-407E-A947-70E740481C1C}">
+                          <a14:useLocalDpi xmlns:a14="http://schemas.microsoft.com/office/drawing/2010/main" val="0"/>
+                        </a:ext>
+                      </a:extLst>
+                    </a:blip>
                     <a:stretch>
                       <a:fillRect/>
                     </a:stretch>
@@ -8865,7 +9037,7 @@
                   <pic:spPr>
                     <a:xfrm>
                       <a:off x="0" y="0"/>
-                      <a:ext cx="5761990" cy="3239770"/>
+                      <a:ext cx="3562350" cy="5819775"/>
                     </a:xfrm>
                     <a:prstGeom prst="rect">
                       <a:avLst/>
@@ -8880,12 +9052,45 @@
     </w:p>
     <w:p>
       <w:pPr>
-        <w:spacing w:line="360" w:lineRule="auto"/>
-        <w:jc w:val="center"/>
-      </w:pPr>
-      <w:r>
-        <w:t>Hình 10: Giao diện trang hỗ trợ</w:t>
-      </w:r>
+        <w:pStyle w:val="Heading2"/>
+        <w:jc w:val="both"/>
+        <w:rPr>
+          <w:rFonts w:cs="Times New Roman"/>
+        </w:rPr>
+      </w:pPr>
+      <w:bookmarkStart w:id="31" w:name="_Toc455504749"/>
+      <w:bookmarkStart w:id="32" w:name="_Toc42942617"/>
+      <w:r>
+        <w:rPr>
+          <w:rFonts w:cs="Times New Roman"/>
+        </w:rPr>
+        <w:t>3</w:t>
+      </w:r>
+      <w:r>
+        <w:rPr>
+          <w:rFonts w:cs="Times New Roman"/>
+        </w:rPr>
+        <w:t>.</w:t>
+      </w:r>
+      <w:r>
+        <w:rPr>
+          <w:rFonts w:cs="Times New Roman"/>
+        </w:rPr>
+        <w:t>3</w:t>
+      </w:r>
+      <w:r>
+        <w:rPr>
+          <w:rFonts w:cs="Times New Roman"/>
+        </w:rPr>
+        <w:t xml:space="preserve">. </w:t>
+      </w:r>
+      <w:r>
+        <w:rPr>
+          <w:rFonts w:cs="Times New Roman"/>
+        </w:rPr>
+        <w:t>Sơ đồ thực thể kết hợp</w:t>
+      </w:r>
+      <w:bookmarkEnd w:id="32"/>
     </w:p>
     <w:p>
       <w:pPr>
@@ -8895,12 +9100,11 @@
           <w:rFonts w:cs="Times New Roman"/>
         </w:rPr>
       </w:pPr>
-      <w:bookmarkStart w:id="31" w:name="_Toc42942609"/>
-      <w:r>
-        <w:rPr>
-          <w:rFonts w:cs="Times New Roman"/>
-        </w:rPr>
-        <w:lastRenderedPageBreak/>
+      <w:bookmarkStart w:id="33" w:name="_Toc42942618"/>
+      <w:r>
+        <w:rPr>
+          <w:rFonts w:cs="Times New Roman"/>
+        </w:rPr>
         <w:t>3</w:t>
       </w:r>
       <w:r>
@@ -8913,7 +9117,7 @@
         <w:rPr>
           <w:rFonts w:cs="Times New Roman"/>
         </w:rPr>
-        <w:t>2</w:t>
+        <w:t>3</w:t>
       </w:r>
       <w:r>
         <w:rPr>
@@ -8925,872 +9129,15 @@
         <w:rPr>
           <w:rFonts w:cs="Times New Roman"/>
         </w:rPr>
-        <w:t>4</w:t>
-      </w:r>
-      <w:r>
-        <w:rPr>
-          <w:rFonts w:cs="Times New Roman"/>
-        </w:rPr>
-        <w:t xml:space="preserve"> </w:t>
-      </w:r>
-      <w:r>
-        <w:rPr>
-          <w:rFonts w:cs="Times New Roman"/>
-        </w:rPr>
-        <w:t>Giao diện trang chi tiết sản phẩm</w:t>
-      </w:r>
-      <w:bookmarkEnd w:id="31"/>
-    </w:p>
-    <w:p>
-      <w:pPr>
-        <w:spacing w:line="360" w:lineRule="auto"/>
-        <w:jc w:val="center"/>
-      </w:pPr>
-      <w:r>
-        <w:rPr>
-          <w:noProof/>
-        </w:rPr>
-        <w:drawing>
-          <wp:inline distT="0" distB="0" distL="0" distR="0" wp14:anchorId="176B0DCF" wp14:editId="3475065C">
-            <wp:extent cx="5761990" cy="3239770"/>
-            <wp:effectExtent l="0" t="0" r="0" b="0"/>
-            <wp:docPr id="6" name="Picture 6"/>
-            <wp:cNvGraphicFramePr>
-              <a:graphicFrameLocks xmlns:a="http://schemas.openxmlformats.org/drawingml/2006/main" noChangeAspect="1"/>
-            </wp:cNvGraphicFramePr>
-            <a:graphic xmlns:a="http://schemas.openxmlformats.org/drawingml/2006/main">
-              <a:graphicData uri="http://schemas.openxmlformats.org/drawingml/2006/picture">
-                <pic:pic xmlns:pic="http://schemas.openxmlformats.org/drawingml/2006/picture">
-                  <pic:nvPicPr>
-                    <pic:cNvPr id="1" name=""/>
-                    <pic:cNvPicPr/>
-                  </pic:nvPicPr>
-                  <pic:blipFill>
-                    <a:blip r:embed="rId28"/>
-                    <a:stretch>
-                      <a:fillRect/>
-                    </a:stretch>
-                  </pic:blipFill>
-                  <pic:spPr>
-                    <a:xfrm>
-                      <a:off x="0" y="0"/>
-                      <a:ext cx="5761990" cy="3239770"/>
-                    </a:xfrm>
-                    <a:prstGeom prst="rect">
-                      <a:avLst/>
-                    </a:prstGeom>
-                  </pic:spPr>
-                </pic:pic>
-              </a:graphicData>
-            </a:graphic>
-          </wp:inline>
-        </w:drawing>
-      </w:r>
-    </w:p>
-    <w:p>
-      <w:pPr>
-        <w:spacing w:line="360" w:lineRule="auto"/>
-        <w:jc w:val="center"/>
-      </w:pPr>
-      <w:r>
-        <w:t>Hình 11: Giao diện trang Chi tiết sản phẩm</w:t>
-      </w:r>
-    </w:p>
-    <w:p>
-      <w:pPr>
-        <w:pStyle w:val="Heading3"/>
-        <w:ind w:firstLine="720"/>
-        <w:rPr>
-          <w:rFonts w:cs="Times New Roman"/>
-        </w:rPr>
-      </w:pPr>
-      <w:bookmarkStart w:id="32" w:name="_Toc42942610"/>
-      <w:r>
-        <w:rPr>
-          <w:rFonts w:cs="Times New Roman"/>
-        </w:rPr>
-        <w:t>3</w:t>
-      </w:r>
-      <w:r>
-        <w:rPr>
-          <w:rFonts w:cs="Times New Roman"/>
-        </w:rPr>
-        <w:t>.</w:t>
-      </w:r>
-      <w:r>
-        <w:rPr>
-          <w:rFonts w:cs="Times New Roman"/>
-        </w:rPr>
-        <w:t>2</w:t>
-      </w:r>
-      <w:r>
-        <w:rPr>
-          <w:rFonts w:cs="Times New Roman"/>
-        </w:rPr>
-        <w:t>.</w:t>
-      </w:r>
-      <w:r>
-        <w:rPr>
-          <w:rFonts w:cs="Times New Roman"/>
-        </w:rPr>
-        <w:t xml:space="preserve">5 Giao diện trang </w:t>
-      </w:r>
-      <w:r>
-        <w:rPr>
-          <w:rFonts w:cs="Times New Roman"/>
-        </w:rPr>
-        <w:t>chính admin</w:t>
-      </w:r>
-      <w:bookmarkEnd w:id="32"/>
-    </w:p>
-    <w:p>
-      <w:pPr>
-        <w:spacing w:line="360" w:lineRule="auto"/>
-      </w:pPr>
-      <w:r>
-        <w:rPr>
-          <w:noProof/>
-        </w:rPr>
-        <w:drawing>
-          <wp:inline distT="0" distB="0" distL="0" distR="0" wp14:anchorId="18E5CB4A" wp14:editId="562DC008">
-            <wp:extent cx="5761990" cy="1633220"/>
-            <wp:effectExtent l="0" t="0" r="0" b="5080"/>
-            <wp:docPr id="10" name="Picture 10"/>
-            <wp:cNvGraphicFramePr>
-              <a:graphicFrameLocks xmlns:a="http://schemas.openxmlformats.org/drawingml/2006/main" noChangeAspect="1"/>
-            </wp:cNvGraphicFramePr>
-            <a:graphic xmlns:a="http://schemas.openxmlformats.org/drawingml/2006/main">
-              <a:graphicData uri="http://schemas.openxmlformats.org/drawingml/2006/picture">
-                <pic:pic xmlns:pic="http://schemas.openxmlformats.org/drawingml/2006/picture">
-                  <pic:nvPicPr>
-                    <pic:cNvPr id="1" name=""/>
-                    <pic:cNvPicPr/>
-                  </pic:nvPicPr>
-                  <pic:blipFill>
-                    <a:blip r:embed="rId29"/>
-                    <a:stretch>
-                      <a:fillRect/>
-                    </a:stretch>
-                  </pic:blipFill>
-                  <pic:spPr>
-                    <a:xfrm>
-                      <a:off x="0" y="0"/>
-                      <a:ext cx="5761990" cy="1633220"/>
-                    </a:xfrm>
-                    <a:prstGeom prst="rect">
-                      <a:avLst/>
-                    </a:prstGeom>
-                  </pic:spPr>
-                </pic:pic>
-              </a:graphicData>
-            </a:graphic>
-          </wp:inline>
-        </w:drawing>
-      </w:r>
-    </w:p>
-    <w:p>
-      <w:pPr>
-        <w:spacing w:line="360" w:lineRule="auto"/>
-        <w:ind w:firstLine="720"/>
-      </w:pPr>
-      <w:r>
-        <w:t>Màn hình</w:t>
-      </w:r>
-      <w:r>
-        <w:t xml:space="preserve"> giúp admin có thể quản lý được các thông tin trên website gồm: quản lý người dùng và quản lý sản phẩm.</w:t>
-      </w:r>
-    </w:p>
-    <w:p>
-      <w:pPr>
-        <w:pStyle w:val="Heading3"/>
-        <w:ind w:firstLine="720"/>
-        <w:rPr>
-          <w:rFonts w:cs="Times New Roman"/>
-        </w:rPr>
-      </w:pPr>
-      <w:bookmarkStart w:id="33" w:name="_Toc42942611"/>
-      <w:r>
-        <w:rPr>
-          <w:rFonts w:cs="Times New Roman"/>
-        </w:rPr>
-        <w:lastRenderedPageBreak/>
-        <w:t>3</w:t>
-      </w:r>
-      <w:r>
-        <w:rPr>
-          <w:rFonts w:cs="Times New Roman"/>
-        </w:rPr>
-        <w:t>.</w:t>
-      </w:r>
-      <w:r>
-        <w:rPr>
-          <w:rFonts w:cs="Times New Roman"/>
-        </w:rPr>
-        <w:t>2</w:t>
-      </w:r>
-      <w:r>
-        <w:rPr>
-          <w:rFonts w:cs="Times New Roman"/>
-        </w:rPr>
-        <w:t>.</w:t>
-      </w:r>
-      <w:r>
-        <w:rPr>
-          <w:rFonts w:cs="Times New Roman"/>
-        </w:rPr>
-        <w:t xml:space="preserve">6 Giao diện </w:t>
-      </w:r>
-      <w:r>
-        <w:rPr>
-          <w:rFonts w:cs="Times New Roman"/>
-        </w:rPr>
-        <w:t>admin quản lý users</w:t>
+        <w:t xml:space="preserve">1 </w:t>
+      </w:r>
+      <w:r>
+        <w:rPr>
+          <w:rFonts w:cs="Times New Roman"/>
+        </w:rPr>
+        <w:t>Bảng commet</w:t>
       </w:r>
       <w:bookmarkEnd w:id="33"/>
-    </w:p>
-    <w:p>
-      <w:pPr>
-        <w:spacing w:line="360" w:lineRule="auto"/>
-      </w:pPr>
-      <w:r>
-        <w:tab/>
-        <w:t>Dùng để tạo bài đăng, quản lý bài đăng, quản lý người dùng, quản lý loại sản phẩm.</w:t>
-      </w:r>
-      <w:r>
-        <w:rPr>
-          <w:noProof/>
-        </w:rPr>
-        <w:drawing>
-          <wp:inline distT="0" distB="0" distL="0" distR="0" wp14:anchorId="396E282E" wp14:editId="44403842">
-            <wp:extent cx="5761990" cy="1973580"/>
-            <wp:effectExtent l="0" t="0" r="0" b="7620"/>
-            <wp:docPr id="12" name="Picture 12"/>
-            <wp:cNvGraphicFramePr>
-              <a:graphicFrameLocks xmlns:a="http://schemas.openxmlformats.org/drawingml/2006/main" noChangeAspect="1"/>
-            </wp:cNvGraphicFramePr>
-            <a:graphic xmlns:a="http://schemas.openxmlformats.org/drawingml/2006/main">
-              <a:graphicData uri="http://schemas.openxmlformats.org/drawingml/2006/picture">
-                <pic:pic xmlns:pic="http://schemas.openxmlformats.org/drawingml/2006/picture">
-                  <pic:nvPicPr>
-                    <pic:cNvPr id="1" name=""/>
-                    <pic:cNvPicPr/>
-                  </pic:nvPicPr>
-                  <pic:blipFill>
-                    <a:blip r:embed="rId30"/>
-                    <a:stretch>
-                      <a:fillRect/>
-                    </a:stretch>
-                  </pic:blipFill>
-                  <pic:spPr>
-                    <a:xfrm>
-                      <a:off x="0" y="0"/>
-                      <a:ext cx="5761990" cy="1973580"/>
-                    </a:xfrm>
-                    <a:prstGeom prst="rect">
-                      <a:avLst/>
-                    </a:prstGeom>
-                  </pic:spPr>
-                </pic:pic>
-              </a:graphicData>
-            </a:graphic>
-          </wp:inline>
-        </w:drawing>
-      </w:r>
-    </w:p>
-    <w:p>
-      <w:pPr>
-        <w:pStyle w:val="Heading3"/>
-        <w:ind w:firstLine="720"/>
-        <w:rPr>
-          <w:rFonts w:cs="Times New Roman"/>
-        </w:rPr>
-      </w:pPr>
-      <w:bookmarkStart w:id="34" w:name="_Toc42942612"/>
-      <w:r>
-        <w:rPr>
-          <w:rFonts w:cs="Times New Roman"/>
-        </w:rPr>
-        <w:t>3</w:t>
-      </w:r>
-      <w:r>
-        <w:rPr>
-          <w:rFonts w:cs="Times New Roman"/>
-        </w:rPr>
-        <w:t>.</w:t>
-      </w:r>
-      <w:r>
-        <w:rPr>
-          <w:rFonts w:cs="Times New Roman"/>
-        </w:rPr>
-        <w:t>2</w:t>
-      </w:r>
-      <w:r>
-        <w:rPr>
-          <w:rFonts w:cs="Times New Roman"/>
-        </w:rPr>
-        <w:t>.</w:t>
-      </w:r>
-      <w:r>
-        <w:rPr>
-          <w:rFonts w:cs="Times New Roman"/>
-        </w:rPr>
-        <w:t>7</w:t>
-      </w:r>
-      <w:r>
-        <w:rPr>
-          <w:rFonts w:cs="Times New Roman"/>
-        </w:rPr>
-        <w:t xml:space="preserve"> Giao diện </w:t>
-      </w:r>
-      <w:r>
-        <w:rPr>
-          <w:rFonts w:cs="Times New Roman"/>
-        </w:rPr>
-        <w:t>chức năng đăng bài</w:t>
-      </w:r>
-      <w:bookmarkEnd w:id="34"/>
-    </w:p>
-    <w:p>
-      <w:pPr>
-        <w:spacing w:line="360" w:lineRule="auto"/>
-      </w:pPr>
-      <w:r>
-        <w:tab/>
-        <w:t>Dùng để đăng bài gồm các thông tin như: Tilte, hình ảnh, body, public</w:t>
-      </w:r>
-    </w:p>
-    <w:p>
-      <w:r>
-        <w:rPr>
-          <w:noProof/>
-        </w:rPr>
-        <w:drawing>
-          <wp:inline distT="0" distB="0" distL="0" distR="0" wp14:anchorId="0C7EB31D" wp14:editId="0073A852">
-            <wp:extent cx="5761990" cy="2639695"/>
-            <wp:effectExtent l="0" t="0" r="0" b="8255"/>
-            <wp:docPr id="13" name="Picture 13"/>
-            <wp:cNvGraphicFramePr>
-              <a:graphicFrameLocks xmlns:a="http://schemas.openxmlformats.org/drawingml/2006/main" noChangeAspect="1"/>
-            </wp:cNvGraphicFramePr>
-            <a:graphic xmlns:a="http://schemas.openxmlformats.org/drawingml/2006/main">
-              <a:graphicData uri="http://schemas.openxmlformats.org/drawingml/2006/picture">
-                <pic:pic xmlns:pic="http://schemas.openxmlformats.org/drawingml/2006/picture">
-                  <pic:nvPicPr>
-                    <pic:cNvPr id="1" name=""/>
-                    <pic:cNvPicPr/>
-                  </pic:nvPicPr>
-                  <pic:blipFill>
-                    <a:blip r:embed="rId31"/>
-                    <a:stretch>
-                      <a:fillRect/>
-                    </a:stretch>
-                  </pic:blipFill>
-                  <pic:spPr>
-                    <a:xfrm>
-                      <a:off x="0" y="0"/>
-                      <a:ext cx="5761990" cy="2639695"/>
-                    </a:xfrm>
-                    <a:prstGeom prst="rect">
-                      <a:avLst/>
-                    </a:prstGeom>
-                  </pic:spPr>
-                </pic:pic>
-              </a:graphicData>
-            </a:graphic>
-          </wp:inline>
-        </w:drawing>
-      </w:r>
-    </w:p>
-    <w:p>
-      <w:pPr>
-        <w:pStyle w:val="Heading3"/>
-        <w:ind w:firstLine="720"/>
-        <w:rPr>
-          <w:rFonts w:cs="Times New Roman"/>
-        </w:rPr>
-      </w:pPr>
-      <w:bookmarkStart w:id="35" w:name="_Toc42942613"/>
-      <w:r>
-        <w:rPr>
-          <w:rFonts w:cs="Times New Roman"/>
-        </w:rPr>
-        <w:t>3</w:t>
-      </w:r>
-      <w:r>
-        <w:rPr>
-          <w:rFonts w:cs="Times New Roman"/>
-        </w:rPr>
-        <w:t>.</w:t>
-      </w:r>
-      <w:r>
-        <w:rPr>
-          <w:rFonts w:cs="Times New Roman"/>
-        </w:rPr>
-        <w:t>2</w:t>
-      </w:r>
-      <w:r>
-        <w:rPr>
-          <w:rFonts w:cs="Times New Roman"/>
-        </w:rPr>
-        <w:t>.</w:t>
-      </w:r>
-      <w:r>
-        <w:rPr>
-          <w:rFonts w:cs="Times New Roman"/>
-        </w:rPr>
-        <w:t>8</w:t>
-      </w:r>
-      <w:r>
-        <w:rPr>
-          <w:rFonts w:cs="Times New Roman"/>
-        </w:rPr>
-        <w:t xml:space="preserve"> Giao diện chức năng đăng bài</w:t>
-      </w:r>
-      <w:bookmarkEnd w:id="35"/>
-    </w:p>
-    <w:p>
-      <w:pPr>
-        <w:ind w:firstLine="720"/>
-      </w:pPr>
-      <w:r>
-        <w:t>Dùng để quản lý các bài đã đăng</w:t>
-      </w:r>
-      <w:r>
-        <w:rPr>
-          <w:noProof/>
-        </w:rPr>
-        <w:drawing>
-          <wp:inline distT="0" distB="0" distL="0" distR="0" wp14:anchorId="399868E3" wp14:editId="0AE55F80">
-            <wp:extent cx="5760243" cy="2208362"/>
-            <wp:effectExtent l="0" t="0" r="0" b="1905"/>
-            <wp:docPr id="16" name="Picture 16"/>
-            <wp:cNvGraphicFramePr>
-              <a:graphicFrameLocks xmlns:a="http://schemas.openxmlformats.org/drawingml/2006/main" noChangeAspect="1"/>
-            </wp:cNvGraphicFramePr>
-            <a:graphic xmlns:a="http://schemas.openxmlformats.org/drawingml/2006/main">
-              <a:graphicData uri="http://schemas.openxmlformats.org/drawingml/2006/picture">
-                <pic:pic xmlns:pic="http://schemas.openxmlformats.org/drawingml/2006/picture">
-                  <pic:nvPicPr>
-                    <pic:cNvPr id="1" name=""/>
-                    <pic:cNvPicPr/>
-                  </pic:nvPicPr>
-                  <pic:blipFill>
-                    <a:blip r:embed="rId32"/>
-                    <a:stretch>
-                      <a:fillRect/>
-                    </a:stretch>
-                  </pic:blipFill>
-                  <pic:spPr>
-                    <a:xfrm>
-                      <a:off x="0" y="0"/>
-                      <a:ext cx="5772427" cy="2213033"/>
-                    </a:xfrm>
-                    <a:prstGeom prst="rect">
-                      <a:avLst/>
-                    </a:prstGeom>
-                  </pic:spPr>
-                </pic:pic>
-              </a:graphicData>
-            </a:graphic>
-          </wp:inline>
-        </w:drawing>
-      </w:r>
-    </w:p>
-    <w:p>
-      <w:pPr>
-        <w:pStyle w:val="Heading3"/>
-        <w:ind w:firstLine="720"/>
-        <w:rPr>
-          <w:rFonts w:cs="Times New Roman"/>
-        </w:rPr>
-      </w:pPr>
-      <w:bookmarkStart w:id="36" w:name="_Toc42942614"/>
-      <w:r>
-        <w:rPr>
-          <w:rFonts w:cs="Times New Roman"/>
-        </w:rPr>
-        <w:lastRenderedPageBreak/>
-        <w:t>3</w:t>
-      </w:r>
-      <w:r>
-        <w:rPr>
-          <w:rFonts w:cs="Times New Roman"/>
-        </w:rPr>
-        <w:t>.</w:t>
-      </w:r>
-      <w:r>
-        <w:rPr>
-          <w:rFonts w:cs="Times New Roman"/>
-        </w:rPr>
-        <w:t>2</w:t>
-      </w:r>
-      <w:r>
-        <w:rPr>
-          <w:rFonts w:cs="Times New Roman"/>
-        </w:rPr>
-        <w:t>.</w:t>
-      </w:r>
-      <w:r>
-        <w:rPr>
-          <w:rFonts w:cs="Times New Roman"/>
-        </w:rPr>
-        <w:t>9</w:t>
-      </w:r>
-      <w:r>
-        <w:rPr>
-          <w:rFonts w:cs="Times New Roman"/>
-        </w:rPr>
-        <w:t xml:space="preserve"> Giao diện thêm sửa người dùng</w:t>
-      </w:r>
-      <w:bookmarkEnd w:id="36"/>
-    </w:p>
-    <w:p>
-      <w:pPr>
-        <w:spacing w:line="360" w:lineRule="auto"/>
-      </w:pPr>
-      <w:r>
-        <w:tab/>
-        <w:t>Thêm thông tin người đăng gồm: username, email, password</w:t>
-      </w:r>
-      <w:r>
-        <w:t>,..</w:t>
-      </w:r>
-    </w:p>
-    <w:p>
-      <w:pPr>
-        <w:ind w:firstLine="720"/>
-      </w:pPr>
-      <w:r>
-        <w:rPr>
-          <w:noProof/>
-        </w:rPr>
-        <w:drawing>
-          <wp:inline distT="0" distB="0" distL="0" distR="0" wp14:anchorId="416473B7" wp14:editId="30B68DC7">
-            <wp:extent cx="5761990" cy="1926590"/>
-            <wp:effectExtent l="0" t="0" r="0" b="0"/>
-            <wp:docPr id="21" name="Picture 21"/>
-            <wp:cNvGraphicFramePr>
-              <a:graphicFrameLocks xmlns:a="http://schemas.openxmlformats.org/drawingml/2006/main" noChangeAspect="1"/>
-            </wp:cNvGraphicFramePr>
-            <a:graphic xmlns:a="http://schemas.openxmlformats.org/drawingml/2006/main">
-              <a:graphicData uri="http://schemas.openxmlformats.org/drawingml/2006/picture">
-                <pic:pic xmlns:pic="http://schemas.openxmlformats.org/drawingml/2006/picture">
-                  <pic:nvPicPr>
-                    <pic:cNvPr id="1" name=""/>
-                    <pic:cNvPicPr/>
-                  </pic:nvPicPr>
-                  <pic:blipFill>
-                    <a:blip r:embed="rId33"/>
-                    <a:stretch>
-                      <a:fillRect/>
-                    </a:stretch>
-                  </pic:blipFill>
-                  <pic:spPr>
-                    <a:xfrm>
-                      <a:off x="0" y="0"/>
-                      <a:ext cx="5761990" cy="1926590"/>
-                    </a:xfrm>
-                    <a:prstGeom prst="rect">
-                      <a:avLst/>
-                    </a:prstGeom>
-                  </pic:spPr>
-                </pic:pic>
-              </a:graphicData>
-            </a:graphic>
-          </wp:inline>
-        </w:drawing>
-      </w:r>
-    </w:p>
-    <w:p>
-      <w:pPr>
-        <w:pStyle w:val="Heading3"/>
-        <w:ind w:firstLine="720"/>
-        <w:rPr>
-          <w:rFonts w:cs="Times New Roman"/>
-        </w:rPr>
-      </w:pPr>
-      <w:bookmarkStart w:id="37" w:name="_Toc42942615"/>
-      <w:r>
-        <w:rPr>
-          <w:rFonts w:cs="Times New Roman"/>
-        </w:rPr>
-        <w:t>3</w:t>
-      </w:r>
-      <w:r>
-        <w:rPr>
-          <w:rFonts w:cs="Times New Roman"/>
-        </w:rPr>
-        <w:t>.</w:t>
-      </w:r>
-      <w:r>
-        <w:rPr>
-          <w:rFonts w:cs="Times New Roman"/>
-        </w:rPr>
-        <w:t>2</w:t>
-      </w:r>
-      <w:r>
-        <w:rPr>
-          <w:rFonts w:cs="Times New Roman"/>
-        </w:rPr>
-        <w:t>.</w:t>
-      </w:r>
-      <w:r>
-        <w:rPr>
-          <w:rFonts w:cs="Times New Roman"/>
-        </w:rPr>
-        <w:t>10</w:t>
-      </w:r>
-      <w:r>
-        <w:rPr>
-          <w:rFonts w:cs="Times New Roman"/>
-        </w:rPr>
-        <w:t xml:space="preserve"> Giao diện thêm sửa người dùng</w:t>
-      </w:r>
-      <w:bookmarkEnd w:id="37"/>
-    </w:p>
-    <w:p>
-      <w:pPr>
-        <w:spacing w:line="360" w:lineRule="auto"/>
-        <w:ind w:firstLine="720"/>
-      </w:pPr>
-      <w:r>
-        <w:t>Tạo và lưu các loại sản phẩm</w:t>
-      </w:r>
-    </w:p>
-    <w:p>
-      <w:pPr>
-        <w:ind w:firstLine="720"/>
-      </w:pPr>
-      <w:r>
-        <w:rPr>
-          <w:noProof/>
-        </w:rPr>
-        <w:drawing>
-          <wp:inline distT="0" distB="0" distL="0" distR="0" wp14:anchorId="1B26D7B3" wp14:editId="4F1C68EE">
-            <wp:extent cx="5761990" cy="1462405"/>
-            <wp:effectExtent l="0" t="0" r="0" b="4445"/>
-            <wp:docPr id="457" name="Picture 457"/>
-            <wp:cNvGraphicFramePr>
-              <a:graphicFrameLocks xmlns:a="http://schemas.openxmlformats.org/drawingml/2006/main" noChangeAspect="1"/>
-            </wp:cNvGraphicFramePr>
-            <a:graphic xmlns:a="http://schemas.openxmlformats.org/drawingml/2006/main">
-              <a:graphicData uri="http://schemas.openxmlformats.org/drawingml/2006/picture">
-                <pic:pic xmlns:pic="http://schemas.openxmlformats.org/drawingml/2006/picture">
-                  <pic:nvPicPr>
-                    <pic:cNvPr id="1" name=""/>
-                    <pic:cNvPicPr/>
-                  </pic:nvPicPr>
-                  <pic:blipFill>
-                    <a:blip r:embed="rId34"/>
-                    <a:stretch>
-                      <a:fillRect/>
-                    </a:stretch>
-                  </pic:blipFill>
-                  <pic:spPr>
-                    <a:xfrm>
-                      <a:off x="0" y="0"/>
-                      <a:ext cx="5761990" cy="1462405"/>
-                    </a:xfrm>
-                    <a:prstGeom prst="rect">
-                      <a:avLst/>
-                    </a:prstGeom>
-                  </pic:spPr>
-                </pic:pic>
-              </a:graphicData>
-            </a:graphic>
-          </wp:inline>
-        </w:drawing>
-      </w:r>
-    </w:p>
-    <w:p>
-      <w:pPr>
-        <w:pStyle w:val="Heading3"/>
-        <w:ind w:firstLine="720"/>
-        <w:rPr>
-          <w:rFonts w:cs="Times New Roman"/>
-        </w:rPr>
-      </w:pPr>
-      <w:bookmarkStart w:id="38" w:name="_Toc42942616"/>
-      <w:r>
-        <w:rPr>
-          <w:rFonts w:cs="Times New Roman"/>
-        </w:rPr>
-        <w:t>3</w:t>
-      </w:r>
-      <w:r>
-        <w:rPr>
-          <w:rFonts w:cs="Times New Roman"/>
-        </w:rPr>
-        <w:t>.</w:t>
-      </w:r>
-      <w:r>
-        <w:rPr>
-          <w:rFonts w:cs="Times New Roman"/>
-        </w:rPr>
-        <w:t>2</w:t>
-      </w:r>
-      <w:r>
-        <w:rPr>
-          <w:rFonts w:cs="Times New Roman"/>
-        </w:rPr>
-        <w:t>.</w:t>
-      </w:r>
-      <w:r>
-        <w:rPr>
-          <w:rFonts w:cs="Times New Roman"/>
-        </w:rPr>
-        <w:t>11</w:t>
-      </w:r>
-      <w:r>
-        <w:rPr>
-          <w:rFonts w:cs="Times New Roman"/>
-        </w:rPr>
-        <w:t xml:space="preserve"> Giao diện phpMyAdmin</w:t>
-      </w:r>
-      <w:bookmarkEnd w:id="38"/>
-    </w:p>
-    <w:p>
-      <w:pPr>
-        <w:spacing w:line="360" w:lineRule="auto"/>
-      </w:pPr>
-      <w:r>
-        <w:rPr>
-          <w:noProof/>
-        </w:rPr>
-        <w:drawing>
-          <wp:inline distT="0" distB="0" distL="0" distR="0" wp14:anchorId="4360BABD" wp14:editId="33D5CEA4">
-            <wp:extent cx="5761990" cy="1838960"/>
-            <wp:effectExtent l="0" t="0" r="0" b="8890"/>
-            <wp:docPr id="7" name="Picture 7"/>
-            <wp:cNvGraphicFramePr>
-              <a:graphicFrameLocks xmlns:a="http://schemas.openxmlformats.org/drawingml/2006/main" noChangeAspect="1"/>
-            </wp:cNvGraphicFramePr>
-            <a:graphic xmlns:a="http://schemas.openxmlformats.org/drawingml/2006/main">
-              <a:graphicData uri="http://schemas.openxmlformats.org/drawingml/2006/picture">
-                <pic:pic xmlns:pic="http://schemas.openxmlformats.org/drawingml/2006/picture">
-                  <pic:nvPicPr>
-                    <pic:cNvPr id="1" name=""/>
-                    <pic:cNvPicPr/>
-                  </pic:nvPicPr>
-                  <pic:blipFill>
-                    <a:blip r:embed="rId35"/>
-                    <a:stretch>
-                      <a:fillRect/>
-                    </a:stretch>
-                  </pic:blipFill>
-                  <pic:spPr>
-                    <a:xfrm>
-                      <a:off x="0" y="0"/>
-                      <a:ext cx="5761990" cy="1838960"/>
-                    </a:xfrm>
-                    <a:prstGeom prst="rect">
-                      <a:avLst/>
-                    </a:prstGeom>
-                  </pic:spPr>
-                </pic:pic>
-              </a:graphicData>
-            </a:graphic>
-          </wp:inline>
-        </w:drawing>
-      </w:r>
-      <w:bookmarkStart w:id="39" w:name="_Toc455504749"/>
-    </w:p>
-    <w:p>
-      <w:pPr>
-        <w:spacing w:line="360" w:lineRule="auto"/>
-        <w:jc w:val="center"/>
-      </w:pPr>
-      <w:r>
-        <w:t>Hình 12: Giao diện trang phpMyAdmin</w:t>
-      </w:r>
-    </w:p>
-    <w:p>
-      <w:pPr>
-        <w:pStyle w:val="Heading2"/>
-        <w:jc w:val="both"/>
-        <w:rPr>
-          <w:rFonts w:cs="Times New Roman"/>
-        </w:rPr>
-      </w:pPr>
-      <w:bookmarkStart w:id="40" w:name="_Toc42942617"/>
-      <w:r>
-        <w:rPr>
-          <w:rFonts w:cs="Times New Roman"/>
-        </w:rPr>
-        <w:t>3</w:t>
-      </w:r>
-      <w:r>
-        <w:rPr>
-          <w:rFonts w:cs="Times New Roman"/>
-        </w:rPr>
-        <w:t>.</w:t>
-      </w:r>
-      <w:r>
-        <w:rPr>
-          <w:rFonts w:cs="Times New Roman"/>
-        </w:rPr>
-        <w:t>3</w:t>
-      </w:r>
-      <w:r>
-        <w:rPr>
-          <w:rFonts w:cs="Times New Roman"/>
-        </w:rPr>
-        <w:t xml:space="preserve">. </w:t>
-      </w:r>
-      <w:r>
-        <w:rPr>
-          <w:rFonts w:cs="Times New Roman"/>
-        </w:rPr>
-        <w:t>Sơ đồ thực thể kết hợp</w:t>
-      </w:r>
-      <w:bookmarkEnd w:id="40"/>
-    </w:p>
-    <w:p>
-      <w:pPr>
-        <w:pStyle w:val="Heading3"/>
-        <w:ind w:firstLine="720"/>
-        <w:rPr>
-          <w:rFonts w:cs="Times New Roman"/>
-        </w:rPr>
-      </w:pPr>
-      <w:bookmarkStart w:id="41" w:name="_Toc42942618"/>
-      <w:r>
-        <w:rPr>
-          <w:rFonts w:cs="Times New Roman"/>
-        </w:rPr>
-        <w:t>3</w:t>
-      </w:r>
-      <w:r>
-        <w:rPr>
-          <w:rFonts w:cs="Times New Roman"/>
-        </w:rPr>
-        <w:t>.</w:t>
-      </w:r>
-      <w:r>
-        <w:rPr>
-          <w:rFonts w:cs="Times New Roman"/>
-        </w:rPr>
-        <w:t>3</w:t>
-      </w:r>
-      <w:r>
-        <w:rPr>
-          <w:rFonts w:cs="Times New Roman"/>
-        </w:rPr>
-        <w:t>.</w:t>
-      </w:r>
-      <w:r>
-        <w:rPr>
-          <w:rFonts w:cs="Times New Roman"/>
-        </w:rPr>
-        <w:t xml:space="preserve">1 </w:t>
-      </w:r>
-      <w:r>
-        <w:rPr>
-          <w:rFonts w:cs="Times New Roman"/>
-        </w:rPr>
-        <w:t>Bảng commet</w:t>
-      </w:r>
-      <w:bookmarkEnd w:id="41"/>
     </w:p>
     <w:tbl>
       <w:tblPr>
@@ -10415,7 +9762,6 @@
     <w:p/>
     <w:p>
       <w:r>
-        <w:lastRenderedPageBreak/>
         <w:br w:type="page"/>
       </w:r>
     </w:p>
@@ -10427,7 +9773,7 @@
           <w:rFonts w:cs="Times New Roman"/>
         </w:rPr>
       </w:pPr>
-      <w:bookmarkStart w:id="42" w:name="_Toc42942619"/>
+      <w:bookmarkStart w:id="34" w:name="_Toc42942619"/>
       <w:r>
         <w:rPr>
           <w:rFonts w:cs="Times New Roman"/>
@@ -10459,7 +9805,7 @@
         </w:rPr>
         <w:t>2 Bảng post</w:t>
       </w:r>
-      <w:bookmarkEnd w:id="42"/>
+      <w:bookmarkEnd w:id="34"/>
     </w:p>
     <w:tbl>
       <w:tblPr>
@@ -10821,7 +10167,7 @@
                           </pic:cNvPicPr>
                         </pic:nvPicPr>
                         <pic:blipFill>
-                          <a:blip r:embed="rId36">
+                          <a:blip r:embed="rId24">
                             <a:extLst>
                               <a:ext uri="{28A0092B-C50C-407E-A947-70E740481C1C}">
                                 <a14:useLocalDpi xmlns:a14="http://schemas.microsoft.com/office/drawing/2010/main" val="0"/>
@@ -11915,7 +11261,7 @@
           <w:rFonts w:cs="Times New Roman"/>
         </w:rPr>
       </w:pPr>
-      <w:bookmarkStart w:id="43" w:name="_Toc42942620"/>
+      <w:bookmarkStart w:id="35" w:name="_Toc42942620"/>
       <w:r>
         <w:rPr>
           <w:rFonts w:cs="Times New Roman"/>
@@ -11958,7 +11304,7 @@
         </w:rPr>
         <w:t>_topic</w:t>
       </w:r>
-      <w:bookmarkEnd w:id="43"/>
+      <w:bookmarkEnd w:id="35"/>
     </w:p>
     <w:tbl>
       <w:tblPr>
@@ -12474,7 +11820,7 @@
           <w:rFonts w:cs="Times New Roman"/>
         </w:rPr>
       </w:pPr>
-      <w:bookmarkStart w:id="44" w:name="_Toc42942621"/>
+      <w:bookmarkStart w:id="36" w:name="_Toc42942621"/>
       <w:r>
         <w:rPr>
           <w:rFonts w:cs="Times New Roman"/>
@@ -12505,7 +11851,7 @@
         </w:rPr>
         <w:t>4 Bảng topics</w:t>
       </w:r>
-      <w:bookmarkEnd w:id="44"/>
+      <w:bookmarkEnd w:id="36"/>
     </w:p>
     <w:tbl>
       <w:tblPr>
@@ -13021,7 +12367,7 @@
           <w:rFonts w:cs="Times New Roman"/>
         </w:rPr>
       </w:pPr>
-      <w:bookmarkStart w:id="45" w:name="_Toc42942622"/>
+      <w:bookmarkStart w:id="37" w:name="_Toc42942622"/>
       <w:r>
         <w:rPr>
           <w:rFonts w:cs="Times New Roman"/>
@@ -13052,7 +12398,7 @@
         </w:rPr>
         <w:t>5 Bảng users</w:t>
       </w:r>
-      <w:bookmarkEnd w:id="45"/>
+      <w:bookmarkEnd w:id="37"/>
     </w:p>
     <w:tbl>
       <w:tblPr>
@@ -14090,26 +13436,26 @@
         <w:pStyle w:val="Heading1"/>
         <w:jc w:val="both"/>
       </w:pPr>
-      <w:bookmarkStart w:id="46" w:name="_Toc42942623"/>
+      <w:bookmarkStart w:id="38" w:name="_Toc42942623"/>
       <w:r>
         <w:lastRenderedPageBreak/>
         <w:t>CHƯƠNG 4. KẾT LUẬN</w:t>
       </w:r>
-      <w:bookmarkEnd w:id="39"/>
-      <w:bookmarkEnd w:id="46"/>
+      <w:bookmarkEnd w:id="31"/>
+      <w:bookmarkEnd w:id="38"/>
     </w:p>
     <w:p>
       <w:pPr>
         <w:pStyle w:val="Heading2"/>
         <w:jc w:val="both"/>
       </w:pPr>
-      <w:bookmarkStart w:id="47" w:name="_Toc455504750"/>
-      <w:bookmarkStart w:id="48" w:name="_Toc42942624"/>
+      <w:bookmarkStart w:id="39" w:name="_Toc455504750"/>
+      <w:bookmarkStart w:id="40" w:name="_Toc42942624"/>
       <w:r>
         <w:t>4.1. Kết quả đạt được</w:t>
       </w:r>
-      <w:bookmarkEnd w:id="47"/>
-      <w:bookmarkEnd w:id="48"/>
+      <w:bookmarkEnd w:id="39"/>
+      <w:bookmarkEnd w:id="40"/>
     </w:p>
     <w:p>
       <w:r>
@@ -14247,13 +13593,13 @@
         <w:pStyle w:val="Heading2"/>
         <w:jc w:val="both"/>
       </w:pPr>
-      <w:bookmarkStart w:id="49" w:name="_Toc455504751"/>
-      <w:bookmarkStart w:id="50" w:name="_Toc42942625"/>
+      <w:bookmarkStart w:id="41" w:name="_Toc455504751"/>
+      <w:bookmarkStart w:id="42" w:name="_Toc42942625"/>
       <w:r>
         <w:t>4.2. Đánh giá phần mềm</w:t>
       </w:r>
-      <w:bookmarkEnd w:id="49"/>
-      <w:bookmarkEnd w:id="50"/>
+      <w:bookmarkEnd w:id="41"/>
+      <w:bookmarkEnd w:id="42"/>
     </w:p>
     <w:p>
       <w:pPr>
@@ -14261,13 +13607,13 @@
         <w:ind w:firstLine="720"/>
         <w:jc w:val="both"/>
       </w:pPr>
-      <w:bookmarkStart w:id="51" w:name="_Toc455504752"/>
-      <w:bookmarkStart w:id="52" w:name="_Toc42942626"/>
+      <w:bookmarkStart w:id="43" w:name="_Toc455504752"/>
+      <w:bookmarkStart w:id="44" w:name="_Toc42942626"/>
       <w:r>
         <w:t>4.2.1. Ưu điểm</w:t>
       </w:r>
-      <w:bookmarkEnd w:id="51"/>
-      <w:bookmarkEnd w:id="52"/>
+      <w:bookmarkEnd w:id="43"/>
+      <w:bookmarkEnd w:id="44"/>
     </w:p>
     <w:p>
       <w:pPr>
@@ -14285,13 +13631,13 @@
         <w:ind w:firstLine="720"/>
         <w:jc w:val="both"/>
       </w:pPr>
-      <w:bookmarkStart w:id="53" w:name="_Toc455504753"/>
-      <w:bookmarkStart w:id="54" w:name="_Toc42942627"/>
+      <w:bookmarkStart w:id="45" w:name="_Toc455504753"/>
+      <w:bookmarkStart w:id="46" w:name="_Toc42942627"/>
       <w:r>
         <w:t>4.2.2. Nhược điểm</w:t>
       </w:r>
-      <w:bookmarkEnd w:id="53"/>
-      <w:bookmarkEnd w:id="54"/>
+      <w:bookmarkEnd w:id="45"/>
+      <w:bookmarkEnd w:id="46"/>
     </w:p>
     <w:p>
       <w:pPr>
@@ -14346,13 +13692,13 @@
       <w:pPr>
         <w:pStyle w:val="Heading2"/>
       </w:pPr>
-      <w:bookmarkStart w:id="55" w:name="_Toc455504754"/>
-      <w:bookmarkStart w:id="56" w:name="_Toc42942628"/>
+      <w:bookmarkStart w:id="47" w:name="_Toc455504754"/>
+      <w:bookmarkStart w:id="48" w:name="_Toc42942628"/>
       <w:r>
         <w:t>4.3. Hướng phát triển và mở rộng đề tài</w:t>
       </w:r>
-      <w:bookmarkEnd w:id="55"/>
-      <w:bookmarkEnd w:id="56"/>
+      <w:bookmarkEnd w:id="47"/>
+      <w:bookmarkEnd w:id="48"/>
     </w:p>
     <w:p>
       <w:pPr>
@@ -14409,7 +13755,7 @@
           <w:szCs w:val="24"/>
         </w:rPr>
       </w:pPr>
-      <w:bookmarkStart w:id="57" w:name="_Toc42942629"/>
+      <w:bookmarkStart w:id="49" w:name="_Toc42942629"/>
       <w:r>
         <w:rPr>
           <w:sz w:val="28"/>
@@ -14418,7 +13764,7 @@
         <w:lastRenderedPageBreak/>
         <w:t>Tài liệu tham khảo</w:t>
       </w:r>
-      <w:bookmarkEnd w:id="57"/>
+      <w:bookmarkEnd w:id="49"/>
     </w:p>
     <w:p>
       <w:pPr>
@@ -14455,8 +13801,8 @@
       </w:pPr>
     </w:p>
     <w:sectPr>
-      <w:headerReference w:type="default" r:id="rId37"/>
-      <w:footerReference w:type="default" r:id="rId38"/>
+      <w:headerReference w:type="default" r:id="rId25"/>
+      <w:footerReference w:type="default" r:id="rId26"/>
       <w:pgSz w:w="11909" w:h="16834" w:code="9"/>
       <w:pgMar w:top="1134" w:right="1134" w:bottom="1418" w:left="1701" w:header="720" w:footer="720" w:gutter="0"/>
       <w:pgBorders w:display="firstPage">

</xml_diff>

<commit_message>
Cập nhật kết quả thực nghiệm
Nêu chi tiết ưu nhược điểm của ứng dụng
</commit_message>
<xml_diff>
--- a/baocao/baocaocc.docx
+++ b/baocao/baocaocc.docx
@@ -5469,68 +5469,10 @@
         <w:jc w:val="both"/>
       </w:pPr>
       <w:r>
-        <w:t>+ Đăng nhập để đăng bài, bình luận,..</w:t>
-      </w:r>
-    </w:p>
-    <w:p>
-      <w:pPr>
-        <w:spacing w:line="360" w:lineRule="auto"/>
-        <w:ind w:left="360" w:firstLine="360"/>
-        <w:jc w:val="both"/>
-      </w:pPr>
-      <w:r>
-        <w:t>Chức năng admin:</w:t>
-      </w:r>
-    </w:p>
-    <w:p>
-      <w:pPr>
-        <w:spacing w:line="360" w:lineRule="auto"/>
-        <w:ind w:firstLine="720"/>
-      </w:pPr>
-      <w:r>
-        <w:t>+ Duyệt bài</w:t>
-      </w:r>
-      <w:r>
-        <w:t>.</w:t>
-      </w:r>
-    </w:p>
-    <w:p>
-      <w:pPr>
-        <w:spacing w:line="360" w:lineRule="auto"/>
-      </w:pPr>
-      <w:r>
-        <w:tab/>
-        <w:t>+ Quản lý tài khoản</w:t>
-      </w:r>
-      <w:r>
-        <w:t>.</w:t>
-      </w:r>
-    </w:p>
-    <w:p>
-      <w:pPr>
-        <w:spacing w:line="360" w:lineRule="auto"/>
-      </w:pPr>
-      <w:r>
-        <w:tab/>
-        <w:t>+ Duyệt Bình Luận</w:t>
-      </w:r>
-      <w:r>
-        <w:t>.</w:t>
-      </w:r>
-    </w:p>
-    <w:p>
-      <w:pPr>
-        <w:spacing w:line="360" w:lineRule="auto"/>
-      </w:pPr>
-      <w:r>
-        <w:tab/>
-        <w:t>+ Quản lý bài viết</w:t>
-      </w:r>
-      <w:r>
-        <w:t>.</w:t>
-      </w:r>
-      <w:r>
-        <w:tab/>
+        <w:t>+ Đăng nhập để đăng bài, bình luận</w:t>
+      </w:r>
+      <w:r>
+        <w:t>,…</w:t>
       </w:r>
     </w:p>
     <w:p>
@@ -5784,10 +5726,10 @@
         <w:jc w:val="both"/>
       </w:pPr>
       <w:r>
-        <w:t>Từ việc …..</w:t>
-      </w:r>
-      <w:r>
-        <w:t xml:space="preserve"> </w:t>
+        <w:t xml:space="preserve">Từ việc </w:t>
+      </w:r>
+      <w:r>
+        <w:t>thấy sự phát triển của các mạng xã hội nước ngoài ở Việt Nam ngày càng mạnh từ lý do đó chúng em muốn tạo một ứng dụng để giúp người Việt kết nối với nhau.</w:t>
       </w:r>
       <w:r>
         <w:br w:type="page"/>
@@ -9052,6 +8994,15 @@
     </w:p>
     <w:p>
       <w:pPr>
+        <w:spacing w:line="360" w:lineRule="auto"/>
+        <w:jc w:val="center"/>
+      </w:pPr>
+      <w:r>
+        <w:t>Hình 12: Giao diện màn hình đăng ký</w:t>
+      </w:r>
+    </w:p>
+    <w:p>
+      <w:pPr>
         <w:pStyle w:val="Heading2"/>
         <w:jc w:val="both"/>
         <w:rPr>
@@ -9064,720 +9015,6 @@
         <w:rPr>
           <w:rFonts w:cs="Times New Roman"/>
         </w:rPr>
-        <w:t>3</w:t>
-      </w:r>
-      <w:r>
-        <w:rPr>
-          <w:rFonts w:cs="Times New Roman"/>
-        </w:rPr>
-        <w:t>.</w:t>
-      </w:r>
-      <w:r>
-        <w:rPr>
-          <w:rFonts w:cs="Times New Roman"/>
-        </w:rPr>
-        <w:t>3</w:t>
-      </w:r>
-      <w:r>
-        <w:rPr>
-          <w:rFonts w:cs="Times New Roman"/>
-        </w:rPr>
-        <w:t xml:space="preserve">. </w:t>
-      </w:r>
-      <w:r>
-        <w:rPr>
-          <w:rFonts w:cs="Times New Roman"/>
-        </w:rPr>
-        <w:t>Sơ đồ thực thể kết hợp</w:t>
-      </w:r>
-      <w:bookmarkEnd w:id="32"/>
-    </w:p>
-    <w:p>
-      <w:pPr>
-        <w:pStyle w:val="Heading3"/>
-        <w:ind w:firstLine="720"/>
-        <w:rPr>
-          <w:rFonts w:cs="Times New Roman"/>
-        </w:rPr>
-      </w:pPr>
-      <w:bookmarkStart w:id="33" w:name="_Toc42942618"/>
-      <w:r>
-        <w:rPr>
-          <w:rFonts w:cs="Times New Roman"/>
-        </w:rPr>
-        <w:t>3</w:t>
-      </w:r>
-      <w:r>
-        <w:rPr>
-          <w:rFonts w:cs="Times New Roman"/>
-        </w:rPr>
-        <w:t>.</w:t>
-      </w:r>
-      <w:r>
-        <w:rPr>
-          <w:rFonts w:cs="Times New Roman"/>
-        </w:rPr>
-        <w:t>3</w:t>
-      </w:r>
-      <w:r>
-        <w:rPr>
-          <w:rFonts w:cs="Times New Roman"/>
-        </w:rPr>
-        <w:t>.</w:t>
-      </w:r>
-      <w:r>
-        <w:rPr>
-          <w:rFonts w:cs="Times New Roman"/>
-        </w:rPr>
-        <w:t xml:space="preserve">1 </w:t>
-      </w:r>
-      <w:r>
-        <w:rPr>
-          <w:rFonts w:cs="Times New Roman"/>
-        </w:rPr>
-        <w:t>Bảng commet</w:t>
-      </w:r>
-      <w:bookmarkEnd w:id="33"/>
-    </w:p>
-    <w:tbl>
-      <w:tblPr>
-        <w:tblStyle w:val="TableGrid"/>
-        <w:tblW w:w="8455" w:type="dxa"/>
-        <w:tblBorders>
-          <w:top w:val="single" w:sz="18" w:space="0" w:color="auto"/>
-          <w:left w:val="single" w:sz="18" w:space="0" w:color="auto"/>
-          <w:bottom w:val="single" w:sz="18" w:space="0" w:color="auto"/>
-          <w:right w:val="single" w:sz="18" w:space="0" w:color="auto"/>
-          <w:insideH w:val="single" w:sz="6" w:space="0" w:color="auto"/>
-          <w:insideV w:val="single" w:sz="6" w:space="0" w:color="auto"/>
-        </w:tblBorders>
-        <w:tblLook w:val="04A0" w:firstRow="1" w:lastRow="0" w:firstColumn="1" w:lastColumn="0" w:noHBand="0" w:noVBand="1"/>
-      </w:tblPr>
-      <w:tblGrid>
-        <w:gridCol w:w="674"/>
-        <w:gridCol w:w="2025"/>
-        <w:gridCol w:w="1398"/>
-        <w:gridCol w:w="1639"/>
-        <w:gridCol w:w="1608"/>
-        <w:gridCol w:w="1111"/>
-      </w:tblGrid>
-      <w:tr>
-        <w:trPr>
-          <w:tblHeader/>
-        </w:trPr>
-        <w:tc>
-          <w:tcPr>
-            <w:tcW w:w="674" w:type="dxa"/>
-            <w:shd w:val="clear" w:color="auto" w:fill="D9D9D9" w:themeFill="background1" w:themeFillShade="D9"/>
-          </w:tcPr>
-          <w:p>
-            <w:pPr>
-              <w:rPr>
-                <w:b/>
-                <w:sz w:val="24"/>
-              </w:rPr>
-            </w:pPr>
-            <w:r>
-              <w:rPr>
-                <w:b/>
-                <w:sz w:val="24"/>
-              </w:rPr>
-              <w:t>STT</w:t>
-            </w:r>
-          </w:p>
-        </w:tc>
-        <w:tc>
-          <w:tcPr>
-            <w:tcW w:w="2025" w:type="dxa"/>
-            <w:shd w:val="clear" w:color="auto" w:fill="D9D9D9" w:themeFill="background1" w:themeFillShade="D9"/>
-          </w:tcPr>
-          <w:p>
-            <w:pPr>
-              <w:rPr>
-                <w:b/>
-                <w:sz w:val="24"/>
-              </w:rPr>
-            </w:pPr>
-            <w:r>
-              <w:rPr>
-                <w:b/>
-                <w:sz w:val="24"/>
-              </w:rPr>
-              <w:t>Tên</w:t>
-            </w:r>
-          </w:p>
-        </w:tc>
-        <w:tc>
-          <w:tcPr>
-            <w:tcW w:w="1398" w:type="dxa"/>
-            <w:shd w:val="clear" w:color="auto" w:fill="D9D9D9" w:themeFill="background1" w:themeFillShade="D9"/>
-          </w:tcPr>
-          <w:p>
-            <w:pPr>
-              <w:rPr>
-                <w:b/>
-                <w:sz w:val="24"/>
-              </w:rPr>
-            </w:pPr>
-            <w:r>
-              <w:rPr>
-                <w:b/>
-                <w:sz w:val="24"/>
-              </w:rPr>
-              <w:t>Kiểu</w:t>
-            </w:r>
-          </w:p>
-        </w:tc>
-        <w:tc>
-          <w:tcPr>
-            <w:tcW w:w="1639" w:type="dxa"/>
-            <w:shd w:val="clear" w:color="auto" w:fill="D9D9D9" w:themeFill="background1" w:themeFillShade="D9"/>
-          </w:tcPr>
-          <w:p>
-            <w:pPr>
-              <w:rPr>
-                <w:b/>
-                <w:sz w:val="24"/>
-              </w:rPr>
-            </w:pPr>
-            <w:r>
-              <w:rPr>
-                <w:b/>
-                <w:sz w:val="24"/>
-              </w:rPr>
-              <w:t>Ràng buộc</w:t>
-            </w:r>
-          </w:p>
-        </w:tc>
-        <w:tc>
-          <w:tcPr>
-            <w:tcW w:w="1608" w:type="dxa"/>
-            <w:shd w:val="clear" w:color="auto" w:fill="D9D9D9" w:themeFill="background1" w:themeFillShade="D9"/>
-          </w:tcPr>
-          <w:p>
-            <w:pPr>
-              <w:rPr>
-                <w:b/>
-                <w:sz w:val="24"/>
-              </w:rPr>
-            </w:pPr>
-            <w:r>
-              <w:rPr>
-                <w:b/>
-                <w:sz w:val="24"/>
-              </w:rPr>
-              <w:t>Ý nghĩa</w:t>
-            </w:r>
-          </w:p>
-        </w:tc>
-        <w:tc>
-          <w:tcPr>
-            <w:tcW w:w="1111" w:type="dxa"/>
-            <w:shd w:val="clear" w:color="auto" w:fill="D9D9D9" w:themeFill="background1" w:themeFillShade="D9"/>
-          </w:tcPr>
-          <w:p>
-            <w:pPr>
-              <w:rPr>
-                <w:b/>
-                <w:sz w:val="24"/>
-              </w:rPr>
-            </w:pPr>
-            <w:r>
-              <w:rPr>
-                <w:b/>
-                <w:sz w:val="24"/>
-              </w:rPr>
-              <w:t>Ghi chú</w:t>
-            </w:r>
-          </w:p>
-        </w:tc>
-      </w:tr>
-      <w:tr>
-        <w:tc>
-          <w:tcPr>
-            <w:tcW w:w="674" w:type="dxa"/>
-          </w:tcPr>
-          <w:p>
-            <w:pPr>
-              <w:rPr>
-                <w:sz w:val="24"/>
-              </w:rPr>
-            </w:pPr>
-            <w:r>
-              <w:rPr>
-                <w:sz w:val="24"/>
-              </w:rPr>
-              <w:t>1</w:t>
-            </w:r>
-          </w:p>
-        </w:tc>
-        <w:tc>
-          <w:tcPr>
-            <w:tcW w:w="2025" w:type="dxa"/>
-          </w:tcPr>
-          <w:p>
-            <w:pPr>
-              <w:rPr>
-                <w:sz w:val="24"/>
-              </w:rPr>
-            </w:pPr>
-            <w:r>
-              <w:rPr>
-                <w:rFonts w:ascii="Arial" w:hAnsi="Arial" w:cs="Arial"/>
-                <w:b/>
-                <w:bCs/>
-                <w:color w:val="000000"/>
-                <w:sz w:val="20"/>
-                <w:szCs w:val="20"/>
-                <w:shd w:val="clear" w:color="auto" w:fill="FFFFFF"/>
-              </w:rPr>
-              <w:t>IdComment </w:t>
-            </w:r>
-          </w:p>
-        </w:tc>
-        <w:tc>
-          <w:tcPr>
-            <w:tcW w:w="1398" w:type="dxa"/>
-          </w:tcPr>
-          <w:p>
-            <w:pPr>
-              <w:spacing w:before="24" w:after="24"/>
-              <w:ind w:left="24" w:right="24"/>
-              <w:rPr>
-                <w:rFonts w:ascii="Arial" w:hAnsi="Arial" w:cs="Arial"/>
-                <w:color w:val="000000"/>
-                <w:sz w:val="20"/>
-                <w:szCs w:val="20"/>
-              </w:rPr>
-            </w:pPr>
-            <w:r>
-              <w:rPr>
-                <w:rFonts w:ascii="Arial" w:hAnsi="Arial" w:cs="Arial"/>
-                <w:color w:val="000000"/>
-                <w:sz w:val="20"/>
-                <w:szCs w:val="20"/>
-                <w:lang w:val="en"/>
-              </w:rPr>
-              <w:t>int(11)</w:t>
-            </w:r>
-          </w:p>
-        </w:tc>
-        <w:tc>
-          <w:tcPr>
-            <w:tcW w:w="1639" w:type="dxa"/>
-          </w:tcPr>
-          <w:p>
-            <w:pPr>
-              <w:rPr>
-                <w:sz w:val="24"/>
-              </w:rPr>
-            </w:pPr>
-            <w:r>
-              <w:rPr>
-                <w:sz w:val="24"/>
-              </w:rPr>
-              <w:t>Khóa chính</w:t>
-            </w:r>
-          </w:p>
-        </w:tc>
-        <w:tc>
-          <w:tcPr>
-            <w:tcW w:w="1608" w:type="dxa"/>
-            <w:shd w:val="clear" w:color="auto" w:fill="auto"/>
-          </w:tcPr>
-          <w:p>
-            <w:pPr>
-              <w:rPr>
-                <w:sz w:val="24"/>
-              </w:rPr>
-            </w:pPr>
-            <w:r>
-              <w:rPr>
-                <w:sz w:val="24"/>
-              </w:rPr>
-              <w:t>Mã cmt</w:t>
-            </w:r>
-          </w:p>
-        </w:tc>
-        <w:tc>
-          <w:tcPr>
-            <w:tcW w:w="1111" w:type="dxa"/>
-          </w:tcPr>
-          <w:p>
-            <w:pPr>
-              <w:rPr>
-                <w:sz w:val="24"/>
-              </w:rPr>
-            </w:pPr>
-            <w:r>
-              <w:rPr>
-                <w:sz w:val="24"/>
-              </w:rPr>
-              <w:t>Not null</w:t>
-            </w:r>
-          </w:p>
-        </w:tc>
-      </w:tr>
-      <w:tr>
-        <w:tc>
-          <w:tcPr>
-            <w:tcW w:w="674" w:type="dxa"/>
-          </w:tcPr>
-          <w:p>
-            <w:pPr>
-              <w:rPr>
-                <w:sz w:val="24"/>
-              </w:rPr>
-            </w:pPr>
-            <w:r>
-              <w:rPr>
-                <w:sz w:val="24"/>
-              </w:rPr>
-              <w:t>2</w:t>
-            </w:r>
-          </w:p>
-        </w:tc>
-        <w:tc>
-          <w:tcPr>
-            <w:tcW w:w="2025" w:type="dxa"/>
-          </w:tcPr>
-          <w:p>
-            <w:pPr>
-              <w:rPr>
-                <w:sz w:val="24"/>
-              </w:rPr>
-            </w:pPr>
-            <w:r>
-              <w:rPr>
-                <w:rFonts w:ascii="Arial" w:hAnsi="Arial" w:cs="Arial"/>
-                <w:b/>
-                <w:bCs/>
-                <w:color w:val="000000"/>
-                <w:sz w:val="20"/>
-                <w:szCs w:val="20"/>
-                <w:shd w:val="clear" w:color="auto" w:fill="FFFFFF"/>
-              </w:rPr>
-              <w:t>Ten</w:t>
-            </w:r>
-          </w:p>
-        </w:tc>
-        <w:tc>
-          <w:tcPr>
-            <w:tcW w:w="1398" w:type="dxa"/>
-          </w:tcPr>
-          <w:p>
-            <w:pPr>
-              <w:spacing w:before="24" w:after="24"/>
-              <w:ind w:left="24" w:right="24"/>
-              <w:rPr>
-                <w:rFonts w:ascii="Arial" w:hAnsi="Arial" w:cs="Arial"/>
-                <w:color w:val="000000"/>
-                <w:sz w:val="20"/>
-                <w:szCs w:val="20"/>
-              </w:rPr>
-            </w:pPr>
-            <w:r>
-              <w:rPr>
-                <w:rFonts w:ascii="Arial" w:hAnsi="Arial" w:cs="Arial"/>
-                <w:color w:val="000000"/>
-                <w:sz w:val="20"/>
-                <w:szCs w:val="20"/>
-                <w:lang w:val="en"/>
-              </w:rPr>
-              <w:t>varchar(255)</w:t>
-            </w:r>
-          </w:p>
-        </w:tc>
-        <w:tc>
-          <w:tcPr>
-            <w:tcW w:w="1639" w:type="dxa"/>
-          </w:tcPr>
-          <w:p>
-            <w:pPr>
-              <w:rPr>
-                <w:sz w:val="24"/>
-              </w:rPr>
-            </w:pPr>
-          </w:p>
-        </w:tc>
-        <w:tc>
-          <w:tcPr>
-            <w:tcW w:w="1608" w:type="dxa"/>
-          </w:tcPr>
-          <w:p>
-            <w:pPr>
-              <w:rPr>
-                <w:sz w:val="24"/>
-              </w:rPr>
-            </w:pPr>
-            <w:r>
-              <w:rPr>
-                <w:sz w:val="24"/>
-              </w:rPr>
-              <w:t>Mã tên</w:t>
-            </w:r>
-          </w:p>
-        </w:tc>
-        <w:tc>
-          <w:tcPr>
-            <w:tcW w:w="1111" w:type="dxa"/>
-          </w:tcPr>
-          <w:p>
-            <w:pPr>
-              <w:rPr>
-                <w:sz w:val="24"/>
-              </w:rPr>
-            </w:pPr>
-          </w:p>
-        </w:tc>
-      </w:tr>
-      <w:tr>
-        <w:tc>
-          <w:tcPr>
-            <w:tcW w:w="674" w:type="dxa"/>
-          </w:tcPr>
-          <w:p>
-            <w:pPr>
-              <w:rPr>
-                <w:sz w:val="24"/>
-              </w:rPr>
-            </w:pPr>
-            <w:r>
-              <w:rPr>
-                <w:sz w:val="24"/>
-              </w:rPr>
-              <w:t>3</w:t>
-            </w:r>
-          </w:p>
-        </w:tc>
-        <w:tc>
-          <w:tcPr>
-            <w:tcW w:w="2025" w:type="dxa"/>
-          </w:tcPr>
-          <w:p>
-            <w:pPr>
-              <w:rPr>
-                <w:sz w:val="24"/>
-              </w:rPr>
-            </w:pPr>
-            <w:r>
-              <w:rPr>
-                <w:rFonts w:ascii="Arial" w:hAnsi="Arial" w:cs="Arial"/>
-                <w:b/>
-                <w:bCs/>
-                <w:color w:val="000000"/>
-                <w:sz w:val="20"/>
-                <w:szCs w:val="20"/>
-                <w:shd w:val="clear" w:color="auto" w:fill="FFFFFF"/>
-              </w:rPr>
-              <w:t>NoiDung</w:t>
-            </w:r>
-          </w:p>
-        </w:tc>
-        <w:tc>
-          <w:tcPr>
-            <w:tcW w:w="1398" w:type="dxa"/>
-          </w:tcPr>
-          <w:p>
-            <w:pPr>
-              <w:rPr>
-                <w:sz w:val="24"/>
-              </w:rPr>
-            </w:pPr>
-            <w:r>
-              <w:rPr>
-                <w:rFonts w:ascii="Arial" w:hAnsi="Arial" w:cs="Arial"/>
-                <w:color w:val="000000"/>
-                <w:sz w:val="20"/>
-                <w:szCs w:val="20"/>
-                <w:lang w:val="en"/>
-              </w:rPr>
-              <w:t>varchar(255)</w:t>
-            </w:r>
-          </w:p>
-        </w:tc>
-        <w:tc>
-          <w:tcPr>
-            <w:tcW w:w="1639" w:type="dxa"/>
-          </w:tcPr>
-          <w:p>
-            <w:pPr>
-              <w:spacing w:before="24" w:after="24"/>
-              <w:ind w:left="24" w:right="24"/>
-              <w:rPr>
-                <w:rFonts w:ascii="Arial" w:hAnsi="Arial" w:cs="Arial"/>
-                <w:color w:val="000000"/>
-                <w:sz w:val="20"/>
-                <w:szCs w:val="20"/>
-              </w:rPr>
-            </w:pPr>
-          </w:p>
-        </w:tc>
-        <w:tc>
-          <w:tcPr>
-            <w:tcW w:w="1608" w:type="dxa"/>
-          </w:tcPr>
-          <w:p>
-            <w:pPr>
-              <w:rPr>
-                <w:sz w:val="24"/>
-              </w:rPr>
-            </w:pPr>
-            <w:r>
-              <w:rPr>
-                <w:sz w:val="24"/>
-              </w:rPr>
-              <w:t>Nội dung</w:t>
-            </w:r>
-          </w:p>
-        </w:tc>
-        <w:tc>
-          <w:tcPr>
-            <w:tcW w:w="1111" w:type="dxa"/>
-          </w:tcPr>
-          <w:p>
-            <w:pPr>
-              <w:rPr>
-                <w:sz w:val="24"/>
-              </w:rPr>
-            </w:pPr>
-          </w:p>
-        </w:tc>
-      </w:tr>
-      <w:tr>
-        <w:tc>
-          <w:tcPr>
-            <w:tcW w:w="674" w:type="dxa"/>
-          </w:tcPr>
-          <w:p>
-            <w:pPr>
-              <w:rPr>
-                <w:sz w:val="24"/>
-              </w:rPr>
-            </w:pPr>
-            <w:r>
-              <w:rPr>
-                <w:sz w:val="24"/>
-              </w:rPr>
-              <w:t>4</w:t>
-            </w:r>
-          </w:p>
-        </w:tc>
-        <w:tc>
-          <w:tcPr>
-            <w:tcW w:w="2025" w:type="dxa"/>
-          </w:tcPr>
-          <w:p>
-            <w:pPr>
-              <w:rPr>
-                <w:rFonts w:ascii="Arial" w:hAnsi="Arial" w:cs="Arial"/>
-                <w:b/>
-                <w:bCs/>
-                <w:color w:val="000000"/>
-                <w:sz w:val="20"/>
-                <w:szCs w:val="20"/>
-                <w:shd w:val="clear" w:color="auto" w:fill="FFFFFF"/>
-              </w:rPr>
-            </w:pPr>
-            <w:r>
-              <w:rPr>
-                <w:rFonts w:ascii="Arial" w:hAnsi="Arial" w:cs="Arial"/>
-                <w:b/>
-                <w:bCs/>
-                <w:color w:val="000000"/>
-                <w:sz w:val="20"/>
-                <w:szCs w:val="20"/>
-                <w:shd w:val="clear" w:color="auto" w:fill="FFFFFF"/>
-              </w:rPr>
-              <w:t>IdBaiViet</w:t>
-            </w:r>
-          </w:p>
-        </w:tc>
-        <w:tc>
-          <w:tcPr>
-            <w:tcW w:w="1398" w:type="dxa"/>
-          </w:tcPr>
-          <w:p>
-            <w:pPr>
-              <w:rPr>
-                <w:sz w:val="24"/>
-              </w:rPr>
-            </w:pPr>
-            <w:r>
-              <w:rPr>
-                <w:rFonts w:ascii="Arial" w:hAnsi="Arial" w:cs="Arial"/>
-                <w:color w:val="000000"/>
-                <w:sz w:val="20"/>
-                <w:szCs w:val="20"/>
-                <w:lang w:val="en"/>
-              </w:rPr>
-              <w:t>int(11)</w:t>
-            </w:r>
-          </w:p>
-        </w:tc>
-        <w:tc>
-          <w:tcPr>
-            <w:tcW w:w="1639" w:type="dxa"/>
-          </w:tcPr>
-          <w:p>
-            <w:pPr>
-              <w:rPr>
-                <w:sz w:val="24"/>
-              </w:rPr>
-            </w:pPr>
-          </w:p>
-        </w:tc>
-        <w:tc>
-          <w:tcPr>
-            <w:tcW w:w="1608" w:type="dxa"/>
-          </w:tcPr>
-          <w:p>
-            <w:pPr>
-              <w:rPr>
-                <w:sz w:val="24"/>
-              </w:rPr>
-            </w:pPr>
-            <w:r>
-              <w:rPr>
-                <w:sz w:val="24"/>
-              </w:rPr>
-              <w:t>Mã bài viết</w:t>
-            </w:r>
-          </w:p>
-        </w:tc>
-        <w:tc>
-          <w:tcPr>
-            <w:tcW w:w="1111" w:type="dxa"/>
-          </w:tcPr>
-          <w:p>
-            <w:pPr>
-              <w:rPr>
-                <w:sz w:val="24"/>
-              </w:rPr>
-            </w:pPr>
-          </w:p>
-        </w:tc>
-      </w:tr>
-    </w:tbl>
-    <w:p/>
-    <w:p>
-      <w:r>
-        <w:br w:type="page"/>
-      </w:r>
-    </w:p>
-    <w:p>
-      <w:pPr>
-        <w:pStyle w:val="Heading3"/>
-        <w:ind w:firstLine="720"/>
-        <w:rPr>
-          <w:rFonts w:cs="Times New Roman"/>
-        </w:rPr>
-      </w:pPr>
-      <w:bookmarkStart w:id="34" w:name="_Toc42942619"/>
-      <w:r>
-        <w:rPr>
-          <w:rFonts w:cs="Times New Roman"/>
-        </w:rPr>
         <w:lastRenderedPageBreak/>
         <w:t>3</w:t>
       </w:r>
@@ -9797,3635 +9034,80 @@
         <w:rPr>
           <w:rFonts w:cs="Times New Roman"/>
         </w:rPr>
-        <w:t>.</w:t>
-      </w:r>
-      <w:r>
-        <w:rPr>
-          <w:rFonts w:cs="Times New Roman"/>
-        </w:rPr>
-        <w:t>2 Bảng post</w:t>
-      </w:r>
-      <w:bookmarkEnd w:id="34"/>
-    </w:p>
-    <w:tbl>
-      <w:tblPr>
-        <w:tblStyle w:val="TableGrid"/>
-        <w:tblW w:w="8455" w:type="dxa"/>
-        <w:tblBorders>
-          <w:top w:val="single" w:sz="18" w:space="0" w:color="auto"/>
-          <w:left w:val="single" w:sz="18" w:space="0" w:color="auto"/>
-          <w:bottom w:val="single" w:sz="18" w:space="0" w:color="auto"/>
-          <w:right w:val="single" w:sz="18" w:space="0" w:color="auto"/>
-          <w:insideH w:val="single" w:sz="6" w:space="0" w:color="auto"/>
-          <w:insideV w:val="single" w:sz="6" w:space="0" w:color="auto"/>
-        </w:tblBorders>
-        <w:tblLook w:val="04A0" w:firstRow="1" w:lastRow="0" w:firstColumn="1" w:lastColumn="0" w:noHBand="0" w:noVBand="1"/>
-      </w:tblPr>
-      <w:tblGrid>
-        <w:gridCol w:w="674"/>
-        <w:gridCol w:w="2025"/>
-        <w:gridCol w:w="1398"/>
-        <w:gridCol w:w="1639"/>
-        <w:gridCol w:w="1608"/>
-        <w:gridCol w:w="1111"/>
-      </w:tblGrid>
-      <w:tr>
-        <w:trPr>
-          <w:tblHeader/>
-        </w:trPr>
-        <w:tc>
-          <w:tcPr>
-            <w:tcW w:w="674" w:type="dxa"/>
-            <w:shd w:val="clear" w:color="auto" w:fill="D9D9D9" w:themeFill="background1" w:themeFillShade="D9"/>
-          </w:tcPr>
-          <w:p>
-            <w:pPr>
-              <w:rPr>
-                <w:b/>
-                <w:sz w:val="24"/>
-              </w:rPr>
-            </w:pPr>
-            <w:r>
-              <w:rPr>
-                <w:b/>
-                <w:sz w:val="24"/>
-              </w:rPr>
-              <w:t>STT</w:t>
-            </w:r>
-          </w:p>
-        </w:tc>
-        <w:tc>
-          <w:tcPr>
-            <w:tcW w:w="2025" w:type="dxa"/>
-            <w:shd w:val="clear" w:color="auto" w:fill="D9D9D9" w:themeFill="background1" w:themeFillShade="D9"/>
-          </w:tcPr>
-          <w:p>
-            <w:pPr>
-              <w:rPr>
-                <w:b/>
-                <w:sz w:val="24"/>
-              </w:rPr>
-            </w:pPr>
-            <w:r>
-              <w:rPr>
-                <w:b/>
-                <w:sz w:val="24"/>
-              </w:rPr>
-              <w:t>Tên</w:t>
-            </w:r>
-          </w:p>
-        </w:tc>
-        <w:tc>
-          <w:tcPr>
-            <w:tcW w:w="1398" w:type="dxa"/>
-            <w:shd w:val="clear" w:color="auto" w:fill="D9D9D9" w:themeFill="background1" w:themeFillShade="D9"/>
-          </w:tcPr>
-          <w:p>
-            <w:pPr>
-              <w:rPr>
-                <w:b/>
-                <w:sz w:val="24"/>
-              </w:rPr>
-            </w:pPr>
-            <w:r>
-              <w:rPr>
-                <w:b/>
-                <w:sz w:val="24"/>
-              </w:rPr>
-              <w:t>Kiểu</w:t>
-            </w:r>
-          </w:p>
-        </w:tc>
-        <w:tc>
-          <w:tcPr>
-            <w:tcW w:w="1639" w:type="dxa"/>
-            <w:shd w:val="clear" w:color="auto" w:fill="D9D9D9" w:themeFill="background1" w:themeFillShade="D9"/>
-          </w:tcPr>
-          <w:p>
-            <w:pPr>
-              <w:rPr>
-                <w:b/>
-                <w:sz w:val="24"/>
-              </w:rPr>
-            </w:pPr>
-            <w:r>
-              <w:rPr>
-                <w:b/>
-                <w:sz w:val="24"/>
-              </w:rPr>
-              <w:t>Ràng buộc</w:t>
-            </w:r>
-          </w:p>
-        </w:tc>
-        <w:tc>
-          <w:tcPr>
-            <w:tcW w:w="1608" w:type="dxa"/>
-            <w:shd w:val="clear" w:color="auto" w:fill="D9D9D9" w:themeFill="background1" w:themeFillShade="D9"/>
-          </w:tcPr>
-          <w:p>
-            <w:pPr>
-              <w:rPr>
-                <w:b/>
-                <w:sz w:val="24"/>
-              </w:rPr>
-            </w:pPr>
-            <w:r>
-              <w:rPr>
-                <w:b/>
-                <w:sz w:val="24"/>
-              </w:rPr>
-              <w:t>Ý nghĩa</w:t>
-            </w:r>
-          </w:p>
-        </w:tc>
-        <w:tc>
-          <w:tcPr>
-            <w:tcW w:w="1111" w:type="dxa"/>
-            <w:shd w:val="clear" w:color="auto" w:fill="D9D9D9" w:themeFill="background1" w:themeFillShade="D9"/>
-          </w:tcPr>
-          <w:p>
-            <w:pPr>
-              <w:rPr>
-                <w:b/>
-                <w:sz w:val="24"/>
-              </w:rPr>
-            </w:pPr>
-            <w:r>
-              <w:rPr>
-                <w:b/>
-                <w:sz w:val="24"/>
-              </w:rPr>
-              <w:t>Ghi chú</w:t>
-            </w:r>
-          </w:p>
-        </w:tc>
-      </w:tr>
-      <w:tr>
-        <w:tc>
-          <w:tcPr>
-            <w:tcW w:w="674" w:type="dxa"/>
-          </w:tcPr>
-          <w:p>
-            <w:pPr>
-              <w:rPr>
-                <w:sz w:val="24"/>
-              </w:rPr>
-            </w:pPr>
-            <w:r>
-              <w:rPr>
-                <w:sz w:val="24"/>
-              </w:rPr>
-              <w:t>1</w:t>
-            </w:r>
-          </w:p>
-        </w:tc>
-        <w:tc>
-          <w:tcPr>
-            <w:tcW w:w="2025" w:type="dxa"/>
-          </w:tcPr>
-          <w:p>
-            <w:pPr>
-              <w:rPr>
-                <w:sz w:val="24"/>
-              </w:rPr>
-            </w:pPr>
-            <w:r>
-              <w:rPr>
-                <w:rFonts w:ascii="Arial" w:hAnsi="Arial" w:cs="Arial"/>
-                <w:b/>
-                <w:bCs/>
-                <w:color w:val="000000"/>
-                <w:sz w:val="20"/>
-                <w:szCs w:val="20"/>
-                <w:shd w:val="clear" w:color="auto" w:fill="FFFFFF"/>
-              </w:rPr>
-              <w:t>id </w:t>
-            </w:r>
-          </w:p>
-        </w:tc>
-        <w:tc>
-          <w:tcPr>
-            <w:tcW w:w="1398" w:type="dxa"/>
-          </w:tcPr>
-          <w:p>
-            <w:pPr>
-              <w:spacing w:before="24" w:after="24"/>
-              <w:ind w:left="24" w:right="24"/>
-              <w:rPr>
-                <w:rFonts w:ascii="Arial" w:hAnsi="Arial" w:cs="Arial"/>
-                <w:color w:val="000000"/>
-                <w:sz w:val="20"/>
-                <w:szCs w:val="20"/>
-              </w:rPr>
-            </w:pPr>
-            <w:r>
-              <w:rPr>
-                <w:rFonts w:ascii="Arial" w:hAnsi="Arial" w:cs="Arial"/>
-                <w:color w:val="000000"/>
-                <w:sz w:val="20"/>
-                <w:szCs w:val="20"/>
-                <w:lang w:val="en"/>
-              </w:rPr>
-              <w:t>int(11)</w:t>
-            </w:r>
-          </w:p>
-        </w:tc>
-        <w:tc>
-          <w:tcPr>
-            <w:tcW w:w="1639" w:type="dxa"/>
-          </w:tcPr>
-          <w:p>
-            <w:pPr>
-              <w:rPr>
-                <w:sz w:val="24"/>
-              </w:rPr>
-            </w:pPr>
-            <w:r>
-              <w:rPr>
-                <w:sz w:val="24"/>
-              </w:rPr>
-              <w:t>Khóa chính</w:t>
-            </w:r>
-          </w:p>
-        </w:tc>
-        <w:tc>
-          <w:tcPr>
-            <w:tcW w:w="1608" w:type="dxa"/>
-            <w:shd w:val="clear" w:color="auto" w:fill="auto"/>
-          </w:tcPr>
-          <w:p>
-            <w:pPr>
-              <w:rPr>
-                <w:sz w:val="24"/>
-              </w:rPr>
-            </w:pPr>
-            <w:r>
-              <w:rPr>
-                <w:sz w:val="24"/>
-              </w:rPr>
-              <w:t xml:space="preserve">Mã </w:t>
-            </w:r>
-            <w:r>
-              <w:rPr>
-                <w:sz w:val="24"/>
-              </w:rPr>
-              <w:t>id</w:t>
-            </w:r>
-          </w:p>
-        </w:tc>
-        <w:tc>
-          <w:tcPr>
-            <w:tcW w:w="1111" w:type="dxa"/>
-          </w:tcPr>
-          <w:p>
-            <w:pPr>
-              <w:rPr>
-                <w:sz w:val="24"/>
-              </w:rPr>
-            </w:pPr>
-            <w:r>
-              <w:rPr>
-                <w:sz w:val="24"/>
-              </w:rPr>
-              <w:t>Not null</w:t>
-            </w:r>
-          </w:p>
-        </w:tc>
-      </w:tr>
-      <w:tr>
-        <w:tc>
-          <w:tcPr>
-            <w:tcW w:w="674" w:type="dxa"/>
-          </w:tcPr>
-          <w:p>
-            <w:pPr>
-              <w:rPr>
-                <w:sz w:val="24"/>
-              </w:rPr>
-            </w:pPr>
-            <w:r>
-              <w:rPr>
-                <w:sz w:val="24"/>
-              </w:rPr>
-              <w:t>2</w:t>
-            </w:r>
-          </w:p>
-        </w:tc>
-        <w:tc>
-          <w:tcPr>
-            <w:tcW w:w="2025" w:type="dxa"/>
-          </w:tcPr>
-          <w:p>
-            <w:pPr>
-              <w:spacing w:before="24" w:after="24"/>
-              <w:ind w:left="24" w:right="24"/>
-              <w:rPr>
-                <w:rFonts w:ascii="Arial" w:hAnsi="Arial" w:cs="Arial"/>
-                <w:b/>
-                <w:bCs/>
-                <w:color w:val="000000"/>
-                <w:sz w:val="20"/>
-                <w:szCs w:val="20"/>
-              </w:rPr>
-            </w:pPr>
-            <w:r>
-              <w:rPr>
-                <w:rFonts w:ascii="Arial" w:hAnsi="Arial" w:cs="Arial"/>
-                <w:b/>
-                <w:bCs/>
-                <w:color w:val="000000"/>
-                <w:sz w:val="20"/>
-                <w:szCs w:val="20"/>
-              </w:rPr>
-              <w:t>user_id </w:t>
-            </w:r>
-            <w:r>
-              <w:rPr>
-                <w:rFonts w:ascii="Arial" w:hAnsi="Arial" w:cs="Arial"/>
-                <w:b/>
-                <w:bCs/>
-                <w:noProof/>
-                <w:color w:val="000000"/>
-                <w:sz w:val="20"/>
-                <w:szCs w:val="20"/>
-              </w:rPr>
-              <w:drawing>
-                <wp:inline distT="0" distB="0" distL="0" distR="0" wp14:anchorId="4983B1B3" wp14:editId="0672F9FA">
-                  <wp:extent cx="8890" cy="8890"/>
-                  <wp:effectExtent l="0" t="0" r="0" b="0"/>
-                  <wp:docPr id="8" name="Picture 8" descr="Chỉ mục"/>
-                  <wp:cNvGraphicFramePr>
-                    <a:graphicFrameLocks xmlns:a="http://schemas.openxmlformats.org/drawingml/2006/main" noChangeAspect="1"/>
-                  </wp:cNvGraphicFramePr>
-                  <a:graphic xmlns:a="http://schemas.openxmlformats.org/drawingml/2006/main">
-                    <a:graphicData uri="http://schemas.openxmlformats.org/drawingml/2006/picture">
-                      <pic:pic xmlns:pic="http://schemas.openxmlformats.org/drawingml/2006/picture">
-                        <pic:nvPicPr>
-                          <pic:cNvPr id="0" name="Picture 2" descr="Chỉ mục"/>
-                          <pic:cNvPicPr>
-                            <a:picLocks noChangeAspect="1" noChangeArrowheads="1"/>
-                          </pic:cNvPicPr>
-                        </pic:nvPicPr>
-                        <pic:blipFill>
-                          <a:blip r:embed="rId24">
-                            <a:extLst>
-                              <a:ext uri="{28A0092B-C50C-407E-A947-70E740481C1C}">
-                                <a14:useLocalDpi xmlns:a14="http://schemas.microsoft.com/office/drawing/2010/main" val="0"/>
-                              </a:ext>
-                            </a:extLst>
-                          </a:blip>
-                          <a:srcRect/>
-                          <a:stretch>
-                            <a:fillRect/>
-                          </a:stretch>
-                        </pic:blipFill>
-                        <pic:spPr bwMode="auto">
-                          <a:xfrm>
-                            <a:off x="0" y="0"/>
-                            <a:ext cx="8890" cy="8890"/>
-                          </a:xfrm>
-                          <a:prstGeom prst="rect">
-                            <a:avLst/>
-                          </a:prstGeom>
-                          <a:noFill/>
-                          <a:ln>
-                            <a:noFill/>
-                          </a:ln>
-                        </pic:spPr>
-                      </pic:pic>
-                    </a:graphicData>
-                  </a:graphic>
-                </wp:inline>
-              </w:drawing>
-            </w:r>
-          </w:p>
-        </w:tc>
-        <w:tc>
-          <w:tcPr>
-            <w:tcW w:w="1398" w:type="dxa"/>
-          </w:tcPr>
-          <w:p>
-            <w:pPr>
-              <w:spacing w:before="24" w:after="24"/>
-              <w:ind w:left="24" w:right="24"/>
-              <w:rPr>
-                <w:rFonts w:ascii="Arial" w:hAnsi="Arial" w:cs="Arial"/>
-                <w:color w:val="000000"/>
-                <w:sz w:val="20"/>
-                <w:szCs w:val="20"/>
-              </w:rPr>
-            </w:pPr>
-            <w:r>
-              <w:rPr>
-                <w:rFonts w:ascii="Arial" w:hAnsi="Arial" w:cs="Arial"/>
-                <w:color w:val="000000"/>
-                <w:sz w:val="20"/>
-                <w:szCs w:val="20"/>
-                <w:lang w:val="en"/>
-              </w:rPr>
-              <w:t>int(11)</w:t>
-            </w:r>
-          </w:p>
-        </w:tc>
-        <w:tc>
-          <w:tcPr>
-            <w:tcW w:w="1639" w:type="dxa"/>
-          </w:tcPr>
-          <w:p>
-            <w:pPr>
-              <w:rPr>
-                <w:sz w:val="24"/>
-              </w:rPr>
-            </w:pPr>
-            <w:r>
-              <w:rPr>
-                <w:sz w:val="24"/>
-              </w:rPr>
-              <w:t>Khóa ngoại</w:t>
-            </w:r>
-          </w:p>
-        </w:tc>
-        <w:tc>
-          <w:tcPr>
-            <w:tcW w:w="1608" w:type="dxa"/>
-          </w:tcPr>
-          <w:p>
-            <w:pPr>
-              <w:rPr>
-                <w:sz w:val="24"/>
-              </w:rPr>
-            </w:pPr>
-            <w:r>
-              <w:rPr>
-                <w:sz w:val="24"/>
-              </w:rPr>
-              <w:t xml:space="preserve">Mã </w:t>
-            </w:r>
-            <w:r>
-              <w:rPr>
-                <w:sz w:val="24"/>
-              </w:rPr>
-              <w:t>user</w:t>
-            </w:r>
-          </w:p>
-        </w:tc>
-        <w:tc>
-          <w:tcPr>
-            <w:tcW w:w="1111" w:type="dxa"/>
-          </w:tcPr>
-          <w:p>
-            <w:pPr>
-              <w:rPr>
-                <w:sz w:val="24"/>
-              </w:rPr>
-            </w:pPr>
-          </w:p>
-        </w:tc>
-      </w:tr>
-      <w:tr>
-        <w:tc>
-          <w:tcPr>
-            <w:tcW w:w="674" w:type="dxa"/>
-          </w:tcPr>
-          <w:p>
-            <w:pPr>
-              <w:rPr>
-                <w:sz w:val="24"/>
-              </w:rPr>
-            </w:pPr>
-            <w:r>
-              <w:rPr>
-                <w:sz w:val="24"/>
-              </w:rPr>
-              <w:t>3</w:t>
-            </w:r>
-          </w:p>
-        </w:tc>
-        <w:tc>
-          <w:tcPr>
-            <w:tcW w:w="2025" w:type="dxa"/>
-          </w:tcPr>
-          <w:p>
-            <w:pPr>
-              <w:rPr>
-                <w:sz w:val="24"/>
-              </w:rPr>
-            </w:pPr>
-            <w:r>
-              <w:rPr>
-                <w:rFonts w:ascii="Arial" w:hAnsi="Arial" w:cs="Arial"/>
-                <w:b/>
-                <w:bCs/>
-                <w:color w:val="000000"/>
-                <w:sz w:val="20"/>
-                <w:szCs w:val="20"/>
-                <w:shd w:val="clear" w:color="auto" w:fill="FFFFFF"/>
-              </w:rPr>
-              <w:t>title</w:t>
-            </w:r>
-          </w:p>
-        </w:tc>
-        <w:tc>
-          <w:tcPr>
-            <w:tcW w:w="1398" w:type="dxa"/>
-          </w:tcPr>
-          <w:p>
-            <w:pPr>
-              <w:rPr>
-                <w:sz w:val="24"/>
-              </w:rPr>
-            </w:pPr>
-            <w:r>
-              <w:rPr>
-                <w:rFonts w:ascii="Arial" w:hAnsi="Arial" w:cs="Arial"/>
-                <w:color w:val="000000"/>
-                <w:sz w:val="20"/>
-                <w:szCs w:val="20"/>
-                <w:lang w:val="en"/>
-              </w:rPr>
-              <w:t>varchar(255)</w:t>
-            </w:r>
-          </w:p>
-        </w:tc>
-        <w:tc>
-          <w:tcPr>
-            <w:tcW w:w="1639" w:type="dxa"/>
-          </w:tcPr>
-          <w:p>
-            <w:pPr>
-              <w:spacing w:before="24" w:after="24"/>
-              <w:ind w:left="24" w:right="24"/>
-              <w:rPr>
-                <w:rFonts w:ascii="Arial" w:hAnsi="Arial" w:cs="Arial"/>
-                <w:color w:val="000000"/>
-                <w:sz w:val="20"/>
-                <w:szCs w:val="20"/>
-              </w:rPr>
-            </w:pPr>
-          </w:p>
-        </w:tc>
-        <w:tc>
-          <w:tcPr>
-            <w:tcW w:w="1608" w:type="dxa"/>
-          </w:tcPr>
-          <w:p>
-            <w:pPr>
-              <w:rPr>
-                <w:sz w:val="24"/>
-              </w:rPr>
-            </w:pPr>
-            <w:r>
-              <w:rPr>
-                <w:sz w:val="24"/>
-              </w:rPr>
-              <w:t>Title</w:t>
-            </w:r>
-          </w:p>
-        </w:tc>
-        <w:tc>
-          <w:tcPr>
-            <w:tcW w:w="1111" w:type="dxa"/>
-          </w:tcPr>
-          <w:p>
-            <w:pPr>
-              <w:rPr>
-                <w:sz w:val="24"/>
-              </w:rPr>
-            </w:pPr>
-          </w:p>
-        </w:tc>
-      </w:tr>
-      <w:tr>
-        <w:tc>
-          <w:tcPr>
-            <w:tcW w:w="674" w:type="dxa"/>
-          </w:tcPr>
-          <w:p>
-            <w:pPr>
-              <w:rPr>
-                <w:sz w:val="24"/>
-              </w:rPr>
-            </w:pPr>
-            <w:r>
-              <w:rPr>
-                <w:sz w:val="24"/>
-              </w:rPr>
-              <w:t>4</w:t>
-            </w:r>
-          </w:p>
-        </w:tc>
-        <w:tc>
-          <w:tcPr>
-            <w:tcW w:w="2025" w:type="dxa"/>
-          </w:tcPr>
-          <w:p>
-            <w:pPr>
-              <w:rPr>
-                <w:rFonts w:ascii="Arial" w:hAnsi="Arial" w:cs="Arial"/>
-                <w:b/>
-                <w:bCs/>
-                <w:color w:val="000000"/>
-                <w:sz w:val="20"/>
-                <w:szCs w:val="20"/>
-                <w:shd w:val="clear" w:color="auto" w:fill="FFFFFF"/>
-              </w:rPr>
-            </w:pPr>
-            <w:r>
-              <w:rPr>
-                <w:rFonts w:ascii="Arial" w:hAnsi="Arial" w:cs="Arial"/>
-                <w:b/>
-                <w:bCs/>
-                <w:color w:val="000000"/>
-                <w:sz w:val="20"/>
-                <w:szCs w:val="20"/>
-                <w:shd w:val="clear" w:color="auto" w:fill="FFFFFF"/>
-              </w:rPr>
-              <w:t>slug</w:t>
-            </w:r>
-          </w:p>
-        </w:tc>
-        <w:tc>
-          <w:tcPr>
-            <w:tcW w:w="1398" w:type="dxa"/>
-          </w:tcPr>
-          <w:p>
-            <w:pPr>
-              <w:rPr>
-                <w:sz w:val="24"/>
-              </w:rPr>
-            </w:pPr>
-            <w:r>
-              <w:rPr>
-                <w:rFonts w:ascii="Arial" w:hAnsi="Arial" w:cs="Arial"/>
-                <w:color w:val="000000"/>
-                <w:sz w:val="20"/>
-                <w:szCs w:val="20"/>
-                <w:lang w:val="en"/>
-              </w:rPr>
-              <w:t>varchar(255)</w:t>
-            </w:r>
-          </w:p>
-        </w:tc>
-        <w:tc>
-          <w:tcPr>
-            <w:tcW w:w="1639" w:type="dxa"/>
-          </w:tcPr>
-          <w:p>
-            <w:pPr>
-              <w:rPr>
-                <w:sz w:val="24"/>
-              </w:rPr>
-            </w:pPr>
-            <w:r>
-              <w:rPr>
-                <w:sz w:val="24"/>
-              </w:rPr>
-              <w:t>Khóa ngoại</w:t>
-            </w:r>
-          </w:p>
-        </w:tc>
-        <w:tc>
-          <w:tcPr>
-            <w:tcW w:w="1608" w:type="dxa"/>
-          </w:tcPr>
-          <w:p>
-            <w:pPr>
-              <w:rPr>
-                <w:sz w:val="24"/>
-              </w:rPr>
-            </w:pPr>
-            <w:r>
-              <w:rPr>
-                <w:rFonts w:ascii="Arial" w:hAnsi="Arial" w:cs="Arial"/>
-                <w:color w:val="000000"/>
-                <w:sz w:val="20"/>
-                <w:szCs w:val="20"/>
-                <w:shd w:val="clear" w:color="auto" w:fill="FFFFFF"/>
-              </w:rPr>
-              <w:t>S</w:t>
-            </w:r>
-            <w:r>
-              <w:rPr>
-                <w:rFonts w:ascii="Arial" w:hAnsi="Arial" w:cs="Arial"/>
-                <w:color w:val="000000"/>
-                <w:sz w:val="20"/>
-                <w:szCs w:val="20"/>
-                <w:shd w:val="clear" w:color="auto" w:fill="FFFFFF"/>
-              </w:rPr>
-              <w:t>lug</w:t>
-            </w:r>
-          </w:p>
-        </w:tc>
-        <w:tc>
-          <w:tcPr>
-            <w:tcW w:w="1111" w:type="dxa"/>
-          </w:tcPr>
-          <w:p>
-            <w:pPr>
-              <w:rPr>
-                <w:sz w:val="24"/>
-              </w:rPr>
-            </w:pPr>
-          </w:p>
-        </w:tc>
-      </w:tr>
-      <w:tr>
-        <w:tc>
-          <w:tcPr>
-            <w:tcW w:w="674" w:type="dxa"/>
-          </w:tcPr>
-          <w:p>
-            <w:pPr>
-              <w:rPr>
-                <w:sz w:val="24"/>
-              </w:rPr>
-            </w:pPr>
-            <w:r>
-              <w:rPr>
-                <w:sz w:val="24"/>
-              </w:rPr>
-              <w:t>5</w:t>
-            </w:r>
-          </w:p>
-        </w:tc>
-        <w:tc>
-          <w:tcPr>
-            <w:tcW w:w="2025" w:type="dxa"/>
-          </w:tcPr>
-          <w:p>
-            <w:pPr>
-              <w:rPr>
-                <w:rFonts w:ascii="Arial" w:hAnsi="Arial" w:cs="Arial"/>
-                <w:b/>
-                <w:bCs/>
-                <w:color w:val="000000"/>
-                <w:sz w:val="20"/>
-                <w:szCs w:val="20"/>
-                <w:shd w:val="clear" w:color="auto" w:fill="FFFFFF"/>
-              </w:rPr>
-            </w:pPr>
-            <w:r>
-              <w:rPr>
-                <w:rFonts w:ascii="Arial" w:hAnsi="Arial" w:cs="Arial"/>
-                <w:b/>
-                <w:bCs/>
-                <w:color w:val="000000"/>
-                <w:sz w:val="20"/>
-                <w:szCs w:val="20"/>
-                <w:shd w:val="clear" w:color="auto" w:fill="FFFFFF"/>
-              </w:rPr>
-              <w:t>views</w:t>
-            </w:r>
-          </w:p>
-        </w:tc>
-        <w:tc>
-          <w:tcPr>
-            <w:tcW w:w="1398" w:type="dxa"/>
-          </w:tcPr>
-          <w:p>
-            <w:pPr>
-              <w:rPr>
-                <w:rFonts w:ascii="Arial" w:hAnsi="Arial" w:cs="Arial"/>
-                <w:color w:val="000000"/>
-                <w:sz w:val="20"/>
-                <w:szCs w:val="20"/>
-                <w:lang w:val="en"/>
-              </w:rPr>
-            </w:pPr>
-            <w:r>
-              <w:rPr>
-                <w:rFonts w:ascii="Arial" w:hAnsi="Arial" w:cs="Arial"/>
-                <w:color w:val="000000"/>
-                <w:sz w:val="20"/>
-                <w:szCs w:val="20"/>
-                <w:lang w:val="en"/>
-              </w:rPr>
-              <w:t>int(11)</w:t>
-            </w:r>
-          </w:p>
-        </w:tc>
-        <w:tc>
-          <w:tcPr>
-            <w:tcW w:w="1639" w:type="dxa"/>
-          </w:tcPr>
-          <w:p>
-            <w:pPr>
-              <w:rPr>
-                <w:sz w:val="24"/>
-              </w:rPr>
-            </w:pPr>
-          </w:p>
-        </w:tc>
-        <w:tc>
-          <w:tcPr>
-            <w:tcW w:w="1608" w:type="dxa"/>
-          </w:tcPr>
-          <w:p>
-            <w:pPr>
-              <w:rPr>
-                <w:sz w:val="24"/>
-              </w:rPr>
-            </w:pPr>
-            <w:r>
-              <w:rPr>
-                <w:rFonts w:ascii="Arial" w:hAnsi="Arial" w:cs="Arial"/>
-                <w:color w:val="000000"/>
-                <w:sz w:val="20"/>
-                <w:szCs w:val="20"/>
-                <w:shd w:val="clear" w:color="auto" w:fill="FFFFFF"/>
-              </w:rPr>
-              <w:t>Xe</w:t>
-            </w:r>
-            <w:r>
-              <w:rPr>
-                <w:rFonts w:ascii="Arial" w:hAnsi="Arial" w:cs="Arial"/>
-                <w:color w:val="000000"/>
-                <w:sz w:val="20"/>
-                <w:szCs w:val="20"/>
-                <w:shd w:val="clear" w:color="auto" w:fill="FFFFFF"/>
-              </w:rPr>
-              <w:t>m</w:t>
-            </w:r>
-          </w:p>
-        </w:tc>
-        <w:tc>
-          <w:tcPr>
-            <w:tcW w:w="1111" w:type="dxa"/>
-          </w:tcPr>
-          <w:p>
-            <w:pPr>
-              <w:rPr>
-                <w:sz w:val="24"/>
-              </w:rPr>
-            </w:pPr>
-          </w:p>
-        </w:tc>
-      </w:tr>
-      <w:tr>
-        <w:tc>
-          <w:tcPr>
-            <w:tcW w:w="674" w:type="dxa"/>
-          </w:tcPr>
-          <w:p>
-            <w:pPr>
-              <w:rPr>
-                <w:sz w:val="24"/>
-              </w:rPr>
-            </w:pPr>
-            <w:r>
-              <w:rPr>
-                <w:sz w:val="24"/>
-              </w:rPr>
-              <w:t>6</w:t>
-            </w:r>
-          </w:p>
-        </w:tc>
-        <w:tc>
-          <w:tcPr>
-            <w:tcW w:w="2025" w:type="dxa"/>
-          </w:tcPr>
-          <w:p>
-            <w:pPr>
-              <w:rPr>
-                <w:rFonts w:ascii="Arial" w:hAnsi="Arial" w:cs="Arial"/>
-                <w:b/>
-                <w:bCs/>
-                <w:color w:val="000000"/>
-                <w:sz w:val="20"/>
-                <w:szCs w:val="20"/>
-                <w:shd w:val="clear" w:color="auto" w:fill="FFFFFF"/>
-              </w:rPr>
-            </w:pPr>
-            <w:r>
-              <w:rPr>
-                <w:rFonts w:ascii="Arial" w:hAnsi="Arial" w:cs="Arial"/>
-                <w:b/>
-                <w:bCs/>
-                <w:color w:val="000000"/>
-                <w:sz w:val="20"/>
-                <w:szCs w:val="20"/>
-                <w:shd w:val="clear" w:color="auto" w:fill="FFFFFF"/>
-              </w:rPr>
-              <w:t>Image</w:t>
-            </w:r>
-          </w:p>
-        </w:tc>
-        <w:tc>
-          <w:tcPr>
-            <w:tcW w:w="1398" w:type="dxa"/>
-          </w:tcPr>
-          <w:p>
-            <w:pPr>
-              <w:rPr>
-                <w:rFonts w:ascii="Arial" w:hAnsi="Arial" w:cs="Arial"/>
-                <w:color w:val="000000"/>
-                <w:sz w:val="20"/>
-                <w:szCs w:val="20"/>
-                <w:lang w:val="en"/>
-              </w:rPr>
-            </w:pPr>
-            <w:r>
-              <w:rPr>
-                <w:rFonts w:ascii="Arial" w:hAnsi="Arial" w:cs="Arial"/>
-                <w:color w:val="000000"/>
-                <w:sz w:val="20"/>
-                <w:szCs w:val="20"/>
-                <w:lang w:val="en"/>
-              </w:rPr>
-              <w:t>varchar(255)</w:t>
-            </w:r>
-          </w:p>
-        </w:tc>
-        <w:tc>
-          <w:tcPr>
-            <w:tcW w:w="1639" w:type="dxa"/>
-          </w:tcPr>
-          <w:p>
-            <w:pPr>
-              <w:rPr>
-                <w:sz w:val="24"/>
-              </w:rPr>
-            </w:pPr>
-          </w:p>
-        </w:tc>
-        <w:tc>
-          <w:tcPr>
-            <w:tcW w:w="1608" w:type="dxa"/>
-          </w:tcPr>
-          <w:p>
-            <w:pPr>
-              <w:rPr>
-                <w:sz w:val="24"/>
-              </w:rPr>
-            </w:pPr>
-            <w:r>
-              <w:rPr>
-                <w:sz w:val="24"/>
-              </w:rPr>
-              <w:t>Hình</w:t>
-            </w:r>
-          </w:p>
-        </w:tc>
-        <w:tc>
-          <w:tcPr>
-            <w:tcW w:w="1111" w:type="dxa"/>
-          </w:tcPr>
-          <w:p>
-            <w:pPr>
-              <w:rPr>
-                <w:sz w:val="24"/>
-              </w:rPr>
-            </w:pPr>
-          </w:p>
-        </w:tc>
-      </w:tr>
-      <w:tr>
-        <w:tc>
-          <w:tcPr>
-            <w:tcW w:w="674" w:type="dxa"/>
-          </w:tcPr>
-          <w:p>
-            <w:pPr>
-              <w:rPr>
-                <w:sz w:val="24"/>
-              </w:rPr>
-            </w:pPr>
-            <w:r>
-              <w:rPr>
-                <w:sz w:val="24"/>
-              </w:rPr>
-              <w:t>7</w:t>
-            </w:r>
-          </w:p>
-        </w:tc>
-        <w:tc>
-          <w:tcPr>
-            <w:tcW w:w="2025" w:type="dxa"/>
-          </w:tcPr>
-          <w:p>
-            <w:pPr>
-              <w:rPr>
-                <w:rFonts w:ascii="Arial" w:hAnsi="Arial" w:cs="Arial"/>
-                <w:b/>
-                <w:bCs/>
-                <w:color w:val="000000"/>
-                <w:sz w:val="20"/>
-                <w:szCs w:val="20"/>
-                <w:shd w:val="clear" w:color="auto" w:fill="FFFFFF"/>
-              </w:rPr>
-            </w:pPr>
-            <w:r>
-              <w:rPr>
-                <w:rFonts w:ascii="Arial" w:hAnsi="Arial" w:cs="Arial"/>
-                <w:b/>
-                <w:bCs/>
-                <w:color w:val="000000"/>
-                <w:sz w:val="20"/>
-                <w:szCs w:val="20"/>
-                <w:shd w:val="clear" w:color="auto" w:fill="FFFFFF"/>
-              </w:rPr>
-              <w:t>body</w:t>
-            </w:r>
-          </w:p>
-        </w:tc>
-        <w:tc>
-          <w:tcPr>
-            <w:tcW w:w="1398" w:type="dxa"/>
-          </w:tcPr>
-          <w:p>
-            <w:pPr>
-              <w:rPr>
-                <w:rFonts w:ascii="Arial" w:hAnsi="Arial" w:cs="Arial"/>
-                <w:color w:val="000000"/>
-                <w:sz w:val="20"/>
-                <w:szCs w:val="20"/>
-                <w:lang w:val="en"/>
-              </w:rPr>
-            </w:pPr>
-            <w:r>
-              <w:rPr>
-                <w:rFonts w:ascii="Arial" w:hAnsi="Arial" w:cs="Arial"/>
-                <w:color w:val="000000"/>
-                <w:sz w:val="20"/>
-                <w:szCs w:val="20"/>
-                <w:shd w:val="clear" w:color="auto" w:fill="FFFFFF"/>
-              </w:rPr>
-              <w:t>text</w:t>
-            </w:r>
-          </w:p>
-        </w:tc>
-        <w:tc>
-          <w:tcPr>
-            <w:tcW w:w="1639" w:type="dxa"/>
-          </w:tcPr>
-          <w:p>
-            <w:pPr>
-              <w:rPr>
-                <w:sz w:val="24"/>
-              </w:rPr>
-            </w:pPr>
-          </w:p>
-        </w:tc>
-        <w:tc>
-          <w:tcPr>
-            <w:tcW w:w="1608" w:type="dxa"/>
-          </w:tcPr>
-          <w:p>
-            <w:pPr>
-              <w:rPr>
-                <w:sz w:val="24"/>
-              </w:rPr>
-            </w:pPr>
-            <w:r>
-              <w:rPr>
-                <w:sz w:val="24"/>
-              </w:rPr>
-              <w:t>Nội dung</w:t>
-            </w:r>
-          </w:p>
-        </w:tc>
-        <w:tc>
-          <w:tcPr>
-            <w:tcW w:w="1111" w:type="dxa"/>
-          </w:tcPr>
-          <w:p>
-            <w:pPr>
-              <w:rPr>
-                <w:sz w:val="24"/>
-              </w:rPr>
-            </w:pPr>
-          </w:p>
-        </w:tc>
-      </w:tr>
-      <w:tr>
-        <w:tc>
-          <w:tcPr>
-            <w:tcW w:w="674" w:type="dxa"/>
-          </w:tcPr>
-          <w:p>
-            <w:pPr>
-              <w:rPr>
-                <w:sz w:val="24"/>
-              </w:rPr>
-            </w:pPr>
-            <w:r>
-              <w:rPr>
-                <w:sz w:val="24"/>
-              </w:rPr>
-              <w:t>8</w:t>
-            </w:r>
-          </w:p>
-        </w:tc>
-        <w:tc>
-          <w:tcPr>
-            <w:tcW w:w="2025" w:type="dxa"/>
-          </w:tcPr>
-          <w:p>
-            <w:pPr>
-              <w:rPr>
-                <w:rFonts w:ascii="Arial" w:hAnsi="Arial" w:cs="Arial"/>
-                <w:b/>
-                <w:bCs/>
-                <w:color w:val="000000"/>
-                <w:sz w:val="20"/>
-                <w:szCs w:val="20"/>
-                <w:shd w:val="clear" w:color="auto" w:fill="FFFFFF"/>
-              </w:rPr>
-            </w:pPr>
-            <w:r>
-              <w:rPr>
-                <w:rFonts w:ascii="Arial" w:hAnsi="Arial" w:cs="Arial"/>
-                <w:b/>
-                <w:bCs/>
-                <w:color w:val="000000"/>
-                <w:sz w:val="20"/>
-                <w:szCs w:val="20"/>
-                <w:shd w:val="clear" w:color="auto" w:fill="FFFFFF"/>
-              </w:rPr>
-              <w:t>published</w:t>
-            </w:r>
-          </w:p>
-        </w:tc>
-        <w:tc>
-          <w:tcPr>
-            <w:tcW w:w="1398" w:type="dxa"/>
-          </w:tcPr>
-          <w:p>
-            <w:pPr>
-              <w:spacing w:before="24" w:after="24"/>
-              <w:ind w:left="24" w:right="24"/>
-              <w:rPr>
-                <w:rFonts w:ascii="Arial" w:hAnsi="Arial" w:cs="Arial"/>
-                <w:color w:val="000000"/>
-                <w:sz w:val="20"/>
-                <w:szCs w:val="20"/>
-              </w:rPr>
-            </w:pPr>
-            <w:r>
-              <w:rPr>
-                <w:rFonts w:ascii="Arial" w:hAnsi="Arial" w:cs="Arial"/>
-                <w:color w:val="000000"/>
-                <w:sz w:val="20"/>
-                <w:szCs w:val="20"/>
-                <w:lang w:val="en"/>
-              </w:rPr>
-              <w:t>tinyint(1)s</w:t>
-            </w:r>
-          </w:p>
-        </w:tc>
-        <w:tc>
-          <w:tcPr>
-            <w:tcW w:w="1639" w:type="dxa"/>
-          </w:tcPr>
-          <w:p>
-            <w:pPr>
-              <w:rPr>
-                <w:sz w:val="24"/>
-              </w:rPr>
-            </w:pPr>
-          </w:p>
-        </w:tc>
-        <w:tc>
-          <w:tcPr>
-            <w:tcW w:w="1608" w:type="dxa"/>
-          </w:tcPr>
-          <w:p>
-            <w:pPr>
-              <w:rPr>
-                <w:sz w:val="24"/>
-              </w:rPr>
-            </w:pPr>
-            <w:r>
-              <w:rPr>
-                <w:sz w:val="24"/>
-              </w:rPr>
-              <w:t>Công khai</w:t>
-            </w:r>
-          </w:p>
-        </w:tc>
-        <w:tc>
-          <w:tcPr>
-            <w:tcW w:w="1111" w:type="dxa"/>
-          </w:tcPr>
-          <w:p>
-            <w:pPr>
-              <w:rPr>
-                <w:sz w:val="24"/>
-              </w:rPr>
-            </w:pPr>
-          </w:p>
-        </w:tc>
-      </w:tr>
-      <w:tr>
-        <w:tc>
-          <w:tcPr>
-            <w:tcW w:w="674" w:type="dxa"/>
-          </w:tcPr>
-          <w:p>
-            <w:pPr>
-              <w:rPr>
-                <w:sz w:val="24"/>
-              </w:rPr>
-            </w:pPr>
-            <w:r>
-              <w:rPr>
-                <w:sz w:val="24"/>
-              </w:rPr>
-              <w:t>9</w:t>
-            </w:r>
-          </w:p>
-        </w:tc>
-        <w:tc>
-          <w:tcPr>
-            <w:tcW w:w="2025" w:type="dxa"/>
-          </w:tcPr>
-          <w:p>
-            <w:pPr>
-              <w:rPr>
-                <w:rFonts w:ascii="Arial" w:hAnsi="Arial" w:cs="Arial"/>
-                <w:b/>
-                <w:bCs/>
-                <w:color w:val="000000"/>
-                <w:sz w:val="20"/>
-                <w:szCs w:val="20"/>
-                <w:shd w:val="clear" w:color="auto" w:fill="FFFFFF"/>
-              </w:rPr>
-            </w:pPr>
-            <w:r>
-              <w:rPr>
-                <w:rFonts w:ascii="Arial" w:hAnsi="Arial" w:cs="Arial"/>
-                <w:b/>
-                <w:bCs/>
-                <w:color w:val="000000"/>
-                <w:sz w:val="20"/>
-                <w:szCs w:val="20"/>
-                <w:shd w:val="clear" w:color="auto" w:fill="FFFFFF"/>
-              </w:rPr>
-              <w:t>created_at</w:t>
-            </w:r>
-          </w:p>
-        </w:tc>
-        <w:tc>
-          <w:tcPr>
-            <w:tcW w:w="1398" w:type="dxa"/>
-          </w:tcPr>
-          <w:p>
-            <w:pPr>
-              <w:rPr>
-                <w:rFonts w:ascii="Arial" w:hAnsi="Arial" w:cs="Arial"/>
-                <w:color w:val="000000"/>
-                <w:sz w:val="20"/>
-                <w:szCs w:val="20"/>
-                <w:lang w:val="en"/>
-              </w:rPr>
-            </w:pPr>
-            <w:r>
-              <w:rPr>
-                <w:rFonts w:ascii="Arial" w:hAnsi="Arial" w:cs="Arial"/>
-                <w:color w:val="000000"/>
-                <w:sz w:val="20"/>
-                <w:szCs w:val="20"/>
-                <w:shd w:val="clear" w:color="auto" w:fill="FFFFFF"/>
-              </w:rPr>
-              <w:t>timestamp</w:t>
-            </w:r>
-          </w:p>
-        </w:tc>
-        <w:tc>
-          <w:tcPr>
-            <w:tcW w:w="1639" w:type="dxa"/>
-          </w:tcPr>
-          <w:p>
-            <w:pPr>
-              <w:rPr>
-                <w:sz w:val="24"/>
-              </w:rPr>
-            </w:pPr>
-          </w:p>
-        </w:tc>
-        <w:tc>
-          <w:tcPr>
-            <w:tcW w:w="1608" w:type="dxa"/>
-          </w:tcPr>
-          <w:p>
-            <w:pPr>
-              <w:rPr>
-                <w:sz w:val="24"/>
-              </w:rPr>
-            </w:pPr>
-            <w:r>
-              <w:rPr>
-                <w:sz w:val="24"/>
-              </w:rPr>
-              <w:t>Tạo</w:t>
-            </w:r>
-          </w:p>
-        </w:tc>
-        <w:tc>
-          <w:tcPr>
-            <w:tcW w:w="1111" w:type="dxa"/>
-          </w:tcPr>
-          <w:p>
-            <w:pPr>
-              <w:rPr>
-                <w:sz w:val="24"/>
-              </w:rPr>
-            </w:pPr>
-          </w:p>
-        </w:tc>
-      </w:tr>
-      <w:tr>
-        <w:tc>
-          <w:tcPr>
-            <w:tcW w:w="674" w:type="dxa"/>
-          </w:tcPr>
-          <w:p>
-            <w:pPr>
-              <w:rPr>
-                <w:sz w:val="24"/>
-              </w:rPr>
-            </w:pPr>
-            <w:r>
-              <w:rPr>
-                <w:sz w:val="24"/>
-              </w:rPr>
-              <w:t>10</w:t>
-            </w:r>
-          </w:p>
-        </w:tc>
-        <w:tc>
-          <w:tcPr>
-            <w:tcW w:w="2025" w:type="dxa"/>
-          </w:tcPr>
-          <w:p>
-            <w:pPr>
-              <w:rPr>
-                <w:rFonts w:ascii="Arial" w:hAnsi="Arial" w:cs="Arial"/>
-                <w:b/>
-                <w:bCs/>
-                <w:color w:val="000000"/>
-                <w:sz w:val="20"/>
-                <w:szCs w:val="20"/>
-                <w:shd w:val="clear" w:color="auto" w:fill="FFFFFF"/>
-              </w:rPr>
-            </w:pPr>
-            <w:r>
-              <w:rPr>
-                <w:rFonts w:ascii="Arial" w:hAnsi="Arial" w:cs="Arial"/>
-                <w:b/>
-                <w:bCs/>
-                <w:color w:val="000000"/>
-                <w:sz w:val="20"/>
-                <w:szCs w:val="20"/>
-                <w:shd w:val="clear" w:color="auto" w:fill="FFFFFF"/>
-              </w:rPr>
-              <w:t>updated_at</w:t>
-            </w:r>
-          </w:p>
-        </w:tc>
-        <w:tc>
-          <w:tcPr>
-            <w:tcW w:w="1398" w:type="dxa"/>
-          </w:tcPr>
-          <w:p>
-            <w:pPr>
-              <w:rPr>
-                <w:rFonts w:ascii="Arial" w:hAnsi="Arial" w:cs="Arial"/>
-                <w:color w:val="000000"/>
-                <w:sz w:val="20"/>
-                <w:szCs w:val="20"/>
-                <w:lang w:val="en"/>
-              </w:rPr>
-            </w:pPr>
-            <w:r>
-              <w:rPr>
-                <w:rFonts w:ascii="Arial" w:hAnsi="Arial" w:cs="Arial"/>
-                <w:color w:val="000000"/>
-                <w:sz w:val="20"/>
-                <w:szCs w:val="20"/>
-                <w:shd w:val="clear" w:color="auto" w:fill="FFFFFF"/>
-              </w:rPr>
-              <w:t>timestamp</w:t>
-            </w:r>
-          </w:p>
-        </w:tc>
-        <w:tc>
-          <w:tcPr>
-            <w:tcW w:w="1639" w:type="dxa"/>
-          </w:tcPr>
-          <w:p>
-            <w:pPr>
-              <w:rPr>
-                <w:sz w:val="24"/>
-              </w:rPr>
-            </w:pPr>
-          </w:p>
-        </w:tc>
-        <w:tc>
-          <w:tcPr>
-            <w:tcW w:w="1608" w:type="dxa"/>
-          </w:tcPr>
-          <w:p>
-            <w:pPr>
-              <w:rPr>
-                <w:sz w:val="24"/>
-              </w:rPr>
-            </w:pPr>
-            <w:r>
-              <w:rPr>
-                <w:sz w:val="24"/>
-              </w:rPr>
-              <w:t>Cập nhật</w:t>
-            </w:r>
-          </w:p>
-        </w:tc>
-        <w:tc>
-          <w:tcPr>
-            <w:tcW w:w="1111" w:type="dxa"/>
-          </w:tcPr>
-          <w:p>
-            <w:pPr>
-              <w:rPr>
-                <w:sz w:val="24"/>
-              </w:rPr>
-            </w:pPr>
-          </w:p>
-        </w:tc>
-      </w:tr>
-    </w:tbl>
-    <w:p>
-      <w:pPr>
-        <w:pStyle w:val="Heading3"/>
-        <w:ind w:firstLine="720"/>
-        <w:rPr>
-          <w:rFonts w:cs="Times New Roman"/>
-        </w:rPr>
-      </w:pPr>
-      <w:bookmarkStart w:id="35" w:name="_Toc42942620"/>
-      <w:r>
-        <w:rPr>
-          <w:rFonts w:cs="Times New Roman"/>
-        </w:rPr>
-        <w:t>3</w:t>
-      </w:r>
-      <w:r>
-        <w:rPr>
-          <w:rFonts w:cs="Times New Roman"/>
-        </w:rPr>
-        <w:t>.</w:t>
-      </w:r>
-      <w:r>
-        <w:rPr>
-          <w:rFonts w:cs="Times New Roman"/>
-        </w:rPr>
-        <w:t>3</w:t>
-      </w:r>
-      <w:r>
-        <w:rPr>
-          <w:rFonts w:cs="Times New Roman"/>
-        </w:rPr>
-        <w:t>.</w:t>
-      </w:r>
-      <w:r>
-        <w:rPr>
-          <w:rFonts w:cs="Times New Roman"/>
-        </w:rPr>
-        <w:t>3</w:t>
-      </w:r>
-      <w:r>
-        <w:rPr>
-          <w:rFonts w:cs="Times New Roman"/>
-        </w:rPr>
-        <w:t xml:space="preserve"> Bảng post</w:t>
-      </w:r>
-      <w:r>
-        <w:rPr>
-          <w:rFonts w:cs="Times New Roman"/>
-        </w:rPr>
-        <w:t>_topic</w:t>
-      </w:r>
-      <w:bookmarkEnd w:id="35"/>
-    </w:p>
-    <w:tbl>
-      <w:tblPr>
-        <w:tblStyle w:val="TableGrid"/>
-        <w:tblW w:w="8455" w:type="dxa"/>
-        <w:tblBorders>
-          <w:top w:val="single" w:sz="18" w:space="0" w:color="auto"/>
-          <w:left w:val="single" w:sz="18" w:space="0" w:color="auto"/>
-          <w:bottom w:val="single" w:sz="18" w:space="0" w:color="auto"/>
-          <w:right w:val="single" w:sz="18" w:space="0" w:color="auto"/>
-          <w:insideH w:val="single" w:sz="6" w:space="0" w:color="auto"/>
-          <w:insideV w:val="single" w:sz="6" w:space="0" w:color="auto"/>
-        </w:tblBorders>
-        <w:tblLook w:val="04A0" w:firstRow="1" w:lastRow="0" w:firstColumn="1" w:lastColumn="0" w:noHBand="0" w:noVBand="1"/>
-      </w:tblPr>
-      <w:tblGrid>
-        <w:gridCol w:w="674"/>
-        <w:gridCol w:w="2025"/>
-        <w:gridCol w:w="1398"/>
-        <w:gridCol w:w="1639"/>
-        <w:gridCol w:w="1608"/>
-        <w:gridCol w:w="1111"/>
-      </w:tblGrid>
-      <w:tr>
-        <w:trPr>
-          <w:tblHeader/>
-        </w:trPr>
-        <w:tc>
-          <w:tcPr>
-            <w:tcW w:w="674" w:type="dxa"/>
-            <w:shd w:val="clear" w:color="auto" w:fill="D9D9D9" w:themeFill="background1" w:themeFillShade="D9"/>
-          </w:tcPr>
-          <w:p>
-            <w:pPr>
-              <w:rPr>
-                <w:b/>
-                <w:sz w:val="24"/>
-              </w:rPr>
-            </w:pPr>
-            <w:r>
-              <w:rPr>
-                <w:b/>
-                <w:sz w:val="24"/>
-              </w:rPr>
-              <w:t>STT</w:t>
-            </w:r>
-          </w:p>
-        </w:tc>
-        <w:tc>
-          <w:tcPr>
-            <w:tcW w:w="2025" w:type="dxa"/>
-            <w:shd w:val="clear" w:color="auto" w:fill="D9D9D9" w:themeFill="background1" w:themeFillShade="D9"/>
-          </w:tcPr>
-          <w:p>
-            <w:pPr>
-              <w:rPr>
-                <w:b/>
-                <w:sz w:val="24"/>
-              </w:rPr>
-            </w:pPr>
-            <w:r>
-              <w:rPr>
-                <w:b/>
-                <w:sz w:val="24"/>
-              </w:rPr>
-              <w:t>Tên</w:t>
-            </w:r>
-          </w:p>
-        </w:tc>
-        <w:tc>
-          <w:tcPr>
-            <w:tcW w:w="1398" w:type="dxa"/>
-            <w:shd w:val="clear" w:color="auto" w:fill="D9D9D9" w:themeFill="background1" w:themeFillShade="D9"/>
-          </w:tcPr>
-          <w:p>
-            <w:pPr>
-              <w:rPr>
-                <w:b/>
-                <w:sz w:val="24"/>
-              </w:rPr>
-            </w:pPr>
-            <w:r>
-              <w:rPr>
-                <w:b/>
-                <w:sz w:val="24"/>
-              </w:rPr>
-              <w:t>Kiểu</w:t>
-            </w:r>
-          </w:p>
-        </w:tc>
-        <w:tc>
-          <w:tcPr>
-            <w:tcW w:w="1639" w:type="dxa"/>
-            <w:shd w:val="clear" w:color="auto" w:fill="D9D9D9" w:themeFill="background1" w:themeFillShade="D9"/>
-          </w:tcPr>
-          <w:p>
-            <w:pPr>
-              <w:rPr>
-                <w:b/>
-                <w:sz w:val="24"/>
-              </w:rPr>
-            </w:pPr>
-            <w:r>
-              <w:rPr>
-                <w:b/>
-                <w:sz w:val="24"/>
-              </w:rPr>
-              <w:t>Ràng buộc</w:t>
-            </w:r>
-          </w:p>
-        </w:tc>
-        <w:tc>
-          <w:tcPr>
-            <w:tcW w:w="1608" w:type="dxa"/>
-            <w:shd w:val="clear" w:color="auto" w:fill="D9D9D9" w:themeFill="background1" w:themeFillShade="D9"/>
-          </w:tcPr>
-          <w:p>
-            <w:pPr>
-              <w:rPr>
-                <w:b/>
-                <w:sz w:val="24"/>
-              </w:rPr>
-            </w:pPr>
-            <w:r>
-              <w:rPr>
-                <w:b/>
-                <w:sz w:val="24"/>
-              </w:rPr>
-              <w:t>Ý nghĩa</w:t>
-            </w:r>
-          </w:p>
-        </w:tc>
-        <w:tc>
-          <w:tcPr>
-            <w:tcW w:w="1111" w:type="dxa"/>
-            <w:shd w:val="clear" w:color="auto" w:fill="D9D9D9" w:themeFill="background1" w:themeFillShade="D9"/>
-          </w:tcPr>
-          <w:p>
-            <w:pPr>
-              <w:rPr>
-                <w:b/>
-                <w:sz w:val="24"/>
-              </w:rPr>
-            </w:pPr>
-            <w:r>
-              <w:rPr>
-                <w:b/>
-                <w:sz w:val="24"/>
-              </w:rPr>
-              <w:t>Ghi chú</w:t>
-            </w:r>
-          </w:p>
-        </w:tc>
-      </w:tr>
-      <w:tr>
-        <w:tc>
-          <w:tcPr>
-            <w:tcW w:w="674" w:type="dxa"/>
-          </w:tcPr>
-          <w:p>
-            <w:pPr>
-              <w:rPr>
-                <w:sz w:val="24"/>
-              </w:rPr>
-            </w:pPr>
-            <w:r>
-              <w:rPr>
-                <w:sz w:val="24"/>
-              </w:rPr>
-              <w:t>1</w:t>
-            </w:r>
-          </w:p>
-        </w:tc>
-        <w:tc>
-          <w:tcPr>
-            <w:tcW w:w="2025" w:type="dxa"/>
-          </w:tcPr>
-          <w:p>
-            <w:pPr>
-              <w:rPr>
-                <w:sz w:val="24"/>
-              </w:rPr>
-            </w:pPr>
-            <w:r>
-              <w:rPr>
-                <w:rFonts w:ascii="Arial" w:hAnsi="Arial" w:cs="Arial"/>
-                <w:b/>
-                <w:bCs/>
-                <w:color w:val="000000"/>
-                <w:sz w:val="20"/>
-                <w:szCs w:val="20"/>
-                <w:shd w:val="clear" w:color="auto" w:fill="FFFFFF"/>
-              </w:rPr>
-              <w:t>id</w:t>
-            </w:r>
-          </w:p>
-        </w:tc>
-        <w:tc>
-          <w:tcPr>
-            <w:tcW w:w="1398" w:type="dxa"/>
-          </w:tcPr>
-          <w:p>
-            <w:pPr>
-              <w:spacing w:before="24" w:after="24"/>
-              <w:ind w:left="24" w:right="24"/>
-              <w:rPr>
-                <w:rFonts w:ascii="Arial" w:hAnsi="Arial" w:cs="Arial"/>
-                <w:color w:val="000000"/>
-                <w:sz w:val="20"/>
-                <w:szCs w:val="20"/>
-              </w:rPr>
-            </w:pPr>
-            <w:r>
-              <w:rPr>
-                <w:rFonts w:ascii="Arial" w:hAnsi="Arial" w:cs="Arial"/>
-                <w:color w:val="000000"/>
-                <w:sz w:val="20"/>
-                <w:szCs w:val="20"/>
-                <w:lang w:val="en"/>
-              </w:rPr>
-              <w:t>int(11)</w:t>
-            </w:r>
-          </w:p>
-        </w:tc>
-        <w:tc>
-          <w:tcPr>
-            <w:tcW w:w="1639" w:type="dxa"/>
-          </w:tcPr>
-          <w:p>
-            <w:pPr>
-              <w:rPr>
-                <w:sz w:val="24"/>
-              </w:rPr>
-            </w:pPr>
-            <w:r>
-              <w:rPr>
-                <w:sz w:val="24"/>
-              </w:rPr>
-              <w:t>Khóa chính</w:t>
-            </w:r>
-          </w:p>
-        </w:tc>
-        <w:tc>
-          <w:tcPr>
-            <w:tcW w:w="1608" w:type="dxa"/>
-            <w:shd w:val="clear" w:color="auto" w:fill="auto"/>
-          </w:tcPr>
-          <w:p>
-            <w:pPr>
-              <w:rPr>
-                <w:sz w:val="24"/>
-              </w:rPr>
-            </w:pPr>
-            <w:r>
-              <w:rPr>
-                <w:sz w:val="24"/>
-              </w:rPr>
-              <w:t>Mã id</w:t>
-            </w:r>
-          </w:p>
-        </w:tc>
-        <w:tc>
-          <w:tcPr>
-            <w:tcW w:w="1111" w:type="dxa"/>
-          </w:tcPr>
-          <w:p>
-            <w:pPr>
-              <w:rPr>
-                <w:sz w:val="24"/>
-              </w:rPr>
-            </w:pPr>
-            <w:r>
-              <w:rPr>
-                <w:sz w:val="24"/>
-              </w:rPr>
-              <w:t>Not null</w:t>
-            </w:r>
-          </w:p>
-        </w:tc>
-      </w:tr>
-      <w:tr>
-        <w:tc>
-          <w:tcPr>
-            <w:tcW w:w="674" w:type="dxa"/>
-          </w:tcPr>
-          <w:p>
-            <w:pPr>
-              <w:rPr>
-                <w:sz w:val="24"/>
-              </w:rPr>
-            </w:pPr>
-            <w:r>
-              <w:rPr>
-                <w:sz w:val="24"/>
-              </w:rPr>
-              <w:t>2</w:t>
-            </w:r>
-          </w:p>
-        </w:tc>
-        <w:tc>
-          <w:tcPr>
-            <w:tcW w:w="2025" w:type="dxa"/>
-          </w:tcPr>
-          <w:p>
-            <w:pPr>
-              <w:rPr>
-                <w:sz w:val="24"/>
-              </w:rPr>
-            </w:pPr>
-            <w:r>
-              <w:rPr>
-                <w:rFonts w:ascii="Arial" w:hAnsi="Arial" w:cs="Arial"/>
-                <w:b/>
-                <w:bCs/>
-                <w:color w:val="000000"/>
-                <w:sz w:val="20"/>
-                <w:szCs w:val="20"/>
-                <w:shd w:val="clear" w:color="auto" w:fill="FFFFFF"/>
-              </w:rPr>
-              <w:t>post_id </w:t>
-            </w:r>
-          </w:p>
-        </w:tc>
-        <w:tc>
-          <w:tcPr>
-            <w:tcW w:w="1398" w:type="dxa"/>
-          </w:tcPr>
-          <w:p>
-            <w:pPr>
-              <w:spacing w:before="24" w:after="24"/>
-              <w:ind w:left="24" w:right="24"/>
-              <w:rPr>
-                <w:rFonts w:ascii="Arial" w:hAnsi="Arial" w:cs="Arial"/>
-                <w:color w:val="000000"/>
-                <w:sz w:val="20"/>
-                <w:szCs w:val="20"/>
-              </w:rPr>
-            </w:pPr>
-            <w:r>
-              <w:rPr>
-                <w:rFonts w:ascii="Arial" w:hAnsi="Arial" w:cs="Arial"/>
-                <w:color w:val="000000"/>
-                <w:sz w:val="20"/>
-                <w:szCs w:val="20"/>
-                <w:lang w:val="en"/>
-              </w:rPr>
-              <w:t>varchar(255)</w:t>
-            </w:r>
-          </w:p>
-        </w:tc>
-        <w:tc>
-          <w:tcPr>
-            <w:tcW w:w="1639" w:type="dxa"/>
-          </w:tcPr>
-          <w:p>
-            <w:pPr>
-              <w:rPr>
-                <w:sz w:val="24"/>
-              </w:rPr>
-            </w:pPr>
-          </w:p>
-        </w:tc>
-        <w:tc>
-          <w:tcPr>
-            <w:tcW w:w="1608" w:type="dxa"/>
-          </w:tcPr>
-          <w:p>
-            <w:pPr>
-              <w:rPr>
-                <w:sz w:val="24"/>
-              </w:rPr>
-            </w:pPr>
-            <w:r>
-              <w:rPr>
-                <w:sz w:val="24"/>
-              </w:rPr>
-              <w:t>Bài viết</w:t>
-            </w:r>
-          </w:p>
-        </w:tc>
-        <w:tc>
-          <w:tcPr>
-            <w:tcW w:w="1111" w:type="dxa"/>
-          </w:tcPr>
-          <w:p>
-            <w:pPr>
-              <w:rPr>
-                <w:sz w:val="24"/>
-              </w:rPr>
-            </w:pPr>
-          </w:p>
-        </w:tc>
-      </w:tr>
-      <w:tr>
-        <w:tc>
-          <w:tcPr>
-            <w:tcW w:w="674" w:type="dxa"/>
-          </w:tcPr>
-          <w:p>
-            <w:pPr>
-              <w:rPr>
-                <w:sz w:val="24"/>
-              </w:rPr>
-            </w:pPr>
-            <w:r>
-              <w:rPr>
-                <w:sz w:val="24"/>
-              </w:rPr>
-              <w:t>3</w:t>
-            </w:r>
-          </w:p>
-        </w:tc>
-        <w:tc>
-          <w:tcPr>
-            <w:tcW w:w="2025" w:type="dxa"/>
-          </w:tcPr>
-          <w:p>
-            <w:pPr>
-              <w:rPr>
-                <w:sz w:val="24"/>
-              </w:rPr>
-            </w:pPr>
-            <w:r>
-              <w:rPr>
-                <w:rFonts w:ascii="Arial" w:hAnsi="Arial" w:cs="Arial"/>
-                <w:b/>
-                <w:bCs/>
-                <w:color w:val="000000"/>
-                <w:sz w:val="20"/>
-                <w:szCs w:val="20"/>
-                <w:shd w:val="clear" w:color="auto" w:fill="FFFFFF"/>
-              </w:rPr>
-              <w:t>topic_id </w:t>
-            </w:r>
-          </w:p>
-        </w:tc>
-        <w:tc>
-          <w:tcPr>
-            <w:tcW w:w="1398" w:type="dxa"/>
-          </w:tcPr>
-          <w:p>
-            <w:pPr>
-              <w:rPr>
-                <w:sz w:val="24"/>
-              </w:rPr>
-            </w:pPr>
-            <w:r>
-              <w:rPr>
-                <w:rFonts w:ascii="Arial" w:hAnsi="Arial" w:cs="Arial"/>
-                <w:color w:val="000000"/>
-                <w:sz w:val="20"/>
-                <w:szCs w:val="20"/>
-                <w:lang w:val="en"/>
-              </w:rPr>
-              <w:t>varchar(255)</w:t>
-            </w:r>
-          </w:p>
-        </w:tc>
-        <w:tc>
-          <w:tcPr>
-            <w:tcW w:w="1639" w:type="dxa"/>
-          </w:tcPr>
-          <w:p>
-            <w:pPr>
-              <w:spacing w:before="24" w:after="24"/>
-              <w:ind w:left="24" w:right="24"/>
-              <w:rPr>
-                <w:rFonts w:ascii="Arial" w:hAnsi="Arial" w:cs="Arial"/>
-                <w:color w:val="000000"/>
-                <w:sz w:val="20"/>
-                <w:szCs w:val="20"/>
-              </w:rPr>
-            </w:pPr>
-          </w:p>
-        </w:tc>
-        <w:tc>
-          <w:tcPr>
-            <w:tcW w:w="1608" w:type="dxa"/>
-          </w:tcPr>
-          <w:p>
-            <w:pPr>
-              <w:rPr>
-                <w:sz w:val="24"/>
-              </w:rPr>
-            </w:pPr>
-            <w:r>
-              <w:rPr>
-                <w:sz w:val="24"/>
-              </w:rPr>
-              <w:t>Topic</w:t>
-            </w:r>
-          </w:p>
-        </w:tc>
-        <w:tc>
-          <w:tcPr>
-            <w:tcW w:w="1111" w:type="dxa"/>
-          </w:tcPr>
-          <w:p>
-            <w:pPr>
-              <w:rPr>
-                <w:sz w:val="24"/>
-              </w:rPr>
-            </w:pPr>
-          </w:p>
-        </w:tc>
-      </w:tr>
-    </w:tbl>
-    <w:p>
-      <w:pPr>
-        <w:pStyle w:val="Heading3"/>
-        <w:ind w:firstLine="720"/>
-        <w:rPr>
-          <w:rFonts w:cs="Times New Roman"/>
-        </w:rPr>
-      </w:pPr>
-      <w:bookmarkStart w:id="36" w:name="_Toc42942621"/>
-      <w:r>
-        <w:rPr>
-          <w:rFonts w:cs="Times New Roman"/>
-        </w:rPr>
-        <w:t>3</w:t>
-      </w:r>
-      <w:r>
-        <w:rPr>
-          <w:rFonts w:cs="Times New Roman"/>
-        </w:rPr>
-        <w:t>.</w:t>
-      </w:r>
-      <w:r>
-        <w:rPr>
-          <w:rFonts w:cs="Times New Roman"/>
-        </w:rPr>
-        <w:t>3</w:t>
-      </w:r>
-      <w:r>
-        <w:rPr>
-          <w:rFonts w:cs="Times New Roman"/>
-        </w:rPr>
-        <w:t>.</w:t>
-      </w:r>
-      <w:r>
-        <w:rPr>
-          <w:rFonts w:cs="Times New Roman"/>
-        </w:rPr>
-        <w:t>4 Bảng topics</w:t>
-      </w:r>
-      <w:bookmarkEnd w:id="36"/>
-    </w:p>
-    <w:tbl>
-      <w:tblPr>
-        <w:tblStyle w:val="TableGrid"/>
-        <w:tblW w:w="8455" w:type="dxa"/>
-        <w:tblBorders>
-          <w:top w:val="single" w:sz="18" w:space="0" w:color="auto"/>
-          <w:left w:val="single" w:sz="18" w:space="0" w:color="auto"/>
-          <w:bottom w:val="single" w:sz="18" w:space="0" w:color="auto"/>
-          <w:right w:val="single" w:sz="18" w:space="0" w:color="auto"/>
-          <w:insideH w:val="single" w:sz="6" w:space="0" w:color="auto"/>
-          <w:insideV w:val="single" w:sz="6" w:space="0" w:color="auto"/>
-        </w:tblBorders>
-        <w:tblLook w:val="04A0" w:firstRow="1" w:lastRow="0" w:firstColumn="1" w:lastColumn="0" w:noHBand="0" w:noVBand="1"/>
-      </w:tblPr>
-      <w:tblGrid>
-        <w:gridCol w:w="674"/>
-        <w:gridCol w:w="2025"/>
-        <w:gridCol w:w="1398"/>
-        <w:gridCol w:w="1639"/>
-        <w:gridCol w:w="1608"/>
-        <w:gridCol w:w="1111"/>
-      </w:tblGrid>
-      <w:tr>
-        <w:trPr>
-          <w:tblHeader/>
-        </w:trPr>
-        <w:tc>
-          <w:tcPr>
-            <w:tcW w:w="674" w:type="dxa"/>
-            <w:shd w:val="clear" w:color="auto" w:fill="D9D9D9" w:themeFill="background1" w:themeFillShade="D9"/>
-          </w:tcPr>
-          <w:p>
-            <w:pPr>
-              <w:rPr>
-                <w:b/>
-                <w:sz w:val="24"/>
-              </w:rPr>
-            </w:pPr>
-            <w:r>
-              <w:rPr>
-                <w:b/>
-                <w:sz w:val="24"/>
-              </w:rPr>
-              <w:t>STT</w:t>
-            </w:r>
-          </w:p>
-        </w:tc>
-        <w:tc>
-          <w:tcPr>
-            <w:tcW w:w="2025" w:type="dxa"/>
-            <w:shd w:val="clear" w:color="auto" w:fill="D9D9D9" w:themeFill="background1" w:themeFillShade="D9"/>
-          </w:tcPr>
-          <w:p>
-            <w:pPr>
-              <w:rPr>
-                <w:b/>
-                <w:sz w:val="24"/>
-              </w:rPr>
-            </w:pPr>
-            <w:r>
-              <w:rPr>
-                <w:b/>
-                <w:sz w:val="24"/>
-              </w:rPr>
-              <w:t>Tên</w:t>
-            </w:r>
-          </w:p>
-        </w:tc>
-        <w:tc>
-          <w:tcPr>
-            <w:tcW w:w="1398" w:type="dxa"/>
-            <w:shd w:val="clear" w:color="auto" w:fill="D9D9D9" w:themeFill="background1" w:themeFillShade="D9"/>
-          </w:tcPr>
-          <w:p>
-            <w:pPr>
-              <w:rPr>
-                <w:b/>
-                <w:sz w:val="24"/>
-              </w:rPr>
-            </w:pPr>
-            <w:r>
-              <w:rPr>
-                <w:b/>
-                <w:sz w:val="24"/>
-              </w:rPr>
-              <w:t>Kiểu</w:t>
-            </w:r>
-          </w:p>
-        </w:tc>
-        <w:tc>
-          <w:tcPr>
-            <w:tcW w:w="1639" w:type="dxa"/>
-            <w:shd w:val="clear" w:color="auto" w:fill="D9D9D9" w:themeFill="background1" w:themeFillShade="D9"/>
-          </w:tcPr>
-          <w:p>
-            <w:pPr>
-              <w:rPr>
-                <w:b/>
-                <w:sz w:val="24"/>
-              </w:rPr>
-            </w:pPr>
-            <w:r>
-              <w:rPr>
-                <w:b/>
-                <w:sz w:val="24"/>
-              </w:rPr>
-              <w:t>Ràng buộc</w:t>
-            </w:r>
-          </w:p>
-        </w:tc>
-        <w:tc>
-          <w:tcPr>
-            <w:tcW w:w="1608" w:type="dxa"/>
-            <w:shd w:val="clear" w:color="auto" w:fill="D9D9D9" w:themeFill="background1" w:themeFillShade="D9"/>
-          </w:tcPr>
-          <w:p>
-            <w:pPr>
-              <w:rPr>
-                <w:b/>
-                <w:sz w:val="24"/>
-              </w:rPr>
-            </w:pPr>
-            <w:r>
-              <w:rPr>
-                <w:b/>
-                <w:sz w:val="24"/>
-              </w:rPr>
-              <w:t>Ý nghĩa</w:t>
-            </w:r>
-          </w:p>
-        </w:tc>
-        <w:tc>
-          <w:tcPr>
-            <w:tcW w:w="1111" w:type="dxa"/>
-            <w:shd w:val="clear" w:color="auto" w:fill="D9D9D9" w:themeFill="background1" w:themeFillShade="D9"/>
-          </w:tcPr>
-          <w:p>
-            <w:pPr>
-              <w:rPr>
-                <w:b/>
-                <w:sz w:val="24"/>
-              </w:rPr>
-            </w:pPr>
-            <w:r>
-              <w:rPr>
-                <w:b/>
-                <w:sz w:val="24"/>
-              </w:rPr>
-              <w:t>Ghi chú</w:t>
-            </w:r>
-          </w:p>
-        </w:tc>
-      </w:tr>
-      <w:tr>
-        <w:tc>
-          <w:tcPr>
-            <w:tcW w:w="674" w:type="dxa"/>
-          </w:tcPr>
-          <w:p>
-            <w:pPr>
-              <w:rPr>
-                <w:sz w:val="24"/>
-              </w:rPr>
-            </w:pPr>
-            <w:r>
-              <w:rPr>
-                <w:sz w:val="24"/>
-              </w:rPr>
-              <w:t>1</w:t>
-            </w:r>
-          </w:p>
-        </w:tc>
-        <w:tc>
-          <w:tcPr>
-            <w:tcW w:w="2025" w:type="dxa"/>
-          </w:tcPr>
-          <w:p>
-            <w:pPr>
-              <w:rPr>
-                <w:sz w:val="24"/>
-              </w:rPr>
-            </w:pPr>
-            <w:r>
-              <w:rPr>
-                <w:rFonts w:ascii="Arial" w:hAnsi="Arial" w:cs="Arial"/>
-                <w:b/>
-                <w:bCs/>
-                <w:color w:val="000000"/>
-                <w:sz w:val="20"/>
-                <w:szCs w:val="20"/>
-                <w:shd w:val="clear" w:color="auto" w:fill="FFFFFF"/>
-              </w:rPr>
-              <w:t>id</w:t>
-            </w:r>
-          </w:p>
-        </w:tc>
-        <w:tc>
-          <w:tcPr>
-            <w:tcW w:w="1398" w:type="dxa"/>
-          </w:tcPr>
-          <w:p>
-            <w:pPr>
-              <w:spacing w:before="24" w:after="24"/>
-              <w:ind w:left="24" w:right="24"/>
-              <w:rPr>
-                <w:rFonts w:ascii="Arial" w:hAnsi="Arial" w:cs="Arial"/>
-                <w:color w:val="000000"/>
-                <w:sz w:val="20"/>
-                <w:szCs w:val="20"/>
-              </w:rPr>
-            </w:pPr>
-            <w:r>
-              <w:rPr>
-                <w:rFonts w:ascii="Arial" w:hAnsi="Arial" w:cs="Arial"/>
-                <w:color w:val="000000"/>
-                <w:sz w:val="20"/>
-                <w:szCs w:val="20"/>
-                <w:lang w:val="en"/>
-              </w:rPr>
-              <w:t>int(11)</w:t>
-            </w:r>
-          </w:p>
-        </w:tc>
-        <w:tc>
-          <w:tcPr>
-            <w:tcW w:w="1639" w:type="dxa"/>
-          </w:tcPr>
-          <w:p>
-            <w:pPr>
-              <w:rPr>
-                <w:sz w:val="24"/>
-              </w:rPr>
-            </w:pPr>
-            <w:r>
-              <w:rPr>
-                <w:sz w:val="24"/>
-              </w:rPr>
-              <w:t>Khóa chính</w:t>
-            </w:r>
-          </w:p>
-        </w:tc>
-        <w:tc>
-          <w:tcPr>
-            <w:tcW w:w="1608" w:type="dxa"/>
-            <w:shd w:val="clear" w:color="auto" w:fill="auto"/>
-          </w:tcPr>
-          <w:p>
-            <w:pPr>
-              <w:rPr>
-                <w:sz w:val="24"/>
-              </w:rPr>
-            </w:pPr>
-            <w:r>
-              <w:rPr>
-                <w:sz w:val="24"/>
-              </w:rPr>
-              <w:t>Mã id</w:t>
-            </w:r>
-          </w:p>
-        </w:tc>
-        <w:tc>
-          <w:tcPr>
-            <w:tcW w:w="1111" w:type="dxa"/>
-          </w:tcPr>
-          <w:p>
-            <w:pPr>
-              <w:rPr>
-                <w:sz w:val="24"/>
-              </w:rPr>
-            </w:pPr>
-            <w:r>
-              <w:rPr>
-                <w:sz w:val="24"/>
-              </w:rPr>
-              <w:t>Not null</w:t>
-            </w:r>
-          </w:p>
-        </w:tc>
-      </w:tr>
-      <w:tr>
-        <w:tc>
-          <w:tcPr>
-            <w:tcW w:w="674" w:type="dxa"/>
-          </w:tcPr>
-          <w:p>
-            <w:pPr>
-              <w:rPr>
-                <w:sz w:val="24"/>
-              </w:rPr>
-            </w:pPr>
-            <w:r>
-              <w:rPr>
-                <w:sz w:val="24"/>
-              </w:rPr>
-              <w:t>2</w:t>
-            </w:r>
-          </w:p>
-        </w:tc>
-        <w:tc>
-          <w:tcPr>
-            <w:tcW w:w="2025" w:type="dxa"/>
-          </w:tcPr>
-          <w:p>
-            <w:pPr>
-              <w:rPr>
-                <w:sz w:val="24"/>
-              </w:rPr>
-            </w:pPr>
-            <w:r>
-              <w:rPr>
-                <w:rFonts w:ascii="Arial" w:hAnsi="Arial" w:cs="Arial"/>
-                <w:b/>
-                <w:bCs/>
-                <w:color w:val="000000"/>
-                <w:sz w:val="20"/>
-                <w:szCs w:val="20"/>
-                <w:shd w:val="clear" w:color="auto" w:fill="FFFFFF"/>
-              </w:rPr>
-              <w:t>name</w:t>
-            </w:r>
-          </w:p>
-        </w:tc>
-        <w:tc>
-          <w:tcPr>
-            <w:tcW w:w="1398" w:type="dxa"/>
-          </w:tcPr>
-          <w:p>
-            <w:pPr>
-              <w:spacing w:before="24" w:after="24"/>
-              <w:ind w:left="24" w:right="24"/>
-              <w:rPr>
-                <w:rFonts w:ascii="Arial" w:hAnsi="Arial" w:cs="Arial"/>
-                <w:color w:val="000000"/>
-                <w:sz w:val="20"/>
-                <w:szCs w:val="20"/>
-              </w:rPr>
-            </w:pPr>
-            <w:r>
-              <w:rPr>
-                <w:rFonts w:ascii="Arial" w:hAnsi="Arial" w:cs="Arial"/>
-                <w:color w:val="000000"/>
-                <w:sz w:val="20"/>
-                <w:szCs w:val="20"/>
-                <w:lang w:val="en"/>
-              </w:rPr>
-              <w:t>varchar(255)</w:t>
-            </w:r>
-          </w:p>
-        </w:tc>
-        <w:tc>
-          <w:tcPr>
-            <w:tcW w:w="1639" w:type="dxa"/>
-          </w:tcPr>
-          <w:p>
-            <w:pPr>
-              <w:rPr>
-                <w:sz w:val="24"/>
-              </w:rPr>
-            </w:pPr>
-          </w:p>
-        </w:tc>
-        <w:tc>
-          <w:tcPr>
-            <w:tcW w:w="1608" w:type="dxa"/>
-          </w:tcPr>
-          <w:p>
-            <w:pPr>
-              <w:rPr>
-                <w:sz w:val="24"/>
-              </w:rPr>
-            </w:pPr>
-            <w:r>
-              <w:rPr>
-                <w:sz w:val="24"/>
-              </w:rPr>
-              <w:t>Tên</w:t>
-            </w:r>
-          </w:p>
-        </w:tc>
-        <w:tc>
-          <w:tcPr>
-            <w:tcW w:w="1111" w:type="dxa"/>
-          </w:tcPr>
-          <w:p>
-            <w:pPr>
-              <w:rPr>
-                <w:sz w:val="24"/>
-              </w:rPr>
-            </w:pPr>
-          </w:p>
-        </w:tc>
-      </w:tr>
-      <w:tr>
-        <w:tc>
-          <w:tcPr>
-            <w:tcW w:w="674" w:type="dxa"/>
-          </w:tcPr>
-          <w:p>
-            <w:pPr>
-              <w:rPr>
-                <w:sz w:val="24"/>
-              </w:rPr>
-            </w:pPr>
-            <w:r>
-              <w:rPr>
-                <w:sz w:val="24"/>
-              </w:rPr>
-              <w:t>3</w:t>
-            </w:r>
-          </w:p>
-        </w:tc>
-        <w:tc>
-          <w:tcPr>
-            <w:tcW w:w="2025" w:type="dxa"/>
-          </w:tcPr>
-          <w:p>
-            <w:pPr>
-              <w:rPr>
-                <w:sz w:val="24"/>
-              </w:rPr>
-            </w:pPr>
-            <w:r>
-              <w:rPr>
-                <w:rFonts w:ascii="Arial" w:hAnsi="Arial" w:cs="Arial"/>
-                <w:b/>
-                <w:bCs/>
-                <w:color w:val="000000"/>
-                <w:sz w:val="20"/>
-                <w:szCs w:val="20"/>
-                <w:shd w:val="clear" w:color="auto" w:fill="FFFFFF"/>
-              </w:rPr>
-              <w:t>slug</w:t>
-            </w:r>
-          </w:p>
-        </w:tc>
-        <w:tc>
-          <w:tcPr>
-            <w:tcW w:w="1398" w:type="dxa"/>
-          </w:tcPr>
-          <w:p>
-            <w:pPr>
-              <w:rPr>
-                <w:sz w:val="24"/>
-              </w:rPr>
-            </w:pPr>
-            <w:r>
-              <w:rPr>
-                <w:rFonts w:ascii="Arial" w:hAnsi="Arial" w:cs="Arial"/>
-                <w:color w:val="000000"/>
-                <w:sz w:val="20"/>
-                <w:szCs w:val="20"/>
-                <w:lang w:val="en"/>
-              </w:rPr>
-              <w:t>varchar(255)</w:t>
-            </w:r>
-          </w:p>
-        </w:tc>
-        <w:tc>
-          <w:tcPr>
-            <w:tcW w:w="1639" w:type="dxa"/>
-          </w:tcPr>
-          <w:p>
-            <w:pPr>
-              <w:spacing w:before="24" w:after="24"/>
-              <w:ind w:left="24" w:right="24"/>
-              <w:rPr>
-                <w:rFonts w:ascii="Arial" w:hAnsi="Arial" w:cs="Arial"/>
-                <w:color w:val="000000"/>
-                <w:sz w:val="20"/>
-                <w:szCs w:val="20"/>
-              </w:rPr>
-            </w:pPr>
-          </w:p>
-        </w:tc>
-        <w:tc>
-          <w:tcPr>
-            <w:tcW w:w="1608" w:type="dxa"/>
-          </w:tcPr>
-          <w:p>
-            <w:pPr>
-              <w:rPr>
-                <w:sz w:val="24"/>
-              </w:rPr>
-            </w:pPr>
-            <w:r>
-              <w:rPr>
-                <w:sz w:val="24"/>
-              </w:rPr>
-              <w:t>Slugs</w:t>
-            </w:r>
-          </w:p>
-        </w:tc>
-        <w:tc>
-          <w:tcPr>
-            <w:tcW w:w="1111" w:type="dxa"/>
-          </w:tcPr>
-          <w:p>
-            <w:pPr>
-              <w:rPr>
-                <w:sz w:val="24"/>
-              </w:rPr>
-            </w:pPr>
-          </w:p>
-        </w:tc>
-      </w:tr>
-    </w:tbl>
-    <w:p>
-      <w:pPr>
-        <w:pStyle w:val="Heading3"/>
-        <w:ind w:firstLine="720"/>
-        <w:rPr>
-          <w:rFonts w:cs="Times New Roman"/>
-        </w:rPr>
-      </w:pPr>
-      <w:bookmarkStart w:id="37" w:name="_Toc42942622"/>
-      <w:r>
-        <w:rPr>
-          <w:rFonts w:cs="Times New Roman"/>
-        </w:rPr>
-        <w:t>3</w:t>
-      </w:r>
-      <w:r>
-        <w:rPr>
-          <w:rFonts w:cs="Times New Roman"/>
-        </w:rPr>
-        <w:t>.</w:t>
-      </w:r>
-      <w:r>
-        <w:rPr>
-          <w:rFonts w:cs="Times New Roman"/>
-        </w:rPr>
-        <w:t>3</w:t>
-      </w:r>
-      <w:r>
-        <w:rPr>
-          <w:rFonts w:cs="Times New Roman"/>
-        </w:rPr>
-        <w:t>.</w:t>
-      </w:r>
-      <w:r>
-        <w:rPr>
-          <w:rFonts w:cs="Times New Roman"/>
-        </w:rPr>
-        <w:t>5 Bảng users</w:t>
-      </w:r>
-      <w:bookmarkEnd w:id="37"/>
-    </w:p>
-    <w:tbl>
-      <w:tblPr>
-        <w:tblStyle w:val="TableGrid"/>
-        <w:tblW w:w="8455" w:type="dxa"/>
-        <w:tblBorders>
-          <w:top w:val="single" w:sz="18" w:space="0" w:color="auto"/>
-          <w:left w:val="single" w:sz="18" w:space="0" w:color="auto"/>
-          <w:bottom w:val="single" w:sz="18" w:space="0" w:color="auto"/>
-          <w:right w:val="single" w:sz="18" w:space="0" w:color="auto"/>
-          <w:insideH w:val="single" w:sz="6" w:space="0" w:color="auto"/>
-          <w:insideV w:val="single" w:sz="6" w:space="0" w:color="auto"/>
-        </w:tblBorders>
-        <w:tblLook w:val="04A0" w:firstRow="1" w:lastRow="0" w:firstColumn="1" w:lastColumn="0" w:noHBand="0" w:noVBand="1"/>
-      </w:tblPr>
-      <w:tblGrid>
-        <w:gridCol w:w="674"/>
-        <w:gridCol w:w="1986"/>
-        <w:gridCol w:w="1553"/>
-        <w:gridCol w:w="1593"/>
-        <w:gridCol w:w="1565"/>
-        <w:gridCol w:w="1084"/>
-      </w:tblGrid>
-      <w:tr>
-        <w:trPr>
-          <w:tblHeader/>
-        </w:trPr>
-        <w:tc>
-          <w:tcPr>
-            <w:tcW w:w="674" w:type="dxa"/>
-            <w:shd w:val="clear" w:color="auto" w:fill="D9D9D9" w:themeFill="background1" w:themeFillShade="D9"/>
-          </w:tcPr>
-          <w:p>
-            <w:pPr>
-              <w:rPr>
-                <w:b/>
-                <w:sz w:val="24"/>
-              </w:rPr>
-            </w:pPr>
-            <w:r>
-              <w:rPr>
-                <w:b/>
-                <w:sz w:val="24"/>
-              </w:rPr>
-              <w:t>STT</w:t>
-            </w:r>
-          </w:p>
-        </w:tc>
-        <w:tc>
-          <w:tcPr>
-            <w:tcW w:w="1986" w:type="dxa"/>
-            <w:shd w:val="clear" w:color="auto" w:fill="D9D9D9" w:themeFill="background1" w:themeFillShade="D9"/>
-          </w:tcPr>
-          <w:p>
-            <w:pPr>
-              <w:rPr>
-                <w:b/>
-                <w:sz w:val="24"/>
-              </w:rPr>
-            </w:pPr>
-            <w:r>
-              <w:rPr>
-                <w:b/>
-                <w:sz w:val="24"/>
-              </w:rPr>
-              <w:t>Tên</w:t>
-            </w:r>
-          </w:p>
-        </w:tc>
-        <w:tc>
-          <w:tcPr>
-            <w:tcW w:w="1553" w:type="dxa"/>
-            <w:shd w:val="clear" w:color="auto" w:fill="D9D9D9" w:themeFill="background1" w:themeFillShade="D9"/>
-          </w:tcPr>
-          <w:p>
-            <w:pPr>
-              <w:rPr>
-                <w:b/>
-                <w:sz w:val="24"/>
-              </w:rPr>
-            </w:pPr>
-            <w:r>
-              <w:rPr>
-                <w:b/>
-                <w:sz w:val="24"/>
-              </w:rPr>
-              <w:t>Kiểu</w:t>
-            </w:r>
-          </w:p>
-        </w:tc>
-        <w:tc>
-          <w:tcPr>
-            <w:tcW w:w="1593" w:type="dxa"/>
-            <w:shd w:val="clear" w:color="auto" w:fill="D9D9D9" w:themeFill="background1" w:themeFillShade="D9"/>
-          </w:tcPr>
-          <w:p>
-            <w:pPr>
-              <w:rPr>
-                <w:b/>
-                <w:sz w:val="24"/>
-              </w:rPr>
-            </w:pPr>
-            <w:r>
-              <w:rPr>
-                <w:b/>
-                <w:sz w:val="24"/>
-              </w:rPr>
-              <w:t>Ràng buộc</w:t>
-            </w:r>
-          </w:p>
-        </w:tc>
-        <w:tc>
-          <w:tcPr>
-            <w:tcW w:w="1565" w:type="dxa"/>
-            <w:shd w:val="clear" w:color="auto" w:fill="D9D9D9" w:themeFill="background1" w:themeFillShade="D9"/>
-          </w:tcPr>
-          <w:p>
-            <w:pPr>
-              <w:rPr>
-                <w:b/>
-                <w:sz w:val="24"/>
-              </w:rPr>
-            </w:pPr>
-            <w:r>
-              <w:rPr>
-                <w:b/>
-                <w:sz w:val="24"/>
-              </w:rPr>
-              <w:t>Ý nghĩa</w:t>
-            </w:r>
-          </w:p>
-        </w:tc>
-        <w:tc>
-          <w:tcPr>
-            <w:tcW w:w="1084" w:type="dxa"/>
-            <w:shd w:val="clear" w:color="auto" w:fill="D9D9D9" w:themeFill="background1" w:themeFillShade="D9"/>
-          </w:tcPr>
-          <w:p>
-            <w:pPr>
-              <w:rPr>
-                <w:b/>
-                <w:sz w:val="24"/>
-              </w:rPr>
-            </w:pPr>
-            <w:r>
-              <w:rPr>
-                <w:b/>
-                <w:sz w:val="24"/>
-              </w:rPr>
-              <w:t>Ghi chú</w:t>
-            </w:r>
-          </w:p>
-        </w:tc>
-      </w:tr>
-      <w:tr>
-        <w:tc>
-          <w:tcPr>
-            <w:tcW w:w="674" w:type="dxa"/>
-          </w:tcPr>
-          <w:p>
-            <w:pPr>
-              <w:rPr>
-                <w:sz w:val="24"/>
-              </w:rPr>
-            </w:pPr>
-            <w:r>
-              <w:rPr>
-                <w:sz w:val="24"/>
-              </w:rPr>
-              <w:t>1</w:t>
-            </w:r>
-          </w:p>
-        </w:tc>
-        <w:tc>
-          <w:tcPr>
-            <w:tcW w:w="1986" w:type="dxa"/>
-          </w:tcPr>
-          <w:p>
-            <w:pPr>
-              <w:rPr>
-                <w:sz w:val="24"/>
-              </w:rPr>
-            </w:pPr>
-            <w:r>
-              <w:rPr>
-                <w:rFonts w:ascii="Arial" w:hAnsi="Arial" w:cs="Arial"/>
-                <w:b/>
-                <w:bCs/>
-                <w:color w:val="000000"/>
-                <w:sz w:val="20"/>
-                <w:szCs w:val="20"/>
-                <w:shd w:val="clear" w:color="auto" w:fill="FFFFFF"/>
-              </w:rPr>
-              <w:t>id </w:t>
-            </w:r>
-          </w:p>
-        </w:tc>
-        <w:tc>
-          <w:tcPr>
-            <w:tcW w:w="1553" w:type="dxa"/>
-          </w:tcPr>
-          <w:p>
-            <w:pPr>
-              <w:spacing w:before="24" w:after="24"/>
-              <w:ind w:left="24" w:right="24"/>
-              <w:rPr>
-                <w:rFonts w:ascii="Arial" w:hAnsi="Arial" w:cs="Arial"/>
-                <w:color w:val="000000"/>
-                <w:sz w:val="20"/>
-                <w:szCs w:val="20"/>
-              </w:rPr>
-            </w:pPr>
-            <w:r>
-              <w:rPr>
-                <w:rFonts w:ascii="Arial" w:hAnsi="Arial" w:cs="Arial"/>
-                <w:color w:val="000000"/>
-                <w:sz w:val="20"/>
-                <w:szCs w:val="20"/>
-                <w:lang w:val="en"/>
-              </w:rPr>
-              <w:t>int(11)</w:t>
-            </w:r>
-          </w:p>
-        </w:tc>
-        <w:tc>
-          <w:tcPr>
-            <w:tcW w:w="1593" w:type="dxa"/>
-          </w:tcPr>
-          <w:p>
-            <w:pPr>
-              <w:rPr>
-                <w:sz w:val="24"/>
-              </w:rPr>
-            </w:pPr>
-            <w:r>
-              <w:rPr>
-                <w:sz w:val="24"/>
-              </w:rPr>
-              <w:t>Khóa chính</w:t>
-            </w:r>
-          </w:p>
-        </w:tc>
-        <w:tc>
-          <w:tcPr>
-            <w:tcW w:w="1565" w:type="dxa"/>
-            <w:shd w:val="clear" w:color="auto" w:fill="auto"/>
-          </w:tcPr>
-          <w:p>
-            <w:pPr>
-              <w:rPr>
-                <w:sz w:val="24"/>
-              </w:rPr>
-            </w:pPr>
-            <w:r>
-              <w:rPr>
-                <w:sz w:val="24"/>
-              </w:rPr>
-              <w:t>Mã id</w:t>
-            </w:r>
-          </w:p>
-        </w:tc>
-        <w:tc>
-          <w:tcPr>
-            <w:tcW w:w="1084" w:type="dxa"/>
-          </w:tcPr>
-          <w:p>
-            <w:pPr>
-              <w:rPr>
-                <w:sz w:val="24"/>
-              </w:rPr>
-            </w:pPr>
-            <w:r>
-              <w:rPr>
-                <w:sz w:val="24"/>
-              </w:rPr>
-              <w:t>Not null</w:t>
-            </w:r>
-          </w:p>
-        </w:tc>
-      </w:tr>
-      <w:tr>
-        <w:tc>
-          <w:tcPr>
-            <w:tcW w:w="674" w:type="dxa"/>
-          </w:tcPr>
-          <w:p>
-            <w:pPr>
-              <w:rPr>
-                <w:sz w:val="24"/>
-              </w:rPr>
-            </w:pPr>
-            <w:r>
-              <w:rPr>
-                <w:sz w:val="24"/>
-              </w:rPr>
-              <w:t>2</w:t>
-            </w:r>
-          </w:p>
-        </w:tc>
-        <w:tc>
-          <w:tcPr>
-            <w:tcW w:w="1986" w:type="dxa"/>
-          </w:tcPr>
-          <w:p>
-            <w:pPr>
-              <w:spacing w:before="24" w:after="24"/>
-              <w:ind w:left="24" w:right="24"/>
-              <w:rPr>
-                <w:rFonts w:ascii="Arial" w:hAnsi="Arial" w:cs="Arial"/>
-                <w:b/>
-                <w:bCs/>
-                <w:color w:val="000000"/>
-                <w:sz w:val="20"/>
-                <w:szCs w:val="20"/>
-              </w:rPr>
-            </w:pPr>
-            <w:r>
-              <w:rPr>
-                <w:rFonts w:ascii="Arial" w:hAnsi="Arial" w:cs="Arial"/>
-                <w:b/>
-                <w:bCs/>
-                <w:color w:val="000000"/>
-                <w:sz w:val="20"/>
-                <w:szCs w:val="20"/>
-                <w:shd w:val="clear" w:color="auto" w:fill="FFFFFF"/>
-              </w:rPr>
-              <w:t>username</w:t>
-            </w:r>
-          </w:p>
-        </w:tc>
-        <w:tc>
-          <w:tcPr>
-            <w:tcW w:w="1553" w:type="dxa"/>
-          </w:tcPr>
-          <w:p>
-            <w:pPr>
-              <w:spacing w:before="24" w:after="24"/>
-              <w:ind w:left="24" w:right="24"/>
-              <w:rPr>
-                <w:rFonts w:ascii="Arial" w:hAnsi="Arial" w:cs="Arial"/>
-                <w:color w:val="000000"/>
-                <w:sz w:val="20"/>
-                <w:szCs w:val="20"/>
-              </w:rPr>
-            </w:pPr>
-            <w:r>
-              <w:rPr>
-                <w:rFonts w:ascii="Arial" w:hAnsi="Arial" w:cs="Arial"/>
-                <w:color w:val="000000"/>
-                <w:sz w:val="20"/>
-                <w:szCs w:val="20"/>
-                <w:lang w:val="en"/>
-              </w:rPr>
-              <w:t>varchar(255)</w:t>
-            </w:r>
-          </w:p>
-        </w:tc>
-        <w:tc>
-          <w:tcPr>
-            <w:tcW w:w="1593" w:type="dxa"/>
-          </w:tcPr>
-          <w:p>
-            <w:pPr>
-              <w:rPr>
-                <w:sz w:val="24"/>
-              </w:rPr>
-            </w:pPr>
-          </w:p>
-        </w:tc>
-        <w:tc>
-          <w:tcPr>
-            <w:tcW w:w="1565" w:type="dxa"/>
-          </w:tcPr>
-          <w:p>
-            <w:pPr>
-              <w:rPr>
-                <w:sz w:val="24"/>
-              </w:rPr>
-            </w:pPr>
-            <w:r>
-              <w:rPr>
-                <w:sz w:val="24"/>
-              </w:rPr>
-              <w:t>Mã user</w:t>
-            </w:r>
-          </w:p>
-        </w:tc>
-        <w:tc>
-          <w:tcPr>
-            <w:tcW w:w="1084" w:type="dxa"/>
-          </w:tcPr>
-          <w:p>
-            <w:pPr>
-              <w:rPr>
-                <w:sz w:val="24"/>
-              </w:rPr>
-            </w:pPr>
-          </w:p>
-        </w:tc>
-      </w:tr>
-      <w:tr>
-        <w:tc>
-          <w:tcPr>
-            <w:tcW w:w="674" w:type="dxa"/>
-          </w:tcPr>
-          <w:p>
-            <w:pPr>
-              <w:rPr>
-                <w:sz w:val="24"/>
-              </w:rPr>
-            </w:pPr>
-            <w:r>
-              <w:rPr>
-                <w:sz w:val="24"/>
-              </w:rPr>
-              <w:t>3</w:t>
-            </w:r>
-          </w:p>
-        </w:tc>
-        <w:tc>
-          <w:tcPr>
-            <w:tcW w:w="1986" w:type="dxa"/>
-          </w:tcPr>
-          <w:p>
-            <w:pPr>
-              <w:rPr>
-                <w:sz w:val="24"/>
-              </w:rPr>
-            </w:pPr>
-            <w:r>
-              <w:rPr>
-                <w:rFonts w:ascii="Arial" w:hAnsi="Arial" w:cs="Arial"/>
-                <w:b/>
-                <w:bCs/>
-                <w:color w:val="000000"/>
-                <w:sz w:val="20"/>
-                <w:szCs w:val="20"/>
-                <w:shd w:val="clear" w:color="auto" w:fill="FFFFFF"/>
-              </w:rPr>
-              <w:t>email</w:t>
-            </w:r>
-          </w:p>
-        </w:tc>
-        <w:tc>
-          <w:tcPr>
-            <w:tcW w:w="1553" w:type="dxa"/>
-          </w:tcPr>
-          <w:p>
-            <w:pPr>
-              <w:rPr>
-                <w:sz w:val="24"/>
-              </w:rPr>
-            </w:pPr>
-            <w:r>
-              <w:rPr>
-                <w:rFonts w:ascii="Arial" w:hAnsi="Arial" w:cs="Arial"/>
-                <w:color w:val="000000"/>
-                <w:sz w:val="20"/>
-                <w:szCs w:val="20"/>
-                <w:lang w:val="en"/>
-              </w:rPr>
-              <w:t>varchar(255)</w:t>
-            </w:r>
-          </w:p>
-        </w:tc>
-        <w:tc>
-          <w:tcPr>
-            <w:tcW w:w="1593" w:type="dxa"/>
-          </w:tcPr>
-          <w:p>
-            <w:pPr>
-              <w:spacing w:before="24" w:after="24"/>
-              <w:ind w:left="24" w:right="24"/>
-              <w:rPr>
-                <w:rFonts w:ascii="Arial" w:hAnsi="Arial" w:cs="Arial"/>
-                <w:color w:val="000000"/>
-                <w:sz w:val="20"/>
-                <w:szCs w:val="20"/>
-              </w:rPr>
-            </w:pPr>
-          </w:p>
-        </w:tc>
-        <w:tc>
-          <w:tcPr>
-            <w:tcW w:w="1565" w:type="dxa"/>
-          </w:tcPr>
-          <w:p>
-            <w:pPr>
-              <w:rPr>
-                <w:sz w:val="24"/>
-              </w:rPr>
-            </w:pPr>
-            <w:r>
-              <w:rPr>
-                <w:sz w:val="24"/>
-              </w:rPr>
-              <w:t>Title</w:t>
-            </w:r>
-          </w:p>
-        </w:tc>
-        <w:tc>
-          <w:tcPr>
-            <w:tcW w:w="1084" w:type="dxa"/>
-          </w:tcPr>
-          <w:p>
-            <w:pPr>
-              <w:rPr>
-                <w:sz w:val="24"/>
-              </w:rPr>
-            </w:pPr>
-          </w:p>
-        </w:tc>
-      </w:tr>
-      <w:tr>
-        <w:tc>
-          <w:tcPr>
-            <w:tcW w:w="674" w:type="dxa"/>
-          </w:tcPr>
-          <w:p>
-            <w:pPr>
-              <w:rPr>
-                <w:sz w:val="24"/>
-              </w:rPr>
-            </w:pPr>
-            <w:r>
-              <w:rPr>
-                <w:sz w:val="24"/>
-              </w:rPr>
-              <w:t>4</w:t>
-            </w:r>
-          </w:p>
-        </w:tc>
-        <w:tc>
-          <w:tcPr>
-            <w:tcW w:w="1986" w:type="dxa"/>
-          </w:tcPr>
-          <w:p>
-            <w:pPr>
-              <w:tabs>
-                <w:tab w:val="left" w:pos="1114"/>
-              </w:tabs>
-              <w:rPr>
-                <w:rFonts w:ascii="Arial" w:hAnsi="Arial" w:cs="Arial"/>
-                <w:b/>
-                <w:bCs/>
-                <w:color w:val="000000"/>
-                <w:sz w:val="20"/>
-                <w:szCs w:val="20"/>
-                <w:shd w:val="clear" w:color="auto" w:fill="FFFFFF"/>
-              </w:rPr>
-            </w:pPr>
-            <w:r>
-              <w:rPr>
-                <w:rFonts w:ascii="Arial" w:hAnsi="Arial" w:cs="Arial"/>
-                <w:b/>
-                <w:bCs/>
-                <w:color w:val="000000"/>
-                <w:sz w:val="20"/>
-                <w:szCs w:val="20"/>
-                <w:shd w:val="clear" w:color="auto" w:fill="FFFFFF"/>
-              </w:rPr>
-              <w:t>role</w:t>
-            </w:r>
-          </w:p>
-        </w:tc>
-        <w:tc>
-          <w:tcPr>
-            <w:tcW w:w="1553" w:type="dxa"/>
-          </w:tcPr>
-          <w:p>
-            <w:pPr>
-              <w:spacing w:before="24" w:after="24"/>
-              <w:ind w:left="24" w:right="24"/>
-              <w:rPr>
-                <w:rFonts w:ascii="Arial" w:hAnsi="Arial" w:cs="Arial"/>
-                <w:color w:val="000000"/>
-                <w:sz w:val="20"/>
-                <w:szCs w:val="20"/>
-              </w:rPr>
-            </w:pPr>
-            <w:r>
-              <w:rPr>
-                <w:rFonts w:ascii="Arial" w:hAnsi="Arial" w:cs="Arial"/>
-                <w:color w:val="000000"/>
-                <w:sz w:val="20"/>
-                <w:szCs w:val="20"/>
-                <w:lang w:val="en"/>
-              </w:rPr>
-              <w:t>enum('Author', 'Admin')</w:t>
-            </w:r>
-          </w:p>
-        </w:tc>
-        <w:tc>
-          <w:tcPr>
-            <w:tcW w:w="1593" w:type="dxa"/>
-          </w:tcPr>
-          <w:p>
-            <w:pPr>
-              <w:rPr>
-                <w:sz w:val="24"/>
-              </w:rPr>
-            </w:pPr>
-          </w:p>
-        </w:tc>
-        <w:tc>
-          <w:tcPr>
-            <w:tcW w:w="1565" w:type="dxa"/>
-          </w:tcPr>
-          <w:p>
-            <w:pPr>
-              <w:rPr>
-                <w:sz w:val="24"/>
-              </w:rPr>
-            </w:pPr>
-            <w:r>
-              <w:rPr>
-                <w:rFonts w:ascii="Arial" w:hAnsi="Arial" w:cs="Arial"/>
-                <w:color w:val="000000"/>
-                <w:sz w:val="20"/>
-                <w:szCs w:val="20"/>
-                <w:shd w:val="clear" w:color="auto" w:fill="FFFFFF"/>
-              </w:rPr>
-              <w:t>S</w:t>
-            </w:r>
-            <w:r>
-              <w:rPr>
-                <w:rFonts w:ascii="Arial" w:hAnsi="Arial" w:cs="Arial"/>
-                <w:color w:val="000000"/>
-                <w:sz w:val="20"/>
-                <w:szCs w:val="20"/>
-                <w:shd w:val="clear" w:color="auto" w:fill="FFFFFF"/>
-              </w:rPr>
-              <w:t>lug</w:t>
-            </w:r>
-          </w:p>
-        </w:tc>
-        <w:tc>
-          <w:tcPr>
-            <w:tcW w:w="1084" w:type="dxa"/>
-          </w:tcPr>
-          <w:p>
-            <w:pPr>
-              <w:rPr>
-                <w:sz w:val="24"/>
-              </w:rPr>
-            </w:pPr>
-          </w:p>
-        </w:tc>
-      </w:tr>
-      <w:tr>
-        <w:tc>
-          <w:tcPr>
-            <w:tcW w:w="674" w:type="dxa"/>
-          </w:tcPr>
-          <w:p>
-            <w:pPr>
-              <w:rPr>
-                <w:sz w:val="24"/>
-              </w:rPr>
-            </w:pPr>
-            <w:r>
-              <w:rPr>
-                <w:sz w:val="24"/>
-              </w:rPr>
-              <w:t>5</w:t>
-            </w:r>
-          </w:p>
-        </w:tc>
-        <w:tc>
-          <w:tcPr>
-            <w:tcW w:w="1986" w:type="dxa"/>
-          </w:tcPr>
-          <w:p>
-            <w:pPr>
-              <w:rPr>
-                <w:rFonts w:ascii="Arial" w:hAnsi="Arial" w:cs="Arial"/>
-                <w:b/>
-                <w:bCs/>
-                <w:color w:val="000000"/>
-                <w:sz w:val="20"/>
-                <w:szCs w:val="20"/>
-                <w:shd w:val="clear" w:color="auto" w:fill="FFFFFF"/>
-              </w:rPr>
-            </w:pPr>
-            <w:r>
-              <w:rPr>
-                <w:rFonts w:ascii="Arial" w:hAnsi="Arial" w:cs="Arial"/>
-                <w:b/>
-                <w:bCs/>
-                <w:color w:val="000000"/>
-                <w:sz w:val="20"/>
-                <w:szCs w:val="20"/>
-                <w:shd w:val="clear" w:color="auto" w:fill="FFFFFF"/>
-              </w:rPr>
-              <w:t>password</w:t>
-            </w:r>
-          </w:p>
-        </w:tc>
-        <w:tc>
-          <w:tcPr>
-            <w:tcW w:w="1553" w:type="dxa"/>
-          </w:tcPr>
-          <w:p>
-            <w:pPr>
-              <w:rPr>
-                <w:rFonts w:ascii="Arial" w:hAnsi="Arial" w:cs="Arial"/>
-                <w:color w:val="000000"/>
-                <w:sz w:val="20"/>
-                <w:szCs w:val="20"/>
-                <w:lang w:val="en"/>
-              </w:rPr>
-            </w:pPr>
-            <w:r>
-              <w:rPr>
-                <w:rFonts w:ascii="Arial" w:hAnsi="Arial" w:cs="Arial"/>
-                <w:color w:val="000000"/>
-                <w:sz w:val="20"/>
-                <w:szCs w:val="20"/>
-                <w:lang w:val="en"/>
-              </w:rPr>
-              <w:t>varchar(255)</w:t>
-            </w:r>
-          </w:p>
-        </w:tc>
-        <w:tc>
-          <w:tcPr>
-            <w:tcW w:w="1593" w:type="dxa"/>
-          </w:tcPr>
-          <w:p>
-            <w:pPr>
-              <w:rPr>
-                <w:sz w:val="24"/>
-              </w:rPr>
-            </w:pPr>
-          </w:p>
-        </w:tc>
-        <w:tc>
-          <w:tcPr>
-            <w:tcW w:w="1565" w:type="dxa"/>
-          </w:tcPr>
-          <w:p>
-            <w:pPr>
-              <w:rPr>
-                <w:sz w:val="24"/>
-              </w:rPr>
-            </w:pPr>
-            <w:r>
-              <w:rPr>
-                <w:rFonts w:ascii="Arial" w:hAnsi="Arial" w:cs="Arial"/>
-                <w:color w:val="000000"/>
-                <w:sz w:val="20"/>
-                <w:szCs w:val="20"/>
-                <w:shd w:val="clear" w:color="auto" w:fill="FFFFFF"/>
-              </w:rPr>
-              <w:t>Xe</w:t>
-            </w:r>
-            <w:r>
-              <w:rPr>
-                <w:rFonts w:ascii="Arial" w:hAnsi="Arial" w:cs="Arial"/>
-                <w:color w:val="000000"/>
-                <w:sz w:val="20"/>
-                <w:szCs w:val="20"/>
-                <w:shd w:val="clear" w:color="auto" w:fill="FFFFFF"/>
-              </w:rPr>
-              <w:t>m</w:t>
-            </w:r>
-          </w:p>
-        </w:tc>
-        <w:tc>
-          <w:tcPr>
-            <w:tcW w:w="1084" w:type="dxa"/>
-          </w:tcPr>
-          <w:p>
-            <w:pPr>
-              <w:rPr>
-                <w:sz w:val="24"/>
-              </w:rPr>
-            </w:pPr>
-          </w:p>
-        </w:tc>
-      </w:tr>
-      <w:tr>
-        <w:tc>
-          <w:tcPr>
-            <w:tcW w:w="674" w:type="dxa"/>
-          </w:tcPr>
-          <w:p>
-            <w:pPr>
-              <w:rPr>
-                <w:sz w:val="24"/>
-              </w:rPr>
-            </w:pPr>
-            <w:r>
-              <w:rPr>
-                <w:sz w:val="24"/>
-              </w:rPr>
-              <w:t>6</w:t>
-            </w:r>
-          </w:p>
-        </w:tc>
-        <w:tc>
-          <w:tcPr>
-            <w:tcW w:w="1986" w:type="dxa"/>
-          </w:tcPr>
-          <w:p>
-            <w:pPr>
-              <w:rPr>
-                <w:rFonts w:ascii="Arial" w:hAnsi="Arial" w:cs="Arial"/>
-                <w:b/>
-                <w:bCs/>
-                <w:color w:val="000000"/>
-                <w:sz w:val="20"/>
-                <w:szCs w:val="20"/>
-                <w:shd w:val="clear" w:color="auto" w:fill="FFFFFF"/>
-              </w:rPr>
-            </w:pPr>
-            <w:r>
-              <w:rPr>
-                <w:rFonts w:ascii="Arial" w:hAnsi="Arial" w:cs="Arial"/>
-                <w:b/>
-                <w:bCs/>
-                <w:color w:val="000000"/>
-                <w:sz w:val="20"/>
-                <w:szCs w:val="20"/>
-                <w:shd w:val="clear" w:color="auto" w:fill="FFFFFF"/>
-              </w:rPr>
-              <w:t>created_at</w:t>
-            </w:r>
-          </w:p>
-        </w:tc>
-        <w:tc>
-          <w:tcPr>
-            <w:tcW w:w="1553" w:type="dxa"/>
-          </w:tcPr>
-          <w:p>
-            <w:pPr>
-              <w:spacing w:before="24" w:after="24"/>
-              <w:ind w:left="24" w:right="24"/>
-              <w:rPr>
-                <w:rFonts w:ascii="Arial" w:hAnsi="Arial" w:cs="Arial"/>
-                <w:color w:val="000000"/>
-                <w:sz w:val="20"/>
-                <w:szCs w:val="20"/>
-              </w:rPr>
-            </w:pPr>
-            <w:r>
-              <w:rPr>
-                <w:rFonts w:ascii="Arial" w:hAnsi="Arial" w:cs="Arial"/>
-                <w:color w:val="000000"/>
-                <w:sz w:val="20"/>
-                <w:szCs w:val="20"/>
-                <w:lang w:val="en"/>
-              </w:rPr>
-              <w:t>timestamp</w:t>
-            </w:r>
-          </w:p>
-        </w:tc>
-        <w:tc>
-          <w:tcPr>
-            <w:tcW w:w="1593" w:type="dxa"/>
-          </w:tcPr>
-          <w:p>
-            <w:pPr>
-              <w:rPr>
-                <w:sz w:val="24"/>
-              </w:rPr>
-            </w:pPr>
-          </w:p>
-        </w:tc>
-        <w:tc>
-          <w:tcPr>
-            <w:tcW w:w="1565" w:type="dxa"/>
-          </w:tcPr>
-          <w:p>
-            <w:pPr>
-              <w:rPr>
-                <w:sz w:val="24"/>
-              </w:rPr>
-            </w:pPr>
-            <w:r>
-              <w:rPr>
-                <w:sz w:val="24"/>
-              </w:rPr>
-              <w:t>Hình</w:t>
-            </w:r>
-          </w:p>
-        </w:tc>
-        <w:tc>
-          <w:tcPr>
-            <w:tcW w:w="1084" w:type="dxa"/>
-          </w:tcPr>
-          <w:p>
-            <w:pPr>
-              <w:rPr>
-                <w:sz w:val="24"/>
-              </w:rPr>
-            </w:pPr>
-          </w:p>
-        </w:tc>
-      </w:tr>
-      <w:tr>
-        <w:tc>
-          <w:tcPr>
-            <w:tcW w:w="674" w:type="dxa"/>
-          </w:tcPr>
-          <w:p>
-            <w:pPr>
-              <w:rPr>
-                <w:sz w:val="24"/>
-              </w:rPr>
-            </w:pPr>
-            <w:r>
-              <w:rPr>
-                <w:sz w:val="24"/>
-              </w:rPr>
-              <w:t>7</w:t>
-            </w:r>
-          </w:p>
-        </w:tc>
-        <w:tc>
-          <w:tcPr>
-            <w:tcW w:w="1986" w:type="dxa"/>
-          </w:tcPr>
-          <w:p>
-            <w:pPr>
-              <w:rPr>
-                <w:rFonts w:ascii="Arial" w:hAnsi="Arial" w:cs="Arial"/>
-                <w:b/>
-                <w:bCs/>
-                <w:color w:val="000000"/>
-                <w:sz w:val="20"/>
-                <w:szCs w:val="20"/>
-                <w:shd w:val="clear" w:color="auto" w:fill="FFFFFF"/>
-              </w:rPr>
-            </w:pPr>
-            <w:r>
-              <w:rPr>
-                <w:rFonts w:ascii="Arial" w:hAnsi="Arial" w:cs="Arial"/>
-                <w:b/>
-                <w:bCs/>
-                <w:color w:val="000000"/>
-                <w:sz w:val="20"/>
-                <w:szCs w:val="20"/>
-                <w:shd w:val="clear" w:color="auto" w:fill="FFFFFF"/>
-              </w:rPr>
-              <w:t>updated_at</w:t>
-            </w:r>
-          </w:p>
-        </w:tc>
-        <w:tc>
-          <w:tcPr>
-            <w:tcW w:w="1553" w:type="dxa"/>
-          </w:tcPr>
-          <w:p>
-            <w:pPr>
-              <w:spacing w:before="24" w:after="24"/>
-              <w:ind w:left="24" w:right="24"/>
-              <w:rPr>
-                <w:rFonts w:ascii="Arial" w:hAnsi="Arial" w:cs="Arial"/>
-                <w:color w:val="000000"/>
-                <w:sz w:val="20"/>
-                <w:szCs w:val="20"/>
-              </w:rPr>
-            </w:pPr>
-            <w:r>
-              <w:rPr>
-                <w:rFonts w:ascii="Arial" w:hAnsi="Arial" w:cs="Arial"/>
-                <w:color w:val="000000"/>
-                <w:sz w:val="20"/>
-                <w:szCs w:val="20"/>
-                <w:lang w:val="en"/>
-              </w:rPr>
-              <w:t>timestamp</w:t>
-            </w:r>
-          </w:p>
-        </w:tc>
-        <w:tc>
-          <w:tcPr>
-            <w:tcW w:w="1593" w:type="dxa"/>
-          </w:tcPr>
-          <w:p>
-            <w:pPr>
-              <w:rPr>
-                <w:sz w:val="24"/>
-              </w:rPr>
-            </w:pPr>
-          </w:p>
-        </w:tc>
-        <w:tc>
-          <w:tcPr>
-            <w:tcW w:w="1565" w:type="dxa"/>
-          </w:tcPr>
-          <w:p>
-            <w:pPr>
-              <w:rPr>
-                <w:sz w:val="24"/>
-              </w:rPr>
-            </w:pPr>
-            <w:r>
-              <w:rPr>
-                <w:sz w:val="24"/>
-              </w:rPr>
-              <w:t>Nội dung</w:t>
-            </w:r>
-          </w:p>
-        </w:tc>
-        <w:tc>
-          <w:tcPr>
-            <w:tcW w:w="1084" w:type="dxa"/>
-          </w:tcPr>
-          <w:p>
-            <w:pPr>
-              <w:rPr>
-                <w:sz w:val="24"/>
-              </w:rPr>
-            </w:pPr>
-          </w:p>
-        </w:tc>
-      </w:tr>
-    </w:tbl>
-    <w:p/>
-    <w:p/>
-    <w:p/>
-    <w:p>
-      <w:pPr>
-        <w:spacing w:line="360" w:lineRule="auto"/>
-        <w:jc w:val="center"/>
+        <w:t xml:space="preserve">. </w:t>
+      </w:r>
+      <w:r>
+        <w:rPr>
+          <w:rFonts w:cs="Times New Roman"/>
+        </w:rPr>
+        <w:t xml:space="preserve">Sơ đồ </w:t>
+      </w:r>
+      <w:bookmarkEnd w:id="32"/>
+      <w:r>
+        <w:rPr>
+          <w:rFonts w:cs="Times New Roman"/>
+        </w:rPr>
+        <w:t>usecase kiến trúc tổng</w:t>
+      </w:r>
+    </w:p>
+    <w:p>
+      <w:r>
+        <w:rPr>
+          <w:noProof/>
+        </w:rPr>
+        <w:drawing>
+          <wp:inline distT="0" distB="0" distL="0" distR="0" wp14:anchorId="7214CD09" wp14:editId="1C77DBE5">
+            <wp:extent cx="5761990" cy="5588635"/>
+            <wp:effectExtent l="0" t="0" r="0" b="0"/>
+            <wp:docPr id="31" name="Picture 31"/>
+            <wp:cNvGraphicFramePr>
+              <a:graphicFrameLocks xmlns:a="http://schemas.openxmlformats.org/drawingml/2006/main" noChangeAspect="1"/>
+            </wp:cNvGraphicFramePr>
+            <a:graphic xmlns:a="http://schemas.openxmlformats.org/drawingml/2006/main">
+              <a:graphicData uri="http://schemas.openxmlformats.org/drawingml/2006/picture">
+                <pic:pic xmlns:pic="http://schemas.openxmlformats.org/drawingml/2006/picture">
+                  <pic:nvPicPr>
+                    <pic:cNvPr id="31" name="104195474_1565905796910533_5408848558079335550_n.jpg"/>
+                    <pic:cNvPicPr/>
+                  </pic:nvPicPr>
+                  <pic:blipFill>
+                    <a:blip r:embed="rId24">
+                      <a:extLst>
+                        <a:ext uri="{28A0092B-C50C-407E-A947-70E740481C1C}">
+                          <a14:useLocalDpi xmlns:a14="http://schemas.microsoft.com/office/drawing/2010/main" val="0"/>
+                        </a:ext>
+                      </a:extLst>
+                    </a:blip>
+                    <a:stretch>
+                      <a:fillRect/>
+                    </a:stretch>
+                  </pic:blipFill>
+                  <pic:spPr>
+                    <a:xfrm>
+                      <a:off x="0" y="0"/>
+                      <a:ext cx="5761990" cy="5588635"/>
+                    </a:xfrm>
+                    <a:prstGeom prst="rect">
+                      <a:avLst/>
+                    </a:prstGeom>
+                  </pic:spPr>
+                </pic:pic>
+              </a:graphicData>
+            </a:graphic>
+          </wp:inline>
+        </w:drawing>
+      </w:r>
+    </w:p>
+    <w:p>
+      <w:pPr>
+        <w:rPr>
+          <w:rFonts w:eastAsiaTheme="majorEastAsia"/>
+          <w:b/>
+          <w:bCs/>
+          <w:color w:val="2F5496" w:themeColor="accent5" w:themeShade="BF"/>
+          <w:sz w:val="28"/>
+          <w:szCs w:val="26"/>
+        </w:rPr>
       </w:pPr>
       <w:r>
         <w:br w:type="page"/>
@@ -13436,32 +9118,26 @@
         <w:pStyle w:val="Heading1"/>
         <w:jc w:val="both"/>
       </w:pPr>
-      <w:bookmarkStart w:id="38" w:name="_Toc42942623"/>
+      <w:bookmarkStart w:id="33" w:name="_Toc42942623"/>
       <w:r>
         <w:lastRenderedPageBreak/>
         <w:t>CHƯƠNG 4. KẾT LUẬN</w:t>
       </w:r>
       <w:bookmarkEnd w:id="31"/>
-      <w:bookmarkEnd w:id="38"/>
+      <w:bookmarkEnd w:id="33"/>
     </w:p>
     <w:p>
       <w:pPr>
         <w:pStyle w:val="Heading2"/>
         <w:jc w:val="both"/>
       </w:pPr>
-      <w:bookmarkStart w:id="39" w:name="_Toc455504750"/>
-      <w:bookmarkStart w:id="40" w:name="_Toc42942624"/>
+      <w:bookmarkStart w:id="34" w:name="_Toc455504750"/>
+      <w:bookmarkStart w:id="35" w:name="_Toc42942624"/>
       <w:r>
         <w:t>4.1. Kết quả đạt được</w:t>
       </w:r>
-      <w:bookmarkEnd w:id="39"/>
-      <w:bookmarkEnd w:id="40"/>
-    </w:p>
-    <w:p>
-      <w:r>
-        <w:tab/>
-        <w:t>Phần người dùng:</w:t>
-      </w:r>
+      <w:bookmarkEnd w:id="34"/>
+      <w:bookmarkEnd w:id="35"/>
     </w:p>
     <w:p>
       <w:pPr>
@@ -13488,7 +9164,10 @@
         <w:t xml:space="preserve"> </w:t>
       </w:r>
       <w:r>
-        <w:t>màn hình home, chi tiết các sản phẩm</w:t>
+        <w:t xml:space="preserve">màn hình home, </w:t>
+      </w:r>
+      <w:r>
+        <w:t>màn hình đăng bài, màn hình trang thông tin cá nhân.</w:t>
       </w:r>
     </w:p>
     <w:p>
@@ -13498,13 +9177,9 @@
       </w:pPr>
       <w:r>
         <w:tab/>
-        <w:t xml:space="preserve">Liên kết được các màn hình </w:t>
-      </w:r>
-      <w:r>
-        <w:t>của</w:t>
-      </w:r>
-      <w:r>
-        <w:t xml:space="preserve"> website trang chủ sang các trang sản phẩm, chi tiết sản phẩm, trang đăng nhập, đăng kí</w:t>
+      </w:r>
+      <w:r>
+        <w:t>Chạy được các chức năng như đăng ký, đăng nhập, màn hình đăng bài, màn hình home, màn hình trang thông tin cá nhân.</w:t>
       </w:r>
     </w:p>
     <w:p>
@@ -13514,78 +9189,7 @@
       </w:pPr>
       <w:r>
         <w:tab/>
-        <w:t>Có thể hiển thị hình ảnh lên website</w:t>
-      </w:r>
-    </w:p>
-    <w:p>
-      <w:pPr>
-        <w:spacing w:line="360" w:lineRule="auto"/>
-        <w:jc w:val="both"/>
-      </w:pPr>
-      <w:r>
-        <w:tab/>
-        <w:t>Có thể comment vào sản phẩm.</w:t>
-      </w:r>
-    </w:p>
-    <w:p>
-      <w:pPr>
-        <w:spacing w:line="360" w:lineRule="auto"/>
-        <w:jc w:val="both"/>
-      </w:pPr>
-      <w:r>
-        <w:tab/>
-      </w:r>
-      <w:r>
-        <w:t>Phần quản trị:</w:t>
-      </w:r>
-    </w:p>
-    <w:p>
-      <w:pPr>
-        <w:spacing w:line="360" w:lineRule="auto"/>
-        <w:jc w:val="both"/>
-      </w:pPr>
-      <w:r>
-        <w:tab/>
-        <w:t>Giao diện thân thiện với quản trị viên</w:t>
-      </w:r>
-    </w:p>
-    <w:p>
-      <w:pPr>
-        <w:spacing w:line="360" w:lineRule="auto"/>
-        <w:jc w:val="both"/>
-      </w:pPr>
-      <w:r>
-        <w:tab/>
-        <w:t>Có thể thêm xóa sửa bài viết</w:t>
-      </w:r>
-    </w:p>
-    <w:p>
-      <w:pPr>
-        <w:spacing w:line="360" w:lineRule="auto"/>
-        <w:jc w:val="both"/>
-      </w:pPr>
-      <w:r>
-        <w:tab/>
-        <w:t>Thêm xóa, chỉnh sửa quyền tài khoản.</w:t>
-      </w:r>
-    </w:p>
-    <w:p>
-      <w:pPr>
-        <w:spacing w:line="360" w:lineRule="auto"/>
-        <w:jc w:val="both"/>
-      </w:pPr>
-      <w:r>
-        <w:tab/>
-        <w:t>Thêm, xóa, sửa phần topic sản phẩm.</w:t>
-      </w:r>
-      <w:r>
-        <w:tab/>
-      </w:r>
-      <w:r>
-        <w:tab/>
-      </w:r>
-      <w:r>
-        <w:t xml:space="preserve"> </w:t>
+        <w:t>Trang feed hiển thị các nội dung của những người khác.</w:t>
       </w:r>
     </w:p>
     <w:p>
@@ -13593,13 +9197,13 @@
         <w:pStyle w:val="Heading2"/>
         <w:jc w:val="both"/>
       </w:pPr>
-      <w:bookmarkStart w:id="41" w:name="_Toc455504751"/>
-      <w:bookmarkStart w:id="42" w:name="_Toc42942625"/>
+      <w:bookmarkStart w:id="36" w:name="_Toc455504751"/>
+      <w:bookmarkStart w:id="37" w:name="_Toc42942625"/>
       <w:r>
         <w:t>4.2. Đánh giá phần mềm</w:t>
       </w:r>
-      <w:bookmarkEnd w:id="41"/>
-      <w:bookmarkEnd w:id="42"/>
+      <w:bookmarkEnd w:id="36"/>
+      <w:bookmarkEnd w:id="37"/>
     </w:p>
     <w:p>
       <w:pPr>
@@ -13607,13 +9211,13 @@
         <w:ind w:firstLine="720"/>
         <w:jc w:val="both"/>
       </w:pPr>
-      <w:bookmarkStart w:id="43" w:name="_Toc455504752"/>
-      <w:bookmarkStart w:id="44" w:name="_Toc42942626"/>
+      <w:bookmarkStart w:id="38" w:name="_Toc455504752"/>
+      <w:bookmarkStart w:id="39" w:name="_Toc42942626"/>
       <w:r>
         <w:t>4.2.1. Ưu điểm</w:t>
       </w:r>
-      <w:bookmarkEnd w:id="43"/>
-      <w:bookmarkEnd w:id="44"/>
+      <w:bookmarkEnd w:id="38"/>
+      <w:bookmarkEnd w:id="39"/>
     </w:p>
     <w:p>
       <w:pPr>
@@ -13622,7 +9226,27 @@
         <w:jc w:val="both"/>
       </w:pPr>
       <w:r>
-        <w:t>Hiển thị được hình ảnh lên web site, các tương tác, các nút có thể thực hiện được.</w:t>
+        <w:t>Chạy được các chứ năng tương tự như một mạng xã hội.</w:t>
+      </w:r>
+    </w:p>
+    <w:p>
+      <w:pPr>
+        <w:spacing w:line="360" w:lineRule="auto"/>
+        <w:ind w:firstLine="720"/>
+        <w:jc w:val="both"/>
+      </w:pPr>
+      <w:r>
+        <w:t>Giao diện trực quan sinh động.</w:t>
+      </w:r>
+    </w:p>
+    <w:p>
+      <w:pPr>
+        <w:spacing w:line="360" w:lineRule="auto"/>
+        <w:ind w:firstLine="720"/>
+        <w:jc w:val="both"/>
+      </w:pPr>
+      <w:r>
+        <w:t>Hỗ trợ tiếng Việt.</w:t>
       </w:r>
     </w:p>
     <w:p>
@@ -13631,13 +9255,13 @@
         <w:ind w:firstLine="720"/>
         <w:jc w:val="both"/>
       </w:pPr>
-      <w:bookmarkStart w:id="45" w:name="_Toc455504753"/>
-      <w:bookmarkStart w:id="46" w:name="_Toc42942627"/>
+      <w:bookmarkStart w:id="40" w:name="_Toc455504753"/>
+      <w:bookmarkStart w:id="41" w:name="_Toc42942627"/>
       <w:r>
         <w:t>4.2.2. Nhược điểm</w:t>
       </w:r>
-      <w:bookmarkEnd w:id="45"/>
-      <w:bookmarkEnd w:id="46"/>
+      <w:bookmarkEnd w:id="40"/>
+      <w:bookmarkEnd w:id="41"/>
     </w:p>
     <w:p>
       <w:pPr>
@@ -13649,10 +9273,7 @@
         <w:t xml:space="preserve">Vẫn đang trong quá trình phát triển vì vậy các chức năng </w:t>
       </w:r>
       <w:r>
-        <w:t>trong website</w:t>
-      </w:r>
-      <w:r>
-        <w:t xml:space="preserve"> chưa thể thực hiện được.</w:t>
+        <w:t>trong ứng dụng vẫn chưa hoạt động được.</w:t>
       </w:r>
     </w:p>
     <w:p>
@@ -13662,7 +9283,10 @@
         <w:jc w:val="both"/>
       </w:pPr>
       <w:r>
-        <w:t>Chức năng sửa còn một vài lỗi.</w:t>
+        <w:t xml:space="preserve">Chức năng </w:t>
+      </w:r>
+      <w:r>
+        <w:t>like và bình luận chưa sử dụng được.</w:t>
       </w:r>
     </w:p>
     <w:p>
@@ -13672,33 +9296,20 @@
         <w:jc w:val="both"/>
       </w:pPr>
       <w:r>
-        <w:t>Chưa được phân trang.</w:t>
-      </w:r>
-    </w:p>
-    <w:p>
-      <w:pPr>
-        <w:spacing w:line="360" w:lineRule="auto"/>
-        <w:ind w:firstLine="720"/>
-        <w:jc w:val="both"/>
-      </w:pPr>
-      <w:r>
-        <w:t>Hình ảnh</w:t>
-      </w:r>
-      <w:r>
-        <w:t xml:space="preserve"> hiển thị đôi khi lỗi</w:t>
+        <w:t>Chưa thể đưa vào sử dụng rộng rãi.</w:t>
       </w:r>
     </w:p>
     <w:p>
       <w:pPr>
         <w:pStyle w:val="Heading2"/>
       </w:pPr>
-      <w:bookmarkStart w:id="47" w:name="_Toc455504754"/>
-      <w:bookmarkStart w:id="48" w:name="_Toc42942628"/>
+      <w:bookmarkStart w:id="42" w:name="_Toc455504754"/>
+      <w:bookmarkStart w:id="43" w:name="_Toc42942628"/>
       <w:r>
         <w:t>4.3. Hướng phát triển và mở rộng đề tài</w:t>
       </w:r>
-      <w:bookmarkEnd w:id="47"/>
-      <w:bookmarkEnd w:id="48"/>
+      <w:bookmarkEnd w:id="42"/>
+      <w:bookmarkEnd w:id="43"/>
     </w:p>
     <w:p>
       <w:pPr>
@@ -13712,7 +9323,10 @@
         <w:tab/>
       </w:r>
       <w:r>
-        <w:t>Người dùng có thể đặt hàng và thanh toán trực tiếp.</w:t>
+        <w:t xml:space="preserve">Người dùng có thể </w:t>
+      </w:r>
+      <w:r>
+        <w:t>like và bình luận trên bài viết ở trang feed.</w:t>
       </w:r>
     </w:p>
     <w:p>
@@ -13727,7 +9341,7 @@
         <w:tab/>
       </w:r>
       <w:r>
-        <w:t>Điều chỉnh lại giao diện, phân trang, sữa các lỗi và hoàn thiện chức năng.</w:t>
+        <w:t>Cập nhật và hoàn thiện ứng dụng để tối ưu hóa.</w:t>
       </w:r>
     </w:p>
     <w:p>
@@ -13755,7 +9369,7 @@
           <w:szCs w:val="24"/>
         </w:rPr>
       </w:pPr>
-      <w:bookmarkStart w:id="49" w:name="_Toc42942629"/>
+      <w:bookmarkStart w:id="44" w:name="_Toc42942629"/>
       <w:r>
         <w:rPr>
           <w:sz w:val="28"/>
@@ -13764,7 +9378,7 @@
         <w:lastRenderedPageBreak/>
         <w:t>Tài liệu tham khảo</w:t>
       </w:r>
-      <w:bookmarkEnd w:id="49"/>
+      <w:bookmarkEnd w:id="44"/>
     </w:p>
     <w:p>
       <w:pPr>
@@ -13789,16 +9403,11 @@
         <w:jc w:val="both"/>
       </w:pPr>
       <w:r>
-        <w:t>Tài liệu học tập của thầy Nguyễn Hồ Minh Đức</w:t>
-      </w:r>
-    </w:p>
-    <w:p>
-      <w:pPr>
-        <w:tabs>
-          <w:tab w:val="left" w:pos="709"/>
-        </w:tabs>
-        <w:spacing w:line="360" w:lineRule="auto"/>
-      </w:pPr>
+        <w:t xml:space="preserve">Tài liệu học tập của thầy </w:t>
+      </w:r>
+      <w:r>
+        <w:t>Nguyễn Đình Ánh</w:t>
+      </w:r>
     </w:p>
     <w:sectPr>
       <w:headerReference w:type="default" r:id="rId25"/>

</xml_diff>

<commit_message>
Cập nhật Git và Github
Quản lý dự án bằng git và github
</commit_message>
<xml_diff>
--- a/baocao/baocaocc.docx
+++ b/baocao/baocaocc.docx
@@ -7648,6 +7648,402 @@
     </w:p>
     <w:p>
       <w:pPr>
+        <w:pStyle w:val="Heading3"/>
+        <w:ind w:firstLine="360"/>
+        <w:jc w:val="both"/>
+        <w:rPr>
+          <w:rFonts w:cs="Times New Roman"/>
+        </w:rPr>
+      </w:pPr>
+      <w:r>
+        <w:tab/>
+      </w:r>
+      <w:r>
+        <w:rPr>
+          <w:rFonts w:cs="Times New Roman"/>
+        </w:rPr>
+        <w:t>2.1.</w:t>
+      </w:r>
+      <w:r>
+        <w:rPr>
+          <w:rFonts w:cs="Times New Roman"/>
+        </w:rPr>
+        <w:t>8</w:t>
+      </w:r>
+      <w:r>
+        <w:rPr>
+          <w:rFonts w:cs="Times New Roman"/>
+        </w:rPr>
+        <w:t xml:space="preserve">. </w:t>
+      </w:r>
+      <w:r>
+        <w:rPr>
+          <w:rFonts w:cs="Times New Roman"/>
+        </w:rPr>
+        <w:t xml:space="preserve">Tổng quan về </w:t>
+      </w:r>
+      <w:r>
+        <w:rPr>
+          <w:rFonts w:cs="Times New Roman"/>
+        </w:rPr>
+        <w:t>git và github</w:t>
+      </w:r>
+    </w:p>
+    <w:p>
+      <w:pPr>
+        <w:spacing w:line="360" w:lineRule="auto"/>
+        <w:jc w:val="both"/>
+      </w:pPr>
+      <w:r>
+        <w:tab/>
+      </w:r>
+      <w:r>
+        <w:t>GitHub là một hệ thống quản lý dự án và phiên bản code, hoạt động giống như một mạng xã hội cho lập trình viên. Các lập trình viên có thể clone lại mã nguồn từ một repository và Github chính là một dịch vụ máy chủ repository công cộng, mỗi người có thể tạo tài khoản trên đó để tạo ra các kho chứa của riêng mình để có thể làm việc.</w:t>
+      </w:r>
+    </w:p>
+    <w:p>
+      <w:pPr>
+        <w:jc w:val="center"/>
+      </w:pPr>
+      <w:r>
+        <w:rPr>
+          <w:noProof/>
+        </w:rPr>
+        <w:lastRenderedPageBreak/>
+        <w:drawing>
+          <wp:inline distT="0" distB="0" distL="0" distR="0" wp14:anchorId="39C53A4D" wp14:editId="16F72DB5">
+            <wp:extent cx="3638550" cy="2373438"/>
+            <wp:effectExtent l="0" t="0" r="0" b="8255"/>
+            <wp:docPr id="449" name="Picture 449"/>
+            <wp:cNvGraphicFramePr>
+              <a:graphicFrameLocks xmlns:a="http://schemas.openxmlformats.org/drawingml/2006/main" noChangeAspect="1"/>
+            </wp:cNvGraphicFramePr>
+            <a:graphic xmlns:a="http://schemas.openxmlformats.org/drawingml/2006/main">
+              <a:graphicData uri="http://schemas.openxmlformats.org/drawingml/2006/picture">
+                <pic:pic xmlns:pic="http://schemas.openxmlformats.org/drawingml/2006/picture">
+                  <pic:nvPicPr>
+                    <pic:cNvPr id="449" name="456.jpg"/>
+                    <pic:cNvPicPr/>
+                  </pic:nvPicPr>
+                  <pic:blipFill>
+                    <a:blip r:embed="rId19">
+                      <a:extLst>
+                        <a:ext uri="{28A0092B-C50C-407E-A947-70E740481C1C}">
+                          <a14:useLocalDpi xmlns:a14="http://schemas.microsoft.com/office/drawing/2010/main" val="0"/>
+                        </a:ext>
+                      </a:extLst>
+                    </a:blip>
+                    <a:stretch>
+                      <a:fillRect/>
+                    </a:stretch>
+                  </pic:blipFill>
+                  <pic:spPr>
+                    <a:xfrm>
+                      <a:off x="0" y="0"/>
+                      <a:ext cx="3644631" cy="2377405"/>
+                    </a:xfrm>
+                    <a:prstGeom prst="rect">
+                      <a:avLst/>
+                    </a:prstGeom>
+                  </pic:spPr>
+                </pic:pic>
+              </a:graphicData>
+            </a:graphic>
+          </wp:inline>
+        </w:drawing>
+      </w:r>
+    </w:p>
+    <w:p>
+      <w:pPr>
+        <w:spacing w:line="360" w:lineRule="auto"/>
+        <w:ind w:firstLine="720"/>
+        <w:jc w:val="both"/>
+      </w:pPr>
+      <w:r>
+        <w:t xml:space="preserve">GitHub là một dịch vụ nổi tiếng cung cấp kho lưu trữ mã nguồn Git cho các dự án phần mềm. Github có đầy đủ những tính năng của Git, ngoài ra nó còn bổ sung những tính năng về social để các developer tương tác với nhau. </w:t>
+      </w:r>
+    </w:p>
+    <w:p>
+      <w:pPr>
+        <w:spacing w:line="360" w:lineRule="auto"/>
+        <w:ind w:firstLine="720"/>
+        <w:jc w:val="both"/>
+      </w:pPr>
+      <w:r>
+        <w:t xml:space="preserve">Vài thông tin về GIT: </w:t>
+      </w:r>
+    </w:p>
+    <w:p>
+      <w:pPr>
+        <w:pStyle w:val="ListParagraph"/>
+        <w:numPr>
+          <w:ilvl w:val="0"/>
+          <w:numId w:val="23"/>
+        </w:numPr>
+        <w:spacing w:line="360" w:lineRule="auto"/>
+        <w:jc w:val="both"/>
+      </w:pPr>
+      <w:r>
+        <w:t xml:space="preserve">Là công cụ giúp quản lý source code tổ chức theo dạng dữ liệu phân tán. </w:t>
+      </w:r>
+    </w:p>
+    <w:p>
+      <w:pPr>
+        <w:pStyle w:val="ListParagraph"/>
+        <w:numPr>
+          <w:ilvl w:val="0"/>
+          <w:numId w:val="23"/>
+        </w:numPr>
+        <w:spacing w:line="360" w:lineRule="auto"/>
+        <w:jc w:val="both"/>
+      </w:pPr>
+      <w:r>
+        <w:t xml:space="preserve">Giúp đồng bộ source code của team lên 1 server. </w:t>
+      </w:r>
+    </w:p>
+    <w:p>
+      <w:pPr>
+        <w:pStyle w:val="ListParagraph"/>
+        <w:numPr>
+          <w:ilvl w:val="0"/>
+          <w:numId w:val="23"/>
+        </w:numPr>
+        <w:spacing w:line="360" w:lineRule="auto"/>
+        <w:jc w:val="both"/>
+      </w:pPr>
+      <w:r>
+        <w:t xml:space="preserve">Hỗ trợ các thao tác kiểm tra source code trong quá trình làm việc (diff, check modifications, show history, merge source, …) </w:t>
+      </w:r>
+    </w:p>
+    <w:p>
+      <w:pPr>
+        <w:spacing w:line="360" w:lineRule="auto"/>
+        <w:ind w:firstLine="720"/>
+        <w:jc w:val="both"/>
+      </w:pPr>
+      <w:r>
+        <w:t xml:space="preserve">GitHub có 2 phiên bản: miễn phí và trả phí. Với phiên bản có phí thường được các doanh nghiệp sử dụng để tăng khả năng quản lý team cũng như phân quyền bảo mật dự án. </w:t>
+      </w:r>
+    </w:p>
+    <w:p>
+      <w:pPr>
+        <w:spacing w:line="360" w:lineRule="auto"/>
+        <w:ind w:firstLine="720"/>
+        <w:jc w:val="both"/>
+      </w:pPr>
+      <w:r>
+        <w:t xml:space="preserve">Còn lại thì phần lớn chúng ta đều sử dụng Github với tài khoản miễn phí để lưu trữ source code. Github cung cấp các tính năng social networking như feeds, followers, và network graph để các developer học hỏi kinh nghiệm của nhau thông qua lịch sử commit. </w:t>
+      </w:r>
+    </w:p>
+    <w:p>
+      <w:pPr>
+        <w:spacing w:line="360" w:lineRule="auto"/>
+        <w:ind w:firstLine="720"/>
+        <w:jc w:val="both"/>
+      </w:pPr>
+      <w:r>
+        <w:t xml:space="preserve">Nếu một comment để mô tả và giải thích một đoạn code. Thì với Github, commit message chính là phần mô tả hành động mà bạn thực hiện trên source code. </w:t>
+      </w:r>
+    </w:p>
+    <w:p>
+      <w:pPr>
+        <w:spacing w:line="360" w:lineRule="auto"/>
+        <w:ind w:firstLine="720"/>
+        <w:jc w:val="both"/>
+      </w:pPr>
+      <w:r>
+        <w:t xml:space="preserve">Github trở thành một yếu tố có sức ảnh hưởng lớn trong cộng động nguồn mở. Cùng với Linkedin, Github được coi là một sự thay thế cho CV của bạn. Các nhà tuyển dụng cũng rất hay tham khảo Github profile để hiểu về năng lực coding của ứng viên. </w:t>
+      </w:r>
+    </w:p>
+    <w:p>
+      <w:pPr>
+        <w:spacing w:line="360" w:lineRule="auto"/>
+        <w:ind w:firstLine="720"/>
+        <w:jc w:val="both"/>
+      </w:pPr>
+      <w:r>
+        <w:t>Giờ đây, kỹ năng sử dụng git và Github từ chỗ ưu thích sang bắt buộc phải có đối với các ứng viên đi xin việc.</w:t>
+      </w:r>
+    </w:p>
+    <w:p>
+      <w:pPr>
+        <w:spacing w:line="360" w:lineRule="auto"/>
+        <w:ind w:firstLine="720"/>
+        <w:jc w:val="both"/>
+        <w:rPr>
+          <w:b/>
+          <w:bCs/>
+        </w:rPr>
+      </w:pPr>
+      <w:r>
+        <w:rPr>
+          <w:b/>
+          <w:bCs/>
+        </w:rPr>
+        <w:t xml:space="preserve">Tính năng của </w:t>
+      </w:r>
+    </w:p>
+    <w:p>
+      <w:pPr>
+        <w:spacing w:line="360" w:lineRule="auto"/>
+        <w:ind w:firstLine="720"/>
+        <w:jc w:val="both"/>
+      </w:pPr>
+      <w:r>
+        <w:lastRenderedPageBreak/>
+        <w:t xml:space="preserve">Github GitHub được coi là một mạng xã hội dành cho lập trình viên lớn nhất và dễ dùng nhất với các tính năng cốt lõi như: Wiki, issue, thống kê, đổi tên project, project được đặt vào namespace là user. Watch project: theo dõi hoạt động của project của người khác. Xem quá trình người ta phát triển phầm mềm thế nào, project phát triển ra sao. Follow user: theo dõi hoạt động của người khác. </w:t>
+      </w:r>
+    </w:p>
+    <w:p>
+      <w:pPr>
+        <w:spacing w:line="360" w:lineRule="auto"/>
+        <w:ind w:firstLine="720"/>
+        <w:jc w:val="both"/>
+      </w:pPr>
+      <w:r>
+        <w:t>Có 2 cách tiếp cận GitHub: Tạo project của riêng mình Contribute cho project có sẵn: fork project có sẵn của người khác, sửa đổi, sau đó đề nghị họ cập nhật sửa đổi của mình (tạo pull request).</w:t>
+      </w:r>
+    </w:p>
+    <w:p>
+      <w:pPr>
+        <w:spacing w:line="360" w:lineRule="auto"/>
+        <w:ind w:firstLine="720"/>
+        <w:jc w:val="both"/>
+        <w:rPr>
+          <w:b/>
+          <w:bCs/>
+        </w:rPr>
+      </w:pPr>
+      <w:r>
+        <w:rPr>
+          <w:b/>
+          <w:bCs/>
+        </w:rPr>
+        <w:t xml:space="preserve">Lịch sử của </w:t>
+      </w:r>
+    </w:p>
+    <w:p>
+      <w:pPr>
+        <w:spacing w:line="360" w:lineRule="auto"/>
+        <w:ind w:firstLine="720"/>
+        <w:jc w:val="both"/>
+      </w:pPr>
+      <w:r>
+        <w:t>GitHub GitHub được viết bằng Ruby on Rails và Erlang do Tom Preston-Werner, Chris Wanstrath, và PJ Hyett phát triển trang web được đưa ra và chạy chính thức vào tháng 4 năm 2008. Tính đến thời điểm tháng 3 năm 2018 Github đang là dịch vụ máy chủ lưu trữ các mã nguồn lập trình lớn nhất thế giới. Với hơn 25 triệu người dùng và hơn 80 triệu mã nguồn dự án, Github đã trở thành một phần không thể thiêu đối với cộng đồng phát triển mã nguồn mở và cộng đồng lập trình viên trên toàn thế giới.</w:t>
+      </w:r>
+    </w:p>
+    <w:p>
+      <w:pPr>
+        <w:spacing w:line="360" w:lineRule="auto"/>
+        <w:ind w:firstLine="720"/>
+        <w:jc w:val="both"/>
+        <w:rPr>
+          <w:rStyle w:val="ez-toc-section"/>
+          <w:bCs/>
+          <w:color w:val="111111"/>
+          <w:szCs w:val="26"/>
+        </w:rPr>
+      </w:pPr>
+      <w:r>
+        <w:rPr>
+          <w:rStyle w:val="ez-toc-section"/>
+          <w:bCs/>
+          <w:color w:val="111111"/>
+          <w:szCs w:val="26"/>
+        </w:rPr>
+        <w:t>Lợi ích của Github đối với lập trình viê</w:t>
+      </w:r>
+      <w:r>
+        <w:rPr>
+          <w:rStyle w:val="ez-toc-section"/>
+          <w:b/>
+          <w:bCs/>
+          <w:color w:val="111111"/>
+        </w:rPr>
+        <w:t>n</w:t>
+      </w:r>
+      <w:r>
+        <w:rPr>
+          <w:rStyle w:val="ez-toc-section"/>
+          <w:bCs/>
+          <w:color w:val="111111"/>
+          <w:szCs w:val="26"/>
+        </w:rPr>
+        <w:t xml:space="preserve"> </w:t>
+      </w:r>
+    </w:p>
+    <w:p>
+      <w:pPr>
+        <w:spacing w:line="360" w:lineRule="auto"/>
+        <w:ind w:firstLine="720"/>
+        <w:jc w:val="both"/>
+      </w:pPr>
+      <w:r>
+        <w:rPr>
+          <w:rStyle w:val="ez-toc-section"/>
+          <w:bCs/>
+          <w:color w:val="111111"/>
+          <w:szCs w:val="26"/>
+        </w:rPr>
+        <w:t>Quản lý source code dễ dàng</w:t>
+      </w:r>
+    </w:p>
+    <w:p>
+      <w:pPr>
+        <w:pStyle w:val="NormalWeb"/>
+        <w:shd w:val="clear" w:color="auto" w:fill="FFFFFF"/>
+        <w:spacing w:before="0" w:beforeAutospacing="0" w:after="0" w:afterAutospacing="0" w:line="360" w:lineRule="auto"/>
+        <w:ind w:firstLine="720"/>
+        <w:jc w:val="both"/>
+        <w:rPr>
+          <w:color w:val="222222"/>
+          <w:sz w:val="26"/>
+          <w:szCs w:val="26"/>
+        </w:rPr>
+      </w:pPr>
+      <w:r>
+        <w:rPr>
+          <w:color w:val="222222"/>
+          <w:sz w:val="26"/>
+          <w:szCs w:val="26"/>
+        </w:rPr>
+        <w:t>Khi bạn tạo một repo, toàn bộ source code của repo đó được lưu trên GitHub. Tại đây, bạn có thể coi lại quá trình mình đã làm việc thông qua các comment sau mỗi lần commit. Và cái hay ở đây, là nhiều người có thể cùng làm một repo.</w:t>
+      </w:r>
+    </w:p>
+    <w:p>
+      <w:pPr>
+        <w:pStyle w:val="NormalWeb"/>
+        <w:shd w:val="clear" w:color="auto" w:fill="FFFFFF"/>
+        <w:spacing w:before="0" w:beforeAutospacing="0" w:after="0" w:afterAutospacing="0" w:line="360" w:lineRule="auto"/>
+        <w:ind w:firstLine="720"/>
+        <w:jc w:val="both"/>
+        <w:rPr>
+          <w:color w:val="222222"/>
+          <w:sz w:val="26"/>
+          <w:szCs w:val="26"/>
+        </w:rPr>
+      </w:pPr>
+      <w:r>
+        <w:rPr>
+          <w:color w:val="222222"/>
+          <w:sz w:val="26"/>
+          <w:szCs w:val="26"/>
+        </w:rPr>
+        <w:t>Lợi ích đầu tiên, chính là bạn biết được ai đã commit và commit cái gì. Tiếp theo, source của bạn có thể phát triển theo nhiều nhánh. Nguyên tắc làm việc với các nhánh như thế này: Bạn có thể rẽ nhiều nhánh để phát triển project. Nhưng cuối cùng, bạn phải merge lại vào nhánh MASTER để ra được project hoàn chỉnh.</w:t>
+      </w:r>
+    </w:p>
+    <w:p>
+      <w:pPr>
+        <w:spacing w:line="360" w:lineRule="auto"/>
+        <w:ind w:firstLine="720"/>
+        <w:rPr>
+          <w:b/>
+          <w:bCs/>
+        </w:rPr>
+      </w:pPr>
+    </w:p>
+    <w:p>
+      <w:pPr>
         <w:spacing w:line="360" w:lineRule="auto"/>
         <w:jc w:val="right"/>
       </w:pPr>
@@ -7783,7 +8179,7 @@
                     <pic:cNvPicPr/>
                   </pic:nvPicPr>
                   <pic:blipFill>
-                    <a:blip r:embed="rId19">
+                    <a:blip r:embed="rId20">
                       <a:extLst>
                         <a:ext uri="{28A0092B-C50C-407E-A947-70E740481C1C}">
                           <a14:useLocalDpi xmlns:a14="http://schemas.microsoft.com/office/drawing/2010/main" val="0"/>
@@ -7900,7 +8296,7 @@
                     <pic:cNvPicPr/>
                   </pic:nvPicPr>
                   <pic:blipFill>
-                    <a:blip r:embed="rId20">
+                    <a:blip r:embed="rId21">
                       <a:extLst>
                         <a:ext uri="{28A0092B-C50C-407E-A947-70E740481C1C}">
                           <a14:useLocalDpi xmlns:a14="http://schemas.microsoft.com/office/drawing/2010/main" val="0"/>
@@ -8026,7 +8422,7 @@
                     <pic:cNvPicPr/>
                   </pic:nvPicPr>
                   <pic:blipFill>
-                    <a:blip r:embed="rId21">
+                    <a:blip r:embed="rId22">
                       <a:extLst>
                         <a:ext uri="{28A0092B-C50C-407E-A947-70E740481C1C}">
                           <a14:useLocalDpi xmlns:a14="http://schemas.microsoft.com/office/drawing/2010/main" val="0"/>
@@ -8149,7 +8545,7 @@
                     <pic:cNvPicPr/>
                   </pic:nvPicPr>
                   <pic:blipFill>
-                    <a:blip r:embed="rId22">
+                    <a:blip r:embed="rId23">
                       <a:extLst>
                         <a:ext uri="{28A0092B-C50C-407E-A947-70E740481C1C}">
                           <a14:useLocalDpi xmlns:a14="http://schemas.microsoft.com/office/drawing/2010/main" val="0"/>
@@ -8261,7 +8657,7 @@
                     <pic:cNvPicPr/>
                   </pic:nvPicPr>
                   <pic:blipFill>
-                    <a:blip r:embed="rId23">
+                    <a:blip r:embed="rId24">
                       <a:extLst>
                         <a:ext uri="{28A0092B-C50C-407E-A947-70E740481C1C}">
                           <a14:useLocalDpi xmlns:a14="http://schemas.microsoft.com/office/drawing/2010/main" val="0"/>
@@ -8447,7 +8843,7 @@
                     <pic:cNvPicPr/>
                   </pic:nvPicPr>
                   <pic:blipFill>
-                    <a:blip r:embed="rId19">
+                    <a:blip r:embed="rId20">
                       <a:extLst>
                         <a:ext uri="{28A0092B-C50C-407E-A947-70E740481C1C}">
                           <a14:useLocalDpi xmlns:a14="http://schemas.microsoft.com/office/drawing/2010/main" val="0"/>
@@ -8575,7 +8971,7 @@
                     <pic:cNvPicPr/>
                   </pic:nvPicPr>
                   <pic:blipFill>
-                    <a:blip r:embed="rId20">
+                    <a:blip r:embed="rId21">
                       <a:extLst>
                         <a:ext uri="{28A0092B-C50C-407E-A947-70E740481C1C}">
                           <a14:useLocalDpi xmlns:a14="http://schemas.microsoft.com/office/drawing/2010/main" val="0"/>
@@ -8703,7 +9099,7 @@
                     <pic:cNvPicPr/>
                   </pic:nvPicPr>
                   <pic:blipFill>
-                    <a:blip r:embed="rId21">
+                    <a:blip r:embed="rId22">
                       <a:extLst>
                         <a:ext uri="{28A0092B-C50C-407E-A947-70E740481C1C}">
                           <a14:useLocalDpi xmlns:a14="http://schemas.microsoft.com/office/drawing/2010/main" val="0"/>
@@ -8841,7 +9237,7 @@
                     <pic:cNvPicPr/>
                   </pic:nvPicPr>
                   <pic:blipFill>
-                    <a:blip r:embed="rId22">
+                    <a:blip r:embed="rId23">
                       <a:extLst>
                         <a:ext uri="{28A0092B-C50C-407E-A947-70E740481C1C}">
                           <a14:useLocalDpi xmlns:a14="http://schemas.microsoft.com/office/drawing/2010/main" val="0"/>
@@ -8965,7 +9361,7 @@
                     <pic:cNvPicPr/>
                   </pic:nvPicPr>
                   <pic:blipFill>
-                    <a:blip r:embed="rId23">
+                    <a:blip r:embed="rId24">
                       <a:extLst>
                         <a:ext uri="{28A0092B-C50C-407E-A947-70E740481C1C}">
                           <a14:useLocalDpi xmlns:a14="http://schemas.microsoft.com/office/drawing/2010/main" val="0"/>
@@ -9071,7 +9467,7 @@
                     <pic:cNvPicPr/>
                   </pic:nvPicPr>
                   <pic:blipFill>
-                    <a:blip r:embed="rId24">
+                    <a:blip r:embed="rId25">
                       <a:extLst>
                         <a:ext uri="{28A0092B-C50C-407E-A947-70E740481C1C}">
                           <a14:useLocalDpi xmlns:a14="http://schemas.microsoft.com/office/drawing/2010/main" val="0"/>
@@ -9099,7 +9495,216 @@
       </w:r>
     </w:p>
     <w:p>
-      <w:pPr>
+      <w:r>
+        <w:br w:type="page"/>
+      </w:r>
+    </w:p>
+    <w:p>
+      <w:pPr>
+        <w:pStyle w:val="Heading2"/>
+        <w:jc w:val="both"/>
+        <w:rPr>
+          <w:rFonts w:cs="Times New Roman"/>
+        </w:rPr>
+      </w:pPr>
+      <w:r>
+        <w:rPr>
+          <w:rFonts w:cs="Times New Roman"/>
+        </w:rPr>
+        <w:lastRenderedPageBreak/>
+        <w:t>3</w:t>
+      </w:r>
+      <w:r>
+        <w:rPr>
+          <w:rFonts w:cs="Times New Roman"/>
+        </w:rPr>
+        <w:t>.</w:t>
+      </w:r>
+      <w:r>
+        <w:rPr>
+          <w:rFonts w:cs="Times New Roman"/>
+        </w:rPr>
+        <w:t>3</w:t>
+      </w:r>
+      <w:r>
+        <w:rPr>
+          <w:rFonts w:cs="Times New Roman"/>
+        </w:rPr>
+        <w:t xml:space="preserve">. </w:t>
+      </w:r>
+      <w:r>
+        <w:rPr>
+          <w:rFonts w:cs="Times New Roman"/>
+        </w:rPr>
+        <w:t>Công cụ Git và Github</w:t>
+      </w:r>
+    </w:p>
+    <w:p>
+      <w:pPr>
+        <w:spacing w:line="360" w:lineRule="auto"/>
+        <w:ind w:firstLine="720"/>
+      </w:pPr>
+      <w:r>
+        <w:t>Tổng cộng hơn 60 commits đã được sử dụng</w:t>
+      </w:r>
+    </w:p>
+    <w:p>
+      <w:pPr>
+        <w:spacing w:line="360" w:lineRule="auto"/>
+      </w:pPr>
+      <w:r>
+        <w:rPr>
+          <w:noProof/>
+        </w:rPr>
+        <w:drawing>
+          <wp:inline distT="0" distB="0" distL="0" distR="0" wp14:anchorId="4A9C2301" wp14:editId="3FCBC613">
+            <wp:extent cx="5761990" cy="2828290"/>
+            <wp:effectExtent l="0" t="0" r="0" b="0"/>
+            <wp:docPr id="1" name="Picture 1"/>
+            <wp:cNvGraphicFramePr>
+              <a:graphicFrameLocks xmlns:a="http://schemas.openxmlformats.org/drawingml/2006/main" noChangeAspect="1"/>
+            </wp:cNvGraphicFramePr>
+            <a:graphic xmlns:a="http://schemas.openxmlformats.org/drawingml/2006/main">
+              <a:graphicData uri="http://schemas.openxmlformats.org/drawingml/2006/picture">
+                <pic:pic xmlns:pic="http://schemas.openxmlformats.org/drawingml/2006/picture">
+                  <pic:nvPicPr>
+                    <pic:cNvPr id="1" name=""/>
+                    <pic:cNvPicPr/>
+                  </pic:nvPicPr>
+                  <pic:blipFill>
+                    <a:blip r:embed="rId26"/>
+                    <a:stretch>
+                      <a:fillRect/>
+                    </a:stretch>
+                  </pic:blipFill>
+                  <pic:spPr>
+                    <a:xfrm>
+                      <a:off x="0" y="0"/>
+                      <a:ext cx="5761990" cy="2828290"/>
+                    </a:xfrm>
+                    <a:prstGeom prst="rect">
+                      <a:avLst/>
+                    </a:prstGeom>
+                  </pic:spPr>
+                </pic:pic>
+              </a:graphicData>
+            </a:graphic>
+          </wp:inline>
+        </w:drawing>
+      </w:r>
+    </w:p>
+    <w:p>
+      <w:pPr>
+        <w:spacing w:line="360" w:lineRule="auto"/>
+        <w:jc w:val="center"/>
+      </w:pPr>
+      <w:r>
+        <w:t>Hình 13:</w:t>
+      </w:r>
+      <w:r>
+        <w:t xml:space="preserve"> Màn hình </w:t>
+      </w:r>
+      <w:r>
+        <w:t>Github commits.</w:t>
+      </w:r>
+    </w:p>
+    <w:p>
+      <w:pPr>
+        <w:spacing w:line="360" w:lineRule="auto"/>
+      </w:pPr>
+      <w:r>
+        <w:tab/>
+        <w:t>Dự án được chia ra thành</w:t>
+      </w:r>
+      <w:r>
+        <w:t>:</w:t>
+      </w:r>
+      <w:r>
+        <w:t xml:space="preserve"> </w:t>
+      </w:r>
+    </w:p>
+    <w:p>
+      <w:pPr>
+        <w:pStyle w:val="ListParagraph"/>
+        <w:numPr>
+          <w:ilvl w:val="0"/>
+          <w:numId w:val="22"/>
+        </w:numPr>
+        <w:spacing w:line="360" w:lineRule="auto"/>
+      </w:pPr>
+      <w:r>
+        <w:t>1 nhánh chính</w:t>
+      </w:r>
+      <w:r>
+        <w:t>: Master</w:t>
+      </w:r>
+    </w:p>
+    <w:p>
+      <w:pPr>
+        <w:pStyle w:val="ListParagraph"/>
+        <w:numPr>
+          <w:ilvl w:val="0"/>
+          <w:numId w:val="22"/>
+        </w:numPr>
+        <w:spacing w:line="360" w:lineRule="auto"/>
+      </w:pPr>
+      <w:r>
+        <w:t xml:space="preserve">4 nhánh phụ: baocao, sua field va button, quyentran, </w:t>
+      </w:r>
+      <w:r>
+        <w:t>dependabot</w:t>
+      </w:r>
+    </w:p>
+    <w:p>
+      <w:r>
+        <w:rPr>
+          <w:noProof/>
+        </w:rPr>
+        <w:drawing>
+          <wp:inline distT="0" distB="0" distL="0" distR="0" wp14:anchorId="2B3D70A2" wp14:editId="6968C9C3">
+            <wp:extent cx="5761990" cy="2805430"/>
+            <wp:effectExtent l="0" t="0" r="0" b="0"/>
+            <wp:docPr id="448" name="Picture 448"/>
+            <wp:cNvGraphicFramePr>
+              <a:graphicFrameLocks xmlns:a="http://schemas.openxmlformats.org/drawingml/2006/main" noChangeAspect="1"/>
+            </wp:cNvGraphicFramePr>
+            <a:graphic xmlns:a="http://schemas.openxmlformats.org/drawingml/2006/main">
+              <a:graphicData uri="http://schemas.openxmlformats.org/drawingml/2006/picture">
+                <pic:pic xmlns:pic="http://schemas.openxmlformats.org/drawingml/2006/picture">
+                  <pic:nvPicPr>
+                    <pic:cNvPr id="1" name=""/>
+                    <pic:cNvPicPr/>
+                  </pic:nvPicPr>
+                  <pic:blipFill>
+                    <a:blip r:embed="rId27"/>
+                    <a:stretch>
+                      <a:fillRect/>
+                    </a:stretch>
+                  </pic:blipFill>
+                  <pic:spPr>
+                    <a:xfrm>
+                      <a:off x="0" y="0"/>
+                      <a:ext cx="5761990" cy="2805430"/>
+                    </a:xfrm>
+                    <a:prstGeom prst="rect">
+                      <a:avLst/>
+                    </a:prstGeom>
+                  </pic:spPr>
+                </pic:pic>
+              </a:graphicData>
+            </a:graphic>
+          </wp:inline>
+        </w:drawing>
+      </w:r>
+    </w:p>
+    <w:p>
+      <w:pPr>
+        <w:jc w:val="center"/>
+      </w:pPr>
+      <w:r>
+        <w:t>Hình 14: Màn hình các branches</w:t>
+      </w:r>
+      <w:r>
         <w:rPr>
           <w:rFonts w:eastAsiaTheme="majorEastAsia"/>
           <w:b/>
@@ -9108,10 +9713,20 @@
           <w:sz w:val="28"/>
           <w:szCs w:val="26"/>
         </w:rPr>
-      </w:pPr>
-      <w:r>
         <w:br w:type="page"/>
       </w:r>
+    </w:p>
+    <w:p>
+      <w:pPr>
+        <w:rPr>
+          <w:rFonts w:eastAsiaTheme="majorEastAsia"/>
+          <w:b/>
+          <w:bCs/>
+          <w:color w:val="2F5496" w:themeColor="accent5" w:themeShade="BF"/>
+          <w:sz w:val="28"/>
+          <w:szCs w:val="26"/>
+        </w:rPr>
+      </w:pPr>
     </w:p>
     <w:p>
       <w:pPr>
@@ -9120,7 +9735,6 @@
       </w:pPr>
       <w:bookmarkStart w:id="33" w:name="_Toc42942623"/>
       <w:r>
-        <w:lastRenderedPageBreak/>
         <w:t>CHƯƠNG 4. KẾT LUẬN</w:t>
       </w:r>
       <w:bookmarkEnd w:id="31"/>
@@ -9383,35 +9997,39 @@
     <w:p>
       <w:pPr>
         <w:spacing w:line="360" w:lineRule="auto"/>
+        <w:ind w:left="720"/>
+      </w:pPr>
+      <w:r>
+        <w:t xml:space="preserve">Tham khảo từ Youtube: </w:t>
+      </w:r>
+      <w:hyperlink r:id="rId28" w:history="1">
+        <w:r>
+          <w:rPr>
+            <w:rStyle w:val="Hyperlink"/>
+          </w:rPr>
+          <w:t>https://www.youtube.com/watch?v=TkuQAjnaSbM&amp;list=PLqtWgQ5BRLPvaAnoiZD8_z2RTh1VYVqN2</w:t>
+        </w:r>
+      </w:hyperlink>
+    </w:p>
+    <w:p>
+      <w:pPr>
+        <w:spacing w:line="360" w:lineRule="auto"/>
         <w:ind w:left="360" w:firstLine="360"/>
         <w:jc w:val="both"/>
       </w:pPr>
       <w:r>
-        <w:t>S</w:t>
-      </w:r>
-      <w:r>
-        <w:t>ource code</w:t>
-      </w:r>
-      <w:r>
-        <w:t xml:space="preserve"> free trên mạng.</w:t>
-      </w:r>
-    </w:p>
-    <w:p>
-      <w:pPr>
-        <w:spacing w:line="360" w:lineRule="auto"/>
-        <w:ind w:left="360" w:firstLine="360"/>
-        <w:jc w:val="both"/>
-      </w:pPr>
-      <w:r>
         <w:t xml:space="preserve">Tài liệu học tập của thầy </w:t>
       </w:r>
       <w:r>
         <w:t>Nguyễn Đình Ánh</w:t>
       </w:r>
+      <w:r>
+        <w:t>.</w:t>
+      </w:r>
     </w:p>
     <w:sectPr>
-      <w:headerReference w:type="default" r:id="rId25"/>
-      <w:footerReference w:type="default" r:id="rId26"/>
+      <w:headerReference w:type="default" r:id="rId29"/>
+      <w:footerReference w:type="default" r:id="rId30"/>
       <w:pgSz w:w="11909" w:h="16834" w:code="9"/>
       <w:pgMar w:top="1134" w:right="1134" w:bottom="1418" w:left="1701" w:header="720" w:footer="720" w:gutter="0"/>
       <w:pgBorders w:display="firstPage">
@@ -9645,6 +10263,119 @@
     </w:lvl>
   </w:abstractNum>
   <w:abstractNum w:abstractNumId="1" w15:restartNumberingAfterBreak="0">
+    <w:nsid w:val="05443FB1"/>
+    <w:multiLevelType w:val="hybridMultilevel"/>
+    <w:tmpl w:val="30520760"/>
+    <w:lvl w:ilvl="0" w:tplc="042A0001">
+      <w:start w:val="1"/>
+      <w:numFmt w:val="bullet"/>
+      <w:lvlText w:val=""/>
+      <w:lvlJc w:val="left"/>
+      <w:pPr>
+        <w:ind w:left="1440" w:hanging="360"/>
+      </w:pPr>
+      <w:rPr>
+        <w:rFonts w:ascii="Symbol" w:hAnsi="Symbol" w:hint="default"/>
+      </w:rPr>
+    </w:lvl>
+    <w:lvl w:ilvl="1" w:tplc="042A0003" w:tentative="1">
+      <w:start w:val="1"/>
+      <w:numFmt w:val="bullet"/>
+      <w:lvlText w:val="o"/>
+      <w:lvlJc w:val="left"/>
+      <w:pPr>
+        <w:ind w:left="2160" w:hanging="360"/>
+      </w:pPr>
+      <w:rPr>
+        <w:rFonts w:ascii="Courier New" w:hAnsi="Courier New" w:cs="Courier New" w:hint="default"/>
+      </w:rPr>
+    </w:lvl>
+    <w:lvl w:ilvl="2" w:tplc="042A0005" w:tentative="1">
+      <w:start w:val="1"/>
+      <w:numFmt w:val="bullet"/>
+      <w:lvlText w:val=""/>
+      <w:lvlJc w:val="left"/>
+      <w:pPr>
+        <w:ind w:left="2880" w:hanging="360"/>
+      </w:pPr>
+      <w:rPr>
+        <w:rFonts w:ascii="Wingdings" w:hAnsi="Wingdings" w:hint="default"/>
+      </w:rPr>
+    </w:lvl>
+    <w:lvl w:ilvl="3" w:tplc="042A0001" w:tentative="1">
+      <w:start w:val="1"/>
+      <w:numFmt w:val="bullet"/>
+      <w:lvlText w:val=""/>
+      <w:lvlJc w:val="left"/>
+      <w:pPr>
+        <w:ind w:left="3600" w:hanging="360"/>
+      </w:pPr>
+      <w:rPr>
+        <w:rFonts w:ascii="Symbol" w:hAnsi="Symbol" w:hint="default"/>
+      </w:rPr>
+    </w:lvl>
+    <w:lvl w:ilvl="4" w:tplc="042A0003" w:tentative="1">
+      <w:start w:val="1"/>
+      <w:numFmt w:val="bullet"/>
+      <w:lvlText w:val="o"/>
+      <w:lvlJc w:val="left"/>
+      <w:pPr>
+        <w:ind w:left="4320" w:hanging="360"/>
+      </w:pPr>
+      <w:rPr>
+        <w:rFonts w:ascii="Courier New" w:hAnsi="Courier New" w:cs="Courier New" w:hint="default"/>
+      </w:rPr>
+    </w:lvl>
+    <w:lvl w:ilvl="5" w:tplc="042A0005" w:tentative="1">
+      <w:start w:val="1"/>
+      <w:numFmt w:val="bullet"/>
+      <w:lvlText w:val=""/>
+      <w:lvlJc w:val="left"/>
+      <w:pPr>
+        <w:ind w:left="5040" w:hanging="360"/>
+      </w:pPr>
+      <w:rPr>
+        <w:rFonts w:ascii="Wingdings" w:hAnsi="Wingdings" w:hint="default"/>
+      </w:rPr>
+    </w:lvl>
+    <w:lvl w:ilvl="6" w:tplc="042A0001" w:tentative="1">
+      <w:start w:val="1"/>
+      <w:numFmt w:val="bullet"/>
+      <w:lvlText w:val=""/>
+      <w:lvlJc w:val="left"/>
+      <w:pPr>
+        <w:ind w:left="5760" w:hanging="360"/>
+      </w:pPr>
+      <w:rPr>
+        <w:rFonts w:ascii="Symbol" w:hAnsi="Symbol" w:hint="default"/>
+      </w:rPr>
+    </w:lvl>
+    <w:lvl w:ilvl="7" w:tplc="042A0003" w:tentative="1">
+      <w:start w:val="1"/>
+      <w:numFmt w:val="bullet"/>
+      <w:lvlText w:val="o"/>
+      <w:lvlJc w:val="left"/>
+      <w:pPr>
+        <w:ind w:left="6480" w:hanging="360"/>
+      </w:pPr>
+      <w:rPr>
+        <w:rFonts w:ascii="Courier New" w:hAnsi="Courier New" w:cs="Courier New" w:hint="default"/>
+      </w:rPr>
+    </w:lvl>
+    <w:lvl w:ilvl="8" w:tplc="042A0005" w:tentative="1">
+      <w:start w:val="1"/>
+      <w:numFmt w:val="bullet"/>
+      <w:lvlText w:val=""/>
+      <w:lvlJc w:val="left"/>
+      <w:pPr>
+        <w:ind w:left="7200" w:hanging="360"/>
+      </w:pPr>
+      <w:rPr>
+        <w:rFonts w:ascii="Wingdings" w:hAnsi="Wingdings" w:hint="default"/>
+      </w:rPr>
+    </w:lvl>
+  </w:abstractNum>
+  <w:abstractNum w:abstractNumId="2" w15:restartNumberingAfterBreak="0">
     <w:nsid w:val="113A1565"/>
     <w:multiLevelType w:val="multilevel"/>
     <w:tmpl w:val="ED9CFE7C"/>
@@ -9793,7 +10524,7 @@
       </w:rPr>
     </w:lvl>
   </w:abstractNum>
-  <w:abstractNum w:abstractNumId="2" w15:restartNumberingAfterBreak="0">
+  <w:abstractNum w:abstractNumId="3" w15:restartNumberingAfterBreak="0">
     <w:nsid w:val="19726B88"/>
     <w:multiLevelType w:val="multilevel"/>
     <w:tmpl w:val="1D9C613C"/>
@@ -9906,7 +10637,120 @@
       </w:pPr>
     </w:lvl>
   </w:abstractNum>
-  <w:abstractNum w:abstractNumId="3" w15:restartNumberingAfterBreak="0">
+  <w:abstractNum w:abstractNumId="4" w15:restartNumberingAfterBreak="0">
+    <w:nsid w:val="1CCC6647"/>
+    <w:multiLevelType w:val="hybridMultilevel"/>
+    <w:tmpl w:val="B8006A82"/>
+    <w:lvl w:ilvl="0" w:tplc="042A0001">
+      <w:start w:val="1"/>
+      <w:numFmt w:val="bullet"/>
+      <w:lvlText w:val=""/>
+      <w:lvlJc w:val="left"/>
+      <w:pPr>
+        <w:ind w:left="1440" w:hanging="360"/>
+      </w:pPr>
+      <w:rPr>
+        <w:rFonts w:ascii="Symbol" w:hAnsi="Symbol" w:hint="default"/>
+      </w:rPr>
+    </w:lvl>
+    <w:lvl w:ilvl="1" w:tplc="042A0003" w:tentative="1">
+      <w:start w:val="1"/>
+      <w:numFmt w:val="bullet"/>
+      <w:lvlText w:val="o"/>
+      <w:lvlJc w:val="left"/>
+      <w:pPr>
+        <w:ind w:left="2160" w:hanging="360"/>
+      </w:pPr>
+      <w:rPr>
+        <w:rFonts w:ascii="Courier New" w:hAnsi="Courier New" w:cs="Courier New" w:hint="default"/>
+      </w:rPr>
+    </w:lvl>
+    <w:lvl w:ilvl="2" w:tplc="042A0005" w:tentative="1">
+      <w:start w:val="1"/>
+      <w:numFmt w:val="bullet"/>
+      <w:lvlText w:val=""/>
+      <w:lvlJc w:val="left"/>
+      <w:pPr>
+        <w:ind w:left="2880" w:hanging="360"/>
+      </w:pPr>
+      <w:rPr>
+        <w:rFonts w:ascii="Wingdings" w:hAnsi="Wingdings" w:hint="default"/>
+      </w:rPr>
+    </w:lvl>
+    <w:lvl w:ilvl="3" w:tplc="042A0001" w:tentative="1">
+      <w:start w:val="1"/>
+      <w:numFmt w:val="bullet"/>
+      <w:lvlText w:val=""/>
+      <w:lvlJc w:val="left"/>
+      <w:pPr>
+        <w:ind w:left="3600" w:hanging="360"/>
+      </w:pPr>
+      <w:rPr>
+        <w:rFonts w:ascii="Symbol" w:hAnsi="Symbol" w:hint="default"/>
+      </w:rPr>
+    </w:lvl>
+    <w:lvl w:ilvl="4" w:tplc="042A0003" w:tentative="1">
+      <w:start w:val="1"/>
+      <w:numFmt w:val="bullet"/>
+      <w:lvlText w:val="o"/>
+      <w:lvlJc w:val="left"/>
+      <w:pPr>
+        <w:ind w:left="4320" w:hanging="360"/>
+      </w:pPr>
+      <w:rPr>
+        <w:rFonts w:ascii="Courier New" w:hAnsi="Courier New" w:cs="Courier New" w:hint="default"/>
+      </w:rPr>
+    </w:lvl>
+    <w:lvl w:ilvl="5" w:tplc="042A0005" w:tentative="1">
+      <w:start w:val="1"/>
+      <w:numFmt w:val="bullet"/>
+      <w:lvlText w:val=""/>
+      <w:lvlJc w:val="left"/>
+      <w:pPr>
+        <w:ind w:left="5040" w:hanging="360"/>
+      </w:pPr>
+      <w:rPr>
+        <w:rFonts w:ascii="Wingdings" w:hAnsi="Wingdings" w:hint="default"/>
+      </w:rPr>
+    </w:lvl>
+    <w:lvl w:ilvl="6" w:tplc="042A0001" w:tentative="1">
+      <w:start w:val="1"/>
+      <w:numFmt w:val="bullet"/>
+      <w:lvlText w:val=""/>
+      <w:lvlJc w:val="left"/>
+      <w:pPr>
+        <w:ind w:left="5760" w:hanging="360"/>
+      </w:pPr>
+      <w:rPr>
+        <w:rFonts w:ascii="Symbol" w:hAnsi="Symbol" w:hint="default"/>
+      </w:rPr>
+    </w:lvl>
+    <w:lvl w:ilvl="7" w:tplc="042A0003" w:tentative="1">
+      <w:start w:val="1"/>
+      <w:numFmt w:val="bullet"/>
+      <w:lvlText w:val="o"/>
+      <w:lvlJc w:val="left"/>
+      <w:pPr>
+        <w:ind w:left="6480" w:hanging="360"/>
+      </w:pPr>
+      <w:rPr>
+        <w:rFonts w:ascii="Courier New" w:hAnsi="Courier New" w:cs="Courier New" w:hint="default"/>
+      </w:rPr>
+    </w:lvl>
+    <w:lvl w:ilvl="8" w:tplc="042A0005" w:tentative="1">
+      <w:start w:val="1"/>
+      <w:numFmt w:val="bullet"/>
+      <w:lvlText w:val=""/>
+      <w:lvlJc w:val="left"/>
+      <w:pPr>
+        <w:ind w:left="7200" w:hanging="360"/>
+      </w:pPr>
+      <w:rPr>
+        <w:rFonts w:ascii="Wingdings" w:hAnsi="Wingdings" w:hint="default"/>
+      </w:rPr>
+    </w:lvl>
+  </w:abstractNum>
+  <w:abstractNum w:abstractNumId="5" w15:restartNumberingAfterBreak="0">
     <w:nsid w:val="1D561779"/>
     <w:multiLevelType w:val="multilevel"/>
     <w:tmpl w:val="B762A58A"/>
@@ -10024,7 +10868,7 @@
       </w:pPr>
     </w:lvl>
   </w:abstractNum>
-  <w:abstractNum w:abstractNumId="4" w15:restartNumberingAfterBreak="0">
+  <w:abstractNum w:abstractNumId="6" w15:restartNumberingAfterBreak="0">
     <w:nsid w:val="2706572B"/>
     <w:multiLevelType w:val="hybridMultilevel"/>
     <w:tmpl w:val="B9FA2AB0"/>
@@ -10137,7 +10981,7 @@
       </w:rPr>
     </w:lvl>
   </w:abstractNum>
-  <w:abstractNum w:abstractNumId="5" w15:restartNumberingAfterBreak="0">
+  <w:abstractNum w:abstractNumId="7" w15:restartNumberingAfterBreak="0">
     <w:nsid w:val="31D14BE7"/>
     <w:multiLevelType w:val="hybridMultilevel"/>
     <w:tmpl w:val="365A7244"/>
@@ -10250,7 +11094,7 @@
       </w:rPr>
     </w:lvl>
   </w:abstractNum>
-  <w:abstractNum w:abstractNumId="6" w15:restartNumberingAfterBreak="0">
+  <w:abstractNum w:abstractNumId="8" w15:restartNumberingAfterBreak="0">
     <w:nsid w:val="32A65A1C"/>
     <w:multiLevelType w:val="hybridMultilevel"/>
     <w:tmpl w:val="2AE63C26"/>
@@ -10363,7 +11207,7 @@
       </w:rPr>
     </w:lvl>
   </w:abstractNum>
-  <w:abstractNum w:abstractNumId="7" w15:restartNumberingAfterBreak="0">
+  <w:abstractNum w:abstractNumId="9" w15:restartNumberingAfterBreak="0">
     <w:nsid w:val="3A4476BB"/>
     <w:multiLevelType w:val="hybridMultilevel"/>
     <w:tmpl w:val="C6066BEE"/>
@@ -10476,7 +11320,7 @@
       </w:rPr>
     </w:lvl>
   </w:abstractNum>
-  <w:abstractNum w:abstractNumId="8" w15:restartNumberingAfterBreak="0">
+  <w:abstractNum w:abstractNumId="10" w15:restartNumberingAfterBreak="0">
     <w:nsid w:val="3A53358A"/>
     <w:multiLevelType w:val="hybridMultilevel"/>
     <w:tmpl w:val="4FC0DB0C"/>
@@ -10589,7 +11433,7 @@
       </w:rPr>
     </w:lvl>
   </w:abstractNum>
-  <w:abstractNum w:abstractNumId="9" w15:restartNumberingAfterBreak="0">
+  <w:abstractNum w:abstractNumId="11" w15:restartNumberingAfterBreak="0">
     <w:nsid w:val="40012634"/>
     <w:multiLevelType w:val="hybridMultilevel"/>
     <w:tmpl w:val="BD10CA36"/>
@@ -10675,7 +11519,7 @@
       </w:pPr>
     </w:lvl>
   </w:abstractNum>
-  <w:abstractNum w:abstractNumId="10" w15:restartNumberingAfterBreak="0">
+  <w:abstractNum w:abstractNumId="12" w15:restartNumberingAfterBreak="0">
     <w:nsid w:val="43321E47"/>
     <w:multiLevelType w:val="hybridMultilevel"/>
     <w:tmpl w:val="75C69786"/>
@@ -10788,7 +11632,7 @@
       </w:rPr>
     </w:lvl>
   </w:abstractNum>
-  <w:abstractNum w:abstractNumId="11" w15:restartNumberingAfterBreak="0">
+  <w:abstractNum w:abstractNumId="13" w15:restartNumberingAfterBreak="0">
     <w:nsid w:val="516A0BDF"/>
     <w:multiLevelType w:val="multilevel"/>
     <w:tmpl w:val="00000000"/>
@@ -10901,7 +11745,7 @@
       </w:rPr>
     </w:lvl>
   </w:abstractNum>
-  <w:abstractNum w:abstractNumId="12" w15:restartNumberingAfterBreak="0">
+  <w:abstractNum w:abstractNumId="14" w15:restartNumberingAfterBreak="0">
     <w:nsid w:val="541D14E6"/>
     <w:multiLevelType w:val="hybridMultilevel"/>
     <w:tmpl w:val="009A8CA2"/>
@@ -11014,7 +11858,7 @@
       </w:rPr>
     </w:lvl>
   </w:abstractNum>
-  <w:abstractNum w:abstractNumId="13" w15:restartNumberingAfterBreak="0">
+  <w:abstractNum w:abstractNumId="15" w15:restartNumberingAfterBreak="0">
     <w:nsid w:val="5EBB033E"/>
     <w:multiLevelType w:val="multilevel"/>
     <w:tmpl w:val="40F443A2"/>
@@ -11163,7 +12007,7 @@
       </w:rPr>
     </w:lvl>
   </w:abstractNum>
-  <w:abstractNum w:abstractNumId="14" w15:restartNumberingAfterBreak="0">
+  <w:abstractNum w:abstractNumId="16" w15:restartNumberingAfterBreak="0">
     <w:nsid w:val="5F593359"/>
     <w:multiLevelType w:val="multilevel"/>
     <w:tmpl w:val="5232A2E6"/>
@@ -11276,7 +12120,7 @@
       </w:pPr>
     </w:lvl>
   </w:abstractNum>
-  <w:abstractNum w:abstractNumId="15" w15:restartNumberingAfterBreak="0">
+  <w:abstractNum w:abstractNumId="17" w15:restartNumberingAfterBreak="0">
     <w:nsid w:val="61CD2F41"/>
     <w:multiLevelType w:val="multilevel"/>
     <w:tmpl w:val="FEF241C6"/>
@@ -11389,7 +12233,7 @@
       </w:rPr>
     </w:lvl>
   </w:abstractNum>
-  <w:abstractNum w:abstractNumId="16" w15:restartNumberingAfterBreak="0">
+  <w:abstractNum w:abstractNumId="18" w15:restartNumberingAfterBreak="0">
     <w:nsid w:val="68E014E1"/>
     <w:multiLevelType w:val="hybridMultilevel"/>
     <w:tmpl w:val="DC3467B6"/>
@@ -11504,7 +12348,7 @@
       </w:rPr>
     </w:lvl>
   </w:abstractNum>
-  <w:abstractNum w:abstractNumId="17" w15:restartNumberingAfterBreak="0">
+  <w:abstractNum w:abstractNumId="19" w15:restartNumberingAfterBreak="0">
     <w:nsid w:val="79921C5A"/>
     <w:multiLevelType w:val="multilevel"/>
     <w:tmpl w:val="BB1C9E80"/>
@@ -11617,7 +12461,7 @@
       </w:pPr>
     </w:lvl>
   </w:abstractNum>
-  <w:abstractNum w:abstractNumId="18" w15:restartNumberingAfterBreak="0">
+  <w:abstractNum w:abstractNumId="20" w15:restartNumberingAfterBreak="0">
     <w:nsid w:val="7CC86970"/>
     <w:multiLevelType w:val="hybridMultilevel"/>
     <w:tmpl w:val="EFD8DBA2"/>
@@ -11729,7 +12573,7 @@
       </w:rPr>
     </w:lvl>
   </w:abstractNum>
-  <w:abstractNum w:abstractNumId="19" w15:restartNumberingAfterBreak="0">
+  <w:abstractNum w:abstractNumId="21" w15:restartNumberingAfterBreak="0">
     <w:nsid w:val="7CD97290"/>
     <w:multiLevelType w:val="hybridMultilevel"/>
     <w:tmpl w:val="B5725B90"/>
@@ -11842,7 +12686,7 @@
       </w:rPr>
     </w:lvl>
   </w:abstractNum>
-  <w:abstractNum w:abstractNumId="20" w15:restartNumberingAfterBreak="0">
+  <w:abstractNum w:abstractNumId="22" w15:restartNumberingAfterBreak="0">
     <w:nsid w:val="7FE66A28"/>
     <w:multiLevelType w:val="hybridMultilevel"/>
     <w:tmpl w:val="DE223B24"/>
@@ -11957,67 +12801,73 @@
     </w:lvl>
   </w:abstractNum>
   <w:num w:numId="1">
-    <w:abstractNumId w:val="20"/>
+    <w:abstractNumId w:val="22"/>
   </w:num>
   <w:num w:numId="2">
-    <w:abstractNumId w:val="3"/>
+    <w:abstractNumId w:val="5"/>
   </w:num>
   <w:num w:numId="3">
-    <w:abstractNumId w:val="16"/>
+    <w:abstractNumId w:val="18"/>
   </w:num>
   <w:num w:numId="4">
-    <w:abstractNumId w:val="10"/>
+    <w:abstractNumId w:val="12"/>
   </w:num>
   <w:num w:numId="5">
-    <w:abstractNumId w:val="18"/>
+    <w:abstractNumId w:val="20"/>
   </w:num>
   <w:num w:numId="6">
     <w:abstractNumId w:val="0"/>
   </w:num>
   <w:num w:numId="7">
-    <w:abstractNumId w:val="4"/>
+    <w:abstractNumId w:val="6"/>
   </w:num>
   <w:num w:numId="8">
-    <w:abstractNumId w:val="6"/>
+    <w:abstractNumId w:val="8"/>
   </w:num>
   <w:num w:numId="9">
+    <w:abstractNumId w:val="2"/>
+  </w:num>
+  <w:num w:numId="10">
+    <w:abstractNumId w:val="15"/>
+  </w:num>
+  <w:num w:numId="11">
+    <w:abstractNumId w:val="10"/>
+  </w:num>
+  <w:num w:numId="12">
+    <w:abstractNumId w:val="21"/>
+  </w:num>
+  <w:num w:numId="13">
+    <w:abstractNumId w:val="11"/>
+  </w:num>
+  <w:num w:numId="14">
+    <w:abstractNumId w:val="14"/>
+  </w:num>
+  <w:num w:numId="15">
+    <w:abstractNumId w:val="13"/>
+  </w:num>
+  <w:num w:numId="16">
+    <w:abstractNumId w:val="17"/>
+  </w:num>
+  <w:num w:numId="17">
+    <w:abstractNumId w:val="7"/>
+  </w:num>
+  <w:num w:numId="18">
+    <w:abstractNumId w:val="9"/>
+  </w:num>
+  <w:num w:numId="19">
+    <w:abstractNumId w:val="16"/>
+  </w:num>
+  <w:num w:numId="20">
+    <w:abstractNumId w:val="19"/>
+  </w:num>
+  <w:num w:numId="21">
+    <w:abstractNumId w:val="3"/>
+  </w:num>
+  <w:num w:numId="22">
     <w:abstractNumId w:val="1"/>
   </w:num>
-  <w:num w:numId="10">
-    <w:abstractNumId w:val="13"/>
-  </w:num>
-  <w:num w:numId="11">
-    <w:abstractNumId w:val="8"/>
-  </w:num>
-  <w:num w:numId="12">
-    <w:abstractNumId w:val="19"/>
-  </w:num>
-  <w:num w:numId="13">
-    <w:abstractNumId w:val="9"/>
-  </w:num>
-  <w:num w:numId="14">
-    <w:abstractNumId w:val="12"/>
-  </w:num>
-  <w:num w:numId="15">
-    <w:abstractNumId w:val="11"/>
-  </w:num>
-  <w:num w:numId="16">
-    <w:abstractNumId w:val="15"/>
-  </w:num>
-  <w:num w:numId="17">
-    <w:abstractNumId w:val="5"/>
-  </w:num>
-  <w:num w:numId="18">
-    <w:abstractNumId w:val="7"/>
-  </w:num>
-  <w:num w:numId="19">
-    <w:abstractNumId w:val="14"/>
-  </w:num>
-  <w:num w:numId="20">
-    <w:abstractNumId w:val="17"/>
-  </w:num>
-  <w:num w:numId="21">
-    <w:abstractNumId w:val="2"/>
+  <w:num w:numId="23">
+    <w:abstractNumId w:val="4"/>
   </w:num>
   <w:numIdMacAtCleanup w:val="11"/>
 </w:numbering>
@@ -13611,6 +14461,23 @@
       <w:iCs/>
     </w:rPr>
   </w:style>
+  <w:style w:type="character" w:styleId="UnresolvedMention">
+    <w:name w:val="Unresolved Mention"/>
+    <w:basedOn w:val="DefaultParagraphFont"/>
+    <w:uiPriority w:val="99"/>
+    <w:semiHidden/>
+    <w:unhideWhenUsed/>
+    <w:rsid w:val="00444985"/>
+    <w:rPr>
+      <w:color w:val="605E5C"/>
+      <w:shd w:val="clear" w:color="auto" w:fill="E1DFDD"/>
+    </w:rPr>
+  </w:style>
+  <w:style w:type="character" w:customStyle="1" w:styleId="ez-toc-section">
+    <w:name w:val="ez-toc-section"/>
+    <w:basedOn w:val="DefaultParagraphFont"/>
+    <w:rsid w:val="00075F8E"/>
+  </w:style>
 </w:styles>
 </file>
 

</xml_diff>